<commit_message>
CAT062 - Development commit/push
</commit_message>
<xml_diff>
--- a/DOCUMENTATION/User Manual.docx
+++ b/DOCUMENTATION/User Manual.docx
@@ -2,38 +2,2164 @@
 <file path=word/document.xml><?xml version="1.0" encoding="utf-8"?>
 <w:document xmlns:ve="http://schemas.openxmlformats.org/markup-compatibility/2006" xmlns:o="urn:schemas-microsoft-com:office:office" xmlns:r="http://schemas.openxmlformats.org/officeDocument/2006/relationships" xmlns:m="http://schemas.openxmlformats.org/officeDocument/2006/math" xmlns:v="urn:schemas-microsoft-com:vml" xmlns:wp="http://schemas.openxmlformats.org/drawingml/2006/wordprocessingDrawing" xmlns:w10="urn:schemas-microsoft-com:office:word" xmlns:w="http://schemas.openxmlformats.org/wordprocessingml/2006/main" xmlns:wne="http://schemas.microsoft.com/office/word/2006/wordml">
   <w:body>
-    <w:p>
-      <w:pPr>
+    <w:sdt>
+      <w:sdtPr>
+        <w:id w:val="4158758"/>
+        <w:docPartObj>
+          <w:docPartGallery w:val="Table of Contents"/>
+          <w:docPartUnique/>
+        </w:docPartObj>
+      </w:sdtPr>
+      <w:sdtEndPr>
+        <w:rPr>
+          <w:rFonts w:asciiTheme="minorHAnsi" w:eastAsiaTheme="minorHAnsi" w:hAnsiTheme="minorHAnsi" w:cstheme="minorBidi"/>
+          <w:b w:val="0"/>
+          <w:bCs w:val="0"/>
+          <w:color w:val="auto"/>
+          <w:sz w:val="22"/>
+          <w:szCs w:val="22"/>
+        </w:rPr>
+      </w:sdtEndPr>
+      <w:sdtContent>
+        <w:p>
+          <w:pPr>
+            <w:pStyle w:val="TOCHeading"/>
+            <w:jc w:val="center"/>
+          </w:pPr>
+          <w:r>
+            <w:t>Contents</w:t>
+          </w:r>
+        </w:p>
+        <w:p>
+          <w:pPr>
+            <w:pStyle w:val="TOC1"/>
+            <w:tabs>
+              <w:tab w:val="right" w:leader="dot" w:pos="10160"/>
+            </w:tabs>
+            <w:rPr>
+              <w:rFonts w:eastAsiaTheme="minorEastAsia"/>
+              <w:noProof/>
+            </w:rPr>
+          </w:pPr>
+          <w:r>
+            <w:fldChar w:fldCharType="begin"/>
+          </w:r>
+          <w:r>
+            <w:instrText xml:space="preserve"> TOC \o "1-3" \h \z \u </w:instrText>
+          </w:r>
+          <w:r>
+            <w:fldChar w:fldCharType="separate"/>
+          </w:r>
+          <w:hyperlink w:anchor="_Toc335378792" w:history="1">
+            <w:r>
+              <w:rPr>
+                <w:rStyle w:val="Hyperlink"/>
+                <w:noProof/>
+              </w:rPr>
+              <w:t>Introduction</w:t>
+            </w:r>
+            <w:r>
+              <w:rPr>
+                <w:noProof/>
+                <w:webHidden/>
+              </w:rPr>
+              <w:tab/>
+            </w:r>
+            <w:r>
+              <w:rPr>
+                <w:noProof/>
+                <w:webHidden/>
+              </w:rPr>
+              <w:fldChar w:fldCharType="begin"/>
+            </w:r>
+            <w:r>
+              <w:rPr>
+                <w:noProof/>
+                <w:webHidden/>
+              </w:rPr>
+              <w:instrText xml:space="preserve"> PAGEREF _Toc335378792 \h </w:instrText>
+            </w:r>
+            <w:r>
+              <w:rPr>
+                <w:noProof/>
+                <w:webHidden/>
+              </w:rPr>
+            </w:r>
+            <w:r>
+              <w:rPr>
+                <w:noProof/>
+                <w:webHidden/>
+              </w:rPr>
+              <w:fldChar w:fldCharType="separate"/>
+            </w:r>
+            <w:r>
+              <w:rPr>
+                <w:noProof/>
+                <w:webHidden/>
+              </w:rPr>
+              <w:t>1</w:t>
+            </w:r>
+            <w:r>
+              <w:rPr>
+                <w:noProof/>
+                <w:webHidden/>
+              </w:rPr>
+              <w:fldChar w:fldCharType="end"/>
+            </w:r>
+          </w:hyperlink>
+        </w:p>
+        <w:p>
+          <w:pPr>
+            <w:pStyle w:val="TOC1"/>
+            <w:tabs>
+              <w:tab w:val="right" w:leader="dot" w:pos="10160"/>
+            </w:tabs>
+            <w:rPr>
+              <w:rFonts w:eastAsiaTheme="minorEastAsia"/>
+              <w:noProof/>
+            </w:rPr>
+          </w:pPr>
+          <w:hyperlink w:anchor="_Toc335378793" w:history="1">
+            <w:r>
+              <w:rPr>
+                <w:rStyle w:val="Hyperlink"/>
+                <w:noProof/>
+              </w:rPr>
+              <w:t>Initial Setup</w:t>
+            </w:r>
+            <w:r>
+              <w:rPr>
+                <w:noProof/>
+                <w:webHidden/>
+              </w:rPr>
+              <w:tab/>
+            </w:r>
+            <w:r>
+              <w:rPr>
+                <w:noProof/>
+                <w:webHidden/>
+              </w:rPr>
+              <w:fldChar w:fldCharType="begin"/>
+            </w:r>
+            <w:r>
+              <w:rPr>
+                <w:noProof/>
+                <w:webHidden/>
+              </w:rPr>
+              <w:instrText xml:space="preserve"> PAGEREF _Toc335378793 \h </w:instrText>
+            </w:r>
+            <w:r>
+              <w:rPr>
+                <w:noProof/>
+                <w:webHidden/>
+              </w:rPr>
+            </w:r>
+            <w:r>
+              <w:rPr>
+                <w:noProof/>
+                <w:webHidden/>
+              </w:rPr>
+              <w:fldChar w:fldCharType="separate"/>
+            </w:r>
+            <w:r>
+              <w:rPr>
+                <w:noProof/>
+                <w:webHidden/>
+              </w:rPr>
+              <w:t>1</w:t>
+            </w:r>
+            <w:r>
+              <w:rPr>
+                <w:noProof/>
+                <w:webHidden/>
+              </w:rPr>
+              <w:fldChar w:fldCharType="end"/>
+            </w:r>
+          </w:hyperlink>
+        </w:p>
+        <w:p>
+          <w:pPr>
+            <w:pStyle w:val="TOC1"/>
+            <w:tabs>
+              <w:tab w:val="right" w:leader="dot" w:pos="10160"/>
+            </w:tabs>
+            <w:rPr>
+              <w:rFonts w:eastAsiaTheme="minorEastAsia"/>
+              <w:noProof/>
+            </w:rPr>
+          </w:pPr>
+          <w:hyperlink w:anchor="_Toc335378794" w:history="1">
+            <w:r>
+              <w:rPr>
+                <w:rStyle w:val="Hyperlink"/>
+                <w:noProof/>
+              </w:rPr>
+              <w:t>Main Windows and Functionality</w:t>
+            </w:r>
+            <w:r>
+              <w:rPr>
+                <w:noProof/>
+                <w:webHidden/>
+              </w:rPr>
+              <w:tab/>
+            </w:r>
+            <w:r>
+              <w:rPr>
+                <w:noProof/>
+                <w:webHidden/>
+              </w:rPr>
+              <w:fldChar w:fldCharType="begin"/>
+            </w:r>
+            <w:r>
+              <w:rPr>
+                <w:noProof/>
+                <w:webHidden/>
+              </w:rPr>
+              <w:instrText xml:space="preserve"> PAGEREF _Toc335378794 \h </w:instrText>
+            </w:r>
+            <w:r>
+              <w:rPr>
+                <w:noProof/>
+                <w:webHidden/>
+              </w:rPr>
+            </w:r>
+            <w:r>
+              <w:rPr>
+                <w:noProof/>
+                <w:webHidden/>
+              </w:rPr>
+              <w:fldChar w:fldCharType="separate"/>
+            </w:r>
+            <w:r>
+              <w:rPr>
+                <w:noProof/>
+                <w:webHidden/>
+              </w:rPr>
+              <w:t>3</w:t>
+            </w:r>
+            <w:r>
+              <w:rPr>
+                <w:noProof/>
+                <w:webHidden/>
+              </w:rPr>
+              <w:fldChar w:fldCharType="end"/>
+            </w:r>
+          </w:hyperlink>
+        </w:p>
+        <w:p>
+          <w:pPr>
+            <w:pStyle w:val="TOC1"/>
+            <w:tabs>
+              <w:tab w:val="right" w:leader="dot" w:pos="10160"/>
+            </w:tabs>
+            <w:rPr>
+              <w:rFonts w:eastAsiaTheme="minorEastAsia"/>
+              <w:noProof/>
+            </w:rPr>
+          </w:pPr>
+          <w:hyperlink w:anchor="_Toc335378795" w:history="1">
+            <w:r>
+              <w:rPr>
+                <w:rStyle w:val="Hyperlink"/>
+                <w:noProof/>
+              </w:rPr>
+              <w:t>Setting up a connection</w:t>
+            </w:r>
+            <w:r>
+              <w:rPr>
+                <w:noProof/>
+                <w:webHidden/>
+              </w:rPr>
+              <w:tab/>
+            </w:r>
+            <w:r>
+              <w:rPr>
+                <w:noProof/>
+                <w:webHidden/>
+              </w:rPr>
+              <w:fldChar w:fldCharType="begin"/>
+            </w:r>
+            <w:r>
+              <w:rPr>
+                <w:noProof/>
+                <w:webHidden/>
+              </w:rPr>
+              <w:instrText xml:space="preserve"> PAGEREF _Toc335378795 \h </w:instrText>
+            </w:r>
+            <w:r>
+              <w:rPr>
+                <w:noProof/>
+                <w:webHidden/>
+              </w:rPr>
+            </w:r>
+            <w:r>
+              <w:rPr>
+                <w:noProof/>
+                <w:webHidden/>
+              </w:rPr>
+              <w:fldChar w:fldCharType="separate"/>
+            </w:r>
+            <w:r>
+              <w:rPr>
+                <w:noProof/>
+                <w:webHidden/>
+              </w:rPr>
+              <w:t>4</w:t>
+            </w:r>
+            <w:r>
+              <w:rPr>
+                <w:noProof/>
+                <w:webHidden/>
+              </w:rPr>
+              <w:fldChar w:fldCharType="end"/>
+            </w:r>
+          </w:hyperlink>
+        </w:p>
+        <w:p>
+          <w:pPr>
+            <w:pStyle w:val="TOC1"/>
+            <w:tabs>
+              <w:tab w:val="right" w:leader="dot" w:pos="10160"/>
+            </w:tabs>
+            <w:rPr>
+              <w:rFonts w:eastAsiaTheme="minorEastAsia"/>
+              <w:noProof/>
+            </w:rPr>
+          </w:pPr>
+          <w:hyperlink w:anchor="_Toc335378796" w:history="1">
+            <w:r>
+              <w:rPr>
+                <w:rStyle w:val="Hyperlink"/>
+                <w:noProof/>
+              </w:rPr>
+              <w:t>Start processing data</w:t>
+            </w:r>
+            <w:r>
+              <w:rPr>
+                <w:noProof/>
+                <w:webHidden/>
+              </w:rPr>
+              <w:tab/>
+            </w:r>
+            <w:r>
+              <w:rPr>
+                <w:noProof/>
+                <w:webHidden/>
+              </w:rPr>
+              <w:fldChar w:fldCharType="begin"/>
+            </w:r>
+            <w:r>
+              <w:rPr>
+                <w:noProof/>
+                <w:webHidden/>
+              </w:rPr>
+              <w:instrText xml:space="preserve"> PAGEREF _Toc335378796 \h </w:instrText>
+            </w:r>
+            <w:r>
+              <w:rPr>
+                <w:noProof/>
+                <w:webHidden/>
+              </w:rPr>
+            </w:r>
+            <w:r>
+              <w:rPr>
+                <w:noProof/>
+                <w:webHidden/>
+              </w:rPr>
+              <w:fldChar w:fldCharType="separate"/>
+            </w:r>
+            <w:r>
+              <w:rPr>
+                <w:noProof/>
+                <w:webHidden/>
+              </w:rPr>
+              <w:t>5</w:t>
+            </w:r>
+            <w:r>
+              <w:rPr>
+                <w:noProof/>
+                <w:webHidden/>
+              </w:rPr>
+              <w:fldChar w:fldCharType="end"/>
+            </w:r>
+          </w:hyperlink>
+        </w:p>
+        <w:p>
+          <w:pPr>
+            <w:pStyle w:val="TOC1"/>
+            <w:tabs>
+              <w:tab w:val="right" w:leader="dot" w:pos="10160"/>
+            </w:tabs>
+            <w:rPr>
+              <w:rFonts w:eastAsiaTheme="minorEastAsia"/>
+              <w:noProof/>
+            </w:rPr>
+          </w:pPr>
+          <w:hyperlink w:anchor="_Toc335378797" w:history="1">
+            <w:r>
+              <w:rPr>
+                <w:rStyle w:val="Hyperlink"/>
+                <w:noProof/>
+              </w:rPr>
+              <w:t>Data Item Presence</w:t>
+            </w:r>
+            <w:r>
+              <w:rPr>
+                <w:noProof/>
+                <w:webHidden/>
+              </w:rPr>
+              <w:tab/>
+            </w:r>
+            <w:r>
+              <w:rPr>
+                <w:noProof/>
+                <w:webHidden/>
+              </w:rPr>
+              <w:fldChar w:fldCharType="begin"/>
+            </w:r>
+            <w:r>
+              <w:rPr>
+                <w:noProof/>
+                <w:webHidden/>
+              </w:rPr>
+              <w:instrText xml:space="preserve"> PAGEREF _Toc335378797 \h </w:instrText>
+            </w:r>
+            <w:r>
+              <w:rPr>
+                <w:noProof/>
+                <w:webHidden/>
+              </w:rPr>
+            </w:r>
+            <w:r>
+              <w:rPr>
+                <w:noProof/>
+                <w:webHidden/>
+              </w:rPr>
+              <w:fldChar w:fldCharType="separate"/>
+            </w:r>
+            <w:r>
+              <w:rPr>
+                <w:noProof/>
+                <w:webHidden/>
+              </w:rPr>
+              <w:t>7</w:t>
+            </w:r>
+            <w:r>
+              <w:rPr>
+                <w:noProof/>
+                <w:webHidden/>
+              </w:rPr>
+              <w:fldChar w:fldCharType="end"/>
+            </w:r>
+          </w:hyperlink>
+        </w:p>
+        <w:p>
+          <w:pPr>
+            <w:pStyle w:val="TOC1"/>
+            <w:tabs>
+              <w:tab w:val="right" w:leader="dot" w:pos="10160"/>
+            </w:tabs>
+            <w:rPr>
+              <w:rFonts w:eastAsiaTheme="minorEastAsia"/>
+              <w:noProof/>
+            </w:rPr>
+          </w:pPr>
+          <w:hyperlink w:anchor="_Toc335378798" w:history="1">
+            <w:r>
+              <w:rPr>
+                <w:rStyle w:val="Hyperlink"/>
+                <w:noProof/>
+              </w:rPr>
+              <w:t>Data Item View</w:t>
+            </w:r>
+            <w:r>
+              <w:rPr>
+                <w:noProof/>
+                <w:webHidden/>
+              </w:rPr>
+              <w:tab/>
+            </w:r>
+            <w:r>
+              <w:rPr>
+                <w:noProof/>
+                <w:webHidden/>
+              </w:rPr>
+              <w:fldChar w:fldCharType="begin"/>
+            </w:r>
+            <w:r>
+              <w:rPr>
+                <w:noProof/>
+                <w:webHidden/>
+              </w:rPr>
+              <w:instrText xml:space="preserve"> PAGEREF _Toc335378798 \h </w:instrText>
+            </w:r>
+            <w:r>
+              <w:rPr>
+                <w:noProof/>
+                <w:webHidden/>
+              </w:rPr>
+            </w:r>
+            <w:r>
+              <w:rPr>
+                <w:noProof/>
+                <w:webHidden/>
+              </w:rPr>
+              <w:fldChar w:fldCharType="separate"/>
+            </w:r>
+            <w:r>
+              <w:rPr>
+                <w:noProof/>
+                <w:webHidden/>
+              </w:rPr>
+              <w:t>8</w:t>
+            </w:r>
+            <w:r>
+              <w:rPr>
+                <w:noProof/>
+                <w:webHidden/>
+              </w:rPr>
+              <w:fldChar w:fldCharType="end"/>
+            </w:r>
+          </w:hyperlink>
+        </w:p>
+        <w:p>
+          <w:pPr>
+            <w:pStyle w:val="TOC1"/>
+            <w:tabs>
+              <w:tab w:val="right" w:leader="dot" w:pos="10160"/>
+            </w:tabs>
+            <w:rPr>
+              <w:rFonts w:eastAsiaTheme="minorEastAsia"/>
+              <w:noProof/>
+            </w:rPr>
+          </w:pPr>
+          <w:hyperlink w:anchor="_Toc335378799" w:history="1">
+            <w:r>
+              <w:rPr>
+                <w:rStyle w:val="Hyperlink"/>
+                <w:noProof/>
+              </w:rPr>
+              <w:t>View by SSR Code</w:t>
+            </w:r>
+            <w:r>
+              <w:rPr>
+                <w:noProof/>
+                <w:webHidden/>
+              </w:rPr>
+              <w:tab/>
+            </w:r>
+            <w:r>
+              <w:rPr>
+                <w:noProof/>
+                <w:webHidden/>
+              </w:rPr>
+              <w:fldChar w:fldCharType="begin"/>
+            </w:r>
+            <w:r>
+              <w:rPr>
+                <w:noProof/>
+                <w:webHidden/>
+              </w:rPr>
+              <w:instrText xml:space="preserve"> PAGEREF _Toc335378799 \h </w:instrText>
+            </w:r>
+            <w:r>
+              <w:rPr>
+                <w:noProof/>
+                <w:webHidden/>
+              </w:rPr>
+            </w:r>
+            <w:r>
+              <w:rPr>
+                <w:noProof/>
+                <w:webHidden/>
+              </w:rPr>
+              <w:fldChar w:fldCharType="separate"/>
+            </w:r>
+            <w:r>
+              <w:rPr>
+                <w:noProof/>
+                <w:webHidden/>
+              </w:rPr>
+              <w:t>9</w:t>
+            </w:r>
+            <w:r>
+              <w:rPr>
+                <w:noProof/>
+                <w:webHidden/>
+              </w:rPr>
+              <w:fldChar w:fldCharType="end"/>
+            </w:r>
+          </w:hyperlink>
+        </w:p>
+        <w:p>
+          <w:pPr>
+            <w:pStyle w:val="TOC1"/>
+            <w:tabs>
+              <w:tab w:val="right" w:leader="dot" w:pos="10160"/>
+            </w:tabs>
+            <w:rPr>
+              <w:rFonts w:eastAsiaTheme="minorEastAsia"/>
+              <w:noProof/>
+            </w:rPr>
+          </w:pPr>
+          <w:hyperlink w:anchor="_Toc335378800" w:history="1">
+            <w:r>
+              <w:rPr>
+                <w:rStyle w:val="Hyperlink"/>
+                <w:noProof/>
+              </w:rPr>
+              <w:t>Export</w:t>
+            </w:r>
+            <w:r>
+              <w:rPr>
+                <w:noProof/>
+                <w:webHidden/>
+              </w:rPr>
+              <w:tab/>
+            </w:r>
+            <w:r>
+              <w:rPr>
+                <w:noProof/>
+                <w:webHidden/>
+              </w:rPr>
+              <w:fldChar w:fldCharType="begin"/>
+            </w:r>
+            <w:r>
+              <w:rPr>
+                <w:noProof/>
+                <w:webHidden/>
+              </w:rPr>
+              <w:instrText xml:space="preserve"> PAGEREF _Toc335378800 \h </w:instrText>
+            </w:r>
+            <w:r>
+              <w:rPr>
+                <w:noProof/>
+                <w:webHidden/>
+              </w:rPr>
+            </w:r>
+            <w:r>
+              <w:rPr>
+                <w:noProof/>
+                <w:webHidden/>
+              </w:rPr>
+              <w:fldChar w:fldCharType="separate"/>
+            </w:r>
+            <w:r>
+              <w:rPr>
+                <w:noProof/>
+                <w:webHidden/>
+              </w:rPr>
+              <w:t>10</w:t>
+            </w:r>
+            <w:r>
+              <w:rPr>
+                <w:noProof/>
+                <w:webHidden/>
+              </w:rPr>
+              <w:fldChar w:fldCharType="end"/>
+            </w:r>
+          </w:hyperlink>
+        </w:p>
+        <w:p>
+          <w:pPr>
+            <w:pStyle w:val="TOC1"/>
+            <w:tabs>
+              <w:tab w:val="right" w:leader="dot" w:pos="10160"/>
+            </w:tabs>
+            <w:rPr>
+              <w:rFonts w:eastAsiaTheme="minorEastAsia"/>
+              <w:noProof/>
+            </w:rPr>
+          </w:pPr>
+          <w:hyperlink w:anchor="_Toc335378801" w:history="1">
+            <w:r>
+              <w:rPr>
+                <w:rStyle w:val="Hyperlink"/>
+                <w:noProof/>
+              </w:rPr>
+              <w:t>Plot/Track Display</w:t>
+            </w:r>
+            <w:r>
+              <w:rPr>
+                <w:noProof/>
+                <w:webHidden/>
+              </w:rPr>
+              <w:tab/>
+            </w:r>
+            <w:r>
+              <w:rPr>
+                <w:noProof/>
+                <w:webHidden/>
+              </w:rPr>
+              <w:fldChar w:fldCharType="begin"/>
+            </w:r>
+            <w:r>
+              <w:rPr>
+                <w:noProof/>
+                <w:webHidden/>
+              </w:rPr>
+              <w:instrText xml:space="preserve"> PAGEREF _Toc335378801 \h </w:instrText>
+            </w:r>
+            <w:r>
+              <w:rPr>
+                <w:noProof/>
+                <w:webHidden/>
+              </w:rPr>
+            </w:r>
+            <w:r>
+              <w:rPr>
+                <w:noProof/>
+                <w:webHidden/>
+              </w:rPr>
+              <w:fldChar w:fldCharType="separate"/>
+            </w:r>
+            <w:r>
+              <w:rPr>
+                <w:noProof/>
+                <w:webHidden/>
+              </w:rPr>
+              <w:t>11</w:t>
+            </w:r>
+            <w:r>
+              <w:rPr>
+                <w:noProof/>
+                <w:webHidden/>
+              </w:rPr>
+              <w:fldChar w:fldCharType="end"/>
+            </w:r>
+          </w:hyperlink>
+        </w:p>
+        <w:p>
+          <w:pPr>
+            <w:pStyle w:val="TOC1"/>
+            <w:tabs>
+              <w:tab w:val="right" w:leader="dot" w:pos="10160"/>
+            </w:tabs>
+            <w:rPr>
+              <w:rFonts w:eastAsiaTheme="minorEastAsia"/>
+              <w:noProof/>
+            </w:rPr>
+          </w:pPr>
+          <w:hyperlink w:anchor="_Toc335378802" w:history="1">
+            <w:r>
+              <w:rPr>
+                <w:rStyle w:val="Hyperlink"/>
+                <w:noProof/>
+              </w:rPr>
+              <w:t>Display Attributes</w:t>
+            </w:r>
+            <w:r>
+              <w:rPr>
+                <w:noProof/>
+                <w:webHidden/>
+              </w:rPr>
+              <w:tab/>
+            </w:r>
+            <w:r>
+              <w:rPr>
+                <w:noProof/>
+                <w:webHidden/>
+              </w:rPr>
+              <w:fldChar w:fldCharType="begin"/>
+            </w:r>
+            <w:r>
+              <w:rPr>
+                <w:noProof/>
+                <w:webHidden/>
+              </w:rPr>
+              <w:instrText xml:space="preserve"> PAGEREF _Toc335378802 \h </w:instrText>
+            </w:r>
+            <w:r>
+              <w:rPr>
+                <w:noProof/>
+                <w:webHidden/>
+              </w:rPr>
+            </w:r>
+            <w:r>
+              <w:rPr>
+                <w:noProof/>
+                <w:webHidden/>
+              </w:rPr>
+              <w:fldChar w:fldCharType="separate"/>
+            </w:r>
+            <w:r>
+              <w:rPr>
+                <w:noProof/>
+                <w:webHidden/>
+              </w:rPr>
+              <w:t>13</w:t>
+            </w:r>
+            <w:r>
+              <w:rPr>
+                <w:noProof/>
+                <w:webHidden/>
+              </w:rPr>
+              <w:fldChar w:fldCharType="end"/>
+            </w:r>
+          </w:hyperlink>
+        </w:p>
+        <w:p>
+          <w:pPr>
+            <w:pStyle w:val="TOC1"/>
+            <w:tabs>
+              <w:tab w:val="right" w:leader="dot" w:pos="10160"/>
+            </w:tabs>
+            <w:rPr>
+              <w:rFonts w:eastAsiaTheme="minorEastAsia"/>
+              <w:noProof/>
+            </w:rPr>
+          </w:pPr>
+          <w:hyperlink w:anchor="_Toc335378803" w:history="1">
+            <w:r>
+              <w:rPr>
+                <w:rStyle w:val="Hyperlink"/>
+                <w:noProof/>
+              </w:rPr>
+              <w:t>Display Items</w:t>
+            </w:r>
+            <w:r>
+              <w:rPr>
+                <w:noProof/>
+                <w:webHidden/>
+              </w:rPr>
+              <w:tab/>
+            </w:r>
+            <w:r>
+              <w:rPr>
+                <w:noProof/>
+                <w:webHidden/>
+              </w:rPr>
+              <w:fldChar w:fldCharType="begin"/>
+            </w:r>
+            <w:r>
+              <w:rPr>
+                <w:noProof/>
+                <w:webHidden/>
+              </w:rPr>
+              <w:instrText xml:space="preserve"> PAGEREF _Toc335378803 \h </w:instrText>
+            </w:r>
+            <w:r>
+              <w:rPr>
+                <w:noProof/>
+                <w:webHidden/>
+              </w:rPr>
+            </w:r>
+            <w:r>
+              <w:rPr>
+                <w:noProof/>
+                <w:webHidden/>
+              </w:rPr>
+              <w:fldChar w:fldCharType="separate"/>
+            </w:r>
+            <w:r>
+              <w:rPr>
+                <w:noProof/>
+                <w:webHidden/>
+              </w:rPr>
+              <w:t>15</w:t>
+            </w:r>
+            <w:r>
+              <w:rPr>
+                <w:noProof/>
+                <w:webHidden/>
+              </w:rPr>
+              <w:fldChar w:fldCharType="end"/>
+            </w:r>
+          </w:hyperlink>
+        </w:p>
+        <w:p>
+          <w:pPr>
+            <w:pStyle w:val="TOC1"/>
+            <w:tabs>
+              <w:tab w:val="right" w:leader="dot" w:pos="10160"/>
+            </w:tabs>
+            <w:rPr>
+              <w:rFonts w:eastAsiaTheme="minorEastAsia"/>
+              <w:noProof/>
+            </w:rPr>
+          </w:pPr>
+          <w:hyperlink w:anchor="_Toc335378804" w:history="1">
+            <w:r>
+              <w:rPr>
+                <w:rStyle w:val="Hyperlink"/>
+                <w:noProof/>
+              </w:rPr>
+              <w:t>Label Attributes</w:t>
+            </w:r>
+            <w:r>
+              <w:rPr>
+                <w:noProof/>
+                <w:webHidden/>
+              </w:rPr>
+              <w:tab/>
+            </w:r>
+            <w:r>
+              <w:rPr>
+                <w:noProof/>
+                <w:webHidden/>
+              </w:rPr>
+              <w:fldChar w:fldCharType="begin"/>
+            </w:r>
+            <w:r>
+              <w:rPr>
+                <w:noProof/>
+                <w:webHidden/>
+              </w:rPr>
+              <w:instrText xml:space="preserve"> PAGEREF _Toc335378804 \h </w:instrText>
+            </w:r>
+            <w:r>
+              <w:rPr>
+                <w:noProof/>
+                <w:webHidden/>
+              </w:rPr>
+            </w:r>
+            <w:r>
+              <w:rPr>
+                <w:noProof/>
+                <w:webHidden/>
+              </w:rPr>
+              <w:fldChar w:fldCharType="separate"/>
+            </w:r>
+            <w:r>
+              <w:rPr>
+                <w:noProof/>
+                <w:webHidden/>
+              </w:rPr>
+              <w:t>16</w:t>
+            </w:r>
+            <w:r>
+              <w:rPr>
+                <w:noProof/>
+                <w:webHidden/>
+              </w:rPr>
+              <w:fldChar w:fldCharType="end"/>
+            </w:r>
+          </w:hyperlink>
+        </w:p>
+        <w:p>
+          <w:r>
+            <w:fldChar w:fldCharType="end"/>
+          </w:r>
+        </w:p>
+      </w:sdtContent>
+    </w:sdt>
+    <w:bookmarkStart w:id="0" w:name="_Toc335378792" w:displacedByCustomXml="prev"/>
+    <w:bookmarkStart w:id="1" w:name="_Toc334523343" w:displacedByCustomXml="prev"/>
+    <w:p>
+      <w:pPr>
+        <w:pStyle w:val="TableofFigures"/>
+        <w:tabs>
+          <w:tab w:val="right" w:leader="dot" w:pos="10160"/>
+        </w:tabs>
+      </w:pPr>
+    </w:p>
+    <w:p>
+      <w:pPr>
+        <w:pStyle w:val="TableofFigures"/>
+        <w:tabs>
+          <w:tab w:val="right" w:leader="dot" w:pos="10160"/>
+        </w:tabs>
+        <w:rPr>
+          <w:rFonts w:eastAsiaTheme="minorEastAsia"/>
+          <w:noProof/>
+        </w:rPr>
+      </w:pPr>
+      <w:r>
+        <w:rPr>
+          <w:b/>
+          <w:sz w:val="28"/>
+        </w:rPr>
+        <w:t>Table of Figures</w:t>
+      </w:r>
+      <w:r>
+        <w:fldChar w:fldCharType="begin"/>
+      </w:r>
+      <w:r>
+        <w:instrText xml:space="preserve"> TOC \h \z \t "Heading 3" \c </w:instrText>
+      </w:r>
+      <w:r>
+        <w:fldChar w:fldCharType="separate"/>
+      </w:r>
+      <w:hyperlink w:anchor="_Toc335379827" w:history="1">
+        <w:r>
+          <w:rPr>
+            <w:noProof/>
+            <w:webHidden/>
+          </w:rPr>
+          <w:tab/>
+        </w:r>
+        <w:r>
+          <w:rPr>
+            <w:noProof/>
+            <w:webHidden/>
+          </w:rPr>
+          <w:fldChar w:fldCharType="begin"/>
+        </w:r>
+        <w:r>
+          <w:rPr>
+            <w:noProof/>
+            <w:webHidden/>
+          </w:rPr>
+          <w:instrText xml:space="preserve"> PAGEREF _Toc335379827 \h </w:instrText>
+        </w:r>
+        <w:r>
+          <w:rPr>
+            <w:noProof/>
+            <w:webHidden/>
+          </w:rPr>
+        </w:r>
+        <w:r>
+          <w:rPr>
+            <w:noProof/>
+            <w:webHidden/>
+          </w:rPr>
+          <w:fldChar w:fldCharType="separate"/>
+        </w:r>
+        <w:r>
+          <w:rPr>
+            <w:noProof/>
+            <w:webHidden/>
+          </w:rPr>
+          <w:t>6</w:t>
+        </w:r>
+        <w:r>
+          <w:rPr>
+            <w:noProof/>
+            <w:webHidden/>
+          </w:rPr>
+          <w:fldChar w:fldCharType="end"/>
+        </w:r>
+      </w:hyperlink>
+    </w:p>
+    <w:p>
+      <w:pPr>
+        <w:pStyle w:val="TableofFigures"/>
+        <w:tabs>
+          <w:tab w:val="right" w:leader="dot" w:pos="10160"/>
+        </w:tabs>
+        <w:rPr>
+          <w:rFonts w:eastAsiaTheme="minorEastAsia"/>
+          <w:noProof/>
+        </w:rPr>
+      </w:pPr>
+      <w:hyperlink w:anchor="_Toc335379828" w:history="1">
+        <w:r>
+          <w:rPr>
+            <w:rStyle w:val="Hyperlink"/>
+            <w:noProof/>
+          </w:rPr>
+          <w:t>Figure 1: Connection Screen</w:t>
+        </w:r>
+        <w:r>
+          <w:rPr>
+            <w:noProof/>
+            <w:webHidden/>
+          </w:rPr>
+          <w:tab/>
+        </w:r>
+        <w:r>
+          <w:rPr>
+            <w:noProof/>
+            <w:webHidden/>
+          </w:rPr>
+          <w:fldChar w:fldCharType="begin"/>
+        </w:r>
+        <w:r>
+          <w:rPr>
+            <w:noProof/>
+            <w:webHidden/>
+          </w:rPr>
+          <w:instrText xml:space="preserve"> PAGEREF _Toc335379828 \h </w:instrText>
+        </w:r>
+        <w:r>
+          <w:rPr>
+            <w:noProof/>
+            <w:webHidden/>
+          </w:rPr>
+        </w:r>
+        <w:r>
+          <w:rPr>
+            <w:noProof/>
+            <w:webHidden/>
+          </w:rPr>
+          <w:fldChar w:fldCharType="separate"/>
+        </w:r>
+        <w:r>
+          <w:rPr>
+            <w:noProof/>
+            <w:webHidden/>
+          </w:rPr>
+          <w:t>6</w:t>
+        </w:r>
+        <w:r>
+          <w:rPr>
+            <w:noProof/>
+            <w:webHidden/>
+          </w:rPr>
+          <w:fldChar w:fldCharType="end"/>
+        </w:r>
+      </w:hyperlink>
+    </w:p>
+    <w:p>
+      <w:pPr>
+        <w:pStyle w:val="TableofFigures"/>
+        <w:tabs>
+          <w:tab w:val="right" w:leader="dot" w:pos="10160"/>
+        </w:tabs>
+        <w:rPr>
+          <w:rFonts w:eastAsiaTheme="minorEastAsia"/>
+          <w:noProof/>
+        </w:rPr>
+      </w:pPr>
+      <w:hyperlink w:anchor="_Toc335379829" w:history="1">
+        <w:r>
+          <w:rPr>
+            <w:rStyle w:val="Hyperlink"/>
+            <w:noProof/>
+          </w:rPr>
+          <w:t>Figure 2: Main Display Window</w:t>
+        </w:r>
+        <w:r>
+          <w:rPr>
+            <w:noProof/>
+            <w:webHidden/>
+          </w:rPr>
+          <w:tab/>
+        </w:r>
+        <w:r>
+          <w:rPr>
+            <w:noProof/>
+            <w:webHidden/>
+          </w:rPr>
+          <w:fldChar w:fldCharType="begin"/>
+        </w:r>
+        <w:r>
+          <w:rPr>
+            <w:noProof/>
+            <w:webHidden/>
+          </w:rPr>
+          <w:instrText xml:space="preserve"> PAGEREF _Toc335379829 \h </w:instrText>
+        </w:r>
+        <w:r>
+          <w:rPr>
+            <w:noProof/>
+            <w:webHidden/>
+          </w:rPr>
+        </w:r>
+        <w:r>
+          <w:rPr>
+            <w:noProof/>
+            <w:webHidden/>
+          </w:rPr>
+          <w:fldChar w:fldCharType="separate"/>
+        </w:r>
+        <w:r>
+          <w:rPr>
+            <w:noProof/>
+            <w:webHidden/>
+          </w:rPr>
+          <w:t>7</w:t>
+        </w:r>
+        <w:r>
+          <w:rPr>
+            <w:noProof/>
+            <w:webHidden/>
+          </w:rPr>
+          <w:fldChar w:fldCharType="end"/>
+        </w:r>
+      </w:hyperlink>
+    </w:p>
+    <w:p>
+      <w:pPr>
+        <w:pStyle w:val="TableofFigures"/>
+        <w:tabs>
+          <w:tab w:val="right" w:leader="dot" w:pos="10160"/>
+        </w:tabs>
+        <w:rPr>
+          <w:rFonts w:eastAsiaTheme="minorEastAsia"/>
+          <w:noProof/>
+        </w:rPr>
+      </w:pPr>
+      <w:hyperlink w:anchor="_Toc335379830" w:history="1">
+        <w:r>
+          <w:rPr>
+            <w:rStyle w:val="Hyperlink"/>
+            <w:noProof/>
+          </w:rPr>
+          <w:t>Figure 3: Main Capture Window</w:t>
+        </w:r>
+        <w:r>
+          <w:rPr>
+            <w:noProof/>
+            <w:webHidden/>
+          </w:rPr>
+          <w:tab/>
+        </w:r>
+        <w:r>
+          <w:rPr>
+            <w:noProof/>
+            <w:webHidden/>
+          </w:rPr>
+          <w:fldChar w:fldCharType="begin"/>
+        </w:r>
+        <w:r>
+          <w:rPr>
+            <w:noProof/>
+            <w:webHidden/>
+          </w:rPr>
+          <w:instrText xml:space="preserve"> PAGEREF _Toc335379830 \h </w:instrText>
+        </w:r>
+        <w:r>
+          <w:rPr>
+            <w:noProof/>
+            <w:webHidden/>
+          </w:rPr>
+        </w:r>
+        <w:r>
+          <w:rPr>
+            <w:noProof/>
+            <w:webHidden/>
+          </w:rPr>
+          <w:fldChar w:fldCharType="separate"/>
+        </w:r>
+        <w:r>
+          <w:rPr>
+            <w:noProof/>
+            <w:webHidden/>
+          </w:rPr>
+          <w:t>8</w:t>
+        </w:r>
+        <w:r>
+          <w:rPr>
+            <w:noProof/>
+            <w:webHidden/>
+          </w:rPr>
+          <w:fldChar w:fldCharType="end"/>
+        </w:r>
+      </w:hyperlink>
+    </w:p>
+    <w:p>
+      <w:pPr>
+        <w:pStyle w:val="TableofFigures"/>
+        <w:tabs>
+          <w:tab w:val="right" w:leader="dot" w:pos="10160"/>
+        </w:tabs>
+        <w:rPr>
+          <w:rFonts w:eastAsiaTheme="minorEastAsia"/>
+          <w:noProof/>
+        </w:rPr>
+      </w:pPr>
+      <w:hyperlink w:anchor="_Toc335379831" w:history="1">
+        <w:r>
+          <w:rPr>
+            <w:rStyle w:val="Hyperlink"/>
+            <w:noProof/>
+          </w:rPr>
+          <w:t>Figure 4: Data Item presences</w:t>
+        </w:r>
+        <w:r>
+          <w:rPr>
+            <w:noProof/>
+            <w:webHidden/>
+          </w:rPr>
+          <w:tab/>
+        </w:r>
+        <w:r>
+          <w:rPr>
+            <w:noProof/>
+            <w:webHidden/>
+          </w:rPr>
+          <w:fldChar w:fldCharType="begin"/>
+        </w:r>
+        <w:r>
+          <w:rPr>
+            <w:noProof/>
+            <w:webHidden/>
+          </w:rPr>
+          <w:instrText xml:space="preserve"> PAGEREF _Toc335379831 \h </w:instrText>
+        </w:r>
+        <w:r>
+          <w:rPr>
+            <w:noProof/>
+            <w:webHidden/>
+          </w:rPr>
+        </w:r>
+        <w:r>
+          <w:rPr>
+            <w:noProof/>
+            <w:webHidden/>
+          </w:rPr>
+          <w:fldChar w:fldCharType="separate"/>
+        </w:r>
+        <w:r>
+          <w:rPr>
+            <w:noProof/>
+            <w:webHidden/>
+          </w:rPr>
+          <w:t>9</w:t>
+        </w:r>
+        <w:r>
+          <w:rPr>
+            <w:noProof/>
+            <w:webHidden/>
+          </w:rPr>
+          <w:fldChar w:fldCharType="end"/>
+        </w:r>
+      </w:hyperlink>
+    </w:p>
+    <w:p>
+      <w:pPr>
+        <w:pStyle w:val="TableofFigures"/>
+        <w:tabs>
+          <w:tab w:val="right" w:leader="dot" w:pos="10160"/>
+        </w:tabs>
+        <w:rPr>
+          <w:rFonts w:eastAsiaTheme="minorEastAsia"/>
+          <w:noProof/>
+        </w:rPr>
+      </w:pPr>
+      <w:hyperlink w:anchor="_Toc335379832" w:history="1">
+        <w:r>
+          <w:rPr>
+            <w:rStyle w:val="Hyperlink"/>
+            <w:noProof/>
+          </w:rPr>
+          <w:t>Figure 5: Data Item View</w:t>
+        </w:r>
+        <w:r>
+          <w:rPr>
+            <w:noProof/>
+            <w:webHidden/>
+          </w:rPr>
+          <w:tab/>
+        </w:r>
+        <w:r>
+          <w:rPr>
+            <w:noProof/>
+            <w:webHidden/>
+          </w:rPr>
+          <w:fldChar w:fldCharType="begin"/>
+        </w:r>
+        <w:r>
+          <w:rPr>
+            <w:noProof/>
+            <w:webHidden/>
+          </w:rPr>
+          <w:instrText xml:space="preserve"> PAGEREF _Toc335379832 \h </w:instrText>
+        </w:r>
+        <w:r>
+          <w:rPr>
+            <w:noProof/>
+            <w:webHidden/>
+          </w:rPr>
+        </w:r>
+        <w:r>
+          <w:rPr>
+            <w:noProof/>
+            <w:webHidden/>
+          </w:rPr>
+          <w:fldChar w:fldCharType="separate"/>
+        </w:r>
+        <w:r>
+          <w:rPr>
+            <w:noProof/>
+            <w:webHidden/>
+          </w:rPr>
+          <w:t>10</w:t>
+        </w:r>
+        <w:r>
+          <w:rPr>
+            <w:noProof/>
+            <w:webHidden/>
+          </w:rPr>
+          <w:fldChar w:fldCharType="end"/>
+        </w:r>
+      </w:hyperlink>
+    </w:p>
+    <w:p>
+      <w:pPr>
+        <w:pStyle w:val="TableofFigures"/>
+        <w:tabs>
+          <w:tab w:val="right" w:leader="dot" w:pos="10160"/>
+        </w:tabs>
+        <w:rPr>
+          <w:rFonts w:eastAsiaTheme="minorEastAsia"/>
+          <w:noProof/>
+        </w:rPr>
+      </w:pPr>
+      <w:hyperlink w:anchor="_Toc335379833" w:history="1">
+        <w:r>
+          <w:rPr>
+            <w:rStyle w:val="Hyperlink"/>
+            <w:noProof/>
+          </w:rPr>
+          <w:t>Figure 6: View data by SSR code</w:t>
+        </w:r>
+        <w:r>
+          <w:rPr>
+            <w:noProof/>
+            <w:webHidden/>
+          </w:rPr>
+          <w:tab/>
+        </w:r>
+        <w:r>
+          <w:rPr>
+            <w:noProof/>
+            <w:webHidden/>
+          </w:rPr>
+          <w:fldChar w:fldCharType="begin"/>
+        </w:r>
+        <w:r>
+          <w:rPr>
+            <w:noProof/>
+            <w:webHidden/>
+          </w:rPr>
+          <w:instrText xml:space="preserve"> PAGEREF _Toc335379833 \h </w:instrText>
+        </w:r>
+        <w:r>
+          <w:rPr>
+            <w:noProof/>
+            <w:webHidden/>
+          </w:rPr>
+        </w:r>
+        <w:r>
+          <w:rPr>
+            <w:noProof/>
+            <w:webHidden/>
+          </w:rPr>
+          <w:fldChar w:fldCharType="separate"/>
+        </w:r>
+        <w:r>
+          <w:rPr>
+            <w:noProof/>
+            <w:webHidden/>
+          </w:rPr>
+          <w:t>11</w:t>
+        </w:r>
+        <w:r>
+          <w:rPr>
+            <w:noProof/>
+            <w:webHidden/>
+          </w:rPr>
+          <w:fldChar w:fldCharType="end"/>
+        </w:r>
+      </w:hyperlink>
+    </w:p>
+    <w:p>
+      <w:pPr>
+        <w:pStyle w:val="TableofFigures"/>
+        <w:tabs>
+          <w:tab w:val="right" w:leader="dot" w:pos="10160"/>
+        </w:tabs>
+        <w:rPr>
+          <w:rFonts w:eastAsiaTheme="minorEastAsia"/>
+          <w:noProof/>
+        </w:rPr>
+      </w:pPr>
+      <w:hyperlink w:anchor="_Toc335379834" w:history="1">
+        <w:r>
+          <w:rPr>
+            <w:rStyle w:val="Hyperlink"/>
+            <w:noProof/>
+          </w:rPr>
+          <w:t>Figure 7: Export to Earth Plot format by SSR code</w:t>
+        </w:r>
+        <w:r>
+          <w:rPr>
+            <w:noProof/>
+            <w:webHidden/>
+          </w:rPr>
+          <w:tab/>
+        </w:r>
+        <w:r>
+          <w:rPr>
+            <w:noProof/>
+            <w:webHidden/>
+          </w:rPr>
+          <w:fldChar w:fldCharType="begin"/>
+        </w:r>
+        <w:r>
+          <w:rPr>
+            <w:noProof/>
+            <w:webHidden/>
+          </w:rPr>
+          <w:instrText xml:space="preserve"> PAGEREF _Toc335379834 \h </w:instrText>
+        </w:r>
+        <w:r>
+          <w:rPr>
+            <w:noProof/>
+            <w:webHidden/>
+          </w:rPr>
+        </w:r>
+        <w:r>
+          <w:rPr>
+            <w:noProof/>
+            <w:webHidden/>
+          </w:rPr>
+          <w:fldChar w:fldCharType="separate"/>
+        </w:r>
+        <w:r>
+          <w:rPr>
+            <w:noProof/>
+            <w:webHidden/>
+          </w:rPr>
+          <w:t>12</w:t>
+        </w:r>
+        <w:r>
+          <w:rPr>
+            <w:noProof/>
+            <w:webHidden/>
+          </w:rPr>
+          <w:fldChar w:fldCharType="end"/>
+        </w:r>
+      </w:hyperlink>
+    </w:p>
+    <w:p>
+      <w:pPr>
+        <w:pStyle w:val="TableofFigures"/>
+        <w:tabs>
+          <w:tab w:val="right" w:leader="dot" w:pos="10160"/>
+        </w:tabs>
+        <w:rPr>
+          <w:rFonts w:eastAsiaTheme="minorEastAsia"/>
+          <w:noProof/>
+        </w:rPr>
+      </w:pPr>
+      <w:hyperlink w:anchor="_Toc335379835" w:history="1">
+        <w:r>
+          <w:rPr>
+            <w:rStyle w:val="Hyperlink"/>
+            <w:noProof/>
+          </w:rPr>
+          <w:t>Figure 8: 3D example in Google Earth of a real test flight over Bosnia and Herzegovina</w:t>
+        </w:r>
+        <w:r>
+          <w:rPr>
+            <w:noProof/>
+            <w:webHidden/>
+          </w:rPr>
+          <w:tab/>
+        </w:r>
+        <w:r>
+          <w:rPr>
+            <w:noProof/>
+            <w:webHidden/>
+          </w:rPr>
+          <w:fldChar w:fldCharType="begin"/>
+        </w:r>
+        <w:r>
+          <w:rPr>
+            <w:noProof/>
+            <w:webHidden/>
+          </w:rPr>
+          <w:instrText xml:space="preserve"> PAGEREF _Toc335379835 \h </w:instrText>
+        </w:r>
+        <w:r>
+          <w:rPr>
+            <w:noProof/>
+            <w:webHidden/>
+          </w:rPr>
+        </w:r>
+        <w:r>
+          <w:rPr>
+            <w:noProof/>
+            <w:webHidden/>
+          </w:rPr>
+          <w:fldChar w:fldCharType="separate"/>
+        </w:r>
+        <w:r>
+          <w:rPr>
+            <w:noProof/>
+            <w:webHidden/>
+          </w:rPr>
+          <w:t>12</w:t>
+        </w:r>
+        <w:r>
+          <w:rPr>
+            <w:noProof/>
+            <w:webHidden/>
+          </w:rPr>
+          <w:fldChar w:fldCharType="end"/>
+        </w:r>
+      </w:hyperlink>
+    </w:p>
+    <w:p>
+      <w:pPr>
+        <w:pStyle w:val="TableofFigures"/>
+        <w:tabs>
+          <w:tab w:val="right" w:leader="dot" w:pos="10160"/>
+        </w:tabs>
+        <w:rPr>
+          <w:rFonts w:eastAsiaTheme="minorEastAsia"/>
+          <w:noProof/>
+        </w:rPr>
+      </w:pPr>
+      <w:hyperlink w:anchor="_Toc335379836" w:history="1">
+        <w:r>
+          <w:rPr>
+            <w:rStyle w:val="Hyperlink"/>
+            <w:noProof/>
+          </w:rPr>
+          <w:t>Figure 9: Custom Map with only user defined data.</w:t>
+        </w:r>
+        <w:r>
+          <w:rPr>
+            <w:noProof/>
+            <w:webHidden/>
+          </w:rPr>
+          <w:tab/>
+        </w:r>
+        <w:r>
+          <w:rPr>
+            <w:noProof/>
+            <w:webHidden/>
+          </w:rPr>
+          <w:fldChar w:fldCharType="begin"/>
+        </w:r>
+        <w:r>
+          <w:rPr>
+            <w:noProof/>
+            <w:webHidden/>
+          </w:rPr>
+          <w:instrText xml:space="preserve"> PAGEREF _Toc335379836 \h </w:instrText>
+        </w:r>
+        <w:r>
+          <w:rPr>
+            <w:noProof/>
+            <w:webHidden/>
+          </w:rPr>
+        </w:r>
+        <w:r>
+          <w:rPr>
+            <w:noProof/>
+            <w:webHidden/>
+          </w:rPr>
+          <w:fldChar w:fldCharType="separate"/>
+        </w:r>
+        <w:r>
+          <w:rPr>
+            <w:noProof/>
+            <w:webHidden/>
+          </w:rPr>
+          <w:t>13</w:t>
+        </w:r>
+        <w:r>
+          <w:rPr>
+            <w:noProof/>
+            <w:webHidden/>
+          </w:rPr>
+          <w:fldChar w:fldCharType="end"/>
+        </w:r>
+      </w:hyperlink>
+    </w:p>
+    <w:p>
+      <w:pPr>
+        <w:pStyle w:val="TableofFigures"/>
+        <w:tabs>
+          <w:tab w:val="right" w:leader="dot" w:pos="10160"/>
+        </w:tabs>
+        <w:rPr>
+          <w:rFonts w:eastAsiaTheme="minorEastAsia"/>
+          <w:noProof/>
+        </w:rPr>
+      </w:pPr>
+      <w:hyperlink w:anchor="_Toc335379837" w:history="1">
+        <w:r>
+          <w:rPr>
+            <w:rStyle w:val="Hyperlink"/>
+            <w:noProof/>
+          </w:rPr>
+          <w:t>Figure 10: Map with user defined and Google terrain overlay</w:t>
+        </w:r>
+        <w:r>
+          <w:rPr>
+            <w:noProof/>
+            <w:webHidden/>
+          </w:rPr>
+          <w:tab/>
+        </w:r>
+        <w:r>
+          <w:rPr>
+            <w:noProof/>
+            <w:webHidden/>
+          </w:rPr>
+          <w:fldChar w:fldCharType="begin"/>
+        </w:r>
+        <w:r>
+          <w:rPr>
+            <w:noProof/>
+            <w:webHidden/>
+          </w:rPr>
+          <w:instrText xml:space="preserve"> PAGEREF _Toc335379837 \h </w:instrText>
+        </w:r>
+        <w:r>
+          <w:rPr>
+            <w:noProof/>
+            <w:webHidden/>
+          </w:rPr>
+        </w:r>
+        <w:r>
+          <w:rPr>
+            <w:noProof/>
+            <w:webHidden/>
+          </w:rPr>
+          <w:fldChar w:fldCharType="separate"/>
+        </w:r>
+        <w:r>
+          <w:rPr>
+            <w:noProof/>
+            <w:webHidden/>
+          </w:rPr>
+          <w:t>14</w:t>
+        </w:r>
+        <w:r>
+          <w:rPr>
+            <w:noProof/>
+            <w:webHidden/>
+          </w:rPr>
+          <w:fldChar w:fldCharType="end"/>
+        </w:r>
+      </w:hyperlink>
+    </w:p>
+    <w:p>
+      <w:pPr>
+        <w:pStyle w:val="TableofFigures"/>
+        <w:tabs>
+          <w:tab w:val="right" w:leader="dot" w:pos="10160"/>
+        </w:tabs>
+        <w:rPr>
+          <w:rFonts w:eastAsiaTheme="minorEastAsia"/>
+          <w:noProof/>
+        </w:rPr>
+      </w:pPr>
+      <w:hyperlink w:anchor="_Toc335379838" w:history="1">
+        <w:r>
+          <w:rPr>
+            <w:rStyle w:val="Hyperlink"/>
+            <w:noProof/>
+          </w:rPr>
+          <w:t>Figure 11: Passive display no filter</w:t>
+        </w:r>
+        <w:r>
+          <w:rPr>
+            <w:noProof/>
+            <w:webHidden/>
+          </w:rPr>
+          <w:tab/>
+        </w:r>
+        <w:r>
+          <w:rPr>
+            <w:noProof/>
+            <w:webHidden/>
+          </w:rPr>
+          <w:fldChar w:fldCharType="begin"/>
+        </w:r>
+        <w:r>
+          <w:rPr>
+            <w:noProof/>
+            <w:webHidden/>
+          </w:rPr>
+          <w:instrText xml:space="preserve"> PAGEREF _Toc335379838 \h </w:instrText>
+        </w:r>
+        <w:r>
+          <w:rPr>
+            <w:noProof/>
+            <w:webHidden/>
+          </w:rPr>
+        </w:r>
+        <w:r>
+          <w:rPr>
+            <w:noProof/>
+            <w:webHidden/>
+          </w:rPr>
+          <w:fldChar w:fldCharType="separate"/>
+        </w:r>
+        <w:r>
+          <w:rPr>
+            <w:noProof/>
+            <w:webHidden/>
+          </w:rPr>
+          <w:t>14</w:t>
+        </w:r>
+        <w:r>
+          <w:rPr>
+            <w:noProof/>
+            <w:webHidden/>
+          </w:rPr>
+          <w:fldChar w:fldCharType="end"/>
+        </w:r>
+      </w:hyperlink>
+    </w:p>
+    <w:p>
+      <w:pPr>
+        <w:pStyle w:val="TableofFigures"/>
+        <w:tabs>
+          <w:tab w:val="right" w:leader="dot" w:pos="10160"/>
+        </w:tabs>
+        <w:rPr>
+          <w:rFonts w:eastAsiaTheme="minorEastAsia"/>
+          <w:noProof/>
+        </w:rPr>
+      </w:pPr>
+      <w:hyperlink w:anchor="_Toc335379839" w:history="1">
+        <w:r>
+          <w:rPr>
+            <w:rStyle w:val="Hyperlink"/>
+            <w:noProof/>
+          </w:rPr>
+          <w:t>Figure 12: Passive filter – filter to Mode-A 5305</w:t>
+        </w:r>
+        <w:r>
+          <w:rPr>
+            <w:noProof/>
+            <w:webHidden/>
+          </w:rPr>
+          <w:tab/>
+        </w:r>
+        <w:r>
+          <w:rPr>
+            <w:noProof/>
+            <w:webHidden/>
+          </w:rPr>
+          <w:fldChar w:fldCharType="begin"/>
+        </w:r>
+        <w:r>
+          <w:rPr>
+            <w:noProof/>
+            <w:webHidden/>
+          </w:rPr>
+          <w:instrText xml:space="preserve"> PAGEREF _Toc335379839 \h </w:instrText>
+        </w:r>
+        <w:r>
+          <w:rPr>
+            <w:noProof/>
+            <w:webHidden/>
+          </w:rPr>
+        </w:r>
+        <w:r>
+          <w:rPr>
+            <w:noProof/>
+            <w:webHidden/>
+          </w:rPr>
+          <w:fldChar w:fldCharType="separate"/>
+        </w:r>
+        <w:r>
+          <w:rPr>
+            <w:noProof/>
+            <w:webHidden/>
+          </w:rPr>
+          <w:t>15</w:t>
+        </w:r>
+        <w:r>
+          <w:rPr>
+            <w:noProof/>
+            <w:webHidden/>
+          </w:rPr>
+          <w:fldChar w:fldCharType="end"/>
+        </w:r>
+      </w:hyperlink>
+    </w:p>
+    <w:p>
+      <w:pPr>
+        <w:pStyle w:val="TableofFigures"/>
+        <w:tabs>
+          <w:tab w:val="right" w:leader="dot" w:pos="10160"/>
+        </w:tabs>
+        <w:rPr>
+          <w:rFonts w:eastAsiaTheme="minorEastAsia"/>
+          <w:noProof/>
+        </w:rPr>
+      </w:pPr>
+      <w:hyperlink w:anchor="_Toc335379840" w:history="1">
+        <w:r>
+          <w:rPr>
+            <w:rStyle w:val="Hyperlink"/>
+            <w:noProof/>
+          </w:rPr>
+          <w:t>Figure 13: Menu to Access Display configuration windows</w:t>
+        </w:r>
+        <w:r>
+          <w:rPr>
+            <w:noProof/>
+            <w:webHidden/>
+          </w:rPr>
+          <w:tab/>
+        </w:r>
+        <w:r>
+          <w:rPr>
+            <w:noProof/>
+            <w:webHidden/>
+          </w:rPr>
+          <w:fldChar w:fldCharType="begin"/>
+        </w:r>
+        <w:r>
+          <w:rPr>
+            <w:noProof/>
+            <w:webHidden/>
+          </w:rPr>
+          <w:instrText xml:space="preserve"> PAGEREF _Toc335379840 \h </w:instrText>
+        </w:r>
+        <w:r>
+          <w:rPr>
+            <w:noProof/>
+            <w:webHidden/>
+          </w:rPr>
+        </w:r>
+        <w:r>
+          <w:rPr>
+            <w:noProof/>
+            <w:webHidden/>
+          </w:rPr>
+          <w:fldChar w:fldCharType="separate"/>
+        </w:r>
+        <w:r>
+          <w:rPr>
+            <w:noProof/>
+            <w:webHidden/>
+          </w:rPr>
+          <w:t>15</w:t>
+        </w:r>
+        <w:r>
+          <w:rPr>
+            <w:noProof/>
+            <w:webHidden/>
+          </w:rPr>
+          <w:fldChar w:fldCharType="end"/>
+        </w:r>
+      </w:hyperlink>
+    </w:p>
+    <w:p>
+      <w:pPr>
+        <w:pStyle w:val="TableofFigures"/>
+        <w:tabs>
+          <w:tab w:val="right" w:leader="dot" w:pos="10160"/>
+        </w:tabs>
+        <w:rPr>
+          <w:rFonts w:eastAsiaTheme="minorEastAsia"/>
+          <w:noProof/>
+        </w:rPr>
+      </w:pPr>
+      <w:hyperlink w:anchor="_Toc335379841" w:history="1">
+        <w:r>
+          <w:rPr>
+            <w:rStyle w:val="Hyperlink"/>
+            <w:noProof/>
+          </w:rPr>
+          <w:t>Figure 14: Display Attributes</w:t>
+        </w:r>
+        <w:r>
+          <w:rPr>
+            <w:noProof/>
+            <w:webHidden/>
+          </w:rPr>
+          <w:tab/>
+        </w:r>
+        <w:r>
+          <w:rPr>
+            <w:noProof/>
+            <w:webHidden/>
+          </w:rPr>
+          <w:fldChar w:fldCharType="begin"/>
+        </w:r>
+        <w:r>
+          <w:rPr>
+            <w:noProof/>
+            <w:webHidden/>
+          </w:rPr>
+          <w:instrText xml:space="preserve"> PAGEREF _Toc335379841 \h </w:instrText>
+        </w:r>
+        <w:r>
+          <w:rPr>
+            <w:noProof/>
+            <w:webHidden/>
+          </w:rPr>
+        </w:r>
+        <w:r>
+          <w:rPr>
+            <w:noProof/>
+            <w:webHidden/>
+          </w:rPr>
+          <w:fldChar w:fldCharType="separate"/>
+        </w:r>
+        <w:r>
+          <w:rPr>
+            <w:noProof/>
+            <w:webHidden/>
+          </w:rPr>
+          <w:t>17</w:t>
+        </w:r>
+        <w:r>
+          <w:rPr>
+            <w:noProof/>
+            <w:webHidden/>
+          </w:rPr>
+          <w:fldChar w:fldCharType="end"/>
+        </w:r>
+      </w:hyperlink>
+    </w:p>
+    <w:p>
+      <w:pPr>
+        <w:pStyle w:val="TableofFigures"/>
+        <w:tabs>
+          <w:tab w:val="right" w:leader="dot" w:pos="10160"/>
+        </w:tabs>
+        <w:rPr>
+          <w:rFonts w:eastAsiaTheme="minorEastAsia"/>
+          <w:noProof/>
+        </w:rPr>
+      </w:pPr>
+      <w:hyperlink w:anchor="_Toc335379842" w:history="1">
+        <w:r>
+          <w:rPr>
+            <w:rStyle w:val="Hyperlink"/>
+            <w:noProof/>
+          </w:rPr>
+          <w:t>Figure 15: Display Items</w:t>
+        </w:r>
+        <w:r>
+          <w:rPr>
+            <w:noProof/>
+            <w:webHidden/>
+          </w:rPr>
+          <w:tab/>
+        </w:r>
+        <w:r>
+          <w:rPr>
+            <w:noProof/>
+            <w:webHidden/>
+          </w:rPr>
+          <w:fldChar w:fldCharType="begin"/>
+        </w:r>
+        <w:r>
+          <w:rPr>
+            <w:noProof/>
+            <w:webHidden/>
+          </w:rPr>
+          <w:instrText xml:space="preserve"> PAGEREF _Toc335379842 \h </w:instrText>
+        </w:r>
+        <w:r>
+          <w:rPr>
+            <w:noProof/>
+            <w:webHidden/>
+          </w:rPr>
+        </w:r>
+        <w:r>
+          <w:rPr>
+            <w:noProof/>
+            <w:webHidden/>
+          </w:rPr>
+          <w:fldChar w:fldCharType="separate"/>
+        </w:r>
+        <w:r>
+          <w:rPr>
+            <w:noProof/>
+            <w:webHidden/>
+          </w:rPr>
+          <w:t>18</w:t>
+        </w:r>
+        <w:r>
+          <w:rPr>
+            <w:noProof/>
+            <w:webHidden/>
+          </w:rPr>
+          <w:fldChar w:fldCharType="end"/>
+        </w:r>
+      </w:hyperlink>
+    </w:p>
+    <w:p>
+      <w:pPr>
+        <w:pStyle w:val="TableofFigures"/>
+        <w:tabs>
+          <w:tab w:val="right" w:leader="dot" w:pos="10160"/>
+        </w:tabs>
+        <w:rPr>
+          <w:rFonts w:eastAsiaTheme="minorEastAsia"/>
+          <w:noProof/>
+        </w:rPr>
+      </w:pPr>
+      <w:hyperlink w:anchor="_Toc335379843" w:history="1">
+        <w:r>
+          <w:rPr>
+            <w:rStyle w:val="Hyperlink"/>
+            <w:noProof/>
+          </w:rPr>
+          <w:t>Figure 16: Label Attributes Picker</w:t>
+        </w:r>
+        <w:r>
+          <w:rPr>
+            <w:noProof/>
+            <w:webHidden/>
+          </w:rPr>
+          <w:tab/>
+        </w:r>
+        <w:r>
+          <w:rPr>
+            <w:noProof/>
+            <w:webHidden/>
+          </w:rPr>
+          <w:fldChar w:fldCharType="begin"/>
+        </w:r>
+        <w:r>
+          <w:rPr>
+            <w:noProof/>
+            <w:webHidden/>
+          </w:rPr>
+          <w:instrText xml:space="preserve"> PAGEREF _Toc335379843 \h </w:instrText>
+        </w:r>
+        <w:r>
+          <w:rPr>
+            <w:noProof/>
+            <w:webHidden/>
+          </w:rPr>
+        </w:r>
+        <w:r>
+          <w:rPr>
+            <w:noProof/>
+            <w:webHidden/>
+          </w:rPr>
+          <w:fldChar w:fldCharType="separate"/>
+        </w:r>
+        <w:r>
+          <w:rPr>
+            <w:noProof/>
+            <w:webHidden/>
+          </w:rPr>
+          <w:t>19</w:t>
+        </w:r>
+        <w:r>
+          <w:rPr>
+            <w:noProof/>
+            <w:webHidden/>
+          </w:rPr>
+          <w:fldChar w:fldCharType="end"/>
+        </w:r>
+      </w:hyperlink>
+    </w:p>
+    <w:p>
+      <w:pPr>
+        <w:pStyle w:val="Heading1"/>
         <w:jc w:val="center"/>
       </w:pPr>
-    </w:p>
-    <w:p>
-      <w:pPr>
+      <w:r>
+        <w:lastRenderedPageBreak/>
+        <w:fldChar w:fldCharType="end"/>
+      </w:r>
+    </w:p>
+    <w:p>
+      <w:pPr>
+        <w:pStyle w:val="Heading1"/>
         <w:jc w:val="center"/>
-        <w:outlineLvl w:val="0"/>
-        <w:rPr>
-          <w:b/>
-          <w:sz w:val="24"/>
-        </w:rPr>
-      </w:pPr>
-      <w:bookmarkStart w:id="0" w:name="_Toc334523343"/>
-      <w:r>
-        <w:rPr>
-          <w:b/>
-          <w:sz w:val="24"/>
-        </w:rPr>
+      </w:pPr>
+      <w:r>
         <w:t>Introduction</w:t>
       </w:r>
+      <w:bookmarkEnd w:id="1"/>
       <w:bookmarkEnd w:id="0"/>
-      <w:r>
-        <w:rPr>
-          <w:b/>
-          <w:sz w:val="24"/>
-        </w:rPr>
-        <w:t xml:space="preserve"> </w:t>
-      </w:r>
-    </w:p>
-    <w:p>
+    </w:p>
+    <w:p>
+      <w:pPr>
+        <w:ind w:firstLine="720"/>
+      </w:pPr>
       <w:r>
         <w:t xml:space="preserve">ASTERIX </w:t>
       </w:r>
@@ -87,19 +2213,14 @@
     </w:p>
     <w:p>
       <w:pPr>
+        <w:pStyle w:val="Heading1"/>
         <w:jc w:val="center"/>
-        <w:rPr>
-          <w:b/>
-          <w:sz w:val="24"/>
-        </w:rPr>
-      </w:pPr>
-      <w:r>
-        <w:rPr>
-          <w:b/>
-          <w:sz w:val="24"/>
-        </w:rPr>
+      </w:pPr>
+      <w:bookmarkStart w:id="2" w:name="_Toc335378793"/>
+      <w:r>
         <w:t>Initial Setup</w:t>
       </w:r>
+      <w:bookmarkEnd w:id="2"/>
     </w:p>
     <w:p>
       <w:r>
@@ -879,30 +3000,21 @@
     </w:p>
     <w:p>
       <w:pPr>
-        <w:pStyle w:val="ListParagraph"/>
-        <w:ind w:left="2160"/>
-        <w:rPr>
-          <w:b/>
-          <w:i/>
-        </w:rPr>
-      </w:pPr>
-    </w:p>
-    <w:p>
-      <w:pPr>
+        <w:pStyle w:val="Heading1"/>
+      </w:pPr>
+    </w:p>
+    <w:p>
+      <w:pPr>
+        <w:pStyle w:val="Heading1"/>
         <w:jc w:val="center"/>
-        <w:outlineLvl w:val="0"/>
-        <w:rPr>
-          <w:b/>
-        </w:rPr>
-      </w:pPr>
-      <w:bookmarkStart w:id="1" w:name="_Toc334523344"/>
-      <w:r>
-        <w:rPr>
-          <w:b/>
-        </w:rPr>
+      </w:pPr>
+      <w:bookmarkStart w:id="3" w:name="_Toc334523344"/>
+      <w:bookmarkStart w:id="4" w:name="_Toc335378794"/>
+      <w:r>
         <w:t>Main Windows and Functionality</w:t>
       </w:r>
-      <w:bookmarkEnd w:id="1"/>
+      <w:bookmarkEnd w:id="3"/>
+      <w:bookmarkEnd w:id="4"/>
     </w:p>
     <w:p>
       <w:r>
@@ -1153,6 +3265,7 @@
         <w:rPr>
           <w:i/>
         </w:rPr>
+        <w:lastRenderedPageBreak/>
         <w:t>Of course, i</w:t>
       </w:r>
       <w:r>
@@ -1206,23 +3319,17 @@
     </w:p>
     <w:p>
       <w:pPr>
+        <w:pStyle w:val="Heading1"/>
         <w:jc w:val="center"/>
-        <w:outlineLvl w:val="0"/>
-        <w:rPr>
-          <w:b/>
-          <w:sz w:val="24"/>
-        </w:rPr>
-      </w:pPr>
-      <w:bookmarkStart w:id="2" w:name="_Toc334523345"/>
-      <w:r>
-        <w:rPr>
-          <w:b/>
-          <w:sz w:val="24"/>
-        </w:rPr>
+      </w:pPr>
+      <w:bookmarkStart w:id="5" w:name="_Toc334523345"/>
+      <w:bookmarkStart w:id="6" w:name="_Toc335378795"/>
+      <w:r>
         <w:lastRenderedPageBreak/>
         <w:t>Setting up a connection</w:t>
       </w:r>
-      <w:bookmarkEnd w:id="2"/>
+      <w:bookmarkEnd w:id="5"/>
+      <w:bookmarkEnd w:id="6"/>
     </w:p>
     <w:p>
       <w:r>
@@ -1258,12 +3365,37 @@
     </w:p>
     <w:p>
       <w:pPr>
-        <w:pStyle w:val="ListParagraph"/>
+        <w:pStyle w:val="Heading3"/>
         <w:jc w:val="center"/>
       </w:pPr>
       <w:r>
         <w:rPr>
-          <w:noProof/>
+          <w:rStyle w:val="SubtleEmphasis"/>
+        </w:rPr>
+        <w:fldChar w:fldCharType="begin"/>
+      </w:r>
+      <w:r>
+        <w:rPr>
+          <w:rStyle w:val="SubtleEmphasis"/>
+        </w:rPr>
+        <w:instrText xml:space="preserve"> TOC \h \z \c "Figure" </w:instrText>
+      </w:r>
+      <w:r>
+        <w:rPr>
+          <w:rStyle w:val="SubtleEmphasis"/>
+        </w:rPr>
+        <w:fldChar w:fldCharType="separate"/>
+      </w:r>
+      <w:r>
+        <w:rPr>
+          <w:rStyle w:val="SubtleEmphasis"/>
+        </w:rPr>
+        <w:fldChar w:fldCharType="end"/>
+      </w:r>
+      <w:bookmarkStart w:id="7" w:name="_Toc335379827"/>
+      <w:r>
+        <w:rPr>
+          <w:rStyle w:val="SubtleEmphasis"/>
         </w:rPr>
         <w:drawing>
           <wp:inline distT="0" distB="0" distL="0" distR="0">
@@ -1311,18 +3443,20 @@
           </wp:inline>
         </w:drawing>
       </w:r>
-    </w:p>
-    <w:p>
-      <w:pPr>
-        <w:pStyle w:val="ListParagraph"/>
+      <w:bookmarkEnd w:id="7"/>
+    </w:p>
+    <w:p>
+      <w:pPr>
+        <w:pStyle w:val="Heading3"/>
         <w:jc w:val="center"/>
-        <w:outlineLvl w:val="0"/>
-      </w:pPr>
-      <w:bookmarkStart w:id="3" w:name="_Toc334523346"/>
+      </w:pPr>
+      <w:bookmarkStart w:id="8" w:name="_Toc334523346"/>
+      <w:bookmarkStart w:id="9" w:name="_Toc335379828"/>
       <w:r>
         <w:t>Figure 1: Connection Screen</w:t>
       </w:r>
-      <w:bookmarkEnd w:id="3"/>
+      <w:bookmarkEnd w:id="8"/>
+      <w:bookmarkEnd w:id="9"/>
     </w:p>
     <w:p>
       <w:r>
@@ -1331,48 +3465,23 @@
     </w:p>
     <w:p>
       <w:pPr>
-        <w:pStyle w:val="ListParagraph"/>
+        <w:pStyle w:val="Heading1"/>
         <w:jc w:val="center"/>
-        <w:outlineLvl w:val="0"/>
-        <w:rPr>
-          <w:b/>
-          <w:sz w:val="24"/>
-        </w:rPr>
-      </w:pPr>
-      <w:bookmarkStart w:id="4" w:name="_Toc334523347"/>
-      <w:r>
-        <w:rPr>
-          <w:b/>
-          <w:sz w:val="24"/>
-        </w:rPr>
+      </w:pPr>
+      <w:bookmarkStart w:id="10" w:name="_Toc334523347"/>
+      <w:bookmarkStart w:id="11" w:name="_Toc335378796"/>
+      <w:r>
         <w:lastRenderedPageBreak/>
         <w:t xml:space="preserve">Start </w:t>
       </w:r>
       <w:r>
-        <w:rPr>
-          <w:b/>
-          <w:sz w:val="24"/>
-        </w:rPr>
         <w:t xml:space="preserve">processing </w:t>
       </w:r>
       <w:r>
-        <w:rPr>
-          <w:b/>
-          <w:sz w:val="24"/>
-        </w:rPr>
         <w:t>data</w:t>
       </w:r>
-      <w:bookmarkEnd w:id="4"/>
-    </w:p>
-    <w:p>
-      <w:pPr>
-        <w:pStyle w:val="ListParagraph"/>
-        <w:jc w:val="center"/>
-        <w:rPr>
-          <w:b/>
-          <w:sz w:val="24"/>
-        </w:rPr>
-      </w:pPr>
+      <w:bookmarkEnd w:id="10"/>
+      <w:bookmarkEnd w:id="11"/>
     </w:p>
     <w:p>
       <w:pPr>
@@ -1469,11 +3578,12 @@
     </w:p>
     <w:p>
       <w:pPr>
+        <w:pStyle w:val="Heading3"/>
         <w:jc w:val="center"/>
       </w:pPr>
       <w:r>
         <w:rPr>
-          <w:noProof/>
+          <w:rStyle w:val="SubtleEmphasis"/>
         </w:rPr>
         <w:drawing>
           <wp:inline distT="0" distB="0" distL="0" distR="0">
@@ -1524,35 +3634,34 @@
     </w:p>
     <w:p>
       <w:pPr>
+        <w:pStyle w:val="Heading3"/>
         <w:jc w:val="center"/>
       </w:pPr>
+      <w:bookmarkStart w:id="12" w:name="_Toc335379829"/>
+      <w:r>
+        <w:t xml:space="preserve">Figure 2: Main </w:t>
+      </w:r>
+      <w:r>
+        <w:t xml:space="preserve">Display </w:t>
+      </w:r>
+      <w:r>
+        <w:t>Window</w:t>
+      </w:r>
+      <w:bookmarkEnd w:id="12"/>
     </w:p>
     <w:p>
       <w:pPr>
         <w:jc w:val="center"/>
       </w:pPr>
-      <w:r>
-        <w:t xml:space="preserve">Figure 2: Main </w:t>
-      </w:r>
-      <w:r>
-        <w:t xml:space="preserve">Display </w:t>
-      </w:r>
-      <w:r>
-        <w:t>Window</w:t>
-      </w:r>
-    </w:p>
-    <w:p>
-      <w:pPr>
+    </w:p>
+    <w:p>
+      <w:pPr>
+        <w:pStyle w:val="Heading3"/>
         <w:jc w:val="center"/>
       </w:pPr>
-    </w:p>
-    <w:p>
-      <w:pPr>
-        <w:jc w:val="center"/>
-      </w:pPr>
-      <w:r>
-        <w:rPr>
-          <w:noProof/>
+      <w:r>
+        <w:rPr>
+          <w:rStyle w:val="SubtleEmphasis"/>
         </w:rPr>
         <w:lastRenderedPageBreak/>
         <w:drawing>
@@ -1604,12 +3713,16 @@
     </w:p>
     <w:p>
       <w:pPr>
+        <w:pStyle w:val="Heading3"/>
         <w:jc w:val="center"/>
       </w:pPr>
+      <w:bookmarkStart w:id="13" w:name="_Toc335379830"/>
       <w:r>
         <w:t>Figure 3: Main Capture Window</w:t>
       </w:r>
-    </w:p>
+      <w:bookmarkEnd w:id="13"/>
+    </w:p>
+    <w:p/>
     <w:p>
       <w:r>
         <w:t xml:space="preserve">Once some data is buffered stop the buffering and then you can </w:t>
@@ -1638,20 +3751,16 @@
     <w:p/>
     <w:p>
       <w:pPr>
+        <w:pStyle w:val="Heading1"/>
         <w:jc w:val="center"/>
-        <w:outlineLvl w:val="0"/>
-        <w:rPr>
-          <w:b/>
-        </w:rPr>
-      </w:pPr>
-      <w:bookmarkStart w:id="5" w:name="_Toc334523348"/>
-      <w:r>
-        <w:rPr>
-          <w:b/>
-        </w:rPr>
+      </w:pPr>
+      <w:bookmarkStart w:id="14" w:name="_Toc334523348"/>
+      <w:bookmarkStart w:id="15" w:name="_Toc335378797"/>
+      <w:r>
         <w:t>Data Item Presence</w:t>
       </w:r>
-      <w:bookmarkEnd w:id="5"/>
+      <w:bookmarkEnd w:id="14"/>
+      <w:bookmarkEnd w:id="15"/>
     </w:p>
     <w:p>
       <w:r>
@@ -1660,15 +3769,12 @@
     </w:p>
     <w:p>
       <w:pPr>
+        <w:pStyle w:val="Heading3"/>
         <w:jc w:val="center"/>
-        <w:rPr>
-          <w:b/>
-        </w:rPr>
-      </w:pPr>
-      <w:r>
-        <w:rPr>
-          <w:b/>
-          <w:noProof/>
+      </w:pPr>
+      <w:r>
+        <w:rPr>
+          <w:rStyle w:val="SubtleEmphasis"/>
         </w:rPr>
         <w:drawing>
           <wp:inline distT="0" distB="0" distL="0" distR="0">
@@ -1719,10 +3825,11 @@
     </w:p>
     <w:p>
       <w:pPr>
+        <w:pStyle w:val="Heading3"/>
         <w:jc w:val="center"/>
-        <w:outlineLvl w:val="0"/>
-      </w:pPr>
-      <w:bookmarkStart w:id="6" w:name="_Toc334523349"/>
+      </w:pPr>
+      <w:bookmarkStart w:id="16" w:name="_Toc334523349"/>
+      <w:bookmarkStart w:id="17" w:name="_Toc335379831"/>
       <w:r>
         <w:t>Figure 4</w:t>
       </w:r>
@@ -1732,8 +3839,10 @@
       <w:r>
         <w:t>presences</w:t>
       </w:r>
-      <w:bookmarkEnd w:id="6"/>
-    </w:p>
+      <w:bookmarkEnd w:id="16"/>
+      <w:bookmarkEnd w:id="17"/>
+    </w:p>
+    <w:p/>
     <w:p>
       <w:r>
         <w:t xml:space="preserve">So far the data item </w:t>
@@ -1750,9 +3859,8 @@
         <w:pStyle w:val="ListParagraph"/>
         <w:numPr>
           <w:ilvl w:val="0"/>
-          <w:numId w:val="2"/>
+          <w:numId w:val="14"/>
         </w:numPr>
-        <w:spacing w:after="0"/>
       </w:pPr>
       <w:r>
         <w:t>CAT 001</w:t>
@@ -1763,9 +3871,8 @@
         <w:pStyle w:val="ListParagraph"/>
         <w:numPr>
           <w:ilvl w:val="0"/>
-          <w:numId w:val="2"/>
+          <w:numId w:val="14"/>
         </w:numPr>
-        <w:spacing w:after="0"/>
       </w:pPr>
       <w:r>
         <w:t>CAT 002</w:t>
@@ -1776,9 +3883,8 @@
         <w:pStyle w:val="ListParagraph"/>
         <w:numPr>
           <w:ilvl w:val="0"/>
-          <w:numId w:val="2"/>
+          <w:numId w:val="14"/>
         </w:numPr>
-        <w:spacing w:after="0"/>
       </w:pPr>
       <w:r>
         <w:t>CAT 008</w:t>
@@ -1789,9 +3895,8 @@
         <w:pStyle w:val="ListParagraph"/>
         <w:numPr>
           <w:ilvl w:val="0"/>
-          <w:numId w:val="2"/>
+          <w:numId w:val="14"/>
         </w:numPr>
-        <w:spacing w:after="0"/>
       </w:pPr>
       <w:r>
         <w:t>CAT 034</w:t>
@@ -1802,9 +3907,8 @@
         <w:pStyle w:val="ListParagraph"/>
         <w:numPr>
           <w:ilvl w:val="0"/>
-          <w:numId w:val="2"/>
+          <w:numId w:val="14"/>
         </w:numPr>
-        <w:spacing w:after="0"/>
       </w:pPr>
       <w:r>
         <w:t>CAT 048</w:t>
@@ -1815,11 +3919,11 @@
         <w:pStyle w:val="ListParagraph"/>
         <w:numPr>
           <w:ilvl w:val="0"/>
-          <w:numId w:val="2"/>
+          <w:numId w:val="14"/>
         </w:numPr>
-        <w:spacing w:after="0"/>
-      </w:pPr>
-      <w:r>
+      </w:pPr>
+      <w:r>
+        <w:lastRenderedPageBreak/>
         <w:t>CAT 062</w:t>
       </w:r>
     </w:p>
@@ -1828,12 +3932,10 @@
         <w:pStyle w:val="ListParagraph"/>
         <w:numPr>
           <w:ilvl w:val="0"/>
-          <w:numId w:val="2"/>
+          <w:numId w:val="14"/>
         </w:numPr>
-        <w:spacing w:after="0"/>
-      </w:pPr>
-      <w:r>
-        <w:lastRenderedPageBreak/>
+      </w:pPr>
+      <w:r>
         <w:t>CAT 063</w:t>
       </w:r>
     </w:p>
@@ -1842,36 +3944,26 @@
         <w:pStyle w:val="ListParagraph"/>
         <w:numPr>
           <w:ilvl w:val="0"/>
-          <w:numId w:val="2"/>
+          <w:numId w:val="14"/>
         </w:numPr>
-        <w:spacing w:after="0"/>
       </w:pPr>
       <w:r>
         <w:t>CAT 065</w:t>
       </w:r>
     </w:p>
-    <w:p>
-      <w:pPr>
-        <w:spacing w:after="0"/>
-        <w:ind w:left="720"/>
-      </w:pPr>
-    </w:p>
-    <w:p>
-      <w:pPr>
+    <w:p/>
+    <w:p>
+      <w:pPr>
+        <w:pStyle w:val="Heading1"/>
         <w:jc w:val="center"/>
-        <w:outlineLvl w:val="0"/>
-        <w:rPr>
-          <w:b/>
-        </w:rPr>
-      </w:pPr>
-      <w:bookmarkStart w:id="7" w:name="_Toc334523350"/>
-      <w:r>
-        <w:rPr>
-          <w:b/>
-        </w:rPr>
+      </w:pPr>
+      <w:bookmarkStart w:id="18" w:name="_Toc334523350"/>
+      <w:bookmarkStart w:id="19" w:name="_Toc335378798"/>
+      <w:r>
         <w:t>Data Item View</w:t>
       </w:r>
-      <w:bookmarkEnd w:id="7"/>
+      <w:bookmarkEnd w:id="18"/>
+      <w:bookmarkEnd w:id="19"/>
     </w:p>
     <w:p>
       <w:r>
@@ -1890,15 +3982,12 @@
     <w:p/>
     <w:p>
       <w:pPr>
+        <w:pStyle w:val="Heading3"/>
         <w:jc w:val="center"/>
-        <w:rPr>
-          <w:b/>
-        </w:rPr>
-      </w:pPr>
-      <w:r>
-        <w:rPr>
-          <w:b/>
-          <w:noProof/>
+      </w:pPr>
+      <w:r>
+        <w:rPr>
+          <w:rStyle w:val="SubtleEmphasis"/>
         </w:rPr>
         <w:drawing>
           <wp:inline distT="0" distB="0" distL="0" distR="0">
@@ -1949,17 +4038,19 @@
     </w:p>
     <w:p>
       <w:pPr>
+        <w:pStyle w:val="Heading3"/>
         <w:jc w:val="center"/>
-        <w:outlineLvl w:val="0"/>
-      </w:pPr>
-      <w:bookmarkStart w:id="8" w:name="_Toc334523351"/>
+      </w:pPr>
+      <w:bookmarkStart w:id="20" w:name="_Toc334523351"/>
+      <w:bookmarkStart w:id="21" w:name="_Toc335379832"/>
       <w:r>
         <w:t>Figure 5</w:t>
       </w:r>
       <w:r>
         <w:t>: Data Item View</w:t>
       </w:r>
-      <w:bookmarkEnd w:id="8"/>
+      <w:bookmarkEnd w:id="20"/>
+      <w:bookmarkEnd w:id="21"/>
     </w:p>
     <w:p>
       <w:r>
@@ -1969,26 +4060,19 @@
     <w:p/>
     <w:p>
       <w:pPr>
+        <w:pStyle w:val="Heading1"/>
         <w:jc w:val="center"/>
-        <w:outlineLvl w:val="0"/>
-        <w:rPr>
-          <w:b/>
-        </w:rPr>
-      </w:pPr>
-      <w:bookmarkStart w:id="9" w:name="_Toc334523352"/>
-      <w:r>
-        <w:rPr>
-          <w:b/>
-        </w:rPr>
+      </w:pPr>
+      <w:bookmarkStart w:id="22" w:name="_Toc334523352"/>
+      <w:bookmarkStart w:id="23" w:name="_Toc335378799"/>
+      <w:r>
         <w:t>View by</w:t>
       </w:r>
       <w:r>
-        <w:rPr>
-          <w:b/>
-        </w:rPr>
         <w:t xml:space="preserve"> SSR Code</w:t>
       </w:r>
-      <w:bookmarkEnd w:id="9"/>
+      <w:bookmarkEnd w:id="22"/>
+      <w:bookmarkEnd w:id="23"/>
     </w:p>
     <w:p>
       <w:r>
@@ -2125,15 +4209,12 @@
     </w:p>
     <w:p>
       <w:pPr>
+        <w:pStyle w:val="Heading3"/>
         <w:jc w:val="center"/>
-        <w:rPr>
-          <w:b/>
-        </w:rPr>
-      </w:pPr>
-      <w:r>
-        <w:rPr>
-          <w:b/>
-          <w:noProof/>
+      </w:pPr>
+      <w:r>
+        <w:rPr>
+          <w:rStyle w:val="SubtleEmphasis"/>
         </w:rPr>
         <w:drawing>
           <wp:inline distT="0" distB="0" distL="0" distR="0">
@@ -2174,10 +4255,11 @@
     </w:p>
     <w:p>
       <w:pPr>
+        <w:pStyle w:val="Heading3"/>
         <w:jc w:val="center"/>
-        <w:outlineLvl w:val="0"/>
-      </w:pPr>
-      <w:bookmarkStart w:id="10" w:name="_Toc334523353"/>
+      </w:pPr>
+      <w:bookmarkStart w:id="24" w:name="_Toc334523353"/>
+      <w:bookmarkStart w:id="25" w:name="_Toc335379833"/>
       <w:r>
         <w:t>Figure 6</w:t>
       </w:r>
@@ -2190,41 +4272,36 @@
       <w:r>
         <w:t xml:space="preserve"> code</w:t>
       </w:r>
-      <w:bookmarkEnd w:id="10"/>
-    </w:p>
-    <w:p>
-      <w:pPr>
+      <w:bookmarkEnd w:id="24"/>
+      <w:bookmarkEnd w:id="25"/>
+    </w:p>
+    <w:p>
+      <w:pPr>
+        <w:rPr>
+          <w:b/>
+        </w:rPr>
+      </w:pPr>
+    </w:p>
+    <w:p>
+      <w:pPr>
+        <w:rPr>
+          <w:b/>
+        </w:rPr>
+      </w:pPr>
+    </w:p>
+    <w:p>
+      <w:pPr>
+        <w:pStyle w:val="Heading1"/>
         <w:jc w:val="center"/>
-        <w:rPr>
-          <w:b/>
-        </w:rPr>
-      </w:pPr>
-    </w:p>
-    <w:p>
-      <w:pPr>
-        <w:jc w:val="center"/>
-        <w:rPr>
-          <w:b/>
-        </w:rPr>
-      </w:pPr>
-    </w:p>
-    <w:p>
-      <w:pPr>
-        <w:jc w:val="center"/>
-        <w:outlineLvl w:val="0"/>
-        <w:rPr>
-          <w:b/>
-        </w:rPr>
-      </w:pPr>
-      <w:bookmarkStart w:id="11" w:name="_Toc334523354"/>
-      <w:r>
-        <w:rPr>
-          <w:b/>
-        </w:rPr>
+      </w:pPr>
+      <w:bookmarkStart w:id="26" w:name="_Toc334523354"/>
+      <w:bookmarkStart w:id="27" w:name="_Toc335378800"/>
+      <w:r>
         <w:lastRenderedPageBreak/>
         <w:t>Export</w:t>
       </w:r>
-      <w:bookmarkEnd w:id="11"/>
+      <w:bookmarkEnd w:id="26"/>
+      <w:bookmarkEnd w:id="27"/>
     </w:p>
     <w:p>
       <w:r>
@@ -2246,15 +4323,12 @@
     <w:p/>
     <w:p>
       <w:pPr>
+        <w:pStyle w:val="Heading3"/>
         <w:jc w:val="center"/>
-        <w:rPr>
-          <w:b/>
-        </w:rPr>
-      </w:pPr>
-      <w:r>
-        <w:rPr>
-          <w:b/>
-          <w:noProof/>
+      </w:pPr>
+      <w:r>
+        <w:rPr>
+          <w:rStyle w:val="SubtleEmphasis"/>
         </w:rPr>
         <w:drawing>
           <wp:inline distT="0" distB="0" distL="0" distR="0">
@@ -2305,29 +4379,29 @@
     </w:p>
     <w:p>
       <w:pPr>
+        <w:pStyle w:val="Heading3"/>
         <w:jc w:val="center"/>
-        <w:outlineLvl w:val="0"/>
-      </w:pPr>
-      <w:bookmarkStart w:id="12" w:name="_Toc334523355"/>
+      </w:pPr>
+      <w:bookmarkStart w:id="28" w:name="_Toc334523355"/>
+      <w:bookmarkStart w:id="29" w:name="_Toc335379834"/>
       <w:r>
         <w:t>Figure 7</w:t>
       </w:r>
       <w:r>
         <w:t>: Export to Earth Plot format by SSR code</w:t>
       </w:r>
-      <w:bookmarkEnd w:id="12"/>
-    </w:p>
-    <w:p>
-      <w:pPr>
+      <w:bookmarkEnd w:id="28"/>
+      <w:bookmarkEnd w:id="29"/>
+    </w:p>
+    <w:p/>
+    <w:p>
+      <w:pPr>
+        <w:pStyle w:val="Heading3"/>
         <w:jc w:val="center"/>
-        <w:rPr>
-          <w:b/>
-        </w:rPr>
-      </w:pPr>
-      <w:r>
-        <w:rPr>
-          <w:b/>
-          <w:noProof/>
+      </w:pPr>
+      <w:r>
+        <w:rPr>
+          <w:rStyle w:val="SubtleEmphasis"/>
         </w:rPr>
         <w:drawing>
           <wp:inline distT="0" distB="0" distL="0" distR="0">
@@ -2378,71 +4452,66 @@
     </w:p>
     <w:p>
       <w:pPr>
+        <w:pStyle w:val="Heading3"/>
         <w:jc w:val="center"/>
-      </w:pPr>
-    </w:p>
-    <w:p>
-      <w:pPr>
+        <w:rPr>
+          <w:noProof/>
+        </w:rPr>
+      </w:pPr>
+      <w:bookmarkStart w:id="30" w:name="_Toc334523356"/>
+      <w:bookmarkStart w:id="31" w:name="_Toc335379835"/>
+      <w:r>
+        <w:rPr>
+          <w:noProof/>
+        </w:rPr>
+        <w:t>Figure 8: 3D</w:t>
+      </w:r>
+      <w:r>
+        <w:rPr>
+          <w:noProof/>
+        </w:rPr>
+        <w:t xml:space="preserve"> e</w:t>
+      </w:r>
+      <w:r>
+        <w:rPr>
+          <w:noProof/>
+        </w:rPr>
+        <w:t xml:space="preserve">xample in Google Earth of a real test </w:t>
+      </w:r>
+      <w:r>
+        <w:rPr>
+          <w:noProof/>
+        </w:rPr>
+        <w:t xml:space="preserve">flight </w:t>
+      </w:r>
+      <w:r>
+        <w:rPr>
+          <w:noProof/>
+        </w:rPr>
+        <w:t>over Bosnia and Herzegovina</w:t>
+      </w:r>
+      <w:bookmarkEnd w:id="30"/>
+      <w:bookmarkEnd w:id="31"/>
+    </w:p>
+    <w:p>
+      <w:pPr>
+        <w:rPr>
+          <w:noProof/>
+        </w:rPr>
+      </w:pPr>
+    </w:p>
+    <w:p>
+      <w:pPr>
+        <w:pStyle w:val="Heading1"/>
         <w:jc w:val="center"/>
-        <w:outlineLvl w:val="0"/>
         <w:rPr>
           <w:noProof/>
         </w:rPr>
       </w:pPr>
-      <w:bookmarkStart w:id="13" w:name="_Toc334523356"/>
-      <w:r>
-        <w:rPr>
-          <w:noProof/>
-        </w:rPr>
-        <w:t>Figure 8: 3D</w:t>
-      </w:r>
-      <w:r>
-        <w:rPr>
-          <w:noProof/>
-        </w:rPr>
-        <w:t xml:space="preserve"> e</w:t>
-      </w:r>
-      <w:r>
-        <w:rPr>
-          <w:noProof/>
-        </w:rPr>
-        <w:t xml:space="preserve">xample in Google Earth of a real test </w:t>
-      </w:r>
-      <w:r>
-        <w:rPr>
-          <w:noProof/>
-        </w:rPr>
-        <w:t xml:space="preserve">flight </w:t>
-      </w:r>
-      <w:r>
-        <w:rPr>
-          <w:noProof/>
-        </w:rPr>
-        <w:t>over Bosnia and Herzegovina</w:t>
-      </w:r>
-      <w:bookmarkEnd w:id="13"/>
-    </w:p>
-    <w:p>
-      <w:pPr>
-        <w:jc w:val="center"/>
-        <w:rPr>
-          <w:noProof/>
-        </w:rPr>
-      </w:pPr>
-    </w:p>
-    <w:p>
-      <w:pPr>
-        <w:jc w:val="center"/>
-        <w:outlineLvl w:val="0"/>
-        <w:rPr>
-          <w:b/>
-          <w:noProof/>
-        </w:rPr>
-      </w:pPr>
-      <w:bookmarkStart w:id="14" w:name="_Toc334523357"/>
-      <w:r>
-        <w:rPr>
-          <w:b/>
+      <w:bookmarkStart w:id="32" w:name="_Toc334523357"/>
+      <w:bookmarkStart w:id="33" w:name="_Toc335378801"/>
+      <w:r>
+        <w:rPr>
           <w:noProof/>
         </w:rPr>
         <w:lastRenderedPageBreak/>
@@ -2450,19 +4519,18 @@
       </w:r>
       <w:r>
         <w:rPr>
-          <w:b/>
           <w:noProof/>
         </w:rPr>
         <w:t>/Track</w:t>
       </w:r>
       <w:r>
         <w:rPr>
-          <w:b/>
           <w:noProof/>
         </w:rPr>
         <w:t xml:space="preserve"> Display</w:t>
       </w:r>
-      <w:bookmarkEnd w:id="14"/>
+      <w:bookmarkEnd w:id="32"/>
+      <w:bookmarkEnd w:id="33"/>
     </w:p>
     <w:p>
       <w:pPr>
@@ -2589,13 +4657,15 @@
     </w:p>
     <w:p>
       <w:pPr>
+        <w:pStyle w:val="Heading3"/>
+        <w:jc w:val="center"/>
         <w:rPr>
           <w:noProof/>
         </w:rPr>
       </w:pPr>
       <w:r>
         <w:rPr>
-          <w:noProof/>
+          <w:rStyle w:val="SubtleEmphasis"/>
         </w:rPr>
         <w:drawing>
           <wp:inline distT="0" distB="0" distL="0" distR="0">
@@ -2646,13 +4716,25 @@
     </w:p>
     <w:p>
       <w:pPr>
+        <w:pStyle w:val="Heading3"/>
+        <w:jc w:val="center"/>
         <w:rPr>
           <w:noProof/>
         </w:rPr>
       </w:pPr>
-    </w:p>
-    <w:p>
-      <w:pPr>
+      <w:bookmarkStart w:id="34" w:name="_Toc335379836"/>
+      <w:r>
+        <w:rPr>
+          <w:noProof/>
+        </w:rPr>
+        <w:t>Figure 9: Custom Map with only user defined data.</w:t>
+      </w:r>
+      <w:bookmarkEnd w:id="34"/>
+    </w:p>
+    <w:p/>
+    <w:p>
+      <w:pPr>
+        <w:pStyle w:val="Heading3"/>
         <w:jc w:val="center"/>
         <w:rPr>
           <w:noProof/>
@@ -2660,22 +4742,7 @@
       </w:pPr>
       <w:r>
         <w:rPr>
-          <w:noProof/>
-        </w:rPr>
-        <w:t>Figure 9: Custom Map with only user defined data.</w:t>
-      </w:r>
-    </w:p>
-    <w:p>
-      <w:pPr>
-        <w:jc w:val="center"/>
-        <w:rPr>
-          <w:b/>
-          <w:noProof/>
-        </w:rPr>
-      </w:pPr>
-      <w:r>
-        <w:rPr>
-          <w:noProof/>
+          <w:rStyle w:val="SubtleEmphasis"/>
         </w:rPr>
         <w:lastRenderedPageBreak/>
         <w:drawing>
@@ -2727,11 +4794,13 @@
     </w:p>
     <w:p>
       <w:pPr>
+        <w:pStyle w:val="Heading3"/>
         <w:jc w:val="center"/>
         <w:rPr>
           <w:noProof/>
         </w:rPr>
       </w:pPr>
+      <w:bookmarkStart w:id="35" w:name="_Toc335379837"/>
       <w:r>
         <w:rPr>
           <w:noProof/>
@@ -2744,9 +4813,11 @@
         </w:rPr>
         <w:t>Map with user defined and Google terrain overlay</w:t>
       </w:r>
-    </w:p>
-    <w:p>
-      <w:pPr>
+      <w:bookmarkEnd w:id="35"/>
+    </w:p>
+    <w:p>
+      <w:pPr>
+        <w:pStyle w:val="Heading3"/>
         <w:jc w:val="center"/>
         <w:rPr>
           <w:noProof/>
@@ -2754,7 +4825,7 @@
       </w:pPr>
       <w:r>
         <w:rPr>
-          <w:noProof/>
+          <w:rStyle w:val="SubtleEmphasis"/>
         </w:rPr>
         <w:drawing>
           <wp:inline distT="0" distB="0" distL="0" distR="0">
@@ -2805,51 +4876,53 @@
     </w:p>
     <w:p>
       <w:pPr>
+        <w:pStyle w:val="Heading3"/>
         <w:jc w:val="center"/>
         <w:rPr>
           <w:noProof/>
         </w:rPr>
       </w:pPr>
+      <w:bookmarkStart w:id="36" w:name="_Toc335379838"/>
       <w:r>
         <w:rPr>
           <w:noProof/>
         </w:rPr>
         <w:t>Figure 11: Passive display no filter</w:t>
       </w:r>
-    </w:p>
-    <w:p>
-      <w:pPr>
+      <w:bookmarkEnd w:id="36"/>
+    </w:p>
+    <w:p>
+      <w:pPr>
+        <w:pStyle w:val="Heading3"/>
+        <w:jc w:val="center"/>
         <w:rPr>
           <w:noProof/>
         </w:rPr>
       </w:pPr>
       <w:r>
         <w:rPr>
-          <w:b/>
           <w:noProof/>
         </w:rPr>
         <w:lastRenderedPageBreak/>
         <w:pict>
-          <v:shape id="_x0000_s1030" type="#_x0000_t32" style="position:absolute;margin-left:25.55pt;margin-top:177.95pt;width:135.2pt;height:194.95pt;flip:x y;z-index:251662336" o:connectortype="straight">
+          <v:shape id="_x0000_s1031" type="#_x0000_t32" style="position:absolute;left:0;text-align:left;margin-left:43.2pt;margin-top:100.55pt;width:313.15pt;height:240.45pt;flip:x y;z-index:251663360" o:connectortype="straight">
             <v:stroke endarrow="block"/>
           </v:shape>
         </w:pict>
       </w:r>
       <w:r>
         <w:rPr>
-          <w:b/>
           <w:noProof/>
         </w:rPr>
         <w:pict>
-          <v:shape id="_x0000_s1031" type="#_x0000_t32" style="position:absolute;margin-left:38.45pt;margin-top:132.45pt;width:313.15pt;height:240.45pt;flip:x y;z-index:251663360" o:connectortype="straight">
+          <v:shape id="_x0000_s1030" type="#_x0000_t32" style="position:absolute;left:0;text-align:left;margin-left:25.55pt;margin-top:177.95pt;width:135.2pt;height:159.65pt;flip:x y;z-index:251662336" o:connectortype="straight">
             <v:stroke endarrow="block"/>
           </v:shape>
         </w:pict>
       </w:r>
       <w:r>
         <w:rPr>
-          <w:b/>
-          <w:noProof/>
+          <w:rStyle w:val="SubtleEmphasis"/>
         </w:rPr>
         <w:drawing>
           <wp:inline distT="0" distB="0" distL="0" distR="0">
@@ -2900,76 +4973,75 @@
     </w:p>
     <w:p>
       <w:pPr>
+        <w:pStyle w:val="Heading3"/>
         <w:jc w:val="center"/>
-        <w:rPr>
-          <w:b/>
-        </w:rPr>
-      </w:pPr>
-    </w:p>
-    <w:p>
-      <w:pPr>
+      </w:pPr>
+      <w:bookmarkStart w:id="37" w:name="_Toc335379839"/>
+      <w:r>
+        <w:t>Figure 12</w:t>
+      </w:r>
+      <w:r>
+        <w:t>: Passive filter – filter to Mode-A 5305</w:t>
+      </w:r>
+      <w:bookmarkEnd w:id="37"/>
+    </w:p>
+    <w:p>
+      <w:r>
+        <w:t>Whi</w:t>
+      </w:r>
+      <w:r>
+        <w:t>le the application does provide</w:t>
+      </w:r>
+      <w:r>
+        <w:t xml:space="preserve"> GUI for re-centering and zoom in and zoom out</w:t>
+      </w:r>
+      <w:r>
+        <w:t xml:space="preserve"> functions, it is also possible to use mouse middle button for zoom and right button for moving the maps.</w:t>
+      </w:r>
+    </w:p>
+    <w:p>
+      <w:pPr>
+        <w:pStyle w:val="Heading1"/>
         <w:jc w:val="center"/>
-      </w:pPr>
-      <w:r>
-        <w:t>Figure 12</w:t>
-      </w:r>
-      <w:r>
-        <w:t>: Passive filter – filter to Mode-A 5305</w:t>
-      </w:r>
-    </w:p>
-    <w:p>
-      <w:r>
-        <w:t>Whi</w:t>
-      </w:r>
-      <w:r>
-        <w:t>le the application does provide</w:t>
-      </w:r>
-      <w:r>
-        <w:t xml:space="preserve"> GUI for re-centering and zoom in and zoom out</w:t>
-      </w:r>
-      <w:r>
-        <w:t xml:space="preserve"> functions, it is also possible to use mouse middle button for zoom and right button for moving the maps.</w:t>
-      </w:r>
-    </w:p>
-    <w:p>
-      <w:pPr>
+        <w:rPr>
+          <w:b w:val="0"/>
+        </w:rPr>
+      </w:pPr>
+      <w:bookmarkStart w:id="38" w:name="_Toc335378802"/>
+      <w:r>
+        <w:rPr>
+          <w:b w:val="0"/>
+        </w:rPr>
+        <w:t>Display Attributes</w:t>
+      </w:r>
+      <w:bookmarkEnd w:id="38"/>
+    </w:p>
+    <w:p>
+      <w:pPr>
+        <w:jc w:val="both"/>
+      </w:pPr>
+      <w:r>
+        <w:t xml:space="preserve">Display attributes window is accessed either via the Main Window from </w:t>
+      </w:r>
+      <w:r>
+        <w:rPr>
+          <w:b/>
+          <w:i/>
+        </w:rPr>
+        <w:t>Settings -&gt; Display Attributes</w:t>
+      </w:r>
+      <w:r>
+        <w:t xml:space="preserve"> or by right button mouse click from the Display Window, that will then provide the option to open up the Display Attributes Window. This window is used to control various display attributes as shown below in the Figure XX.</w:t>
+      </w:r>
+    </w:p>
+    <w:p>
+      <w:pPr>
+        <w:pStyle w:val="Heading3"/>
         <w:jc w:val="center"/>
-        <w:rPr>
-          <w:b/>
-        </w:rPr>
-      </w:pPr>
-      <w:r>
-        <w:rPr>
-          <w:b/>
-        </w:rPr>
-        <w:t>Display Attributes</w:t>
-      </w:r>
-    </w:p>
-    <w:p>
-      <w:pPr>
-        <w:jc w:val="both"/>
-      </w:pPr>
-      <w:r>
-        <w:t xml:space="preserve">Display attributes window is accessed either via the Main Window from </w:t>
-      </w:r>
-      <w:r>
-        <w:rPr>
-          <w:b/>
-          <w:i/>
-        </w:rPr>
-        <w:t>Settings -&gt; Display Attributes</w:t>
-      </w:r>
-      <w:r>
-        <w:t xml:space="preserve"> or by right button mouse click from the Display Window, that will then provide the option to open up the Display Attributes Window. This window is used to control various display attributes as shown below in the Figure XX.</w:t>
-      </w:r>
-    </w:p>
-    <w:p>
-      <w:pPr>
-        <w:jc w:val="center"/>
-      </w:pPr>
-      <w:r>
-        <w:rPr>
-          <w:noProof/>
+      </w:pPr>
+      <w:r>
+        <w:rPr>
+          <w:rStyle w:val="SubtleEmphasis"/>
         </w:rPr>
         <w:drawing>
           <wp:inline distT="0" distB="0" distL="0" distR="0">
@@ -3020,11 +5092,14 @@
     </w:p>
     <w:p>
       <w:pPr>
+        <w:pStyle w:val="Heading3"/>
         <w:jc w:val="center"/>
       </w:pPr>
+      <w:bookmarkStart w:id="39" w:name="_Toc335379840"/>
       <w:r>
         <w:t>Figure 13: Menu to Access Display configuration windows</w:t>
       </w:r>
+      <w:bookmarkEnd w:id="39"/>
     </w:p>
     <w:p>
       <w:pPr>
@@ -3035,23 +5110,6 @@
       <w:pPr>
         <w:jc w:val="both"/>
       </w:pPr>
-    </w:p>
-    <w:p>
-      <w:pPr>
-        <w:jc w:val="both"/>
-      </w:pPr>
-      <w:r>
-        <w:rPr>
-          <w:b/>
-          <w:i/>
-          <w:noProof/>
-        </w:rPr>
-        <w:pict>
-          <v:shape id="_x0000_s1027" type="#_x0000_t32" style="position:absolute;left:0;text-align:left;margin-left:285.7pt;margin-top:10.2pt;width:95.1pt;height:215.3pt;z-index:251659264" o:connectortype="straight">
-            <v:stroke endarrow="block"/>
-          </v:shape>
-        </w:pict>
-      </w:r>
       <w:r>
         <w:t xml:space="preserve">To check/modify a specific display attribute first select </w:t>
       </w:r>
@@ -3080,22 +5138,20 @@
           <w:b/>
           <w:i/>
         </w:rPr>
+        <w:lastRenderedPageBreak/>
         <w:t>NOTE: Although not all attributes are applicable to each Item all attributes are available for the implementation simplicity. Example: Line Attribute is not applicable to radar but is to State Border line.</w:t>
       </w:r>
     </w:p>
     <w:p>
       <w:pPr>
-        <w:ind w:left="1440"/>
+        <w:pStyle w:val="Heading3"/>
         <w:jc w:val="center"/>
-        <w:rPr>
-          <w:b/>
-          <w:i/>
-        </w:rPr>
-      </w:pPr>
-      <w:r>
-        <w:rPr>
-          <w:noProof/>
-        </w:rPr>
+      </w:pPr>
+      <w:r>
+        <w:rPr>
+          <w:rStyle w:val="SubtleEmphasis"/>
+        </w:rPr>
+        <w:lastRenderedPageBreak/>
         <w:drawing>
           <wp:inline distT="0" distB="0" distL="0" distR="0">
             <wp:extent cx="3813175" cy="6607810"/>
@@ -3145,44 +5201,49 @@
     </w:p>
     <w:p>
       <w:pPr>
-        <w:ind w:left="1440"/>
+        <w:pStyle w:val="Heading3"/>
         <w:jc w:val="center"/>
       </w:pPr>
+      <w:bookmarkStart w:id="40" w:name="_Toc335379841"/>
+      <w:r>
+        <w:t>Figure 14</w:t>
+      </w:r>
+      <w:r>
+        <w:t>: Display Attributes</w:t>
+      </w:r>
+      <w:bookmarkEnd w:id="40"/>
+    </w:p>
+    <w:p>
+      <w:pPr>
+        <w:pStyle w:val="Heading1"/>
+        <w:jc w:val="center"/>
+        <w:rPr>
+          <w:b w:val="0"/>
+        </w:rPr>
+      </w:pPr>
+      <w:bookmarkStart w:id="41" w:name="_Toc335378803"/>
+      <w:r>
+        <w:rPr>
+          <w:b w:val="0"/>
+        </w:rPr>
+        <w:t>Display Items</w:t>
+      </w:r>
+      <w:bookmarkEnd w:id="41"/>
+    </w:p>
+    <w:p>
+      <w:r>
+        <w:t xml:space="preserve">Display attributes window is accessed by right button mouse click from the Display </w:t>
+      </w:r>
+      <w:r>
+        <w:t>Window that</w:t>
+      </w:r>
+      <w:r>
+        <w:t xml:space="preserve"> will then provide the option to open up the Display Item</w:t>
+      </w:r>
+    </w:p>
+    <w:p>
       <w:r>
         <w:lastRenderedPageBreak/>
-        <w:t>Figure 14</w:t>
-      </w:r>
-      <w:r>
-        <w:t>: Display Attributes</w:t>
-      </w:r>
-    </w:p>
-    <w:p>
-      <w:pPr>
-        <w:jc w:val="center"/>
-        <w:rPr>
-          <w:b/>
-        </w:rPr>
-      </w:pPr>
-      <w:r>
-        <w:rPr>
-          <w:b/>
-        </w:rPr>
-        <w:t>Display Items</w:t>
-      </w:r>
-    </w:p>
-    <w:p>
-      <w:r>
-        <w:t xml:space="preserve">Display attributes window is accessed by right button mouse click from the Display </w:t>
-      </w:r>
-      <w:r>
-        <w:t>Window that</w:t>
-      </w:r>
-      <w:r>
-        <w:t xml:space="preserve"> will then provide the option to open up the Display Item</w:t>
-      </w:r>
-    </w:p>
-    <w:p>
-      <w:r>
         <w:t>Display Item is provides a simple way to enable/disable specific dat</w:t>
       </w:r>
       <w:r>
@@ -3203,12 +5264,12 @@
     </w:p>
     <w:p>
       <w:pPr>
-        <w:spacing w:after="0"/>
+        <w:pStyle w:val="Heading3"/>
         <w:jc w:val="center"/>
       </w:pPr>
       <w:r>
         <w:rPr>
-          <w:noProof/>
+          <w:rStyle w:val="SubtleEmphasis"/>
         </w:rPr>
         <w:drawing>
           <wp:inline distT="0" distB="0" distL="0" distR="0">
@@ -3259,86 +5320,81 @@
     </w:p>
     <w:p>
       <w:pPr>
+        <w:pStyle w:val="Heading3"/>
+        <w:jc w:val="center"/>
+      </w:pPr>
+      <w:bookmarkStart w:id="42" w:name="_Toc335379842"/>
+      <w:r>
+        <w:t>Figure 15: Display Items</w:t>
+      </w:r>
+      <w:bookmarkEnd w:id="42"/>
+    </w:p>
+    <w:p>
+      <w:pPr>
         <w:spacing w:after="0"/>
+      </w:pPr>
+    </w:p>
+    <w:p>
+      <w:pPr>
+        <w:rPr>
+          <w:b/>
+        </w:rPr>
+      </w:pPr>
+      <w:r>
+        <w:rPr>
+          <w:b/>
+        </w:rPr>
+        <w:br w:type="page"/>
+      </w:r>
+    </w:p>
+    <w:p>
+      <w:pPr>
+        <w:pStyle w:val="Heading1"/>
         <w:jc w:val="center"/>
-      </w:pPr>
-      <w:r>
-        <w:t>Figure 15: Display Items</w:t>
-      </w:r>
-    </w:p>
-    <w:p>
-      <w:pPr>
-        <w:spacing w:after="0"/>
-      </w:pPr>
-    </w:p>
-    <w:p>
-      <w:pPr>
-        <w:rPr>
-          <w:b/>
-        </w:rPr>
-      </w:pPr>
-      <w:r>
-        <w:rPr>
-          <w:b/>
-        </w:rPr>
-        <w:br w:type="page"/>
-      </w:r>
-    </w:p>
-    <w:p>
-      <w:pPr>
-        <w:spacing w:after="0"/>
-        <w:jc w:val="center"/>
-        <w:rPr>
-          <w:b/>
-        </w:rPr>
-      </w:pPr>
-      <w:r>
-        <w:rPr>
-          <w:b/>
+        <w:rPr>
+          <w:b w:val="0"/>
+        </w:rPr>
+      </w:pPr>
+      <w:bookmarkStart w:id="43" w:name="_Toc335378804"/>
+      <w:r>
+        <w:rPr>
+          <w:b w:val="0"/>
         </w:rPr>
         <w:lastRenderedPageBreak/>
         <w:t>Label Attributes</w:t>
       </w:r>
+      <w:bookmarkEnd w:id="43"/>
     </w:p>
     <w:p>
       <w:pPr>
         <w:spacing w:after="0"/>
+      </w:pPr>
+      <w:r>
+        <w:t>Label Attributes Window lets you configure Track/Plot Label attributes.</w:t>
+      </w:r>
+      <w:r>
+        <w:t xml:space="preserve"> The changes can be checked immediately by pressing “Update” button and then will be applied to the d</w:t>
+      </w:r>
+      <w:r>
+        <w:t>isplay. Once satisfied with the selection the settings can be saved using “Save”</w:t>
+      </w:r>
+      <w:r>
+        <w:t xml:space="preserve"> button so they remain same between sessions.</w:t>
+      </w:r>
+    </w:p>
+    <w:p>
+      <w:pPr>
+        <w:spacing w:after="0"/>
+      </w:pPr>
+    </w:p>
+    <w:p>
+      <w:pPr>
+        <w:pStyle w:val="Heading3"/>
         <w:jc w:val="center"/>
-        <w:rPr>
-          <w:b/>
-        </w:rPr>
-      </w:pPr>
-    </w:p>
-    <w:p>
-      <w:pPr>
-        <w:spacing w:after="0"/>
-      </w:pPr>
-      <w:r>
-        <w:t>Label Attributes Window lets you configure Track/Plot Label attributes.</w:t>
-      </w:r>
-      <w:r>
-        <w:t xml:space="preserve"> The changes can be checked immediately by pressing “Update” button and then will be applied to the d</w:t>
-      </w:r>
-      <w:r>
-        <w:t>isplay. Once satisfied with the selection the settings can be saved using “Save”</w:t>
-      </w:r>
-      <w:r>
-        <w:t xml:space="preserve"> button so they remain same between sessions.</w:t>
-      </w:r>
-    </w:p>
-    <w:p>
-      <w:pPr>
-        <w:spacing w:after="0"/>
-      </w:pPr>
-    </w:p>
-    <w:p>
-      <w:pPr>
-        <w:spacing w:after="0"/>
-        <w:jc w:val="center"/>
-      </w:pPr>
-      <w:r>
-        <w:rPr>
-          <w:noProof/>
+      </w:pPr>
+      <w:r>
+        <w:rPr>
+          <w:rStyle w:val="SubtleEmphasis"/>
         </w:rPr>
         <w:drawing>
           <wp:inline distT="0" distB="0" distL="0" distR="0">
@@ -3389,45 +5445,36 @@
     </w:p>
     <w:p>
       <w:pPr>
+        <w:pStyle w:val="Heading3"/>
+        <w:jc w:val="center"/>
+      </w:pPr>
+      <w:bookmarkStart w:id="44" w:name="_Toc335379843"/>
+      <w:r>
+        <w:t>Figure 16: Label Attributes Picker</w:t>
+      </w:r>
+      <w:bookmarkEnd w:id="44"/>
+    </w:p>
+    <w:p>
+      <w:pPr>
         <w:spacing w:after="0"/>
         <w:jc w:val="center"/>
-      </w:pPr>
-    </w:p>
-    <w:p>
-      <w:pPr>
-        <w:spacing w:after="0"/>
+        <w:rPr>
+          <w:b/>
+        </w:rPr>
+      </w:pPr>
+    </w:p>
+    <w:p>
+      <w:pPr>
         <w:jc w:val="center"/>
       </w:pPr>
-      <w:r>
-        <w:t>Figure 16: Label Attributes Picker</w:t>
-      </w:r>
-    </w:p>
-    <w:p>
-      <w:pPr>
-        <w:spacing w:after="0"/>
-        <w:jc w:val="center"/>
-        <w:rPr>
-          <w:b/>
-        </w:rPr>
-      </w:pPr>
-    </w:p>
-    <w:p>
-      <w:pPr>
-        <w:jc w:val="center"/>
-        <w:outlineLvl w:val="0"/>
-      </w:pPr>
-      <w:bookmarkStart w:id="15" w:name="_Toc334523368"/>
+      <w:bookmarkStart w:id="45" w:name="_Toc334523368"/>
       <w:r>
         <w:t>Amer Kapetanovic (akapetanovic@gmail.com)</w:t>
       </w:r>
-      <w:bookmarkEnd w:id="15"/>
+      <w:bookmarkEnd w:id="45"/>
     </w:p>
     <w:p/>
-    <w:p>
-      <w:pPr>
-        <w:jc w:val="center"/>
-      </w:pPr>
-    </w:p>
+    <w:p/>
     <w:p/>
     <w:sectPr>
       <w:pgSz w:w="12240" w:h="15840"/>
@@ -3935,6 +5982,119 @@
     </w:lvl>
   </w:abstractNum>
   <w:abstractNum w:abstractNumId="5">
+    <w:nsid w:val="3D0B20E5"/>
+    <w:multiLevelType w:val="hybridMultilevel"/>
+    <w:tmpl w:val="4C501578"/>
+    <w:lvl w:ilvl="0" w:tplc="04090001">
+      <w:start w:val="1"/>
+      <w:numFmt w:val="bullet"/>
+      <w:lvlText w:val=""/>
+      <w:lvlJc w:val="left"/>
+      <w:pPr>
+        <w:ind w:left="720" w:hanging="360"/>
+      </w:pPr>
+      <w:rPr>
+        <w:rFonts w:ascii="Symbol" w:hAnsi="Symbol" w:hint="default"/>
+      </w:rPr>
+    </w:lvl>
+    <w:lvl w:ilvl="1" w:tplc="04090003" w:tentative="1">
+      <w:start w:val="1"/>
+      <w:numFmt w:val="bullet"/>
+      <w:lvlText w:val="o"/>
+      <w:lvlJc w:val="left"/>
+      <w:pPr>
+        <w:ind w:left="1440" w:hanging="360"/>
+      </w:pPr>
+      <w:rPr>
+        <w:rFonts w:ascii="Courier New" w:hAnsi="Courier New" w:cs="Courier New" w:hint="default"/>
+      </w:rPr>
+    </w:lvl>
+    <w:lvl w:ilvl="2" w:tplc="04090005" w:tentative="1">
+      <w:start w:val="1"/>
+      <w:numFmt w:val="bullet"/>
+      <w:lvlText w:val=""/>
+      <w:lvlJc w:val="left"/>
+      <w:pPr>
+        <w:ind w:left="2160" w:hanging="360"/>
+      </w:pPr>
+      <w:rPr>
+        <w:rFonts w:ascii="Wingdings" w:hAnsi="Wingdings" w:hint="default"/>
+      </w:rPr>
+    </w:lvl>
+    <w:lvl w:ilvl="3" w:tplc="04090001" w:tentative="1">
+      <w:start w:val="1"/>
+      <w:numFmt w:val="bullet"/>
+      <w:lvlText w:val=""/>
+      <w:lvlJc w:val="left"/>
+      <w:pPr>
+        <w:ind w:left="2880" w:hanging="360"/>
+      </w:pPr>
+      <w:rPr>
+        <w:rFonts w:ascii="Symbol" w:hAnsi="Symbol" w:hint="default"/>
+      </w:rPr>
+    </w:lvl>
+    <w:lvl w:ilvl="4" w:tplc="04090003" w:tentative="1">
+      <w:start w:val="1"/>
+      <w:numFmt w:val="bullet"/>
+      <w:lvlText w:val="o"/>
+      <w:lvlJc w:val="left"/>
+      <w:pPr>
+        <w:ind w:left="3600" w:hanging="360"/>
+      </w:pPr>
+      <w:rPr>
+        <w:rFonts w:ascii="Courier New" w:hAnsi="Courier New" w:cs="Courier New" w:hint="default"/>
+      </w:rPr>
+    </w:lvl>
+    <w:lvl w:ilvl="5" w:tplc="04090005" w:tentative="1">
+      <w:start w:val="1"/>
+      <w:numFmt w:val="bullet"/>
+      <w:lvlText w:val=""/>
+      <w:lvlJc w:val="left"/>
+      <w:pPr>
+        <w:ind w:left="4320" w:hanging="360"/>
+      </w:pPr>
+      <w:rPr>
+        <w:rFonts w:ascii="Wingdings" w:hAnsi="Wingdings" w:hint="default"/>
+      </w:rPr>
+    </w:lvl>
+    <w:lvl w:ilvl="6" w:tplc="04090001" w:tentative="1">
+      <w:start w:val="1"/>
+      <w:numFmt w:val="bullet"/>
+      <w:lvlText w:val=""/>
+      <w:lvlJc w:val="left"/>
+      <w:pPr>
+        <w:ind w:left="5040" w:hanging="360"/>
+      </w:pPr>
+      <w:rPr>
+        <w:rFonts w:ascii="Symbol" w:hAnsi="Symbol" w:hint="default"/>
+      </w:rPr>
+    </w:lvl>
+    <w:lvl w:ilvl="7" w:tplc="04090003" w:tentative="1">
+      <w:start w:val="1"/>
+      <w:numFmt w:val="bullet"/>
+      <w:lvlText w:val="o"/>
+      <w:lvlJc w:val="left"/>
+      <w:pPr>
+        <w:ind w:left="5760" w:hanging="360"/>
+      </w:pPr>
+      <w:rPr>
+        <w:rFonts w:ascii="Courier New" w:hAnsi="Courier New" w:cs="Courier New" w:hint="default"/>
+      </w:rPr>
+    </w:lvl>
+    <w:lvl w:ilvl="8" w:tplc="04090005" w:tentative="1">
+      <w:start w:val="1"/>
+      <w:numFmt w:val="bullet"/>
+      <w:lvlText w:val=""/>
+      <w:lvlJc w:val="left"/>
+      <w:pPr>
+        <w:ind w:left="6480" w:hanging="360"/>
+      </w:pPr>
+      <w:rPr>
+        <w:rFonts w:ascii="Wingdings" w:hAnsi="Wingdings" w:hint="default"/>
+      </w:rPr>
+    </w:lvl>
+  </w:abstractNum>
+  <w:abstractNum w:abstractNumId="6">
     <w:nsid w:val="43AF5E82"/>
     <w:multiLevelType w:val="hybridMultilevel"/>
     <w:tmpl w:val="7084D7FC"/>
@@ -4023,7 +6183,7 @@
       </w:pPr>
     </w:lvl>
   </w:abstractNum>
-  <w:abstractNum w:abstractNumId="6">
+  <w:abstractNum w:abstractNumId="7">
     <w:nsid w:val="470E2EAC"/>
     <w:multiLevelType w:val="hybridMultilevel"/>
     <w:tmpl w:val="5A028146"/>
@@ -4112,7 +6272,7 @@
       </w:pPr>
     </w:lvl>
   </w:abstractNum>
-  <w:abstractNum w:abstractNumId="7">
+  <w:abstractNum w:abstractNumId="8">
     <w:nsid w:val="48B5049F"/>
     <w:multiLevelType w:val="hybridMultilevel"/>
     <w:tmpl w:val="B404907C"/>
@@ -4201,7 +6361,7 @@
       </w:pPr>
     </w:lvl>
   </w:abstractNum>
-  <w:abstractNum w:abstractNumId="8">
+  <w:abstractNum w:abstractNumId="9">
     <w:nsid w:val="4B7336CB"/>
     <w:multiLevelType w:val="hybridMultilevel"/>
     <w:tmpl w:val="34C039A0"/>
@@ -4290,7 +6450,7 @@
       </w:pPr>
     </w:lvl>
   </w:abstractNum>
-  <w:abstractNum w:abstractNumId="9">
+  <w:abstractNum w:abstractNumId="10">
     <w:nsid w:val="61C63540"/>
     <w:multiLevelType w:val="hybridMultilevel"/>
     <w:tmpl w:val="BD2CCCD8"/>
@@ -4379,7 +6539,7 @@
       </w:pPr>
     </w:lvl>
   </w:abstractNum>
-  <w:abstractNum w:abstractNumId="10">
+  <w:abstractNum w:abstractNumId="11">
     <w:nsid w:val="70082CE1"/>
     <w:multiLevelType w:val="hybridMultilevel"/>
     <w:tmpl w:val="89F85A22"/>
@@ -4468,7 +6628,7 @@
       </w:pPr>
     </w:lvl>
   </w:abstractNum>
-  <w:abstractNum w:abstractNumId="11">
+  <w:abstractNum w:abstractNumId="12">
     <w:nsid w:val="73845FAA"/>
     <w:multiLevelType w:val="hybridMultilevel"/>
     <w:tmpl w:val="E89641B6"/>
@@ -4557,7 +6717,7 @@
       </w:pPr>
     </w:lvl>
   </w:abstractNum>
-  <w:abstractNum w:abstractNumId="12">
+  <w:abstractNum w:abstractNumId="13">
     <w:nsid w:val="78DE41FF"/>
     <w:multiLevelType w:val="hybridMultilevel"/>
     <w:tmpl w:val="7764A482"/>
@@ -4647,34 +6807,34 @@
     </w:lvl>
   </w:abstractNum>
   <w:num w:numId="1">
-    <w:abstractNumId w:val="5"/>
+    <w:abstractNumId w:val="6"/>
   </w:num>
   <w:num w:numId="2">
-    <w:abstractNumId w:val="10"/>
+    <w:abstractNumId w:val="11"/>
   </w:num>
   <w:num w:numId="3">
-    <w:abstractNumId w:val="6"/>
+    <w:abstractNumId w:val="7"/>
   </w:num>
   <w:num w:numId="4">
-    <w:abstractNumId w:val="11"/>
+    <w:abstractNumId w:val="12"/>
   </w:num>
   <w:num w:numId="5">
     <w:abstractNumId w:val="2"/>
   </w:num>
   <w:num w:numId="6">
-    <w:abstractNumId w:val="9"/>
+    <w:abstractNumId w:val="10"/>
   </w:num>
   <w:num w:numId="7">
     <w:abstractNumId w:val="4"/>
   </w:num>
   <w:num w:numId="8">
-    <w:abstractNumId w:val="12"/>
+    <w:abstractNumId w:val="13"/>
   </w:num>
   <w:num w:numId="9">
     <w:abstractNumId w:val="3"/>
   </w:num>
   <w:num w:numId="10">
-    <w:abstractNumId w:val="7"/>
+    <w:abstractNumId w:val="8"/>
   </w:num>
   <w:num w:numId="11">
     <w:abstractNumId w:val="0"/>
@@ -4683,7 +6843,10 @@
     <w:abstractNumId w:val="1"/>
   </w:num>
   <w:num w:numId="13">
-    <w:abstractNumId w:val="8"/>
+    <w:abstractNumId w:val="9"/>
+  </w:num>
+  <w:num w:numId="14">
+    <w:abstractNumId w:val="5"/>
   </w:num>
 </w:numbering>
 </file>
@@ -4716,9 +6879,9 @@
     <w:lsdException w:name="heading 7" w:uiPriority="9" w:qFormat="1"/>
     <w:lsdException w:name="heading 8" w:uiPriority="9" w:qFormat="1"/>
     <w:lsdException w:name="heading 9" w:uiPriority="9" w:qFormat="1"/>
-    <w:lsdException w:name="toc 1" w:uiPriority="39"/>
-    <w:lsdException w:name="toc 2" w:uiPriority="39"/>
-    <w:lsdException w:name="toc 3" w:uiPriority="39"/>
+    <w:lsdException w:name="toc 1" w:uiPriority="39" w:qFormat="1"/>
+    <w:lsdException w:name="toc 2" w:uiPriority="39" w:qFormat="1"/>
+    <w:lsdException w:name="toc 3" w:uiPriority="39" w:qFormat="1"/>
     <w:lsdException w:name="toc 4" w:uiPriority="39"/>
     <w:lsdException w:name="toc 5" w:uiPriority="39"/>
     <w:lsdException w:name="toc 6" w:uiPriority="39"/>
@@ -4872,6 +7035,140 @@
       <w:szCs w:val="28"/>
     </w:rPr>
   </w:style>
+  <w:style w:type="paragraph" w:styleId="Heading2">
+    <w:name w:val="heading 2"/>
+    <w:basedOn w:val="Normal"/>
+    <w:next w:val="Normal"/>
+    <w:link w:val="Heading2Char"/>
+    <w:uiPriority w:val="9"/>
+    <w:unhideWhenUsed/>
+    <w:qFormat/>
+    <w:rsid w:val="0035323E"/>
+    <w:pPr>
+      <w:keepNext/>
+      <w:keepLines/>
+      <w:spacing w:before="200" w:after="0"/>
+      <w:outlineLvl w:val="1"/>
+    </w:pPr>
+    <w:rPr>
+      <w:rFonts w:asciiTheme="majorHAnsi" w:eastAsiaTheme="majorEastAsia" w:hAnsiTheme="majorHAnsi" w:cstheme="majorBidi"/>
+      <w:b/>
+      <w:bCs/>
+      <w:color w:val="4F81BD" w:themeColor="accent1"/>
+      <w:sz w:val="26"/>
+      <w:szCs w:val="26"/>
+    </w:rPr>
+  </w:style>
+  <w:style w:type="paragraph" w:styleId="Heading3">
+    <w:name w:val="heading 3"/>
+    <w:basedOn w:val="Normal"/>
+    <w:next w:val="Normal"/>
+    <w:link w:val="Heading3Char"/>
+    <w:uiPriority w:val="9"/>
+    <w:unhideWhenUsed/>
+    <w:qFormat/>
+    <w:rsid w:val="004B491D"/>
+    <w:pPr>
+      <w:keepNext/>
+      <w:keepLines/>
+      <w:spacing w:before="200" w:after="0"/>
+      <w:outlineLvl w:val="2"/>
+    </w:pPr>
+    <w:rPr>
+      <w:rFonts w:asciiTheme="majorHAnsi" w:eastAsiaTheme="majorEastAsia" w:hAnsiTheme="majorHAnsi" w:cstheme="majorBidi"/>
+      <w:b/>
+      <w:bCs/>
+      <w:color w:val="4F81BD" w:themeColor="accent1"/>
+    </w:rPr>
+  </w:style>
+  <w:style w:type="paragraph" w:styleId="Heading4">
+    <w:name w:val="heading 4"/>
+    <w:basedOn w:val="Normal"/>
+    <w:next w:val="Normal"/>
+    <w:link w:val="Heading4Char"/>
+    <w:uiPriority w:val="9"/>
+    <w:unhideWhenUsed/>
+    <w:qFormat/>
+    <w:rsid w:val="00636A2E"/>
+    <w:pPr>
+      <w:keepNext/>
+      <w:keepLines/>
+      <w:spacing w:before="200" w:after="0"/>
+      <w:outlineLvl w:val="3"/>
+    </w:pPr>
+    <w:rPr>
+      <w:rFonts w:asciiTheme="majorHAnsi" w:eastAsiaTheme="majorEastAsia" w:hAnsiTheme="majorHAnsi" w:cstheme="majorBidi"/>
+      <w:b/>
+      <w:bCs/>
+      <w:i/>
+      <w:iCs/>
+      <w:color w:val="4F81BD" w:themeColor="accent1"/>
+    </w:rPr>
+  </w:style>
+  <w:style w:type="paragraph" w:styleId="Heading5">
+    <w:name w:val="heading 5"/>
+    <w:basedOn w:val="Normal"/>
+    <w:next w:val="Normal"/>
+    <w:link w:val="Heading5Char"/>
+    <w:uiPriority w:val="9"/>
+    <w:unhideWhenUsed/>
+    <w:qFormat/>
+    <w:rsid w:val="00636A2E"/>
+    <w:pPr>
+      <w:keepNext/>
+      <w:keepLines/>
+      <w:spacing w:before="200" w:after="0"/>
+      <w:outlineLvl w:val="4"/>
+    </w:pPr>
+    <w:rPr>
+      <w:rFonts w:asciiTheme="majorHAnsi" w:eastAsiaTheme="majorEastAsia" w:hAnsiTheme="majorHAnsi" w:cstheme="majorBidi"/>
+      <w:color w:val="243F60" w:themeColor="accent1" w:themeShade="7F"/>
+    </w:rPr>
+  </w:style>
+  <w:style w:type="paragraph" w:styleId="Heading6">
+    <w:name w:val="heading 6"/>
+    <w:basedOn w:val="Normal"/>
+    <w:next w:val="Normal"/>
+    <w:link w:val="Heading6Char"/>
+    <w:uiPriority w:val="9"/>
+    <w:unhideWhenUsed/>
+    <w:qFormat/>
+    <w:rsid w:val="00636A2E"/>
+    <w:pPr>
+      <w:keepNext/>
+      <w:keepLines/>
+      <w:spacing w:before="200" w:after="0"/>
+      <w:outlineLvl w:val="5"/>
+    </w:pPr>
+    <w:rPr>
+      <w:rFonts w:asciiTheme="majorHAnsi" w:eastAsiaTheme="majorEastAsia" w:hAnsiTheme="majorHAnsi" w:cstheme="majorBidi"/>
+      <w:i/>
+      <w:iCs/>
+      <w:color w:val="243F60" w:themeColor="accent1" w:themeShade="7F"/>
+    </w:rPr>
+  </w:style>
+  <w:style w:type="paragraph" w:styleId="Heading7">
+    <w:name w:val="heading 7"/>
+    <w:basedOn w:val="Normal"/>
+    <w:next w:val="Normal"/>
+    <w:link w:val="Heading7Char"/>
+    <w:uiPriority w:val="9"/>
+    <w:unhideWhenUsed/>
+    <w:qFormat/>
+    <w:rsid w:val="00636A2E"/>
+    <w:pPr>
+      <w:keepNext/>
+      <w:keepLines/>
+      <w:spacing w:before="200" w:after="0"/>
+      <w:outlineLvl w:val="6"/>
+    </w:pPr>
+    <w:rPr>
+      <w:rFonts w:asciiTheme="majorHAnsi" w:eastAsiaTheme="majorEastAsia" w:hAnsiTheme="majorHAnsi" w:cstheme="majorBidi"/>
+      <w:i/>
+      <w:iCs/>
+      <w:color w:val="404040" w:themeColor="text1" w:themeTint="BF"/>
+    </w:rPr>
+  </w:style>
   <w:style w:type="character" w:default="1" w:styleId="DefaultParagraphFont">
     <w:name w:val="Default Paragraph Font"/>
     <w:uiPriority w:val="1"/>
@@ -5005,6 +7302,7 @@
     <w:autoRedefine/>
     <w:uiPriority w:val="39"/>
     <w:unhideWhenUsed/>
+    <w:qFormat/>
     <w:rsid w:val="00717D5E"/>
     <w:pPr>
       <w:spacing w:after="100"/>
@@ -5021,7 +7319,467 @@
       <w:u w:val="single"/>
     </w:rPr>
   </w:style>
+  <w:style w:type="paragraph" w:styleId="TOC2">
+    <w:name w:val="toc 2"/>
+    <w:basedOn w:val="Normal"/>
+    <w:next w:val="Normal"/>
+    <w:autoRedefine/>
+    <w:uiPriority w:val="39"/>
+    <w:unhideWhenUsed/>
+    <w:qFormat/>
+    <w:rsid w:val="00536951"/>
+    <w:pPr>
+      <w:spacing w:after="100"/>
+      <w:ind w:left="220"/>
+    </w:pPr>
+    <w:rPr>
+      <w:rFonts w:eastAsiaTheme="minorEastAsia"/>
+    </w:rPr>
+  </w:style>
+  <w:style w:type="paragraph" w:styleId="TOC3">
+    <w:name w:val="toc 3"/>
+    <w:basedOn w:val="Normal"/>
+    <w:next w:val="Normal"/>
+    <w:autoRedefine/>
+    <w:uiPriority w:val="39"/>
+    <w:unhideWhenUsed/>
+    <w:qFormat/>
+    <w:rsid w:val="00536951"/>
+    <w:pPr>
+      <w:spacing w:after="100"/>
+      <w:ind w:left="440"/>
+    </w:pPr>
+    <w:rPr>
+      <w:rFonts w:eastAsiaTheme="minorEastAsia"/>
+    </w:rPr>
+  </w:style>
+  <w:style w:type="character" w:styleId="SubtleEmphasis">
+    <w:name w:val="Subtle Emphasis"/>
+    <w:basedOn w:val="DefaultParagraphFont"/>
+    <w:uiPriority w:val="19"/>
+    <w:qFormat/>
+    <w:rsid w:val="00770D73"/>
+    <w:rPr>
+      <w:i/>
+      <w:iCs/>
+      <w:color w:val="808080" w:themeColor="text1" w:themeTint="7F"/>
+    </w:rPr>
+  </w:style>
+  <w:style w:type="character" w:customStyle="1" w:styleId="Heading2Char">
+    <w:name w:val="Heading 2 Char"/>
+    <w:basedOn w:val="DefaultParagraphFont"/>
+    <w:link w:val="Heading2"/>
+    <w:uiPriority w:val="9"/>
+    <w:rsid w:val="0035323E"/>
+    <w:rPr>
+      <w:rFonts w:asciiTheme="majorHAnsi" w:eastAsiaTheme="majorEastAsia" w:hAnsiTheme="majorHAnsi" w:cstheme="majorBidi"/>
+      <w:b/>
+      <w:bCs/>
+      <w:color w:val="4F81BD" w:themeColor="accent1"/>
+      <w:sz w:val="26"/>
+      <w:szCs w:val="26"/>
+    </w:rPr>
+  </w:style>
+  <w:style w:type="character" w:customStyle="1" w:styleId="Heading3Char">
+    <w:name w:val="Heading 3 Char"/>
+    <w:basedOn w:val="DefaultParagraphFont"/>
+    <w:link w:val="Heading3"/>
+    <w:uiPriority w:val="9"/>
+    <w:rsid w:val="004B491D"/>
+    <w:rPr>
+      <w:rFonts w:asciiTheme="majorHAnsi" w:eastAsiaTheme="majorEastAsia" w:hAnsiTheme="majorHAnsi" w:cstheme="majorBidi"/>
+      <w:b/>
+      <w:bCs/>
+      <w:color w:val="4F81BD" w:themeColor="accent1"/>
+    </w:rPr>
+  </w:style>
+  <w:style w:type="character" w:customStyle="1" w:styleId="Heading4Char">
+    <w:name w:val="Heading 4 Char"/>
+    <w:basedOn w:val="DefaultParagraphFont"/>
+    <w:link w:val="Heading4"/>
+    <w:uiPriority w:val="9"/>
+    <w:rsid w:val="00636A2E"/>
+    <w:rPr>
+      <w:rFonts w:asciiTheme="majorHAnsi" w:eastAsiaTheme="majorEastAsia" w:hAnsiTheme="majorHAnsi" w:cstheme="majorBidi"/>
+      <w:b/>
+      <w:bCs/>
+      <w:i/>
+      <w:iCs/>
+      <w:color w:val="4F81BD" w:themeColor="accent1"/>
+    </w:rPr>
+  </w:style>
+  <w:style w:type="paragraph" w:styleId="TableofFigures">
+    <w:name w:val="table of figures"/>
+    <w:basedOn w:val="Normal"/>
+    <w:next w:val="Normal"/>
+    <w:uiPriority w:val="99"/>
+    <w:unhideWhenUsed/>
+    <w:rsid w:val="00C23B8F"/>
+    <w:pPr>
+      <w:spacing w:after="0"/>
+    </w:pPr>
+  </w:style>
+  <w:style w:type="character" w:customStyle="1" w:styleId="Heading5Char">
+    <w:name w:val="Heading 5 Char"/>
+    <w:basedOn w:val="DefaultParagraphFont"/>
+    <w:link w:val="Heading5"/>
+    <w:uiPriority w:val="9"/>
+    <w:rsid w:val="00636A2E"/>
+    <w:rPr>
+      <w:rFonts w:asciiTheme="majorHAnsi" w:eastAsiaTheme="majorEastAsia" w:hAnsiTheme="majorHAnsi" w:cstheme="majorBidi"/>
+      <w:color w:val="243F60" w:themeColor="accent1" w:themeShade="7F"/>
+    </w:rPr>
+  </w:style>
+  <w:style w:type="character" w:customStyle="1" w:styleId="Heading6Char">
+    <w:name w:val="Heading 6 Char"/>
+    <w:basedOn w:val="DefaultParagraphFont"/>
+    <w:link w:val="Heading6"/>
+    <w:uiPriority w:val="9"/>
+    <w:rsid w:val="00636A2E"/>
+    <w:rPr>
+      <w:rFonts w:asciiTheme="majorHAnsi" w:eastAsiaTheme="majorEastAsia" w:hAnsiTheme="majorHAnsi" w:cstheme="majorBidi"/>
+      <w:i/>
+      <w:iCs/>
+      <w:color w:val="243F60" w:themeColor="accent1" w:themeShade="7F"/>
+    </w:rPr>
+  </w:style>
+  <w:style w:type="character" w:customStyle="1" w:styleId="Heading7Char">
+    <w:name w:val="Heading 7 Char"/>
+    <w:basedOn w:val="DefaultParagraphFont"/>
+    <w:link w:val="Heading7"/>
+    <w:uiPriority w:val="9"/>
+    <w:rsid w:val="00636A2E"/>
+    <w:rPr>
+      <w:rFonts w:asciiTheme="majorHAnsi" w:eastAsiaTheme="majorEastAsia" w:hAnsiTheme="majorHAnsi" w:cstheme="majorBidi"/>
+      <w:i/>
+      <w:iCs/>
+      <w:color w:val="404040" w:themeColor="text1" w:themeTint="BF"/>
+    </w:rPr>
+  </w:style>
+  <w:style w:type="paragraph" w:styleId="NoSpacing">
+    <w:name w:val="No Spacing"/>
+    <w:uiPriority w:val="1"/>
+    <w:qFormat/>
+    <w:rsid w:val="00636A2E"/>
+    <w:pPr>
+      <w:spacing w:after="0" w:line="240" w:lineRule="auto"/>
+    </w:pPr>
+  </w:style>
 </w:styles>
+</file>
+
+<file path=word/glossary/document.xml><?xml version="1.0" encoding="utf-8"?>
+<w:glossaryDocument xmlns:ve="http://schemas.openxmlformats.org/markup-compatibility/2006" xmlns:o="urn:schemas-microsoft-com:office:office" xmlns:r="http://schemas.openxmlformats.org/officeDocument/2006/relationships" xmlns:m="http://schemas.openxmlformats.org/officeDocument/2006/math" xmlns:v="urn:schemas-microsoft-com:vml" xmlns:wp="http://schemas.openxmlformats.org/drawingml/2006/wordprocessingDrawing" xmlns:w10="urn:schemas-microsoft-com:office:word" xmlns:w="http://schemas.openxmlformats.org/wordprocessingml/2006/main" xmlns:wne="http://schemas.microsoft.com/office/word/2006/wordml">
+  <w:docParts/>
+</w:glossaryDocument>
+</file>
+
+<file path=word/glossary/fontTable.xml><?xml version="1.0" encoding="utf-8"?>
+<w:fonts xmlns:r="http://schemas.openxmlformats.org/officeDocument/2006/relationships" xmlns:w="http://schemas.openxmlformats.org/wordprocessingml/2006/main">
+  <w:font w:name="Symbol">
+    <w:panose1 w:val="05050102010706020507"/>
+    <w:charset w:val="02"/>
+    <w:family w:val="roman"/>
+    <w:pitch w:val="variable"/>
+    <w:sig w:usb0="00000000" w:usb1="10000000" w:usb2="00000000" w:usb3="00000000" w:csb0="80000000" w:csb1="00000000"/>
+  </w:font>
+  <w:font w:name="Times New Roman">
+    <w:panose1 w:val="02020603050405020304"/>
+    <w:charset w:val="00"/>
+    <w:family w:val="roman"/>
+    <w:pitch w:val="variable"/>
+    <w:sig w:usb0="E0002AFF" w:usb1="C0007841" w:usb2="00000009" w:usb3="00000000" w:csb0="000001FF" w:csb1="00000000"/>
+  </w:font>
+  <w:font w:name="Courier New">
+    <w:panose1 w:val="02070309020205020404"/>
+    <w:charset w:val="00"/>
+    <w:family w:val="modern"/>
+    <w:pitch w:val="fixed"/>
+    <w:sig w:usb0="E0002AFF" w:usb1="C0007843" w:usb2="00000009" w:usb3="00000000" w:csb0="000001FF" w:csb1="00000000"/>
+  </w:font>
+  <w:font w:name="Wingdings">
+    <w:panose1 w:val="05000000000000000000"/>
+    <w:charset w:val="02"/>
+    <w:family w:val="auto"/>
+    <w:pitch w:val="variable"/>
+    <w:sig w:usb0="00000000" w:usb1="10000000" w:usb2="00000000" w:usb3="00000000" w:csb0="80000000" w:csb1="00000000"/>
+  </w:font>
+  <w:font w:name="Calibri">
+    <w:panose1 w:val="020F0502020204030204"/>
+    <w:charset w:val="00"/>
+    <w:family w:val="swiss"/>
+    <w:pitch w:val="variable"/>
+    <w:sig w:usb0="E10002FF" w:usb1="4000ACFF" w:usb2="00000009" w:usb3="00000000" w:csb0="0000019F" w:csb1="00000000"/>
+  </w:font>
+  <w:font w:name="Cambria">
+    <w:panose1 w:val="02040503050406030204"/>
+    <w:charset w:val="00"/>
+    <w:family w:val="roman"/>
+    <w:pitch w:val="variable"/>
+    <w:sig w:usb0="A00002EF" w:usb1="4000004B" w:usb2="00000000" w:usb3="00000000" w:csb0="0000019F" w:csb1="00000000"/>
+  </w:font>
+  <w:font w:name="Tahoma">
+    <w:panose1 w:val="020B0604030504040204"/>
+    <w:charset w:val="00"/>
+    <w:family w:val="swiss"/>
+    <w:pitch w:val="variable"/>
+    <w:sig w:usb0="E1002EFF" w:usb1="C000605B" w:usb2="00000029" w:usb3="00000000" w:csb0="000101FF" w:csb1="00000000"/>
+  </w:font>
+</w:fonts>
+</file>
+
+<file path=word/glossary/settings.xml><?xml version="1.0" encoding="utf-8"?>
+<w:settings xmlns:o="urn:schemas-microsoft-com:office:office" xmlns:r="http://schemas.openxmlformats.org/officeDocument/2006/relationships" xmlns:m="http://schemas.openxmlformats.org/officeDocument/2006/math" xmlns:v="urn:schemas-microsoft-com:vml" xmlns:w10="urn:schemas-microsoft-com:office:word" xmlns:w="http://schemas.openxmlformats.org/wordprocessingml/2006/main" xmlns:sl="http://schemas.openxmlformats.org/schemaLibrary/2006/main">
+  <w:view w:val="normal"/>
+  <w:defaultTabStop w:val="720"/>
+  <w:characterSpacingControl w:val="doNotCompress"/>
+  <w:compat>
+    <w:useFELayout/>
+  </w:compat>
+  <w:rsids>
+    <w:rsidRoot w:val="003973C6"/>
+    <w:rsid w:val="00007C53"/>
+    <w:rsid w:val="003973C6"/>
+  </w:rsids>
+  <m:mathPr>
+    <m:mathFont m:val="Cambria Math"/>
+    <m:brkBin m:val="before"/>
+    <m:brkBinSub m:val="--"/>
+    <m:smallFrac m:val="off"/>
+    <m:dispDef/>
+    <m:lMargin m:val="0"/>
+    <m:rMargin m:val="0"/>
+    <m:defJc m:val="centerGroup"/>
+    <m:wrapIndent m:val="1440"/>
+    <m:intLim m:val="subSup"/>
+    <m:naryLim m:val="undOvr"/>
+  </m:mathPr>
+  <w:themeFontLang w:val="en-US"/>
+  <w:clrSchemeMapping w:bg1="light1" w:t1="dark1" w:bg2="light2" w:t2="dark2" w:accent1="accent1" w:accent2="accent2" w:accent3="accent3" w:accent4="accent4" w:accent5="accent5" w:accent6="accent6" w:hyperlink="hyperlink" w:followedHyperlink="followedHyperlink"/>
+  <w:decimalSymbol w:val="."/>
+  <w:listSeparator w:val=","/>
+</w:settings>
+</file>
+
+<file path=word/glossary/styles.xml><?xml version="1.0" encoding="utf-8"?>
+<w:styles xmlns:r="http://schemas.openxmlformats.org/officeDocument/2006/relationships" xmlns:w="http://schemas.openxmlformats.org/wordprocessingml/2006/main">
+  <w:docDefaults>
+    <w:rPrDefault>
+      <w:rPr>
+        <w:rFonts w:asciiTheme="minorHAnsi" w:eastAsiaTheme="minorEastAsia" w:hAnsiTheme="minorHAnsi" w:cstheme="minorBidi"/>
+        <w:sz w:val="22"/>
+        <w:szCs w:val="22"/>
+        <w:lang w:val="en-US" w:eastAsia="en-US" w:bidi="ar-SA"/>
+      </w:rPr>
+    </w:rPrDefault>
+    <w:pPrDefault>
+      <w:pPr>
+        <w:spacing w:after="200" w:line="276" w:lineRule="auto"/>
+      </w:pPr>
+    </w:pPrDefault>
+  </w:docDefaults>
+  <w:latentStyles w:defLockedState="0" w:defUIPriority="99" w:defSemiHidden="1" w:defUnhideWhenUsed="1" w:defQFormat="0" w:count="267">
+    <w:lsdException w:name="Normal" w:semiHidden="0" w:uiPriority="0" w:unhideWhenUsed="0" w:qFormat="1"/>
+    <w:lsdException w:name="heading 1" w:semiHidden="0" w:uiPriority="9" w:unhideWhenUsed="0" w:qFormat="1"/>
+    <w:lsdException w:name="heading 2" w:uiPriority="9" w:qFormat="1"/>
+    <w:lsdException w:name="heading 3" w:uiPriority="9" w:qFormat="1"/>
+    <w:lsdException w:name="heading 4" w:uiPriority="9" w:qFormat="1"/>
+    <w:lsdException w:name="heading 5" w:uiPriority="9" w:qFormat="1"/>
+    <w:lsdException w:name="heading 6" w:uiPriority="9" w:qFormat="1"/>
+    <w:lsdException w:name="heading 7" w:uiPriority="9" w:qFormat="1"/>
+    <w:lsdException w:name="heading 8" w:uiPriority="9" w:qFormat="1"/>
+    <w:lsdException w:name="heading 9" w:uiPriority="9" w:qFormat="1"/>
+    <w:lsdException w:name="toc 1" w:uiPriority="39"/>
+    <w:lsdException w:name="toc 2" w:uiPriority="39"/>
+    <w:lsdException w:name="toc 3" w:uiPriority="39"/>
+    <w:lsdException w:name="toc 4" w:uiPriority="39"/>
+    <w:lsdException w:name="toc 5" w:uiPriority="39"/>
+    <w:lsdException w:name="toc 6" w:uiPriority="39"/>
+    <w:lsdException w:name="toc 7" w:uiPriority="39"/>
+    <w:lsdException w:name="toc 8" w:uiPriority="39"/>
+    <w:lsdException w:name="toc 9" w:uiPriority="39"/>
+    <w:lsdException w:name="caption" w:uiPriority="35" w:qFormat="1"/>
+    <w:lsdException w:name="Title" w:semiHidden="0" w:uiPriority="10" w:unhideWhenUsed="0" w:qFormat="1"/>
+    <w:lsdException w:name="Default Paragraph Font" w:uiPriority="1"/>
+    <w:lsdException w:name="Subtitle" w:semiHidden="0" w:uiPriority="11" w:unhideWhenUsed="0" w:qFormat="1"/>
+    <w:lsdException w:name="Strong" w:semiHidden="0" w:uiPriority="22" w:unhideWhenUsed="0" w:qFormat="1"/>
+    <w:lsdException w:name="Emphasis" w:semiHidden="0" w:uiPriority="20" w:unhideWhenUsed="0" w:qFormat="1"/>
+    <w:lsdException w:name="Table Grid" w:semiHidden="0" w:uiPriority="59" w:unhideWhenUsed="0"/>
+    <w:lsdException w:name="Placeholder Text" w:unhideWhenUsed="0"/>
+    <w:lsdException w:name="No Spacing" w:semiHidden="0" w:uiPriority="1" w:unhideWhenUsed="0" w:qFormat="1"/>
+    <w:lsdException w:name="Light Shading" w:semiHidden="0" w:uiPriority="60" w:unhideWhenUsed="0"/>
+    <w:lsdException w:name="Light List" w:semiHidden="0" w:uiPriority="61" w:unhideWhenUsed="0"/>
+    <w:lsdException w:name="Light Grid" w:semiHidden="0" w:uiPriority="62" w:unhideWhenUsed="0"/>
+    <w:lsdException w:name="Medium Shading 1" w:semiHidden="0" w:uiPriority="63" w:unhideWhenUsed="0"/>
+    <w:lsdException w:name="Medium Shading 2" w:semiHidden="0" w:uiPriority="64" w:unhideWhenUsed="0"/>
+    <w:lsdException w:name="Medium List 1" w:semiHidden="0" w:uiPriority="65" w:unhideWhenUsed="0"/>
+    <w:lsdException w:name="Medium List 2" w:semiHidden="0" w:uiPriority="66" w:unhideWhenUsed="0"/>
+    <w:lsdException w:name="Medium Grid 1" w:semiHidden="0" w:uiPriority="67" w:unhideWhenUsed="0"/>
+    <w:lsdException w:name="Medium Grid 2" w:semiHidden="0" w:uiPriority="68" w:unhideWhenUsed="0"/>
+    <w:lsdException w:name="Medium Grid 3" w:semiHidden="0" w:uiPriority="69" w:unhideWhenUsed="0"/>
+    <w:lsdException w:name="Dark List" w:semiHidden="0" w:uiPriority="70" w:unhideWhenUsed="0"/>
+    <w:lsdException w:name="Colorful Shading" w:semiHidden="0" w:uiPriority="71" w:unhideWhenUsed="0"/>
+    <w:lsdException w:name="Colorful List" w:semiHidden="0" w:uiPriority="72" w:unhideWhenUsed="0"/>
+    <w:lsdException w:name="Colorful Grid" w:semiHidden="0" w:uiPriority="73" w:unhideWhenUsed="0"/>
+    <w:lsdException w:name="Light Shading Accent 1" w:semiHidden="0" w:uiPriority="60" w:unhideWhenUsed="0"/>
+    <w:lsdException w:name="Light List Accent 1" w:semiHidden="0" w:uiPriority="61" w:unhideWhenUsed="0"/>
+    <w:lsdException w:name="Light Grid Accent 1" w:semiHidden="0" w:uiPriority="62" w:unhideWhenUsed="0"/>
+    <w:lsdException w:name="Medium Shading 1 Accent 1" w:semiHidden="0" w:uiPriority="63" w:unhideWhenUsed="0"/>
+    <w:lsdException w:name="Medium Shading 2 Accent 1" w:semiHidden="0" w:uiPriority="64" w:unhideWhenUsed="0"/>
+    <w:lsdException w:name="Medium List 1 Accent 1" w:semiHidden="0" w:uiPriority="65" w:unhideWhenUsed="0"/>
+    <w:lsdException w:name="Revision" w:unhideWhenUsed="0"/>
+    <w:lsdException w:name="List Paragraph" w:semiHidden="0" w:uiPriority="34" w:unhideWhenUsed="0" w:qFormat="1"/>
+    <w:lsdException w:name="Quote" w:semiHidden="0" w:uiPriority="29" w:unhideWhenUsed="0" w:qFormat="1"/>
+    <w:lsdException w:name="Intense Quote" w:semiHidden="0" w:uiPriority="30" w:unhideWhenUsed="0" w:qFormat="1"/>
+    <w:lsdException w:name="Medium List 2 Accent 1" w:semiHidden="0" w:uiPriority="66" w:unhideWhenUsed="0"/>
+    <w:lsdException w:name="Medium Grid 1 Accent 1" w:semiHidden="0" w:uiPriority="67" w:unhideWhenUsed="0"/>
+    <w:lsdException w:name="Medium Grid 2 Accent 1" w:semiHidden="0" w:uiPriority="68" w:unhideWhenUsed="0"/>
+    <w:lsdException w:name="Medium Grid 3 Accent 1" w:semiHidden="0" w:uiPriority="69" w:unhideWhenUsed="0"/>
+    <w:lsdException w:name="Dark List Accent 1" w:semiHidden="0" w:uiPriority="70" w:unhideWhenUsed="0"/>
+    <w:lsdException w:name="Colorful Shading Accent 1" w:semiHidden="0" w:uiPriority="71" w:unhideWhenUsed="0"/>
+    <w:lsdException w:name="Colorful List Accent 1" w:semiHidden="0" w:uiPriority="72" w:unhideWhenUsed="0"/>
+    <w:lsdException w:name="Colorful Grid Accent 1" w:semiHidden="0" w:uiPriority="73" w:unhideWhenUsed="0"/>
+    <w:lsdException w:name="Light Shading Accent 2" w:semiHidden="0" w:uiPriority="60" w:unhideWhenUsed="0"/>
+    <w:lsdException w:name="Light List Accent 2" w:semiHidden="0" w:uiPriority="61" w:unhideWhenUsed="0"/>
+    <w:lsdException w:name="Light Grid Accent 2" w:semiHidden="0" w:uiPriority="62" w:unhideWhenUsed="0"/>
+    <w:lsdException w:name="Medium Shading 1 Accent 2" w:semiHidden="0" w:uiPriority="63" w:unhideWhenUsed="0"/>
+    <w:lsdException w:name="Medium Shading 2 Accent 2" w:semiHidden="0" w:uiPriority="64" w:unhideWhenUsed="0"/>
+    <w:lsdException w:name="Medium List 1 Accent 2" w:semiHidden="0" w:uiPriority="65" w:unhideWhenUsed="0"/>
+    <w:lsdException w:name="Medium List 2 Accent 2" w:semiHidden="0" w:uiPriority="66" w:unhideWhenUsed="0"/>
+    <w:lsdException w:name="Medium Grid 1 Accent 2" w:semiHidden="0" w:uiPriority="67" w:unhideWhenUsed="0"/>
+    <w:lsdException w:name="Medium Grid 2 Accent 2" w:semiHidden="0" w:uiPriority="68" w:unhideWhenUsed="0"/>
+    <w:lsdException w:name="Medium Grid 3 Accent 2" w:semiHidden="0" w:uiPriority="69" w:unhideWhenUsed="0"/>
+    <w:lsdException w:name="Dark List Accent 2" w:semiHidden="0" w:uiPriority="70" w:unhideWhenUsed="0"/>
+    <w:lsdException w:name="Colorful Shading Accent 2" w:semiHidden="0" w:uiPriority="71" w:unhideWhenUsed="0"/>
+    <w:lsdException w:name="Colorful List Accent 2" w:semiHidden="0" w:uiPriority="72" w:unhideWhenUsed="0"/>
+    <w:lsdException w:name="Colorful Grid Accent 2" w:semiHidden="0" w:uiPriority="73" w:unhideWhenUsed="0"/>
+    <w:lsdException w:name="Light Shading Accent 3" w:semiHidden="0" w:uiPriority="60" w:unhideWhenUsed="0"/>
+    <w:lsdException w:name="Light List Accent 3" w:semiHidden="0" w:uiPriority="61" w:unhideWhenUsed="0"/>
+    <w:lsdException w:name="Light Grid Accent 3" w:semiHidden="0" w:uiPriority="62" w:unhideWhenUsed="0"/>
+    <w:lsdException w:name="Medium Shading 1 Accent 3" w:semiHidden="0" w:uiPriority="63" w:unhideWhenUsed="0"/>
+    <w:lsdException w:name="Medium Shading 2 Accent 3" w:semiHidden="0" w:uiPriority="64" w:unhideWhenUsed="0"/>
+    <w:lsdException w:name="Medium List 1 Accent 3" w:semiHidden="0" w:uiPriority="65" w:unhideWhenUsed="0"/>
+    <w:lsdException w:name="Medium List 2 Accent 3" w:semiHidden="0" w:uiPriority="66" w:unhideWhenUsed="0"/>
+    <w:lsdException w:name="Medium Grid 1 Accent 3" w:semiHidden="0" w:uiPriority="67" w:unhideWhenUsed="0"/>
+    <w:lsdException w:name="Medium Grid 2 Accent 3" w:semiHidden="0" w:uiPriority="68" w:unhideWhenUsed="0"/>
+    <w:lsdException w:name="Medium Grid 3 Accent 3" w:semiHidden="0" w:uiPriority="69" w:unhideWhenUsed="0"/>
+    <w:lsdException w:name="Dark List Accent 3" w:semiHidden="0" w:uiPriority="70" w:unhideWhenUsed="0"/>
+    <w:lsdException w:name="Colorful Shading Accent 3" w:semiHidden="0" w:uiPriority="71" w:unhideWhenUsed="0"/>
+    <w:lsdException w:name="Colorful List Accent 3" w:semiHidden="0" w:uiPriority="72" w:unhideWhenUsed="0"/>
+    <w:lsdException w:name="Colorful Grid Accent 3" w:semiHidden="0" w:uiPriority="73" w:unhideWhenUsed="0"/>
+    <w:lsdException w:name="Light Shading Accent 4" w:semiHidden="0" w:uiPriority="60" w:unhideWhenUsed="0"/>
+    <w:lsdException w:name="Light List Accent 4" w:semiHidden="0" w:uiPriority="61" w:unhideWhenUsed="0"/>
+    <w:lsdException w:name="Light Grid Accent 4" w:semiHidden="0" w:uiPriority="62" w:unhideWhenUsed="0"/>
+    <w:lsdException w:name="Medium Shading 1 Accent 4" w:semiHidden="0" w:uiPriority="63" w:unhideWhenUsed="0"/>
+    <w:lsdException w:name="Medium Shading 2 Accent 4" w:semiHidden="0" w:uiPriority="64" w:unhideWhenUsed="0"/>
+    <w:lsdException w:name="Medium List 1 Accent 4" w:semiHidden="0" w:uiPriority="65" w:unhideWhenUsed="0"/>
+    <w:lsdException w:name="Medium List 2 Accent 4" w:semiHidden="0" w:uiPriority="66" w:unhideWhenUsed="0"/>
+    <w:lsdException w:name="Medium Grid 1 Accent 4" w:semiHidden="0" w:uiPriority="67" w:unhideWhenUsed="0"/>
+    <w:lsdException w:name="Medium Grid 2 Accent 4" w:semiHidden="0" w:uiPriority="68" w:unhideWhenUsed="0"/>
+    <w:lsdException w:name="Medium Grid 3 Accent 4" w:semiHidden="0" w:uiPriority="69" w:unhideWhenUsed="0"/>
+    <w:lsdException w:name="Dark List Accent 4" w:semiHidden="0" w:uiPriority="70" w:unhideWhenUsed="0"/>
+    <w:lsdException w:name="Colorful Shading Accent 4" w:semiHidden="0" w:uiPriority="71" w:unhideWhenUsed="0"/>
+    <w:lsdException w:name="Colorful List Accent 4" w:semiHidden="0" w:uiPriority="72" w:unhideWhenUsed="0"/>
+    <w:lsdException w:name="Colorful Grid Accent 4" w:semiHidden="0" w:uiPriority="73" w:unhideWhenUsed="0"/>
+    <w:lsdException w:name="Light Shading Accent 5" w:semiHidden="0" w:uiPriority="60" w:unhideWhenUsed="0"/>
+    <w:lsdException w:name="Light List Accent 5" w:semiHidden="0" w:uiPriority="61" w:unhideWhenUsed="0"/>
+    <w:lsdException w:name="Light Grid Accent 5" w:semiHidden="0" w:uiPriority="62" w:unhideWhenUsed="0"/>
+    <w:lsdException w:name="Medium Shading 1 Accent 5" w:semiHidden="0" w:uiPriority="63" w:unhideWhenUsed="0"/>
+    <w:lsdException w:name="Medium Shading 2 Accent 5" w:semiHidden="0" w:uiPriority="64" w:unhideWhenUsed="0"/>
+    <w:lsdException w:name="Medium List 1 Accent 5" w:semiHidden="0" w:uiPriority="65" w:unhideWhenUsed="0"/>
+    <w:lsdException w:name="Medium List 2 Accent 5" w:semiHidden="0" w:uiPriority="66" w:unhideWhenUsed="0"/>
+    <w:lsdException w:name="Medium Grid 1 Accent 5" w:semiHidden="0" w:uiPriority="67" w:unhideWhenUsed="0"/>
+    <w:lsdException w:name="Medium Grid 2 Accent 5" w:semiHidden="0" w:uiPriority="68" w:unhideWhenUsed="0"/>
+    <w:lsdException w:name="Medium Grid 3 Accent 5" w:semiHidden="0" w:uiPriority="69" w:unhideWhenUsed="0"/>
+    <w:lsdException w:name="Dark List Accent 5" w:semiHidden="0" w:uiPriority="70" w:unhideWhenUsed="0"/>
+    <w:lsdException w:name="Colorful Shading Accent 5" w:semiHidden="0" w:uiPriority="71" w:unhideWhenUsed="0"/>
+    <w:lsdException w:name="Colorful List Accent 5" w:semiHidden="0" w:uiPriority="72" w:unhideWhenUsed="0"/>
+    <w:lsdException w:name="Colorful Grid Accent 5" w:semiHidden="0" w:uiPriority="73" w:unhideWhenUsed="0"/>
+    <w:lsdException w:name="Light Shading Accent 6" w:semiHidden="0" w:uiPriority="60" w:unhideWhenUsed="0"/>
+    <w:lsdException w:name="Light List Accent 6" w:semiHidden="0" w:uiPriority="61" w:unhideWhenUsed="0"/>
+    <w:lsdException w:name="Light Grid Accent 6" w:semiHidden="0" w:uiPriority="62" w:unhideWhenUsed="0"/>
+    <w:lsdException w:name="Medium Shading 1 Accent 6" w:semiHidden="0" w:uiPriority="63" w:unhideWhenUsed="0"/>
+    <w:lsdException w:name="Medium Shading 2 Accent 6" w:semiHidden="0" w:uiPriority="64" w:unhideWhenUsed="0"/>
+    <w:lsdException w:name="Medium List 1 Accent 6" w:semiHidden="0" w:uiPriority="65" w:unhideWhenUsed="0"/>
+    <w:lsdException w:name="Medium List 2 Accent 6" w:semiHidden="0" w:uiPriority="66" w:unhideWhenUsed="0"/>
+    <w:lsdException w:name="Medium Grid 1 Accent 6" w:semiHidden="0" w:uiPriority="67" w:unhideWhenUsed="0"/>
+    <w:lsdException w:name="Medium Grid 2 Accent 6" w:semiHidden="0" w:uiPriority="68" w:unhideWhenUsed="0"/>
+    <w:lsdException w:name="Medium Grid 3 Accent 6" w:semiHidden="0" w:uiPriority="69" w:unhideWhenUsed="0"/>
+    <w:lsdException w:name="Dark List Accent 6" w:semiHidden="0" w:uiPriority="70" w:unhideWhenUsed="0"/>
+    <w:lsdException w:name="Colorful Shading Accent 6" w:semiHidden="0" w:uiPriority="71" w:unhideWhenUsed="0"/>
+    <w:lsdException w:name="Colorful List Accent 6" w:semiHidden="0" w:uiPriority="72" w:unhideWhenUsed="0"/>
+    <w:lsdException w:name="Colorful Grid Accent 6" w:semiHidden="0" w:uiPriority="73" w:unhideWhenUsed="0"/>
+    <w:lsdException w:name="Subtle Emphasis" w:semiHidden="0" w:uiPriority="19" w:unhideWhenUsed="0" w:qFormat="1"/>
+    <w:lsdException w:name="Intense Emphasis" w:semiHidden="0" w:uiPriority="21" w:unhideWhenUsed="0" w:qFormat="1"/>
+    <w:lsdException w:name="Subtle Reference" w:semiHidden="0" w:uiPriority="31" w:unhideWhenUsed="0" w:qFormat="1"/>
+    <w:lsdException w:name="Intense Reference" w:semiHidden="0" w:uiPriority="32" w:unhideWhenUsed="0" w:qFormat="1"/>
+    <w:lsdException w:name="Book Title" w:semiHidden="0" w:uiPriority="33" w:unhideWhenUsed="0" w:qFormat="1"/>
+    <w:lsdException w:name="Bibliography" w:uiPriority="37"/>
+    <w:lsdException w:name="TOC Heading" w:uiPriority="39" w:qFormat="1"/>
+  </w:latentStyles>
+  <w:style w:type="paragraph" w:default="1" w:styleId="Normal">
+    <w:name w:val="Normal"/>
+    <w:qFormat/>
+  </w:style>
+  <w:style w:type="character" w:default="1" w:styleId="DefaultParagraphFont">
+    <w:name w:val="Default Paragraph Font"/>
+    <w:uiPriority w:val="1"/>
+    <w:semiHidden/>
+    <w:unhideWhenUsed/>
+  </w:style>
+  <w:style w:type="table" w:default="1" w:styleId="TableNormal">
+    <w:name w:val="Normal Table"/>
+    <w:uiPriority w:val="99"/>
+    <w:semiHidden/>
+    <w:unhideWhenUsed/>
+    <w:qFormat/>
+    <w:tblPr>
+      <w:tblInd w:w="0" w:type="dxa"/>
+      <w:tblCellMar>
+        <w:top w:w="0" w:type="dxa"/>
+        <w:left w:w="108" w:type="dxa"/>
+        <w:bottom w:w="0" w:type="dxa"/>
+        <w:right w:w="108" w:type="dxa"/>
+      </w:tblCellMar>
+    </w:tblPr>
+  </w:style>
+  <w:style w:type="numbering" w:default="1" w:styleId="NoList">
+    <w:name w:val="No List"/>
+    <w:uiPriority w:val="99"/>
+    <w:semiHidden/>
+    <w:unhideWhenUsed/>
+  </w:style>
+  <w:style w:type="paragraph" w:customStyle="1" w:styleId="B31CA859C6294D7786D61C47F65AB6B0">
+    <w:name w:val="B31CA859C6294D7786D61C47F65AB6B0"/>
+    <w:rsid w:val="003973C6"/>
+  </w:style>
+  <w:style w:type="paragraph" w:customStyle="1" w:styleId="A3F21B453C2248EBA76978D13CEF3D8C">
+    <w:name w:val="A3F21B453C2248EBA76978D13CEF3D8C"/>
+    <w:rsid w:val="003973C6"/>
+  </w:style>
+  <w:style w:type="paragraph" w:customStyle="1" w:styleId="5BC44F9777A442149BC8D4EF7F4B2B4D">
+    <w:name w:val="5BC44F9777A442149BC8D4EF7F4B2B4D"/>
+    <w:rsid w:val="003973C6"/>
+  </w:style>
+  <w:style w:type="paragraph" w:customStyle="1" w:styleId="D6E3F0329A734558A3BDBFEE15BB8A6B">
+    <w:name w:val="D6E3F0329A734558A3BDBFEE15BB8A6B"/>
+    <w:rsid w:val="003973C6"/>
+  </w:style>
+  <w:style w:type="paragraph" w:customStyle="1" w:styleId="ECF6BBE230FF433CA1201598E66647EF">
+    <w:name w:val="ECF6BBE230FF433CA1201598E66647EF"/>
+    <w:rsid w:val="003973C6"/>
+  </w:style>
+  <w:style w:type="paragraph" w:customStyle="1" w:styleId="1D8B6477C5FD49B29B15AA20F74FEE36">
+    <w:name w:val="1D8B6477C5FD49B29B15AA20F74FEE36"/>
+    <w:rsid w:val="003973C6"/>
+  </w:style>
+</w:styles>
+</file>
+
+<file path=word/glossary/webSettings.xml><?xml version="1.0" encoding="utf-8"?>
+<w:webSettings xmlns:r="http://schemas.openxmlformats.org/officeDocument/2006/relationships" xmlns:w="http://schemas.openxmlformats.org/wordprocessingml/2006/main">
+  <w:optimizeForBrowser/>
+</w:webSettings>
 </file>
 
 <file path=word/theme/theme1.xml><?xml version="1.0" encoding="utf-8"?>
@@ -5312,7 +8070,7 @@
 </file>
 
 <file path=customXml/itemProps1.xml><?xml version="1.0" encoding="utf-8"?>
-<ds:datastoreItem xmlns:ds="http://schemas.openxmlformats.org/officeDocument/2006/customXml" ds:itemID="{792FFA56-DB35-4D47-A030-66D0403F84A2}">
+<ds:datastoreItem xmlns:ds="http://schemas.openxmlformats.org/officeDocument/2006/customXml" ds:itemID="{D664EDBE-5877-491F-B00B-48FF98700887}">
   <ds:schemaRefs>
     <ds:schemaRef ds:uri="http://schemas.openxmlformats.org/officeDocument/2006/bibliography"/>
   </ds:schemaRefs>

</xml_diff>

<commit_message>
Daily development build, fixing 010 not being present in all records.
</commit_message>
<xml_diff>
--- a/DOCUMENTATION/User Manual.docx
+++ b/DOCUMENTATION/User Manual.docx
@@ -4,22 +4,20 @@
   <w:body>
     <w:sdt>
       <w:sdtPr>
+        <w:rPr>
+          <w:rFonts w:asciiTheme="minorHAnsi" w:eastAsiaTheme="minorHAnsi" w:hAnsiTheme="minorHAnsi" w:cstheme="minorBidi"/>
+          <w:b w:val="0"/>
+          <w:bCs w:val="0"/>
+          <w:color w:val="auto"/>
+          <w:sz w:val="22"/>
+          <w:szCs w:val="22"/>
+        </w:rPr>
         <w:id w:val="4158758"/>
         <w:docPartObj>
           <w:docPartGallery w:val="Table of Contents"/>
           <w:docPartUnique/>
         </w:docPartObj>
       </w:sdtPr>
-      <w:sdtEndPr>
-        <w:rPr>
-          <w:rFonts w:asciiTheme="minorHAnsi" w:eastAsiaTheme="minorHAnsi" w:hAnsiTheme="minorHAnsi" w:cstheme="minorBidi"/>
-          <w:b w:val="0"/>
-          <w:bCs w:val="0"/>
-          <w:color w:val="auto"/>
-          <w:sz w:val="22"/>
-          <w:szCs w:val="22"/>
-        </w:rPr>
-      </w:sdtEndPr>
       <w:sdtContent>
         <w:p>
           <w:pPr>
@@ -943,8 +941,8 @@
         </w:p>
       </w:sdtContent>
     </w:sdt>
-    <w:bookmarkStart w:id="0" w:name="_Toc335378792" w:displacedByCustomXml="prev"/>
-    <w:bookmarkStart w:id="1" w:name="_Toc334523343" w:displacedByCustomXml="prev"/>
+    <w:bookmarkStart w:id="0" w:name="_Toc334523343" w:displacedByCustomXml="prev"/>
+    <w:bookmarkStart w:id="1" w:name="_Toc335378792" w:displacedByCustomXml="prev"/>
     <w:p>
       <w:pPr>
         <w:pStyle w:val="TableofFigures"/>
@@ -2207,10 +2205,115 @@
       <w:r>
         <w:t xml:space="preserve">Note that the application also uses Visual Basic Power Pack, so in order to use full functionality of the application please make sure it is installed. You can get it at: </w:t>
       </w:r>
-      <w:r>
-        <w:t>http://msdn.microsoft.com/en-us/vstudio/bb735936.aspx</w:t>
-      </w:r>
-    </w:p>
+      <w:hyperlink r:id="rId6" w:history="1">
+        <w:r>
+          <w:rPr>
+            <w:rStyle w:val="Hyperlink"/>
+          </w:rPr>
+          <w:t>http://msdn.microsoft.com/en-us/vstudio/bb735936.aspx</w:t>
+        </w:r>
+      </w:hyperlink>
+    </w:p>
+    <w:p>
+      <w:pPr>
+        <w:autoSpaceDE w:val="0"/>
+        <w:autoSpaceDN w:val="0"/>
+        <w:adjustRightInd w:val="0"/>
+        <w:spacing w:after="0" w:line="240" w:lineRule="auto"/>
+        <w:rPr>
+          <w:rFonts w:cstheme="minorHAnsi"/>
+        </w:rPr>
+      </w:pPr>
+      <w:r>
+        <w:rPr>
+          <w:rFonts w:cstheme="minorHAnsi"/>
+        </w:rPr>
+        <w:t>Make sure that machine where software is running (WIN OS) localization is set to English U.S.</w:t>
+      </w:r>
+    </w:p>
+    <w:p>
+      <w:pPr>
+        <w:autoSpaceDE w:val="0"/>
+        <w:autoSpaceDN w:val="0"/>
+        <w:adjustRightInd w:val="0"/>
+        <w:spacing w:after="0" w:line="240" w:lineRule="auto"/>
+        <w:rPr>
+          <w:rFonts w:cstheme="minorHAnsi"/>
+        </w:rPr>
+      </w:pPr>
+      <w:r>
+        <w:rPr>
+          <w:rFonts w:cstheme="minorHAnsi"/>
+        </w:rPr>
+        <w:t>The software uses .NET libraries (</w:t>
+      </w:r>
+      <w:proofErr w:type="spellStart"/>
+      <w:r>
+        <w:rPr>
+          <w:rFonts w:cstheme="minorHAnsi"/>
+        </w:rPr>
+        <w:t>ie</w:t>
+      </w:r>
+      <w:proofErr w:type="spellEnd"/>
+      <w:r>
+        <w:rPr>
+          <w:rFonts w:cstheme="minorHAnsi"/>
+        </w:rPr>
+        <w:t xml:space="preserve">. </w:t>
+      </w:r>
+      <w:proofErr w:type="spellStart"/>
+      <w:r>
+        <w:rPr>
+          <w:rFonts w:cstheme="minorHAnsi"/>
+        </w:rPr>
+        <w:t>double.Parse</w:t>
+      </w:r>
+      <w:proofErr w:type="spellEnd"/>
+      <w:r>
+        <w:rPr>
+          <w:rFonts w:cstheme="minorHAnsi"/>
+        </w:rPr>
+        <w:t>) that depend on localization. In the case</w:t>
+      </w:r>
+    </w:p>
+    <w:p>
+      <w:pPr>
+        <w:autoSpaceDE w:val="0"/>
+        <w:autoSpaceDN w:val="0"/>
+        <w:adjustRightInd w:val="0"/>
+        <w:spacing w:after="0" w:line="240" w:lineRule="auto"/>
+        <w:rPr>
+          <w:rFonts w:cstheme="minorHAnsi"/>
+        </w:rPr>
+      </w:pPr>
+      <w:proofErr w:type="gramStart"/>
+      <w:r>
+        <w:rPr>
+          <w:rFonts w:cstheme="minorHAnsi"/>
+        </w:rPr>
+        <w:t>it</w:t>
+      </w:r>
+      <w:proofErr w:type="gramEnd"/>
+      <w:r>
+        <w:rPr>
+          <w:rFonts w:cstheme="minorHAnsi"/>
+        </w:rPr>
+        <w:t xml:space="preserve"> is not set correctly the software is not able to correctly parse configuration files located</w:t>
+      </w:r>
+      <w:r>
+        <w:rPr>
+          <w:rFonts w:cstheme="minorHAnsi"/>
+        </w:rPr>
+        <w:t xml:space="preserve"> </w:t>
+      </w:r>
+      <w:r>
+        <w:rPr>
+          <w:rFonts w:cstheme="minorHAnsi"/>
+        </w:rPr>
+        <w:t>in the C:\ASTERIX\ADAPTATION directory.</w:t>
+      </w:r>
+    </w:p>
+    <w:p/>
     <w:p>
       <w:pPr>
         <w:pStyle w:val="Heading1"/>
@@ -2743,7 +2846,7 @@
       <w:r>
         <w:t xml:space="preserve">Defines state borders. See the file for the proper syntax and modify it as needed. I got my data from </w:t>
       </w:r>
-      <w:hyperlink r:id="rId6" w:history="1">
+      <w:hyperlink r:id="rId7" w:history="1">
         <w:r>
           <w:rPr>
             <w:rStyle w:val="Hyperlink"/>
@@ -3089,6 +3192,7 @@
         <w:rPr>
           <w:i/>
         </w:rPr>
+        <w:lastRenderedPageBreak/>
         <w:t>In my case</w:t>
       </w:r>
       <w:r>
@@ -3265,7 +3369,6 @@
         <w:rPr>
           <w:i/>
         </w:rPr>
-        <w:lastRenderedPageBreak/>
         <w:t>Of course, i</w:t>
       </w:r>
       <w:r>
@@ -3384,18 +3487,13 @@
         <w:rPr>
           <w:rStyle w:val="SubtleEmphasis"/>
         </w:rPr>
-        <w:fldChar w:fldCharType="separate"/>
-      </w:r>
+        <w:fldChar w:fldCharType="end"/>
+      </w:r>
+      <w:bookmarkStart w:id="7" w:name="_Toc335379827"/>
       <w:r>
         <w:rPr>
           <w:rStyle w:val="SubtleEmphasis"/>
-        </w:rPr>
-        <w:fldChar w:fldCharType="end"/>
-      </w:r>
-      <w:bookmarkStart w:id="7" w:name="_Toc335379827"/>
-      <w:r>
-        <w:rPr>
-          <w:rStyle w:val="SubtleEmphasis"/>
+          <w:noProof/>
         </w:rPr>
         <w:drawing>
           <wp:inline distT="0" distB="0" distL="0" distR="0">
@@ -3415,7 +3513,7 @@
                     </pic:cNvPicPr>
                   </pic:nvPicPr>
                   <pic:blipFill>
-                    <a:blip r:embed="rId7" cstate="print"/>
+                    <a:blip r:embed="rId8" cstate="print"/>
                     <a:srcRect/>
                     <a:stretch>
                       <a:fillRect/>
@@ -3584,6 +3682,7 @@
       <w:r>
         <w:rPr>
           <w:rStyle w:val="SubtleEmphasis"/>
+          <w:noProof/>
         </w:rPr>
         <w:drawing>
           <wp:inline distT="0" distB="0" distL="0" distR="0">
@@ -3603,7 +3702,7 @@
                     </pic:cNvPicPr>
                   </pic:nvPicPr>
                   <pic:blipFill>
-                    <a:blip r:embed="rId8" cstate="print"/>
+                    <a:blip r:embed="rId9" cstate="print"/>
                     <a:srcRect/>
                     <a:stretch>
                       <a:fillRect/>
@@ -3662,6 +3761,7 @@
       <w:r>
         <w:rPr>
           <w:rStyle w:val="SubtleEmphasis"/>
+          <w:noProof/>
         </w:rPr>
         <w:lastRenderedPageBreak/>
         <w:drawing>
@@ -3682,7 +3782,7 @@
                     </pic:cNvPicPr>
                   </pic:nvPicPr>
                   <pic:blipFill>
-                    <a:blip r:embed="rId9" cstate="print"/>
+                    <a:blip r:embed="rId10" cstate="print"/>
                     <a:srcRect/>
                     <a:stretch>
                       <a:fillRect/>
@@ -3775,6 +3875,7 @@
       <w:r>
         <w:rPr>
           <w:rStyle w:val="SubtleEmphasis"/>
+          <w:noProof/>
         </w:rPr>
         <w:drawing>
           <wp:inline distT="0" distB="0" distL="0" distR="0">
@@ -3794,7 +3895,7 @@
                     </pic:cNvPicPr>
                   </pic:nvPicPr>
                   <pic:blipFill>
-                    <a:blip r:embed="rId10" cstate="print"/>
+                    <a:blip r:embed="rId11" cstate="print"/>
                     <a:srcRect/>
                     <a:stretch>
                       <a:fillRect/>
@@ -3988,6 +4089,7 @@
       <w:r>
         <w:rPr>
           <w:rStyle w:val="SubtleEmphasis"/>
+          <w:noProof/>
         </w:rPr>
         <w:drawing>
           <wp:inline distT="0" distB="0" distL="0" distR="0">
@@ -4007,7 +4109,7 @@
                     </pic:cNvPicPr>
                   </pic:nvPicPr>
                   <pic:blipFill>
-                    <a:blip r:embed="rId11" cstate="print"/>
+                    <a:blip r:embed="rId12" cstate="print"/>
                     <a:srcRect/>
                     <a:stretch>
                       <a:fillRect/>
@@ -4215,6 +4317,7 @@
       <w:r>
         <w:rPr>
           <w:rStyle w:val="SubtleEmphasis"/>
+          <w:noProof/>
         </w:rPr>
         <w:drawing>
           <wp:inline distT="0" distB="0" distL="0" distR="0">
@@ -4232,7 +4335,7 @@
                     <pic:cNvPicPr/>
                   </pic:nvPicPr>
                   <pic:blipFill>
-                    <a:blip r:embed="rId12" cstate="print"/>
+                    <a:blip r:embed="rId13" cstate="print"/>
                     <a:stretch>
                       <a:fillRect/>
                     </a:stretch>
@@ -4329,6 +4432,7 @@
       <w:r>
         <w:rPr>
           <w:rStyle w:val="SubtleEmphasis"/>
+          <w:noProof/>
         </w:rPr>
         <w:drawing>
           <wp:inline distT="0" distB="0" distL="0" distR="0">
@@ -4348,7 +4452,7 @@
                     </pic:cNvPicPr>
                   </pic:nvPicPr>
                   <pic:blipFill>
-                    <a:blip r:embed="rId13" cstate="print"/>
+                    <a:blip r:embed="rId14" cstate="print"/>
                     <a:srcRect/>
                     <a:stretch>
                       <a:fillRect/>
@@ -4402,6 +4506,7 @@
       <w:r>
         <w:rPr>
           <w:rStyle w:val="SubtleEmphasis"/>
+          <w:noProof/>
         </w:rPr>
         <w:drawing>
           <wp:inline distT="0" distB="0" distL="0" distR="0">
@@ -4421,7 +4526,7 @@
                     </pic:cNvPicPr>
                   </pic:nvPicPr>
                   <pic:blipFill>
-                    <a:blip r:embed="rId14" cstate="print"/>
+                    <a:blip r:embed="rId15" cstate="print"/>
                     <a:srcRect/>
                     <a:stretch>
                       <a:fillRect/>
@@ -4666,6 +4771,7 @@
       <w:r>
         <w:rPr>
           <w:rStyle w:val="SubtleEmphasis"/>
+          <w:noProof/>
         </w:rPr>
         <w:drawing>
           <wp:inline distT="0" distB="0" distL="0" distR="0">
@@ -4685,7 +4791,7 @@
                     </pic:cNvPicPr>
                   </pic:nvPicPr>
                   <pic:blipFill>
-                    <a:blip r:embed="rId8" cstate="print"/>
+                    <a:blip r:embed="rId9" cstate="print"/>
                     <a:srcRect/>
                     <a:stretch>
                       <a:fillRect/>
@@ -4743,6 +4849,7 @@
       <w:r>
         <w:rPr>
           <w:rStyle w:val="SubtleEmphasis"/>
+          <w:noProof/>
         </w:rPr>
         <w:lastRenderedPageBreak/>
         <w:drawing>
@@ -4763,7 +4870,7 @@
                     </pic:cNvPicPr>
                   </pic:nvPicPr>
                   <pic:blipFill>
-                    <a:blip r:embed="rId15" cstate="print"/>
+                    <a:blip r:embed="rId16" cstate="print"/>
                     <a:srcRect/>
                     <a:stretch>
                       <a:fillRect/>
@@ -4826,6 +4933,7 @@
       <w:r>
         <w:rPr>
           <w:rStyle w:val="SubtleEmphasis"/>
+          <w:noProof/>
         </w:rPr>
         <w:drawing>
           <wp:inline distT="0" distB="0" distL="0" distR="0">
@@ -4845,7 +4953,7 @@
                     </pic:cNvPicPr>
                   </pic:nvPicPr>
                   <pic:blipFill>
-                    <a:blip r:embed="rId16" cstate="print"/>
+                    <a:blip r:embed="rId17" cstate="print"/>
                     <a:srcRect/>
                     <a:stretch>
                       <a:fillRect/>
@@ -4923,6 +5031,7 @@
       <w:r>
         <w:rPr>
           <w:rStyle w:val="SubtleEmphasis"/>
+          <w:noProof/>
         </w:rPr>
         <w:drawing>
           <wp:inline distT="0" distB="0" distL="0" distR="0">
@@ -4942,7 +5051,7 @@
                     </pic:cNvPicPr>
                   </pic:nvPicPr>
                   <pic:blipFill>
-                    <a:blip r:embed="rId17" cstate="print"/>
+                    <a:blip r:embed="rId18" cstate="print"/>
                     <a:srcRect/>
                     <a:stretch>
                       <a:fillRect/>
@@ -5042,6 +5151,7 @@
       <w:r>
         <w:rPr>
           <w:rStyle w:val="SubtleEmphasis"/>
+          <w:noProof/>
         </w:rPr>
         <w:drawing>
           <wp:inline distT="0" distB="0" distL="0" distR="0">
@@ -5061,7 +5171,7 @@
                     </pic:cNvPicPr>
                   </pic:nvPicPr>
                   <pic:blipFill>
-                    <a:blip r:embed="rId18" cstate="print"/>
+                    <a:blip r:embed="rId19" cstate="print"/>
                     <a:srcRect/>
                     <a:stretch>
                       <a:fillRect/>
@@ -5150,6 +5260,7 @@
       <w:r>
         <w:rPr>
           <w:rStyle w:val="SubtleEmphasis"/>
+          <w:noProof/>
         </w:rPr>
         <w:lastRenderedPageBreak/>
         <w:drawing>
@@ -5170,7 +5281,7 @@
                     </pic:cNvPicPr>
                   </pic:nvPicPr>
                   <pic:blipFill>
-                    <a:blip r:embed="rId19" cstate="print"/>
+                    <a:blip r:embed="rId20" cstate="print"/>
                     <a:srcRect/>
                     <a:stretch>
                       <a:fillRect/>
@@ -5270,6 +5381,7 @@
       <w:r>
         <w:rPr>
           <w:rStyle w:val="SubtleEmphasis"/>
+          <w:noProof/>
         </w:rPr>
         <w:drawing>
           <wp:inline distT="0" distB="0" distL="0" distR="0">
@@ -5289,7 +5401,7 @@
                     </pic:cNvPicPr>
                   </pic:nvPicPr>
                   <pic:blipFill>
-                    <a:blip r:embed="rId20" cstate="print"/>
+                    <a:blip r:embed="rId21" cstate="print"/>
                     <a:srcRect/>
                     <a:stretch>
                       <a:fillRect/>
@@ -5395,6 +5507,7 @@
       <w:r>
         <w:rPr>
           <w:rStyle w:val="SubtleEmphasis"/>
+          <w:noProof/>
         </w:rPr>
         <w:drawing>
           <wp:inline distT="0" distB="0" distL="0" distR="0">
@@ -5414,7 +5527,7 @@
                     </pic:cNvPicPr>
                   </pic:nvPicPr>
                   <pic:blipFill>
-                    <a:blip r:embed="rId21" cstate="print"/>
+                    <a:blip r:embed="rId22" cstate="print"/>
                     <a:srcRect/>
                     <a:stretch>
                       <a:fillRect/>
@@ -7468,320 +7581,6 @@
 </w:styles>
 </file>
 
-<file path=word/glossary/document.xml><?xml version="1.0" encoding="utf-8"?>
-<w:glossaryDocument xmlns:ve="http://schemas.openxmlformats.org/markup-compatibility/2006" xmlns:o="urn:schemas-microsoft-com:office:office" xmlns:r="http://schemas.openxmlformats.org/officeDocument/2006/relationships" xmlns:m="http://schemas.openxmlformats.org/officeDocument/2006/math" xmlns:v="urn:schemas-microsoft-com:vml" xmlns:wp="http://schemas.openxmlformats.org/drawingml/2006/wordprocessingDrawing" xmlns:w10="urn:schemas-microsoft-com:office:word" xmlns:w="http://schemas.openxmlformats.org/wordprocessingml/2006/main" xmlns:wne="http://schemas.microsoft.com/office/word/2006/wordml">
-  <w:docParts/>
-</w:glossaryDocument>
-</file>
-
-<file path=word/glossary/fontTable.xml><?xml version="1.0" encoding="utf-8"?>
-<w:fonts xmlns:r="http://schemas.openxmlformats.org/officeDocument/2006/relationships" xmlns:w="http://schemas.openxmlformats.org/wordprocessingml/2006/main">
-  <w:font w:name="Symbol">
-    <w:panose1 w:val="05050102010706020507"/>
-    <w:charset w:val="02"/>
-    <w:family w:val="roman"/>
-    <w:pitch w:val="variable"/>
-    <w:sig w:usb0="00000000" w:usb1="10000000" w:usb2="00000000" w:usb3="00000000" w:csb0="80000000" w:csb1="00000000"/>
-  </w:font>
-  <w:font w:name="Times New Roman">
-    <w:panose1 w:val="02020603050405020304"/>
-    <w:charset w:val="00"/>
-    <w:family w:val="roman"/>
-    <w:pitch w:val="variable"/>
-    <w:sig w:usb0="E0002AFF" w:usb1="C0007841" w:usb2="00000009" w:usb3="00000000" w:csb0="000001FF" w:csb1="00000000"/>
-  </w:font>
-  <w:font w:name="Courier New">
-    <w:panose1 w:val="02070309020205020404"/>
-    <w:charset w:val="00"/>
-    <w:family w:val="modern"/>
-    <w:pitch w:val="fixed"/>
-    <w:sig w:usb0="E0002AFF" w:usb1="C0007843" w:usb2="00000009" w:usb3="00000000" w:csb0="000001FF" w:csb1="00000000"/>
-  </w:font>
-  <w:font w:name="Wingdings">
-    <w:panose1 w:val="05000000000000000000"/>
-    <w:charset w:val="02"/>
-    <w:family w:val="auto"/>
-    <w:pitch w:val="variable"/>
-    <w:sig w:usb0="00000000" w:usb1="10000000" w:usb2="00000000" w:usb3="00000000" w:csb0="80000000" w:csb1="00000000"/>
-  </w:font>
-  <w:font w:name="Calibri">
-    <w:panose1 w:val="020F0502020204030204"/>
-    <w:charset w:val="00"/>
-    <w:family w:val="swiss"/>
-    <w:pitch w:val="variable"/>
-    <w:sig w:usb0="E10002FF" w:usb1="4000ACFF" w:usb2="00000009" w:usb3="00000000" w:csb0="0000019F" w:csb1="00000000"/>
-  </w:font>
-  <w:font w:name="Cambria">
-    <w:panose1 w:val="02040503050406030204"/>
-    <w:charset w:val="00"/>
-    <w:family w:val="roman"/>
-    <w:pitch w:val="variable"/>
-    <w:sig w:usb0="A00002EF" w:usb1="4000004B" w:usb2="00000000" w:usb3="00000000" w:csb0="0000019F" w:csb1="00000000"/>
-  </w:font>
-  <w:font w:name="Tahoma">
-    <w:panose1 w:val="020B0604030504040204"/>
-    <w:charset w:val="00"/>
-    <w:family w:val="swiss"/>
-    <w:pitch w:val="variable"/>
-    <w:sig w:usb0="E1002EFF" w:usb1="C000605B" w:usb2="00000029" w:usb3="00000000" w:csb0="000101FF" w:csb1="00000000"/>
-  </w:font>
-</w:fonts>
-</file>
-
-<file path=word/glossary/settings.xml><?xml version="1.0" encoding="utf-8"?>
-<w:settings xmlns:o="urn:schemas-microsoft-com:office:office" xmlns:r="http://schemas.openxmlformats.org/officeDocument/2006/relationships" xmlns:m="http://schemas.openxmlformats.org/officeDocument/2006/math" xmlns:v="urn:schemas-microsoft-com:vml" xmlns:w10="urn:schemas-microsoft-com:office:word" xmlns:w="http://schemas.openxmlformats.org/wordprocessingml/2006/main" xmlns:sl="http://schemas.openxmlformats.org/schemaLibrary/2006/main">
-  <w:view w:val="normal"/>
-  <w:defaultTabStop w:val="720"/>
-  <w:characterSpacingControl w:val="doNotCompress"/>
-  <w:compat>
-    <w:useFELayout/>
-  </w:compat>
-  <w:rsids>
-    <w:rsidRoot w:val="003973C6"/>
-    <w:rsid w:val="00007C53"/>
-    <w:rsid w:val="003973C6"/>
-  </w:rsids>
-  <m:mathPr>
-    <m:mathFont m:val="Cambria Math"/>
-    <m:brkBin m:val="before"/>
-    <m:brkBinSub m:val="--"/>
-    <m:smallFrac m:val="off"/>
-    <m:dispDef/>
-    <m:lMargin m:val="0"/>
-    <m:rMargin m:val="0"/>
-    <m:defJc m:val="centerGroup"/>
-    <m:wrapIndent m:val="1440"/>
-    <m:intLim m:val="subSup"/>
-    <m:naryLim m:val="undOvr"/>
-  </m:mathPr>
-  <w:themeFontLang w:val="en-US"/>
-  <w:clrSchemeMapping w:bg1="light1" w:t1="dark1" w:bg2="light2" w:t2="dark2" w:accent1="accent1" w:accent2="accent2" w:accent3="accent3" w:accent4="accent4" w:accent5="accent5" w:accent6="accent6" w:hyperlink="hyperlink" w:followedHyperlink="followedHyperlink"/>
-  <w:decimalSymbol w:val="."/>
-  <w:listSeparator w:val=","/>
-</w:settings>
-</file>
-
-<file path=word/glossary/styles.xml><?xml version="1.0" encoding="utf-8"?>
-<w:styles xmlns:r="http://schemas.openxmlformats.org/officeDocument/2006/relationships" xmlns:w="http://schemas.openxmlformats.org/wordprocessingml/2006/main">
-  <w:docDefaults>
-    <w:rPrDefault>
-      <w:rPr>
-        <w:rFonts w:asciiTheme="minorHAnsi" w:eastAsiaTheme="minorEastAsia" w:hAnsiTheme="minorHAnsi" w:cstheme="minorBidi"/>
-        <w:sz w:val="22"/>
-        <w:szCs w:val="22"/>
-        <w:lang w:val="en-US" w:eastAsia="en-US" w:bidi="ar-SA"/>
-      </w:rPr>
-    </w:rPrDefault>
-    <w:pPrDefault>
-      <w:pPr>
-        <w:spacing w:after="200" w:line="276" w:lineRule="auto"/>
-      </w:pPr>
-    </w:pPrDefault>
-  </w:docDefaults>
-  <w:latentStyles w:defLockedState="0" w:defUIPriority="99" w:defSemiHidden="1" w:defUnhideWhenUsed="1" w:defQFormat="0" w:count="267">
-    <w:lsdException w:name="Normal" w:semiHidden="0" w:uiPriority="0" w:unhideWhenUsed="0" w:qFormat="1"/>
-    <w:lsdException w:name="heading 1" w:semiHidden="0" w:uiPriority="9" w:unhideWhenUsed="0" w:qFormat="1"/>
-    <w:lsdException w:name="heading 2" w:uiPriority="9" w:qFormat="1"/>
-    <w:lsdException w:name="heading 3" w:uiPriority="9" w:qFormat="1"/>
-    <w:lsdException w:name="heading 4" w:uiPriority="9" w:qFormat="1"/>
-    <w:lsdException w:name="heading 5" w:uiPriority="9" w:qFormat="1"/>
-    <w:lsdException w:name="heading 6" w:uiPriority="9" w:qFormat="1"/>
-    <w:lsdException w:name="heading 7" w:uiPriority="9" w:qFormat="1"/>
-    <w:lsdException w:name="heading 8" w:uiPriority="9" w:qFormat="1"/>
-    <w:lsdException w:name="heading 9" w:uiPriority="9" w:qFormat="1"/>
-    <w:lsdException w:name="toc 1" w:uiPriority="39"/>
-    <w:lsdException w:name="toc 2" w:uiPriority="39"/>
-    <w:lsdException w:name="toc 3" w:uiPriority="39"/>
-    <w:lsdException w:name="toc 4" w:uiPriority="39"/>
-    <w:lsdException w:name="toc 5" w:uiPriority="39"/>
-    <w:lsdException w:name="toc 6" w:uiPriority="39"/>
-    <w:lsdException w:name="toc 7" w:uiPriority="39"/>
-    <w:lsdException w:name="toc 8" w:uiPriority="39"/>
-    <w:lsdException w:name="toc 9" w:uiPriority="39"/>
-    <w:lsdException w:name="caption" w:uiPriority="35" w:qFormat="1"/>
-    <w:lsdException w:name="Title" w:semiHidden="0" w:uiPriority="10" w:unhideWhenUsed="0" w:qFormat="1"/>
-    <w:lsdException w:name="Default Paragraph Font" w:uiPriority="1"/>
-    <w:lsdException w:name="Subtitle" w:semiHidden="0" w:uiPriority="11" w:unhideWhenUsed="0" w:qFormat="1"/>
-    <w:lsdException w:name="Strong" w:semiHidden="0" w:uiPriority="22" w:unhideWhenUsed="0" w:qFormat="1"/>
-    <w:lsdException w:name="Emphasis" w:semiHidden="0" w:uiPriority="20" w:unhideWhenUsed="0" w:qFormat="1"/>
-    <w:lsdException w:name="Table Grid" w:semiHidden="0" w:uiPriority="59" w:unhideWhenUsed="0"/>
-    <w:lsdException w:name="Placeholder Text" w:unhideWhenUsed="0"/>
-    <w:lsdException w:name="No Spacing" w:semiHidden="0" w:uiPriority="1" w:unhideWhenUsed="0" w:qFormat="1"/>
-    <w:lsdException w:name="Light Shading" w:semiHidden="0" w:uiPriority="60" w:unhideWhenUsed="0"/>
-    <w:lsdException w:name="Light List" w:semiHidden="0" w:uiPriority="61" w:unhideWhenUsed="0"/>
-    <w:lsdException w:name="Light Grid" w:semiHidden="0" w:uiPriority="62" w:unhideWhenUsed="0"/>
-    <w:lsdException w:name="Medium Shading 1" w:semiHidden="0" w:uiPriority="63" w:unhideWhenUsed="0"/>
-    <w:lsdException w:name="Medium Shading 2" w:semiHidden="0" w:uiPriority="64" w:unhideWhenUsed="0"/>
-    <w:lsdException w:name="Medium List 1" w:semiHidden="0" w:uiPriority="65" w:unhideWhenUsed="0"/>
-    <w:lsdException w:name="Medium List 2" w:semiHidden="0" w:uiPriority="66" w:unhideWhenUsed="0"/>
-    <w:lsdException w:name="Medium Grid 1" w:semiHidden="0" w:uiPriority="67" w:unhideWhenUsed="0"/>
-    <w:lsdException w:name="Medium Grid 2" w:semiHidden="0" w:uiPriority="68" w:unhideWhenUsed="0"/>
-    <w:lsdException w:name="Medium Grid 3" w:semiHidden="0" w:uiPriority="69" w:unhideWhenUsed="0"/>
-    <w:lsdException w:name="Dark List" w:semiHidden="0" w:uiPriority="70" w:unhideWhenUsed="0"/>
-    <w:lsdException w:name="Colorful Shading" w:semiHidden="0" w:uiPriority="71" w:unhideWhenUsed="0"/>
-    <w:lsdException w:name="Colorful List" w:semiHidden="0" w:uiPriority="72" w:unhideWhenUsed="0"/>
-    <w:lsdException w:name="Colorful Grid" w:semiHidden="0" w:uiPriority="73" w:unhideWhenUsed="0"/>
-    <w:lsdException w:name="Light Shading Accent 1" w:semiHidden="0" w:uiPriority="60" w:unhideWhenUsed="0"/>
-    <w:lsdException w:name="Light List Accent 1" w:semiHidden="0" w:uiPriority="61" w:unhideWhenUsed="0"/>
-    <w:lsdException w:name="Light Grid Accent 1" w:semiHidden="0" w:uiPriority="62" w:unhideWhenUsed="0"/>
-    <w:lsdException w:name="Medium Shading 1 Accent 1" w:semiHidden="0" w:uiPriority="63" w:unhideWhenUsed="0"/>
-    <w:lsdException w:name="Medium Shading 2 Accent 1" w:semiHidden="0" w:uiPriority="64" w:unhideWhenUsed="0"/>
-    <w:lsdException w:name="Medium List 1 Accent 1" w:semiHidden="0" w:uiPriority="65" w:unhideWhenUsed="0"/>
-    <w:lsdException w:name="Revision" w:unhideWhenUsed="0"/>
-    <w:lsdException w:name="List Paragraph" w:semiHidden="0" w:uiPriority="34" w:unhideWhenUsed="0" w:qFormat="1"/>
-    <w:lsdException w:name="Quote" w:semiHidden="0" w:uiPriority="29" w:unhideWhenUsed="0" w:qFormat="1"/>
-    <w:lsdException w:name="Intense Quote" w:semiHidden="0" w:uiPriority="30" w:unhideWhenUsed="0" w:qFormat="1"/>
-    <w:lsdException w:name="Medium List 2 Accent 1" w:semiHidden="0" w:uiPriority="66" w:unhideWhenUsed="0"/>
-    <w:lsdException w:name="Medium Grid 1 Accent 1" w:semiHidden="0" w:uiPriority="67" w:unhideWhenUsed="0"/>
-    <w:lsdException w:name="Medium Grid 2 Accent 1" w:semiHidden="0" w:uiPriority="68" w:unhideWhenUsed="0"/>
-    <w:lsdException w:name="Medium Grid 3 Accent 1" w:semiHidden="0" w:uiPriority="69" w:unhideWhenUsed="0"/>
-    <w:lsdException w:name="Dark List Accent 1" w:semiHidden="0" w:uiPriority="70" w:unhideWhenUsed="0"/>
-    <w:lsdException w:name="Colorful Shading Accent 1" w:semiHidden="0" w:uiPriority="71" w:unhideWhenUsed="0"/>
-    <w:lsdException w:name="Colorful List Accent 1" w:semiHidden="0" w:uiPriority="72" w:unhideWhenUsed="0"/>
-    <w:lsdException w:name="Colorful Grid Accent 1" w:semiHidden="0" w:uiPriority="73" w:unhideWhenUsed="0"/>
-    <w:lsdException w:name="Light Shading Accent 2" w:semiHidden="0" w:uiPriority="60" w:unhideWhenUsed="0"/>
-    <w:lsdException w:name="Light List Accent 2" w:semiHidden="0" w:uiPriority="61" w:unhideWhenUsed="0"/>
-    <w:lsdException w:name="Light Grid Accent 2" w:semiHidden="0" w:uiPriority="62" w:unhideWhenUsed="0"/>
-    <w:lsdException w:name="Medium Shading 1 Accent 2" w:semiHidden="0" w:uiPriority="63" w:unhideWhenUsed="0"/>
-    <w:lsdException w:name="Medium Shading 2 Accent 2" w:semiHidden="0" w:uiPriority="64" w:unhideWhenUsed="0"/>
-    <w:lsdException w:name="Medium List 1 Accent 2" w:semiHidden="0" w:uiPriority="65" w:unhideWhenUsed="0"/>
-    <w:lsdException w:name="Medium List 2 Accent 2" w:semiHidden="0" w:uiPriority="66" w:unhideWhenUsed="0"/>
-    <w:lsdException w:name="Medium Grid 1 Accent 2" w:semiHidden="0" w:uiPriority="67" w:unhideWhenUsed="0"/>
-    <w:lsdException w:name="Medium Grid 2 Accent 2" w:semiHidden="0" w:uiPriority="68" w:unhideWhenUsed="0"/>
-    <w:lsdException w:name="Medium Grid 3 Accent 2" w:semiHidden="0" w:uiPriority="69" w:unhideWhenUsed="0"/>
-    <w:lsdException w:name="Dark List Accent 2" w:semiHidden="0" w:uiPriority="70" w:unhideWhenUsed="0"/>
-    <w:lsdException w:name="Colorful Shading Accent 2" w:semiHidden="0" w:uiPriority="71" w:unhideWhenUsed="0"/>
-    <w:lsdException w:name="Colorful List Accent 2" w:semiHidden="0" w:uiPriority="72" w:unhideWhenUsed="0"/>
-    <w:lsdException w:name="Colorful Grid Accent 2" w:semiHidden="0" w:uiPriority="73" w:unhideWhenUsed="0"/>
-    <w:lsdException w:name="Light Shading Accent 3" w:semiHidden="0" w:uiPriority="60" w:unhideWhenUsed="0"/>
-    <w:lsdException w:name="Light List Accent 3" w:semiHidden="0" w:uiPriority="61" w:unhideWhenUsed="0"/>
-    <w:lsdException w:name="Light Grid Accent 3" w:semiHidden="0" w:uiPriority="62" w:unhideWhenUsed="0"/>
-    <w:lsdException w:name="Medium Shading 1 Accent 3" w:semiHidden="0" w:uiPriority="63" w:unhideWhenUsed="0"/>
-    <w:lsdException w:name="Medium Shading 2 Accent 3" w:semiHidden="0" w:uiPriority="64" w:unhideWhenUsed="0"/>
-    <w:lsdException w:name="Medium List 1 Accent 3" w:semiHidden="0" w:uiPriority="65" w:unhideWhenUsed="0"/>
-    <w:lsdException w:name="Medium List 2 Accent 3" w:semiHidden="0" w:uiPriority="66" w:unhideWhenUsed="0"/>
-    <w:lsdException w:name="Medium Grid 1 Accent 3" w:semiHidden="0" w:uiPriority="67" w:unhideWhenUsed="0"/>
-    <w:lsdException w:name="Medium Grid 2 Accent 3" w:semiHidden="0" w:uiPriority="68" w:unhideWhenUsed="0"/>
-    <w:lsdException w:name="Medium Grid 3 Accent 3" w:semiHidden="0" w:uiPriority="69" w:unhideWhenUsed="0"/>
-    <w:lsdException w:name="Dark List Accent 3" w:semiHidden="0" w:uiPriority="70" w:unhideWhenUsed="0"/>
-    <w:lsdException w:name="Colorful Shading Accent 3" w:semiHidden="0" w:uiPriority="71" w:unhideWhenUsed="0"/>
-    <w:lsdException w:name="Colorful List Accent 3" w:semiHidden="0" w:uiPriority="72" w:unhideWhenUsed="0"/>
-    <w:lsdException w:name="Colorful Grid Accent 3" w:semiHidden="0" w:uiPriority="73" w:unhideWhenUsed="0"/>
-    <w:lsdException w:name="Light Shading Accent 4" w:semiHidden="0" w:uiPriority="60" w:unhideWhenUsed="0"/>
-    <w:lsdException w:name="Light List Accent 4" w:semiHidden="0" w:uiPriority="61" w:unhideWhenUsed="0"/>
-    <w:lsdException w:name="Light Grid Accent 4" w:semiHidden="0" w:uiPriority="62" w:unhideWhenUsed="0"/>
-    <w:lsdException w:name="Medium Shading 1 Accent 4" w:semiHidden="0" w:uiPriority="63" w:unhideWhenUsed="0"/>
-    <w:lsdException w:name="Medium Shading 2 Accent 4" w:semiHidden="0" w:uiPriority="64" w:unhideWhenUsed="0"/>
-    <w:lsdException w:name="Medium List 1 Accent 4" w:semiHidden="0" w:uiPriority="65" w:unhideWhenUsed="0"/>
-    <w:lsdException w:name="Medium List 2 Accent 4" w:semiHidden="0" w:uiPriority="66" w:unhideWhenUsed="0"/>
-    <w:lsdException w:name="Medium Grid 1 Accent 4" w:semiHidden="0" w:uiPriority="67" w:unhideWhenUsed="0"/>
-    <w:lsdException w:name="Medium Grid 2 Accent 4" w:semiHidden="0" w:uiPriority="68" w:unhideWhenUsed="0"/>
-    <w:lsdException w:name="Medium Grid 3 Accent 4" w:semiHidden="0" w:uiPriority="69" w:unhideWhenUsed="0"/>
-    <w:lsdException w:name="Dark List Accent 4" w:semiHidden="0" w:uiPriority="70" w:unhideWhenUsed="0"/>
-    <w:lsdException w:name="Colorful Shading Accent 4" w:semiHidden="0" w:uiPriority="71" w:unhideWhenUsed="0"/>
-    <w:lsdException w:name="Colorful List Accent 4" w:semiHidden="0" w:uiPriority="72" w:unhideWhenUsed="0"/>
-    <w:lsdException w:name="Colorful Grid Accent 4" w:semiHidden="0" w:uiPriority="73" w:unhideWhenUsed="0"/>
-    <w:lsdException w:name="Light Shading Accent 5" w:semiHidden="0" w:uiPriority="60" w:unhideWhenUsed="0"/>
-    <w:lsdException w:name="Light List Accent 5" w:semiHidden="0" w:uiPriority="61" w:unhideWhenUsed="0"/>
-    <w:lsdException w:name="Light Grid Accent 5" w:semiHidden="0" w:uiPriority="62" w:unhideWhenUsed="0"/>
-    <w:lsdException w:name="Medium Shading 1 Accent 5" w:semiHidden="0" w:uiPriority="63" w:unhideWhenUsed="0"/>
-    <w:lsdException w:name="Medium Shading 2 Accent 5" w:semiHidden="0" w:uiPriority="64" w:unhideWhenUsed="0"/>
-    <w:lsdException w:name="Medium List 1 Accent 5" w:semiHidden="0" w:uiPriority="65" w:unhideWhenUsed="0"/>
-    <w:lsdException w:name="Medium List 2 Accent 5" w:semiHidden="0" w:uiPriority="66" w:unhideWhenUsed="0"/>
-    <w:lsdException w:name="Medium Grid 1 Accent 5" w:semiHidden="0" w:uiPriority="67" w:unhideWhenUsed="0"/>
-    <w:lsdException w:name="Medium Grid 2 Accent 5" w:semiHidden="0" w:uiPriority="68" w:unhideWhenUsed="0"/>
-    <w:lsdException w:name="Medium Grid 3 Accent 5" w:semiHidden="0" w:uiPriority="69" w:unhideWhenUsed="0"/>
-    <w:lsdException w:name="Dark List Accent 5" w:semiHidden="0" w:uiPriority="70" w:unhideWhenUsed="0"/>
-    <w:lsdException w:name="Colorful Shading Accent 5" w:semiHidden="0" w:uiPriority="71" w:unhideWhenUsed="0"/>
-    <w:lsdException w:name="Colorful List Accent 5" w:semiHidden="0" w:uiPriority="72" w:unhideWhenUsed="0"/>
-    <w:lsdException w:name="Colorful Grid Accent 5" w:semiHidden="0" w:uiPriority="73" w:unhideWhenUsed="0"/>
-    <w:lsdException w:name="Light Shading Accent 6" w:semiHidden="0" w:uiPriority="60" w:unhideWhenUsed="0"/>
-    <w:lsdException w:name="Light List Accent 6" w:semiHidden="0" w:uiPriority="61" w:unhideWhenUsed="0"/>
-    <w:lsdException w:name="Light Grid Accent 6" w:semiHidden="0" w:uiPriority="62" w:unhideWhenUsed="0"/>
-    <w:lsdException w:name="Medium Shading 1 Accent 6" w:semiHidden="0" w:uiPriority="63" w:unhideWhenUsed="0"/>
-    <w:lsdException w:name="Medium Shading 2 Accent 6" w:semiHidden="0" w:uiPriority="64" w:unhideWhenUsed="0"/>
-    <w:lsdException w:name="Medium List 1 Accent 6" w:semiHidden="0" w:uiPriority="65" w:unhideWhenUsed="0"/>
-    <w:lsdException w:name="Medium List 2 Accent 6" w:semiHidden="0" w:uiPriority="66" w:unhideWhenUsed="0"/>
-    <w:lsdException w:name="Medium Grid 1 Accent 6" w:semiHidden="0" w:uiPriority="67" w:unhideWhenUsed="0"/>
-    <w:lsdException w:name="Medium Grid 2 Accent 6" w:semiHidden="0" w:uiPriority="68" w:unhideWhenUsed="0"/>
-    <w:lsdException w:name="Medium Grid 3 Accent 6" w:semiHidden="0" w:uiPriority="69" w:unhideWhenUsed="0"/>
-    <w:lsdException w:name="Dark List Accent 6" w:semiHidden="0" w:uiPriority="70" w:unhideWhenUsed="0"/>
-    <w:lsdException w:name="Colorful Shading Accent 6" w:semiHidden="0" w:uiPriority="71" w:unhideWhenUsed="0"/>
-    <w:lsdException w:name="Colorful List Accent 6" w:semiHidden="0" w:uiPriority="72" w:unhideWhenUsed="0"/>
-    <w:lsdException w:name="Colorful Grid Accent 6" w:semiHidden="0" w:uiPriority="73" w:unhideWhenUsed="0"/>
-    <w:lsdException w:name="Subtle Emphasis" w:semiHidden="0" w:uiPriority="19" w:unhideWhenUsed="0" w:qFormat="1"/>
-    <w:lsdException w:name="Intense Emphasis" w:semiHidden="0" w:uiPriority="21" w:unhideWhenUsed="0" w:qFormat="1"/>
-    <w:lsdException w:name="Subtle Reference" w:semiHidden="0" w:uiPriority="31" w:unhideWhenUsed="0" w:qFormat="1"/>
-    <w:lsdException w:name="Intense Reference" w:semiHidden="0" w:uiPriority="32" w:unhideWhenUsed="0" w:qFormat="1"/>
-    <w:lsdException w:name="Book Title" w:semiHidden="0" w:uiPriority="33" w:unhideWhenUsed="0" w:qFormat="1"/>
-    <w:lsdException w:name="Bibliography" w:uiPriority="37"/>
-    <w:lsdException w:name="TOC Heading" w:uiPriority="39" w:qFormat="1"/>
-  </w:latentStyles>
-  <w:style w:type="paragraph" w:default="1" w:styleId="Normal">
-    <w:name w:val="Normal"/>
-    <w:qFormat/>
-  </w:style>
-  <w:style w:type="character" w:default="1" w:styleId="DefaultParagraphFont">
-    <w:name w:val="Default Paragraph Font"/>
-    <w:uiPriority w:val="1"/>
-    <w:semiHidden/>
-    <w:unhideWhenUsed/>
-  </w:style>
-  <w:style w:type="table" w:default="1" w:styleId="TableNormal">
-    <w:name w:val="Normal Table"/>
-    <w:uiPriority w:val="99"/>
-    <w:semiHidden/>
-    <w:unhideWhenUsed/>
-    <w:qFormat/>
-    <w:tblPr>
-      <w:tblInd w:w="0" w:type="dxa"/>
-      <w:tblCellMar>
-        <w:top w:w="0" w:type="dxa"/>
-        <w:left w:w="108" w:type="dxa"/>
-        <w:bottom w:w="0" w:type="dxa"/>
-        <w:right w:w="108" w:type="dxa"/>
-      </w:tblCellMar>
-    </w:tblPr>
-  </w:style>
-  <w:style w:type="numbering" w:default="1" w:styleId="NoList">
-    <w:name w:val="No List"/>
-    <w:uiPriority w:val="99"/>
-    <w:semiHidden/>
-    <w:unhideWhenUsed/>
-  </w:style>
-  <w:style w:type="paragraph" w:customStyle="1" w:styleId="B31CA859C6294D7786D61C47F65AB6B0">
-    <w:name w:val="B31CA859C6294D7786D61C47F65AB6B0"/>
-    <w:rsid w:val="003973C6"/>
-  </w:style>
-  <w:style w:type="paragraph" w:customStyle="1" w:styleId="A3F21B453C2248EBA76978D13CEF3D8C">
-    <w:name w:val="A3F21B453C2248EBA76978D13CEF3D8C"/>
-    <w:rsid w:val="003973C6"/>
-  </w:style>
-  <w:style w:type="paragraph" w:customStyle="1" w:styleId="5BC44F9777A442149BC8D4EF7F4B2B4D">
-    <w:name w:val="5BC44F9777A442149BC8D4EF7F4B2B4D"/>
-    <w:rsid w:val="003973C6"/>
-  </w:style>
-  <w:style w:type="paragraph" w:customStyle="1" w:styleId="D6E3F0329A734558A3BDBFEE15BB8A6B">
-    <w:name w:val="D6E3F0329A734558A3BDBFEE15BB8A6B"/>
-    <w:rsid w:val="003973C6"/>
-  </w:style>
-  <w:style w:type="paragraph" w:customStyle="1" w:styleId="ECF6BBE230FF433CA1201598E66647EF">
-    <w:name w:val="ECF6BBE230FF433CA1201598E66647EF"/>
-    <w:rsid w:val="003973C6"/>
-  </w:style>
-  <w:style w:type="paragraph" w:customStyle="1" w:styleId="1D8B6477C5FD49B29B15AA20F74FEE36">
-    <w:name w:val="1D8B6477C5FD49B29B15AA20F74FEE36"/>
-    <w:rsid w:val="003973C6"/>
-  </w:style>
-</w:styles>
-</file>
-
-<file path=word/glossary/webSettings.xml><?xml version="1.0" encoding="utf-8"?>
-<w:webSettings xmlns:r="http://schemas.openxmlformats.org/officeDocument/2006/relationships" xmlns:w="http://schemas.openxmlformats.org/wordprocessingml/2006/main">
-  <w:optimizeForBrowser/>
-</w:webSettings>
-</file>
-
 <file path=word/theme/theme1.xml><?xml version="1.0" encoding="utf-8"?>
 <a:theme xmlns:a="http://schemas.openxmlformats.org/drawingml/2006/main" name="Office Theme">
   <a:themeElements>
@@ -8070,7 +7869,7 @@
 </file>
 
 <file path=customXml/itemProps1.xml><?xml version="1.0" encoding="utf-8"?>
-<ds:datastoreItem xmlns:ds="http://schemas.openxmlformats.org/officeDocument/2006/customXml" ds:itemID="{D664EDBE-5877-491F-B00B-48FF98700887}">
+<ds:datastoreItem xmlns:ds="http://schemas.openxmlformats.org/officeDocument/2006/customXml" ds:itemID="{454A3DD8-0EFF-47B2-9AA7-A8BE4A5C7564}">
   <ds:schemaRefs>
     <ds:schemaRef ds:uri="http://schemas.openxmlformats.org/officeDocument/2006/bibliography"/>
   </ds:schemaRefs>

</xml_diff>

<commit_message>
Added option to choose what category to process via GUI.
</commit_message>
<xml_diff>
--- a/DOCUMENTATION/User Manual.docx
+++ b/DOCUMENTATION/User Manual.docx
@@ -48,7 +48,7 @@
           <w:r>
             <w:fldChar w:fldCharType="separate"/>
           </w:r>
-          <w:hyperlink w:anchor="_Toc335378792" w:history="1">
+          <w:hyperlink w:anchor="_Toc336514095" w:history="1">
             <w:r>
               <w:rPr>
                 <w:rStyle w:val="Hyperlink"/>
@@ -75,7 +75,7 @@
                 <w:noProof/>
                 <w:webHidden/>
               </w:rPr>
-              <w:instrText xml:space="preserve"> PAGEREF _Toc335378792 \h </w:instrText>
+              <w:instrText xml:space="preserve"> PAGEREF _Toc336514095 \h </w:instrText>
             </w:r>
             <w:r>
               <w:rPr>
@@ -95,7 +95,7 @@
                 <w:noProof/>
                 <w:webHidden/>
               </w:rPr>
-              <w:t>1</w:t>
+              <w:t>2</w:t>
             </w:r>
             <w:r>
               <w:rPr>
@@ -117,7 +117,7 @@
               <w:noProof/>
             </w:rPr>
           </w:pPr>
-          <w:hyperlink w:anchor="_Toc335378793" w:history="1">
+          <w:hyperlink w:anchor="_Toc336514096" w:history="1">
             <w:r>
               <w:rPr>
                 <w:rStyle w:val="Hyperlink"/>
@@ -144,7 +144,7 @@
                 <w:noProof/>
                 <w:webHidden/>
               </w:rPr>
-              <w:instrText xml:space="preserve"> PAGEREF _Toc335378793 \h </w:instrText>
+              <w:instrText xml:space="preserve"> PAGEREF _Toc336514096 \h </w:instrText>
             </w:r>
             <w:r>
               <w:rPr>
@@ -164,7 +164,7 @@
                 <w:noProof/>
                 <w:webHidden/>
               </w:rPr>
-              <w:t>1</w:t>
+              <w:t>2</w:t>
             </w:r>
             <w:r>
               <w:rPr>
@@ -186,7 +186,7 @@
               <w:noProof/>
             </w:rPr>
           </w:pPr>
-          <w:hyperlink w:anchor="_Toc335378794" w:history="1">
+          <w:hyperlink w:anchor="_Toc336514097" w:history="1">
             <w:r>
               <w:rPr>
                 <w:rStyle w:val="Hyperlink"/>
@@ -213,7 +213,7 @@
                 <w:noProof/>
                 <w:webHidden/>
               </w:rPr>
-              <w:instrText xml:space="preserve"> PAGEREF _Toc335378794 \h </w:instrText>
+              <w:instrText xml:space="preserve"> PAGEREF _Toc336514097 \h </w:instrText>
             </w:r>
             <w:r>
               <w:rPr>
@@ -233,7 +233,7 @@
                 <w:noProof/>
                 <w:webHidden/>
               </w:rPr>
-              <w:t>3</w:t>
+              <w:t>4</w:t>
             </w:r>
             <w:r>
               <w:rPr>
@@ -255,7 +255,7 @@
               <w:noProof/>
             </w:rPr>
           </w:pPr>
-          <w:hyperlink w:anchor="_Toc335378795" w:history="1">
+          <w:hyperlink w:anchor="_Toc336514098" w:history="1">
             <w:r>
               <w:rPr>
                 <w:rStyle w:val="Hyperlink"/>
@@ -282,7 +282,7 @@
                 <w:noProof/>
                 <w:webHidden/>
               </w:rPr>
-              <w:instrText xml:space="preserve"> PAGEREF _Toc335378795 \h </w:instrText>
+              <w:instrText xml:space="preserve"> PAGEREF _Toc336514098 \h </w:instrText>
             </w:r>
             <w:r>
               <w:rPr>
@@ -302,7 +302,136 @@
                 <w:noProof/>
                 <w:webHidden/>
               </w:rPr>
-              <w:t>4</w:t>
+              <w:t>5</w:t>
+            </w:r>
+            <w:r>
+              <w:rPr>
+                <w:noProof/>
+                <w:webHidden/>
+              </w:rPr>
+              <w:fldChar w:fldCharType="end"/>
+            </w:r>
+          </w:hyperlink>
+        </w:p>
+        <w:p>
+          <w:pPr>
+            <w:pStyle w:val="TOC3"/>
+            <w:tabs>
+              <w:tab w:val="right" w:leader="dot" w:pos="10160"/>
+            </w:tabs>
+            <w:rPr>
+              <w:noProof/>
+            </w:rPr>
+          </w:pPr>
+          <w:hyperlink w:anchor="_Toc336514099" w:history="1">
+            <w:r>
+              <w:rPr>
+                <w:noProof/>
+                <w:webHidden/>
+              </w:rPr>
+              <w:tab/>
+            </w:r>
+            <w:r>
+              <w:rPr>
+                <w:noProof/>
+                <w:webHidden/>
+              </w:rPr>
+              <w:fldChar w:fldCharType="begin"/>
+            </w:r>
+            <w:r>
+              <w:rPr>
+                <w:noProof/>
+                <w:webHidden/>
+              </w:rPr>
+              <w:instrText xml:space="preserve"> PAGEREF _Toc336514099 \h </w:instrText>
+            </w:r>
+            <w:r>
+              <w:rPr>
+                <w:noProof/>
+                <w:webHidden/>
+              </w:rPr>
+            </w:r>
+            <w:r>
+              <w:rPr>
+                <w:noProof/>
+                <w:webHidden/>
+              </w:rPr>
+              <w:fldChar w:fldCharType="separate"/>
+            </w:r>
+            <w:r>
+              <w:rPr>
+                <w:noProof/>
+                <w:webHidden/>
+              </w:rPr>
+              <w:t>5</w:t>
+            </w:r>
+            <w:r>
+              <w:rPr>
+                <w:noProof/>
+                <w:webHidden/>
+              </w:rPr>
+              <w:fldChar w:fldCharType="end"/>
+            </w:r>
+          </w:hyperlink>
+        </w:p>
+        <w:p>
+          <w:pPr>
+            <w:pStyle w:val="TOC3"/>
+            <w:tabs>
+              <w:tab w:val="right" w:leader="dot" w:pos="10160"/>
+            </w:tabs>
+            <w:rPr>
+              <w:noProof/>
+            </w:rPr>
+          </w:pPr>
+          <w:hyperlink w:anchor="_Toc336514100" w:history="1">
+            <w:r>
+              <w:rPr>
+                <w:rStyle w:val="Hyperlink"/>
+                <w:noProof/>
+              </w:rPr>
+              <w:t>Figure 1: Connection Screen</w:t>
+            </w:r>
+            <w:r>
+              <w:rPr>
+                <w:noProof/>
+                <w:webHidden/>
+              </w:rPr>
+              <w:tab/>
+            </w:r>
+            <w:r>
+              <w:rPr>
+                <w:noProof/>
+                <w:webHidden/>
+              </w:rPr>
+              <w:fldChar w:fldCharType="begin"/>
+            </w:r>
+            <w:r>
+              <w:rPr>
+                <w:noProof/>
+                <w:webHidden/>
+              </w:rPr>
+              <w:instrText xml:space="preserve"> PAGEREF _Toc336514100 \h </w:instrText>
+            </w:r>
+            <w:r>
+              <w:rPr>
+                <w:noProof/>
+                <w:webHidden/>
+              </w:rPr>
+            </w:r>
+            <w:r>
+              <w:rPr>
+                <w:noProof/>
+                <w:webHidden/>
+              </w:rPr>
+              <w:fldChar w:fldCharType="separate"/>
+            </w:r>
+            <w:r>
+              <w:rPr>
+                <w:noProof/>
+                <w:webHidden/>
+              </w:rPr>
+              <w:t>5</w:t>
             </w:r>
             <w:r>
               <w:rPr>
@@ -324,7 +453,7 @@
               <w:noProof/>
             </w:rPr>
           </w:pPr>
-          <w:hyperlink w:anchor="_Toc335378796" w:history="1">
+          <w:hyperlink w:anchor="_Toc336514101" w:history="1">
             <w:r>
               <w:rPr>
                 <w:rStyle w:val="Hyperlink"/>
@@ -351,7 +480,7 @@
                 <w:noProof/>
                 <w:webHidden/>
               </w:rPr>
-              <w:instrText xml:space="preserve"> PAGEREF _Toc335378796 \h </w:instrText>
+              <w:instrText xml:space="preserve"> PAGEREF _Toc336514101 \h </w:instrText>
             </w:r>
             <w:r>
               <w:rPr>
@@ -371,7 +500,143 @@
                 <w:noProof/>
                 <w:webHidden/>
               </w:rPr>
-              <w:t>5</w:t>
+              <w:t>6</w:t>
+            </w:r>
+            <w:r>
+              <w:rPr>
+                <w:noProof/>
+                <w:webHidden/>
+              </w:rPr>
+              <w:fldChar w:fldCharType="end"/>
+            </w:r>
+          </w:hyperlink>
+        </w:p>
+        <w:p>
+          <w:pPr>
+            <w:pStyle w:val="TOC3"/>
+            <w:tabs>
+              <w:tab w:val="right" w:leader="dot" w:pos="10160"/>
+            </w:tabs>
+            <w:rPr>
+              <w:noProof/>
+            </w:rPr>
+          </w:pPr>
+          <w:hyperlink w:anchor="_Toc336514102" w:history="1">
+            <w:r>
+              <w:rPr>
+                <w:rStyle w:val="Hyperlink"/>
+                <w:noProof/>
+              </w:rPr>
+              <w:t>Figure 2: Main Display Window</w:t>
+            </w:r>
+            <w:r>
+              <w:rPr>
+                <w:noProof/>
+                <w:webHidden/>
+              </w:rPr>
+              <w:tab/>
+            </w:r>
+            <w:r>
+              <w:rPr>
+                <w:noProof/>
+                <w:webHidden/>
+              </w:rPr>
+              <w:fldChar w:fldCharType="begin"/>
+            </w:r>
+            <w:r>
+              <w:rPr>
+                <w:noProof/>
+                <w:webHidden/>
+              </w:rPr>
+              <w:instrText xml:space="preserve"> PAGEREF _Toc336514102 \h </w:instrText>
+            </w:r>
+            <w:r>
+              <w:rPr>
+                <w:noProof/>
+                <w:webHidden/>
+              </w:rPr>
+            </w:r>
+            <w:r>
+              <w:rPr>
+                <w:noProof/>
+                <w:webHidden/>
+              </w:rPr>
+              <w:fldChar w:fldCharType="separate"/>
+            </w:r>
+            <w:r>
+              <w:rPr>
+                <w:noProof/>
+                <w:webHidden/>
+              </w:rPr>
+              <w:t>6</w:t>
+            </w:r>
+            <w:r>
+              <w:rPr>
+                <w:noProof/>
+                <w:webHidden/>
+              </w:rPr>
+              <w:fldChar w:fldCharType="end"/>
+            </w:r>
+          </w:hyperlink>
+        </w:p>
+        <w:p>
+          <w:pPr>
+            <w:pStyle w:val="TOC3"/>
+            <w:tabs>
+              <w:tab w:val="right" w:leader="dot" w:pos="10160"/>
+            </w:tabs>
+            <w:rPr>
+              <w:noProof/>
+            </w:rPr>
+          </w:pPr>
+          <w:hyperlink w:anchor="_Toc336514103" w:history="1">
+            <w:r>
+              <w:rPr>
+                <w:rStyle w:val="Hyperlink"/>
+                <w:noProof/>
+              </w:rPr>
+              <w:t>Figure 3: Main Capture Window</w:t>
+            </w:r>
+            <w:r>
+              <w:rPr>
+                <w:noProof/>
+                <w:webHidden/>
+              </w:rPr>
+              <w:tab/>
+            </w:r>
+            <w:r>
+              <w:rPr>
+                <w:noProof/>
+                <w:webHidden/>
+              </w:rPr>
+              <w:fldChar w:fldCharType="begin"/>
+            </w:r>
+            <w:r>
+              <w:rPr>
+                <w:noProof/>
+                <w:webHidden/>
+              </w:rPr>
+              <w:instrText xml:space="preserve"> PAGEREF _Toc336514103 \h </w:instrText>
+            </w:r>
+            <w:r>
+              <w:rPr>
+                <w:noProof/>
+                <w:webHidden/>
+              </w:rPr>
+            </w:r>
+            <w:r>
+              <w:rPr>
+                <w:noProof/>
+                <w:webHidden/>
+              </w:rPr>
+              <w:fldChar w:fldCharType="separate"/>
+            </w:r>
+            <w:r>
+              <w:rPr>
+                <w:noProof/>
+                <w:webHidden/>
+              </w:rPr>
+              <w:t>7</w:t>
             </w:r>
             <w:r>
               <w:rPr>
@@ -393,7 +658,7 @@
               <w:noProof/>
             </w:rPr>
           </w:pPr>
-          <w:hyperlink w:anchor="_Toc335378797" w:history="1">
+          <w:hyperlink w:anchor="_Toc336514104" w:history="1">
             <w:r>
               <w:rPr>
                 <w:rStyle w:val="Hyperlink"/>
@@ -420,7 +685,7 @@
                 <w:noProof/>
                 <w:webHidden/>
               </w:rPr>
-              <w:instrText xml:space="preserve"> PAGEREF _Toc335378797 \h </w:instrText>
+              <w:instrText xml:space="preserve"> PAGEREF _Toc336514104 \h </w:instrText>
             </w:r>
             <w:r>
               <w:rPr>
@@ -440,7 +705,75 @@
                 <w:noProof/>
                 <w:webHidden/>
               </w:rPr>
-              <w:t>7</w:t>
+              <w:t>8</w:t>
+            </w:r>
+            <w:r>
+              <w:rPr>
+                <w:noProof/>
+                <w:webHidden/>
+              </w:rPr>
+              <w:fldChar w:fldCharType="end"/>
+            </w:r>
+          </w:hyperlink>
+        </w:p>
+        <w:p>
+          <w:pPr>
+            <w:pStyle w:val="TOC3"/>
+            <w:tabs>
+              <w:tab w:val="right" w:leader="dot" w:pos="10160"/>
+            </w:tabs>
+            <w:rPr>
+              <w:noProof/>
+            </w:rPr>
+          </w:pPr>
+          <w:hyperlink w:anchor="_Toc336514105" w:history="1">
+            <w:r>
+              <w:rPr>
+                <w:rStyle w:val="Hyperlink"/>
+                <w:noProof/>
+              </w:rPr>
+              <w:t>Figure 4: Data Item presences</w:t>
+            </w:r>
+            <w:r>
+              <w:rPr>
+                <w:noProof/>
+                <w:webHidden/>
+              </w:rPr>
+              <w:tab/>
+            </w:r>
+            <w:r>
+              <w:rPr>
+                <w:noProof/>
+                <w:webHidden/>
+              </w:rPr>
+              <w:fldChar w:fldCharType="begin"/>
+            </w:r>
+            <w:r>
+              <w:rPr>
+                <w:noProof/>
+                <w:webHidden/>
+              </w:rPr>
+              <w:instrText xml:space="preserve"> PAGEREF _Toc336514105 \h </w:instrText>
+            </w:r>
+            <w:r>
+              <w:rPr>
+                <w:noProof/>
+                <w:webHidden/>
+              </w:rPr>
+            </w:r>
+            <w:r>
+              <w:rPr>
+                <w:noProof/>
+                <w:webHidden/>
+              </w:rPr>
+              <w:fldChar w:fldCharType="separate"/>
+            </w:r>
+            <w:r>
+              <w:rPr>
+                <w:noProof/>
+                <w:webHidden/>
+              </w:rPr>
+              <w:t>8</w:t>
             </w:r>
             <w:r>
               <w:rPr>
@@ -462,7 +795,7 @@
               <w:noProof/>
             </w:rPr>
           </w:pPr>
-          <w:hyperlink w:anchor="_Toc335378798" w:history="1">
+          <w:hyperlink w:anchor="_Toc336514106" w:history="1">
             <w:r>
               <w:rPr>
                 <w:rStyle w:val="Hyperlink"/>
@@ -489,7 +822,7 @@
                 <w:noProof/>
                 <w:webHidden/>
               </w:rPr>
-              <w:instrText xml:space="preserve"> PAGEREF _Toc335378798 \h </w:instrText>
+              <w:instrText xml:space="preserve"> PAGEREF _Toc336514106 \h </w:instrText>
             </w:r>
             <w:r>
               <w:rPr>
@@ -509,7 +842,75 @@
                 <w:noProof/>
                 <w:webHidden/>
               </w:rPr>
-              <w:t>8</w:t>
+              <w:t>9</w:t>
+            </w:r>
+            <w:r>
+              <w:rPr>
+                <w:noProof/>
+                <w:webHidden/>
+              </w:rPr>
+              <w:fldChar w:fldCharType="end"/>
+            </w:r>
+          </w:hyperlink>
+        </w:p>
+        <w:p>
+          <w:pPr>
+            <w:pStyle w:val="TOC3"/>
+            <w:tabs>
+              <w:tab w:val="right" w:leader="dot" w:pos="10160"/>
+            </w:tabs>
+            <w:rPr>
+              <w:noProof/>
+            </w:rPr>
+          </w:pPr>
+          <w:hyperlink w:anchor="_Toc336514107" w:history="1">
+            <w:r>
+              <w:rPr>
+                <w:rStyle w:val="Hyperlink"/>
+                <w:noProof/>
+              </w:rPr>
+              <w:t>Figure 5: Data Item View</w:t>
+            </w:r>
+            <w:r>
+              <w:rPr>
+                <w:noProof/>
+                <w:webHidden/>
+              </w:rPr>
+              <w:tab/>
+            </w:r>
+            <w:r>
+              <w:rPr>
+                <w:noProof/>
+                <w:webHidden/>
+              </w:rPr>
+              <w:fldChar w:fldCharType="begin"/>
+            </w:r>
+            <w:r>
+              <w:rPr>
+                <w:noProof/>
+                <w:webHidden/>
+              </w:rPr>
+              <w:instrText xml:space="preserve"> PAGEREF _Toc336514107 \h </w:instrText>
+            </w:r>
+            <w:r>
+              <w:rPr>
+                <w:noProof/>
+                <w:webHidden/>
+              </w:rPr>
+            </w:r>
+            <w:r>
+              <w:rPr>
+                <w:noProof/>
+                <w:webHidden/>
+              </w:rPr>
+              <w:fldChar w:fldCharType="separate"/>
+            </w:r>
+            <w:r>
+              <w:rPr>
+                <w:noProof/>
+                <w:webHidden/>
+              </w:rPr>
+              <w:t>9</w:t>
             </w:r>
             <w:r>
               <w:rPr>
@@ -531,7 +932,7 @@
               <w:noProof/>
             </w:rPr>
           </w:pPr>
-          <w:hyperlink w:anchor="_Toc335378799" w:history="1">
+          <w:hyperlink w:anchor="_Toc336514108" w:history="1">
             <w:r>
               <w:rPr>
                 <w:rStyle w:val="Hyperlink"/>
@@ -558,7 +959,7 @@
                 <w:noProof/>
                 <w:webHidden/>
               </w:rPr>
-              <w:instrText xml:space="preserve"> PAGEREF _Toc335378799 \h </w:instrText>
+              <w:instrText xml:space="preserve"> PAGEREF _Toc336514108 \h </w:instrText>
             </w:r>
             <w:r>
               <w:rPr>
@@ -578,7 +979,75 @@
                 <w:noProof/>
                 <w:webHidden/>
               </w:rPr>
-              <w:t>9</w:t>
+              <w:t>10</w:t>
+            </w:r>
+            <w:r>
+              <w:rPr>
+                <w:noProof/>
+                <w:webHidden/>
+              </w:rPr>
+              <w:fldChar w:fldCharType="end"/>
+            </w:r>
+          </w:hyperlink>
+        </w:p>
+        <w:p>
+          <w:pPr>
+            <w:pStyle w:val="TOC3"/>
+            <w:tabs>
+              <w:tab w:val="right" w:leader="dot" w:pos="10160"/>
+            </w:tabs>
+            <w:rPr>
+              <w:noProof/>
+            </w:rPr>
+          </w:pPr>
+          <w:hyperlink w:anchor="_Toc336514109" w:history="1">
+            <w:r>
+              <w:rPr>
+                <w:rStyle w:val="Hyperlink"/>
+                <w:noProof/>
+              </w:rPr>
+              <w:t>Figure 6: View data by SSR code</w:t>
+            </w:r>
+            <w:r>
+              <w:rPr>
+                <w:noProof/>
+                <w:webHidden/>
+              </w:rPr>
+              <w:tab/>
+            </w:r>
+            <w:r>
+              <w:rPr>
+                <w:noProof/>
+                <w:webHidden/>
+              </w:rPr>
+              <w:fldChar w:fldCharType="begin"/>
+            </w:r>
+            <w:r>
+              <w:rPr>
+                <w:noProof/>
+                <w:webHidden/>
+              </w:rPr>
+              <w:instrText xml:space="preserve"> PAGEREF _Toc336514109 \h </w:instrText>
+            </w:r>
+            <w:r>
+              <w:rPr>
+                <w:noProof/>
+                <w:webHidden/>
+              </w:rPr>
+            </w:r>
+            <w:r>
+              <w:rPr>
+                <w:noProof/>
+                <w:webHidden/>
+              </w:rPr>
+              <w:fldChar w:fldCharType="separate"/>
+            </w:r>
+            <w:r>
+              <w:rPr>
+                <w:noProof/>
+                <w:webHidden/>
+              </w:rPr>
+              <w:t>10</w:t>
             </w:r>
             <w:r>
               <w:rPr>
@@ -600,7 +1069,7 @@
               <w:noProof/>
             </w:rPr>
           </w:pPr>
-          <w:hyperlink w:anchor="_Toc335378800" w:history="1">
+          <w:hyperlink w:anchor="_Toc336514110" w:history="1">
             <w:r>
               <w:rPr>
                 <w:rStyle w:val="Hyperlink"/>
@@ -627,7 +1096,7 @@
                 <w:noProof/>
                 <w:webHidden/>
               </w:rPr>
-              <w:instrText xml:space="preserve"> PAGEREF _Toc335378800 \h </w:instrText>
+              <w:instrText xml:space="preserve"> PAGEREF _Toc336514110 \h </w:instrText>
             </w:r>
             <w:r>
               <w:rPr>
@@ -647,7 +1116,143 @@
                 <w:noProof/>
                 <w:webHidden/>
               </w:rPr>
-              <w:t>10</w:t>
+              <w:t>11</w:t>
+            </w:r>
+            <w:r>
+              <w:rPr>
+                <w:noProof/>
+                <w:webHidden/>
+              </w:rPr>
+              <w:fldChar w:fldCharType="end"/>
+            </w:r>
+          </w:hyperlink>
+        </w:p>
+        <w:p>
+          <w:pPr>
+            <w:pStyle w:val="TOC3"/>
+            <w:tabs>
+              <w:tab w:val="right" w:leader="dot" w:pos="10160"/>
+            </w:tabs>
+            <w:rPr>
+              <w:noProof/>
+            </w:rPr>
+          </w:pPr>
+          <w:hyperlink w:anchor="_Toc336514111" w:history="1">
+            <w:r>
+              <w:rPr>
+                <w:rStyle w:val="Hyperlink"/>
+                <w:noProof/>
+              </w:rPr>
+              <w:t>Figure 7: Export to Earth Plot format by SSR code</w:t>
+            </w:r>
+            <w:r>
+              <w:rPr>
+                <w:noProof/>
+                <w:webHidden/>
+              </w:rPr>
+              <w:tab/>
+            </w:r>
+            <w:r>
+              <w:rPr>
+                <w:noProof/>
+                <w:webHidden/>
+              </w:rPr>
+              <w:fldChar w:fldCharType="begin"/>
+            </w:r>
+            <w:r>
+              <w:rPr>
+                <w:noProof/>
+                <w:webHidden/>
+              </w:rPr>
+              <w:instrText xml:space="preserve"> PAGEREF _Toc336514111 \h </w:instrText>
+            </w:r>
+            <w:r>
+              <w:rPr>
+                <w:noProof/>
+                <w:webHidden/>
+              </w:rPr>
+            </w:r>
+            <w:r>
+              <w:rPr>
+                <w:noProof/>
+                <w:webHidden/>
+              </w:rPr>
+              <w:fldChar w:fldCharType="separate"/>
+            </w:r>
+            <w:r>
+              <w:rPr>
+                <w:noProof/>
+                <w:webHidden/>
+              </w:rPr>
+              <w:t>11</w:t>
+            </w:r>
+            <w:r>
+              <w:rPr>
+                <w:noProof/>
+                <w:webHidden/>
+              </w:rPr>
+              <w:fldChar w:fldCharType="end"/>
+            </w:r>
+          </w:hyperlink>
+        </w:p>
+        <w:p>
+          <w:pPr>
+            <w:pStyle w:val="TOC3"/>
+            <w:tabs>
+              <w:tab w:val="right" w:leader="dot" w:pos="10160"/>
+            </w:tabs>
+            <w:rPr>
+              <w:noProof/>
+            </w:rPr>
+          </w:pPr>
+          <w:hyperlink w:anchor="_Toc336514112" w:history="1">
+            <w:r>
+              <w:rPr>
+                <w:rStyle w:val="Hyperlink"/>
+                <w:noProof/>
+              </w:rPr>
+              <w:t>Figure 8: 3D example in Google Earth of a real test flight over Bosnia and Herzegovina</w:t>
+            </w:r>
+            <w:r>
+              <w:rPr>
+                <w:noProof/>
+                <w:webHidden/>
+              </w:rPr>
+              <w:tab/>
+            </w:r>
+            <w:r>
+              <w:rPr>
+                <w:noProof/>
+                <w:webHidden/>
+              </w:rPr>
+              <w:fldChar w:fldCharType="begin"/>
+            </w:r>
+            <w:r>
+              <w:rPr>
+                <w:noProof/>
+                <w:webHidden/>
+              </w:rPr>
+              <w:instrText xml:space="preserve"> PAGEREF _Toc336514112 \h </w:instrText>
+            </w:r>
+            <w:r>
+              <w:rPr>
+                <w:noProof/>
+                <w:webHidden/>
+              </w:rPr>
+            </w:r>
+            <w:r>
+              <w:rPr>
+                <w:noProof/>
+                <w:webHidden/>
+              </w:rPr>
+              <w:fldChar w:fldCharType="separate"/>
+            </w:r>
+            <w:r>
+              <w:rPr>
+                <w:noProof/>
+                <w:webHidden/>
+              </w:rPr>
+              <w:t>11</w:t>
             </w:r>
             <w:r>
               <w:rPr>
@@ -669,7 +1274,7 @@
               <w:noProof/>
             </w:rPr>
           </w:pPr>
-          <w:hyperlink w:anchor="_Toc335378801" w:history="1">
+          <w:hyperlink w:anchor="_Toc336514113" w:history="1">
             <w:r>
               <w:rPr>
                 <w:rStyle w:val="Hyperlink"/>
@@ -696,7 +1301,7 @@
                 <w:noProof/>
                 <w:webHidden/>
               </w:rPr>
-              <w:instrText xml:space="preserve"> PAGEREF _Toc335378801 \h </w:instrText>
+              <w:instrText xml:space="preserve"> PAGEREF _Toc336514113 \h </w:instrText>
             </w:r>
             <w:r>
               <w:rPr>
@@ -716,7 +1321,279 @@
                 <w:noProof/>
                 <w:webHidden/>
               </w:rPr>
-              <w:t>11</w:t>
+              <w:t>12</w:t>
+            </w:r>
+            <w:r>
+              <w:rPr>
+                <w:noProof/>
+                <w:webHidden/>
+              </w:rPr>
+              <w:fldChar w:fldCharType="end"/>
+            </w:r>
+          </w:hyperlink>
+        </w:p>
+        <w:p>
+          <w:pPr>
+            <w:pStyle w:val="TOC3"/>
+            <w:tabs>
+              <w:tab w:val="right" w:leader="dot" w:pos="10160"/>
+            </w:tabs>
+            <w:rPr>
+              <w:noProof/>
+            </w:rPr>
+          </w:pPr>
+          <w:hyperlink w:anchor="_Toc336514114" w:history="1">
+            <w:r>
+              <w:rPr>
+                <w:rStyle w:val="Hyperlink"/>
+                <w:noProof/>
+              </w:rPr>
+              <w:t>Figure 9: Custom Map with only user defined data.</w:t>
+            </w:r>
+            <w:r>
+              <w:rPr>
+                <w:noProof/>
+                <w:webHidden/>
+              </w:rPr>
+              <w:tab/>
+            </w:r>
+            <w:r>
+              <w:rPr>
+                <w:noProof/>
+                <w:webHidden/>
+              </w:rPr>
+              <w:fldChar w:fldCharType="begin"/>
+            </w:r>
+            <w:r>
+              <w:rPr>
+                <w:noProof/>
+                <w:webHidden/>
+              </w:rPr>
+              <w:instrText xml:space="preserve"> PAGEREF _Toc336514114 \h </w:instrText>
+            </w:r>
+            <w:r>
+              <w:rPr>
+                <w:noProof/>
+                <w:webHidden/>
+              </w:rPr>
+            </w:r>
+            <w:r>
+              <w:rPr>
+                <w:noProof/>
+                <w:webHidden/>
+              </w:rPr>
+              <w:fldChar w:fldCharType="separate"/>
+            </w:r>
+            <w:r>
+              <w:rPr>
+                <w:noProof/>
+                <w:webHidden/>
+              </w:rPr>
+              <w:t>12</w:t>
+            </w:r>
+            <w:r>
+              <w:rPr>
+                <w:noProof/>
+                <w:webHidden/>
+              </w:rPr>
+              <w:fldChar w:fldCharType="end"/>
+            </w:r>
+          </w:hyperlink>
+        </w:p>
+        <w:p>
+          <w:pPr>
+            <w:pStyle w:val="TOC3"/>
+            <w:tabs>
+              <w:tab w:val="right" w:leader="dot" w:pos="10160"/>
+            </w:tabs>
+            <w:rPr>
+              <w:noProof/>
+            </w:rPr>
+          </w:pPr>
+          <w:hyperlink w:anchor="_Toc336514115" w:history="1">
+            <w:r>
+              <w:rPr>
+                <w:rStyle w:val="Hyperlink"/>
+                <w:noProof/>
+              </w:rPr>
+              <w:t>Figure 10: Map with user defined and Google terrain overlay</w:t>
+            </w:r>
+            <w:r>
+              <w:rPr>
+                <w:noProof/>
+                <w:webHidden/>
+              </w:rPr>
+              <w:tab/>
+            </w:r>
+            <w:r>
+              <w:rPr>
+                <w:noProof/>
+                <w:webHidden/>
+              </w:rPr>
+              <w:fldChar w:fldCharType="begin"/>
+            </w:r>
+            <w:r>
+              <w:rPr>
+                <w:noProof/>
+                <w:webHidden/>
+              </w:rPr>
+              <w:instrText xml:space="preserve"> PAGEREF _Toc336514115 \h </w:instrText>
+            </w:r>
+            <w:r>
+              <w:rPr>
+                <w:noProof/>
+                <w:webHidden/>
+              </w:rPr>
+            </w:r>
+            <w:r>
+              <w:rPr>
+                <w:noProof/>
+                <w:webHidden/>
+              </w:rPr>
+              <w:fldChar w:fldCharType="separate"/>
+            </w:r>
+            <w:r>
+              <w:rPr>
+                <w:noProof/>
+                <w:webHidden/>
+              </w:rPr>
+              <w:t>13</w:t>
+            </w:r>
+            <w:r>
+              <w:rPr>
+                <w:noProof/>
+                <w:webHidden/>
+              </w:rPr>
+              <w:fldChar w:fldCharType="end"/>
+            </w:r>
+          </w:hyperlink>
+        </w:p>
+        <w:p>
+          <w:pPr>
+            <w:pStyle w:val="TOC3"/>
+            <w:tabs>
+              <w:tab w:val="right" w:leader="dot" w:pos="10160"/>
+            </w:tabs>
+            <w:rPr>
+              <w:noProof/>
+            </w:rPr>
+          </w:pPr>
+          <w:hyperlink w:anchor="_Toc336514116" w:history="1">
+            <w:r>
+              <w:rPr>
+                <w:rStyle w:val="Hyperlink"/>
+                <w:noProof/>
+              </w:rPr>
+              <w:t>Figure 11: Passive display no filter</w:t>
+            </w:r>
+            <w:r>
+              <w:rPr>
+                <w:noProof/>
+                <w:webHidden/>
+              </w:rPr>
+              <w:tab/>
+            </w:r>
+            <w:r>
+              <w:rPr>
+                <w:noProof/>
+                <w:webHidden/>
+              </w:rPr>
+              <w:fldChar w:fldCharType="begin"/>
+            </w:r>
+            <w:r>
+              <w:rPr>
+                <w:noProof/>
+                <w:webHidden/>
+              </w:rPr>
+              <w:instrText xml:space="preserve"> PAGEREF _Toc336514116 \h </w:instrText>
+            </w:r>
+            <w:r>
+              <w:rPr>
+                <w:noProof/>
+                <w:webHidden/>
+              </w:rPr>
+            </w:r>
+            <w:r>
+              <w:rPr>
+                <w:noProof/>
+                <w:webHidden/>
+              </w:rPr>
+              <w:fldChar w:fldCharType="separate"/>
+            </w:r>
+            <w:r>
+              <w:rPr>
+                <w:noProof/>
+                <w:webHidden/>
+              </w:rPr>
+              <w:t>13</w:t>
+            </w:r>
+            <w:r>
+              <w:rPr>
+                <w:noProof/>
+                <w:webHidden/>
+              </w:rPr>
+              <w:fldChar w:fldCharType="end"/>
+            </w:r>
+          </w:hyperlink>
+        </w:p>
+        <w:p>
+          <w:pPr>
+            <w:pStyle w:val="TOC3"/>
+            <w:tabs>
+              <w:tab w:val="right" w:leader="dot" w:pos="10160"/>
+            </w:tabs>
+            <w:rPr>
+              <w:noProof/>
+            </w:rPr>
+          </w:pPr>
+          <w:hyperlink w:anchor="_Toc336514117" w:history="1">
+            <w:r>
+              <w:rPr>
+                <w:rStyle w:val="Hyperlink"/>
+                <w:noProof/>
+              </w:rPr>
+              <w:t>Figure 12: Passive filter – filter to Mode-A 5305</w:t>
+            </w:r>
+            <w:r>
+              <w:rPr>
+                <w:noProof/>
+                <w:webHidden/>
+              </w:rPr>
+              <w:tab/>
+            </w:r>
+            <w:r>
+              <w:rPr>
+                <w:noProof/>
+                <w:webHidden/>
+              </w:rPr>
+              <w:fldChar w:fldCharType="begin"/>
+            </w:r>
+            <w:r>
+              <w:rPr>
+                <w:noProof/>
+                <w:webHidden/>
+              </w:rPr>
+              <w:instrText xml:space="preserve"> PAGEREF _Toc336514117 \h </w:instrText>
+            </w:r>
+            <w:r>
+              <w:rPr>
+                <w:noProof/>
+                <w:webHidden/>
+              </w:rPr>
+            </w:r>
+            <w:r>
+              <w:rPr>
+                <w:noProof/>
+                <w:webHidden/>
+              </w:rPr>
+              <w:fldChar w:fldCharType="separate"/>
+            </w:r>
+            <w:r>
+              <w:rPr>
+                <w:noProof/>
+                <w:webHidden/>
+              </w:rPr>
+              <w:t>14</w:t>
             </w:r>
             <w:r>
               <w:rPr>
@@ -738,7 +1615,7 @@
               <w:noProof/>
             </w:rPr>
           </w:pPr>
-          <w:hyperlink w:anchor="_Toc335378802" w:history="1">
+          <w:hyperlink w:anchor="_Toc336514118" w:history="1">
             <w:r>
               <w:rPr>
                 <w:rStyle w:val="Hyperlink"/>
@@ -765,7 +1642,7 @@
                 <w:noProof/>
                 <w:webHidden/>
               </w:rPr>
-              <w:instrText xml:space="preserve"> PAGEREF _Toc335378802 \h </w:instrText>
+              <w:instrText xml:space="preserve"> PAGEREF _Toc336514118 \h </w:instrText>
             </w:r>
             <w:r>
               <w:rPr>
@@ -785,7 +1662,143 @@
                 <w:noProof/>
                 <w:webHidden/>
               </w:rPr>
-              <w:t>13</w:t>
+              <w:t>14</w:t>
+            </w:r>
+            <w:r>
+              <w:rPr>
+                <w:noProof/>
+                <w:webHidden/>
+              </w:rPr>
+              <w:fldChar w:fldCharType="end"/>
+            </w:r>
+          </w:hyperlink>
+        </w:p>
+        <w:p>
+          <w:pPr>
+            <w:pStyle w:val="TOC3"/>
+            <w:tabs>
+              <w:tab w:val="right" w:leader="dot" w:pos="10160"/>
+            </w:tabs>
+            <w:rPr>
+              <w:noProof/>
+            </w:rPr>
+          </w:pPr>
+          <w:hyperlink w:anchor="_Toc336514119" w:history="1">
+            <w:r>
+              <w:rPr>
+                <w:rStyle w:val="Hyperlink"/>
+                <w:noProof/>
+              </w:rPr>
+              <w:t>Figure 13: Menu to Access Display configuration windows</w:t>
+            </w:r>
+            <w:r>
+              <w:rPr>
+                <w:noProof/>
+                <w:webHidden/>
+              </w:rPr>
+              <w:tab/>
+            </w:r>
+            <w:r>
+              <w:rPr>
+                <w:noProof/>
+                <w:webHidden/>
+              </w:rPr>
+              <w:fldChar w:fldCharType="begin"/>
+            </w:r>
+            <w:r>
+              <w:rPr>
+                <w:noProof/>
+                <w:webHidden/>
+              </w:rPr>
+              <w:instrText xml:space="preserve"> PAGEREF _Toc336514119 \h </w:instrText>
+            </w:r>
+            <w:r>
+              <w:rPr>
+                <w:noProof/>
+                <w:webHidden/>
+              </w:rPr>
+            </w:r>
+            <w:r>
+              <w:rPr>
+                <w:noProof/>
+                <w:webHidden/>
+              </w:rPr>
+              <w:fldChar w:fldCharType="separate"/>
+            </w:r>
+            <w:r>
+              <w:rPr>
+                <w:noProof/>
+                <w:webHidden/>
+              </w:rPr>
+              <w:t>14</w:t>
+            </w:r>
+            <w:r>
+              <w:rPr>
+                <w:noProof/>
+                <w:webHidden/>
+              </w:rPr>
+              <w:fldChar w:fldCharType="end"/>
+            </w:r>
+          </w:hyperlink>
+        </w:p>
+        <w:p>
+          <w:pPr>
+            <w:pStyle w:val="TOC3"/>
+            <w:tabs>
+              <w:tab w:val="right" w:leader="dot" w:pos="10160"/>
+            </w:tabs>
+            <w:rPr>
+              <w:noProof/>
+            </w:rPr>
+          </w:pPr>
+          <w:hyperlink w:anchor="_Toc336514120" w:history="1">
+            <w:r>
+              <w:rPr>
+                <w:rStyle w:val="Hyperlink"/>
+                <w:noProof/>
+              </w:rPr>
+              <w:t>Figure 14: Display Attributes</w:t>
+            </w:r>
+            <w:r>
+              <w:rPr>
+                <w:noProof/>
+                <w:webHidden/>
+              </w:rPr>
+              <w:tab/>
+            </w:r>
+            <w:r>
+              <w:rPr>
+                <w:noProof/>
+                <w:webHidden/>
+              </w:rPr>
+              <w:fldChar w:fldCharType="begin"/>
+            </w:r>
+            <w:r>
+              <w:rPr>
+                <w:noProof/>
+                <w:webHidden/>
+              </w:rPr>
+              <w:instrText xml:space="preserve"> PAGEREF _Toc336514120 \h </w:instrText>
+            </w:r>
+            <w:r>
+              <w:rPr>
+                <w:noProof/>
+                <w:webHidden/>
+              </w:rPr>
+            </w:r>
+            <w:r>
+              <w:rPr>
+                <w:noProof/>
+                <w:webHidden/>
+              </w:rPr>
+              <w:fldChar w:fldCharType="separate"/>
+            </w:r>
+            <w:r>
+              <w:rPr>
+                <w:noProof/>
+                <w:webHidden/>
+              </w:rPr>
+              <w:t>16</w:t>
             </w:r>
             <w:r>
               <w:rPr>
@@ -807,7 +1820,7 @@
               <w:noProof/>
             </w:rPr>
           </w:pPr>
-          <w:hyperlink w:anchor="_Toc335378803" w:history="1">
+          <w:hyperlink w:anchor="_Toc336514121" w:history="1">
             <w:r>
               <w:rPr>
                 <w:rStyle w:val="Hyperlink"/>
@@ -834,7 +1847,7 @@
                 <w:noProof/>
                 <w:webHidden/>
               </w:rPr>
-              <w:instrText xml:space="preserve"> PAGEREF _Toc335378803 \h </w:instrText>
+              <w:instrText xml:space="preserve"> PAGEREF _Toc336514121 \h </w:instrText>
             </w:r>
             <w:r>
               <w:rPr>
@@ -854,7 +1867,75 @@
                 <w:noProof/>
                 <w:webHidden/>
               </w:rPr>
-              <w:t>15</w:t>
+              <w:t>16</w:t>
+            </w:r>
+            <w:r>
+              <w:rPr>
+                <w:noProof/>
+                <w:webHidden/>
+              </w:rPr>
+              <w:fldChar w:fldCharType="end"/>
+            </w:r>
+          </w:hyperlink>
+        </w:p>
+        <w:p>
+          <w:pPr>
+            <w:pStyle w:val="TOC3"/>
+            <w:tabs>
+              <w:tab w:val="right" w:leader="dot" w:pos="10160"/>
+            </w:tabs>
+            <w:rPr>
+              <w:noProof/>
+            </w:rPr>
+          </w:pPr>
+          <w:hyperlink w:anchor="_Toc336514122" w:history="1">
+            <w:r>
+              <w:rPr>
+                <w:rStyle w:val="Hyperlink"/>
+                <w:noProof/>
+              </w:rPr>
+              <w:t>Figure 15: Display Items</w:t>
+            </w:r>
+            <w:r>
+              <w:rPr>
+                <w:noProof/>
+                <w:webHidden/>
+              </w:rPr>
+              <w:tab/>
+            </w:r>
+            <w:r>
+              <w:rPr>
+                <w:noProof/>
+                <w:webHidden/>
+              </w:rPr>
+              <w:fldChar w:fldCharType="begin"/>
+            </w:r>
+            <w:r>
+              <w:rPr>
+                <w:noProof/>
+                <w:webHidden/>
+              </w:rPr>
+              <w:instrText xml:space="preserve"> PAGEREF _Toc336514122 \h </w:instrText>
+            </w:r>
+            <w:r>
+              <w:rPr>
+                <w:noProof/>
+                <w:webHidden/>
+              </w:rPr>
+            </w:r>
+            <w:r>
+              <w:rPr>
+                <w:noProof/>
+                <w:webHidden/>
+              </w:rPr>
+              <w:fldChar w:fldCharType="separate"/>
+            </w:r>
+            <w:r>
+              <w:rPr>
+                <w:noProof/>
+                <w:webHidden/>
+              </w:rPr>
+              <w:t>17</w:t>
             </w:r>
             <w:r>
               <w:rPr>
@@ -876,7 +1957,7 @@
               <w:noProof/>
             </w:rPr>
           </w:pPr>
-          <w:hyperlink w:anchor="_Toc335378804" w:history="1">
+          <w:hyperlink w:anchor="_Toc336514123" w:history="1">
             <w:r>
               <w:rPr>
                 <w:rStyle w:val="Hyperlink"/>
@@ -903,7 +1984,7 @@
                 <w:noProof/>
                 <w:webHidden/>
               </w:rPr>
-              <w:instrText xml:space="preserve"> PAGEREF _Toc335378804 \h </w:instrText>
+              <w:instrText xml:space="preserve"> PAGEREF _Toc336514123 \h </w:instrText>
             </w:r>
             <w:r>
               <w:rPr>
@@ -923,7 +2004,212 @@
                 <w:noProof/>
                 <w:webHidden/>
               </w:rPr>
-              <w:t>16</w:t>
+              <w:t>18</w:t>
+            </w:r>
+            <w:r>
+              <w:rPr>
+                <w:noProof/>
+                <w:webHidden/>
+              </w:rPr>
+              <w:fldChar w:fldCharType="end"/>
+            </w:r>
+          </w:hyperlink>
+        </w:p>
+        <w:p>
+          <w:pPr>
+            <w:pStyle w:val="TOC3"/>
+            <w:tabs>
+              <w:tab w:val="right" w:leader="dot" w:pos="10160"/>
+            </w:tabs>
+            <w:rPr>
+              <w:noProof/>
+            </w:rPr>
+          </w:pPr>
+          <w:hyperlink w:anchor="_Toc336514124" w:history="1">
+            <w:r>
+              <w:rPr>
+                <w:rStyle w:val="Hyperlink"/>
+                <w:noProof/>
+              </w:rPr>
+              <w:t>Figure 16: Label Attributes Picker</w:t>
+            </w:r>
+            <w:r>
+              <w:rPr>
+                <w:noProof/>
+                <w:webHidden/>
+              </w:rPr>
+              <w:tab/>
+            </w:r>
+            <w:r>
+              <w:rPr>
+                <w:noProof/>
+                <w:webHidden/>
+              </w:rPr>
+              <w:fldChar w:fldCharType="begin"/>
+            </w:r>
+            <w:r>
+              <w:rPr>
+                <w:noProof/>
+                <w:webHidden/>
+              </w:rPr>
+              <w:instrText xml:space="preserve"> PAGEREF _Toc336514124 \h </w:instrText>
+            </w:r>
+            <w:r>
+              <w:rPr>
+                <w:noProof/>
+                <w:webHidden/>
+              </w:rPr>
+            </w:r>
+            <w:r>
+              <w:rPr>
+                <w:noProof/>
+                <w:webHidden/>
+              </w:rPr>
+              <w:fldChar w:fldCharType="separate"/>
+            </w:r>
+            <w:r>
+              <w:rPr>
+                <w:noProof/>
+                <w:webHidden/>
+              </w:rPr>
+              <w:t>18</w:t>
+            </w:r>
+            <w:r>
+              <w:rPr>
+                <w:noProof/>
+                <w:webHidden/>
+              </w:rPr>
+              <w:fldChar w:fldCharType="end"/>
+            </w:r>
+          </w:hyperlink>
+        </w:p>
+        <w:p>
+          <w:pPr>
+            <w:pStyle w:val="TOC1"/>
+            <w:tabs>
+              <w:tab w:val="right" w:leader="dot" w:pos="10160"/>
+            </w:tabs>
+            <w:rPr>
+              <w:rFonts w:eastAsiaTheme="minorEastAsia"/>
+              <w:noProof/>
+            </w:rPr>
+          </w:pPr>
+          <w:hyperlink w:anchor="_Toc336514125" w:history="1">
+            <w:r>
+              <w:rPr>
+                <w:rStyle w:val="Hyperlink"/>
+                <w:noProof/>
+              </w:rPr>
+              <w:t>Choosing Category to Process</w:t>
+            </w:r>
+            <w:r>
+              <w:rPr>
+                <w:noProof/>
+                <w:webHidden/>
+              </w:rPr>
+              <w:tab/>
+            </w:r>
+            <w:r>
+              <w:rPr>
+                <w:noProof/>
+                <w:webHidden/>
+              </w:rPr>
+              <w:fldChar w:fldCharType="begin"/>
+            </w:r>
+            <w:r>
+              <w:rPr>
+                <w:noProof/>
+                <w:webHidden/>
+              </w:rPr>
+              <w:instrText xml:space="preserve"> PAGEREF _Toc336514125 \h </w:instrText>
+            </w:r>
+            <w:r>
+              <w:rPr>
+                <w:noProof/>
+                <w:webHidden/>
+              </w:rPr>
+            </w:r>
+            <w:r>
+              <w:rPr>
+                <w:noProof/>
+                <w:webHidden/>
+              </w:rPr>
+              <w:fldChar w:fldCharType="separate"/>
+            </w:r>
+            <w:r>
+              <w:rPr>
+                <w:noProof/>
+                <w:webHidden/>
+              </w:rPr>
+              <w:t>19</w:t>
+            </w:r>
+            <w:r>
+              <w:rPr>
+                <w:noProof/>
+                <w:webHidden/>
+              </w:rPr>
+              <w:fldChar w:fldCharType="end"/>
+            </w:r>
+          </w:hyperlink>
+        </w:p>
+        <w:p>
+          <w:pPr>
+            <w:pStyle w:val="TOC3"/>
+            <w:tabs>
+              <w:tab w:val="right" w:leader="dot" w:pos="10160"/>
+            </w:tabs>
+            <w:rPr>
+              <w:noProof/>
+            </w:rPr>
+          </w:pPr>
+          <w:hyperlink w:anchor="_Toc336514126" w:history="1">
+            <w:r>
+              <w:rPr>
+                <w:rStyle w:val="Hyperlink"/>
+                <w:noProof/>
+              </w:rPr>
+              <w:t>Figure 17: Category decoder selector</w:t>
+            </w:r>
+            <w:r>
+              <w:rPr>
+                <w:noProof/>
+                <w:webHidden/>
+              </w:rPr>
+              <w:tab/>
+            </w:r>
+            <w:r>
+              <w:rPr>
+                <w:noProof/>
+                <w:webHidden/>
+              </w:rPr>
+              <w:fldChar w:fldCharType="begin"/>
+            </w:r>
+            <w:r>
+              <w:rPr>
+                <w:noProof/>
+                <w:webHidden/>
+              </w:rPr>
+              <w:instrText xml:space="preserve"> PAGEREF _Toc336514126 \h </w:instrText>
+            </w:r>
+            <w:r>
+              <w:rPr>
+                <w:noProof/>
+                <w:webHidden/>
+              </w:rPr>
+            </w:r>
+            <w:r>
+              <w:rPr>
+                <w:noProof/>
+                <w:webHidden/>
+              </w:rPr>
+              <w:fldChar w:fldCharType="separate"/>
+            </w:r>
+            <w:r>
+              <w:rPr>
+                <w:noProof/>
+                <w:webHidden/>
+              </w:rPr>
+              <w:t>19</w:t>
             </w:r>
             <w:r>
               <w:rPr>
@@ -942,1217 +2228,17 @@
       </w:sdtContent>
     </w:sdt>
     <w:bookmarkStart w:id="0" w:name="_Toc334523343" w:displacedByCustomXml="prev"/>
-    <w:bookmarkStart w:id="1" w:name="_Toc335378792" w:displacedByCustomXml="prev"/>
-    <w:p>
-      <w:pPr>
-        <w:pStyle w:val="TableofFigures"/>
-        <w:tabs>
-          <w:tab w:val="right" w:leader="dot" w:pos="10160"/>
-        </w:tabs>
-      </w:pPr>
-    </w:p>
-    <w:p>
-      <w:pPr>
-        <w:pStyle w:val="TableofFigures"/>
-        <w:tabs>
-          <w:tab w:val="right" w:leader="dot" w:pos="10160"/>
-        </w:tabs>
-        <w:rPr>
-          <w:rFonts w:eastAsiaTheme="minorEastAsia"/>
-          <w:noProof/>
-        </w:rPr>
-      </w:pPr>
-      <w:r>
-        <w:rPr>
-          <w:b/>
-          <w:sz w:val="28"/>
-        </w:rPr>
-        <w:t>Table of Figures</w:t>
-      </w:r>
-      <w:r>
-        <w:fldChar w:fldCharType="begin"/>
-      </w:r>
-      <w:r>
-        <w:instrText xml:space="preserve"> TOC \h \z \t "Heading 3" \c </w:instrText>
-      </w:r>
-      <w:r>
-        <w:fldChar w:fldCharType="separate"/>
-      </w:r>
-      <w:hyperlink w:anchor="_Toc335379827" w:history="1">
-        <w:r>
-          <w:rPr>
-            <w:noProof/>
-            <w:webHidden/>
-          </w:rPr>
-          <w:tab/>
-        </w:r>
-        <w:r>
-          <w:rPr>
-            <w:noProof/>
-            <w:webHidden/>
-          </w:rPr>
-          <w:fldChar w:fldCharType="begin"/>
-        </w:r>
-        <w:r>
-          <w:rPr>
-            <w:noProof/>
-            <w:webHidden/>
-          </w:rPr>
-          <w:instrText xml:space="preserve"> PAGEREF _Toc335379827 \h </w:instrText>
-        </w:r>
-        <w:r>
-          <w:rPr>
-            <w:noProof/>
-            <w:webHidden/>
-          </w:rPr>
-        </w:r>
-        <w:r>
-          <w:rPr>
-            <w:noProof/>
-            <w:webHidden/>
-          </w:rPr>
-          <w:fldChar w:fldCharType="separate"/>
-        </w:r>
-        <w:r>
-          <w:rPr>
-            <w:noProof/>
-            <w:webHidden/>
-          </w:rPr>
-          <w:t>6</w:t>
-        </w:r>
-        <w:r>
-          <w:rPr>
-            <w:noProof/>
-            <w:webHidden/>
-          </w:rPr>
-          <w:fldChar w:fldCharType="end"/>
-        </w:r>
-      </w:hyperlink>
-    </w:p>
-    <w:p>
-      <w:pPr>
-        <w:pStyle w:val="TableofFigures"/>
-        <w:tabs>
-          <w:tab w:val="right" w:leader="dot" w:pos="10160"/>
-        </w:tabs>
-        <w:rPr>
-          <w:rFonts w:eastAsiaTheme="minorEastAsia"/>
-          <w:noProof/>
-        </w:rPr>
-      </w:pPr>
-      <w:hyperlink w:anchor="_Toc335379828" w:history="1">
-        <w:r>
-          <w:rPr>
-            <w:rStyle w:val="Hyperlink"/>
-            <w:noProof/>
-          </w:rPr>
-          <w:t>Figure 1: Connection Screen</w:t>
-        </w:r>
-        <w:r>
-          <w:rPr>
-            <w:noProof/>
-            <w:webHidden/>
-          </w:rPr>
-          <w:tab/>
-        </w:r>
-        <w:r>
-          <w:rPr>
-            <w:noProof/>
-            <w:webHidden/>
-          </w:rPr>
-          <w:fldChar w:fldCharType="begin"/>
-        </w:r>
-        <w:r>
-          <w:rPr>
-            <w:noProof/>
-            <w:webHidden/>
-          </w:rPr>
-          <w:instrText xml:space="preserve"> PAGEREF _Toc335379828 \h </w:instrText>
-        </w:r>
-        <w:r>
-          <w:rPr>
-            <w:noProof/>
-            <w:webHidden/>
-          </w:rPr>
-        </w:r>
-        <w:r>
-          <w:rPr>
-            <w:noProof/>
-            <w:webHidden/>
-          </w:rPr>
-          <w:fldChar w:fldCharType="separate"/>
-        </w:r>
-        <w:r>
-          <w:rPr>
-            <w:noProof/>
-            <w:webHidden/>
-          </w:rPr>
-          <w:t>6</w:t>
-        </w:r>
-        <w:r>
-          <w:rPr>
-            <w:noProof/>
-            <w:webHidden/>
-          </w:rPr>
-          <w:fldChar w:fldCharType="end"/>
-        </w:r>
-      </w:hyperlink>
-    </w:p>
-    <w:p>
-      <w:pPr>
-        <w:pStyle w:val="TableofFigures"/>
-        <w:tabs>
-          <w:tab w:val="right" w:leader="dot" w:pos="10160"/>
-        </w:tabs>
-        <w:rPr>
-          <w:rFonts w:eastAsiaTheme="minorEastAsia"/>
-          <w:noProof/>
-        </w:rPr>
-      </w:pPr>
-      <w:hyperlink w:anchor="_Toc335379829" w:history="1">
-        <w:r>
-          <w:rPr>
-            <w:rStyle w:val="Hyperlink"/>
-            <w:noProof/>
-          </w:rPr>
-          <w:t>Figure 2: Main Display Window</w:t>
-        </w:r>
-        <w:r>
-          <w:rPr>
-            <w:noProof/>
-            <w:webHidden/>
-          </w:rPr>
-          <w:tab/>
-        </w:r>
-        <w:r>
-          <w:rPr>
-            <w:noProof/>
-            <w:webHidden/>
-          </w:rPr>
-          <w:fldChar w:fldCharType="begin"/>
-        </w:r>
-        <w:r>
-          <w:rPr>
-            <w:noProof/>
-            <w:webHidden/>
-          </w:rPr>
-          <w:instrText xml:space="preserve"> PAGEREF _Toc335379829 \h </w:instrText>
-        </w:r>
-        <w:r>
-          <w:rPr>
-            <w:noProof/>
-            <w:webHidden/>
-          </w:rPr>
-        </w:r>
-        <w:r>
-          <w:rPr>
-            <w:noProof/>
-            <w:webHidden/>
-          </w:rPr>
-          <w:fldChar w:fldCharType="separate"/>
-        </w:r>
-        <w:r>
-          <w:rPr>
-            <w:noProof/>
-            <w:webHidden/>
-          </w:rPr>
-          <w:t>7</w:t>
-        </w:r>
-        <w:r>
-          <w:rPr>
-            <w:noProof/>
-            <w:webHidden/>
-          </w:rPr>
-          <w:fldChar w:fldCharType="end"/>
-        </w:r>
-      </w:hyperlink>
-    </w:p>
-    <w:p>
-      <w:pPr>
-        <w:pStyle w:val="TableofFigures"/>
-        <w:tabs>
-          <w:tab w:val="right" w:leader="dot" w:pos="10160"/>
-        </w:tabs>
-        <w:rPr>
-          <w:rFonts w:eastAsiaTheme="minorEastAsia"/>
-          <w:noProof/>
-        </w:rPr>
-      </w:pPr>
-      <w:hyperlink w:anchor="_Toc335379830" w:history="1">
-        <w:r>
-          <w:rPr>
-            <w:rStyle w:val="Hyperlink"/>
-            <w:noProof/>
-          </w:rPr>
-          <w:t>Figure 3: Main Capture Window</w:t>
-        </w:r>
-        <w:r>
-          <w:rPr>
-            <w:noProof/>
-            <w:webHidden/>
-          </w:rPr>
-          <w:tab/>
-        </w:r>
-        <w:r>
-          <w:rPr>
-            <w:noProof/>
-            <w:webHidden/>
-          </w:rPr>
-          <w:fldChar w:fldCharType="begin"/>
-        </w:r>
-        <w:r>
-          <w:rPr>
-            <w:noProof/>
-            <w:webHidden/>
-          </w:rPr>
-          <w:instrText xml:space="preserve"> PAGEREF _Toc335379830 \h </w:instrText>
-        </w:r>
-        <w:r>
-          <w:rPr>
-            <w:noProof/>
-            <w:webHidden/>
-          </w:rPr>
-        </w:r>
-        <w:r>
-          <w:rPr>
-            <w:noProof/>
-            <w:webHidden/>
-          </w:rPr>
-          <w:fldChar w:fldCharType="separate"/>
-        </w:r>
-        <w:r>
-          <w:rPr>
-            <w:noProof/>
-            <w:webHidden/>
-          </w:rPr>
-          <w:t>8</w:t>
-        </w:r>
-        <w:r>
-          <w:rPr>
-            <w:noProof/>
-            <w:webHidden/>
-          </w:rPr>
-          <w:fldChar w:fldCharType="end"/>
-        </w:r>
-      </w:hyperlink>
-    </w:p>
-    <w:p>
-      <w:pPr>
-        <w:pStyle w:val="TableofFigures"/>
-        <w:tabs>
-          <w:tab w:val="right" w:leader="dot" w:pos="10160"/>
-        </w:tabs>
-        <w:rPr>
-          <w:rFonts w:eastAsiaTheme="minorEastAsia"/>
-          <w:noProof/>
-        </w:rPr>
-      </w:pPr>
-      <w:hyperlink w:anchor="_Toc335379831" w:history="1">
-        <w:r>
-          <w:rPr>
-            <w:rStyle w:val="Hyperlink"/>
-            <w:noProof/>
-          </w:rPr>
-          <w:t>Figure 4: Data Item presences</w:t>
-        </w:r>
-        <w:r>
-          <w:rPr>
-            <w:noProof/>
-            <w:webHidden/>
-          </w:rPr>
-          <w:tab/>
-        </w:r>
-        <w:r>
-          <w:rPr>
-            <w:noProof/>
-            <w:webHidden/>
-          </w:rPr>
-          <w:fldChar w:fldCharType="begin"/>
-        </w:r>
-        <w:r>
-          <w:rPr>
-            <w:noProof/>
-            <w:webHidden/>
-          </w:rPr>
-          <w:instrText xml:space="preserve"> PAGEREF _Toc335379831 \h </w:instrText>
-        </w:r>
-        <w:r>
-          <w:rPr>
-            <w:noProof/>
-            <w:webHidden/>
-          </w:rPr>
-        </w:r>
-        <w:r>
-          <w:rPr>
-            <w:noProof/>
-            <w:webHidden/>
-          </w:rPr>
-          <w:fldChar w:fldCharType="separate"/>
-        </w:r>
-        <w:r>
-          <w:rPr>
-            <w:noProof/>
-            <w:webHidden/>
-          </w:rPr>
-          <w:t>9</w:t>
-        </w:r>
-        <w:r>
-          <w:rPr>
-            <w:noProof/>
-            <w:webHidden/>
-          </w:rPr>
-          <w:fldChar w:fldCharType="end"/>
-        </w:r>
-      </w:hyperlink>
-    </w:p>
-    <w:p>
-      <w:pPr>
-        <w:pStyle w:val="TableofFigures"/>
-        <w:tabs>
-          <w:tab w:val="right" w:leader="dot" w:pos="10160"/>
-        </w:tabs>
-        <w:rPr>
-          <w:rFonts w:eastAsiaTheme="minorEastAsia"/>
-          <w:noProof/>
-        </w:rPr>
-      </w:pPr>
-      <w:hyperlink w:anchor="_Toc335379832" w:history="1">
-        <w:r>
-          <w:rPr>
-            <w:rStyle w:val="Hyperlink"/>
-            <w:noProof/>
-          </w:rPr>
-          <w:t>Figure 5: Data Item View</w:t>
-        </w:r>
-        <w:r>
-          <w:rPr>
-            <w:noProof/>
-            <w:webHidden/>
-          </w:rPr>
-          <w:tab/>
-        </w:r>
-        <w:r>
-          <w:rPr>
-            <w:noProof/>
-            <w:webHidden/>
-          </w:rPr>
-          <w:fldChar w:fldCharType="begin"/>
-        </w:r>
-        <w:r>
-          <w:rPr>
-            <w:noProof/>
-            <w:webHidden/>
-          </w:rPr>
-          <w:instrText xml:space="preserve"> PAGEREF _Toc335379832 \h </w:instrText>
-        </w:r>
-        <w:r>
-          <w:rPr>
-            <w:noProof/>
-            <w:webHidden/>
-          </w:rPr>
-        </w:r>
-        <w:r>
-          <w:rPr>
-            <w:noProof/>
-            <w:webHidden/>
-          </w:rPr>
-          <w:fldChar w:fldCharType="separate"/>
-        </w:r>
-        <w:r>
-          <w:rPr>
-            <w:noProof/>
-            <w:webHidden/>
-          </w:rPr>
-          <w:t>10</w:t>
-        </w:r>
-        <w:r>
-          <w:rPr>
-            <w:noProof/>
-            <w:webHidden/>
-          </w:rPr>
-          <w:fldChar w:fldCharType="end"/>
-        </w:r>
-      </w:hyperlink>
-    </w:p>
-    <w:p>
-      <w:pPr>
-        <w:pStyle w:val="TableofFigures"/>
-        <w:tabs>
-          <w:tab w:val="right" w:leader="dot" w:pos="10160"/>
-        </w:tabs>
-        <w:rPr>
-          <w:rFonts w:eastAsiaTheme="minorEastAsia"/>
-          <w:noProof/>
-        </w:rPr>
-      </w:pPr>
-      <w:hyperlink w:anchor="_Toc335379833" w:history="1">
-        <w:r>
-          <w:rPr>
-            <w:rStyle w:val="Hyperlink"/>
-            <w:noProof/>
-          </w:rPr>
-          <w:t>Figure 6: View data by SSR code</w:t>
-        </w:r>
-        <w:r>
-          <w:rPr>
-            <w:noProof/>
-            <w:webHidden/>
-          </w:rPr>
-          <w:tab/>
-        </w:r>
-        <w:r>
-          <w:rPr>
-            <w:noProof/>
-            <w:webHidden/>
-          </w:rPr>
-          <w:fldChar w:fldCharType="begin"/>
-        </w:r>
-        <w:r>
-          <w:rPr>
-            <w:noProof/>
-            <w:webHidden/>
-          </w:rPr>
-          <w:instrText xml:space="preserve"> PAGEREF _Toc335379833 \h </w:instrText>
-        </w:r>
-        <w:r>
-          <w:rPr>
-            <w:noProof/>
-            <w:webHidden/>
-          </w:rPr>
-        </w:r>
-        <w:r>
-          <w:rPr>
-            <w:noProof/>
-            <w:webHidden/>
-          </w:rPr>
-          <w:fldChar w:fldCharType="separate"/>
-        </w:r>
-        <w:r>
-          <w:rPr>
-            <w:noProof/>
-            <w:webHidden/>
-          </w:rPr>
-          <w:t>11</w:t>
-        </w:r>
-        <w:r>
-          <w:rPr>
-            <w:noProof/>
-            <w:webHidden/>
-          </w:rPr>
-          <w:fldChar w:fldCharType="end"/>
-        </w:r>
-      </w:hyperlink>
-    </w:p>
-    <w:p>
-      <w:pPr>
-        <w:pStyle w:val="TableofFigures"/>
-        <w:tabs>
-          <w:tab w:val="right" w:leader="dot" w:pos="10160"/>
-        </w:tabs>
-        <w:rPr>
-          <w:rFonts w:eastAsiaTheme="minorEastAsia"/>
-          <w:noProof/>
-        </w:rPr>
-      </w:pPr>
-      <w:hyperlink w:anchor="_Toc335379834" w:history="1">
-        <w:r>
-          <w:rPr>
-            <w:rStyle w:val="Hyperlink"/>
-            <w:noProof/>
-          </w:rPr>
-          <w:t>Figure 7: Export to Earth Plot format by SSR code</w:t>
-        </w:r>
-        <w:r>
-          <w:rPr>
-            <w:noProof/>
-            <w:webHidden/>
-          </w:rPr>
-          <w:tab/>
-        </w:r>
-        <w:r>
-          <w:rPr>
-            <w:noProof/>
-            <w:webHidden/>
-          </w:rPr>
-          <w:fldChar w:fldCharType="begin"/>
-        </w:r>
-        <w:r>
-          <w:rPr>
-            <w:noProof/>
-            <w:webHidden/>
-          </w:rPr>
-          <w:instrText xml:space="preserve"> PAGEREF _Toc335379834 \h </w:instrText>
-        </w:r>
-        <w:r>
-          <w:rPr>
-            <w:noProof/>
-            <w:webHidden/>
-          </w:rPr>
-        </w:r>
-        <w:r>
-          <w:rPr>
-            <w:noProof/>
-            <w:webHidden/>
-          </w:rPr>
-          <w:fldChar w:fldCharType="separate"/>
-        </w:r>
-        <w:r>
-          <w:rPr>
-            <w:noProof/>
-            <w:webHidden/>
-          </w:rPr>
-          <w:t>12</w:t>
-        </w:r>
-        <w:r>
-          <w:rPr>
-            <w:noProof/>
-            <w:webHidden/>
-          </w:rPr>
-          <w:fldChar w:fldCharType="end"/>
-        </w:r>
-      </w:hyperlink>
-    </w:p>
-    <w:p>
-      <w:pPr>
-        <w:pStyle w:val="TableofFigures"/>
-        <w:tabs>
-          <w:tab w:val="right" w:leader="dot" w:pos="10160"/>
-        </w:tabs>
-        <w:rPr>
-          <w:rFonts w:eastAsiaTheme="minorEastAsia"/>
-          <w:noProof/>
-        </w:rPr>
-      </w:pPr>
-      <w:hyperlink w:anchor="_Toc335379835" w:history="1">
-        <w:r>
-          <w:rPr>
-            <w:rStyle w:val="Hyperlink"/>
-            <w:noProof/>
-          </w:rPr>
-          <w:t>Figure 8: 3D example in Google Earth of a real test flight over Bosnia and Herzegovina</w:t>
-        </w:r>
-        <w:r>
-          <w:rPr>
-            <w:noProof/>
-            <w:webHidden/>
-          </w:rPr>
-          <w:tab/>
-        </w:r>
-        <w:r>
-          <w:rPr>
-            <w:noProof/>
-            <w:webHidden/>
-          </w:rPr>
-          <w:fldChar w:fldCharType="begin"/>
-        </w:r>
-        <w:r>
-          <w:rPr>
-            <w:noProof/>
-            <w:webHidden/>
-          </w:rPr>
-          <w:instrText xml:space="preserve"> PAGEREF _Toc335379835 \h </w:instrText>
-        </w:r>
-        <w:r>
-          <w:rPr>
-            <w:noProof/>
-            <w:webHidden/>
-          </w:rPr>
-        </w:r>
-        <w:r>
-          <w:rPr>
-            <w:noProof/>
-            <w:webHidden/>
-          </w:rPr>
-          <w:fldChar w:fldCharType="separate"/>
-        </w:r>
-        <w:r>
-          <w:rPr>
-            <w:noProof/>
-            <w:webHidden/>
-          </w:rPr>
-          <w:t>12</w:t>
-        </w:r>
-        <w:r>
-          <w:rPr>
-            <w:noProof/>
-            <w:webHidden/>
-          </w:rPr>
-          <w:fldChar w:fldCharType="end"/>
-        </w:r>
-      </w:hyperlink>
-    </w:p>
-    <w:p>
-      <w:pPr>
-        <w:pStyle w:val="TableofFigures"/>
-        <w:tabs>
-          <w:tab w:val="right" w:leader="dot" w:pos="10160"/>
-        </w:tabs>
-        <w:rPr>
-          <w:rFonts w:eastAsiaTheme="minorEastAsia"/>
-          <w:noProof/>
-        </w:rPr>
-      </w:pPr>
-      <w:hyperlink w:anchor="_Toc335379836" w:history="1">
-        <w:r>
-          <w:rPr>
-            <w:rStyle w:val="Hyperlink"/>
-            <w:noProof/>
-          </w:rPr>
-          <w:t>Figure 9: Custom Map with only user defined data.</w:t>
-        </w:r>
-        <w:r>
-          <w:rPr>
-            <w:noProof/>
-            <w:webHidden/>
-          </w:rPr>
-          <w:tab/>
-        </w:r>
-        <w:r>
-          <w:rPr>
-            <w:noProof/>
-            <w:webHidden/>
-          </w:rPr>
-          <w:fldChar w:fldCharType="begin"/>
-        </w:r>
-        <w:r>
-          <w:rPr>
-            <w:noProof/>
-            <w:webHidden/>
-          </w:rPr>
-          <w:instrText xml:space="preserve"> PAGEREF _Toc335379836 \h </w:instrText>
-        </w:r>
-        <w:r>
-          <w:rPr>
-            <w:noProof/>
-            <w:webHidden/>
-          </w:rPr>
-        </w:r>
-        <w:r>
-          <w:rPr>
-            <w:noProof/>
-            <w:webHidden/>
-          </w:rPr>
-          <w:fldChar w:fldCharType="separate"/>
-        </w:r>
-        <w:r>
-          <w:rPr>
-            <w:noProof/>
-            <w:webHidden/>
-          </w:rPr>
-          <w:t>13</w:t>
-        </w:r>
-        <w:r>
-          <w:rPr>
-            <w:noProof/>
-            <w:webHidden/>
-          </w:rPr>
-          <w:fldChar w:fldCharType="end"/>
-        </w:r>
-      </w:hyperlink>
-    </w:p>
-    <w:p>
-      <w:pPr>
-        <w:pStyle w:val="TableofFigures"/>
-        <w:tabs>
-          <w:tab w:val="right" w:leader="dot" w:pos="10160"/>
-        </w:tabs>
-        <w:rPr>
-          <w:rFonts w:eastAsiaTheme="minorEastAsia"/>
-          <w:noProof/>
-        </w:rPr>
-      </w:pPr>
-      <w:hyperlink w:anchor="_Toc335379837" w:history="1">
-        <w:r>
-          <w:rPr>
-            <w:rStyle w:val="Hyperlink"/>
-            <w:noProof/>
-          </w:rPr>
-          <w:t>Figure 10: Map with user defined and Google terrain overlay</w:t>
-        </w:r>
-        <w:r>
-          <w:rPr>
-            <w:noProof/>
-            <w:webHidden/>
-          </w:rPr>
-          <w:tab/>
-        </w:r>
-        <w:r>
-          <w:rPr>
-            <w:noProof/>
-            <w:webHidden/>
-          </w:rPr>
-          <w:fldChar w:fldCharType="begin"/>
-        </w:r>
-        <w:r>
-          <w:rPr>
-            <w:noProof/>
-            <w:webHidden/>
-          </w:rPr>
-          <w:instrText xml:space="preserve"> PAGEREF _Toc335379837 \h </w:instrText>
-        </w:r>
-        <w:r>
-          <w:rPr>
-            <w:noProof/>
-            <w:webHidden/>
-          </w:rPr>
-        </w:r>
-        <w:r>
-          <w:rPr>
-            <w:noProof/>
-            <w:webHidden/>
-          </w:rPr>
-          <w:fldChar w:fldCharType="separate"/>
-        </w:r>
-        <w:r>
-          <w:rPr>
-            <w:noProof/>
-            <w:webHidden/>
-          </w:rPr>
-          <w:t>14</w:t>
-        </w:r>
-        <w:r>
-          <w:rPr>
-            <w:noProof/>
-            <w:webHidden/>
-          </w:rPr>
-          <w:fldChar w:fldCharType="end"/>
-        </w:r>
-      </w:hyperlink>
-    </w:p>
-    <w:p>
-      <w:pPr>
-        <w:pStyle w:val="TableofFigures"/>
-        <w:tabs>
-          <w:tab w:val="right" w:leader="dot" w:pos="10160"/>
-        </w:tabs>
-        <w:rPr>
-          <w:rFonts w:eastAsiaTheme="minorEastAsia"/>
-          <w:noProof/>
-        </w:rPr>
-      </w:pPr>
-      <w:hyperlink w:anchor="_Toc335379838" w:history="1">
-        <w:r>
-          <w:rPr>
-            <w:rStyle w:val="Hyperlink"/>
-            <w:noProof/>
-          </w:rPr>
-          <w:t>Figure 11: Passive display no filter</w:t>
-        </w:r>
-        <w:r>
-          <w:rPr>
-            <w:noProof/>
-            <w:webHidden/>
-          </w:rPr>
-          <w:tab/>
-        </w:r>
-        <w:r>
-          <w:rPr>
-            <w:noProof/>
-            <w:webHidden/>
-          </w:rPr>
-          <w:fldChar w:fldCharType="begin"/>
-        </w:r>
-        <w:r>
-          <w:rPr>
-            <w:noProof/>
-            <w:webHidden/>
-          </w:rPr>
-          <w:instrText xml:space="preserve"> PAGEREF _Toc335379838 \h </w:instrText>
-        </w:r>
-        <w:r>
-          <w:rPr>
-            <w:noProof/>
-            <w:webHidden/>
-          </w:rPr>
-        </w:r>
-        <w:r>
-          <w:rPr>
-            <w:noProof/>
-            <w:webHidden/>
-          </w:rPr>
-          <w:fldChar w:fldCharType="separate"/>
-        </w:r>
-        <w:r>
-          <w:rPr>
-            <w:noProof/>
-            <w:webHidden/>
-          </w:rPr>
-          <w:t>14</w:t>
-        </w:r>
-        <w:r>
-          <w:rPr>
-            <w:noProof/>
-            <w:webHidden/>
-          </w:rPr>
-          <w:fldChar w:fldCharType="end"/>
-        </w:r>
-      </w:hyperlink>
-    </w:p>
-    <w:p>
-      <w:pPr>
-        <w:pStyle w:val="TableofFigures"/>
-        <w:tabs>
-          <w:tab w:val="right" w:leader="dot" w:pos="10160"/>
-        </w:tabs>
-        <w:rPr>
-          <w:rFonts w:eastAsiaTheme="minorEastAsia"/>
-          <w:noProof/>
-        </w:rPr>
-      </w:pPr>
-      <w:hyperlink w:anchor="_Toc335379839" w:history="1">
-        <w:r>
-          <w:rPr>
-            <w:rStyle w:val="Hyperlink"/>
-            <w:noProof/>
-          </w:rPr>
-          <w:t>Figure 12: Passive filter – filter to Mode-A 5305</w:t>
-        </w:r>
-        <w:r>
-          <w:rPr>
-            <w:noProof/>
-            <w:webHidden/>
-          </w:rPr>
-          <w:tab/>
-        </w:r>
-        <w:r>
-          <w:rPr>
-            <w:noProof/>
-            <w:webHidden/>
-          </w:rPr>
-          <w:fldChar w:fldCharType="begin"/>
-        </w:r>
-        <w:r>
-          <w:rPr>
-            <w:noProof/>
-            <w:webHidden/>
-          </w:rPr>
-          <w:instrText xml:space="preserve"> PAGEREF _Toc335379839 \h </w:instrText>
-        </w:r>
-        <w:r>
-          <w:rPr>
-            <w:noProof/>
-            <w:webHidden/>
-          </w:rPr>
-        </w:r>
-        <w:r>
-          <w:rPr>
-            <w:noProof/>
-            <w:webHidden/>
-          </w:rPr>
-          <w:fldChar w:fldCharType="separate"/>
-        </w:r>
-        <w:r>
-          <w:rPr>
-            <w:noProof/>
-            <w:webHidden/>
-          </w:rPr>
-          <w:t>15</w:t>
-        </w:r>
-        <w:r>
-          <w:rPr>
-            <w:noProof/>
-            <w:webHidden/>
-          </w:rPr>
-          <w:fldChar w:fldCharType="end"/>
-        </w:r>
-      </w:hyperlink>
-    </w:p>
-    <w:p>
-      <w:pPr>
-        <w:pStyle w:val="TableofFigures"/>
-        <w:tabs>
-          <w:tab w:val="right" w:leader="dot" w:pos="10160"/>
-        </w:tabs>
-        <w:rPr>
-          <w:rFonts w:eastAsiaTheme="minorEastAsia"/>
-          <w:noProof/>
-        </w:rPr>
-      </w:pPr>
-      <w:hyperlink w:anchor="_Toc335379840" w:history="1">
-        <w:r>
-          <w:rPr>
-            <w:rStyle w:val="Hyperlink"/>
-            <w:noProof/>
-          </w:rPr>
-          <w:t>Figure 13: Menu to Access Display configuration windows</w:t>
-        </w:r>
-        <w:r>
-          <w:rPr>
-            <w:noProof/>
-            <w:webHidden/>
-          </w:rPr>
-          <w:tab/>
-        </w:r>
-        <w:r>
-          <w:rPr>
-            <w:noProof/>
-            <w:webHidden/>
-          </w:rPr>
-          <w:fldChar w:fldCharType="begin"/>
-        </w:r>
-        <w:r>
-          <w:rPr>
-            <w:noProof/>
-            <w:webHidden/>
-          </w:rPr>
-          <w:instrText xml:space="preserve"> PAGEREF _Toc335379840 \h </w:instrText>
-        </w:r>
-        <w:r>
-          <w:rPr>
-            <w:noProof/>
-            <w:webHidden/>
-          </w:rPr>
-        </w:r>
-        <w:r>
-          <w:rPr>
-            <w:noProof/>
-            <w:webHidden/>
-          </w:rPr>
-          <w:fldChar w:fldCharType="separate"/>
-        </w:r>
-        <w:r>
-          <w:rPr>
-            <w:noProof/>
-            <w:webHidden/>
-          </w:rPr>
-          <w:t>15</w:t>
-        </w:r>
-        <w:r>
-          <w:rPr>
-            <w:noProof/>
-            <w:webHidden/>
-          </w:rPr>
-          <w:fldChar w:fldCharType="end"/>
-        </w:r>
-      </w:hyperlink>
-    </w:p>
-    <w:p>
-      <w:pPr>
-        <w:pStyle w:val="TableofFigures"/>
-        <w:tabs>
-          <w:tab w:val="right" w:leader="dot" w:pos="10160"/>
-        </w:tabs>
-        <w:rPr>
-          <w:rFonts w:eastAsiaTheme="minorEastAsia"/>
-          <w:noProof/>
-        </w:rPr>
-      </w:pPr>
-      <w:hyperlink w:anchor="_Toc335379841" w:history="1">
-        <w:r>
-          <w:rPr>
-            <w:rStyle w:val="Hyperlink"/>
-            <w:noProof/>
-          </w:rPr>
-          <w:t>Figure 14: Display Attributes</w:t>
-        </w:r>
-        <w:r>
-          <w:rPr>
-            <w:noProof/>
-            <w:webHidden/>
-          </w:rPr>
-          <w:tab/>
-        </w:r>
-        <w:r>
-          <w:rPr>
-            <w:noProof/>
-            <w:webHidden/>
-          </w:rPr>
-          <w:fldChar w:fldCharType="begin"/>
-        </w:r>
-        <w:r>
-          <w:rPr>
-            <w:noProof/>
-            <w:webHidden/>
-          </w:rPr>
-          <w:instrText xml:space="preserve"> PAGEREF _Toc335379841 \h </w:instrText>
-        </w:r>
-        <w:r>
-          <w:rPr>
-            <w:noProof/>
-            <w:webHidden/>
-          </w:rPr>
-        </w:r>
-        <w:r>
-          <w:rPr>
-            <w:noProof/>
-            <w:webHidden/>
-          </w:rPr>
-          <w:fldChar w:fldCharType="separate"/>
-        </w:r>
-        <w:r>
-          <w:rPr>
-            <w:noProof/>
-            <w:webHidden/>
-          </w:rPr>
-          <w:t>17</w:t>
-        </w:r>
-        <w:r>
-          <w:rPr>
-            <w:noProof/>
-            <w:webHidden/>
-          </w:rPr>
-          <w:fldChar w:fldCharType="end"/>
-        </w:r>
-      </w:hyperlink>
-    </w:p>
-    <w:p>
-      <w:pPr>
-        <w:pStyle w:val="TableofFigures"/>
-        <w:tabs>
-          <w:tab w:val="right" w:leader="dot" w:pos="10160"/>
-        </w:tabs>
-        <w:rPr>
-          <w:rFonts w:eastAsiaTheme="minorEastAsia"/>
-          <w:noProof/>
-        </w:rPr>
-      </w:pPr>
-      <w:hyperlink w:anchor="_Toc335379842" w:history="1">
-        <w:r>
-          <w:rPr>
-            <w:rStyle w:val="Hyperlink"/>
-            <w:noProof/>
-          </w:rPr>
-          <w:t>Figure 15: Display Items</w:t>
-        </w:r>
-        <w:r>
-          <w:rPr>
-            <w:noProof/>
-            <w:webHidden/>
-          </w:rPr>
-          <w:tab/>
-        </w:r>
-        <w:r>
-          <w:rPr>
-            <w:noProof/>
-            <w:webHidden/>
-          </w:rPr>
-          <w:fldChar w:fldCharType="begin"/>
-        </w:r>
-        <w:r>
-          <w:rPr>
-            <w:noProof/>
-            <w:webHidden/>
-          </w:rPr>
-          <w:instrText xml:space="preserve"> PAGEREF _Toc335379842 \h </w:instrText>
-        </w:r>
-        <w:r>
-          <w:rPr>
-            <w:noProof/>
-            <w:webHidden/>
-          </w:rPr>
-        </w:r>
-        <w:r>
-          <w:rPr>
-            <w:noProof/>
-            <w:webHidden/>
-          </w:rPr>
-          <w:fldChar w:fldCharType="separate"/>
-        </w:r>
-        <w:r>
-          <w:rPr>
-            <w:noProof/>
-            <w:webHidden/>
-          </w:rPr>
-          <w:t>18</w:t>
-        </w:r>
-        <w:r>
-          <w:rPr>
-            <w:noProof/>
-            <w:webHidden/>
-          </w:rPr>
-          <w:fldChar w:fldCharType="end"/>
-        </w:r>
-      </w:hyperlink>
-    </w:p>
-    <w:p>
-      <w:pPr>
-        <w:pStyle w:val="TableofFigures"/>
-        <w:tabs>
-          <w:tab w:val="right" w:leader="dot" w:pos="10160"/>
-        </w:tabs>
-        <w:rPr>
-          <w:rFonts w:eastAsiaTheme="minorEastAsia"/>
-          <w:noProof/>
-        </w:rPr>
-      </w:pPr>
-      <w:hyperlink w:anchor="_Toc335379843" w:history="1">
-        <w:r>
-          <w:rPr>
-            <w:rStyle w:val="Hyperlink"/>
-            <w:noProof/>
-          </w:rPr>
-          <w:t>Figure 16: Label Attributes Picker</w:t>
-        </w:r>
-        <w:r>
-          <w:rPr>
-            <w:noProof/>
-            <w:webHidden/>
-          </w:rPr>
-          <w:tab/>
-        </w:r>
-        <w:r>
-          <w:rPr>
-            <w:noProof/>
-            <w:webHidden/>
-          </w:rPr>
-          <w:fldChar w:fldCharType="begin"/>
-        </w:r>
-        <w:r>
-          <w:rPr>
-            <w:noProof/>
-            <w:webHidden/>
-          </w:rPr>
-          <w:instrText xml:space="preserve"> PAGEREF _Toc335379843 \h </w:instrText>
-        </w:r>
-        <w:r>
-          <w:rPr>
-            <w:noProof/>
-            <w:webHidden/>
-          </w:rPr>
-        </w:r>
-        <w:r>
-          <w:rPr>
-            <w:noProof/>
-            <w:webHidden/>
-          </w:rPr>
-          <w:fldChar w:fldCharType="separate"/>
-        </w:r>
-        <w:r>
-          <w:rPr>
-            <w:noProof/>
-            <w:webHidden/>
-          </w:rPr>
-          <w:t>19</w:t>
-        </w:r>
-        <w:r>
-          <w:rPr>
-            <w:noProof/>
-            <w:webHidden/>
-          </w:rPr>
-          <w:fldChar w:fldCharType="end"/>
-        </w:r>
-      </w:hyperlink>
-    </w:p>
     <w:p>
       <w:pPr>
         <w:pStyle w:val="Heading1"/>
         <w:jc w:val="center"/>
       </w:pPr>
-      <w:r>
-        <w:lastRenderedPageBreak/>
-        <w:fldChar w:fldCharType="end"/>
-      </w:r>
-    </w:p>
-    <w:p>
-      <w:pPr>
-        <w:pStyle w:val="Heading1"/>
-        <w:jc w:val="center"/>
-      </w:pPr>
+      <w:bookmarkStart w:id="1" w:name="_Toc336514095"/>
       <w:r>
         <w:t>Introduction</w:t>
       </w:r>
+      <w:bookmarkEnd w:id="0"/>
       <w:bookmarkEnd w:id="1"/>
-      <w:bookmarkEnd w:id="0"/>
     </w:p>
     <w:p>
       <w:pPr>
@@ -2319,7 +2405,7 @@
         <w:pStyle w:val="Heading1"/>
         <w:jc w:val="center"/>
       </w:pPr>
-      <w:bookmarkStart w:id="2" w:name="_Toc335378793"/>
+      <w:bookmarkStart w:id="2" w:name="_Toc336514096"/>
       <w:r>
         <w:t>Initial Setup</w:t>
       </w:r>
@@ -2618,6 +2704,7 @@
           <w:b/>
           <w:i/>
         </w:rPr>
+        <w:lastRenderedPageBreak/>
         <w:t>Radars</w:t>
       </w:r>
       <w:r>
@@ -3112,7 +3199,7 @@
         <w:jc w:val="center"/>
       </w:pPr>
       <w:bookmarkStart w:id="3" w:name="_Toc334523344"/>
-      <w:bookmarkStart w:id="4" w:name="_Toc335378794"/>
+      <w:bookmarkStart w:id="4" w:name="_Toc336514097"/>
       <w:r>
         <w:t>Main Windows and Functionality</w:t>
       </w:r>
@@ -3192,7 +3279,6 @@
         <w:rPr>
           <w:i/>
         </w:rPr>
-        <w:lastRenderedPageBreak/>
         <w:t>In my case</w:t>
       </w:r>
       <w:r>
@@ -3426,7 +3512,7 @@
         <w:jc w:val="center"/>
       </w:pPr>
       <w:bookmarkStart w:id="5" w:name="_Toc334523345"/>
-      <w:bookmarkStart w:id="6" w:name="_Toc335378795"/>
+      <w:bookmarkStart w:id="6" w:name="_Toc336514098"/>
       <w:r>
         <w:lastRenderedPageBreak/>
         <w:t>Setting up a connection</w:t>
@@ -3489,7 +3575,8 @@
         </w:rPr>
         <w:fldChar w:fldCharType="end"/>
       </w:r>
-      <w:bookmarkStart w:id="7" w:name="_Toc335379827"/>
+      <w:bookmarkStart w:id="7" w:name="_Toc336514065"/>
+      <w:bookmarkStart w:id="8" w:name="_Toc336514099"/>
       <w:r>
         <w:rPr>
           <w:rStyle w:val="SubtleEmphasis"/>
@@ -3542,19 +3629,22 @@
         </w:drawing>
       </w:r>
       <w:bookmarkEnd w:id="7"/>
+      <w:bookmarkEnd w:id="8"/>
     </w:p>
     <w:p>
       <w:pPr>
         <w:pStyle w:val="Heading3"/>
         <w:jc w:val="center"/>
       </w:pPr>
-      <w:bookmarkStart w:id="8" w:name="_Toc334523346"/>
-      <w:bookmarkStart w:id="9" w:name="_Toc335379828"/>
+      <w:bookmarkStart w:id="9" w:name="_Toc334523346"/>
+      <w:bookmarkStart w:id="10" w:name="_Toc336514066"/>
+      <w:bookmarkStart w:id="11" w:name="_Toc336514100"/>
       <w:r>
         <w:t>Figure 1: Connection Screen</w:t>
       </w:r>
-      <w:bookmarkEnd w:id="8"/>
       <w:bookmarkEnd w:id="9"/>
+      <w:bookmarkEnd w:id="10"/>
+      <w:bookmarkEnd w:id="11"/>
     </w:p>
     <w:p>
       <w:r>
@@ -3566,8 +3656,8 @@
         <w:pStyle w:val="Heading1"/>
         <w:jc w:val="center"/>
       </w:pPr>
-      <w:bookmarkStart w:id="10" w:name="_Toc334523347"/>
-      <w:bookmarkStart w:id="11" w:name="_Toc335378796"/>
+      <w:bookmarkStart w:id="12" w:name="_Toc334523347"/>
+      <w:bookmarkStart w:id="13" w:name="_Toc336514101"/>
       <w:r>
         <w:lastRenderedPageBreak/>
         <w:t xml:space="preserve">Start </w:t>
@@ -3578,8 +3668,8 @@
       <w:r>
         <w:t>data</w:t>
       </w:r>
-      <w:bookmarkEnd w:id="10"/>
-      <w:bookmarkEnd w:id="11"/>
+      <w:bookmarkEnd w:id="12"/>
+      <w:bookmarkEnd w:id="13"/>
     </w:p>
     <w:p>
       <w:pPr>
@@ -3736,7 +3826,8 @@
         <w:pStyle w:val="Heading3"/>
         <w:jc w:val="center"/>
       </w:pPr>
-      <w:bookmarkStart w:id="12" w:name="_Toc335379829"/>
+      <w:bookmarkStart w:id="14" w:name="_Toc336514067"/>
+      <w:bookmarkStart w:id="15" w:name="_Toc336514102"/>
       <w:r>
         <w:t xml:space="preserve">Figure 2: Main </w:t>
       </w:r>
@@ -3746,7 +3837,8 @@
       <w:r>
         <w:t>Window</w:t>
       </w:r>
-      <w:bookmarkEnd w:id="12"/>
+      <w:bookmarkEnd w:id="14"/>
+      <w:bookmarkEnd w:id="15"/>
     </w:p>
     <w:p>
       <w:pPr>
@@ -3816,11 +3908,13 @@
         <w:pStyle w:val="Heading3"/>
         <w:jc w:val="center"/>
       </w:pPr>
-      <w:bookmarkStart w:id="13" w:name="_Toc335379830"/>
+      <w:bookmarkStart w:id="16" w:name="_Toc336514068"/>
+      <w:bookmarkStart w:id="17" w:name="_Toc336514103"/>
       <w:r>
         <w:t>Figure 3: Main Capture Window</w:t>
       </w:r>
-      <w:bookmarkEnd w:id="13"/>
+      <w:bookmarkEnd w:id="16"/>
+      <w:bookmarkEnd w:id="17"/>
     </w:p>
     <w:p/>
     <w:p>
@@ -3854,13 +3948,13 @@
         <w:pStyle w:val="Heading1"/>
         <w:jc w:val="center"/>
       </w:pPr>
-      <w:bookmarkStart w:id="14" w:name="_Toc334523348"/>
-      <w:bookmarkStart w:id="15" w:name="_Toc335378797"/>
+      <w:bookmarkStart w:id="18" w:name="_Toc334523348"/>
+      <w:bookmarkStart w:id="19" w:name="_Toc336514104"/>
       <w:r>
         <w:t>Data Item Presence</w:t>
       </w:r>
-      <w:bookmarkEnd w:id="14"/>
-      <w:bookmarkEnd w:id="15"/>
+      <w:bookmarkEnd w:id="18"/>
+      <w:bookmarkEnd w:id="19"/>
     </w:p>
     <w:p>
       <w:r>
@@ -3929,8 +4023,9 @@
         <w:pStyle w:val="Heading3"/>
         <w:jc w:val="center"/>
       </w:pPr>
-      <w:bookmarkStart w:id="16" w:name="_Toc334523349"/>
-      <w:bookmarkStart w:id="17" w:name="_Toc335379831"/>
+      <w:bookmarkStart w:id="20" w:name="_Toc334523349"/>
+      <w:bookmarkStart w:id="21" w:name="_Toc336514069"/>
+      <w:bookmarkStart w:id="22" w:name="_Toc336514105"/>
       <w:r>
         <w:t>Figure 4</w:t>
       </w:r>
@@ -3940,8 +4035,9 @@
       <w:r>
         <w:t>presences</w:t>
       </w:r>
-      <w:bookmarkEnd w:id="16"/>
-      <w:bookmarkEnd w:id="17"/>
+      <w:bookmarkEnd w:id="20"/>
+      <w:bookmarkEnd w:id="21"/>
+      <w:bookmarkEnd w:id="22"/>
     </w:p>
     <w:p/>
     <w:p>
@@ -4058,13 +4154,13 @@
         <w:pStyle w:val="Heading1"/>
         <w:jc w:val="center"/>
       </w:pPr>
-      <w:bookmarkStart w:id="18" w:name="_Toc334523350"/>
-      <w:bookmarkStart w:id="19" w:name="_Toc335378798"/>
+      <w:bookmarkStart w:id="23" w:name="_Toc334523350"/>
+      <w:bookmarkStart w:id="24" w:name="_Toc336514106"/>
       <w:r>
         <w:t>Data Item View</w:t>
       </w:r>
-      <w:bookmarkEnd w:id="18"/>
-      <w:bookmarkEnd w:id="19"/>
+      <w:bookmarkEnd w:id="23"/>
+      <w:bookmarkEnd w:id="24"/>
     </w:p>
     <w:p>
       <w:r>
@@ -4143,16 +4239,18 @@
         <w:pStyle w:val="Heading3"/>
         <w:jc w:val="center"/>
       </w:pPr>
-      <w:bookmarkStart w:id="20" w:name="_Toc334523351"/>
-      <w:bookmarkStart w:id="21" w:name="_Toc335379832"/>
+      <w:bookmarkStart w:id="25" w:name="_Toc334523351"/>
+      <w:bookmarkStart w:id="26" w:name="_Toc336514070"/>
+      <w:bookmarkStart w:id="27" w:name="_Toc336514107"/>
       <w:r>
         <w:t>Figure 5</w:t>
       </w:r>
       <w:r>
         <w:t>: Data Item View</w:t>
       </w:r>
-      <w:bookmarkEnd w:id="20"/>
-      <w:bookmarkEnd w:id="21"/>
+      <w:bookmarkEnd w:id="25"/>
+      <w:bookmarkEnd w:id="26"/>
+      <w:bookmarkEnd w:id="27"/>
     </w:p>
     <w:p>
       <w:r>
@@ -4165,16 +4263,16 @@
         <w:pStyle w:val="Heading1"/>
         <w:jc w:val="center"/>
       </w:pPr>
-      <w:bookmarkStart w:id="22" w:name="_Toc334523352"/>
-      <w:bookmarkStart w:id="23" w:name="_Toc335378799"/>
+      <w:bookmarkStart w:id="28" w:name="_Toc334523352"/>
+      <w:bookmarkStart w:id="29" w:name="_Toc336514108"/>
       <w:r>
         <w:t>View by</w:t>
       </w:r>
       <w:r>
         <w:t xml:space="preserve"> SSR Code</w:t>
       </w:r>
-      <w:bookmarkEnd w:id="22"/>
-      <w:bookmarkEnd w:id="23"/>
+      <w:bookmarkEnd w:id="28"/>
+      <w:bookmarkEnd w:id="29"/>
     </w:p>
     <w:p>
       <w:r>
@@ -4361,8 +4459,9 @@
         <w:pStyle w:val="Heading3"/>
         <w:jc w:val="center"/>
       </w:pPr>
-      <w:bookmarkStart w:id="24" w:name="_Toc334523353"/>
-      <w:bookmarkStart w:id="25" w:name="_Toc335379833"/>
+      <w:bookmarkStart w:id="30" w:name="_Toc334523353"/>
+      <w:bookmarkStart w:id="31" w:name="_Toc336514071"/>
+      <w:bookmarkStart w:id="32" w:name="_Toc336514109"/>
       <w:r>
         <w:t>Figure 6</w:t>
       </w:r>
@@ -4375,8 +4474,9 @@
       <w:r>
         <w:t xml:space="preserve"> code</w:t>
       </w:r>
-      <w:bookmarkEnd w:id="24"/>
-      <w:bookmarkEnd w:id="25"/>
+      <w:bookmarkEnd w:id="30"/>
+      <w:bookmarkEnd w:id="31"/>
+      <w:bookmarkEnd w:id="32"/>
     </w:p>
     <w:p>
       <w:pPr>
@@ -4397,14 +4497,14 @@
         <w:pStyle w:val="Heading1"/>
         <w:jc w:val="center"/>
       </w:pPr>
-      <w:bookmarkStart w:id="26" w:name="_Toc334523354"/>
-      <w:bookmarkStart w:id="27" w:name="_Toc335378800"/>
+      <w:bookmarkStart w:id="33" w:name="_Toc334523354"/>
+      <w:bookmarkStart w:id="34" w:name="_Toc336514110"/>
       <w:r>
         <w:lastRenderedPageBreak/>
         <w:t>Export</w:t>
       </w:r>
-      <w:bookmarkEnd w:id="26"/>
-      <w:bookmarkEnd w:id="27"/>
+      <w:bookmarkEnd w:id="33"/>
+      <w:bookmarkEnd w:id="34"/>
     </w:p>
     <w:p>
       <w:r>
@@ -4486,16 +4586,18 @@
         <w:pStyle w:val="Heading3"/>
         <w:jc w:val="center"/>
       </w:pPr>
-      <w:bookmarkStart w:id="28" w:name="_Toc334523355"/>
-      <w:bookmarkStart w:id="29" w:name="_Toc335379834"/>
+      <w:bookmarkStart w:id="35" w:name="_Toc334523355"/>
+      <w:bookmarkStart w:id="36" w:name="_Toc336514072"/>
+      <w:bookmarkStart w:id="37" w:name="_Toc336514111"/>
       <w:r>
         <w:t>Figure 7</w:t>
       </w:r>
       <w:r>
         <w:t>: Export to Earth Plot format by SSR code</w:t>
       </w:r>
-      <w:bookmarkEnd w:id="28"/>
-      <w:bookmarkEnd w:id="29"/>
+      <w:bookmarkEnd w:id="35"/>
+      <w:bookmarkEnd w:id="36"/>
+      <w:bookmarkEnd w:id="37"/>
     </w:p>
     <w:p/>
     <w:p>
@@ -4563,8 +4665,9 @@
           <w:noProof/>
         </w:rPr>
       </w:pPr>
-      <w:bookmarkStart w:id="30" w:name="_Toc334523356"/>
-      <w:bookmarkStart w:id="31" w:name="_Toc335379835"/>
+      <w:bookmarkStart w:id="38" w:name="_Toc334523356"/>
+      <w:bookmarkStart w:id="39" w:name="_Toc336514073"/>
+      <w:bookmarkStart w:id="40" w:name="_Toc336514112"/>
       <w:r>
         <w:rPr>
           <w:noProof/>
@@ -4595,8 +4698,9 @@
         </w:rPr>
         <w:t>over Bosnia and Herzegovina</w:t>
       </w:r>
-      <w:bookmarkEnd w:id="30"/>
-      <w:bookmarkEnd w:id="31"/>
+      <w:bookmarkEnd w:id="38"/>
+      <w:bookmarkEnd w:id="39"/>
+      <w:bookmarkEnd w:id="40"/>
     </w:p>
     <w:p>
       <w:pPr>
@@ -4613,8 +4717,8 @@
           <w:noProof/>
         </w:rPr>
       </w:pPr>
-      <w:bookmarkStart w:id="32" w:name="_Toc334523357"/>
-      <w:bookmarkStart w:id="33" w:name="_Toc335378801"/>
+      <w:bookmarkStart w:id="41" w:name="_Toc334523357"/>
+      <w:bookmarkStart w:id="42" w:name="_Toc336514113"/>
       <w:r>
         <w:rPr>
           <w:noProof/>
@@ -4634,8 +4738,8 @@
         </w:rPr>
         <w:t xml:space="preserve"> Display</w:t>
       </w:r>
-      <w:bookmarkEnd w:id="32"/>
-      <w:bookmarkEnd w:id="33"/>
+      <w:bookmarkEnd w:id="41"/>
+      <w:bookmarkEnd w:id="42"/>
     </w:p>
     <w:p>
       <w:pPr>
@@ -4828,14 +4932,16 @@
           <w:noProof/>
         </w:rPr>
       </w:pPr>
-      <w:bookmarkStart w:id="34" w:name="_Toc335379836"/>
+      <w:bookmarkStart w:id="43" w:name="_Toc336514074"/>
+      <w:bookmarkStart w:id="44" w:name="_Toc336514114"/>
       <w:r>
         <w:rPr>
           <w:noProof/>
         </w:rPr>
         <w:t>Figure 9: Custom Map with only user defined data.</w:t>
       </w:r>
-      <w:bookmarkEnd w:id="34"/>
+      <w:bookmarkEnd w:id="43"/>
+      <w:bookmarkEnd w:id="44"/>
     </w:p>
     <w:p/>
     <w:p>
@@ -4907,7 +5013,8 @@
           <w:noProof/>
         </w:rPr>
       </w:pPr>
-      <w:bookmarkStart w:id="35" w:name="_Toc335379837"/>
+      <w:bookmarkStart w:id="45" w:name="_Toc336514075"/>
+      <w:bookmarkStart w:id="46" w:name="_Toc336514115"/>
       <w:r>
         <w:rPr>
           <w:noProof/>
@@ -4920,7 +5027,8 @@
         </w:rPr>
         <w:t>Map with user defined and Google terrain overlay</w:t>
       </w:r>
-      <w:bookmarkEnd w:id="35"/>
+      <w:bookmarkEnd w:id="45"/>
+      <w:bookmarkEnd w:id="46"/>
     </w:p>
     <w:p>
       <w:pPr>
@@ -4990,14 +5098,16 @@
           <w:noProof/>
         </w:rPr>
       </w:pPr>
-      <w:bookmarkStart w:id="36" w:name="_Toc335379838"/>
+      <w:bookmarkStart w:id="47" w:name="_Toc336514076"/>
+      <w:bookmarkStart w:id="48" w:name="_Toc336514116"/>
       <w:r>
         <w:rPr>
           <w:noProof/>
         </w:rPr>
         <w:t>Figure 11: Passive display no filter</w:t>
       </w:r>
-      <w:bookmarkEnd w:id="36"/>
+      <w:bookmarkEnd w:id="47"/>
+      <w:bookmarkEnd w:id="48"/>
     </w:p>
     <w:p>
       <w:pPr>
@@ -5085,14 +5195,16 @@
         <w:pStyle w:val="Heading3"/>
         <w:jc w:val="center"/>
       </w:pPr>
-      <w:bookmarkStart w:id="37" w:name="_Toc335379839"/>
+      <w:bookmarkStart w:id="49" w:name="_Toc336514077"/>
+      <w:bookmarkStart w:id="50" w:name="_Toc336514117"/>
       <w:r>
         <w:t>Figure 12</w:t>
       </w:r>
       <w:r>
         <w:t>: Passive filter – filter to Mode-A 5305</w:t>
       </w:r>
-      <w:bookmarkEnd w:id="37"/>
+      <w:bookmarkEnd w:id="49"/>
+      <w:bookmarkEnd w:id="50"/>
     </w:p>
     <w:p>
       <w:r>
@@ -5116,14 +5228,14 @@
           <w:b w:val="0"/>
         </w:rPr>
       </w:pPr>
-      <w:bookmarkStart w:id="38" w:name="_Toc335378802"/>
+      <w:bookmarkStart w:id="51" w:name="_Toc336514118"/>
       <w:r>
         <w:rPr>
           <w:b w:val="0"/>
         </w:rPr>
         <w:t>Display Attributes</w:t>
       </w:r>
-      <w:bookmarkEnd w:id="38"/>
+      <w:bookmarkEnd w:id="51"/>
     </w:p>
     <w:p>
       <w:pPr>
@@ -5205,11 +5317,13 @@
         <w:pStyle w:val="Heading3"/>
         <w:jc w:val="center"/>
       </w:pPr>
-      <w:bookmarkStart w:id="39" w:name="_Toc335379840"/>
+      <w:bookmarkStart w:id="52" w:name="_Toc336514078"/>
+      <w:bookmarkStart w:id="53" w:name="_Toc336514119"/>
       <w:r>
         <w:t>Figure 13: Menu to Access Display configuration windows</w:t>
       </w:r>
-      <w:bookmarkEnd w:id="39"/>
+      <w:bookmarkEnd w:id="52"/>
+      <w:bookmarkEnd w:id="53"/>
     </w:p>
     <w:p>
       <w:pPr>
@@ -5315,14 +5429,16 @@
         <w:pStyle w:val="Heading3"/>
         <w:jc w:val="center"/>
       </w:pPr>
-      <w:bookmarkStart w:id="40" w:name="_Toc335379841"/>
+      <w:bookmarkStart w:id="54" w:name="_Toc336514079"/>
+      <w:bookmarkStart w:id="55" w:name="_Toc336514120"/>
       <w:r>
         <w:t>Figure 14</w:t>
       </w:r>
       <w:r>
         <w:t>: Display Attributes</w:t>
       </w:r>
-      <w:bookmarkEnd w:id="40"/>
+      <w:bookmarkEnd w:id="54"/>
+      <w:bookmarkEnd w:id="55"/>
     </w:p>
     <w:p>
       <w:pPr>
@@ -5332,14 +5448,14 @@
           <w:b w:val="0"/>
         </w:rPr>
       </w:pPr>
-      <w:bookmarkStart w:id="41" w:name="_Toc335378803"/>
+      <w:bookmarkStart w:id="56" w:name="_Toc336514121"/>
       <w:r>
         <w:rPr>
           <w:b w:val="0"/>
         </w:rPr>
         <w:t>Display Items</w:t>
       </w:r>
-      <w:bookmarkEnd w:id="41"/>
+      <w:bookmarkEnd w:id="56"/>
     </w:p>
     <w:p>
       <w:r>
@@ -5435,11 +5551,13 @@
         <w:pStyle w:val="Heading3"/>
         <w:jc w:val="center"/>
       </w:pPr>
-      <w:bookmarkStart w:id="42" w:name="_Toc335379842"/>
+      <w:bookmarkStart w:id="57" w:name="_Toc336514080"/>
+      <w:bookmarkStart w:id="58" w:name="_Toc336514122"/>
       <w:r>
         <w:t>Figure 15: Display Items</w:t>
       </w:r>
-      <w:bookmarkEnd w:id="42"/>
+      <w:bookmarkEnd w:id="57"/>
+      <w:bookmarkEnd w:id="58"/>
     </w:p>
     <w:p>
       <w:pPr>
@@ -5467,7 +5585,7 @@
           <w:b w:val="0"/>
         </w:rPr>
       </w:pPr>
-      <w:bookmarkStart w:id="43" w:name="_Toc335378804"/>
+      <w:bookmarkStart w:id="59" w:name="_Toc336514123"/>
       <w:r>
         <w:rPr>
           <w:b w:val="0"/>
@@ -5475,7 +5593,7 @@
         <w:lastRenderedPageBreak/>
         <w:t>Label Attributes</w:t>
       </w:r>
-      <w:bookmarkEnd w:id="43"/>
+      <w:bookmarkEnd w:id="59"/>
     </w:p>
     <w:p>
       <w:pPr>
@@ -5561,30 +5679,134 @@
         <w:pStyle w:val="Heading3"/>
         <w:jc w:val="center"/>
       </w:pPr>
-      <w:bookmarkStart w:id="44" w:name="_Toc335379843"/>
+      <w:bookmarkStart w:id="60" w:name="_Toc336514081"/>
+      <w:bookmarkStart w:id="61" w:name="_Toc336514124"/>
       <w:r>
         <w:t>Figure 16: Label Attributes Picker</w:t>
       </w:r>
-      <w:bookmarkEnd w:id="44"/>
-    </w:p>
-    <w:p>
-      <w:pPr>
-        <w:spacing w:after="0"/>
+      <w:bookmarkEnd w:id="60"/>
+      <w:bookmarkEnd w:id="61"/>
+    </w:p>
+    <w:p>
+      <w:pPr>
+        <w:rPr>
+          <w:rFonts w:asciiTheme="majorHAnsi" w:eastAsiaTheme="majorEastAsia" w:hAnsiTheme="majorHAnsi" w:cstheme="majorBidi"/>
+          <w:b/>
+          <w:bCs/>
+          <w:color w:val="365F91" w:themeColor="accent1" w:themeShade="BF"/>
+          <w:sz w:val="28"/>
+          <w:szCs w:val="28"/>
+        </w:rPr>
+      </w:pPr>
+      <w:r>
+        <w:br w:type="page"/>
+      </w:r>
+    </w:p>
+    <w:p>
+      <w:pPr>
+        <w:pStyle w:val="Heading1"/>
         <w:jc w:val="center"/>
-        <w:rPr>
-          <w:b/>
-        </w:rPr>
-      </w:pPr>
-    </w:p>
-    <w:p>
-      <w:pPr>
+      </w:pPr>
+    </w:p>
+    <w:p>
+      <w:pPr>
+        <w:pStyle w:val="Heading1"/>
         <w:jc w:val="center"/>
       </w:pPr>
-      <w:bookmarkStart w:id="45" w:name="_Toc334523368"/>
+      <w:bookmarkStart w:id="62" w:name="_Toc336514125"/>
+      <w:r>
+        <w:t>Choosing Category to Process</w:t>
+      </w:r>
+      <w:bookmarkEnd w:id="62"/>
+    </w:p>
+    <w:p/>
+    <w:p>
+      <w:r>
+        <w:t>This option lets you choose what ASTERIX Category is to be processed. Usually, the one to be expected needs to be selected and in the case of using the application in order to display the data only category needed should be selected in order to improve performance. Choosing all available options lets you use the application to determine what categories/data items are present on the given interface.</w:t>
+      </w:r>
+    </w:p>
+    <w:p>
+      <w:pPr>
+        <w:jc w:val="center"/>
+      </w:pPr>
+      <w:r>
+        <w:rPr>
+          <w:noProof/>
+        </w:rPr>
+        <w:drawing>
+          <wp:inline distT="0" distB="0" distL="0" distR="0">
+            <wp:extent cx="2078990" cy="2363470"/>
+            <wp:effectExtent l="19050" t="0" r="0" b="0"/>
+            <wp:docPr id="1" name="Picture 1" descr="C:\Users\bhdca\Desktop\ScreenHunter_01 Sep. 27 12.56.jpg"/>
+            <wp:cNvGraphicFramePr>
+              <a:graphicFrameLocks xmlns:a="http://schemas.openxmlformats.org/drawingml/2006/main" noChangeAspect="1"/>
+            </wp:cNvGraphicFramePr>
+            <a:graphic xmlns:a="http://schemas.openxmlformats.org/drawingml/2006/main">
+              <a:graphicData uri="http://schemas.openxmlformats.org/drawingml/2006/picture">
+                <pic:pic xmlns:pic="http://schemas.openxmlformats.org/drawingml/2006/picture">
+                  <pic:nvPicPr>
+                    <pic:cNvPr id="0" name="Picture 1" descr="C:\Users\bhdca\Desktop\ScreenHunter_01 Sep. 27 12.56.jpg"/>
+                    <pic:cNvPicPr>
+                      <a:picLocks noChangeAspect="1" noChangeArrowheads="1"/>
+                    </pic:cNvPicPr>
+                  </pic:nvPicPr>
+                  <pic:blipFill>
+                    <a:blip r:embed="rId23" cstate="print"/>
+                    <a:srcRect/>
+                    <a:stretch>
+                      <a:fillRect/>
+                    </a:stretch>
+                  </pic:blipFill>
+                  <pic:spPr bwMode="auto">
+                    <a:xfrm>
+                      <a:off x="0" y="0"/>
+                      <a:ext cx="2078990" cy="2363470"/>
+                    </a:xfrm>
+                    <a:prstGeom prst="rect">
+                      <a:avLst/>
+                    </a:prstGeom>
+                    <a:noFill/>
+                    <a:ln w="9525">
+                      <a:noFill/>
+                      <a:miter lim="800000"/>
+                      <a:headEnd/>
+                      <a:tailEnd/>
+                    </a:ln>
+                  </pic:spPr>
+                </pic:pic>
+              </a:graphicData>
+            </a:graphic>
+          </wp:inline>
+        </w:drawing>
+      </w:r>
+    </w:p>
+    <w:p>
+      <w:pPr>
+        <w:pStyle w:val="Heading3"/>
+        <w:jc w:val="center"/>
+      </w:pPr>
+      <w:bookmarkStart w:id="63" w:name="_Toc334523368"/>
+      <w:bookmarkStart w:id="64" w:name="_Toc336514082"/>
+      <w:bookmarkStart w:id="65" w:name="_Toc336514126"/>
+      <w:r>
+        <w:t>Figure 17: Category decoder selector</w:t>
+      </w:r>
+      <w:bookmarkEnd w:id="64"/>
+      <w:bookmarkEnd w:id="65"/>
+    </w:p>
+    <w:p>
+      <w:pPr>
+        <w:jc w:val="center"/>
+      </w:pPr>
+    </w:p>
+    <w:p>
+      <w:pPr>
+        <w:jc w:val="center"/>
+      </w:pPr>
       <w:r>
         <w:t>Amer Kapetanovic (akapetanovic@gmail.com)</w:t>
       </w:r>
-      <w:bookmarkEnd w:id="45"/>
+      <w:bookmarkEnd w:id="63"/>
     </w:p>
     <w:p/>
     <w:p/>
@@ -7869,7 +8091,7 @@
 </file>
 
 <file path=customXml/itemProps1.xml><?xml version="1.0" encoding="utf-8"?>
-<ds:datastoreItem xmlns:ds="http://schemas.openxmlformats.org/officeDocument/2006/customXml" ds:itemID="{454A3DD8-0EFF-47B2-9AA7-A8BE4A5C7564}">
+<ds:datastoreItem xmlns:ds="http://schemas.openxmlformats.org/officeDocument/2006/customXml" ds:itemID="{98D6B9A1-98EE-4538-9155-54D010F22B48}">
   <ds:schemaRefs>
     <ds:schemaRef ds:uri="http://schemas.openxmlformats.org/officeDocument/2006/bibliography"/>
   </ds:schemaRefs>

</xml_diff>

<commit_message>
Added support for CAT34 and CAT02 - Development checkin
</commit_message>
<xml_diff>
--- a/DOCUMENTATION/User Manual.docx
+++ b/DOCUMENTATION/User Manual.docx
@@ -323,101 +323,56 @@
               <w:noProof/>
             </w:rPr>
           </w:pPr>
-          <w:r>
-            <w:rPr>
-              <w:rStyle w:val="Hyperlink"/>
-              <w:noProof/>
-            </w:rPr>
-            <w:fldChar w:fldCharType="begin"/>
-          </w:r>
-          <w:r>
-            <w:rPr>
-              <w:rStyle w:val="Hyperlink"/>
-              <w:noProof/>
-            </w:rPr>
-            <w:instrText xml:space="preserve"> </w:instrText>
-          </w:r>
-          <w:r>
-            <w:rPr>
-              <w:noProof/>
-            </w:rPr>
-            <w:instrText>HYPERLINK \l "_Toc336950683"</w:instrText>
-          </w:r>
-          <w:r>
-            <w:rPr>
-              <w:rStyle w:val="Hyperlink"/>
-              <w:noProof/>
-            </w:rPr>
-            <w:instrText xml:space="preserve"> </w:instrText>
-          </w:r>
-          <w:r>
-            <w:rPr>
-              <w:rStyle w:val="Hyperlink"/>
-              <w:noProof/>
-            </w:rPr>
-          </w:r>
-          <w:r>
-            <w:rPr>
-              <w:rStyle w:val="Hyperlink"/>
-              <w:noProof/>
-            </w:rPr>
-            <w:fldChar w:fldCharType="separate"/>
-          </w:r>
-          <w:r>
-            <w:rPr>
-              <w:noProof/>
-              <w:webHidden/>
-            </w:rPr>
-            <w:tab/>
-          </w:r>
-          <w:r>
-            <w:rPr>
-              <w:noProof/>
-              <w:webHidden/>
-            </w:rPr>
-            <w:fldChar w:fldCharType="begin"/>
-          </w:r>
-          <w:r>
-            <w:rPr>
-              <w:noProof/>
-              <w:webHidden/>
-            </w:rPr>
-            <w:instrText xml:space="preserve"> PAGEREF _Toc336950683 \h </w:instrText>
-          </w:r>
-          <w:r>
-            <w:rPr>
-              <w:noProof/>
-              <w:webHidden/>
-            </w:rPr>
-          </w:r>
-          <w:r>
-            <w:rPr>
-              <w:noProof/>
-              <w:webHidden/>
-            </w:rPr>
-            <w:fldChar w:fldCharType="separate"/>
-          </w:r>
-          <w:r>
-            <w:rPr>
-              <w:noProof/>
-              <w:webHidden/>
-            </w:rPr>
-            <w:t>5</w:t>
-          </w:r>
-          <w:r>
-            <w:rPr>
-              <w:noProof/>
-              <w:webHidden/>
-            </w:rPr>
-            <w:fldChar w:fldCharType="end"/>
-          </w:r>
-          <w:r>
-            <w:rPr>
-              <w:rStyle w:val="Hyperlink"/>
-              <w:noProof/>
-            </w:rPr>
-            <w:fldChar w:fldCharType="end"/>
-          </w:r>
+          <w:hyperlink w:anchor="_Toc336950683" w:history="1">
+            <w:r>
+              <w:rPr>
+                <w:noProof/>
+                <w:webHidden/>
+              </w:rPr>
+              <w:tab/>
+            </w:r>
+            <w:r>
+              <w:rPr>
+                <w:noProof/>
+                <w:webHidden/>
+              </w:rPr>
+              <w:fldChar w:fldCharType="begin"/>
+            </w:r>
+            <w:r>
+              <w:rPr>
+                <w:noProof/>
+                <w:webHidden/>
+              </w:rPr>
+              <w:instrText xml:space="preserve"> PAGEREF _Toc336950683 \h </w:instrText>
+            </w:r>
+            <w:r>
+              <w:rPr>
+                <w:noProof/>
+                <w:webHidden/>
+              </w:rPr>
+            </w:r>
+            <w:r>
+              <w:rPr>
+                <w:noProof/>
+                <w:webHidden/>
+              </w:rPr>
+              <w:fldChar w:fldCharType="separate"/>
+            </w:r>
+            <w:r>
+              <w:rPr>
+                <w:noProof/>
+                <w:webHidden/>
+              </w:rPr>
+              <w:t>5</w:t>
+            </w:r>
+            <w:r>
+              <w:rPr>
+                <w:noProof/>
+                <w:webHidden/>
+              </w:rPr>
+              <w:fldChar w:fldCharType="end"/>
+            </w:r>
+          </w:hyperlink>
         </w:p>
         <w:p>
           <w:pPr>
@@ -3935,9 +3890,9 @@
         </w:rPr>
         <w:drawing>
           <wp:inline distT="0" distB="0" distL="0" distR="0">
-            <wp:extent cx="7037358" cy="4520242"/>
+            <wp:extent cx="6457950" cy="3870940"/>
             <wp:effectExtent l="19050" t="0" r="0" b="0"/>
-            <wp:docPr id="15" name="Picture 3" descr="C:\Users\bhdca\Desktop\MainScreen.jpg"/>
+            <wp:docPr id="13" name="Picture 1" descr="C:\Users\bhdca\Desktop\ScreenHunter_01 Oct. 02 13.48.jpg"/>
             <wp:cNvGraphicFramePr>
               <a:graphicFrameLocks xmlns:a="http://schemas.openxmlformats.org/drawingml/2006/main" noChangeAspect="1"/>
             </wp:cNvGraphicFramePr>
@@ -3945,7 +3900,7 @@
               <a:graphicData uri="http://schemas.openxmlformats.org/drawingml/2006/picture">
                 <pic:pic xmlns:pic="http://schemas.openxmlformats.org/drawingml/2006/picture">
                   <pic:nvPicPr>
-                    <pic:cNvPr id="0" name="Picture 3" descr="C:\Users\bhdca\Desktop\MainScreen.jpg"/>
+                    <pic:cNvPr id="0" name="Picture 1" descr="C:\Users\bhdca\Desktop\ScreenHunter_01 Oct. 02 13.48.jpg"/>
                     <pic:cNvPicPr>
                       <a:picLocks noChangeAspect="1" noChangeArrowheads="1"/>
                     </pic:cNvPicPr>
@@ -3960,7 +3915,7 @@
                   <pic:spPr bwMode="auto">
                     <a:xfrm>
                       <a:off x="0" y="0"/>
-                      <a:ext cx="7037402" cy="4520270"/>
+                      <a:ext cx="6457950" cy="3870940"/>
                     </a:xfrm>
                     <a:prstGeom prst="rect">
                       <a:avLst/>
@@ -5027,7 +4982,13 @@
         <w:rPr>
           <w:noProof/>
         </w:rPr>
-        <w:t>Real time display update can be time based (CAT01, CAT48 and CAT62). In addtion to that it is possible to update the display in sync with the north mark message  (CAT02 for now), next relase will include CAT34 as well.</w:t>
+        <w:t>Real time display update can be time based (CAT01, CAT48 and CAT62). In addtion to that it is possible to update the display in sync wit</w:t>
+      </w:r>
+      <w:r>
+        <w:rPr>
+          <w:noProof/>
+        </w:rPr>
+        <w:t>h the north mark message.</w:t>
       </w:r>
     </w:p>
     <w:p>
@@ -5110,7 +5071,7 @@
                     </pic:cNvPicPr>
                   </pic:nvPicPr>
                   <pic:blipFill>
-                    <a:blip r:embed="rId16" cstate="print"/>
+                    <a:blip r:embed="rId9" cstate="print"/>
                     <a:srcRect/>
                     <a:stretch>
                       <a:fillRect/>
@@ -5188,6 +5149,94 @@
                 <pic:pic xmlns:pic="http://schemas.openxmlformats.org/drawingml/2006/picture">
                   <pic:nvPicPr>
                     <pic:cNvPr id="0" name="Picture 2" descr="C:\Users\bhdca\Desktop\ScreenHunter_02 Oct. 02 13.51.jpg"/>
+                    <pic:cNvPicPr>
+                      <a:picLocks noChangeAspect="1" noChangeArrowheads="1"/>
+                    </pic:cNvPicPr>
+                  </pic:nvPicPr>
+                  <pic:blipFill>
+                    <a:blip r:embed="rId16" cstate="print"/>
+                    <a:srcRect/>
+                    <a:stretch>
+                      <a:fillRect/>
+                    </a:stretch>
+                  </pic:blipFill>
+                  <pic:spPr bwMode="auto">
+                    <a:xfrm>
+                      <a:off x="0" y="0"/>
+                      <a:ext cx="6452870" cy="3907790"/>
+                    </a:xfrm>
+                    <a:prstGeom prst="rect">
+                      <a:avLst/>
+                    </a:prstGeom>
+                    <a:noFill/>
+                    <a:ln w="9525">
+                      <a:noFill/>
+                      <a:miter lim="800000"/>
+                      <a:headEnd/>
+                      <a:tailEnd/>
+                    </a:ln>
+                  </pic:spPr>
+                </pic:pic>
+              </a:graphicData>
+            </a:graphic>
+          </wp:inline>
+        </w:drawing>
+      </w:r>
+    </w:p>
+    <w:p>
+      <w:pPr>
+        <w:pStyle w:val="Heading3"/>
+        <w:jc w:val="center"/>
+        <w:rPr>
+          <w:noProof/>
+        </w:rPr>
+      </w:pPr>
+      <w:bookmarkStart w:id="45" w:name="_Toc336514075"/>
+      <w:bookmarkStart w:id="46" w:name="_Toc336950699"/>
+      <w:r>
+        <w:rPr>
+          <w:noProof/>
+        </w:rPr>
+        <w:t xml:space="preserve">Figure 10: </w:t>
+      </w:r>
+      <w:r>
+        <w:rPr>
+          <w:noProof/>
+        </w:rPr>
+        <w:t>Map with user defined and Google terrain overlay</w:t>
+      </w:r>
+      <w:bookmarkEnd w:id="45"/>
+      <w:bookmarkEnd w:id="46"/>
+    </w:p>
+    <w:p>
+      <w:pPr>
+        <w:pStyle w:val="Heading3"/>
+        <w:jc w:val="center"/>
+        <w:rPr>
+          <w:noProof/>
+        </w:rPr>
+      </w:pPr>
+      <w:r>
+        <w:rPr>
+          <w:i/>
+          <w:iCs/>
+          <w:noProof/>
+          <w:color w:val="808080" w:themeColor="text1" w:themeTint="7F"/>
+        </w:rPr>
+        <w:lastRenderedPageBreak/>
+        <w:drawing>
+          <wp:inline distT="0" distB="0" distL="0" distR="0">
+            <wp:extent cx="6452870" cy="3907790"/>
+            <wp:effectExtent l="19050" t="0" r="5080" b="0"/>
+            <wp:docPr id="10" name="Picture 3" descr="C:\Users\bhdca\Desktop\ScreenHunter_03 Oct. 02 13.53.jpg"/>
+            <wp:cNvGraphicFramePr>
+              <a:graphicFrameLocks xmlns:a="http://schemas.openxmlformats.org/drawingml/2006/main" noChangeAspect="1"/>
+            </wp:cNvGraphicFramePr>
+            <a:graphic xmlns:a="http://schemas.openxmlformats.org/drawingml/2006/main">
+              <a:graphicData uri="http://schemas.openxmlformats.org/drawingml/2006/picture">
+                <pic:pic xmlns:pic="http://schemas.openxmlformats.org/drawingml/2006/picture">
+                  <pic:nvPicPr>
+                    <pic:cNvPr id="0" name="Picture 3" descr="C:\Users\bhdca\Desktop\ScreenHunter_03 Oct. 02 13.53.jpg"/>
                     <pic:cNvPicPr>
                       <a:picLocks noChangeAspect="1" noChangeArrowheads="1"/>
                     </pic:cNvPicPr>
@@ -5230,22 +5279,16 @@
           <w:noProof/>
         </w:rPr>
       </w:pPr>
-      <w:bookmarkStart w:id="45" w:name="_Toc336514075"/>
-      <w:bookmarkStart w:id="46" w:name="_Toc336950699"/>
+      <w:bookmarkStart w:id="47" w:name="_Toc336514076"/>
+      <w:bookmarkStart w:id="48" w:name="_Toc336950700"/>
       <w:r>
         <w:rPr>
           <w:noProof/>
         </w:rPr>
-        <w:t xml:space="preserve">Figure 10: </w:t>
-      </w:r>
-      <w:r>
-        <w:rPr>
-          <w:noProof/>
-        </w:rPr>
-        <w:t>Map with user defined and Google terrain overlay</w:t>
-      </w:r>
-      <w:bookmarkEnd w:id="45"/>
-      <w:bookmarkEnd w:id="46"/>
+        <w:t>Figure 11: Passive display no filter</w:t>
+      </w:r>
+      <w:bookmarkEnd w:id="47"/>
+      <w:bookmarkEnd w:id="48"/>
     </w:p>
     <w:p>
       <w:pPr>
@@ -5267,7 +5310,7 @@
           <wp:inline distT="0" distB="0" distL="0" distR="0">
             <wp:extent cx="6452870" cy="3907790"/>
             <wp:effectExtent l="19050" t="0" r="5080" b="0"/>
-            <wp:docPr id="10" name="Picture 3" descr="C:\Users\bhdca\Desktop\ScreenHunter_03 Oct. 02 13.53.jpg"/>
+            <wp:docPr id="11" name="Picture 4" descr="C:\Users\bhdca\Desktop\ScreenHunter_04 Oct. 02 13.54.jpg"/>
             <wp:cNvGraphicFramePr>
               <a:graphicFrameLocks xmlns:a="http://schemas.openxmlformats.org/drawingml/2006/main" noChangeAspect="1"/>
             </wp:cNvGraphicFramePr>
@@ -5275,7 +5318,7 @@
               <a:graphicData uri="http://schemas.openxmlformats.org/drawingml/2006/picture">
                 <pic:pic xmlns:pic="http://schemas.openxmlformats.org/drawingml/2006/picture">
                   <pic:nvPicPr>
-                    <pic:cNvPr id="0" name="Picture 3" descr="C:\Users\bhdca\Desktop\ScreenHunter_03 Oct. 02 13.53.jpg"/>
+                    <pic:cNvPr id="0" name="Picture 4" descr="C:\Users\bhdca\Desktop\ScreenHunter_04 Oct. 02 13.54.jpg"/>
                     <pic:cNvPicPr>
                       <a:picLocks noChangeAspect="1" noChangeArrowheads="1"/>
                     </pic:cNvPicPr>
@@ -5314,88 +5357,6 @@
       <w:pPr>
         <w:pStyle w:val="Heading3"/>
         <w:jc w:val="center"/>
-        <w:rPr>
-          <w:noProof/>
-        </w:rPr>
-      </w:pPr>
-      <w:bookmarkStart w:id="47" w:name="_Toc336514076"/>
-      <w:bookmarkStart w:id="48" w:name="_Toc336950700"/>
-      <w:r>
-        <w:rPr>
-          <w:noProof/>
-        </w:rPr>
-        <w:t>Figure 11: Passive display no filter</w:t>
-      </w:r>
-      <w:bookmarkEnd w:id="47"/>
-      <w:bookmarkEnd w:id="48"/>
-    </w:p>
-    <w:p>
-      <w:pPr>
-        <w:pStyle w:val="Heading3"/>
-        <w:jc w:val="center"/>
-        <w:rPr>
-          <w:noProof/>
-        </w:rPr>
-      </w:pPr>
-      <w:r>
-        <w:rPr>
-          <w:i/>
-          <w:iCs/>
-          <w:noProof/>
-          <w:color w:val="808080" w:themeColor="text1" w:themeTint="7F"/>
-        </w:rPr>
-        <w:lastRenderedPageBreak/>
-        <w:drawing>
-          <wp:inline distT="0" distB="0" distL="0" distR="0">
-            <wp:extent cx="6452870" cy="3907790"/>
-            <wp:effectExtent l="19050" t="0" r="5080" b="0"/>
-            <wp:docPr id="11" name="Picture 4" descr="C:\Users\bhdca\Desktop\ScreenHunter_04 Oct. 02 13.54.jpg"/>
-            <wp:cNvGraphicFramePr>
-              <a:graphicFrameLocks xmlns:a="http://schemas.openxmlformats.org/drawingml/2006/main" noChangeAspect="1"/>
-            </wp:cNvGraphicFramePr>
-            <a:graphic xmlns:a="http://schemas.openxmlformats.org/drawingml/2006/main">
-              <a:graphicData uri="http://schemas.openxmlformats.org/drawingml/2006/picture">
-                <pic:pic xmlns:pic="http://schemas.openxmlformats.org/drawingml/2006/picture">
-                  <pic:nvPicPr>
-                    <pic:cNvPr id="0" name="Picture 4" descr="C:\Users\bhdca\Desktop\ScreenHunter_04 Oct. 02 13.54.jpg"/>
-                    <pic:cNvPicPr>
-                      <a:picLocks noChangeAspect="1" noChangeArrowheads="1"/>
-                    </pic:cNvPicPr>
-                  </pic:nvPicPr>
-                  <pic:blipFill>
-                    <a:blip r:embed="rId19" cstate="print"/>
-                    <a:srcRect/>
-                    <a:stretch>
-                      <a:fillRect/>
-                    </a:stretch>
-                  </pic:blipFill>
-                  <pic:spPr bwMode="auto">
-                    <a:xfrm>
-                      <a:off x="0" y="0"/>
-                      <a:ext cx="6452870" cy="3907790"/>
-                    </a:xfrm>
-                    <a:prstGeom prst="rect">
-                      <a:avLst/>
-                    </a:prstGeom>
-                    <a:noFill/>
-                    <a:ln w="9525">
-                      <a:noFill/>
-                      <a:miter lim="800000"/>
-                      <a:headEnd/>
-                      <a:tailEnd/>
-                    </a:ln>
-                  </pic:spPr>
-                </pic:pic>
-              </a:graphicData>
-            </a:graphic>
-          </wp:inline>
-        </w:drawing>
-      </w:r>
-    </w:p>
-    <w:p>
-      <w:pPr>
-        <w:pStyle w:val="Heading3"/>
-        <w:jc w:val="center"/>
       </w:pPr>
       <w:bookmarkStart w:id="49" w:name="_Toc336514077"/>
       <w:bookmarkStart w:id="50" w:name="_Toc336950701"/>
@@ -5471,7 +5432,7 @@
                     </pic:cNvPicPr>
                   </pic:nvPicPr>
                   <pic:blipFill>
-                    <a:blip r:embed="rId20" cstate="print"/>
+                    <a:blip r:embed="rId19" cstate="print"/>
                     <a:srcRect/>
                     <a:stretch>
                       <a:fillRect/>
@@ -5583,7 +5544,7 @@
                     </pic:cNvPicPr>
                   </pic:nvPicPr>
                   <pic:blipFill>
-                    <a:blip r:embed="rId21" cstate="print"/>
+                    <a:blip r:embed="rId20" cstate="print"/>
                     <a:srcRect/>
                     <a:stretch>
                       <a:fillRect/>
@@ -5697,7 +5658,7 @@
                     </pic:cNvPicPr>
                   </pic:nvPicPr>
                   <pic:blipFill>
-                    <a:blip r:embed="rId22" cstate="print"/>
+                    <a:blip r:embed="rId21" cstate="print"/>
                     <a:srcRect/>
                     <a:stretch>
                       <a:fillRect/>
@@ -5838,7 +5799,7 @@
                     </pic:cNvPicPr>
                   </pic:nvPicPr>
                   <pic:blipFill>
-                    <a:blip r:embed="rId23" cstate="print"/>
+                    <a:blip r:embed="rId22" cstate="print"/>
                     <a:srcRect/>
                     <a:stretch>
                       <a:fillRect/>
@@ -5970,7 +5931,7 @@
                     </pic:cNvPicPr>
                   </pic:nvPicPr>
                   <pic:blipFill>
-                    <a:blip r:embed="rId24" cstate="print"/>
+                    <a:blip r:embed="rId23" cstate="print"/>
                     <a:srcRect/>
                     <a:stretch>
                       <a:fillRect/>
@@ -6079,7 +6040,7 @@
                     </pic:cNvPicPr>
                   </pic:nvPicPr>
                   <pic:blipFill>
-                    <a:blip r:embed="rId25" cstate="print"/>
+                    <a:blip r:embed="rId24" cstate="print"/>
                     <a:srcRect/>
                     <a:stretch>
                       <a:fillRect/>
@@ -6114,8 +6075,8 @@
         <w:jc w:val="center"/>
       </w:pPr>
       <w:bookmarkStart w:id="64" w:name="_Toc336514082"/>
-      <w:bookmarkStart w:id="65" w:name="_Toc334523368"/>
-      <w:bookmarkStart w:id="66" w:name="_Toc336950711"/>
+      <w:bookmarkStart w:id="65" w:name="_Toc336950711"/>
+      <w:bookmarkStart w:id="66" w:name="_Toc334523368"/>
       <w:r>
         <w:t>Figure 18</w:t>
       </w:r>
@@ -6123,7 +6084,7 @@
         <w:t>: Category decoder selector</w:t>
       </w:r>
       <w:bookmarkEnd w:id="64"/>
-      <w:bookmarkEnd w:id="66"/>
+      <w:bookmarkEnd w:id="65"/>
     </w:p>
     <w:p>
       <w:pPr>
@@ -6320,12 +6281,6 @@
           <w:rFonts w:cstheme="minorHAnsi"/>
         </w:rPr>
       </w:pPr>
-      <w:r>
-        <w:rPr>
-          <w:rFonts w:cstheme="minorHAnsi"/>
-        </w:rPr>
-        <w:t>CAT48</w:t>
-      </w:r>
     </w:p>
     <w:p>
       <w:pPr>
@@ -6338,26 +6293,26 @@
           <w:rFonts w:cstheme="minorHAnsi"/>
         </w:rPr>
       </w:pPr>
-      <w:r>
-        <w:rPr>
-          <w:rFonts w:cstheme="minorHAnsi"/>
-        </w:rPr>
-        <w:tab/>
-      </w:r>
-      <w:r>
-        <w:rPr>
-          <w:rFonts w:cstheme="minorHAnsi"/>
-        </w:rPr>
-        <w:tab/>
-      </w:r>
-      <w:proofErr w:type="gramStart"/>
-      <w:r>
-        <w:rPr>
-          <w:rFonts w:cstheme="minorHAnsi"/>
-        </w:rPr>
-        <w:t>020 Target Report Descriptor</w:t>
-      </w:r>
-      <w:proofErr w:type="gramEnd"/>
+    </w:p>
+    <w:p>
+      <w:pPr>
+        <w:autoSpaceDE w:val="0"/>
+        <w:autoSpaceDN w:val="0"/>
+        <w:adjustRightInd w:val="0"/>
+        <w:spacing w:after="0" w:line="240" w:lineRule="auto"/>
+        <w:ind w:left="720" w:firstLine="720"/>
+        <w:rPr>
+          <w:rFonts w:cstheme="minorHAnsi"/>
+        </w:rPr>
+      </w:pPr>
+      <w:r>
+        <w:rPr>
+          <w:rFonts w:ascii="Consolas" w:hAnsi="Consolas" w:cs="Consolas"/>
+          <w:sz w:val="19"/>
+          <w:szCs w:val="19"/>
+        </w:rPr>
+        <w:t>CAT02</w:t>
+      </w:r>
     </w:p>
     <w:p>
       <w:pPr>
@@ -6381,21 +6336,7 @@
           <w:rFonts w:cstheme="minorHAnsi"/>
         </w:rPr>
         <w:tab/>
-        <w:t xml:space="preserve">040 Measured </w:t>
-      </w:r>
-      <w:proofErr w:type="gramStart"/>
-      <w:r>
-        <w:rPr>
-          <w:rFonts w:cstheme="minorHAnsi"/>
-        </w:rPr>
-        <w:t>Position</w:t>
-      </w:r>
-      <w:proofErr w:type="gramEnd"/>
-      <w:r>
-        <w:rPr>
-          <w:rFonts w:cstheme="minorHAnsi"/>
-        </w:rPr>
-        <w:t xml:space="preserve"> in Slant Polar Coordinates</w:t>
+        <w:t xml:space="preserve">000 Message Type                        </w:t>
       </w:r>
     </w:p>
     <w:p>
@@ -6413,6 +6354,12 @@
         <w:rPr>
           <w:rFonts w:cstheme="minorHAnsi"/>
         </w:rPr>
+        <w:t xml:space="preserve">       </w:t>
+      </w:r>
+      <w:r>
+        <w:rPr>
+          <w:rFonts w:cstheme="minorHAnsi"/>
+        </w:rPr>
         <w:tab/>
       </w:r>
       <w:r>
@@ -6420,21 +6367,12 @@
           <w:rFonts w:cstheme="minorHAnsi"/>
         </w:rPr>
         <w:tab/>
-        <w:t xml:space="preserve">070 Mode-3/A </w:t>
-      </w:r>
-      <w:proofErr w:type="gramStart"/>
-      <w:r>
-        <w:rPr>
-          <w:rFonts w:cstheme="minorHAnsi"/>
-        </w:rPr>
-        <w:t>Code</w:t>
-      </w:r>
-      <w:proofErr w:type="gramEnd"/>
-      <w:r>
-        <w:rPr>
-          <w:rFonts w:cstheme="minorHAnsi"/>
-        </w:rPr>
-        <w:t xml:space="preserve"> in Octal Representation</w:t>
+      </w:r>
+      <w:r>
+        <w:rPr>
+          <w:rFonts w:cstheme="minorHAnsi"/>
+        </w:rPr>
+        <w:t xml:space="preserve">020 Sector Number                       </w:t>
       </w:r>
     </w:p>
     <w:p>
@@ -6452,6 +6390,12 @@
         <w:rPr>
           <w:rFonts w:cstheme="minorHAnsi"/>
         </w:rPr>
+        <w:t xml:space="preserve">        </w:t>
+      </w:r>
+      <w:r>
+        <w:rPr>
+          <w:rFonts w:cstheme="minorHAnsi"/>
+        </w:rPr>
         <w:tab/>
       </w:r>
       <w:r>
@@ -6459,7 +6403,12 @@
           <w:rFonts w:cstheme="minorHAnsi"/>
         </w:rPr>
         <w:tab/>
-        <w:t>090 Flight Level in Binary Representation</w:t>
+      </w:r>
+      <w:r>
+        <w:rPr>
+          <w:rFonts w:cstheme="minorHAnsi"/>
+        </w:rPr>
+        <w:t xml:space="preserve">030 Time of Day                         </w:t>
       </w:r>
     </w:p>
     <w:p>
@@ -6477,6 +6426,12 @@
         <w:rPr>
           <w:rFonts w:cstheme="minorHAnsi"/>
         </w:rPr>
+        <w:t xml:space="preserve">        </w:t>
+      </w:r>
+      <w:r>
+        <w:rPr>
+          <w:rFonts w:cstheme="minorHAnsi"/>
+        </w:rPr>
         <w:tab/>
       </w:r>
       <w:r>
@@ -6484,8 +6439,39 @@
           <w:rFonts w:cstheme="minorHAnsi"/>
         </w:rPr>
         <w:tab/>
-        <w:t>240 Aircraft Identification</w:t>
-      </w:r>
+      </w:r>
+      <w:r>
+        <w:rPr>
+          <w:rFonts w:cstheme="minorHAnsi"/>
+        </w:rPr>
+        <w:t xml:space="preserve">041 Antenna Rotation </w:t>
+      </w:r>
+      <w:proofErr w:type="gramStart"/>
+      <w:r>
+        <w:rPr>
+          <w:rFonts w:cstheme="minorHAnsi"/>
+        </w:rPr>
+        <w:t>Period</w:t>
+      </w:r>
+      <w:proofErr w:type="gramEnd"/>
+      <w:r>
+        <w:rPr>
+          <w:rFonts w:cstheme="minorHAnsi"/>
+        </w:rPr>
+        <w:t xml:space="preserve">  </w:t>
+      </w:r>
+    </w:p>
+    <w:p>
+      <w:pPr>
+        <w:autoSpaceDE w:val="0"/>
+        <w:autoSpaceDN w:val="0"/>
+        <w:adjustRightInd w:val="0"/>
+        <w:spacing w:after="0" w:line="240" w:lineRule="auto"/>
+        <w:ind w:left="2880"/>
+        <w:rPr>
+          <w:rFonts w:cstheme="minorHAnsi"/>
+        </w:rPr>
+      </w:pPr>
     </w:p>
     <w:p>
       <w:pPr>
@@ -6498,18 +6484,6 @@
           <w:rFonts w:cstheme="minorHAnsi"/>
         </w:rPr>
       </w:pPr>
-      <w:r>
-        <w:rPr>
-          <w:rFonts w:cstheme="minorHAnsi"/>
-        </w:rPr>
-        <w:t>CAT62</w:t>
-      </w:r>
-      <w:r>
-        <w:rPr>
-          <w:rFonts w:cstheme="minorHAnsi"/>
-        </w:rPr>
-        <w:tab/>
-      </w:r>
     </w:p>
     <w:p>
       <w:pPr>
@@ -6526,22 +6500,9 @@
         <w:rPr>
           <w:rFonts w:cstheme="minorHAnsi"/>
         </w:rPr>
-        <w:tab/>
-      </w:r>
-      <w:r>
-        <w:rPr>
-          <w:rFonts w:cstheme="minorHAnsi"/>
-        </w:rPr>
-        <w:tab/>
-      </w:r>
-      <w:proofErr w:type="gramStart"/>
-      <w:r>
-        <w:rPr>
-          <w:rFonts w:cstheme="minorHAnsi"/>
-        </w:rPr>
-        <w:t>015 Service Identification</w:t>
-      </w:r>
-      <w:proofErr w:type="gramEnd"/>
+        <w:lastRenderedPageBreak/>
+        <w:t>CAT48</w:t>
+      </w:r>
     </w:p>
     <w:p>
       <w:pPr>
@@ -6565,8 +6526,15 @@
           <w:rFonts w:cstheme="minorHAnsi"/>
         </w:rPr>
         <w:tab/>
-        <w:t>105 Calculated Track Position (WGS-84)</w:t>
-      </w:r>
+      </w:r>
+      <w:proofErr w:type="gramStart"/>
+      <w:r>
+        <w:rPr>
+          <w:rFonts w:cstheme="minorHAnsi"/>
+        </w:rPr>
+        <w:t>020 Target Report Descriptor</w:t>
+      </w:r>
+      <w:proofErr w:type="gramEnd"/>
     </w:p>
     <w:p>
       <w:pPr>
@@ -6583,7 +6551,6 @@
         <w:rPr>
           <w:rFonts w:cstheme="minorHAnsi"/>
         </w:rPr>
-        <w:lastRenderedPageBreak/>
         <w:tab/>
       </w:r>
       <w:r>
@@ -6591,21 +6558,21 @@
           <w:rFonts w:cstheme="minorHAnsi"/>
         </w:rPr>
         <w:tab/>
-        <w:t xml:space="preserve">060 Track </w:t>
+        <w:t xml:space="preserve">040 Measured </w:t>
       </w:r>
       <w:proofErr w:type="gramStart"/>
       <w:r>
         <w:rPr>
           <w:rFonts w:cstheme="minorHAnsi"/>
         </w:rPr>
-        <w:t>Mode</w:t>
+        <w:t>Position</w:t>
       </w:r>
       <w:proofErr w:type="gramEnd"/>
       <w:r>
         <w:rPr>
           <w:rFonts w:cstheme="minorHAnsi"/>
         </w:rPr>
-        <w:t xml:space="preserve"> 3/A Code</w:t>
+        <w:t xml:space="preserve"> in Slant Polar Coordinates</w:t>
       </w:r>
     </w:p>
     <w:p>
@@ -6630,7 +6597,21 @@
           <w:rFonts w:cstheme="minorHAnsi"/>
         </w:rPr>
         <w:tab/>
-        <w:t>040 Track Number</w:t>
+        <w:t xml:space="preserve">070 Mode-3/A </w:t>
+      </w:r>
+      <w:proofErr w:type="gramStart"/>
+      <w:r>
+        <w:rPr>
+          <w:rFonts w:cstheme="minorHAnsi"/>
+        </w:rPr>
+        <w:t>Code</w:t>
+      </w:r>
+      <w:proofErr w:type="gramEnd"/>
+      <w:r>
+        <w:rPr>
+          <w:rFonts w:cstheme="minorHAnsi"/>
+        </w:rPr>
+        <w:t xml:space="preserve"> in Octal Representation</w:t>
       </w:r>
     </w:p>
     <w:p>
@@ -6655,7 +6636,7 @@
           <w:rFonts w:cstheme="minorHAnsi"/>
         </w:rPr>
         <w:tab/>
-        <w:t xml:space="preserve">136 Measured Flight Level </w:t>
+        <w:t>090 Flight Level in Binary Representation</w:t>
       </w:r>
     </w:p>
     <w:p>
@@ -6680,7 +6661,7 @@
           <w:rFonts w:cstheme="minorHAnsi"/>
         </w:rPr>
         <w:tab/>
-        <w:t>380 Aircraft Derived Data</w:t>
+        <w:t>240 Aircraft Identification</w:t>
       </w:r>
     </w:p>
     <w:p>
@@ -6691,6 +6672,452 @@
         <w:spacing w:after="0" w:line="240" w:lineRule="auto"/>
         <w:ind w:left="1440"/>
         <w:rPr>
+          <w:rFonts w:cstheme="minorHAnsi"/>
+        </w:rPr>
+      </w:pPr>
+    </w:p>
+    <w:p>
+      <w:pPr>
+        <w:autoSpaceDE w:val="0"/>
+        <w:autoSpaceDN w:val="0"/>
+        <w:adjustRightInd w:val="0"/>
+        <w:spacing w:after="0" w:line="240" w:lineRule="auto"/>
+        <w:ind w:left="720" w:firstLine="720"/>
+        <w:rPr>
+          <w:rFonts w:cstheme="minorHAnsi"/>
+        </w:rPr>
+      </w:pPr>
+      <w:r>
+        <w:rPr>
+          <w:rFonts w:cstheme="minorHAnsi"/>
+        </w:rPr>
+        <w:t>CAT34</w:t>
+      </w:r>
+    </w:p>
+    <w:p>
+      <w:pPr>
+        <w:autoSpaceDE w:val="0"/>
+        <w:autoSpaceDN w:val="0"/>
+        <w:adjustRightInd w:val="0"/>
+        <w:spacing w:after="0" w:line="240" w:lineRule="auto"/>
+        <w:rPr>
+          <w:rFonts w:cstheme="minorHAnsi"/>
+        </w:rPr>
+      </w:pPr>
+      <w:r>
+        <w:rPr>
+          <w:rFonts w:cstheme="minorHAnsi"/>
+        </w:rPr>
+        <w:tab/>
+        <w:t xml:space="preserve">    </w:t>
+      </w:r>
+      <w:r>
+        <w:rPr>
+          <w:rFonts w:cstheme="minorHAnsi"/>
+        </w:rPr>
+        <w:tab/>
+      </w:r>
+      <w:r>
+        <w:rPr>
+          <w:rFonts w:cstheme="minorHAnsi"/>
+        </w:rPr>
+        <w:tab/>
+      </w:r>
+      <w:r>
+        <w:rPr>
+          <w:rFonts w:cstheme="minorHAnsi"/>
+        </w:rPr>
+        <w:tab/>
+      </w:r>
+      <w:r>
+        <w:rPr>
+          <w:rFonts w:cstheme="minorHAnsi"/>
+        </w:rPr>
+        <w:t xml:space="preserve">000 Message Type                          </w:t>
+      </w:r>
+    </w:p>
+    <w:p>
+      <w:pPr>
+        <w:autoSpaceDE w:val="0"/>
+        <w:autoSpaceDN w:val="0"/>
+        <w:adjustRightInd w:val="0"/>
+        <w:spacing w:after="0" w:line="240" w:lineRule="auto"/>
+        <w:rPr>
+          <w:rFonts w:cstheme="minorHAnsi"/>
+        </w:rPr>
+      </w:pPr>
+      <w:r>
+        <w:rPr>
+          <w:rFonts w:cstheme="minorHAnsi"/>
+        </w:rPr>
+        <w:t xml:space="preserve">       </w:t>
+      </w:r>
+      <w:r>
+        <w:rPr>
+          <w:rFonts w:cstheme="minorHAnsi"/>
+        </w:rPr>
+        <w:tab/>
+      </w:r>
+      <w:r>
+        <w:rPr>
+          <w:rFonts w:cstheme="minorHAnsi"/>
+        </w:rPr>
+        <w:tab/>
+      </w:r>
+      <w:r>
+        <w:rPr>
+          <w:rFonts w:cstheme="minorHAnsi"/>
+        </w:rPr>
+        <w:tab/>
+      </w:r>
+      <w:r>
+        <w:rPr>
+          <w:rFonts w:cstheme="minorHAnsi"/>
+        </w:rPr>
+        <w:tab/>
+      </w:r>
+      <w:r>
+        <w:rPr>
+          <w:rFonts w:cstheme="minorHAnsi"/>
+        </w:rPr>
+        <w:t xml:space="preserve">030 </w:t>
+      </w:r>
+      <w:proofErr w:type="gramStart"/>
+      <w:r>
+        <w:rPr>
+          <w:rFonts w:cstheme="minorHAnsi"/>
+        </w:rPr>
+        <w:t>Time-of-Day</w:t>
+      </w:r>
+      <w:proofErr w:type="gramEnd"/>
+      <w:r>
+        <w:rPr>
+          <w:rFonts w:cstheme="minorHAnsi"/>
+        </w:rPr>
+        <w:t xml:space="preserve">                           </w:t>
+      </w:r>
+    </w:p>
+    <w:p>
+      <w:pPr>
+        <w:autoSpaceDE w:val="0"/>
+        <w:autoSpaceDN w:val="0"/>
+        <w:adjustRightInd w:val="0"/>
+        <w:spacing w:after="0" w:line="240" w:lineRule="auto"/>
+        <w:rPr>
+          <w:rFonts w:cstheme="minorHAnsi"/>
+        </w:rPr>
+      </w:pPr>
+      <w:r>
+        <w:rPr>
+          <w:rFonts w:cstheme="minorHAnsi"/>
+        </w:rPr>
+        <w:t xml:space="preserve">        </w:t>
+      </w:r>
+      <w:r>
+        <w:rPr>
+          <w:rFonts w:cstheme="minorHAnsi"/>
+        </w:rPr>
+        <w:tab/>
+      </w:r>
+      <w:r>
+        <w:rPr>
+          <w:rFonts w:cstheme="minorHAnsi"/>
+        </w:rPr>
+        <w:tab/>
+      </w:r>
+      <w:r>
+        <w:rPr>
+          <w:rFonts w:cstheme="minorHAnsi"/>
+        </w:rPr>
+        <w:tab/>
+      </w:r>
+      <w:r>
+        <w:rPr>
+          <w:rFonts w:cstheme="minorHAnsi"/>
+        </w:rPr>
+        <w:tab/>
+      </w:r>
+      <w:r>
+        <w:rPr>
+          <w:rFonts w:cstheme="minorHAnsi"/>
+        </w:rPr>
+        <w:t xml:space="preserve">020 Sector Number                         </w:t>
+      </w:r>
+    </w:p>
+    <w:p>
+      <w:pPr>
+        <w:autoSpaceDE w:val="0"/>
+        <w:autoSpaceDN w:val="0"/>
+        <w:adjustRightInd w:val="0"/>
+        <w:spacing w:after="0" w:line="240" w:lineRule="auto"/>
+        <w:rPr>
+          <w:rFonts w:cstheme="minorHAnsi"/>
+        </w:rPr>
+      </w:pPr>
+      <w:r>
+        <w:rPr>
+          <w:rFonts w:cstheme="minorHAnsi"/>
+        </w:rPr>
+        <w:t xml:space="preserve">       </w:t>
+      </w:r>
+      <w:r>
+        <w:rPr>
+          <w:rFonts w:cstheme="minorHAnsi"/>
+        </w:rPr>
+        <w:tab/>
+      </w:r>
+      <w:r>
+        <w:rPr>
+          <w:rFonts w:cstheme="minorHAnsi"/>
+        </w:rPr>
+        <w:tab/>
+      </w:r>
+      <w:r>
+        <w:rPr>
+          <w:rFonts w:cstheme="minorHAnsi"/>
+        </w:rPr>
+        <w:tab/>
+      </w:r>
+      <w:r>
+        <w:rPr>
+          <w:rFonts w:cstheme="minorHAnsi"/>
+        </w:rPr>
+        <w:tab/>
+      </w:r>
+      <w:r>
+        <w:rPr>
+          <w:rFonts w:cstheme="minorHAnsi"/>
+        </w:rPr>
+        <w:t xml:space="preserve">041 Antenna Rotation Period     </w:t>
+      </w:r>
+    </w:p>
+    <w:p>
+      <w:pPr>
+        <w:autoSpaceDE w:val="0"/>
+        <w:autoSpaceDN w:val="0"/>
+        <w:adjustRightInd w:val="0"/>
+        <w:spacing w:after="0" w:line="240" w:lineRule="auto"/>
+        <w:ind w:left="1440"/>
+        <w:rPr>
+          <w:rFonts w:cstheme="minorHAnsi"/>
+        </w:rPr>
+      </w:pPr>
+    </w:p>
+    <w:p>
+      <w:pPr>
+        <w:autoSpaceDE w:val="0"/>
+        <w:autoSpaceDN w:val="0"/>
+        <w:adjustRightInd w:val="0"/>
+        <w:spacing w:after="0" w:line="240" w:lineRule="auto"/>
+        <w:ind w:left="1440"/>
+        <w:rPr>
+          <w:rFonts w:cstheme="minorHAnsi"/>
+        </w:rPr>
+      </w:pPr>
+    </w:p>
+    <w:p>
+      <w:pPr>
+        <w:autoSpaceDE w:val="0"/>
+        <w:autoSpaceDN w:val="0"/>
+        <w:adjustRightInd w:val="0"/>
+        <w:spacing w:after="0" w:line="240" w:lineRule="auto"/>
+        <w:ind w:left="1440"/>
+        <w:rPr>
+          <w:rFonts w:cstheme="minorHAnsi"/>
+        </w:rPr>
+      </w:pPr>
+      <w:r>
+        <w:rPr>
+          <w:rFonts w:cstheme="minorHAnsi"/>
+        </w:rPr>
+        <w:t>CAT62</w:t>
+      </w:r>
+      <w:r>
+        <w:rPr>
+          <w:rFonts w:cstheme="minorHAnsi"/>
+        </w:rPr>
+        <w:tab/>
+      </w:r>
+    </w:p>
+    <w:p>
+      <w:pPr>
+        <w:autoSpaceDE w:val="0"/>
+        <w:autoSpaceDN w:val="0"/>
+        <w:adjustRightInd w:val="0"/>
+        <w:spacing w:after="0" w:line="240" w:lineRule="auto"/>
+        <w:ind w:left="1440"/>
+        <w:rPr>
+          <w:rFonts w:cstheme="minorHAnsi"/>
+        </w:rPr>
+      </w:pPr>
+      <w:r>
+        <w:rPr>
+          <w:rFonts w:cstheme="minorHAnsi"/>
+        </w:rPr>
+        <w:tab/>
+      </w:r>
+      <w:r>
+        <w:rPr>
+          <w:rFonts w:cstheme="minorHAnsi"/>
+        </w:rPr>
+        <w:tab/>
+      </w:r>
+      <w:proofErr w:type="gramStart"/>
+      <w:r>
+        <w:rPr>
+          <w:rFonts w:cstheme="minorHAnsi"/>
+        </w:rPr>
+        <w:t>015 Service Identification</w:t>
+      </w:r>
+      <w:proofErr w:type="gramEnd"/>
+    </w:p>
+    <w:p>
+      <w:pPr>
+        <w:autoSpaceDE w:val="0"/>
+        <w:autoSpaceDN w:val="0"/>
+        <w:adjustRightInd w:val="0"/>
+        <w:spacing w:after="0" w:line="240" w:lineRule="auto"/>
+        <w:ind w:left="1440"/>
+        <w:rPr>
+          <w:rFonts w:cstheme="minorHAnsi"/>
+        </w:rPr>
+      </w:pPr>
+      <w:r>
+        <w:rPr>
+          <w:rFonts w:cstheme="minorHAnsi"/>
+        </w:rPr>
+        <w:tab/>
+      </w:r>
+      <w:r>
+        <w:rPr>
+          <w:rFonts w:cstheme="minorHAnsi"/>
+        </w:rPr>
+        <w:tab/>
+        <w:t>105 Calculated Track Position (WGS-84)</w:t>
+      </w:r>
+    </w:p>
+    <w:p>
+      <w:pPr>
+        <w:autoSpaceDE w:val="0"/>
+        <w:autoSpaceDN w:val="0"/>
+        <w:adjustRightInd w:val="0"/>
+        <w:spacing w:after="0" w:line="240" w:lineRule="auto"/>
+        <w:ind w:left="1440"/>
+        <w:rPr>
+          <w:rFonts w:cstheme="minorHAnsi"/>
+        </w:rPr>
+      </w:pPr>
+      <w:r>
+        <w:rPr>
+          <w:rFonts w:cstheme="minorHAnsi"/>
+        </w:rPr>
+        <w:tab/>
+      </w:r>
+      <w:r>
+        <w:rPr>
+          <w:rFonts w:cstheme="minorHAnsi"/>
+        </w:rPr>
+        <w:tab/>
+        <w:t xml:space="preserve">060 Track </w:t>
+      </w:r>
+      <w:proofErr w:type="gramStart"/>
+      <w:r>
+        <w:rPr>
+          <w:rFonts w:cstheme="minorHAnsi"/>
+        </w:rPr>
+        <w:t>Mode</w:t>
+      </w:r>
+      <w:proofErr w:type="gramEnd"/>
+      <w:r>
+        <w:rPr>
+          <w:rFonts w:cstheme="minorHAnsi"/>
+        </w:rPr>
+        <w:t xml:space="preserve"> 3/A Code</w:t>
+      </w:r>
+    </w:p>
+    <w:p>
+      <w:pPr>
+        <w:autoSpaceDE w:val="0"/>
+        <w:autoSpaceDN w:val="0"/>
+        <w:adjustRightInd w:val="0"/>
+        <w:spacing w:after="0" w:line="240" w:lineRule="auto"/>
+        <w:ind w:left="1440"/>
+        <w:rPr>
+          <w:rFonts w:cstheme="minorHAnsi"/>
+        </w:rPr>
+      </w:pPr>
+      <w:r>
+        <w:rPr>
+          <w:rFonts w:cstheme="minorHAnsi"/>
+        </w:rPr>
+        <w:tab/>
+      </w:r>
+      <w:r>
+        <w:rPr>
+          <w:rFonts w:cstheme="minorHAnsi"/>
+        </w:rPr>
+        <w:tab/>
+        <w:t>040 Track Number</w:t>
+      </w:r>
+    </w:p>
+    <w:p>
+      <w:pPr>
+        <w:autoSpaceDE w:val="0"/>
+        <w:autoSpaceDN w:val="0"/>
+        <w:adjustRightInd w:val="0"/>
+        <w:spacing w:after="0" w:line="240" w:lineRule="auto"/>
+        <w:ind w:left="1440"/>
+        <w:rPr>
+          <w:rFonts w:cstheme="minorHAnsi"/>
+        </w:rPr>
+      </w:pPr>
+      <w:r>
+        <w:rPr>
+          <w:rFonts w:cstheme="minorHAnsi"/>
+        </w:rPr>
+        <w:tab/>
+      </w:r>
+      <w:r>
+        <w:rPr>
+          <w:rFonts w:cstheme="minorHAnsi"/>
+        </w:rPr>
+        <w:tab/>
+        <w:t xml:space="preserve">136 Measured Flight Level </w:t>
+      </w:r>
+    </w:p>
+    <w:p>
+      <w:pPr>
+        <w:autoSpaceDE w:val="0"/>
+        <w:autoSpaceDN w:val="0"/>
+        <w:adjustRightInd w:val="0"/>
+        <w:spacing w:after="0" w:line="240" w:lineRule="auto"/>
+        <w:ind w:left="1440"/>
+        <w:rPr>
+          <w:rFonts w:cstheme="minorHAnsi"/>
+        </w:rPr>
+      </w:pPr>
+      <w:r>
+        <w:rPr>
+          <w:rFonts w:cstheme="minorHAnsi"/>
+        </w:rPr>
+        <w:tab/>
+      </w:r>
+      <w:r>
+        <w:rPr>
+          <w:rFonts w:cstheme="minorHAnsi"/>
+        </w:rPr>
+        <w:tab/>
+        <w:t>380 Aircraft Derived Data</w:t>
+      </w:r>
+    </w:p>
+    <w:p>
+      <w:pPr>
+        <w:autoSpaceDE w:val="0"/>
+        <w:autoSpaceDN w:val="0"/>
+        <w:adjustRightInd w:val="0"/>
+        <w:spacing w:after="0" w:line="240" w:lineRule="auto"/>
+        <w:ind w:left="1440"/>
+        <w:rPr>
           <w:rFonts w:ascii="Consolas" w:hAnsi="Consolas" w:cs="Consolas"/>
           <w:sz w:val="19"/>
           <w:szCs w:val="19"/>
@@ -6724,7 +7151,7 @@
       <w:r>
         <w:t>Amer Kapetanovic (akapetanovic@gmail.com)</w:t>
       </w:r>
-      <w:bookmarkEnd w:id="65"/>
+      <w:bookmarkEnd w:id="66"/>
     </w:p>
     <w:p/>
     <w:p/>
@@ -9009,7 +9436,7 @@
 </file>
 
 <file path=customXml/itemProps1.xml><?xml version="1.0" encoding="utf-8"?>
-<ds:datastoreItem xmlns:ds="http://schemas.openxmlformats.org/officeDocument/2006/customXml" ds:itemID="{70261E98-F3F9-4514-B4EB-40D50E143587}">
+<ds:datastoreItem xmlns:ds="http://schemas.openxmlformats.org/officeDocument/2006/customXml" ds:itemID="{F8EFE004-FE53-44FF-8C34-295062672BF8}">
   <ds:schemaRefs>
     <ds:schemaRef ds:uri="http://schemas.openxmlformats.org/officeDocument/2006/bibliography"/>
   </ds:schemaRefs>

</xml_diff>

<commit_message>
Relase 1.4. Final version of label moving, CFL and climb/decs profiles.
</commit_message>
<xml_diff>
--- a/DOCUMENTATION/User Manual.docx
+++ b/DOCUMENTATION/User Manual.docx
@@ -5399,10 +5399,69 @@
     <w:p>
       <w:r>
         <w:lastRenderedPageBreak/>
-        <w:t>The following depicts track that is in coast state. It</w:t>
-      </w:r>
-      <w:r>
-        <w:t xml:space="preserve"> is possible to define the number of update cycles to keep the track on the screen without the track being updated. In this case the track is marked as such by 75 degrees pointing arrow next to Mode-A code.</w:t>
+        <w:t>The following depicts</w:t>
+      </w:r>
+      <w:r>
+        <w:t xml:space="preserve"> a</w:t>
+      </w:r>
+      <w:r>
+        <w:t xml:space="preserve"> track that is in</w:t>
+      </w:r>
+      <w:r>
+        <w:t>:</w:t>
+      </w:r>
+    </w:p>
+    <w:p>
+      <w:pPr>
+        <w:pStyle w:val="ListParagraph"/>
+        <w:numPr>
+          <w:ilvl w:val="0"/>
+          <w:numId w:val="15"/>
+        </w:numPr>
+      </w:pPr>
+      <w:r>
+        <w:t>Coast state (indicated by the down pointing arrow next to Mode A 6544</w:t>
+      </w:r>
+    </w:p>
+    <w:p>
+      <w:pPr>
+        <w:pStyle w:val="ListParagraph"/>
+        <w:numPr>
+          <w:ilvl w:val="0"/>
+          <w:numId w:val="15"/>
+        </w:numPr>
+      </w:pPr>
+      <w:r>
+        <w:t>AC is climbing (indicated by upper pointing arrow next to Mode C 334</w:t>
+      </w:r>
+    </w:p>
+    <w:p>
+      <w:pPr>
+        <w:pStyle w:val="ListParagraph"/>
+        <w:numPr>
+          <w:ilvl w:val="0"/>
+          <w:numId w:val="15"/>
+        </w:numPr>
+      </w:pPr>
+      <w:r>
+        <w:t>A track that has a CFL 600 entered (next to Mode C)</w:t>
+      </w:r>
+    </w:p>
+    <w:p>
+      <w:pPr>
+        <w:pStyle w:val="ListParagraph"/>
+        <w:numPr>
+          <w:ilvl w:val="1"/>
+          <w:numId w:val="15"/>
+        </w:numPr>
+      </w:pPr>
+      <w:r>
+        <w:t>To enter a CFL right click over CFL field.</w:t>
+      </w:r>
+    </w:p>
+    <w:p>
+      <w:r>
+        <w:t>Please note that the label box is shown only when a mouse is over the label.</w:t>
       </w:r>
     </w:p>
     <w:p>
@@ -5416,9 +5475,9 @@
         </w:rPr>
         <w:drawing>
           <wp:inline distT="0" distB="0" distL="0" distR="0">
-            <wp:extent cx="1880870" cy="1362710"/>
-            <wp:effectExtent l="19050" t="0" r="5080" b="0"/>
-            <wp:docPr id="14" name="Picture 6" descr="C:\Users\bhdca\Desktop\Coast Label.jpg"/>
+            <wp:extent cx="2665730" cy="3691890"/>
+            <wp:effectExtent l="19050" t="0" r="1270" b="0"/>
+            <wp:docPr id="15" name="Picture 1" descr="C:\Users\bhdca\Desktop\Example1.jpg"/>
             <wp:cNvGraphicFramePr>
               <a:graphicFrameLocks xmlns:a="http://schemas.openxmlformats.org/drawingml/2006/main" noChangeAspect="1"/>
             </wp:cNvGraphicFramePr>
@@ -5426,7 +5485,7 @@
               <a:graphicData uri="http://schemas.openxmlformats.org/drawingml/2006/picture">
                 <pic:pic xmlns:pic="http://schemas.openxmlformats.org/drawingml/2006/picture">
                   <pic:nvPicPr>
-                    <pic:cNvPr id="0" name="Picture 6" descr="C:\Users\bhdca\Desktop\Coast Label.jpg"/>
+                    <pic:cNvPr id="0" name="Picture 1" descr="C:\Users\bhdca\Desktop\Example1.jpg"/>
                     <pic:cNvPicPr>
                       <a:picLocks noChangeAspect="1" noChangeArrowheads="1"/>
                     </pic:cNvPicPr>
@@ -5441,7 +5500,7 @@
                   <pic:spPr bwMode="auto">
                     <a:xfrm>
                       <a:off x="0" y="0"/>
-                      <a:ext cx="1880870" cy="1362710"/>
+                      <a:ext cx="2665730" cy="3691890"/>
                     </a:xfrm>
                     <a:prstGeom prst="rect">
                       <a:avLst/>
@@ -5471,6 +5530,9 @@
         <w:t>Figure 13: Label in coast</w:t>
       </w:r>
       <w:bookmarkEnd w:id="51"/>
+      <w:r>
+        <w:t>, AC is climbing and entered CFL</w:t>
+      </w:r>
     </w:p>
     <w:p>
       <w:pPr>
@@ -5526,6 +5588,7 @@
           <w:rStyle w:val="SubtleEmphasis"/>
           <w:noProof/>
         </w:rPr>
+        <w:lastRenderedPageBreak/>
         <w:drawing>
           <wp:inline distT="0" distB="0" distL="0" distR="0">
             <wp:extent cx="1043940" cy="1147445"/>
@@ -8486,6 +8549,119 @@
       </w:pPr>
     </w:lvl>
   </w:abstractNum>
+  <w:abstractNum w:abstractNumId="14">
+    <w:nsid w:val="7A1965E0"/>
+    <w:multiLevelType w:val="hybridMultilevel"/>
+    <w:tmpl w:val="3E0CC1EC"/>
+    <w:lvl w:ilvl="0" w:tplc="04090001">
+      <w:start w:val="1"/>
+      <w:numFmt w:val="bullet"/>
+      <w:lvlText w:val=""/>
+      <w:lvlJc w:val="left"/>
+      <w:pPr>
+        <w:ind w:left="1440" w:hanging="360"/>
+      </w:pPr>
+      <w:rPr>
+        <w:rFonts w:ascii="Symbol" w:hAnsi="Symbol" w:hint="default"/>
+      </w:rPr>
+    </w:lvl>
+    <w:lvl w:ilvl="1" w:tplc="04090003">
+      <w:start w:val="1"/>
+      <w:numFmt w:val="bullet"/>
+      <w:lvlText w:val="o"/>
+      <w:lvlJc w:val="left"/>
+      <w:pPr>
+        <w:ind w:left="2160" w:hanging="360"/>
+      </w:pPr>
+      <w:rPr>
+        <w:rFonts w:ascii="Courier New" w:hAnsi="Courier New" w:cs="Courier New" w:hint="default"/>
+      </w:rPr>
+    </w:lvl>
+    <w:lvl w:ilvl="2" w:tplc="04090005" w:tentative="1">
+      <w:start w:val="1"/>
+      <w:numFmt w:val="bullet"/>
+      <w:lvlText w:val=""/>
+      <w:lvlJc w:val="left"/>
+      <w:pPr>
+        <w:ind w:left="2880" w:hanging="360"/>
+      </w:pPr>
+      <w:rPr>
+        <w:rFonts w:ascii="Wingdings" w:hAnsi="Wingdings" w:hint="default"/>
+      </w:rPr>
+    </w:lvl>
+    <w:lvl w:ilvl="3" w:tplc="04090001" w:tentative="1">
+      <w:start w:val="1"/>
+      <w:numFmt w:val="bullet"/>
+      <w:lvlText w:val=""/>
+      <w:lvlJc w:val="left"/>
+      <w:pPr>
+        <w:ind w:left="3600" w:hanging="360"/>
+      </w:pPr>
+      <w:rPr>
+        <w:rFonts w:ascii="Symbol" w:hAnsi="Symbol" w:hint="default"/>
+      </w:rPr>
+    </w:lvl>
+    <w:lvl w:ilvl="4" w:tplc="04090003" w:tentative="1">
+      <w:start w:val="1"/>
+      <w:numFmt w:val="bullet"/>
+      <w:lvlText w:val="o"/>
+      <w:lvlJc w:val="left"/>
+      <w:pPr>
+        <w:ind w:left="4320" w:hanging="360"/>
+      </w:pPr>
+      <w:rPr>
+        <w:rFonts w:ascii="Courier New" w:hAnsi="Courier New" w:cs="Courier New" w:hint="default"/>
+      </w:rPr>
+    </w:lvl>
+    <w:lvl w:ilvl="5" w:tplc="04090005" w:tentative="1">
+      <w:start w:val="1"/>
+      <w:numFmt w:val="bullet"/>
+      <w:lvlText w:val=""/>
+      <w:lvlJc w:val="left"/>
+      <w:pPr>
+        <w:ind w:left="5040" w:hanging="360"/>
+      </w:pPr>
+      <w:rPr>
+        <w:rFonts w:ascii="Wingdings" w:hAnsi="Wingdings" w:hint="default"/>
+      </w:rPr>
+    </w:lvl>
+    <w:lvl w:ilvl="6" w:tplc="04090001" w:tentative="1">
+      <w:start w:val="1"/>
+      <w:numFmt w:val="bullet"/>
+      <w:lvlText w:val=""/>
+      <w:lvlJc w:val="left"/>
+      <w:pPr>
+        <w:ind w:left="5760" w:hanging="360"/>
+      </w:pPr>
+      <w:rPr>
+        <w:rFonts w:ascii="Symbol" w:hAnsi="Symbol" w:hint="default"/>
+      </w:rPr>
+    </w:lvl>
+    <w:lvl w:ilvl="7" w:tplc="04090003" w:tentative="1">
+      <w:start w:val="1"/>
+      <w:numFmt w:val="bullet"/>
+      <w:lvlText w:val="o"/>
+      <w:lvlJc w:val="left"/>
+      <w:pPr>
+        <w:ind w:left="6480" w:hanging="360"/>
+      </w:pPr>
+      <w:rPr>
+        <w:rFonts w:ascii="Courier New" w:hAnsi="Courier New" w:cs="Courier New" w:hint="default"/>
+      </w:rPr>
+    </w:lvl>
+    <w:lvl w:ilvl="8" w:tplc="04090005" w:tentative="1">
+      <w:start w:val="1"/>
+      <w:numFmt w:val="bullet"/>
+      <w:lvlText w:val=""/>
+      <w:lvlJc w:val="left"/>
+      <w:pPr>
+        <w:ind w:left="7200" w:hanging="360"/>
+      </w:pPr>
+      <w:rPr>
+        <w:rFonts w:ascii="Wingdings" w:hAnsi="Wingdings" w:hint="default"/>
+      </w:rPr>
+    </w:lvl>
+  </w:abstractNum>
   <w:num w:numId="1">
     <w:abstractNumId w:val="6"/>
   </w:num>
@@ -8527,6 +8703,9 @@
   </w:num>
   <w:num w:numId="14">
     <w:abstractNumId w:val="5"/>
+  </w:num>
+  <w:num w:numId="15">
+    <w:abstractNumId w:val="14"/>
   </w:num>
 </w:numbering>
 </file>
@@ -9436,7 +9615,7 @@
 </file>
 
 <file path=customXml/itemProps1.xml><?xml version="1.0" encoding="utf-8"?>
-<ds:datastoreItem xmlns:ds="http://schemas.openxmlformats.org/officeDocument/2006/customXml" ds:itemID="{F8EFE004-FE53-44FF-8C34-295062672BF8}">
+<ds:datastoreItem xmlns:ds="http://schemas.openxmlformats.org/officeDocument/2006/customXml" ds:itemID="{011171A8-96A7-42D4-A02C-B8114E41AE19}">
   <ds:schemaRefs>
     <ds:schemaRef ds:uri="http://schemas.openxmlformats.org/officeDocument/2006/bibliography"/>
   </ds:schemaRefs>

</xml_diff>

<commit_message>
Implemented live feed to Google Earth to see targets in real time.
</commit_message>
<xml_diff>
--- a/DOCUMENTATION/User Manual.docx
+++ b/DOCUMENTATION/User Manual.docx
@@ -1,6 +1,6 @@
 
 <file path=word/document.xml><?xml version="1.0" encoding="utf-8"?>
-<w:document xmlns:ve="http://schemas.openxmlformats.org/markup-compatibility/2006" xmlns:o="urn:schemas-microsoft-com:office:office" xmlns:r="http://schemas.openxmlformats.org/officeDocument/2006/relationships" xmlns:m="http://schemas.openxmlformats.org/officeDocument/2006/math" xmlns:v="urn:schemas-microsoft-com:vml" xmlns:wp="http://schemas.openxmlformats.org/drawingml/2006/wordprocessingDrawing" xmlns:w10="urn:schemas-microsoft-com:office:word" xmlns:w="http://schemas.openxmlformats.org/wordprocessingml/2006/main" xmlns:wne="http://schemas.microsoft.com/office/word/2006/wordml">
+<w:document xmlns:wpc="http://schemas.microsoft.com/office/word/2010/wordprocessingCanvas" xmlns:mc="http://schemas.openxmlformats.org/markup-compatibility/2006" xmlns:o="urn:schemas-microsoft-com:office:office" xmlns:r="http://schemas.openxmlformats.org/officeDocument/2006/relationships" xmlns:m="http://schemas.openxmlformats.org/officeDocument/2006/math" xmlns:v="urn:schemas-microsoft-com:vml" xmlns:wp14="http://schemas.microsoft.com/office/word/2010/wordprocessingDrawing" xmlns:wp="http://schemas.openxmlformats.org/drawingml/2006/wordprocessingDrawing" xmlns:w10="urn:schemas-microsoft-com:office:word" xmlns:w="http://schemas.openxmlformats.org/wordprocessingml/2006/main" xmlns:w14="http://schemas.microsoft.com/office/word/2010/wordml" xmlns:wpg="http://schemas.microsoft.com/office/word/2010/wordprocessingGroup" xmlns:wpi="http://schemas.microsoft.com/office/word/2010/wordprocessingInk" xmlns:wne="http://schemas.microsoft.com/office/word/2006/wordml" xmlns:wps="http://schemas.microsoft.com/office/word/2010/wordprocessingShape" mc:Ignorable="w14 wp14">
   <w:body>
     <w:sdt>
       <w:sdtPr>
@@ -18,6 +18,7 @@
           <w:docPartUnique/>
         </w:docPartObj>
       </w:sdtPr>
+      <w:sdtEndPr/>
       <w:sdtContent>
         <w:p>
           <w:pPr>
@@ -2425,10 +2426,15 @@
       </w:r>
     </w:p>
     <w:p>
+      <w:pPr>
+        <w:rPr>
+          <w:rStyle w:val="Hyperlink"/>
+        </w:rPr>
+      </w:pPr>
       <w:r>
         <w:t xml:space="preserve">Note that the application also uses Visual Basic Power Pack, so in order to use full functionality of the application please make sure it is installed. You can get it at: </w:t>
       </w:r>
-      <w:hyperlink r:id="rId6" w:history="1">
+      <w:hyperlink r:id="rId7" w:history="1">
         <w:r>
           <w:rPr>
             <w:rStyle w:val="Hyperlink"/>
@@ -2438,6 +2444,34 @@
       </w:hyperlink>
     </w:p>
     <w:p>
+      <w:r>
+        <w:rPr>
+          <w:rStyle w:val="Hyperlink"/>
+          <w:color w:val="auto"/>
+          <w:u w:val="none"/>
+        </w:rPr>
+        <w:t>On my PC I have it installed at C:\Program Files\Reference Assemblies\Microsoft\VBPowerPacks\v10.0\Microsoft.VisualBasic.PowerPacks.Vs.dll</w:t>
+      </w:r>
+      <w:r>
+        <w:rPr>
+          <w:rStyle w:val="Hyperlink"/>
+          <w:color w:val="auto"/>
+          <w:u w:val="none"/>
+        </w:rPr>
+        <w:t xml:space="preserve">. and </w:t>
+      </w:r>
+      <w:r>
+        <w:rPr>
+          <w:rStyle w:val="Hyperlink"/>
+          <w:color w:val="auto"/>
+          <w:u w:val="none"/>
+        </w:rPr>
+        <w:t>referenced form VS2010.</w:t>
+      </w:r>
+      <w:bookmarkStart w:id="2" w:name="_GoBack"/>
+      <w:bookmarkEnd w:id="2"/>
+    </w:p>
+    <w:p>
       <w:pPr>
         <w:autoSpaceDE w:val="0"/>
         <w:autoSpaceDN w:val="0"/>
@@ -2542,11 +2576,11 @@
         <w:pStyle w:val="Heading1"/>
         <w:jc w:val="center"/>
       </w:pPr>
-      <w:bookmarkStart w:id="2" w:name="_Toc336950680"/>
+      <w:bookmarkStart w:id="3" w:name="_Toc336950680"/>
       <w:r>
         <w:t>Initial Setup</w:t>
       </w:r>
-      <w:bookmarkEnd w:id="2"/>
+      <w:bookmarkEnd w:id="3"/>
     </w:p>
     <w:p>
       <w:r>
@@ -2759,7 +2793,11 @@
         <w:t xml:space="preserve"> (LAT/LNG of the default center of the display map. </w:t>
       </w:r>
       <w:r>
-        <w:t xml:space="preserve">The parameter is set to the center of Bosnia and Herzegovina but can be modified using </w:t>
+        <w:t xml:space="preserve">The parameter is set to the center of Bosnia and </w:t>
+      </w:r>
+      <w:r>
+        <w:lastRenderedPageBreak/>
+        <w:t xml:space="preserve">Herzegovina but can be modified using </w:t>
       </w:r>
       <w:r>
         <w:t xml:space="preserve">application GUI. </w:t>
@@ -2781,7 +2819,6 @@
         </w:rPr>
       </w:pPr>
       <w:r>
-        <w:lastRenderedPageBreak/>
         <w:t xml:space="preserve">Display </w:t>
       </w:r>
       <w:r>
@@ -3050,7 +3087,7 @@
       <w:r>
         <w:t xml:space="preserve">Defines state borders. See the file for the proper syntax and modify it as needed. I got my data from </w:t>
       </w:r>
-      <w:hyperlink r:id="rId7" w:history="1">
+      <w:hyperlink r:id="rId8" w:history="1">
         <w:r>
           <w:rPr>
             <w:rStyle w:val="Hyperlink"/>
@@ -3310,13 +3347,14 @@
         <w:pStyle w:val="Heading1"/>
         <w:jc w:val="center"/>
       </w:pPr>
-      <w:bookmarkStart w:id="3" w:name="_Toc334523344"/>
-      <w:bookmarkStart w:id="4" w:name="_Toc336950681"/>
-      <w:r>
+      <w:bookmarkStart w:id="4" w:name="_Toc334523344"/>
+      <w:bookmarkStart w:id="5" w:name="_Toc336950681"/>
+      <w:r>
+        <w:lastRenderedPageBreak/>
         <w:t>Main Windows and Functionality</w:t>
       </w:r>
-      <w:bookmarkEnd w:id="3"/>
       <w:bookmarkEnd w:id="4"/>
+      <w:bookmarkEnd w:id="5"/>
     </w:p>
     <w:p>
       <w:r>
@@ -3359,7 +3397,6 @@
         <w:pStyle w:val="ListParagraph"/>
       </w:pPr>
       <w:r>
-        <w:lastRenderedPageBreak/>
         <w:t xml:space="preserve">PC where ASTERIX </w:t>
       </w:r>
       <w:r>
@@ -3472,7 +3509,23 @@
           <w:b/>
           <w:i/>
         </w:rPr>
-        <w:t xml:space="preserve">I use gengate provided by </w:t>
+        <w:t xml:space="preserve">I use </w:t>
+      </w:r>
+      <w:proofErr w:type="spellStart"/>
+      <w:r>
+        <w:rPr>
+          <w:b/>
+          <w:i/>
+        </w:rPr>
+        <w:t>gengate</w:t>
+      </w:r>
+      <w:proofErr w:type="spellEnd"/>
+      <w:r>
+        <w:rPr>
+          <w:b/>
+          <w:i/>
+        </w:rPr>
+        <w:t xml:space="preserve"> provided by </w:t>
       </w:r>
       <w:proofErr w:type="spellStart"/>
       <w:r>
@@ -3624,14 +3677,14 @@
         <w:pStyle w:val="Heading1"/>
         <w:jc w:val="center"/>
       </w:pPr>
-      <w:bookmarkStart w:id="5" w:name="_Toc334523345"/>
-      <w:bookmarkStart w:id="6" w:name="_Toc336950682"/>
+      <w:bookmarkStart w:id="6" w:name="_Toc334523345"/>
+      <w:bookmarkStart w:id="7" w:name="_Toc336950682"/>
       <w:r>
         <w:lastRenderedPageBreak/>
         <w:t>Setting up a connection</w:t>
       </w:r>
-      <w:bookmarkEnd w:id="5"/>
       <w:bookmarkEnd w:id="6"/>
+      <w:bookmarkEnd w:id="7"/>
     </w:p>
     <w:p/>
     <w:p>
@@ -3689,8 +3742,8 @@
         </w:rPr>
         <w:fldChar w:fldCharType="end"/>
       </w:r>
-      <w:bookmarkStart w:id="7" w:name="_Toc336514065"/>
-      <w:bookmarkStart w:id="8" w:name="_Toc336950683"/>
+      <w:bookmarkStart w:id="8" w:name="_Toc336514065"/>
+      <w:bookmarkStart w:id="9" w:name="_Toc336950683"/>
       <w:r>
         <w:rPr>
           <w:rStyle w:val="SubtleEmphasis"/>
@@ -3714,7 +3767,7 @@
                     </pic:cNvPicPr>
                   </pic:nvPicPr>
                   <pic:blipFill>
-                    <a:blip r:embed="rId8" cstate="print"/>
+                    <a:blip r:embed="rId9" cstate="print"/>
                     <a:srcRect/>
                     <a:stretch>
                       <a:fillRect/>
@@ -3742,23 +3795,23 @@
           </wp:inline>
         </w:drawing>
       </w:r>
-      <w:bookmarkEnd w:id="7"/>
       <w:bookmarkEnd w:id="8"/>
+      <w:bookmarkEnd w:id="9"/>
     </w:p>
     <w:p>
       <w:pPr>
         <w:pStyle w:val="Heading3"/>
         <w:jc w:val="center"/>
       </w:pPr>
-      <w:bookmarkStart w:id="9" w:name="_Toc334523346"/>
-      <w:bookmarkStart w:id="10" w:name="_Toc336514066"/>
-      <w:bookmarkStart w:id="11" w:name="_Toc336950684"/>
+      <w:bookmarkStart w:id="10" w:name="_Toc334523346"/>
+      <w:bookmarkStart w:id="11" w:name="_Toc336514066"/>
+      <w:bookmarkStart w:id="12" w:name="_Toc336950684"/>
       <w:r>
         <w:t>Figure 1: Connection Screen</w:t>
       </w:r>
-      <w:bookmarkEnd w:id="9"/>
       <w:bookmarkEnd w:id="10"/>
       <w:bookmarkEnd w:id="11"/>
+      <w:bookmarkEnd w:id="12"/>
     </w:p>
     <w:p>
       <w:r>
@@ -3770,8 +3823,8 @@
         <w:pStyle w:val="Heading1"/>
         <w:jc w:val="center"/>
       </w:pPr>
-      <w:bookmarkStart w:id="12" w:name="_Toc334523347"/>
-      <w:bookmarkStart w:id="13" w:name="_Toc336950685"/>
+      <w:bookmarkStart w:id="13" w:name="_Toc334523347"/>
+      <w:bookmarkStart w:id="14" w:name="_Toc336950685"/>
       <w:r>
         <w:lastRenderedPageBreak/>
         <w:t xml:space="preserve">Start </w:t>
@@ -3782,8 +3835,8 @@
       <w:r>
         <w:t>data</w:t>
       </w:r>
-      <w:bookmarkEnd w:id="12"/>
       <w:bookmarkEnd w:id="13"/>
+      <w:bookmarkEnd w:id="14"/>
     </w:p>
     <w:p>
       <w:pPr>
@@ -3906,7 +3959,7 @@
                     </pic:cNvPicPr>
                   </pic:nvPicPr>
                   <pic:blipFill>
-                    <a:blip r:embed="rId9" cstate="print"/>
+                    <a:blip r:embed="rId10" cstate="print"/>
                     <a:srcRect/>
                     <a:stretch>
                       <a:fillRect/>
@@ -3940,8 +3993,8 @@
         <w:pStyle w:val="Heading3"/>
         <w:jc w:val="center"/>
       </w:pPr>
-      <w:bookmarkStart w:id="14" w:name="_Toc336514067"/>
-      <w:bookmarkStart w:id="15" w:name="_Toc336950686"/>
+      <w:bookmarkStart w:id="15" w:name="_Toc336514067"/>
+      <w:bookmarkStart w:id="16" w:name="_Toc336950686"/>
       <w:r>
         <w:t xml:space="preserve">Figure 2: Main </w:t>
       </w:r>
@@ -3951,8 +4004,8 @@
       <w:r>
         <w:t>Window</w:t>
       </w:r>
-      <w:bookmarkEnd w:id="14"/>
       <w:bookmarkEnd w:id="15"/>
+      <w:bookmarkEnd w:id="16"/>
     </w:p>
     <w:p>
       <w:pPr>
@@ -3988,7 +4041,7 @@
                     </pic:cNvPicPr>
                   </pic:nvPicPr>
                   <pic:blipFill>
-                    <a:blip r:embed="rId10" cstate="print"/>
+                    <a:blip r:embed="rId11" cstate="print"/>
                     <a:srcRect/>
                     <a:stretch>
                       <a:fillRect/>
@@ -4022,13 +4075,13 @@
         <w:pStyle w:val="Heading3"/>
         <w:jc w:val="center"/>
       </w:pPr>
-      <w:bookmarkStart w:id="16" w:name="_Toc336514068"/>
-      <w:bookmarkStart w:id="17" w:name="_Toc336950687"/>
+      <w:bookmarkStart w:id="17" w:name="_Toc336514068"/>
+      <w:bookmarkStart w:id="18" w:name="_Toc336950687"/>
       <w:r>
         <w:t>Figure 3: Main Capture Window</w:t>
       </w:r>
-      <w:bookmarkEnd w:id="16"/>
       <w:bookmarkEnd w:id="17"/>
+      <w:bookmarkEnd w:id="18"/>
     </w:p>
     <w:p/>
     <w:p>
@@ -4062,13 +4115,13 @@
         <w:pStyle w:val="Heading1"/>
         <w:jc w:val="center"/>
       </w:pPr>
-      <w:bookmarkStart w:id="18" w:name="_Toc334523348"/>
-      <w:bookmarkStart w:id="19" w:name="_Toc336950688"/>
+      <w:bookmarkStart w:id="19" w:name="_Toc334523348"/>
+      <w:bookmarkStart w:id="20" w:name="_Toc336950688"/>
       <w:r>
         <w:t>Data Item Presence</w:t>
       </w:r>
-      <w:bookmarkEnd w:id="18"/>
       <w:bookmarkEnd w:id="19"/>
+      <w:bookmarkEnd w:id="20"/>
     </w:p>
     <w:p>
       <w:r>
@@ -4103,7 +4156,7 @@
                     </pic:cNvPicPr>
                   </pic:nvPicPr>
                   <pic:blipFill>
-                    <a:blip r:embed="rId11" cstate="print"/>
+                    <a:blip r:embed="rId12" cstate="print"/>
                     <a:srcRect/>
                     <a:stretch>
                       <a:fillRect/>
@@ -4137,9 +4190,9 @@
         <w:pStyle w:val="Heading3"/>
         <w:jc w:val="center"/>
       </w:pPr>
-      <w:bookmarkStart w:id="20" w:name="_Toc334523349"/>
-      <w:bookmarkStart w:id="21" w:name="_Toc336514069"/>
-      <w:bookmarkStart w:id="22" w:name="_Toc336950689"/>
+      <w:bookmarkStart w:id="21" w:name="_Toc334523349"/>
+      <w:bookmarkStart w:id="22" w:name="_Toc336514069"/>
+      <w:bookmarkStart w:id="23" w:name="_Toc336950689"/>
       <w:r>
         <w:t>Figure 4</w:t>
       </w:r>
@@ -4149,9 +4202,9 @@
       <w:r>
         <w:t>presences</w:t>
       </w:r>
-      <w:bookmarkEnd w:id="20"/>
       <w:bookmarkEnd w:id="21"/>
       <w:bookmarkEnd w:id="22"/>
+      <w:bookmarkEnd w:id="23"/>
     </w:p>
     <w:p/>
     <w:p>
@@ -4268,13 +4321,13 @@
         <w:pStyle w:val="Heading1"/>
         <w:jc w:val="center"/>
       </w:pPr>
-      <w:bookmarkStart w:id="23" w:name="_Toc334523350"/>
-      <w:bookmarkStart w:id="24" w:name="_Toc336950690"/>
+      <w:bookmarkStart w:id="24" w:name="_Toc334523350"/>
+      <w:bookmarkStart w:id="25" w:name="_Toc336950690"/>
       <w:r>
         <w:t>Data Item View</w:t>
       </w:r>
-      <w:bookmarkEnd w:id="23"/>
       <w:bookmarkEnd w:id="24"/>
+      <w:bookmarkEnd w:id="25"/>
     </w:p>
     <w:p>
       <w:r>
@@ -4319,7 +4372,7 @@
                     </pic:cNvPicPr>
                   </pic:nvPicPr>
                   <pic:blipFill>
-                    <a:blip r:embed="rId12" cstate="print"/>
+                    <a:blip r:embed="rId13" cstate="print"/>
                     <a:srcRect/>
                     <a:stretch>
                       <a:fillRect/>
@@ -4353,18 +4406,18 @@
         <w:pStyle w:val="Heading3"/>
         <w:jc w:val="center"/>
       </w:pPr>
-      <w:bookmarkStart w:id="25" w:name="_Toc334523351"/>
-      <w:bookmarkStart w:id="26" w:name="_Toc336514070"/>
-      <w:bookmarkStart w:id="27" w:name="_Toc336950691"/>
+      <w:bookmarkStart w:id="26" w:name="_Toc334523351"/>
+      <w:bookmarkStart w:id="27" w:name="_Toc336514070"/>
+      <w:bookmarkStart w:id="28" w:name="_Toc336950691"/>
       <w:r>
         <w:t>Figure 5</w:t>
       </w:r>
       <w:r>
         <w:t>: Data Item View</w:t>
       </w:r>
-      <w:bookmarkEnd w:id="25"/>
       <w:bookmarkEnd w:id="26"/>
       <w:bookmarkEnd w:id="27"/>
+      <w:bookmarkEnd w:id="28"/>
     </w:p>
     <w:p>
       <w:r>
@@ -4377,8 +4430,8 @@
         <w:pStyle w:val="Heading1"/>
         <w:jc w:val="center"/>
       </w:pPr>
-      <w:bookmarkStart w:id="28" w:name="_Toc334523352"/>
-      <w:bookmarkStart w:id="29" w:name="_Toc336950692"/>
+      <w:bookmarkStart w:id="29" w:name="_Toc334523352"/>
+      <w:bookmarkStart w:id="30" w:name="_Toc336950692"/>
       <w:r>
         <w:t>View by</w:t>
       </w:r>
@@ -4388,8 +4441,8 @@
       <w:r>
         <w:t xml:space="preserve"> Code</w:t>
       </w:r>
-      <w:bookmarkEnd w:id="28"/>
       <w:bookmarkEnd w:id="29"/>
+      <w:bookmarkEnd w:id="30"/>
     </w:p>
     <w:p/>
     <w:p>
@@ -4554,7 +4607,7 @@
                     <pic:cNvPicPr/>
                   </pic:nvPicPr>
                   <pic:blipFill>
-                    <a:blip r:embed="rId13" cstate="print"/>
+                    <a:blip r:embed="rId14" cstate="print"/>
                     <a:stretch>
                       <a:fillRect/>
                     </a:stretch>
@@ -4580,9 +4633,9 @@
         <w:pStyle w:val="Heading3"/>
         <w:jc w:val="center"/>
       </w:pPr>
-      <w:bookmarkStart w:id="30" w:name="_Toc334523353"/>
-      <w:bookmarkStart w:id="31" w:name="_Toc336514071"/>
-      <w:bookmarkStart w:id="32" w:name="_Toc336950693"/>
+      <w:bookmarkStart w:id="31" w:name="_Toc334523353"/>
+      <w:bookmarkStart w:id="32" w:name="_Toc336514071"/>
+      <w:bookmarkStart w:id="33" w:name="_Toc336950693"/>
       <w:r>
         <w:t>Figure 6</w:t>
       </w:r>
@@ -4595,9 +4648,9 @@
       <w:r>
         <w:t xml:space="preserve"> code</w:t>
       </w:r>
-      <w:bookmarkEnd w:id="30"/>
       <w:bookmarkEnd w:id="31"/>
       <w:bookmarkEnd w:id="32"/>
+      <w:bookmarkEnd w:id="33"/>
     </w:p>
     <w:p>
       <w:pPr>
@@ -4618,14 +4671,14 @@
         <w:pStyle w:val="Heading1"/>
         <w:jc w:val="center"/>
       </w:pPr>
-      <w:bookmarkStart w:id="33" w:name="_Toc334523354"/>
-      <w:bookmarkStart w:id="34" w:name="_Toc336950694"/>
+      <w:bookmarkStart w:id="34" w:name="_Toc334523354"/>
+      <w:bookmarkStart w:id="35" w:name="_Toc336950694"/>
       <w:r>
         <w:lastRenderedPageBreak/>
         <w:t>Export</w:t>
       </w:r>
-      <w:bookmarkEnd w:id="33"/>
       <w:bookmarkEnd w:id="34"/>
+      <w:bookmarkEnd w:id="35"/>
     </w:p>
     <w:p>
       <w:r>
@@ -4673,7 +4726,7 @@
                     </pic:cNvPicPr>
                   </pic:nvPicPr>
                   <pic:blipFill>
-                    <a:blip r:embed="rId14" cstate="print"/>
+                    <a:blip r:embed="rId15" cstate="print"/>
                     <a:srcRect/>
                     <a:stretch>
                       <a:fillRect/>
@@ -4707,9 +4760,9 @@
         <w:pStyle w:val="Heading3"/>
         <w:jc w:val="center"/>
       </w:pPr>
-      <w:bookmarkStart w:id="35" w:name="_Toc334523355"/>
-      <w:bookmarkStart w:id="36" w:name="_Toc336514072"/>
-      <w:bookmarkStart w:id="37" w:name="_Toc336950695"/>
+      <w:bookmarkStart w:id="36" w:name="_Toc334523355"/>
+      <w:bookmarkStart w:id="37" w:name="_Toc336514072"/>
+      <w:bookmarkStart w:id="38" w:name="_Toc336950695"/>
       <w:r>
         <w:t>Figure 7</w:t>
       </w:r>
@@ -4722,9 +4775,9 @@
       <w:r>
         <w:t xml:space="preserve"> code</w:t>
       </w:r>
-      <w:bookmarkEnd w:id="35"/>
       <w:bookmarkEnd w:id="36"/>
       <w:bookmarkEnd w:id="37"/>
+      <w:bookmarkEnd w:id="38"/>
     </w:p>
     <w:p/>
     <w:p>
@@ -4755,7 +4808,7 @@
                     </pic:cNvPicPr>
                   </pic:nvPicPr>
                   <pic:blipFill>
-                    <a:blip r:embed="rId15" cstate="print"/>
+                    <a:blip r:embed="rId16" cstate="print"/>
                     <a:srcRect/>
                     <a:stretch>
                       <a:fillRect/>
@@ -4792,9 +4845,9 @@
           <w:noProof/>
         </w:rPr>
       </w:pPr>
-      <w:bookmarkStart w:id="38" w:name="_Toc334523356"/>
-      <w:bookmarkStart w:id="39" w:name="_Toc336514073"/>
-      <w:bookmarkStart w:id="40" w:name="_Toc336950696"/>
+      <w:bookmarkStart w:id="39" w:name="_Toc334523356"/>
+      <w:bookmarkStart w:id="40" w:name="_Toc336514073"/>
+      <w:bookmarkStart w:id="41" w:name="_Toc336950696"/>
       <w:r>
         <w:rPr>
           <w:noProof/>
@@ -4825,9 +4878,9 @@
         </w:rPr>
         <w:t>over Bosnia and Herzegovina</w:t>
       </w:r>
-      <w:bookmarkEnd w:id="38"/>
       <w:bookmarkEnd w:id="39"/>
       <w:bookmarkEnd w:id="40"/>
+      <w:bookmarkEnd w:id="41"/>
     </w:p>
     <w:p>
       <w:pPr>
@@ -4844,8 +4897,8 @@
           <w:noProof/>
         </w:rPr>
       </w:pPr>
-      <w:bookmarkStart w:id="41" w:name="_Toc334523357"/>
-      <w:bookmarkStart w:id="42" w:name="_Toc336950697"/>
+      <w:bookmarkStart w:id="42" w:name="_Toc334523357"/>
+      <w:bookmarkStart w:id="43" w:name="_Toc336950697"/>
       <w:r>
         <w:rPr>
           <w:noProof/>
@@ -4865,8 +4918,8 @@
         </w:rPr>
         <w:t xml:space="preserve"> Display</w:t>
       </w:r>
-      <w:bookmarkEnd w:id="41"/>
       <w:bookmarkEnd w:id="42"/>
+      <w:bookmarkEnd w:id="43"/>
     </w:p>
     <w:p>
       <w:pPr>
@@ -5071,7 +5124,7 @@
                     </pic:cNvPicPr>
                   </pic:nvPicPr>
                   <pic:blipFill>
-                    <a:blip r:embed="rId9" cstate="print"/>
+                    <a:blip r:embed="rId10" cstate="print"/>
                     <a:srcRect/>
                     <a:stretch>
                       <a:fillRect/>
@@ -5108,16 +5161,16 @@
           <w:noProof/>
         </w:rPr>
       </w:pPr>
-      <w:bookmarkStart w:id="43" w:name="_Toc336514074"/>
-      <w:bookmarkStart w:id="44" w:name="_Toc336950698"/>
+      <w:bookmarkStart w:id="44" w:name="_Toc336514074"/>
+      <w:bookmarkStart w:id="45" w:name="_Toc336950698"/>
       <w:r>
         <w:rPr>
           <w:noProof/>
         </w:rPr>
         <w:t>Figure 9: Custom Map with only user defined data.</w:t>
       </w:r>
-      <w:bookmarkEnd w:id="43"/>
       <w:bookmarkEnd w:id="44"/>
+      <w:bookmarkEnd w:id="45"/>
     </w:p>
     <w:p/>
     <w:p>
@@ -5149,94 +5202,6 @@
                 <pic:pic xmlns:pic="http://schemas.openxmlformats.org/drawingml/2006/picture">
                   <pic:nvPicPr>
                     <pic:cNvPr id="0" name="Picture 2" descr="C:\Users\bhdca\Desktop\ScreenHunter_02 Oct. 02 13.51.jpg"/>
-                    <pic:cNvPicPr>
-                      <a:picLocks noChangeAspect="1" noChangeArrowheads="1"/>
-                    </pic:cNvPicPr>
-                  </pic:nvPicPr>
-                  <pic:blipFill>
-                    <a:blip r:embed="rId16" cstate="print"/>
-                    <a:srcRect/>
-                    <a:stretch>
-                      <a:fillRect/>
-                    </a:stretch>
-                  </pic:blipFill>
-                  <pic:spPr bwMode="auto">
-                    <a:xfrm>
-                      <a:off x="0" y="0"/>
-                      <a:ext cx="6452870" cy="3907790"/>
-                    </a:xfrm>
-                    <a:prstGeom prst="rect">
-                      <a:avLst/>
-                    </a:prstGeom>
-                    <a:noFill/>
-                    <a:ln w="9525">
-                      <a:noFill/>
-                      <a:miter lim="800000"/>
-                      <a:headEnd/>
-                      <a:tailEnd/>
-                    </a:ln>
-                  </pic:spPr>
-                </pic:pic>
-              </a:graphicData>
-            </a:graphic>
-          </wp:inline>
-        </w:drawing>
-      </w:r>
-    </w:p>
-    <w:p>
-      <w:pPr>
-        <w:pStyle w:val="Heading3"/>
-        <w:jc w:val="center"/>
-        <w:rPr>
-          <w:noProof/>
-        </w:rPr>
-      </w:pPr>
-      <w:bookmarkStart w:id="45" w:name="_Toc336514075"/>
-      <w:bookmarkStart w:id="46" w:name="_Toc336950699"/>
-      <w:r>
-        <w:rPr>
-          <w:noProof/>
-        </w:rPr>
-        <w:t xml:space="preserve">Figure 10: </w:t>
-      </w:r>
-      <w:r>
-        <w:rPr>
-          <w:noProof/>
-        </w:rPr>
-        <w:t>Map with user defined and Google terrain overlay</w:t>
-      </w:r>
-      <w:bookmarkEnd w:id="45"/>
-      <w:bookmarkEnd w:id="46"/>
-    </w:p>
-    <w:p>
-      <w:pPr>
-        <w:pStyle w:val="Heading3"/>
-        <w:jc w:val="center"/>
-        <w:rPr>
-          <w:noProof/>
-        </w:rPr>
-      </w:pPr>
-      <w:r>
-        <w:rPr>
-          <w:i/>
-          <w:iCs/>
-          <w:noProof/>
-          <w:color w:val="808080" w:themeColor="text1" w:themeTint="7F"/>
-        </w:rPr>
-        <w:lastRenderedPageBreak/>
-        <w:drawing>
-          <wp:inline distT="0" distB="0" distL="0" distR="0">
-            <wp:extent cx="6452870" cy="3907790"/>
-            <wp:effectExtent l="19050" t="0" r="5080" b="0"/>
-            <wp:docPr id="10" name="Picture 3" descr="C:\Users\bhdca\Desktop\ScreenHunter_03 Oct. 02 13.53.jpg"/>
-            <wp:cNvGraphicFramePr>
-              <a:graphicFrameLocks xmlns:a="http://schemas.openxmlformats.org/drawingml/2006/main" noChangeAspect="1"/>
-            </wp:cNvGraphicFramePr>
-            <a:graphic xmlns:a="http://schemas.openxmlformats.org/drawingml/2006/main">
-              <a:graphicData uri="http://schemas.openxmlformats.org/drawingml/2006/picture">
-                <pic:pic xmlns:pic="http://schemas.openxmlformats.org/drawingml/2006/picture">
-                  <pic:nvPicPr>
-                    <pic:cNvPr id="0" name="Picture 3" descr="C:\Users\bhdca\Desktop\ScreenHunter_03 Oct. 02 13.53.jpg"/>
                     <pic:cNvPicPr>
                       <a:picLocks noChangeAspect="1" noChangeArrowheads="1"/>
                     </pic:cNvPicPr>
@@ -5279,16 +5244,22 @@
           <w:noProof/>
         </w:rPr>
       </w:pPr>
-      <w:bookmarkStart w:id="47" w:name="_Toc336514076"/>
-      <w:bookmarkStart w:id="48" w:name="_Toc336950700"/>
+      <w:bookmarkStart w:id="46" w:name="_Toc336514075"/>
+      <w:bookmarkStart w:id="47" w:name="_Toc336950699"/>
       <w:r>
         <w:rPr>
           <w:noProof/>
         </w:rPr>
-        <w:t>Figure 11: Passive display no filter</w:t>
-      </w:r>
+        <w:t xml:space="preserve">Figure 10: </w:t>
+      </w:r>
+      <w:r>
+        <w:rPr>
+          <w:noProof/>
+        </w:rPr>
+        <w:t>Map with user defined and Google terrain overlay</w:t>
+      </w:r>
+      <w:bookmarkEnd w:id="46"/>
       <w:bookmarkEnd w:id="47"/>
-      <w:bookmarkEnd w:id="48"/>
     </w:p>
     <w:p>
       <w:pPr>
@@ -5310,7 +5281,7 @@
           <wp:inline distT="0" distB="0" distL="0" distR="0">
             <wp:extent cx="6452870" cy="3907790"/>
             <wp:effectExtent l="19050" t="0" r="5080" b="0"/>
-            <wp:docPr id="11" name="Picture 4" descr="C:\Users\bhdca\Desktop\ScreenHunter_04 Oct. 02 13.54.jpg"/>
+            <wp:docPr id="10" name="Picture 3" descr="C:\Users\bhdca\Desktop\ScreenHunter_03 Oct. 02 13.53.jpg"/>
             <wp:cNvGraphicFramePr>
               <a:graphicFrameLocks xmlns:a="http://schemas.openxmlformats.org/drawingml/2006/main" noChangeAspect="1"/>
             </wp:cNvGraphicFramePr>
@@ -5318,7 +5289,7 @@
               <a:graphicData uri="http://schemas.openxmlformats.org/drawingml/2006/picture">
                 <pic:pic xmlns:pic="http://schemas.openxmlformats.org/drawingml/2006/picture">
                   <pic:nvPicPr>
-                    <pic:cNvPr id="0" name="Picture 4" descr="C:\Users\bhdca\Desktop\ScreenHunter_04 Oct. 02 13.54.jpg"/>
+                    <pic:cNvPr id="0" name="Picture 3" descr="C:\Users\bhdca\Desktop\ScreenHunter_03 Oct. 02 13.53.jpg"/>
                     <pic:cNvPicPr>
                       <a:picLocks noChangeAspect="1" noChangeArrowheads="1"/>
                     </pic:cNvPicPr>
@@ -5357,23 +5328,105 @@
       <w:pPr>
         <w:pStyle w:val="Heading3"/>
         <w:jc w:val="center"/>
-      </w:pPr>
-      <w:bookmarkStart w:id="49" w:name="_Toc336514077"/>
-      <w:bookmarkStart w:id="50" w:name="_Toc336950701"/>
+        <w:rPr>
+          <w:noProof/>
+        </w:rPr>
+      </w:pPr>
+      <w:bookmarkStart w:id="48" w:name="_Toc336514076"/>
+      <w:bookmarkStart w:id="49" w:name="_Toc336950700"/>
+      <w:r>
+        <w:rPr>
+          <w:noProof/>
+        </w:rPr>
+        <w:t>Figure 11: Passive display no filter</w:t>
+      </w:r>
+      <w:bookmarkEnd w:id="48"/>
+      <w:bookmarkEnd w:id="49"/>
+    </w:p>
+    <w:p>
+      <w:pPr>
+        <w:pStyle w:val="Heading3"/>
+        <w:jc w:val="center"/>
+        <w:rPr>
+          <w:noProof/>
+        </w:rPr>
+      </w:pPr>
+      <w:r>
+        <w:rPr>
+          <w:i/>
+          <w:iCs/>
+          <w:noProof/>
+          <w:color w:val="808080" w:themeColor="text1" w:themeTint="7F"/>
+        </w:rPr>
+        <w:lastRenderedPageBreak/>
+        <w:drawing>
+          <wp:inline distT="0" distB="0" distL="0" distR="0">
+            <wp:extent cx="6452870" cy="3907790"/>
+            <wp:effectExtent l="19050" t="0" r="5080" b="0"/>
+            <wp:docPr id="11" name="Picture 4" descr="C:\Users\bhdca\Desktop\ScreenHunter_04 Oct. 02 13.54.jpg"/>
+            <wp:cNvGraphicFramePr>
+              <a:graphicFrameLocks xmlns:a="http://schemas.openxmlformats.org/drawingml/2006/main" noChangeAspect="1"/>
+            </wp:cNvGraphicFramePr>
+            <a:graphic xmlns:a="http://schemas.openxmlformats.org/drawingml/2006/main">
+              <a:graphicData uri="http://schemas.openxmlformats.org/drawingml/2006/picture">
+                <pic:pic xmlns:pic="http://schemas.openxmlformats.org/drawingml/2006/picture">
+                  <pic:nvPicPr>
+                    <pic:cNvPr id="0" name="Picture 4" descr="C:\Users\bhdca\Desktop\ScreenHunter_04 Oct. 02 13.54.jpg"/>
+                    <pic:cNvPicPr>
+                      <a:picLocks noChangeAspect="1" noChangeArrowheads="1"/>
+                    </pic:cNvPicPr>
+                  </pic:nvPicPr>
+                  <pic:blipFill>
+                    <a:blip r:embed="rId19" cstate="print"/>
+                    <a:srcRect/>
+                    <a:stretch>
+                      <a:fillRect/>
+                    </a:stretch>
+                  </pic:blipFill>
+                  <pic:spPr bwMode="auto">
+                    <a:xfrm>
+                      <a:off x="0" y="0"/>
+                      <a:ext cx="6452870" cy="3907790"/>
+                    </a:xfrm>
+                    <a:prstGeom prst="rect">
+                      <a:avLst/>
+                    </a:prstGeom>
+                    <a:noFill/>
+                    <a:ln w="9525">
+                      <a:noFill/>
+                      <a:miter lim="800000"/>
+                      <a:headEnd/>
+                      <a:tailEnd/>
+                    </a:ln>
+                  </pic:spPr>
+                </pic:pic>
+              </a:graphicData>
+            </a:graphic>
+          </wp:inline>
+        </w:drawing>
+      </w:r>
+    </w:p>
+    <w:p>
+      <w:pPr>
+        <w:pStyle w:val="Heading3"/>
+        <w:jc w:val="center"/>
+      </w:pPr>
+      <w:bookmarkStart w:id="50" w:name="_Toc336514077"/>
+      <w:bookmarkStart w:id="51" w:name="_Toc336950701"/>
       <w:r>
         <w:t>Figure 12</w:t>
       </w:r>
       <w:r>
         <w:t xml:space="preserve">: Passive filter – </w:t>
       </w:r>
-      <w:bookmarkEnd w:id="49"/>
+      <w:bookmarkEnd w:id="50"/>
       <w:r>
         <w:t>by Mode-A</w:t>
       </w:r>
       <w:r>
         <w:t xml:space="preserve"> code</w:t>
       </w:r>
-      <w:bookmarkEnd w:id="50"/>
+      <w:bookmarkEnd w:id="51"/>
     </w:p>
     <w:p>
       <w:r>
@@ -5491,7 +5544,7 @@
                     </pic:cNvPicPr>
                   </pic:nvPicPr>
                   <pic:blipFill>
-                    <a:blip r:embed="rId19" cstate="print"/>
+                    <a:blip r:embed="rId20" cstate="print"/>
                     <a:srcRect/>
                     <a:stretch>
                       <a:fillRect/>
@@ -5525,11 +5578,11 @@
         <w:pStyle w:val="Heading3"/>
         <w:jc w:val="center"/>
       </w:pPr>
-      <w:bookmarkStart w:id="51" w:name="_Toc336950702"/>
+      <w:bookmarkStart w:id="52" w:name="_Toc336950702"/>
       <w:r>
         <w:t>Figure 13: Label in coast</w:t>
       </w:r>
-      <w:bookmarkEnd w:id="51"/>
+      <w:bookmarkEnd w:id="52"/>
       <w:r>
         <w:t>, AC is climbing and entered CFL</w:t>
       </w:r>
@@ -5548,14 +5601,14 @@
           <w:b w:val="0"/>
         </w:rPr>
       </w:pPr>
-      <w:bookmarkStart w:id="52" w:name="_Toc336950703"/>
+      <w:bookmarkStart w:id="53" w:name="_Toc336950703"/>
       <w:r>
         <w:rPr>
           <w:b w:val="0"/>
         </w:rPr>
         <w:t>Display Attributes</w:t>
       </w:r>
-      <w:bookmarkEnd w:id="52"/>
+      <w:bookmarkEnd w:id="53"/>
     </w:p>
     <w:p>
       <w:pPr>
@@ -5607,7 +5660,7 @@
                     </pic:cNvPicPr>
                   </pic:nvPicPr>
                   <pic:blipFill>
-                    <a:blip r:embed="rId20" cstate="print"/>
+                    <a:blip r:embed="rId21" cstate="print"/>
                     <a:srcRect/>
                     <a:stretch>
                       <a:fillRect/>
@@ -5641,16 +5694,16 @@
         <w:pStyle w:val="Heading3"/>
         <w:jc w:val="center"/>
       </w:pPr>
-      <w:bookmarkStart w:id="53" w:name="_Toc336514078"/>
-      <w:bookmarkStart w:id="54" w:name="_Toc336950704"/>
+      <w:bookmarkStart w:id="54" w:name="_Toc336514078"/>
+      <w:bookmarkStart w:id="55" w:name="_Toc336950704"/>
       <w:r>
         <w:t>Figure 14</w:t>
       </w:r>
       <w:r>
         <w:t>: Menu to Access Display configuration windows</w:t>
       </w:r>
-      <w:bookmarkEnd w:id="53"/>
       <w:bookmarkEnd w:id="54"/>
+      <w:bookmarkEnd w:id="55"/>
     </w:p>
     <w:p>
       <w:pPr>
@@ -5721,7 +5774,7 @@
                     </pic:cNvPicPr>
                   </pic:nvPicPr>
                   <pic:blipFill>
-                    <a:blip r:embed="rId21" cstate="print"/>
+                    <a:blip r:embed="rId22" cstate="print"/>
                     <a:srcRect/>
                     <a:stretch>
                       <a:fillRect/>
@@ -5755,16 +5808,16 @@
         <w:pStyle w:val="Heading3"/>
         <w:jc w:val="center"/>
       </w:pPr>
-      <w:bookmarkStart w:id="55" w:name="_Toc336514079"/>
-      <w:bookmarkStart w:id="56" w:name="_Toc336950705"/>
+      <w:bookmarkStart w:id="56" w:name="_Toc336514079"/>
+      <w:bookmarkStart w:id="57" w:name="_Toc336950705"/>
       <w:r>
         <w:t>Figure 15</w:t>
       </w:r>
       <w:r>
         <w:t>: Display Attributes</w:t>
       </w:r>
-      <w:bookmarkEnd w:id="55"/>
       <w:bookmarkEnd w:id="56"/>
+      <w:bookmarkEnd w:id="57"/>
     </w:p>
     <w:p>
       <w:pPr>
@@ -5792,7 +5845,7 @@
           <w:b w:val="0"/>
         </w:rPr>
       </w:pPr>
-      <w:bookmarkStart w:id="57" w:name="_Toc336950706"/>
+      <w:bookmarkStart w:id="58" w:name="_Toc336950706"/>
       <w:r>
         <w:rPr>
           <w:b w:val="0"/>
@@ -5800,7 +5853,7 @@
         <w:lastRenderedPageBreak/>
         <w:t>Display Items</w:t>
       </w:r>
-      <w:bookmarkEnd w:id="57"/>
+      <w:bookmarkEnd w:id="58"/>
     </w:p>
     <w:p/>
     <w:p>
@@ -5862,7 +5915,7 @@
                     </pic:cNvPicPr>
                   </pic:nvPicPr>
                   <pic:blipFill>
-                    <a:blip r:embed="rId22" cstate="print"/>
+                    <a:blip r:embed="rId23" cstate="print"/>
                     <a:srcRect/>
                     <a:stretch>
                       <a:fillRect/>
@@ -5896,16 +5949,16 @@
         <w:pStyle w:val="Heading3"/>
         <w:jc w:val="center"/>
       </w:pPr>
-      <w:bookmarkStart w:id="58" w:name="_Toc336514080"/>
-      <w:bookmarkStart w:id="59" w:name="_Toc336950707"/>
+      <w:bookmarkStart w:id="59" w:name="_Toc336514080"/>
+      <w:bookmarkStart w:id="60" w:name="_Toc336950707"/>
       <w:r>
         <w:t>Figure 16</w:t>
       </w:r>
       <w:r>
         <w:t>: Display Items</w:t>
       </w:r>
-      <w:bookmarkEnd w:id="58"/>
       <w:bookmarkEnd w:id="59"/>
+      <w:bookmarkEnd w:id="60"/>
     </w:p>
     <w:p>
       <w:pPr>
@@ -5933,7 +5986,7 @@
           <w:b w:val="0"/>
         </w:rPr>
       </w:pPr>
-      <w:bookmarkStart w:id="60" w:name="_Toc336950708"/>
+      <w:bookmarkStart w:id="61" w:name="_Toc336950708"/>
       <w:r>
         <w:rPr>
           <w:b w:val="0"/>
@@ -5941,7 +5994,7 @@
         <w:lastRenderedPageBreak/>
         <w:t>Label Attributes</w:t>
       </w:r>
-      <w:bookmarkEnd w:id="60"/>
+      <w:bookmarkEnd w:id="61"/>
     </w:p>
     <w:p/>
     <w:p>
@@ -5994,7 +6047,7 @@
                     </pic:cNvPicPr>
                   </pic:nvPicPr>
                   <pic:blipFill>
-                    <a:blip r:embed="rId23" cstate="print"/>
+                    <a:blip r:embed="rId24" cstate="print"/>
                     <a:srcRect/>
                     <a:stretch>
                       <a:fillRect/>
@@ -6028,16 +6081,16 @@
         <w:pStyle w:val="Heading3"/>
         <w:jc w:val="center"/>
       </w:pPr>
-      <w:bookmarkStart w:id="61" w:name="_Toc336514081"/>
-      <w:bookmarkStart w:id="62" w:name="_Toc336950709"/>
+      <w:bookmarkStart w:id="62" w:name="_Toc336514081"/>
+      <w:bookmarkStart w:id="63" w:name="_Toc336950709"/>
       <w:r>
         <w:t>Figure 17</w:t>
       </w:r>
       <w:r>
         <w:t>: Label Attributes Picker</w:t>
       </w:r>
-      <w:bookmarkEnd w:id="61"/>
       <w:bookmarkEnd w:id="62"/>
+      <w:bookmarkEnd w:id="63"/>
     </w:p>
     <w:p>
       <w:pPr>
@@ -6065,11 +6118,11 @@
         <w:pStyle w:val="Heading1"/>
         <w:jc w:val="center"/>
       </w:pPr>
-      <w:bookmarkStart w:id="63" w:name="_Toc336950710"/>
+      <w:bookmarkStart w:id="64" w:name="_Toc336950710"/>
       <w:r>
         <w:t>Choosing Category to Process</w:t>
       </w:r>
-      <w:bookmarkEnd w:id="63"/>
+      <w:bookmarkEnd w:id="64"/>
     </w:p>
     <w:p/>
     <w:p>
@@ -6103,7 +6156,7 @@
                     </pic:cNvPicPr>
                   </pic:nvPicPr>
                   <pic:blipFill>
-                    <a:blip r:embed="rId24" cstate="print"/>
+                    <a:blip r:embed="rId25" cstate="print"/>
                     <a:srcRect/>
                     <a:stretch>
                       <a:fillRect/>
@@ -6137,17 +6190,17 @@
         <w:pStyle w:val="Heading3"/>
         <w:jc w:val="center"/>
       </w:pPr>
-      <w:bookmarkStart w:id="64" w:name="_Toc336514082"/>
-      <w:bookmarkStart w:id="65" w:name="_Toc336950711"/>
-      <w:bookmarkStart w:id="66" w:name="_Toc334523368"/>
+      <w:bookmarkStart w:id="65" w:name="_Toc336514082"/>
+      <w:bookmarkStart w:id="66" w:name="_Toc336950711"/>
+      <w:bookmarkStart w:id="67" w:name="_Toc334523368"/>
       <w:r>
         <w:t>Figure 18</w:t>
       </w:r>
       <w:r>
         <w:t>: Category decoder selector</w:t>
       </w:r>
-      <w:bookmarkEnd w:id="64"/>
       <w:bookmarkEnd w:id="65"/>
+      <w:bookmarkEnd w:id="66"/>
     </w:p>
     <w:p>
       <w:pPr>
@@ -6159,11 +6212,11 @@
         <w:pStyle w:val="Heading1"/>
         <w:jc w:val="center"/>
       </w:pPr>
-      <w:bookmarkStart w:id="67" w:name="_Toc336950712"/>
+      <w:bookmarkStart w:id="68" w:name="_Toc336950712"/>
       <w:r>
         <w:t>Implemented Decoders (so far)</w:t>
       </w:r>
-      <w:bookmarkEnd w:id="67"/>
+      <w:bookmarkEnd w:id="68"/>
     </w:p>
     <w:p/>
     <w:p>
@@ -7214,7 +7267,7 @@
       <w:r>
         <w:t>Amer Kapetanovic (akapetanovic@gmail.com)</w:t>
       </w:r>
-      <w:bookmarkEnd w:id="66"/>
+      <w:bookmarkEnd w:id="67"/>
     </w:p>
     <w:p/>
     <w:p/>
@@ -7230,7 +7283,7 @@
 </file>
 
 <file path=word/numbering.xml><?xml version="1.0" encoding="utf-8"?>
-<w:numbering xmlns:ve="http://schemas.openxmlformats.org/markup-compatibility/2006" xmlns:o="urn:schemas-microsoft-com:office:office" xmlns:r="http://schemas.openxmlformats.org/officeDocument/2006/relationships" xmlns:m="http://schemas.openxmlformats.org/officeDocument/2006/math" xmlns:v="urn:schemas-microsoft-com:vml" xmlns:wp="http://schemas.openxmlformats.org/drawingml/2006/wordprocessingDrawing" xmlns:w10="urn:schemas-microsoft-com:office:word" xmlns:w="http://schemas.openxmlformats.org/wordprocessingml/2006/main" xmlns:wne="http://schemas.microsoft.com/office/word/2006/wordml">
+<w:numbering xmlns:wpc="http://schemas.microsoft.com/office/word/2010/wordprocessingCanvas" xmlns:mc="http://schemas.openxmlformats.org/markup-compatibility/2006" xmlns:o="urn:schemas-microsoft-com:office:office" xmlns:r="http://schemas.openxmlformats.org/officeDocument/2006/relationships" xmlns:m="http://schemas.openxmlformats.org/officeDocument/2006/math" xmlns:v="urn:schemas-microsoft-com:vml" xmlns:wp14="http://schemas.microsoft.com/office/word/2010/wordprocessingDrawing" xmlns:wp="http://schemas.openxmlformats.org/drawingml/2006/wordprocessingDrawing" xmlns:w10="urn:schemas-microsoft-com:office:word" xmlns:w="http://schemas.openxmlformats.org/wordprocessingml/2006/main" xmlns:w14="http://schemas.microsoft.com/office/word/2010/wordml" xmlns:wpg="http://schemas.microsoft.com/office/word/2010/wordprocessingGroup" xmlns:wpi="http://schemas.microsoft.com/office/word/2010/wordprocessingInk" xmlns:wne="http://schemas.microsoft.com/office/word/2006/wordml" xmlns:wps="http://schemas.microsoft.com/office/word/2010/wordprocessingShape" mc:Ignorable="w14 wp14">
   <w:abstractNum w:abstractNumId="0">
     <w:nsid w:val="03E22999"/>
     <w:multiLevelType w:val="hybridMultilevel"/>
@@ -8711,7 +8764,7 @@
 </file>
 
 <file path=word/styles.xml><?xml version="1.0" encoding="utf-8"?>
-<w:styles xmlns:r="http://schemas.openxmlformats.org/officeDocument/2006/relationships" xmlns:w="http://schemas.openxmlformats.org/wordprocessingml/2006/main">
+<w:styles xmlns:mc="http://schemas.openxmlformats.org/markup-compatibility/2006" xmlns:r="http://schemas.openxmlformats.org/officeDocument/2006/relationships" xmlns:w="http://schemas.openxmlformats.org/wordprocessingml/2006/main" xmlns:w14="http://schemas.microsoft.com/office/word/2010/wordml" mc:Ignorable="w14">
   <w:docDefaults>
     <w:rPrDefault>
       <w:rPr>
@@ -9039,7 +9092,6 @@
     <w:uiPriority w:val="99"/>
     <w:semiHidden/>
     <w:unhideWhenUsed/>
-    <w:qFormat/>
     <w:tblPr>
       <w:tblInd w:w="0" w:type="dxa"/>
       <w:tblCellMar>
@@ -9323,6 +9375,196 @@
     <w:pPr>
       <w:spacing w:after="0" w:line="240" w:lineRule="auto"/>
     </w:pPr>
+  </w:style>
+</w:styles>
+</file>
+
+<file path=word/stylesWithEffects.xml><?xml version="1.0" encoding="utf-8"?>
+<w:styles xmlns:wpc="http://schemas.microsoft.com/office/word/2010/wordprocessingCanvas" xmlns:mc="http://schemas.openxmlformats.org/markup-compatibility/2006" xmlns:o="urn:schemas-microsoft-com:office:office" xmlns:r="http://schemas.openxmlformats.org/officeDocument/2006/relationships" xmlns:m="http://schemas.openxmlformats.org/officeDocument/2006/math" xmlns:v="urn:schemas-microsoft-com:vml" xmlns:wp14="http://schemas.microsoft.com/office/word/2010/wordprocessingDrawing" xmlns:wp="http://schemas.openxmlformats.org/drawingml/2006/wordprocessingDrawing" xmlns:w10="urn:schemas-microsoft-com:office:word" xmlns:w="http://schemas.openxmlformats.org/wordprocessingml/2006/main" xmlns:w14="http://schemas.microsoft.com/office/word/2010/wordml" xmlns:wpg="http://schemas.microsoft.com/office/word/2010/wordprocessingGroup" xmlns:wpi="http://schemas.microsoft.com/office/word/2010/wordprocessingInk" xmlns:wne="http://schemas.microsoft.com/office/word/2006/wordml" xmlns:wps="http://schemas.microsoft.com/office/word/2010/wordprocessingShape" mc:Ignorable="w14 wp14">
+  <w:docDefaults>
+    <w:rPrDefault>
+      <w:rPr>
+        <w:rFonts w:asciiTheme="minorHAnsi" w:eastAsiaTheme="minorEastAsia" w:hAnsiTheme="minorHAnsi" w:cstheme="minorBidi"/>
+        <w:sz w:val="22"/>
+        <w:szCs w:val="22"/>
+        <w:lang w:val="en-US" w:eastAsia="en-US" w:bidi="ar-SA"/>
+      </w:rPr>
+    </w:rPrDefault>
+    <w:pPrDefault>
+      <w:pPr>
+        <w:spacing w:after="200" w:line="276" w:lineRule="auto"/>
+      </w:pPr>
+    </w:pPrDefault>
+  </w:docDefaults>
+  <w:latentStyles w:defLockedState="0" w:defUIPriority="99" w:defSemiHidden="1" w:defUnhideWhenUsed="1" w:defQFormat="0" w:count="267">
+    <w:lsdException w:name="Normal" w:semiHidden="0" w:uiPriority="0" w:unhideWhenUsed="0" w:qFormat="1"/>
+    <w:lsdException w:name="heading 1" w:semiHidden="0" w:uiPriority="9" w:unhideWhenUsed="0" w:qFormat="1"/>
+    <w:lsdException w:name="heading 2" w:uiPriority="9" w:qFormat="1"/>
+    <w:lsdException w:name="heading 3" w:uiPriority="9" w:qFormat="1"/>
+    <w:lsdException w:name="heading 4" w:uiPriority="9" w:qFormat="1"/>
+    <w:lsdException w:name="heading 5" w:uiPriority="9" w:qFormat="1"/>
+    <w:lsdException w:name="heading 6" w:uiPriority="9" w:qFormat="1"/>
+    <w:lsdException w:name="heading 7" w:uiPriority="9" w:qFormat="1"/>
+    <w:lsdException w:name="heading 8" w:uiPriority="9" w:qFormat="1"/>
+    <w:lsdException w:name="heading 9" w:uiPriority="9" w:qFormat="1"/>
+    <w:lsdException w:name="toc 1" w:uiPriority="39"/>
+    <w:lsdException w:name="toc 2" w:uiPriority="39"/>
+    <w:lsdException w:name="toc 3" w:uiPriority="39"/>
+    <w:lsdException w:name="toc 4" w:uiPriority="39"/>
+    <w:lsdException w:name="toc 5" w:uiPriority="39"/>
+    <w:lsdException w:name="toc 6" w:uiPriority="39"/>
+    <w:lsdException w:name="toc 7" w:uiPriority="39"/>
+    <w:lsdException w:name="toc 8" w:uiPriority="39"/>
+    <w:lsdException w:name="toc 9" w:uiPriority="39"/>
+    <w:lsdException w:name="caption" w:uiPriority="35" w:qFormat="1"/>
+    <w:lsdException w:name="Title" w:semiHidden="0" w:uiPriority="10" w:unhideWhenUsed="0" w:qFormat="1"/>
+    <w:lsdException w:name="Default Paragraph Font" w:uiPriority="1"/>
+    <w:lsdException w:name="Subtitle" w:semiHidden="0" w:uiPriority="11" w:unhideWhenUsed="0" w:qFormat="1"/>
+    <w:lsdException w:name="Strong" w:semiHidden="0" w:uiPriority="22" w:unhideWhenUsed="0" w:qFormat="1"/>
+    <w:lsdException w:name="Emphasis" w:semiHidden="0" w:uiPriority="20" w:unhideWhenUsed="0" w:qFormat="1"/>
+    <w:lsdException w:name="Table Grid" w:semiHidden="0" w:uiPriority="59" w:unhideWhenUsed="0"/>
+    <w:lsdException w:name="Placeholder Text" w:unhideWhenUsed="0"/>
+    <w:lsdException w:name="No Spacing" w:semiHidden="0" w:uiPriority="1" w:unhideWhenUsed="0" w:qFormat="1"/>
+    <w:lsdException w:name="Light Shading" w:semiHidden="0" w:uiPriority="60" w:unhideWhenUsed="0"/>
+    <w:lsdException w:name="Light List" w:semiHidden="0" w:uiPriority="61" w:unhideWhenUsed="0"/>
+    <w:lsdException w:name="Light Grid" w:semiHidden="0" w:uiPriority="62" w:unhideWhenUsed="0"/>
+    <w:lsdException w:name="Medium Shading 1" w:semiHidden="0" w:uiPriority="63" w:unhideWhenUsed="0"/>
+    <w:lsdException w:name="Medium Shading 2" w:semiHidden="0" w:uiPriority="64" w:unhideWhenUsed="0"/>
+    <w:lsdException w:name="Medium List 1" w:semiHidden="0" w:uiPriority="65" w:unhideWhenUsed="0"/>
+    <w:lsdException w:name="Medium List 2" w:semiHidden="0" w:uiPriority="66" w:unhideWhenUsed="0"/>
+    <w:lsdException w:name="Medium Grid 1" w:semiHidden="0" w:uiPriority="67" w:unhideWhenUsed="0"/>
+    <w:lsdException w:name="Medium Grid 2" w:semiHidden="0" w:uiPriority="68" w:unhideWhenUsed="0"/>
+    <w:lsdException w:name="Medium Grid 3" w:semiHidden="0" w:uiPriority="69" w:unhideWhenUsed="0"/>
+    <w:lsdException w:name="Dark List" w:semiHidden="0" w:uiPriority="70" w:unhideWhenUsed="0"/>
+    <w:lsdException w:name="Colorful Shading" w:semiHidden="0" w:uiPriority="71" w:unhideWhenUsed="0"/>
+    <w:lsdException w:name="Colorful List" w:semiHidden="0" w:uiPriority="72" w:unhideWhenUsed="0"/>
+    <w:lsdException w:name="Colorful Grid" w:semiHidden="0" w:uiPriority="73" w:unhideWhenUsed="0"/>
+    <w:lsdException w:name="Light Shading Accent 1" w:semiHidden="0" w:uiPriority="60" w:unhideWhenUsed="0"/>
+    <w:lsdException w:name="Light List Accent 1" w:semiHidden="0" w:uiPriority="61" w:unhideWhenUsed="0"/>
+    <w:lsdException w:name="Light Grid Accent 1" w:semiHidden="0" w:uiPriority="62" w:unhideWhenUsed="0"/>
+    <w:lsdException w:name="Medium Shading 1 Accent 1" w:semiHidden="0" w:uiPriority="63" w:unhideWhenUsed="0"/>
+    <w:lsdException w:name="Medium Shading 2 Accent 1" w:semiHidden="0" w:uiPriority="64" w:unhideWhenUsed="0"/>
+    <w:lsdException w:name="Medium List 1 Accent 1" w:semiHidden="0" w:uiPriority="65" w:unhideWhenUsed="0"/>
+    <w:lsdException w:name="Revision" w:unhideWhenUsed="0"/>
+    <w:lsdException w:name="List Paragraph" w:semiHidden="0" w:uiPriority="34" w:unhideWhenUsed="0" w:qFormat="1"/>
+    <w:lsdException w:name="Quote" w:semiHidden="0" w:uiPriority="29" w:unhideWhenUsed="0" w:qFormat="1"/>
+    <w:lsdException w:name="Intense Quote" w:semiHidden="0" w:uiPriority="30" w:unhideWhenUsed="0" w:qFormat="1"/>
+    <w:lsdException w:name="Medium List 2 Accent 1" w:semiHidden="0" w:uiPriority="66" w:unhideWhenUsed="0"/>
+    <w:lsdException w:name="Medium Grid 1 Accent 1" w:semiHidden="0" w:uiPriority="67" w:unhideWhenUsed="0"/>
+    <w:lsdException w:name="Medium Grid 2 Accent 1" w:semiHidden="0" w:uiPriority="68" w:unhideWhenUsed="0"/>
+    <w:lsdException w:name="Medium Grid 3 Accent 1" w:semiHidden="0" w:uiPriority="69" w:unhideWhenUsed="0"/>
+    <w:lsdException w:name="Dark List Accent 1" w:semiHidden="0" w:uiPriority="70" w:unhideWhenUsed="0"/>
+    <w:lsdException w:name="Colorful Shading Accent 1" w:semiHidden="0" w:uiPriority="71" w:unhideWhenUsed="0"/>
+    <w:lsdException w:name="Colorful List Accent 1" w:semiHidden="0" w:uiPriority="72" w:unhideWhenUsed="0"/>
+    <w:lsdException w:name="Colorful Grid Accent 1" w:semiHidden="0" w:uiPriority="73" w:unhideWhenUsed="0"/>
+    <w:lsdException w:name="Light Shading Accent 2" w:semiHidden="0" w:uiPriority="60" w:unhideWhenUsed="0"/>
+    <w:lsdException w:name="Light List Accent 2" w:semiHidden="0" w:uiPriority="61" w:unhideWhenUsed="0"/>
+    <w:lsdException w:name="Light Grid Accent 2" w:semiHidden="0" w:uiPriority="62" w:unhideWhenUsed="0"/>
+    <w:lsdException w:name="Medium Shading 1 Accent 2" w:semiHidden="0" w:uiPriority="63" w:unhideWhenUsed="0"/>
+    <w:lsdException w:name="Medium Shading 2 Accent 2" w:semiHidden="0" w:uiPriority="64" w:unhideWhenUsed="0"/>
+    <w:lsdException w:name="Medium List 1 Accent 2" w:semiHidden="0" w:uiPriority="65" w:unhideWhenUsed="0"/>
+    <w:lsdException w:name="Medium List 2 Accent 2" w:semiHidden="0" w:uiPriority="66" w:unhideWhenUsed="0"/>
+    <w:lsdException w:name="Medium Grid 1 Accent 2" w:semiHidden="0" w:uiPriority="67" w:unhideWhenUsed="0"/>
+    <w:lsdException w:name="Medium Grid 2 Accent 2" w:semiHidden="0" w:uiPriority="68" w:unhideWhenUsed="0"/>
+    <w:lsdException w:name="Medium Grid 3 Accent 2" w:semiHidden="0" w:uiPriority="69" w:unhideWhenUsed="0"/>
+    <w:lsdException w:name="Dark List Accent 2" w:semiHidden="0" w:uiPriority="70" w:unhideWhenUsed="0"/>
+    <w:lsdException w:name="Colorful Shading Accent 2" w:semiHidden="0" w:uiPriority="71" w:unhideWhenUsed="0"/>
+    <w:lsdException w:name="Colorful List Accent 2" w:semiHidden="0" w:uiPriority="72" w:unhideWhenUsed="0"/>
+    <w:lsdException w:name="Colorful Grid Accent 2" w:semiHidden="0" w:uiPriority="73" w:unhideWhenUsed="0"/>
+    <w:lsdException w:name="Light Shading Accent 3" w:semiHidden="0" w:uiPriority="60" w:unhideWhenUsed="0"/>
+    <w:lsdException w:name="Light List Accent 3" w:semiHidden="0" w:uiPriority="61" w:unhideWhenUsed="0"/>
+    <w:lsdException w:name="Light Grid Accent 3" w:semiHidden="0" w:uiPriority="62" w:unhideWhenUsed="0"/>
+    <w:lsdException w:name="Medium Shading 1 Accent 3" w:semiHidden="0" w:uiPriority="63" w:unhideWhenUsed="0"/>
+    <w:lsdException w:name="Medium Shading 2 Accent 3" w:semiHidden="0" w:uiPriority="64" w:unhideWhenUsed="0"/>
+    <w:lsdException w:name="Medium List 1 Accent 3" w:semiHidden="0" w:uiPriority="65" w:unhideWhenUsed="0"/>
+    <w:lsdException w:name="Medium List 2 Accent 3" w:semiHidden="0" w:uiPriority="66" w:unhideWhenUsed="0"/>
+    <w:lsdException w:name="Medium Grid 1 Accent 3" w:semiHidden="0" w:uiPriority="67" w:unhideWhenUsed="0"/>
+    <w:lsdException w:name="Medium Grid 2 Accent 3" w:semiHidden="0" w:uiPriority="68" w:unhideWhenUsed="0"/>
+    <w:lsdException w:name="Medium Grid 3 Accent 3" w:semiHidden="0" w:uiPriority="69" w:unhideWhenUsed="0"/>
+    <w:lsdException w:name="Dark List Accent 3" w:semiHidden="0" w:uiPriority="70" w:unhideWhenUsed="0"/>
+    <w:lsdException w:name="Colorful Shading Accent 3" w:semiHidden="0" w:uiPriority="71" w:unhideWhenUsed="0"/>
+    <w:lsdException w:name="Colorful List Accent 3" w:semiHidden="0" w:uiPriority="72" w:unhideWhenUsed="0"/>
+    <w:lsdException w:name="Colorful Grid Accent 3" w:semiHidden="0" w:uiPriority="73" w:unhideWhenUsed="0"/>
+    <w:lsdException w:name="Light Shading Accent 4" w:semiHidden="0" w:uiPriority="60" w:unhideWhenUsed="0"/>
+    <w:lsdException w:name="Light List Accent 4" w:semiHidden="0" w:uiPriority="61" w:unhideWhenUsed="0"/>
+    <w:lsdException w:name="Light Grid Accent 4" w:semiHidden="0" w:uiPriority="62" w:unhideWhenUsed="0"/>
+    <w:lsdException w:name="Medium Shading 1 Accent 4" w:semiHidden="0" w:uiPriority="63" w:unhideWhenUsed="0"/>
+    <w:lsdException w:name="Medium Shading 2 Accent 4" w:semiHidden="0" w:uiPriority="64" w:unhideWhenUsed="0"/>
+    <w:lsdException w:name="Medium List 1 Accent 4" w:semiHidden="0" w:uiPriority="65" w:unhideWhenUsed="0"/>
+    <w:lsdException w:name="Medium List 2 Accent 4" w:semiHidden="0" w:uiPriority="66" w:unhideWhenUsed="0"/>
+    <w:lsdException w:name="Medium Grid 1 Accent 4" w:semiHidden="0" w:uiPriority="67" w:unhideWhenUsed="0"/>
+    <w:lsdException w:name="Medium Grid 2 Accent 4" w:semiHidden="0" w:uiPriority="68" w:unhideWhenUsed="0"/>
+    <w:lsdException w:name="Medium Grid 3 Accent 4" w:semiHidden="0" w:uiPriority="69" w:unhideWhenUsed="0"/>
+    <w:lsdException w:name="Dark List Accent 4" w:semiHidden="0" w:uiPriority="70" w:unhideWhenUsed="0"/>
+    <w:lsdException w:name="Colorful Shading Accent 4" w:semiHidden="0" w:uiPriority="71" w:unhideWhenUsed="0"/>
+    <w:lsdException w:name="Colorful List Accent 4" w:semiHidden="0" w:uiPriority="72" w:unhideWhenUsed="0"/>
+    <w:lsdException w:name="Colorful Grid Accent 4" w:semiHidden="0" w:uiPriority="73" w:unhideWhenUsed="0"/>
+    <w:lsdException w:name="Light Shading Accent 5" w:semiHidden="0" w:uiPriority="60" w:unhideWhenUsed="0"/>
+    <w:lsdException w:name="Light List Accent 5" w:semiHidden="0" w:uiPriority="61" w:unhideWhenUsed="0"/>
+    <w:lsdException w:name="Light Grid Accent 5" w:semiHidden="0" w:uiPriority="62" w:unhideWhenUsed="0"/>
+    <w:lsdException w:name="Medium Shading 1 Accent 5" w:semiHidden="0" w:uiPriority="63" w:unhideWhenUsed="0"/>
+    <w:lsdException w:name="Medium Shading 2 Accent 5" w:semiHidden="0" w:uiPriority="64" w:unhideWhenUsed="0"/>
+    <w:lsdException w:name="Medium List 1 Accent 5" w:semiHidden="0" w:uiPriority="65" w:unhideWhenUsed="0"/>
+    <w:lsdException w:name="Medium List 2 Accent 5" w:semiHidden="0" w:uiPriority="66" w:unhideWhenUsed="0"/>
+    <w:lsdException w:name="Medium Grid 1 Accent 5" w:semiHidden="0" w:uiPriority="67" w:unhideWhenUsed="0"/>
+    <w:lsdException w:name="Medium Grid 2 Accent 5" w:semiHidden="0" w:uiPriority="68" w:unhideWhenUsed="0"/>
+    <w:lsdException w:name="Medium Grid 3 Accent 5" w:semiHidden="0" w:uiPriority="69" w:unhideWhenUsed="0"/>
+    <w:lsdException w:name="Dark List Accent 5" w:semiHidden="0" w:uiPriority="70" w:unhideWhenUsed="0"/>
+    <w:lsdException w:name="Colorful Shading Accent 5" w:semiHidden="0" w:uiPriority="71" w:unhideWhenUsed="0"/>
+    <w:lsdException w:name="Colorful List Accent 5" w:semiHidden="0" w:uiPriority="72" w:unhideWhenUsed="0"/>
+    <w:lsdException w:name="Colorful Grid Accent 5" w:semiHidden="0" w:uiPriority="73" w:unhideWhenUsed="0"/>
+    <w:lsdException w:name="Light Shading Accent 6" w:semiHidden="0" w:uiPriority="60" w:unhideWhenUsed="0"/>
+    <w:lsdException w:name="Light List Accent 6" w:semiHidden="0" w:uiPriority="61" w:unhideWhenUsed="0"/>
+    <w:lsdException w:name="Light Grid Accent 6" w:semiHidden="0" w:uiPriority="62" w:unhideWhenUsed="0"/>
+    <w:lsdException w:name="Medium Shading 1 Accent 6" w:semiHidden="0" w:uiPriority="63" w:unhideWhenUsed="0"/>
+    <w:lsdException w:name="Medium Shading 2 Accent 6" w:semiHidden="0" w:uiPriority="64" w:unhideWhenUsed="0"/>
+    <w:lsdException w:name="Medium List 1 Accent 6" w:semiHidden="0" w:uiPriority="65" w:unhideWhenUsed="0"/>
+    <w:lsdException w:name="Medium List 2 Accent 6" w:semiHidden="0" w:uiPriority="66" w:unhideWhenUsed="0"/>
+    <w:lsdException w:name="Medium Grid 1 Accent 6" w:semiHidden="0" w:uiPriority="67" w:unhideWhenUsed="0"/>
+    <w:lsdException w:name="Medium Grid 2 Accent 6" w:semiHidden="0" w:uiPriority="68" w:unhideWhenUsed="0"/>
+    <w:lsdException w:name="Medium Grid 3 Accent 6" w:semiHidden="0" w:uiPriority="69" w:unhideWhenUsed="0"/>
+    <w:lsdException w:name="Dark List Accent 6" w:semiHidden="0" w:uiPriority="70" w:unhideWhenUsed="0"/>
+    <w:lsdException w:name="Colorful Shading Accent 6" w:semiHidden="0" w:uiPriority="71" w:unhideWhenUsed="0"/>
+    <w:lsdException w:name="Colorful List Accent 6" w:semiHidden="0" w:uiPriority="72" w:unhideWhenUsed="0"/>
+    <w:lsdException w:name="Colorful Grid Accent 6" w:semiHidden="0" w:uiPriority="73" w:unhideWhenUsed="0"/>
+    <w:lsdException w:name="Subtle Emphasis" w:semiHidden="0" w:uiPriority="19" w:unhideWhenUsed="0" w:qFormat="1"/>
+    <w:lsdException w:name="Intense Emphasis" w:semiHidden="0" w:uiPriority="21" w:unhideWhenUsed="0" w:qFormat="1"/>
+    <w:lsdException w:name="Subtle Reference" w:semiHidden="0" w:uiPriority="31" w:unhideWhenUsed="0" w:qFormat="1"/>
+    <w:lsdException w:name="Intense Reference" w:semiHidden="0" w:uiPriority="32" w:unhideWhenUsed="0" w:qFormat="1"/>
+    <w:lsdException w:name="Book Title" w:semiHidden="0" w:uiPriority="33" w:unhideWhenUsed="0" w:qFormat="1"/>
+    <w:lsdException w:name="Bibliography" w:uiPriority="37"/>
+    <w:lsdException w:name="TOC Heading" w:uiPriority="39" w:qFormat="1"/>
+  </w:latentStyles>
+  <w:style w:type="paragraph" w:default="1" w:styleId="Normal">
+    <w:name w:val="Normal"/>
+    <w:qFormat/>
+  </w:style>
+  <w:style w:type="character" w:default="1" w:styleId="DefaultParagraphFont">
+    <w:name w:val="Default Paragraph Font"/>
+    <w:uiPriority w:val="1"/>
+    <w:semiHidden/>
+    <w:unhideWhenUsed/>
+  </w:style>
+  <w:style w:type="table" w:default="1" w:styleId="TableNormal">
+    <w:name w:val="Normal Table"/>
+    <w:uiPriority w:val="99"/>
+    <w:semiHidden/>
+    <w:unhideWhenUsed/>
+    <w:tblPr>
+      <w:tblInd w:w="0" w:type="dxa"/>
+      <w:tblCellMar>
+        <w:top w:w="0" w:type="dxa"/>
+        <w:left w:w="108" w:type="dxa"/>
+        <w:bottom w:w="0" w:type="dxa"/>
+        <w:right w:w="108" w:type="dxa"/>
+      </w:tblCellMar>
+    </w:tblPr>
+  </w:style>
+  <w:style w:type="numbering" w:default="1" w:styleId="NoList">
+    <w:name w:val="No List"/>
+    <w:uiPriority w:val="99"/>
+    <w:semiHidden/>
+    <w:unhideWhenUsed/>
   </w:style>
 </w:styles>
 </file>
@@ -9615,7 +9857,7 @@
 </file>
 
 <file path=customXml/itemProps1.xml><?xml version="1.0" encoding="utf-8"?>
-<ds:datastoreItem xmlns:ds="http://schemas.openxmlformats.org/officeDocument/2006/customXml" ds:itemID="{011171A8-96A7-42D4-A02C-B8114E41AE19}">
+<ds:datastoreItem xmlns:ds="http://schemas.openxmlformats.org/officeDocument/2006/customXml" ds:itemID="{2F0CCE2D-2B8B-4F13-91BE-D7B7831A389D}">
   <ds:schemaRefs>
     <ds:schemaRef ds:uri="http://schemas.openxmlformats.org/officeDocument/2006/bibliography"/>
   </ds:schemaRefs>

</xml_diff>

<commit_message>
User Manual update 1
</commit_message>
<xml_diff>
--- a/DOCUMENTATION/User Manual.docx
+++ b/DOCUMENTATION/User Manual.docx
@@ -1,6 +1,6 @@
 
 <file path=word/document.xml><?xml version="1.0" encoding="utf-8"?>
-<w:document xmlns:wpc="http://schemas.microsoft.com/office/word/2010/wordprocessingCanvas" xmlns:mc="http://schemas.openxmlformats.org/markup-compatibility/2006" xmlns:o="urn:schemas-microsoft-com:office:office" xmlns:r="http://schemas.openxmlformats.org/officeDocument/2006/relationships" xmlns:m="http://schemas.openxmlformats.org/officeDocument/2006/math" xmlns:v="urn:schemas-microsoft-com:vml" xmlns:wp14="http://schemas.microsoft.com/office/word/2010/wordprocessingDrawing" xmlns:wp="http://schemas.openxmlformats.org/drawingml/2006/wordprocessingDrawing" xmlns:w10="urn:schemas-microsoft-com:office:word" xmlns:w="http://schemas.openxmlformats.org/wordprocessingml/2006/main" xmlns:w14="http://schemas.microsoft.com/office/word/2010/wordml" xmlns:wpg="http://schemas.microsoft.com/office/word/2010/wordprocessingGroup" xmlns:wpi="http://schemas.microsoft.com/office/word/2010/wordprocessingInk" xmlns:wne="http://schemas.microsoft.com/office/word/2006/wordml" xmlns:wps="http://schemas.microsoft.com/office/word/2010/wordprocessingShape" mc:Ignorable="w14 wp14">
+<w:document xmlns:ve="http://schemas.openxmlformats.org/markup-compatibility/2006" xmlns:o="urn:schemas-microsoft-com:office:office" xmlns:r="http://schemas.openxmlformats.org/officeDocument/2006/relationships" xmlns:m="http://schemas.openxmlformats.org/officeDocument/2006/math" xmlns:v="urn:schemas-microsoft-com:vml" xmlns:wp="http://schemas.openxmlformats.org/drawingml/2006/wordprocessingDrawing" xmlns:w10="urn:schemas-microsoft-com:office:word" xmlns:w="http://schemas.openxmlformats.org/wordprocessingml/2006/main" xmlns:wne="http://schemas.microsoft.com/office/word/2006/wordml">
   <w:body>
     <w:sdt>
       <w:sdtPr>
@@ -18,7 +18,6 @@
           <w:docPartUnique/>
         </w:docPartObj>
       </w:sdtPr>
-      <w:sdtEndPr/>
       <w:sdtContent>
         <w:p>
           <w:pPr>
@@ -2422,7 +2421,81 @@
         <w:t xml:space="preserve">I </w:t>
       </w:r>
       <w:r>
-        <w:t>also added a data display functionality that eventually became a full plot/tracker display providing filters and different map overlays.</w:t>
+        <w:t>also added a data display functionality that eventually became a full plot/tracke</w:t>
+      </w:r>
+      <w:r>
+        <w:t>r display providing filters, different map overlays, indication of “track in coast” state, moving labels, entering CLF (Cleared Flight Level) etc</w:t>
+      </w:r>
+      <w:proofErr w:type="gramStart"/>
+      <w:r>
+        <w:t>..</w:t>
+      </w:r>
+      <w:proofErr w:type="gramEnd"/>
+      <w:r>
+        <w:t xml:space="preserve"> In addition to that it is also possible to:</w:t>
+      </w:r>
+    </w:p>
+    <w:p>
+      <w:pPr>
+        <w:pStyle w:val="ListParagraph"/>
+        <w:numPr>
+          <w:ilvl w:val="0"/>
+          <w:numId w:val="16"/>
+        </w:numPr>
+      </w:pPr>
+      <w:r>
+        <w:t>Record and read in ASTERIX data in raw format. Up to 6 different data streams.</w:t>
+      </w:r>
+    </w:p>
+    <w:p>
+      <w:pPr>
+        <w:pStyle w:val="ListParagraph"/>
+        <w:numPr>
+          <w:ilvl w:val="0"/>
+          <w:numId w:val="16"/>
+        </w:numPr>
+      </w:pPr>
+      <w:r>
+        <w:t>Export data in KML format in order to visualize it in Google Earth.</w:t>
+      </w:r>
+    </w:p>
+    <w:p>
+      <w:pPr>
+        <w:pStyle w:val="ListParagraph"/>
+        <w:numPr>
+          <w:ilvl w:val="0"/>
+          <w:numId w:val="16"/>
+        </w:numPr>
+      </w:pPr>
+      <w:r>
+        <w:t>Export data in real time to Google Earth in order to use it as a data display. This is done via Google Earth Network Connection feature.</w:t>
+      </w:r>
+    </w:p>
+    <w:p>
+      <w:pPr>
+        <w:pStyle w:val="ListParagraph"/>
+        <w:numPr>
+          <w:ilvl w:val="0"/>
+          <w:numId w:val="16"/>
+        </w:numPr>
+      </w:pPr>
+      <w:r>
+        <w:t>Use application to forward</w:t>
+      </w:r>
+      <w:r>
+        <w:t>/transfer</w:t>
+      </w:r>
+      <w:r>
+        <w:t xml:space="preserve"> </w:t>
+      </w:r>
+      <w:r>
+        <w:t xml:space="preserve">ASTERIX </w:t>
+      </w:r>
+      <w:r>
+        <w:t xml:space="preserve">data </w:t>
+      </w:r>
+      <w:r>
+        <w:t>between networks or to a different multicast address or port.</w:t>
       </w:r>
     </w:p>
     <w:p>
@@ -2434,7 +2507,7 @@
       <w:r>
         <w:t xml:space="preserve">Note that the application also uses Visual Basic Power Pack, so in order to use full functionality of the application please make sure it is installed. You can get it at: </w:t>
       </w:r>
-      <w:hyperlink r:id="rId7" w:history="1">
+      <w:hyperlink r:id="rId6" w:history="1">
         <w:r>
           <w:rPr>
             <w:rStyle w:val="Hyperlink"/>
@@ -2532,25 +2605,18 @@
         </w:rPr>
         <w:t>) that depend on localization. In the case</w:t>
       </w:r>
-    </w:p>
-    <w:p>
-      <w:pPr>
-        <w:autoSpaceDE w:val="0"/>
-        <w:autoSpaceDN w:val="0"/>
-        <w:adjustRightInd w:val="0"/>
-        <w:spacing w:after="0" w:line="240" w:lineRule="auto"/>
-        <w:rPr>
-          <w:rFonts w:cstheme="minorHAnsi"/>
-        </w:rPr>
-      </w:pPr>
-      <w:proofErr w:type="gramStart"/>
-      <w:r>
-        <w:rPr>
-          <w:rFonts w:cstheme="minorHAnsi"/>
-        </w:rPr>
-        <w:t>it</w:t>
-      </w:r>
-      <w:proofErr w:type="gramEnd"/>
+      <w:r>
+        <w:rPr>
+          <w:rFonts w:cstheme="minorHAnsi"/>
+        </w:rPr>
+        <w:t xml:space="preserve"> i</w:t>
+      </w:r>
+      <w:r>
+        <w:rPr>
+          <w:rFonts w:cstheme="minorHAnsi"/>
+        </w:rPr>
+        <w:t>t</w:t>
+      </w:r>
       <w:r>
         <w:rPr>
           <w:rFonts w:cstheme="minorHAnsi"/>
@@ -2604,7 +2670,13 @@
         <w:t>\</w:t>
       </w:r>
       <w:r>
-        <w:t xml:space="preserve"> directory that itself contains the following two directories and configuration files:</w:t>
+        <w:t xml:space="preserve"> directory that it</w:t>
+      </w:r>
+      <w:r>
+        <w:t xml:space="preserve">self contains the following </w:t>
+      </w:r>
+      <w:r>
+        <w:t>directories and configuration files:</w:t>
       </w:r>
     </w:p>
     <w:p>
@@ -2681,6 +2753,7 @@
         </w:numPr>
       </w:pPr>
       <w:r>
+        <w:lastRenderedPageBreak/>
         <w:t>Defines</w:t>
       </w:r>
       <w:r>
@@ -2793,11 +2866,7 @@
         <w:t xml:space="preserve"> (LAT/LNG of the default center of the display map. </w:t>
       </w:r>
       <w:r>
-        <w:t xml:space="preserve">The parameter is set to the center of Bosnia and </w:t>
-      </w:r>
-      <w:r>
-        <w:lastRenderedPageBreak/>
-        <w:t xml:space="preserve">Herzegovina but can be modified using </w:t>
+        <w:t xml:space="preserve">The parameter is set to the center of Bosnia and Herzegovina but can be modified using </w:t>
       </w:r>
       <w:r>
         <w:t xml:space="preserve">application GUI. </w:t>
@@ -3087,7 +3156,7 @@
       <w:r>
         <w:t xml:space="preserve">Defines state borders. See the file for the proper syntax and modify it as needed. I got my data from </w:t>
       </w:r>
-      <w:hyperlink r:id="rId8" w:history="1">
+      <w:hyperlink r:id="rId7" w:history="1">
         <w:r>
           <w:rPr>
             <w:rStyle w:val="Hyperlink"/>
@@ -3286,6 +3355,7 @@
           <w:b/>
           <w:i/>
         </w:rPr>
+        <w:lastRenderedPageBreak/>
         <w:t>r</w:t>
       </w:r>
       <w:r>
@@ -3344,13 +3414,86 @@
     </w:p>
     <w:p>
       <w:pPr>
+        <w:ind w:firstLine="720"/>
+        <w:rPr>
+          <w:b/>
+          <w:i/>
+        </w:rPr>
+      </w:pPr>
+      <w:r>
+        <w:rPr>
+          <w:b/>
+          <w:i/>
+        </w:rPr>
+        <w:t>C:\ASTERIX\GE</w:t>
+      </w:r>
+    </w:p>
+    <w:p>
+      <w:pPr>
+        <w:pStyle w:val="ListParagraph"/>
+        <w:numPr>
+          <w:ilvl w:val="0"/>
+          <w:numId w:val="17"/>
+        </w:numPr>
+        <w:rPr>
+          <w:b/>
+          <w:i/>
+        </w:rPr>
+      </w:pPr>
+      <w:r>
+        <w:rPr>
+          <w:b/>
+          <w:i/>
+        </w:rPr>
+        <w:t xml:space="preserve">ac_image.png </w:t>
+      </w:r>
+      <w:r>
+        <w:rPr>
+          <w:i/>
+        </w:rPr>
+        <w:t>(an image that Google Earth uses for Track/Plot display when displaying in real time.</w:t>
+      </w:r>
+    </w:p>
+    <w:p>
+      <w:pPr>
+        <w:pStyle w:val="ListParagraph"/>
+        <w:numPr>
+          <w:ilvl w:val="0"/>
+          <w:numId w:val="17"/>
+        </w:numPr>
+        <w:rPr>
+          <w:b/>
+          <w:i/>
+        </w:rPr>
+      </w:pPr>
+      <w:r>
+        <w:rPr>
+          <w:b/>
+          <w:i/>
+        </w:rPr>
+        <w:t xml:space="preserve">ASTX_TO_KML </w:t>
+      </w:r>
+      <w:r>
+        <w:rPr>
+          <w:i/>
+        </w:rPr>
+        <w:t>(</w:t>
+      </w:r>
+      <w:r>
+        <w:rPr>
+          <w:i/>
+        </w:rPr>
+        <w:t>auto generated file that is used by Google Earth to display data in real time).</w:t>
+      </w:r>
+    </w:p>
+    <w:p>
+      <w:pPr>
         <w:pStyle w:val="Heading1"/>
         <w:jc w:val="center"/>
       </w:pPr>
       <w:bookmarkStart w:id="4" w:name="_Toc334523344"/>
       <w:bookmarkStart w:id="5" w:name="_Toc336950681"/>
       <w:r>
-        <w:lastRenderedPageBreak/>
         <w:t>Main Windows and Functionality</w:t>
       </w:r>
       <w:bookmarkEnd w:id="4"/>
@@ -3383,13 +3526,32 @@
         <w:t>,</w:t>
       </w:r>
       <w:r>
-        <w:t xml:space="preserve"> there are no any data displayed. In order to read in data the following requirements are </w:t>
-      </w:r>
-      <w:r>
-        <w:t xml:space="preserve">to be </w:t>
-      </w:r>
-      <w:r>
-        <w:t>met:</w:t>
+        <w:t xml:space="preserve"> there are no </w:t>
+      </w:r>
+      <w:r>
+        <w:t xml:space="preserve">any data displayed. To see some action the data either </w:t>
+      </w:r>
+      <w:proofErr w:type="gramStart"/>
+      <w:r>
+        <w:t>have</w:t>
+      </w:r>
+      <w:proofErr w:type="gramEnd"/>
+      <w:r>
+        <w:t xml:space="preserve"> to be imported from a raw ASTERIX recording or processed in real time from LAN.</w:t>
+      </w:r>
+    </w:p>
+    <w:p>
+      <w:r>
+        <w:tab/>
+        <w:t xml:space="preserve">To open up a recording just go to File -&gt; Open </w:t>
+      </w:r>
+      <w:proofErr w:type="spellStart"/>
+      <w:r>
+        <w:t>Asterix</w:t>
+      </w:r>
+      <w:proofErr w:type="spellEnd"/>
+      <w:r>
+        <w:t xml:space="preserve"> Recording and browse to the file.</w:t>
       </w:r>
     </w:p>
     <w:p>
@@ -3397,6 +3559,9 @@
         <w:pStyle w:val="ListParagraph"/>
       </w:pPr>
       <w:r>
+        <w:t xml:space="preserve">To read in live data the </w:t>
+      </w:r>
+      <w:r>
         <w:t xml:space="preserve">PC where ASTERIX </w:t>
       </w:r>
       <w:r>
@@ -3509,23 +3674,7 @@
           <w:b/>
           <w:i/>
         </w:rPr>
-        <w:t xml:space="preserve">I use </w:t>
-      </w:r>
-      <w:proofErr w:type="spellStart"/>
-      <w:r>
-        <w:rPr>
-          <w:b/>
-          <w:i/>
-        </w:rPr>
-        <w:t>gengate</w:t>
-      </w:r>
-      <w:proofErr w:type="spellEnd"/>
-      <w:r>
-        <w:rPr>
-          <w:b/>
-          <w:i/>
-        </w:rPr>
-        <w:t xml:space="preserve"> provided by </w:t>
+        <w:t xml:space="preserve">I use gengate provided by </w:t>
       </w:r>
       <w:proofErr w:type="spellStart"/>
       <w:r>
@@ -3656,7 +3805,16 @@
       </w:r>
       <w:proofErr w:type="spellEnd"/>
       <w:r>
-        <w:t xml:space="preserve"> to replay the radar data.</w:t>
+        <w:t xml:space="preserve"> (runs on Windows)</w:t>
+      </w:r>
+      <w:r>
+        <w:t xml:space="preserve"> to </w:t>
+      </w:r>
+      <w:r>
+        <w:t xml:space="preserve">locally </w:t>
+      </w:r>
+      <w:r>
+        <w:t>replay the radar data.</w:t>
       </w:r>
     </w:p>
     <w:p>
@@ -3767,7 +3925,7 @@
                     </pic:cNvPicPr>
                   </pic:nvPicPr>
                   <pic:blipFill>
-                    <a:blip r:embed="rId9" cstate="print"/>
+                    <a:blip r:embed="rId8" cstate="print"/>
                     <a:srcRect/>
                     <a:stretch>
                       <a:fillRect/>
@@ -3959,7 +4117,7 @@
                     </pic:cNvPicPr>
                   </pic:nvPicPr>
                   <pic:blipFill>
-                    <a:blip r:embed="rId10" cstate="print"/>
+                    <a:blip r:embed="rId9" cstate="print"/>
                     <a:srcRect/>
                     <a:stretch>
                       <a:fillRect/>
@@ -4041,7 +4199,7 @@
                     </pic:cNvPicPr>
                   </pic:nvPicPr>
                   <pic:blipFill>
-                    <a:blip r:embed="rId11" cstate="print"/>
+                    <a:blip r:embed="rId10" cstate="print"/>
                     <a:srcRect/>
                     <a:stretch>
                       <a:fillRect/>
@@ -4156,7 +4314,7 @@
                     </pic:cNvPicPr>
                   </pic:nvPicPr>
                   <pic:blipFill>
-                    <a:blip r:embed="rId12" cstate="print"/>
+                    <a:blip r:embed="rId11" cstate="print"/>
                     <a:srcRect/>
                     <a:stretch>
                       <a:fillRect/>
@@ -4372,7 +4530,7 @@
                     </pic:cNvPicPr>
                   </pic:nvPicPr>
                   <pic:blipFill>
-                    <a:blip r:embed="rId13" cstate="print"/>
+                    <a:blip r:embed="rId12" cstate="print"/>
                     <a:srcRect/>
                     <a:stretch>
                       <a:fillRect/>
@@ -4607,7 +4765,7 @@
                     <pic:cNvPicPr/>
                   </pic:nvPicPr>
                   <pic:blipFill>
-                    <a:blip r:embed="rId14" cstate="print"/>
+                    <a:blip r:embed="rId13" cstate="print"/>
                     <a:stretch>
                       <a:fillRect/>
                     </a:stretch>
@@ -4726,7 +4884,7 @@
                     </pic:cNvPicPr>
                   </pic:nvPicPr>
                   <pic:blipFill>
-                    <a:blip r:embed="rId15" cstate="print"/>
+                    <a:blip r:embed="rId14" cstate="print"/>
                     <a:srcRect/>
                     <a:stretch>
                       <a:fillRect/>
@@ -4808,7 +4966,7 @@
                     </pic:cNvPicPr>
                   </pic:nvPicPr>
                   <pic:blipFill>
-                    <a:blip r:embed="rId16" cstate="print"/>
+                    <a:blip r:embed="rId15" cstate="print"/>
                     <a:srcRect/>
                     <a:stretch>
                       <a:fillRect/>
@@ -4904,6 +5062,91 @@
           <w:noProof/>
         </w:rPr>
         <w:lastRenderedPageBreak/>
+        <w:t>Live Display in Google Earth</w:t>
+      </w:r>
+    </w:p>
+    <w:p/>
+    <w:p>
+      <w:r>
+        <w:t>It is possible to set up the application to auto-generate a .</w:t>
+      </w:r>
+      <w:proofErr w:type="spellStart"/>
+      <w:r>
+        <w:t>kmz</w:t>
+      </w:r>
+      <w:proofErr w:type="spellEnd"/>
+      <w:r>
+        <w:t xml:space="preserve"> file (every update cycle) that is then automatically processed by Google Earth. The final result is that Google Earth can be used as a 3D data display. If desired, a web server could be configured to provide the .</w:t>
+      </w:r>
+      <w:proofErr w:type="spellStart"/>
+      <w:r>
+        <w:t>kmz</w:t>
+      </w:r>
+      <w:proofErr w:type="spellEnd"/>
+      <w:r>
+        <w:t xml:space="preserve"> file so that data could be seen via a web browser (</w:t>
+      </w:r>
+      <w:proofErr w:type="spellStart"/>
+      <w:r>
+        <w:t>google</w:t>
+      </w:r>
+      <w:proofErr w:type="spellEnd"/>
+      <w:r>
+        <w:t xml:space="preserve"> maps) or any other web page </w:t>
+      </w:r>
+      <w:r>
+        <w:t xml:space="preserve">with embedded </w:t>
+      </w:r>
+      <w:proofErr w:type="spellStart"/>
+      <w:r>
+        <w:t>google</w:t>
+      </w:r>
+      <w:proofErr w:type="spellEnd"/>
+      <w:r>
+        <w:t xml:space="preserve"> maps.</w:t>
+      </w:r>
+    </w:p>
+    <w:p>
+      <w:pPr>
+        <w:pStyle w:val="Heading1"/>
+        <w:jc w:val="center"/>
+        <w:rPr>
+          <w:noProof/>
+        </w:rPr>
+      </w:pPr>
+    </w:p>
+    <w:p/>
+    <w:p>
+      <w:r>
+        <w:t>The live display in Google Earth is enabled by selecting display mode from Plot Display Tab.</w:t>
+      </w:r>
+    </w:p>
+    <w:p>
+      <w:pPr>
+        <w:pStyle w:val="Heading1"/>
+        <w:rPr>
+          <w:noProof/>
+        </w:rPr>
+      </w:pPr>
+    </w:p>
+    <w:p>
+      <w:pPr>
+        <w:pStyle w:val="Heading1"/>
+        <w:jc w:val="center"/>
+        <w:rPr>
+          <w:noProof/>
+        </w:rPr>
+      </w:pPr>
+      <w:r>
+        <w:rPr>
+          <w:noProof/>
+        </w:rPr>
+        <w:t xml:space="preserve">Local </w:t>
+      </w:r>
+      <w:r>
+        <w:rPr>
+          <w:noProof/>
+        </w:rPr>
         <w:t>Plot</w:t>
       </w:r>
       <w:r>
@@ -4921,6 +5164,7 @@
       <w:bookmarkEnd w:id="42"/>
       <w:bookmarkEnd w:id="43"/>
     </w:p>
+    <w:p/>
     <w:p>
       <w:pPr>
         <w:rPr>
@@ -4931,146 +5175,169 @@
         <w:rPr>
           <w:noProof/>
         </w:rPr>
-        <w:t>Plot display functionality enables you to display received plots either in real time or buffered data. It provides filter capability (by call sign</w:t>
+        <w:t xml:space="preserve">Local </w:t>
       </w:r>
       <w:r>
         <w:rPr>
           <w:noProof/>
         </w:rPr>
-        <w:t xml:space="preserve"> and Flight Level</w:t>
+        <w:t>Plot display functionality enables you to display received plots either in real time or buffered data. It provides</w:t>
       </w:r>
       <w:r>
         <w:rPr>
           <w:noProof/>
         </w:rPr>
-        <w:t>) as well as to dynamically adjust update rate in order to match antenna time period of a specific radar.</w:t>
+        <w:t xml:space="preserve"> filter capability (by Mode-A code </w:t>
       </w:r>
       <w:r>
         <w:rPr>
           <w:noProof/>
         </w:rPr>
+        <w:t>and</w:t>
+      </w:r>
+      <w:r>
+        <w:rPr>
+          <w:noProof/>
+        </w:rPr>
+        <w:t>/or</w:t>
+      </w:r>
+      <w:r>
+        <w:rPr>
+          <w:noProof/>
+        </w:rPr>
+        <w:t xml:space="preserve"> Flight Level</w:t>
+      </w:r>
+      <w:r>
+        <w:rPr>
+          <w:noProof/>
+        </w:rPr>
+        <w:t>) as well as to dynamically adjust update rate in order to match antenna time period of a sp</w:t>
+      </w:r>
+      <w:r>
+        <w:rPr>
+          <w:noProof/>
+        </w:rPr>
+        <w:t>ecific radar in the case no North Mark message is available. If North Mark message is available it is recommended to use “Sync to NM” option.</w:t>
+      </w:r>
+    </w:p>
+    <w:p>
+      <w:pPr>
+        <w:rPr>
+          <w:noProof/>
+        </w:rPr>
+      </w:pPr>
+      <w:r>
+        <w:rPr>
+          <w:noProof/>
+        </w:rPr>
+        <w:t>Data display can be real time or passive. The passive display is an option to visualise all the buffered data (each recived target) including option</w:t>
+      </w:r>
+      <w:r>
+        <w:rPr>
+          <w:noProof/>
+        </w:rPr>
+        <w:t>s</w:t>
+      </w:r>
+      <w:r>
+        <w:rPr>
+          <w:noProof/>
+        </w:rPr>
+        <w:t xml:space="preserve"> to use </w:t>
+      </w:r>
+      <w:r>
+        <w:rPr>
+          <w:noProof/>
+        </w:rPr>
+        <w:t xml:space="preserve">one of the </w:t>
+      </w:r>
+      <w:r>
+        <w:rPr>
+          <w:noProof/>
+        </w:rPr>
+        <w:t>available filters</w:t>
+      </w:r>
+      <w:r>
+        <w:rPr>
+          <w:noProof/>
+        </w:rPr>
+        <w:t xml:space="preserve"> (By Mode-A</w:t>
+      </w:r>
+      <w:r>
+        <w:rPr>
+          <w:noProof/>
+        </w:rPr>
+        <w:t xml:space="preserve"> code or Flight Level Band</w:t>
+      </w:r>
+      <w:r>
+        <w:rPr>
+          <w:noProof/>
+        </w:rPr>
         <w:t xml:space="preserve"> </w:t>
       </w:r>
-    </w:p>
-    <w:p>
-      <w:pPr>
+      <w:r>
         <w:rPr>
           <w:noProof/>
         </w:rPr>
-      </w:pPr>
+        <w:t>)</w:t>
+      </w:r>
       <w:r>
         <w:rPr>
           <w:noProof/>
         </w:rPr>
-        <w:t>Data display can be real time or passive. The passive display is an option to visualise all the buffered data (each recived target) including option</w:t>
+        <w:t xml:space="preserve">, as depicted in </w:t>
       </w:r>
       <w:r>
         <w:rPr>
           <w:noProof/>
         </w:rPr>
-        <w:t>s</w:t>
+        <w:t xml:space="preserve">Figure XX. </w:t>
       </w:r>
       <w:r>
         <w:rPr>
           <w:noProof/>
         </w:rPr>
-        <w:t xml:space="preserve"> to use </w:t>
-      </w:r>
-      <w:r>
+        <w:t>In addition to that it is possible to filter out PSR targets. The filters are applicable to passive and real time displays.</w:t>
+      </w:r>
+    </w:p>
+    <w:p>
+      <w:pPr>
         <w:rPr>
           <w:noProof/>
         </w:rPr>
-        <w:t xml:space="preserve">one of the </w:t>
-      </w:r>
-      <w:r>
-        <w:rPr>
+      </w:pPr>
+      <w:r>
+        <w:rPr>
+          <w:b/>
+          <w:i/>
           <w:noProof/>
         </w:rPr>
-        <w:t>available filters</w:t>
-      </w:r>
-      <w:r>
-        <w:rPr>
+        <w:t>Please note:</w:t>
+      </w:r>
+      <w:r>
+        <w:rPr>
+          <w:b/>
+          <w:i/>
           <w:noProof/>
         </w:rPr>
-        <w:t xml:space="preserve"> (By Mode-A</w:t>
+        <w:t xml:space="preserve"> </w:t>
       </w:r>
       <w:r>
         <w:rPr>
           <w:noProof/>
         </w:rPr>
-        <w:t xml:space="preserve"> code or Flight Level Band</w:t>
+        <w:t xml:space="preserve">Application uses WEB map providers (google, yahoo, etc..) so first time application is </w:t>
       </w:r>
       <w:r>
         <w:rPr>
           <w:noProof/>
         </w:rPr>
-        <w:t xml:space="preserve"> </w:t>
+        <w:t>started</w:t>
       </w:r>
       <w:r>
         <w:rPr>
           <w:noProof/>
         </w:rPr>
-        <w:t>)</w:t>
-      </w:r>
-      <w:r>
-        <w:rPr>
-          <w:noProof/>
-        </w:rPr>
-        <w:t>, as depicted in Figure 11.</w:t>
-      </w:r>
-      <w:r>
-        <w:rPr>
-          <w:noProof/>
-        </w:rPr>
-        <w:t xml:space="preserve"> In addition to that it is possible to filter out PSR targets. The filters are applicable to passive and real time displays.</w:t>
-      </w:r>
-    </w:p>
-    <w:p>
-      <w:pPr>
-        <w:rPr>
-          <w:noProof/>
-        </w:rPr>
-      </w:pPr>
-      <w:r>
-        <w:rPr>
-          <w:noProof/>
-        </w:rPr>
-        <w:t>Real time display update can be time based (CAT01, CAT48 and CAT62). In addtion to that it is possible to update the display in sync wit</w:t>
-      </w:r>
-      <w:r>
-        <w:rPr>
-          <w:noProof/>
-        </w:rPr>
-        <w:t>h the north mark message.</w:t>
-      </w:r>
-    </w:p>
-    <w:p>
-      <w:pPr>
-        <w:rPr>
-          <w:noProof/>
-        </w:rPr>
-      </w:pPr>
-      <w:r>
-        <w:rPr>
-          <w:b/>
-          <w:i/>
-          <w:noProof/>
-        </w:rPr>
-        <w:t>Please note:</w:t>
-      </w:r>
-      <w:r>
-        <w:rPr>
-          <w:b/>
-          <w:i/>
-          <w:noProof/>
-        </w:rPr>
-        <w:t xml:space="preserve"> </w:t>
-      </w:r>
-      <w:r>
-        <w:rPr>
-          <w:noProof/>
-        </w:rPr>
-        <w:t xml:space="preserve">Application uses WEB map providers (google, yahoo, etc..) so first time application is powered it is necessary to be on the internet so application is able to cache </w:t>
+        <w:t xml:space="preserve"> it is necessary to be on the internet so application is able to cache </w:t>
       </w:r>
       <w:r>
         <w:rPr>
@@ -5106,6 +5373,7 @@
           <w:noProof/>
           <w:color w:val="808080" w:themeColor="text1" w:themeTint="7F"/>
         </w:rPr>
+        <w:lastRenderedPageBreak/>
         <w:drawing>
           <wp:inline distT="0" distB="0" distL="0" distR="0">
             <wp:extent cx="6907961" cy="4140680"/>
@@ -5124,7 +5392,7 @@
                     </pic:cNvPicPr>
                   </pic:nvPicPr>
                   <pic:blipFill>
-                    <a:blip r:embed="rId10" cstate="print"/>
+                    <a:blip r:embed="rId9" cstate="print"/>
                     <a:srcRect/>
                     <a:stretch>
                       <a:fillRect/>
@@ -5202,6 +5470,94 @@
                 <pic:pic xmlns:pic="http://schemas.openxmlformats.org/drawingml/2006/picture">
                   <pic:nvPicPr>
                     <pic:cNvPr id="0" name="Picture 2" descr="C:\Users\bhdca\Desktop\ScreenHunter_02 Oct. 02 13.51.jpg"/>
+                    <pic:cNvPicPr>
+                      <a:picLocks noChangeAspect="1" noChangeArrowheads="1"/>
+                    </pic:cNvPicPr>
+                  </pic:nvPicPr>
+                  <pic:blipFill>
+                    <a:blip r:embed="rId16" cstate="print"/>
+                    <a:srcRect/>
+                    <a:stretch>
+                      <a:fillRect/>
+                    </a:stretch>
+                  </pic:blipFill>
+                  <pic:spPr bwMode="auto">
+                    <a:xfrm>
+                      <a:off x="0" y="0"/>
+                      <a:ext cx="6452870" cy="3907790"/>
+                    </a:xfrm>
+                    <a:prstGeom prst="rect">
+                      <a:avLst/>
+                    </a:prstGeom>
+                    <a:noFill/>
+                    <a:ln w="9525">
+                      <a:noFill/>
+                      <a:miter lim="800000"/>
+                      <a:headEnd/>
+                      <a:tailEnd/>
+                    </a:ln>
+                  </pic:spPr>
+                </pic:pic>
+              </a:graphicData>
+            </a:graphic>
+          </wp:inline>
+        </w:drawing>
+      </w:r>
+    </w:p>
+    <w:p>
+      <w:pPr>
+        <w:pStyle w:val="Heading3"/>
+        <w:jc w:val="center"/>
+        <w:rPr>
+          <w:noProof/>
+        </w:rPr>
+      </w:pPr>
+      <w:bookmarkStart w:id="46" w:name="_Toc336514075"/>
+      <w:bookmarkStart w:id="47" w:name="_Toc336950699"/>
+      <w:r>
+        <w:rPr>
+          <w:noProof/>
+        </w:rPr>
+        <w:t xml:space="preserve">Figure 10: </w:t>
+      </w:r>
+      <w:r>
+        <w:rPr>
+          <w:noProof/>
+        </w:rPr>
+        <w:t>Map with user defined and Google terrain overlay</w:t>
+      </w:r>
+      <w:bookmarkEnd w:id="46"/>
+      <w:bookmarkEnd w:id="47"/>
+    </w:p>
+    <w:p>
+      <w:pPr>
+        <w:pStyle w:val="Heading3"/>
+        <w:jc w:val="center"/>
+        <w:rPr>
+          <w:noProof/>
+        </w:rPr>
+      </w:pPr>
+      <w:r>
+        <w:rPr>
+          <w:i/>
+          <w:iCs/>
+          <w:noProof/>
+          <w:color w:val="808080" w:themeColor="text1" w:themeTint="7F"/>
+        </w:rPr>
+        <w:lastRenderedPageBreak/>
+        <w:drawing>
+          <wp:inline distT="0" distB="0" distL="0" distR="0">
+            <wp:extent cx="6452870" cy="3907790"/>
+            <wp:effectExtent l="19050" t="0" r="5080" b="0"/>
+            <wp:docPr id="10" name="Picture 3" descr="C:\Users\bhdca\Desktop\ScreenHunter_03 Oct. 02 13.53.jpg"/>
+            <wp:cNvGraphicFramePr>
+              <a:graphicFrameLocks xmlns:a="http://schemas.openxmlformats.org/drawingml/2006/main" noChangeAspect="1"/>
+            </wp:cNvGraphicFramePr>
+            <a:graphic xmlns:a="http://schemas.openxmlformats.org/drawingml/2006/main">
+              <a:graphicData uri="http://schemas.openxmlformats.org/drawingml/2006/picture">
+                <pic:pic xmlns:pic="http://schemas.openxmlformats.org/drawingml/2006/picture">
+                  <pic:nvPicPr>
+                    <pic:cNvPr id="0" name="Picture 3" descr="C:\Users\bhdca\Desktop\ScreenHunter_03 Oct. 02 13.53.jpg"/>
                     <pic:cNvPicPr>
                       <a:picLocks noChangeAspect="1" noChangeArrowheads="1"/>
                     </pic:cNvPicPr>
@@ -5244,22 +5600,16 @@
           <w:noProof/>
         </w:rPr>
       </w:pPr>
-      <w:bookmarkStart w:id="46" w:name="_Toc336514075"/>
-      <w:bookmarkStart w:id="47" w:name="_Toc336950699"/>
+      <w:bookmarkStart w:id="48" w:name="_Toc336514076"/>
+      <w:bookmarkStart w:id="49" w:name="_Toc336950700"/>
       <w:r>
         <w:rPr>
           <w:noProof/>
         </w:rPr>
-        <w:t xml:space="preserve">Figure 10: </w:t>
-      </w:r>
-      <w:r>
-        <w:rPr>
-          <w:noProof/>
-        </w:rPr>
-        <w:t>Map with user defined and Google terrain overlay</w:t>
-      </w:r>
-      <w:bookmarkEnd w:id="46"/>
-      <w:bookmarkEnd w:id="47"/>
+        <w:t>Figure 11: Passive display no filter</w:t>
+      </w:r>
+      <w:bookmarkEnd w:id="48"/>
+      <w:bookmarkEnd w:id="49"/>
     </w:p>
     <w:p>
       <w:pPr>
@@ -5281,7 +5631,7 @@
           <wp:inline distT="0" distB="0" distL="0" distR="0">
             <wp:extent cx="6452870" cy="3907790"/>
             <wp:effectExtent l="19050" t="0" r="5080" b="0"/>
-            <wp:docPr id="10" name="Picture 3" descr="C:\Users\bhdca\Desktop\ScreenHunter_03 Oct. 02 13.53.jpg"/>
+            <wp:docPr id="11" name="Picture 4" descr="C:\Users\bhdca\Desktop\ScreenHunter_04 Oct. 02 13.54.jpg"/>
             <wp:cNvGraphicFramePr>
               <a:graphicFrameLocks xmlns:a="http://schemas.openxmlformats.org/drawingml/2006/main" noChangeAspect="1"/>
             </wp:cNvGraphicFramePr>
@@ -5289,7 +5639,7 @@
               <a:graphicData uri="http://schemas.openxmlformats.org/drawingml/2006/picture">
                 <pic:pic xmlns:pic="http://schemas.openxmlformats.org/drawingml/2006/picture">
                   <pic:nvPicPr>
-                    <pic:cNvPr id="0" name="Picture 3" descr="C:\Users\bhdca\Desktop\ScreenHunter_03 Oct. 02 13.53.jpg"/>
+                    <pic:cNvPr id="0" name="Picture 4" descr="C:\Users\bhdca\Desktop\ScreenHunter_04 Oct. 02 13.54.jpg"/>
                     <pic:cNvPicPr>
                       <a:picLocks noChangeAspect="1" noChangeArrowheads="1"/>
                     </pic:cNvPicPr>
@@ -5328,88 +5678,6 @@
       <w:pPr>
         <w:pStyle w:val="Heading3"/>
         <w:jc w:val="center"/>
-        <w:rPr>
-          <w:noProof/>
-        </w:rPr>
-      </w:pPr>
-      <w:bookmarkStart w:id="48" w:name="_Toc336514076"/>
-      <w:bookmarkStart w:id="49" w:name="_Toc336950700"/>
-      <w:r>
-        <w:rPr>
-          <w:noProof/>
-        </w:rPr>
-        <w:t>Figure 11: Passive display no filter</w:t>
-      </w:r>
-      <w:bookmarkEnd w:id="48"/>
-      <w:bookmarkEnd w:id="49"/>
-    </w:p>
-    <w:p>
-      <w:pPr>
-        <w:pStyle w:val="Heading3"/>
-        <w:jc w:val="center"/>
-        <w:rPr>
-          <w:noProof/>
-        </w:rPr>
-      </w:pPr>
-      <w:r>
-        <w:rPr>
-          <w:i/>
-          <w:iCs/>
-          <w:noProof/>
-          <w:color w:val="808080" w:themeColor="text1" w:themeTint="7F"/>
-        </w:rPr>
-        <w:lastRenderedPageBreak/>
-        <w:drawing>
-          <wp:inline distT="0" distB="0" distL="0" distR="0">
-            <wp:extent cx="6452870" cy="3907790"/>
-            <wp:effectExtent l="19050" t="0" r="5080" b="0"/>
-            <wp:docPr id="11" name="Picture 4" descr="C:\Users\bhdca\Desktop\ScreenHunter_04 Oct. 02 13.54.jpg"/>
-            <wp:cNvGraphicFramePr>
-              <a:graphicFrameLocks xmlns:a="http://schemas.openxmlformats.org/drawingml/2006/main" noChangeAspect="1"/>
-            </wp:cNvGraphicFramePr>
-            <a:graphic xmlns:a="http://schemas.openxmlformats.org/drawingml/2006/main">
-              <a:graphicData uri="http://schemas.openxmlformats.org/drawingml/2006/picture">
-                <pic:pic xmlns:pic="http://schemas.openxmlformats.org/drawingml/2006/picture">
-                  <pic:nvPicPr>
-                    <pic:cNvPr id="0" name="Picture 4" descr="C:\Users\bhdca\Desktop\ScreenHunter_04 Oct. 02 13.54.jpg"/>
-                    <pic:cNvPicPr>
-                      <a:picLocks noChangeAspect="1" noChangeArrowheads="1"/>
-                    </pic:cNvPicPr>
-                  </pic:nvPicPr>
-                  <pic:blipFill>
-                    <a:blip r:embed="rId19" cstate="print"/>
-                    <a:srcRect/>
-                    <a:stretch>
-                      <a:fillRect/>
-                    </a:stretch>
-                  </pic:blipFill>
-                  <pic:spPr bwMode="auto">
-                    <a:xfrm>
-                      <a:off x="0" y="0"/>
-                      <a:ext cx="6452870" cy="3907790"/>
-                    </a:xfrm>
-                    <a:prstGeom prst="rect">
-                      <a:avLst/>
-                    </a:prstGeom>
-                    <a:noFill/>
-                    <a:ln w="9525">
-                      <a:noFill/>
-                      <a:miter lim="800000"/>
-                      <a:headEnd/>
-                      <a:tailEnd/>
-                    </a:ln>
-                  </pic:spPr>
-                </pic:pic>
-              </a:graphicData>
-            </a:graphic>
-          </wp:inline>
-        </w:drawing>
-      </w:r>
-    </w:p>
-    <w:p>
-      <w:pPr>
-        <w:pStyle w:val="Heading3"/>
-        <w:jc w:val="center"/>
       </w:pPr>
       <w:bookmarkStart w:id="50" w:name="_Toc336514077"/>
       <w:bookmarkStart w:id="51" w:name="_Toc336950701"/>
@@ -5544,7 +5812,7 @@
                     </pic:cNvPicPr>
                   </pic:nvPicPr>
                   <pic:blipFill>
-                    <a:blip r:embed="rId20" cstate="print"/>
+                    <a:blip r:embed="rId19" cstate="print"/>
                     <a:srcRect/>
                     <a:stretch>
                       <a:fillRect/>
@@ -5660,7 +5928,7 @@
                     </pic:cNvPicPr>
                   </pic:nvPicPr>
                   <pic:blipFill>
-                    <a:blip r:embed="rId21" cstate="print"/>
+                    <a:blip r:embed="rId20" cstate="print"/>
                     <a:srcRect/>
                     <a:stretch>
                       <a:fillRect/>
@@ -5774,7 +6042,7 @@
                     </pic:cNvPicPr>
                   </pic:nvPicPr>
                   <pic:blipFill>
-                    <a:blip r:embed="rId22" cstate="print"/>
+                    <a:blip r:embed="rId21" cstate="print"/>
                     <a:srcRect/>
                     <a:stretch>
                       <a:fillRect/>
@@ -5915,7 +6183,7 @@
                     </pic:cNvPicPr>
                   </pic:nvPicPr>
                   <pic:blipFill>
-                    <a:blip r:embed="rId23" cstate="print"/>
+                    <a:blip r:embed="rId22" cstate="print"/>
                     <a:srcRect/>
                     <a:stretch>
                       <a:fillRect/>
@@ -6047,7 +6315,7 @@
                     </pic:cNvPicPr>
                   </pic:nvPicPr>
                   <pic:blipFill>
-                    <a:blip r:embed="rId24" cstate="print"/>
+                    <a:blip r:embed="rId23" cstate="print"/>
                     <a:srcRect/>
                     <a:stretch>
                       <a:fillRect/>
@@ -6156,7 +6424,7 @@
                     </pic:cNvPicPr>
                   </pic:nvPicPr>
                   <pic:blipFill>
-                    <a:blip r:embed="rId25" cstate="print"/>
+                    <a:blip r:embed="rId24" cstate="print"/>
                     <a:srcRect/>
                     <a:stretch>
                       <a:fillRect/>
@@ -6212,8 +6480,50 @@
         <w:pStyle w:val="Heading1"/>
         <w:jc w:val="center"/>
       </w:pPr>
+      <w:r>
+        <w:t>ASTERIX Recording</w:t>
+      </w:r>
+    </w:p>
+    <w:p/>
+    <w:p>
+      <w:proofErr w:type="spellStart"/>
+      <w:r>
+        <w:t>Aaaaa</w:t>
+      </w:r>
+      <w:proofErr w:type="spellEnd"/>
+    </w:p>
+    <w:p/>
+    <w:p>
+      <w:pPr>
+        <w:pStyle w:val="Heading1"/>
+        <w:jc w:val="center"/>
+      </w:pPr>
+      <w:r>
+        <w:t>ASTERIX forwarding</w:t>
+      </w:r>
+    </w:p>
+    <w:p/>
+    <w:p>
+      <w:proofErr w:type="spellStart"/>
+      <w:r>
+        <w:t>Aaaa</w:t>
+      </w:r>
+      <w:proofErr w:type="spellEnd"/>
+    </w:p>
+    <w:p/>
+    <w:p>
+      <w:pPr>
+        <w:jc w:val="center"/>
+      </w:pPr>
+    </w:p>
+    <w:p>
+      <w:pPr>
+        <w:pStyle w:val="Heading1"/>
+        <w:jc w:val="center"/>
+      </w:pPr>
       <w:bookmarkStart w:id="68" w:name="_Toc336950712"/>
       <w:r>
+        <w:lastRenderedPageBreak/>
         <w:t>Implemented Decoders (so far)</w:t>
       </w:r>
       <w:bookmarkEnd w:id="68"/>
@@ -6616,7 +6926,6 @@
         <w:rPr>
           <w:rFonts w:cstheme="minorHAnsi"/>
         </w:rPr>
-        <w:lastRenderedPageBreak/>
         <w:t>CAT48</w:t>
       </w:r>
     </w:p>
@@ -7283,7 +7592,7 @@
 </file>
 
 <file path=word/numbering.xml><?xml version="1.0" encoding="utf-8"?>
-<w:numbering xmlns:wpc="http://schemas.microsoft.com/office/word/2010/wordprocessingCanvas" xmlns:mc="http://schemas.openxmlformats.org/markup-compatibility/2006" xmlns:o="urn:schemas-microsoft-com:office:office" xmlns:r="http://schemas.openxmlformats.org/officeDocument/2006/relationships" xmlns:m="http://schemas.openxmlformats.org/officeDocument/2006/math" xmlns:v="urn:schemas-microsoft-com:vml" xmlns:wp14="http://schemas.microsoft.com/office/word/2010/wordprocessingDrawing" xmlns:wp="http://schemas.openxmlformats.org/drawingml/2006/wordprocessingDrawing" xmlns:w10="urn:schemas-microsoft-com:office:word" xmlns:w="http://schemas.openxmlformats.org/wordprocessingml/2006/main" xmlns:w14="http://schemas.microsoft.com/office/word/2010/wordml" xmlns:wpg="http://schemas.microsoft.com/office/word/2010/wordprocessingGroup" xmlns:wpi="http://schemas.microsoft.com/office/word/2010/wordprocessingInk" xmlns:wne="http://schemas.microsoft.com/office/word/2006/wordml" xmlns:wps="http://schemas.microsoft.com/office/word/2010/wordprocessingShape" mc:Ignorable="w14 wp14">
+<w:numbering xmlns:ve="http://schemas.openxmlformats.org/markup-compatibility/2006" xmlns:o="urn:schemas-microsoft-com:office:office" xmlns:r="http://schemas.openxmlformats.org/officeDocument/2006/relationships" xmlns:m="http://schemas.openxmlformats.org/officeDocument/2006/math" xmlns:v="urn:schemas-microsoft-com:vml" xmlns:wp="http://schemas.openxmlformats.org/drawingml/2006/wordprocessingDrawing" xmlns:w10="urn:schemas-microsoft-com:office:word" xmlns:w="http://schemas.openxmlformats.org/wordprocessingml/2006/main" xmlns:wne="http://schemas.microsoft.com/office/word/2006/wordml">
   <w:abstractNum w:abstractNumId="0">
     <w:nsid w:val="03E22999"/>
     <w:multiLevelType w:val="hybridMultilevel"/>
@@ -7891,6 +8200,119 @@
     </w:lvl>
   </w:abstractNum>
   <w:abstractNum w:abstractNumId="6">
+    <w:nsid w:val="42864D12"/>
+    <w:multiLevelType w:val="hybridMultilevel"/>
+    <w:tmpl w:val="D68C32AE"/>
+    <w:lvl w:ilvl="0" w:tplc="04090001">
+      <w:start w:val="1"/>
+      <w:numFmt w:val="bullet"/>
+      <w:lvlText w:val=""/>
+      <w:lvlJc w:val="left"/>
+      <w:pPr>
+        <w:ind w:left="2160" w:hanging="360"/>
+      </w:pPr>
+      <w:rPr>
+        <w:rFonts w:ascii="Symbol" w:hAnsi="Symbol" w:hint="default"/>
+      </w:rPr>
+    </w:lvl>
+    <w:lvl w:ilvl="1" w:tplc="04090003" w:tentative="1">
+      <w:start w:val="1"/>
+      <w:numFmt w:val="bullet"/>
+      <w:lvlText w:val="o"/>
+      <w:lvlJc w:val="left"/>
+      <w:pPr>
+        <w:ind w:left="2880" w:hanging="360"/>
+      </w:pPr>
+      <w:rPr>
+        <w:rFonts w:ascii="Courier New" w:hAnsi="Courier New" w:cs="Courier New" w:hint="default"/>
+      </w:rPr>
+    </w:lvl>
+    <w:lvl w:ilvl="2" w:tplc="04090005" w:tentative="1">
+      <w:start w:val="1"/>
+      <w:numFmt w:val="bullet"/>
+      <w:lvlText w:val=""/>
+      <w:lvlJc w:val="left"/>
+      <w:pPr>
+        <w:ind w:left="3600" w:hanging="360"/>
+      </w:pPr>
+      <w:rPr>
+        <w:rFonts w:ascii="Wingdings" w:hAnsi="Wingdings" w:hint="default"/>
+      </w:rPr>
+    </w:lvl>
+    <w:lvl w:ilvl="3" w:tplc="04090001" w:tentative="1">
+      <w:start w:val="1"/>
+      <w:numFmt w:val="bullet"/>
+      <w:lvlText w:val=""/>
+      <w:lvlJc w:val="left"/>
+      <w:pPr>
+        <w:ind w:left="4320" w:hanging="360"/>
+      </w:pPr>
+      <w:rPr>
+        <w:rFonts w:ascii="Symbol" w:hAnsi="Symbol" w:hint="default"/>
+      </w:rPr>
+    </w:lvl>
+    <w:lvl w:ilvl="4" w:tplc="04090003" w:tentative="1">
+      <w:start w:val="1"/>
+      <w:numFmt w:val="bullet"/>
+      <w:lvlText w:val="o"/>
+      <w:lvlJc w:val="left"/>
+      <w:pPr>
+        <w:ind w:left="5040" w:hanging="360"/>
+      </w:pPr>
+      <w:rPr>
+        <w:rFonts w:ascii="Courier New" w:hAnsi="Courier New" w:cs="Courier New" w:hint="default"/>
+      </w:rPr>
+    </w:lvl>
+    <w:lvl w:ilvl="5" w:tplc="04090005" w:tentative="1">
+      <w:start w:val="1"/>
+      <w:numFmt w:val="bullet"/>
+      <w:lvlText w:val=""/>
+      <w:lvlJc w:val="left"/>
+      <w:pPr>
+        <w:ind w:left="5760" w:hanging="360"/>
+      </w:pPr>
+      <w:rPr>
+        <w:rFonts w:ascii="Wingdings" w:hAnsi="Wingdings" w:hint="default"/>
+      </w:rPr>
+    </w:lvl>
+    <w:lvl w:ilvl="6" w:tplc="04090001" w:tentative="1">
+      <w:start w:val="1"/>
+      <w:numFmt w:val="bullet"/>
+      <w:lvlText w:val=""/>
+      <w:lvlJc w:val="left"/>
+      <w:pPr>
+        <w:ind w:left="6480" w:hanging="360"/>
+      </w:pPr>
+      <w:rPr>
+        <w:rFonts w:ascii="Symbol" w:hAnsi="Symbol" w:hint="default"/>
+      </w:rPr>
+    </w:lvl>
+    <w:lvl w:ilvl="7" w:tplc="04090003" w:tentative="1">
+      <w:start w:val="1"/>
+      <w:numFmt w:val="bullet"/>
+      <w:lvlText w:val="o"/>
+      <w:lvlJc w:val="left"/>
+      <w:pPr>
+        <w:ind w:left="7200" w:hanging="360"/>
+      </w:pPr>
+      <w:rPr>
+        <w:rFonts w:ascii="Courier New" w:hAnsi="Courier New" w:cs="Courier New" w:hint="default"/>
+      </w:rPr>
+    </w:lvl>
+    <w:lvl w:ilvl="8" w:tplc="04090005" w:tentative="1">
+      <w:start w:val="1"/>
+      <w:numFmt w:val="bullet"/>
+      <w:lvlText w:val=""/>
+      <w:lvlJc w:val="left"/>
+      <w:pPr>
+        <w:ind w:left="7920" w:hanging="360"/>
+      </w:pPr>
+      <w:rPr>
+        <w:rFonts w:ascii="Wingdings" w:hAnsi="Wingdings" w:hint="default"/>
+      </w:rPr>
+    </w:lvl>
+  </w:abstractNum>
+  <w:abstractNum w:abstractNumId="7">
     <w:nsid w:val="43AF5E82"/>
     <w:multiLevelType w:val="hybridMultilevel"/>
     <w:tmpl w:val="7084D7FC"/>
@@ -7979,7 +8401,7 @@
       </w:pPr>
     </w:lvl>
   </w:abstractNum>
-  <w:abstractNum w:abstractNumId="7">
+  <w:abstractNum w:abstractNumId="8">
     <w:nsid w:val="470E2EAC"/>
     <w:multiLevelType w:val="hybridMultilevel"/>
     <w:tmpl w:val="5A028146"/>
@@ -8068,7 +8490,7 @@
       </w:pPr>
     </w:lvl>
   </w:abstractNum>
-  <w:abstractNum w:abstractNumId="8">
+  <w:abstractNum w:abstractNumId="9">
     <w:nsid w:val="48B5049F"/>
     <w:multiLevelType w:val="hybridMultilevel"/>
     <w:tmpl w:val="B404907C"/>
@@ -8157,7 +8579,7 @@
       </w:pPr>
     </w:lvl>
   </w:abstractNum>
-  <w:abstractNum w:abstractNumId="9">
+  <w:abstractNum w:abstractNumId="10">
     <w:nsid w:val="4B7336CB"/>
     <w:multiLevelType w:val="hybridMultilevel"/>
     <w:tmpl w:val="34C039A0"/>
@@ -8246,7 +8668,7 @@
       </w:pPr>
     </w:lvl>
   </w:abstractNum>
-  <w:abstractNum w:abstractNumId="10">
+  <w:abstractNum w:abstractNumId="11">
     <w:nsid w:val="61C63540"/>
     <w:multiLevelType w:val="hybridMultilevel"/>
     <w:tmpl w:val="BD2CCCD8"/>
@@ -8335,7 +8757,96 @@
       </w:pPr>
     </w:lvl>
   </w:abstractNum>
-  <w:abstractNum w:abstractNumId="11">
+  <w:abstractNum w:abstractNumId="12">
+    <w:nsid w:val="6BAA2C0D"/>
+    <w:multiLevelType w:val="hybridMultilevel"/>
+    <w:tmpl w:val="F3FCCE30"/>
+    <w:lvl w:ilvl="0" w:tplc="57782146">
+      <w:start w:val="1"/>
+      <w:numFmt w:val="decimal"/>
+      <w:lvlText w:val="%1."/>
+      <w:lvlJc w:val="left"/>
+      <w:pPr>
+        <w:ind w:left="1080" w:hanging="360"/>
+      </w:pPr>
+      <w:rPr>
+        <w:rFonts w:hint="default"/>
+      </w:rPr>
+    </w:lvl>
+    <w:lvl w:ilvl="1" w:tplc="04090019" w:tentative="1">
+      <w:start w:val="1"/>
+      <w:numFmt w:val="lowerLetter"/>
+      <w:lvlText w:val="%2."/>
+      <w:lvlJc w:val="left"/>
+      <w:pPr>
+        <w:ind w:left="1800" w:hanging="360"/>
+      </w:pPr>
+    </w:lvl>
+    <w:lvl w:ilvl="2" w:tplc="0409001B" w:tentative="1">
+      <w:start w:val="1"/>
+      <w:numFmt w:val="lowerRoman"/>
+      <w:lvlText w:val="%3."/>
+      <w:lvlJc w:val="right"/>
+      <w:pPr>
+        <w:ind w:left="2520" w:hanging="180"/>
+      </w:pPr>
+    </w:lvl>
+    <w:lvl w:ilvl="3" w:tplc="0409000F" w:tentative="1">
+      <w:start w:val="1"/>
+      <w:numFmt w:val="decimal"/>
+      <w:lvlText w:val="%4."/>
+      <w:lvlJc w:val="left"/>
+      <w:pPr>
+        <w:ind w:left="3240" w:hanging="360"/>
+      </w:pPr>
+    </w:lvl>
+    <w:lvl w:ilvl="4" w:tplc="04090019" w:tentative="1">
+      <w:start w:val="1"/>
+      <w:numFmt w:val="lowerLetter"/>
+      <w:lvlText w:val="%5."/>
+      <w:lvlJc w:val="left"/>
+      <w:pPr>
+        <w:ind w:left="3960" w:hanging="360"/>
+      </w:pPr>
+    </w:lvl>
+    <w:lvl w:ilvl="5" w:tplc="0409001B" w:tentative="1">
+      <w:start w:val="1"/>
+      <w:numFmt w:val="lowerRoman"/>
+      <w:lvlText w:val="%6."/>
+      <w:lvlJc w:val="right"/>
+      <w:pPr>
+        <w:ind w:left="4680" w:hanging="180"/>
+      </w:pPr>
+    </w:lvl>
+    <w:lvl w:ilvl="6" w:tplc="0409000F" w:tentative="1">
+      <w:start w:val="1"/>
+      <w:numFmt w:val="decimal"/>
+      <w:lvlText w:val="%7."/>
+      <w:lvlJc w:val="left"/>
+      <w:pPr>
+        <w:ind w:left="5400" w:hanging="360"/>
+      </w:pPr>
+    </w:lvl>
+    <w:lvl w:ilvl="7" w:tplc="04090019" w:tentative="1">
+      <w:start w:val="1"/>
+      <w:numFmt w:val="lowerLetter"/>
+      <w:lvlText w:val="%8."/>
+      <w:lvlJc w:val="left"/>
+      <w:pPr>
+        <w:ind w:left="6120" w:hanging="360"/>
+      </w:pPr>
+    </w:lvl>
+    <w:lvl w:ilvl="8" w:tplc="0409001B" w:tentative="1">
+      <w:start w:val="1"/>
+      <w:numFmt w:val="lowerRoman"/>
+      <w:lvlText w:val="%9."/>
+      <w:lvlJc w:val="right"/>
+      <w:pPr>
+        <w:ind w:left="6840" w:hanging="180"/>
+      </w:pPr>
+    </w:lvl>
+  </w:abstractNum>
+  <w:abstractNum w:abstractNumId="13">
     <w:nsid w:val="70082CE1"/>
     <w:multiLevelType w:val="hybridMultilevel"/>
     <w:tmpl w:val="89F85A22"/>
@@ -8424,7 +8935,7 @@
       </w:pPr>
     </w:lvl>
   </w:abstractNum>
-  <w:abstractNum w:abstractNumId="12">
+  <w:abstractNum w:abstractNumId="14">
     <w:nsid w:val="73845FAA"/>
     <w:multiLevelType w:val="hybridMultilevel"/>
     <w:tmpl w:val="E89641B6"/>
@@ -8513,7 +9024,7 @@
       </w:pPr>
     </w:lvl>
   </w:abstractNum>
-  <w:abstractNum w:abstractNumId="13">
+  <w:abstractNum w:abstractNumId="15">
     <w:nsid w:val="78DE41FF"/>
     <w:multiLevelType w:val="hybridMultilevel"/>
     <w:tmpl w:val="7764A482"/>
@@ -8602,7 +9113,7 @@
       </w:pPr>
     </w:lvl>
   </w:abstractNum>
-  <w:abstractNum w:abstractNumId="14">
+  <w:abstractNum w:abstractNumId="16">
     <w:nsid w:val="7A1965E0"/>
     <w:multiLevelType w:val="hybridMultilevel"/>
     <w:tmpl w:val="3E0CC1EC"/>
@@ -8716,34 +9227,34 @@
     </w:lvl>
   </w:abstractNum>
   <w:num w:numId="1">
-    <w:abstractNumId w:val="6"/>
+    <w:abstractNumId w:val="7"/>
   </w:num>
   <w:num w:numId="2">
-    <w:abstractNumId w:val="11"/>
+    <w:abstractNumId w:val="13"/>
   </w:num>
   <w:num w:numId="3">
-    <w:abstractNumId w:val="7"/>
+    <w:abstractNumId w:val="8"/>
   </w:num>
   <w:num w:numId="4">
-    <w:abstractNumId w:val="12"/>
+    <w:abstractNumId w:val="14"/>
   </w:num>
   <w:num w:numId="5">
     <w:abstractNumId w:val="2"/>
   </w:num>
   <w:num w:numId="6">
-    <w:abstractNumId w:val="10"/>
+    <w:abstractNumId w:val="11"/>
   </w:num>
   <w:num w:numId="7">
     <w:abstractNumId w:val="4"/>
   </w:num>
   <w:num w:numId="8">
-    <w:abstractNumId w:val="13"/>
+    <w:abstractNumId w:val="15"/>
   </w:num>
   <w:num w:numId="9">
     <w:abstractNumId w:val="3"/>
   </w:num>
   <w:num w:numId="10">
-    <w:abstractNumId w:val="8"/>
+    <w:abstractNumId w:val="9"/>
   </w:num>
   <w:num w:numId="11">
     <w:abstractNumId w:val="0"/>
@@ -8752,19 +9263,25 @@
     <w:abstractNumId w:val="1"/>
   </w:num>
   <w:num w:numId="13">
-    <w:abstractNumId w:val="9"/>
+    <w:abstractNumId w:val="10"/>
   </w:num>
   <w:num w:numId="14">
     <w:abstractNumId w:val="5"/>
   </w:num>
   <w:num w:numId="15">
-    <w:abstractNumId w:val="14"/>
+    <w:abstractNumId w:val="16"/>
+  </w:num>
+  <w:num w:numId="16">
+    <w:abstractNumId w:val="12"/>
+  </w:num>
+  <w:num w:numId="17">
+    <w:abstractNumId w:val="6"/>
   </w:num>
 </w:numbering>
 </file>
 
 <file path=word/styles.xml><?xml version="1.0" encoding="utf-8"?>
-<w:styles xmlns:mc="http://schemas.openxmlformats.org/markup-compatibility/2006" xmlns:r="http://schemas.openxmlformats.org/officeDocument/2006/relationships" xmlns:w="http://schemas.openxmlformats.org/wordprocessingml/2006/main" xmlns:w14="http://schemas.microsoft.com/office/word/2010/wordml" mc:Ignorable="w14">
+<w:styles xmlns:r="http://schemas.openxmlformats.org/officeDocument/2006/relationships" xmlns:w="http://schemas.openxmlformats.org/wordprocessingml/2006/main">
   <w:docDefaults>
     <w:rPrDefault>
       <w:rPr>
@@ -9092,6 +9609,7 @@
     <w:uiPriority w:val="99"/>
     <w:semiHidden/>
     <w:unhideWhenUsed/>
+    <w:qFormat/>
     <w:tblPr>
       <w:tblInd w:w="0" w:type="dxa"/>
       <w:tblCellMar>
@@ -9857,7 +10375,7 @@
 </file>
 
 <file path=customXml/itemProps1.xml><?xml version="1.0" encoding="utf-8"?>
-<ds:datastoreItem xmlns:ds="http://schemas.openxmlformats.org/officeDocument/2006/customXml" ds:itemID="{2F0CCE2D-2B8B-4F13-91BE-D7B7831A389D}">
+<ds:datastoreItem xmlns:ds="http://schemas.openxmlformats.org/officeDocument/2006/customXml" ds:itemID="{1DAB6A69-3D4D-4892-B0B6-83C77D6E14D9}">
   <ds:schemaRefs>
     <ds:schemaRef ds:uri="http://schemas.openxmlformats.org/officeDocument/2006/bibliography"/>
   </ds:schemaRefs>

</xml_diff>

<commit_message>
Update of User Manual
</commit_message>
<xml_diff>
--- a/DOCUMENTATION/User Manual.docx
+++ b/DOCUMENTATION/User Manual.docx
@@ -25,7 +25,10 @@
             <w:jc w:val="center"/>
           </w:pPr>
           <w:r>
-            <w:t>Contents</w:t>
+            <w:t>Table of C</w:t>
+          </w:r>
+          <w:r>
+            <w:t>ontents</w:t>
           </w:r>
         </w:p>
         <w:p>
@@ -2377,6 +2380,7 @@
       <w:bookmarkEnd w:id="0"/>
       <w:bookmarkEnd w:id="1"/>
     </w:p>
+    <w:p/>
     <w:p>
       <w:pPr>
         <w:ind w:firstLine="720"/>
@@ -2421,18 +2425,43 @@
         <w:t xml:space="preserve">I </w:t>
       </w:r>
       <w:r>
-        <w:t>also added a data display functionality that eventually became a full plot/tracke</w:t>
-      </w:r>
-      <w:r>
-        <w:t>r display providing filters, different map overlays, indication of “track in coast” state, moving labels, entering CLF (Cleared Flight Level) etc</w:t>
-      </w:r>
-      <w:proofErr w:type="gramStart"/>
-      <w:r>
-        <w:t>..</w:t>
-      </w:r>
-      <w:proofErr w:type="gramEnd"/>
-      <w:r>
-        <w:t xml:space="preserve"> In addition to that it is also possible to:</w:t>
+        <w:t xml:space="preserve">have added </w:t>
+      </w:r>
+      <w:r>
+        <w:t>data display functionality that eventually became a full plot/tracke</w:t>
+      </w:r>
+      <w:r>
+        <w:t>r display providing filters, different map overlays, indication of</w:t>
+      </w:r>
+      <w:r>
+        <w:t xml:space="preserve"> the </w:t>
+      </w:r>
+      <w:r>
+        <w:t xml:space="preserve">“track in coast” state, moving labels, </w:t>
+      </w:r>
+      <w:r>
+        <w:t>and assigning</w:t>
+      </w:r>
+      <w:r>
+        <w:t xml:space="preserve"> </w:t>
+      </w:r>
+      <w:r>
+        <w:t xml:space="preserve">CLF (Cleared Flight Level). </w:t>
+      </w:r>
+      <w:r>
+        <w:t xml:space="preserve">In addition to </w:t>
+      </w:r>
+      <w:r>
+        <w:t>the above</w:t>
+      </w:r>
+      <w:r>
+        <w:t xml:space="preserve"> it is also </w:t>
+      </w:r>
+      <w:r>
+        <w:t>provides the following</w:t>
+      </w:r>
+      <w:r>
+        <w:t>:</w:t>
       </w:r>
     </w:p>
     <w:p>
@@ -2444,7 +2473,19 @@
         </w:numPr>
       </w:pPr>
       <w:r>
-        <w:t>Record and read in ASTERIX data in raw format. Up to 6 different data streams.</w:t>
+        <w:t>Record</w:t>
+      </w:r>
+      <w:r>
+        <w:t xml:space="preserve"> (up to 6 different data streams)</w:t>
+      </w:r>
+      <w:r>
+        <w:t xml:space="preserve"> and </w:t>
+      </w:r>
+      <w:r>
+        <w:t>reading</w:t>
+      </w:r>
+      <w:r>
+        <w:t xml:space="preserve"> in ASTERIX data in raw format.</w:t>
       </w:r>
     </w:p>
     <w:p>
@@ -2456,7 +2497,19 @@
         </w:numPr>
       </w:pPr>
       <w:r>
-        <w:t>Export data in KML format in order to visualize it in Google Earth.</w:t>
+        <w:t xml:space="preserve">Export </w:t>
+      </w:r>
+      <w:r>
+        <w:t xml:space="preserve">of imported/buffered </w:t>
+      </w:r>
+      <w:r>
+        <w:t>data in KML</w:t>
+      </w:r>
+      <w:r>
+        <w:t>/KMZ</w:t>
+      </w:r>
+      <w:r>
+        <w:t xml:space="preserve"> format in order to visualize it in Google Earth.</w:t>
       </w:r>
     </w:p>
     <w:p>
@@ -2468,7 +2521,13 @@
         </w:numPr>
       </w:pPr>
       <w:r>
-        <w:t>Export data in real time to Google Earth in order to use it as a data display. This is done via Google Earth Network Connection feature.</w:t>
+        <w:t xml:space="preserve">Export </w:t>
+      </w:r>
+      <w:r>
+        <w:t>of live data</w:t>
+      </w:r>
+      <w:r>
+        <w:t xml:space="preserve"> in real time to Google Earth in order to use it as a data display. This is done via Google Earth Network Connection feature.</w:t>
       </w:r>
     </w:p>
     <w:p>
@@ -2483,9 +2542,6 @@
         <w:t>Use application to forward</w:t>
       </w:r>
       <w:r>
-        <w:t>/transfer</w:t>
-      </w:r>
-      <w:r>
         <w:t xml:space="preserve"> </w:t>
       </w:r>
       <w:r>
@@ -2495,7 +2551,16 @@
         <w:t xml:space="preserve">data </w:t>
       </w:r>
       <w:r>
-        <w:t>between networks or to a different multicast address or port.</w:t>
+        <w:t xml:space="preserve">streams </w:t>
+      </w:r>
+      <w:r>
+        <w:t>between networks or to a</w:t>
+      </w:r>
+      <w:r>
+        <w:t xml:space="preserve"> different multicast address/</w:t>
+      </w:r>
+      <w:r>
+        <w:t>port.</w:t>
       </w:r>
     </w:p>
     <w:p>
@@ -2505,7 +2570,10 @@
         </w:rPr>
       </w:pPr>
       <w:r>
-        <w:t xml:space="preserve">Note that the application also uses Visual Basic Power Pack, so in order to use full functionality of the application please make sure it is installed. You can get it at: </w:t>
+        <w:t xml:space="preserve">Note that the application uses Visual Basic Power Pack that needs to be installed. It can be downloaded </w:t>
+      </w:r>
+      <w:r>
+        <w:t xml:space="preserve">at: </w:t>
       </w:r>
       <w:hyperlink r:id="rId6" w:history="1">
         <w:r>
@@ -2523,7 +2591,15 @@
           <w:color w:val="auto"/>
           <w:u w:val="none"/>
         </w:rPr>
-        <w:t>On my PC I have it installed at C:\Program Files\Reference Assemblies\Microsoft\VBPowerPacks\v10.0\Microsoft.VisualBasic.PowerPacks.Vs.dll</w:t>
+        <w:t>On my development machine</w:t>
+      </w:r>
+      <w:r>
+        <w:rPr>
+          <w:rStyle w:val="Hyperlink"/>
+          <w:color w:val="auto"/>
+          <w:u w:val="none"/>
+        </w:rPr>
+        <w:t xml:space="preserve"> I have it installed at C:\Program Files\Reference Assemblies\Microsoft\VBPowerPacks\v10.0\Microsoft.VisualBasic.PowerPacks.Vs.dll</w:t>
       </w:r>
       <w:r>
         <w:rPr>
@@ -2558,7 +2634,13 @@
         <w:rPr>
           <w:rFonts w:cstheme="minorHAnsi"/>
         </w:rPr>
-        <w:t>Make sure that machine where software is running (WIN OS) localization is set to English U.S.</w:t>
+        <w:t>Lastly, m</w:t>
+      </w:r>
+      <w:r>
+        <w:rPr>
+          <w:rFonts w:cstheme="minorHAnsi"/>
+        </w:rPr>
+        <w:t>ake sure that machine where software is running (WIN OS) localization is set to English U.S.</w:t>
       </w:r>
     </w:p>
     <w:p>
@@ -2577,51 +2659,41 @@
         </w:rPr>
         <w:t>The software uses .NET libraries (</w:t>
       </w:r>
-      <w:proofErr w:type="spellStart"/>
-      <w:r>
-        <w:rPr>
-          <w:rFonts w:cstheme="minorHAnsi"/>
-        </w:rPr>
-        <w:t>ie</w:t>
-      </w:r>
-      <w:proofErr w:type="spellEnd"/>
-      <w:r>
-        <w:rPr>
-          <w:rFonts w:cstheme="minorHAnsi"/>
-        </w:rPr>
-        <w:t xml:space="preserve">. </w:t>
-      </w:r>
-      <w:proofErr w:type="spellStart"/>
-      <w:r>
-        <w:rPr>
-          <w:rFonts w:cstheme="minorHAnsi"/>
-        </w:rPr>
-        <w:t>double.Parse</w:t>
-      </w:r>
-      <w:proofErr w:type="spellEnd"/>
-      <w:r>
-        <w:rPr>
-          <w:rFonts w:cstheme="minorHAnsi"/>
-        </w:rPr>
-        <w:t>) that depend on localization. In the case</w:t>
-      </w:r>
-      <w:r>
-        <w:rPr>
-          <w:rFonts w:cstheme="minorHAnsi"/>
-        </w:rPr>
-        <w:t xml:space="preserve"> i</w:t>
-      </w:r>
-      <w:r>
-        <w:rPr>
-          <w:rFonts w:cstheme="minorHAnsi"/>
-        </w:rPr>
-        <w:t>t</w:t>
-      </w:r>
-      <w:r>
-        <w:rPr>
-          <w:rFonts w:cstheme="minorHAnsi"/>
-        </w:rPr>
-        <w:t xml:space="preserve"> is not set correctly the software is not able to correctly parse configuration files located</w:t>
+      <w:r>
+        <w:rPr>
+          <w:rFonts w:cstheme="minorHAnsi"/>
+        </w:rPr>
+        <w:t>i.e.</w:t>
+      </w:r>
+      <w:r>
+        <w:rPr>
+          <w:rFonts w:cstheme="minorHAnsi"/>
+        </w:rPr>
+        <w:t xml:space="preserve"> double.Parse) that depend on localization. </w:t>
+      </w:r>
+      <w:r>
+        <w:rPr>
+          <w:rFonts w:cstheme="minorHAnsi"/>
+        </w:rPr>
+        <w:t>If</w:t>
+      </w:r>
+      <w:r>
+        <w:rPr>
+          <w:rFonts w:cstheme="minorHAnsi"/>
+        </w:rPr>
+        <w:t xml:space="preserve"> not set </w:t>
+      </w:r>
+      <w:r>
+        <w:rPr>
+          <w:rFonts w:cstheme="minorHAnsi"/>
+        </w:rPr>
+        <w:t>as expected</w:t>
+      </w:r>
+      <w:r>
+        <w:rPr>
+          <w:rFonts w:cstheme="minorHAnsi"/>
+        </w:rPr>
+        <w:t xml:space="preserve"> the software is not able to correctly parse configuration files located</w:t>
       </w:r>
       <w:r>
         <w:rPr>
@@ -2636,24 +2708,46 @@
         <w:t>in the C:\ASTERIX\ADAPTATION directory.</w:t>
       </w:r>
     </w:p>
-    <w:p/>
+    <w:p>
+      <w:pPr>
+        <w:rPr>
+          <w:rFonts w:asciiTheme="majorHAnsi" w:eastAsiaTheme="majorEastAsia" w:hAnsiTheme="majorHAnsi" w:cstheme="majorBidi"/>
+          <w:b/>
+          <w:bCs/>
+          <w:color w:val="365F91" w:themeColor="accent1" w:themeShade="BF"/>
+          <w:sz w:val="28"/>
+          <w:szCs w:val="28"/>
+        </w:rPr>
+      </w:pPr>
+      <w:bookmarkStart w:id="3" w:name="_Toc336950680"/>
+      <w:r>
+        <w:br w:type="page"/>
+      </w:r>
+    </w:p>
     <w:p>
       <w:pPr>
         <w:pStyle w:val="Heading1"/>
         <w:jc w:val="center"/>
       </w:pPr>
-      <w:bookmarkStart w:id="3" w:name="_Toc336950680"/>
-      <w:r>
+      <w:r>
+        <w:lastRenderedPageBreak/>
         <w:t>Initial Setup</w:t>
       </w:r>
       <w:bookmarkEnd w:id="3"/>
     </w:p>
+    <w:p/>
     <w:p>
       <w:r>
         <w:t>To run</w:t>
       </w:r>
       <w:r>
-        <w:t xml:space="preserve"> the application needs to be configured via several configuration files. These files have to be located in </w:t>
+        <w:t xml:space="preserve"> the application needs to be configured via </w:t>
+      </w:r>
+      <w:r>
+        <w:t>following</w:t>
+      </w:r>
+      <w:r>
+        <w:t xml:space="preserve"> configuration files. These files have to be located in </w:t>
       </w:r>
       <w:r>
         <w:rPr>
@@ -2731,7 +2825,16 @@
         <w:t xml:space="preserve"> </w:t>
       </w:r>
       <w:r>
-        <w:t>(Not to be manually modified)</w:t>
+        <w:t>(</w:t>
+      </w:r>
+      <w:r>
+        <w:rPr>
+          <w:i/>
+        </w:rPr>
+        <w:t>Not to be manually modified</w:t>
+      </w:r>
+      <w:r>
+        <w:t>)</w:t>
       </w:r>
     </w:p>
     <w:p>
@@ -2753,7 +2856,6 @@
         </w:numPr>
       </w:pPr>
       <w:r>
-        <w:lastRenderedPageBreak/>
         <w:t>Defines</w:t>
       </w:r>
       <w:r>
@@ -2820,7 +2922,16 @@
         <w:t xml:space="preserve"> </w:t>
       </w:r>
       <w:r>
-        <w:t>(Not to be manually modified)</w:t>
+        <w:t>(</w:t>
+      </w:r>
+      <w:r>
+        <w:rPr>
+          <w:i/>
+        </w:rPr>
+        <w:t>Not to be manually modified</w:t>
+      </w:r>
+      <w:r>
+        <w:t>)</w:t>
       </w:r>
     </w:p>
     <w:p>
@@ -2872,7 +2983,17 @@
         <w:t xml:space="preserve">application GUI. </w:t>
       </w:r>
       <w:r>
-        <w:t>(See: Display Attributes for details).</w:t>
+        <w:t xml:space="preserve">(See: </w:t>
+      </w:r>
+      <w:r>
+        <w:rPr>
+          <w:b/>
+          <w:i/>
+        </w:rPr>
+        <w:t>Display Attributes</w:t>
+      </w:r>
+      <w:r>
+        <w:t xml:space="preserve"> for details).</w:t>
       </w:r>
     </w:p>
     <w:p>
@@ -2912,13 +3033,29 @@
         <w:t>color</w:t>
       </w:r>
       <w:r>
-        <w:t xml:space="preserve">. The parameter is set to black, but can be modified </w:t>
+        <w:t xml:space="preserve">. The parameter </w:t>
+      </w:r>
+      <w:r>
+        <w:t>defaulted</w:t>
+      </w:r>
+      <w:r>
+        <w:t xml:space="preserve"> to black, but can be modified </w:t>
       </w:r>
       <w:r>
         <w:t>using application GUI</w:t>
       </w:r>
       <w:r>
-        <w:t>. (See: Display Attributes for details).</w:t>
+        <w:t xml:space="preserve">. (See: </w:t>
+      </w:r>
+      <w:r>
+        <w:rPr>
+          <w:b/>
+          <w:i/>
+        </w:rPr>
+        <w:t>Display Attributes</w:t>
+      </w:r>
+      <w:r>
+        <w:t xml:space="preserve"> for details).</w:t>
       </w:r>
     </w:p>
     <w:p>
@@ -2965,7 +3102,16 @@
         <w:t xml:space="preserve"> </w:t>
       </w:r>
       <w:r>
-        <w:t>(To be manually modified)</w:t>
+        <w:t>(</w:t>
+      </w:r>
+      <w:r>
+        <w:rPr>
+          <w:i/>
+        </w:rPr>
+        <w:t>To be manually modified</w:t>
+      </w:r>
+      <w:r>
+        <w:t>)</w:t>
       </w:r>
     </w:p>
     <w:p>
@@ -3001,7 +3147,14 @@
           <w:b/>
           <w:i/>
         </w:rPr>
-        <w:t>All radars whose data is to be processed have to be defined in this file.</w:t>
+        <w:t>All radar data streams</w:t>
+      </w:r>
+      <w:r>
+        <w:rPr>
+          <w:b/>
+          <w:i/>
+        </w:rPr>
+        <w:t xml:space="preserve"> to be processed have to be defined in this file.</w:t>
       </w:r>
     </w:p>
     <w:p>
@@ -3048,7 +3201,16 @@
         <w:t xml:space="preserve"> </w:t>
       </w:r>
       <w:r>
-        <w:t>(To be manually modified)</w:t>
+        <w:t>(</w:t>
+      </w:r>
+      <w:r>
+        <w:rPr>
+          <w:i/>
+        </w:rPr>
+        <w:t>To be manually modified</w:t>
+      </w:r>
+      <w:r>
+        <w:t>)</w:t>
       </w:r>
     </w:p>
     <w:p>
@@ -3121,7 +3283,16 @@
         <w:t xml:space="preserve"> </w:t>
       </w:r>
       <w:r>
-        <w:t>(To be manually modified)</w:t>
+        <w:t>(</w:t>
+      </w:r>
+      <w:r>
+        <w:rPr>
+          <w:i/>
+        </w:rPr>
+        <w:t>To be manually modified</w:t>
+      </w:r>
+      <w:r>
+        <w:t>)</w:t>
       </w:r>
     </w:p>
     <w:p>
@@ -3154,7 +3325,13 @@
         </w:rPr>
       </w:pPr>
       <w:r>
-        <w:t xml:space="preserve">Defines state borders. See the file for the proper syntax and modify it as needed. I got my data from </w:t>
+        <w:t xml:space="preserve">Defines state borders. See the file for </w:t>
+      </w:r>
+      <w:r>
+        <w:t xml:space="preserve">the proper syntax and modify </w:t>
+      </w:r>
+      <w:r>
+        <w:t xml:space="preserve">needed. I got my data from </w:t>
       </w:r>
       <w:hyperlink r:id="rId7" w:history="1">
         <w:r>
@@ -3219,7 +3396,16 @@
         <w:t xml:space="preserve"> </w:t>
       </w:r>
       <w:r>
-        <w:t>(To be manually modified)</w:t>
+        <w:t>(</w:t>
+      </w:r>
+      <w:r>
+        <w:rPr>
+          <w:i/>
+        </w:rPr>
+        <w:t>To be manually modified</w:t>
+      </w:r>
+      <w:r>
+        <w:t>)</w:t>
       </w:r>
     </w:p>
     <w:p>
@@ -3245,7 +3431,13 @@
         </w:rPr>
       </w:pPr>
       <w:r>
-        <w:t xml:space="preserve">Defines system waypoints. See the file for the proper syntax and modify it as needed. </w:t>
+        <w:t xml:space="preserve">Defines system </w:t>
+      </w:r>
+      <w:r>
+        <w:t xml:space="preserve">waypoints. See the file for proper syntax and modify </w:t>
+      </w:r>
+      <w:r>
+        <w:t xml:space="preserve">as needed. </w:t>
       </w:r>
     </w:p>
     <w:p>
@@ -3262,9 +3454,17 @@
       </w:pPr>
       <w:r>
         <w:rPr>
-          <w:i/>
-        </w:rPr>
-        <w:t>NOTE: The last parameter is needed but does not have any impact at this moment. It is intended to flag the point as a COP (Coordination point) and is included for the future application growth.</w:t>
+          <w:b/>
+          <w:i/>
+        </w:rPr>
+        <w:lastRenderedPageBreak/>
+        <w:t>NOTE:</w:t>
+      </w:r>
+      <w:r>
+        <w:rPr>
+          <w:i/>
+        </w:rPr>
+        <w:t xml:space="preserve"> The last parameter is needed but does not have any impact at this moment. It is intended to flag the point as a COP (Coordination point) and is included for the future application growth.</w:t>
       </w:r>
     </w:p>
     <w:p>
@@ -3303,6 +3503,25 @@
         </w:rPr>
         <w:t>.txt</w:t>
       </w:r>
+      <w:r>
+        <w:rPr>
+          <w:b/>
+          <w:i/>
+        </w:rPr>
+        <w:t xml:space="preserve"> </w:t>
+      </w:r>
+      <w:r>
+        <w:t>(</w:t>
+      </w:r>
+      <w:r>
+        <w:rPr>
+          <w:i/>
+        </w:rPr>
+        <w:t>Not to be manually modified</w:t>
+      </w:r>
+      <w:r>
+        <w:t>)</w:t>
+      </w:r>
     </w:p>
     <w:p>
       <w:pPr>
@@ -3317,7 +3536,35 @@
         </w:rPr>
       </w:pPr>
       <w:r>
-        <w:t>Defines Track/Plot Label attributes. The file is not to be manually modified. Instead use provided GUI. Please see Label Attributes.</w:t>
+        <w:t xml:space="preserve">Defines Track/Plot Label </w:t>
+      </w:r>
+      <w:r>
+        <w:t>display attributes</w:t>
+      </w:r>
+      <w:r>
+        <w:t xml:space="preserve">. </w:t>
+      </w:r>
+      <w:r>
+        <w:t>U</w:t>
+      </w:r>
+      <w:r>
+        <w:t>se provided GUI</w:t>
+      </w:r>
+      <w:r>
+        <w:t xml:space="preserve"> for modification</w:t>
+      </w:r>
+      <w:r>
+        <w:t xml:space="preserve">. Please see </w:t>
+      </w:r>
+      <w:r>
+        <w:rPr>
+          <w:b/>
+          <w:i/>
+        </w:rPr>
+        <w:t>Label Attributes</w:t>
+      </w:r>
+      <w:r>
+        <w:t>.</w:t>
       </w:r>
     </w:p>
     <w:p>
@@ -3355,7 +3602,6 @@
           <w:b/>
           <w:i/>
         </w:rPr>
-        <w:lastRenderedPageBreak/>
         <w:t>r</w:t>
       </w:r>
       <w:r>
@@ -3379,7 +3625,13 @@
         <w:t xml:space="preserve"> be used for radar presentation </w:t>
       </w:r>
       <w:r>
-        <w:t>on the display)</w:t>
+        <w:t xml:space="preserve">on the </w:t>
+      </w:r>
+      <w:r>
+        <w:t>local display</w:t>
+      </w:r>
+      <w:r>
+        <w:t>)</w:t>
       </w:r>
     </w:p>
     <w:p>
@@ -3409,7 +3661,13 @@
         <w:t xml:space="preserve">.jpg </w:t>
       </w:r>
       <w:r>
-        <w:t>(jpg image to be used for waypoint presentation on the display)</w:t>
+        <w:t xml:space="preserve">(jpg image to be used for waypoint presentation on the </w:t>
+      </w:r>
+      <w:r>
+        <w:t xml:space="preserve">local </w:t>
+      </w:r>
+      <w:r>
+        <w:t>display)</w:t>
       </w:r>
     </w:p>
     <w:p>
@@ -3499,9 +3757,13 @@
       <w:bookmarkEnd w:id="4"/>
       <w:bookmarkEnd w:id="5"/>
     </w:p>
-    <w:p>
-      <w:r>
-        <w:t xml:space="preserve">Once started, the </w:t>
+    <w:p/>
+    <w:p>
+      <w:r>
+        <w:t xml:space="preserve">Once started </w:t>
+      </w:r>
+      <w:r>
+        <w:t xml:space="preserve">the </w:t>
       </w:r>
       <w:r>
         <w:rPr>
@@ -3529,13 +3791,17 @@
         <w:t xml:space="preserve"> there are no </w:t>
       </w:r>
       <w:r>
-        <w:t xml:space="preserve">any data displayed. To see some action the data either </w:t>
-      </w:r>
-      <w:proofErr w:type="gramStart"/>
-      <w:r>
-        <w:t>have</w:t>
-      </w:r>
-      <w:proofErr w:type="gramEnd"/>
+        <w:t xml:space="preserve">any </w:t>
+      </w:r>
+      <w:r>
+        <w:t>plots/tracks</w:t>
+      </w:r>
+      <w:r>
+        <w:t xml:space="preserve"> displayed. To see some action the data either </w:t>
+      </w:r>
+      <w:r>
+        <w:t>has</w:t>
+      </w:r>
       <w:r>
         <w:t xml:space="preserve"> to be imported from a raw ASTERIX recording or processed in real time from LAN.</w:t>
       </w:r>
@@ -3543,15 +3809,36 @@
     <w:p>
       <w:r>
         <w:tab/>
-        <w:t xml:space="preserve">To open up a recording just go to File -&gt; Open </w:t>
+        <w:t xml:space="preserve">To open up a recording </w:t>
+      </w:r>
+      <w:r>
+        <w:t xml:space="preserve">go to </w:t>
+      </w:r>
+      <w:r>
+        <w:rPr>
+          <w:b/>
+          <w:i/>
+        </w:rPr>
+        <w:t xml:space="preserve">File -&gt; Open </w:t>
       </w:r>
       <w:proofErr w:type="spellStart"/>
       <w:r>
+        <w:rPr>
+          <w:b/>
+          <w:i/>
+        </w:rPr>
         <w:t>Asterix</w:t>
       </w:r>
       <w:proofErr w:type="spellEnd"/>
       <w:r>
-        <w:t xml:space="preserve"> Recording and browse to the file.</w:t>
+        <w:rPr>
+          <w:b/>
+          <w:i/>
+        </w:rPr>
+        <w:t xml:space="preserve"> Recording</w:t>
+      </w:r>
+      <w:r>
+        <w:t xml:space="preserve"> and browse to the file.</w:t>
       </w:r>
     </w:p>
     <w:p>
@@ -3762,9 +4049,6 @@
     <w:p>
       <w:pPr>
         <w:ind w:left="720"/>
-        <w:rPr>
-          <w:i/>
-        </w:rPr>
       </w:pPr>
       <w:r>
         <w:rPr>
@@ -3819,14 +4103,31 @@
     </w:p>
     <w:p>
       <w:pPr>
-        <w:rPr>
-          <w:i/>
-        </w:rPr>
-      </w:pPr>
-      <w:r>
-        <w:rPr>
-          <w:i/>
-        </w:rPr>
+        <w:ind w:left="720"/>
+        <w:rPr>
+          <w:b/>
+          <w:i/>
+        </w:rPr>
+      </w:pPr>
+      <w:r>
+        <w:rPr>
+          <w:b/>
+          <w:i/>
+        </w:rPr>
+        <w:t>NOTE: I do plan to implement integrated replay tool in the future releases.</w:t>
+      </w:r>
+    </w:p>
+    <w:p>
+      <w:pPr>
+        <w:rPr>
+          <w:i/>
+        </w:rPr>
+      </w:pPr>
+      <w:r>
+        <w:rPr>
+          <w:i/>
+        </w:rPr>
+        <w:lastRenderedPageBreak/>
         <w:br w:type="page"/>
       </w:r>
     </w:p>
@@ -3904,14 +4205,16 @@
       <w:bookmarkStart w:id="9" w:name="_Toc336950683"/>
       <w:r>
         <w:rPr>
-          <w:rStyle w:val="SubtleEmphasis"/>
+          <w:i/>
+          <w:iCs/>
           <w:noProof/>
+          <w:color w:val="808080" w:themeColor="text1" w:themeTint="7F"/>
         </w:rPr>
         <w:drawing>
           <wp:inline distT="0" distB="0" distL="0" distR="0">
-            <wp:extent cx="2854325" cy="4619625"/>
-            <wp:effectExtent l="19050" t="0" r="3175" b="0"/>
-            <wp:docPr id="2" name="Picture 2" descr="C:\Users\bhdca\Desktop\Documentation\Connection Screen.jpg"/>
+            <wp:extent cx="2855595" cy="5020310"/>
+            <wp:effectExtent l="19050" t="0" r="1905" b="0"/>
+            <wp:docPr id="14" name="Picture 1" descr="C:\Users\bhdca\Desktop\Temp\Open-Set Connection.jpg"/>
             <wp:cNvGraphicFramePr>
               <a:graphicFrameLocks xmlns:a="http://schemas.openxmlformats.org/drawingml/2006/main" noChangeAspect="1"/>
             </wp:cNvGraphicFramePr>
@@ -3919,7 +4222,7 @@
               <a:graphicData uri="http://schemas.openxmlformats.org/drawingml/2006/picture">
                 <pic:pic xmlns:pic="http://schemas.openxmlformats.org/drawingml/2006/picture">
                   <pic:nvPicPr>
-                    <pic:cNvPr id="0" name="Picture 2" descr="C:\Users\bhdca\Desktop\Documentation\Connection Screen.jpg"/>
+                    <pic:cNvPr id="0" name="Picture 1" descr="C:\Users\bhdca\Desktop\Temp\Open-Set Connection.jpg"/>
                     <pic:cNvPicPr>
                       <a:picLocks noChangeAspect="1" noChangeArrowheads="1"/>
                     </pic:cNvPicPr>
@@ -3934,7 +4237,7 @@
                   <pic:spPr bwMode="auto">
                     <a:xfrm>
                       <a:off x="0" y="0"/>
-                      <a:ext cx="2854325" cy="4619625"/>
+                      <a:ext cx="2855595" cy="5020310"/>
                     </a:xfrm>
                     <a:prstGeom prst="rect">
                       <a:avLst/>
@@ -4071,10 +4374,10 @@
         <w:t xml:space="preserve"> is activated the screen will start to populate </w:t>
       </w:r>
       <w:r>
-        <w:t xml:space="preserve">in real time </w:t>
-      </w:r>
-      <w:r>
-        <w:t>with the buffered data as shown in Figure 2</w:t>
+        <w:t xml:space="preserve">in </w:t>
+      </w:r>
+      <w:r>
+        <w:t>as shown in Figure 2</w:t>
       </w:r>
       <w:r>
         <w:t xml:space="preserve"> &amp; 3</w:t>
@@ -4096,14 +4399,13 @@
       </w:pPr>
       <w:r>
         <w:rPr>
-          <w:rStyle w:val="SubtleEmphasis"/>
           <w:noProof/>
         </w:rPr>
         <w:drawing>
           <wp:inline distT="0" distB="0" distL="0" distR="0">
-            <wp:extent cx="6457950" cy="3870940"/>
+            <wp:extent cx="6976973" cy="4839419"/>
             <wp:effectExtent l="19050" t="0" r="0" b="0"/>
-            <wp:docPr id="13" name="Picture 1" descr="C:\Users\bhdca\Desktop\ScreenHunter_01 Oct. 02 13.48.jpg"/>
+            <wp:docPr id="16" name="Picture 2" descr="C:\Users\bhdca\Desktop\Temp\Full Screen.jpg"/>
             <wp:cNvGraphicFramePr>
               <a:graphicFrameLocks xmlns:a="http://schemas.openxmlformats.org/drawingml/2006/main" noChangeAspect="1"/>
             </wp:cNvGraphicFramePr>
@@ -4111,7 +4413,7 @@
               <a:graphicData uri="http://schemas.openxmlformats.org/drawingml/2006/picture">
                 <pic:pic xmlns:pic="http://schemas.openxmlformats.org/drawingml/2006/picture">
                   <pic:nvPicPr>
-                    <pic:cNvPr id="0" name="Picture 1" descr="C:\Users\bhdca\Desktop\ScreenHunter_01 Oct. 02 13.48.jpg"/>
+                    <pic:cNvPr id="0" name="Picture 2" descr="C:\Users\bhdca\Desktop\Temp\Full Screen.jpg"/>
                     <pic:cNvPicPr>
                       <a:picLocks noChangeAspect="1" noChangeArrowheads="1"/>
                     </pic:cNvPicPr>
@@ -4126,7 +4428,7 @@
                   <pic:spPr bwMode="auto">
                     <a:xfrm>
                       <a:off x="0" y="0"/>
-                      <a:ext cx="6457950" cy="3870940"/>
+                      <a:ext cx="6975420" cy="4838342"/>
                     </a:xfrm>
                     <a:prstGeom prst="rect">
                       <a:avLst/>
@@ -4177,15 +4479,14 @@
       </w:pPr>
       <w:r>
         <w:rPr>
-          <w:rStyle w:val="SubtleEmphasis"/>
           <w:noProof/>
         </w:rPr>
         <w:lastRenderedPageBreak/>
         <w:drawing>
           <wp:inline distT="0" distB="0" distL="0" distR="0">
-            <wp:extent cx="6457950" cy="3912954"/>
+            <wp:extent cx="6976973" cy="4382219"/>
             <wp:effectExtent l="19050" t="0" r="0" b="0"/>
-            <wp:docPr id="9" name="Picture 4" descr="C:\Users\bhdca\Desktop\Capture\Main Capture.jpg"/>
+            <wp:docPr id="17" name="Picture 3" descr="C:\Users\bhdca\Desktop\Temp\Asterix Capture.jpg"/>
             <wp:cNvGraphicFramePr>
               <a:graphicFrameLocks xmlns:a="http://schemas.openxmlformats.org/drawingml/2006/main" noChangeAspect="1"/>
             </wp:cNvGraphicFramePr>
@@ -4193,7 +4494,7 @@
               <a:graphicData uri="http://schemas.openxmlformats.org/drawingml/2006/picture">
                 <pic:pic xmlns:pic="http://schemas.openxmlformats.org/drawingml/2006/picture">
                   <pic:nvPicPr>
-                    <pic:cNvPr id="0" name="Picture 4" descr="C:\Users\bhdca\Desktop\Capture\Main Capture.jpg"/>
+                    <pic:cNvPr id="0" name="Picture 3" descr="C:\Users\bhdca\Desktop\Temp\Asterix Capture.jpg"/>
                     <pic:cNvPicPr>
                       <a:picLocks noChangeAspect="1" noChangeArrowheads="1"/>
                     </pic:cNvPicPr>
@@ -4208,7 +4509,7 @@
                   <pic:spPr bwMode="auto">
                     <a:xfrm>
                       <a:off x="0" y="0"/>
-                      <a:ext cx="6457950" cy="3912954"/>
+                      <a:ext cx="6983206" cy="4386134"/>
                     </a:xfrm>
                     <a:prstGeom prst="rect">
                       <a:avLst/>
@@ -4840,7 +5141,13 @@
     </w:p>
     <w:p>
       <w:r>
-        <w:t xml:space="preserve">This option enables you to decode and export a data sample, filtered by a SSR code, to either Earth Plot or GE Path supported file </w:t>
+        <w:t xml:space="preserve">This option enables you to decode and export a data sample, filtered by a </w:t>
+      </w:r>
+      <w:r>
+        <w:t>Mode-A</w:t>
+      </w:r>
+      <w:r>
+        <w:t xml:space="preserve"> code, to either Earth Plot or GE Path supported file </w:t>
       </w:r>
       <w:r>
         <w:t>formats that</w:t>
@@ -4852,7 +5159,16 @@
         <w:t>en can be used to export data into</w:t>
       </w:r>
       <w:r>
-        <w:t xml:space="preserve"> a KML file, used by Google Earth. The final result is possibility to display any track in the data sample as a 3D track in Google Earth, as shown in Figure X.</w:t>
+        <w:t xml:space="preserve"> a KML file, used by Google Earth. The final result is possibility </w:t>
+      </w:r>
+      <w:r>
+        <w:t>to display a</w:t>
+      </w:r>
+      <w:r>
+        <w:t xml:space="preserve"> track from</w:t>
+      </w:r>
+      <w:r>
+        <w:t xml:space="preserve"> the data sample as a 3D track in Google Earth, as shown in Figure X.</w:t>
       </w:r>
     </w:p>
     <w:p/>
@@ -5084,301 +5400,34 @@
       </w:r>
       <w:proofErr w:type="spellEnd"/>
       <w:r>
-        <w:t xml:space="preserve"> file so that data could be seen via a web browser (</w:t>
-      </w:r>
-      <w:proofErr w:type="spellStart"/>
-      <w:r>
-        <w:t>google</w:t>
-      </w:r>
-      <w:proofErr w:type="spellEnd"/>
-      <w:r>
-        <w:t xml:space="preserve"> maps) or any other web page </w:t>
-      </w:r>
-      <w:r>
-        <w:t xml:space="preserve">with embedded </w:t>
-      </w:r>
-      <w:proofErr w:type="spellStart"/>
-      <w:r>
-        <w:t>google</w:t>
-      </w:r>
-      <w:proofErr w:type="spellEnd"/>
-      <w:r>
-        <w:t xml:space="preserve"> maps.</w:t>
-      </w:r>
-    </w:p>
-    <w:p>
-      <w:pPr>
-        <w:pStyle w:val="Heading1"/>
+        <w:t xml:space="preserve"> file so that data co</w:t>
+      </w:r>
+      <w:r>
+        <w:t>uld be seen via a web browser (G</w:t>
+      </w:r>
+      <w:r>
+        <w:t xml:space="preserve">oogle maps) or any other web page </w:t>
+      </w:r>
+      <w:r>
+        <w:t>with embedded G</w:t>
+      </w:r>
+      <w:r>
+        <w:t>oogle maps.</w:t>
+      </w:r>
+    </w:p>
+    <w:p>
+      <w:pPr>
         <w:jc w:val="center"/>
-        <w:rPr>
-          <w:noProof/>
-        </w:rPr>
-      </w:pPr>
-    </w:p>
-    <w:p/>
-    <w:p>
-      <w:r>
-        <w:t>The live display in Google Earth is enabled by selecting display mode from Plot Display Tab.</w:t>
-      </w:r>
-    </w:p>
-    <w:p>
-      <w:pPr>
-        <w:pStyle w:val="Heading1"/>
-        <w:rPr>
-          <w:noProof/>
-        </w:rPr>
-      </w:pPr>
-    </w:p>
-    <w:p>
-      <w:pPr>
-        <w:pStyle w:val="Heading1"/>
-        <w:jc w:val="center"/>
-        <w:rPr>
-          <w:noProof/>
-        </w:rPr>
-      </w:pPr>
-      <w:r>
-        <w:rPr>
-          <w:noProof/>
-        </w:rPr>
-        <w:t xml:space="preserve">Local </w:t>
-      </w:r>
-      <w:r>
-        <w:rPr>
-          <w:noProof/>
-        </w:rPr>
-        <w:t>Plot</w:t>
-      </w:r>
-      <w:r>
-        <w:rPr>
-          <w:noProof/>
-        </w:rPr>
-        <w:t>/Track</w:t>
-      </w:r>
-      <w:r>
-        <w:rPr>
-          <w:noProof/>
-        </w:rPr>
-        <w:t xml:space="preserve"> Display</w:t>
-      </w:r>
-      <w:bookmarkEnd w:id="42"/>
-      <w:bookmarkEnd w:id="43"/>
-    </w:p>
-    <w:p/>
-    <w:p>
-      <w:pPr>
-        <w:rPr>
-          <w:noProof/>
-        </w:rPr>
-      </w:pPr>
-      <w:r>
-        <w:rPr>
-          <w:noProof/>
-        </w:rPr>
-        <w:t xml:space="preserve">Local </w:t>
-      </w:r>
-      <w:r>
-        <w:rPr>
-          <w:noProof/>
-        </w:rPr>
-        <w:t>Plot display functionality enables you to display received plots either in real time or buffered data. It provides</w:t>
-      </w:r>
-      <w:r>
-        <w:rPr>
-          <w:noProof/>
-        </w:rPr>
-        <w:t xml:space="preserve"> filter capability (by Mode-A code </w:t>
-      </w:r>
-      <w:r>
-        <w:rPr>
-          <w:noProof/>
-        </w:rPr>
-        <w:t>and</w:t>
-      </w:r>
-      <w:r>
-        <w:rPr>
-          <w:noProof/>
-        </w:rPr>
-        <w:t>/or</w:t>
-      </w:r>
-      <w:r>
-        <w:rPr>
-          <w:noProof/>
-        </w:rPr>
-        <w:t xml:space="preserve"> Flight Level</w:t>
-      </w:r>
-      <w:r>
-        <w:rPr>
-          <w:noProof/>
-        </w:rPr>
-        <w:t>) as well as to dynamically adjust update rate in order to match antenna time period of a sp</w:t>
-      </w:r>
-      <w:r>
-        <w:rPr>
-          <w:noProof/>
-        </w:rPr>
-        <w:t>ecific radar in the case no North Mark message is available. If North Mark message is available it is recommended to use “Sync to NM” option.</w:t>
-      </w:r>
-    </w:p>
-    <w:p>
-      <w:pPr>
-        <w:rPr>
-          <w:noProof/>
-        </w:rPr>
-      </w:pPr>
-      <w:r>
-        <w:rPr>
-          <w:noProof/>
-        </w:rPr>
-        <w:t>Data display can be real time or passive. The passive display is an option to visualise all the buffered data (each recived target) including option</w:t>
-      </w:r>
-      <w:r>
-        <w:rPr>
-          <w:noProof/>
-        </w:rPr>
-        <w:t>s</w:t>
-      </w:r>
-      <w:r>
-        <w:rPr>
-          <w:noProof/>
-        </w:rPr>
-        <w:t xml:space="preserve"> to use </w:t>
-      </w:r>
-      <w:r>
-        <w:rPr>
-          <w:noProof/>
-        </w:rPr>
-        <w:t xml:space="preserve">one of the </w:t>
-      </w:r>
-      <w:r>
-        <w:rPr>
-          <w:noProof/>
-        </w:rPr>
-        <w:t>available filters</w:t>
-      </w:r>
-      <w:r>
-        <w:rPr>
-          <w:noProof/>
-        </w:rPr>
-        <w:t xml:space="preserve"> (By Mode-A</w:t>
-      </w:r>
-      <w:r>
-        <w:rPr>
-          <w:noProof/>
-        </w:rPr>
-        <w:t xml:space="preserve"> code or Flight Level Band</w:t>
-      </w:r>
-      <w:r>
-        <w:rPr>
-          <w:noProof/>
-        </w:rPr>
-        <w:t xml:space="preserve"> </w:t>
-      </w:r>
-      <w:r>
-        <w:rPr>
-          <w:noProof/>
-        </w:rPr>
-        <w:t>)</w:t>
-      </w:r>
-      <w:r>
-        <w:rPr>
-          <w:noProof/>
-        </w:rPr>
-        <w:t xml:space="preserve">, as depicted in </w:t>
-      </w:r>
-      <w:r>
-        <w:rPr>
-          <w:noProof/>
-        </w:rPr>
-        <w:t xml:space="preserve">Figure XX. </w:t>
-      </w:r>
-      <w:r>
-        <w:rPr>
-          <w:noProof/>
-        </w:rPr>
-        <w:t>In addition to that it is possible to filter out PSR targets. The filters are applicable to passive and real time displays.</w:t>
-      </w:r>
-    </w:p>
-    <w:p>
-      <w:pPr>
-        <w:rPr>
-          <w:noProof/>
-        </w:rPr>
-      </w:pPr>
-      <w:r>
-        <w:rPr>
-          <w:b/>
-          <w:i/>
-          <w:noProof/>
-        </w:rPr>
-        <w:t>Please note:</w:t>
-      </w:r>
-      <w:r>
-        <w:rPr>
-          <w:b/>
-          <w:i/>
-          <w:noProof/>
-        </w:rPr>
-        <w:t xml:space="preserve"> </w:t>
-      </w:r>
-      <w:r>
-        <w:rPr>
-          <w:noProof/>
-        </w:rPr>
-        <w:t xml:space="preserve">Application uses WEB map providers (google, yahoo, etc..) so first time application is </w:t>
-      </w:r>
-      <w:r>
-        <w:rPr>
-          <w:noProof/>
-        </w:rPr>
-        <w:t>started</w:t>
-      </w:r>
-      <w:r>
-        <w:rPr>
-          <w:noProof/>
-        </w:rPr>
-        <w:t xml:space="preserve"> it is necessary to be on the internet so application is able to cache </w:t>
-      </w:r>
-      <w:r>
-        <w:rPr>
-          <w:noProof/>
-        </w:rPr>
-        <w:t xml:space="preserve">the </w:t>
-      </w:r>
-      <w:r>
-        <w:rPr>
-          <w:noProof/>
-        </w:rPr>
-        <w:t xml:space="preserve">maps. While on the net zoom in so appropriate maps are downloaded. Later on maps will be cached and application can be used offline. </w:t>
-      </w:r>
-      <w:r>
-        <w:rPr>
-          <w:noProof/>
-        </w:rPr>
-        <w:t xml:space="preserve"> </w:t>
-      </w:r>
-    </w:p>
-    <w:p>
-      <w:pPr>
-        <w:pStyle w:val="Heading3"/>
-        <w:jc w:val="center"/>
-        <w:rPr>
-          <w:noProof/>
-        </w:rPr>
-      </w:pPr>
-      <w:r>
-        <w:rPr>
-          <w:i/>
-          <w:iCs/>
-          <w:noProof/>
-          <w:color w:val="808080" w:themeColor="text1" w:themeTint="7F"/>
-        </w:rPr>
-        <w:lastRenderedPageBreak/>
+      </w:pPr>
+      <w:r>
+        <w:rPr>
+          <w:rStyle w:val="SubtleEmphasis"/>
+        </w:rPr>
         <w:drawing>
           <wp:inline distT="0" distB="0" distL="0" distR="0">
-            <wp:extent cx="6907961" cy="4140680"/>
-            <wp:effectExtent l="19050" t="0" r="7189" b="0"/>
-            <wp:docPr id="3" name="Picture 1" descr="C:\Users\bhdca\Desktop\ScreenHunter_01 Oct. 02 13.48.jpg"/>
+            <wp:extent cx="6994226" cy="3416060"/>
+            <wp:effectExtent l="19050" t="0" r="0" b="0"/>
+            <wp:docPr id="18" name="Picture 4" descr="C:\Users\bhdca\Desktop\Temp\Google Earth Live.jpg"/>
             <wp:cNvGraphicFramePr>
               <a:graphicFrameLocks xmlns:a="http://schemas.openxmlformats.org/drawingml/2006/main" noChangeAspect="1"/>
             </wp:cNvGraphicFramePr>
@@ -5386,13 +5435,13 @@
               <a:graphicData uri="http://schemas.openxmlformats.org/drawingml/2006/picture">
                 <pic:pic xmlns:pic="http://schemas.openxmlformats.org/drawingml/2006/picture">
                   <pic:nvPicPr>
-                    <pic:cNvPr id="0" name="Picture 1" descr="C:\Users\bhdca\Desktop\ScreenHunter_01 Oct. 02 13.48.jpg"/>
+                    <pic:cNvPr id="0" name="Picture 4" descr="C:\Users\bhdca\Desktop\Temp\Google Earth Live.jpg"/>
                     <pic:cNvPicPr>
                       <a:picLocks noChangeAspect="1" noChangeArrowheads="1"/>
                     </pic:cNvPicPr>
                   </pic:nvPicPr>
                   <pic:blipFill>
-                    <a:blip r:embed="rId9" cstate="print"/>
+                    <a:blip r:embed="rId16" cstate="print"/>
                     <a:srcRect/>
                     <a:stretch>
                       <a:fillRect/>
@@ -5401,7 +5450,7 @@
                   <pic:spPr bwMode="auto">
                     <a:xfrm>
                       <a:off x="0" y="0"/>
-                      <a:ext cx="6908003" cy="4140705"/>
+                      <a:ext cx="6992669" cy="3415300"/>
                     </a:xfrm>
                     <a:prstGeom prst="rect">
                       <a:avLst/>
@@ -5425,43 +5474,66 @@
       <w:pPr>
         <w:pStyle w:val="Heading3"/>
         <w:jc w:val="center"/>
+      </w:pPr>
+      <w:r>
+        <w:t>Figure XX: Live display in Google Earth</w:t>
+      </w:r>
+    </w:p>
+    <w:p/>
+    <w:p>
+      <w:pPr>
+        <w:rPr>
+          <w:b/>
+          <w:i/>
+        </w:rPr>
+      </w:pPr>
+      <w:r>
+        <w:t xml:space="preserve">The live display in Google Earth is enabled by selecting </w:t>
+      </w:r>
+      <w:r>
+        <w:t xml:space="preserve">the </w:t>
+      </w:r>
+      <w:r>
+        <w:t xml:space="preserve">display mode from </w:t>
+      </w:r>
+      <w:r>
+        <w:t xml:space="preserve">the </w:t>
+      </w:r>
+      <w:r>
+        <w:t xml:space="preserve">Plot Display Tab to </w:t>
+      </w:r>
+      <w:r>
+        <w:rPr>
+          <w:b/>
+          <w:i/>
+        </w:rPr>
+        <w:t>“Google Earth”</w:t>
+      </w:r>
+      <w:r>
+        <w:t xml:space="preserve"> or </w:t>
+      </w:r>
+      <w:r>
+        <w:rPr>
+          <w:b/>
+          <w:i/>
+        </w:rPr>
+        <w:t>“Local and Google E”</w:t>
+      </w:r>
+    </w:p>
+    <w:p>
+      <w:pPr>
+        <w:jc w:val="center"/>
+      </w:pPr>
+      <w:r>
         <w:rPr>
           <w:noProof/>
-        </w:rPr>
-      </w:pPr>
-      <w:bookmarkStart w:id="44" w:name="_Toc336514074"/>
-      <w:bookmarkStart w:id="45" w:name="_Toc336950698"/>
-      <w:r>
-        <w:rPr>
-          <w:noProof/>
-        </w:rPr>
-        <w:t>Figure 9: Custom Map with only user defined data.</w:t>
-      </w:r>
-      <w:bookmarkEnd w:id="44"/>
-      <w:bookmarkEnd w:id="45"/>
-    </w:p>
-    <w:p/>
-    <w:p>
-      <w:pPr>
-        <w:pStyle w:val="Heading3"/>
-        <w:jc w:val="center"/>
-        <w:rPr>
-          <w:noProof/>
-        </w:rPr>
-      </w:pPr>
-      <w:r>
-        <w:rPr>
-          <w:i/>
-          <w:iCs/>
-          <w:noProof/>
-          <w:color w:val="808080" w:themeColor="text1" w:themeTint="7F"/>
         </w:rPr>
         <w:lastRenderedPageBreak/>
         <w:drawing>
           <wp:inline distT="0" distB="0" distL="0" distR="0">
-            <wp:extent cx="6452870" cy="3907790"/>
-            <wp:effectExtent l="19050" t="0" r="5080" b="0"/>
-            <wp:docPr id="6" name="Picture 2" descr="C:\Users\bhdca\Desktop\ScreenHunter_02 Oct. 02 13.51.jpg"/>
+            <wp:extent cx="3433445" cy="2225675"/>
+            <wp:effectExtent l="19050" t="0" r="0" b="0"/>
+            <wp:docPr id="21" name="Picture 6" descr="C:\Users\bhdca\Desktop\Temp\Google Earth Settings.jpg"/>
             <wp:cNvGraphicFramePr>
               <a:graphicFrameLocks xmlns:a="http://schemas.openxmlformats.org/drawingml/2006/main" noChangeAspect="1"/>
             </wp:cNvGraphicFramePr>
@@ -5469,13 +5541,13 @@
               <a:graphicData uri="http://schemas.openxmlformats.org/drawingml/2006/picture">
                 <pic:pic xmlns:pic="http://schemas.openxmlformats.org/drawingml/2006/picture">
                   <pic:nvPicPr>
-                    <pic:cNvPr id="0" name="Picture 2" descr="C:\Users\bhdca\Desktop\ScreenHunter_02 Oct. 02 13.51.jpg"/>
+                    <pic:cNvPr id="0" name="Picture 6" descr="C:\Users\bhdca\Desktop\Temp\Google Earth Settings.jpg"/>
                     <pic:cNvPicPr>
                       <a:picLocks noChangeAspect="1" noChangeArrowheads="1"/>
                     </pic:cNvPicPr>
                   </pic:nvPicPr>
                   <pic:blipFill>
-                    <a:blip r:embed="rId16" cstate="print"/>
+                    <a:blip r:embed="rId17" cstate="print"/>
                     <a:srcRect/>
                     <a:stretch>
                       <a:fillRect/>
@@ -5484,7 +5556,7 @@
                   <pic:spPr bwMode="auto">
                     <a:xfrm>
                       <a:off x="0" y="0"/>
-                      <a:ext cx="6452870" cy="3907790"/>
+                      <a:ext cx="3433445" cy="2225675"/>
                     </a:xfrm>
                     <a:prstGeom prst="rect">
                       <a:avLst/>
@@ -5506,28 +5578,379 @@
     </w:p>
     <w:p>
       <w:pPr>
-        <w:pStyle w:val="Heading3"/>
         <w:jc w:val="center"/>
+      </w:pPr>
+      <w:r>
+        <w:t>Figure XX: Setting of Google Earth.</w:t>
+      </w:r>
+    </w:p>
+    <w:p>
+      <w:proofErr w:type="spellStart"/>
+      <w:r>
+        <w:rPr>
+          <w:b/>
+        </w:rPr>
+        <w:t>Dest</w:t>
+      </w:r>
+      <w:proofErr w:type="spellEnd"/>
+      <w:r>
+        <w:rPr>
+          <w:b/>
+        </w:rPr>
+        <w:t xml:space="preserve"> Folder</w:t>
+      </w:r>
+      <w:r>
+        <w:t xml:space="preserve"> is location where the application will place </w:t>
+      </w:r>
+      <w:r>
+        <w:rPr>
+          <w:b/>
+          <w:i/>
+        </w:rPr>
+        <w:t>ASTX_TO_KML.kmz</w:t>
+      </w:r>
+      <w:r>
+        <w:t xml:space="preserve"> file. Google Earth is to be configured via its Network Connection to monitor the folder for the update data.</w:t>
+      </w:r>
+    </w:p>
+    <w:p>
+      <w:pPr>
+        <w:pStyle w:val="Heading1"/>
+        <w:jc w:val="center"/>
         <w:rPr>
           <w:noProof/>
         </w:rPr>
       </w:pPr>
-      <w:bookmarkStart w:id="46" w:name="_Toc336514075"/>
-      <w:bookmarkStart w:id="47" w:name="_Toc336950699"/>
       <w:r>
         <w:rPr>
           <w:noProof/>
         </w:rPr>
-        <w:t xml:space="preserve">Figure 10: </w:t>
+        <w:t xml:space="preserve">Local </w:t>
       </w:r>
       <w:r>
         <w:rPr>
           <w:noProof/>
         </w:rPr>
-        <w:t>Map with user defined and Google terrain overlay</w:t>
-      </w:r>
-      <w:bookmarkEnd w:id="46"/>
-      <w:bookmarkEnd w:id="47"/>
+        <w:t>Plot</w:t>
+      </w:r>
+      <w:r>
+        <w:rPr>
+          <w:noProof/>
+        </w:rPr>
+        <w:t>/Track</w:t>
+      </w:r>
+      <w:r>
+        <w:rPr>
+          <w:noProof/>
+        </w:rPr>
+        <w:t xml:space="preserve"> Display</w:t>
+      </w:r>
+      <w:bookmarkEnd w:id="42"/>
+      <w:bookmarkEnd w:id="43"/>
+    </w:p>
+    <w:p/>
+    <w:p>
+      <w:pPr>
+        <w:rPr>
+          <w:noProof/>
+        </w:rPr>
+      </w:pPr>
+      <w:r>
+        <w:rPr>
+          <w:noProof/>
+        </w:rPr>
+        <w:t xml:space="preserve">Local </w:t>
+      </w:r>
+      <w:r>
+        <w:rPr>
+          <w:noProof/>
+        </w:rPr>
+        <w:t xml:space="preserve">Plot display functionality </w:t>
+      </w:r>
+      <w:r>
+        <w:rPr>
+          <w:noProof/>
+        </w:rPr>
+        <w:t>provides capability to</w:t>
+      </w:r>
+      <w:r>
+        <w:rPr>
+          <w:noProof/>
+        </w:rPr>
+        <w:t xml:space="preserve"> display received plots</w:t>
+      </w:r>
+      <w:r>
+        <w:rPr>
+          <w:noProof/>
+        </w:rPr>
+        <w:t>/tracks</w:t>
+      </w:r>
+      <w:r>
+        <w:rPr>
+          <w:noProof/>
+        </w:rPr>
+        <w:t xml:space="preserve"> either in real time or buffered</w:t>
+      </w:r>
+      <w:r>
+        <w:rPr>
+          <w:noProof/>
+        </w:rPr>
+        <w:t>/imported</w:t>
+      </w:r>
+      <w:r>
+        <w:rPr>
+          <w:noProof/>
+        </w:rPr>
+        <w:t xml:space="preserve"> data. It provides</w:t>
+      </w:r>
+      <w:r>
+        <w:rPr>
+          <w:noProof/>
+        </w:rPr>
+        <w:t xml:space="preserve"> filter capability (by Mode-A code </w:t>
+      </w:r>
+      <w:r>
+        <w:rPr>
+          <w:noProof/>
+        </w:rPr>
+        <w:t>and</w:t>
+      </w:r>
+      <w:r>
+        <w:rPr>
+          <w:noProof/>
+        </w:rPr>
+        <w:t>/or</w:t>
+      </w:r>
+      <w:r>
+        <w:rPr>
+          <w:noProof/>
+        </w:rPr>
+        <w:t xml:space="preserve"> Flight Level</w:t>
+      </w:r>
+      <w:r>
+        <w:rPr>
+          <w:noProof/>
+        </w:rPr>
+        <w:t xml:space="preserve">) as well as to dynamically adjust update rate in order to match </w:t>
+      </w:r>
+      <w:r>
+        <w:rPr>
+          <w:noProof/>
+        </w:rPr>
+        <w:t xml:space="preserve">an </w:t>
+      </w:r>
+      <w:r>
+        <w:rPr>
+          <w:noProof/>
+        </w:rPr>
+        <w:t>antenna time period of a sp</w:t>
+      </w:r>
+      <w:r>
+        <w:rPr>
+          <w:noProof/>
+        </w:rPr>
+        <w:t xml:space="preserve">ecific radar in the case no North Mark message is available. If North Mark message is available it is recommended to use </w:t>
+      </w:r>
+      <w:r>
+        <w:rPr>
+          <w:b/>
+          <w:i/>
+          <w:noProof/>
+        </w:rPr>
+        <w:t>“Sync to NM”</w:t>
+      </w:r>
+      <w:r>
+        <w:rPr>
+          <w:noProof/>
+        </w:rPr>
+        <w:t xml:space="preserve"> option.</w:t>
+      </w:r>
+    </w:p>
+    <w:p>
+      <w:pPr>
+        <w:rPr>
+          <w:noProof/>
+        </w:rPr>
+      </w:pPr>
+      <w:r>
+        <w:rPr>
+          <w:noProof/>
+        </w:rPr>
+        <w:t>The d</w:t>
+      </w:r>
+      <w:r>
+        <w:rPr>
+          <w:noProof/>
+        </w:rPr>
+        <w:t>ata display can be real time or passive. The passive display is an option to visualise all the buffered data (each recived target) including option</w:t>
+      </w:r>
+      <w:r>
+        <w:rPr>
+          <w:noProof/>
+        </w:rPr>
+        <w:t>s</w:t>
+      </w:r>
+      <w:r>
+        <w:rPr>
+          <w:noProof/>
+        </w:rPr>
+        <w:t xml:space="preserve"> to use </w:t>
+      </w:r>
+      <w:r>
+        <w:rPr>
+          <w:noProof/>
+        </w:rPr>
+        <w:t xml:space="preserve">one of the </w:t>
+      </w:r>
+      <w:r>
+        <w:rPr>
+          <w:noProof/>
+        </w:rPr>
+        <w:t>available filters</w:t>
+      </w:r>
+      <w:r>
+        <w:rPr>
+          <w:noProof/>
+        </w:rPr>
+        <w:t xml:space="preserve"> (By Mode-A</w:t>
+      </w:r>
+      <w:r>
+        <w:rPr>
+          <w:noProof/>
+        </w:rPr>
+        <w:t xml:space="preserve"> code or Flight Level Band</w:t>
+      </w:r>
+      <w:r>
+        <w:rPr>
+          <w:noProof/>
+        </w:rPr>
+        <w:t xml:space="preserve"> </w:t>
+      </w:r>
+      <w:r>
+        <w:rPr>
+          <w:noProof/>
+        </w:rPr>
+        <w:t>)</w:t>
+      </w:r>
+      <w:r>
+        <w:rPr>
+          <w:noProof/>
+        </w:rPr>
+        <w:t xml:space="preserve">, as depicted in </w:t>
+      </w:r>
+      <w:r>
+        <w:rPr>
+          <w:noProof/>
+        </w:rPr>
+        <w:t xml:space="preserve">Figure XX. </w:t>
+      </w:r>
+      <w:r>
+        <w:rPr>
+          <w:noProof/>
+        </w:rPr>
+        <w:t>In addition to that it is possible to filter out PSR targets. The filters are applicable to passive and real time displays.</w:t>
+      </w:r>
+    </w:p>
+    <w:p>
+      <w:pPr>
+        <w:rPr>
+          <w:noProof/>
+        </w:rPr>
+      </w:pPr>
+      <w:r>
+        <w:rPr>
+          <w:b/>
+          <w:i/>
+          <w:noProof/>
+        </w:rPr>
+        <w:t>Please note:</w:t>
+      </w:r>
+      <w:r>
+        <w:rPr>
+          <w:b/>
+          <w:i/>
+          <w:noProof/>
+        </w:rPr>
+        <w:t xml:space="preserve"> </w:t>
+      </w:r>
+      <w:r>
+        <w:rPr>
+          <w:noProof/>
+        </w:rPr>
+        <w:t>Ap</w:t>
+      </w:r>
+      <w:r>
+        <w:rPr>
+          <w:noProof/>
+        </w:rPr>
+        <w:t xml:space="preserve">plication uses WEB map provider Google, </w:t>
+      </w:r>
+      <w:r>
+        <w:rPr>
+          <w:noProof/>
+        </w:rPr>
+        <w:t>so</w:t>
+      </w:r>
+      <w:r>
+        <w:rPr>
+          <w:noProof/>
+        </w:rPr>
+        <w:t xml:space="preserve"> the</w:t>
+      </w:r>
+      <w:r>
+        <w:rPr>
+          <w:noProof/>
+        </w:rPr>
+        <w:t xml:space="preserve"> first time </w:t>
+      </w:r>
+      <w:r>
+        <w:rPr>
+          <w:noProof/>
+        </w:rPr>
+        <w:t>it</w:t>
+      </w:r>
+      <w:r>
+        <w:rPr>
+          <w:noProof/>
+        </w:rPr>
+        <w:t xml:space="preserve"> is </w:t>
+      </w:r>
+      <w:r>
+        <w:rPr>
+          <w:noProof/>
+        </w:rPr>
+        <w:t>started</w:t>
+      </w:r>
+      <w:r>
+        <w:rPr>
+          <w:noProof/>
+        </w:rPr>
+        <w:t xml:space="preserve"> it is necessary to be on the internet so application is able to cache </w:t>
+      </w:r>
+      <w:r>
+        <w:rPr>
+          <w:noProof/>
+        </w:rPr>
+        <w:t xml:space="preserve">the </w:t>
+      </w:r>
+      <w:r>
+        <w:rPr>
+          <w:noProof/>
+        </w:rPr>
+        <w:t>maps. While on the internet</w:t>
+      </w:r>
+      <w:r>
+        <w:rPr>
+          <w:noProof/>
+        </w:rPr>
+        <w:t xml:space="preserve"> zoom in so appropriate maps are downloaded. Later on maps will be cached and application can be used offline. </w:t>
+      </w:r>
+      <w:r>
+        <w:rPr>
+          <w:noProof/>
+        </w:rPr>
+        <w:t xml:space="preserve"> </w:t>
+      </w:r>
     </w:p>
     <w:p>
       <w:pPr>
@@ -5549,7 +5972,7 @@
           <wp:inline distT="0" distB="0" distL="0" distR="0">
             <wp:extent cx="6452870" cy="3907790"/>
             <wp:effectExtent l="19050" t="0" r="5080" b="0"/>
-            <wp:docPr id="10" name="Picture 3" descr="C:\Users\bhdca\Desktop\ScreenHunter_03 Oct. 02 13.53.jpg"/>
+            <wp:docPr id="6" name="Picture 2" descr="C:\Users\bhdca\Desktop\ScreenHunter_02 Oct. 02 13.51.jpg"/>
             <wp:cNvGraphicFramePr>
               <a:graphicFrameLocks xmlns:a="http://schemas.openxmlformats.org/drawingml/2006/main" noChangeAspect="1"/>
             </wp:cNvGraphicFramePr>
@@ -5557,89 +5980,7 @@
               <a:graphicData uri="http://schemas.openxmlformats.org/drawingml/2006/picture">
                 <pic:pic xmlns:pic="http://schemas.openxmlformats.org/drawingml/2006/picture">
                   <pic:nvPicPr>
-                    <pic:cNvPr id="0" name="Picture 3" descr="C:\Users\bhdca\Desktop\ScreenHunter_03 Oct. 02 13.53.jpg"/>
-                    <pic:cNvPicPr>
-                      <a:picLocks noChangeAspect="1" noChangeArrowheads="1"/>
-                    </pic:cNvPicPr>
-                  </pic:nvPicPr>
-                  <pic:blipFill>
-                    <a:blip r:embed="rId17" cstate="print"/>
-                    <a:srcRect/>
-                    <a:stretch>
-                      <a:fillRect/>
-                    </a:stretch>
-                  </pic:blipFill>
-                  <pic:spPr bwMode="auto">
-                    <a:xfrm>
-                      <a:off x="0" y="0"/>
-                      <a:ext cx="6452870" cy="3907790"/>
-                    </a:xfrm>
-                    <a:prstGeom prst="rect">
-                      <a:avLst/>
-                    </a:prstGeom>
-                    <a:noFill/>
-                    <a:ln w="9525">
-                      <a:noFill/>
-                      <a:miter lim="800000"/>
-                      <a:headEnd/>
-                      <a:tailEnd/>
-                    </a:ln>
-                  </pic:spPr>
-                </pic:pic>
-              </a:graphicData>
-            </a:graphic>
-          </wp:inline>
-        </w:drawing>
-      </w:r>
-    </w:p>
-    <w:p>
-      <w:pPr>
-        <w:pStyle w:val="Heading3"/>
-        <w:jc w:val="center"/>
-        <w:rPr>
-          <w:noProof/>
-        </w:rPr>
-      </w:pPr>
-      <w:bookmarkStart w:id="48" w:name="_Toc336514076"/>
-      <w:bookmarkStart w:id="49" w:name="_Toc336950700"/>
-      <w:r>
-        <w:rPr>
-          <w:noProof/>
-        </w:rPr>
-        <w:t>Figure 11: Passive display no filter</w:t>
-      </w:r>
-      <w:bookmarkEnd w:id="48"/>
-      <w:bookmarkEnd w:id="49"/>
-    </w:p>
-    <w:p>
-      <w:pPr>
-        <w:pStyle w:val="Heading3"/>
-        <w:jc w:val="center"/>
-        <w:rPr>
-          <w:noProof/>
-        </w:rPr>
-      </w:pPr>
-      <w:r>
-        <w:rPr>
-          <w:i/>
-          <w:iCs/>
-          <w:noProof/>
-          <w:color w:val="808080" w:themeColor="text1" w:themeTint="7F"/>
-        </w:rPr>
-        <w:lastRenderedPageBreak/>
-        <w:drawing>
-          <wp:inline distT="0" distB="0" distL="0" distR="0">
-            <wp:extent cx="6452870" cy="3907790"/>
-            <wp:effectExtent l="19050" t="0" r="5080" b="0"/>
-            <wp:docPr id="11" name="Picture 4" descr="C:\Users\bhdca\Desktop\ScreenHunter_04 Oct. 02 13.54.jpg"/>
-            <wp:cNvGraphicFramePr>
-              <a:graphicFrameLocks xmlns:a="http://schemas.openxmlformats.org/drawingml/2006/main" noChangeAspect="1"/>
-            </wp:cNvGraphicFramePr>
-            <a:graphic xmlns:a="http://schemas.openxmlformats.org/drawingml/2006/main">
-              <a:graphicData uri="http://schemas.openxmlformats.org/drawingml/2006/picture">
-                <pic:pic xmlns:pic="http://schemas.openxmlformats.org/drawingml/2006/picture">
-                  <pic:nvPicPr>
-                    <pic:cNvPr id="0" name="Picture 4" descr="C:\Users\bhdca\Desktop\ScreenHunter_04 Oct. 02 13.54.jpg"/>
+                    <pic:cNvPr id="0" name="Picture 2" descr="C:\Users\bhdca\Desktop\ScreenHunter_02 Oct. 02 13.51.jpg"/>
                     <pic:cNvPicPr>
                       <a:picLocks noChangeAspect="1" noChangeArrowheads="1"/>
                     </pic:cNvPicPr>
@@ -5678,23 +6019,280 @@
       <w:pPr>
         <w:pStyle w:val="Heading3"/>
         <w:jc w:val="center"/>
-      </w:pPr>
-      <w:bookmarkStart w:id="50" w:name="_Toc336514077"/>
-      <w:bookmarkStart w:id="51" w:name="_Toc336950701"/>
+        <w:rPr>
+          <w:noProof/>
+        </w:rPr>
+      </w:pPr>
+      <w:bookmarkStart w:id="44" w:name="_Toc336514075"/>
+      <w:bookmarkStart w:id="45" w:name="_Toc336950699"/>
+      <w:r>
+        <w:rPr>
+          <w:noProof/>
+        </w:rPr>
+        <w:t xml:space="preserve">Figure 10: </w:t>
+      </w:r>
+      <w:r>
+        <w:rPr>
+          <w:noProof/>
+        </w:rPr>
+        <w:t>Map with user defined and Google terrain overlay</w:t>
+      </w:r>
+      <w:bookmarkEnd w:id="44"/>
+      <w:bookmarkEnd w:id="45"/>
+    </w:p>
+    <w:p/>
+    <w:p>
+      <w:r>
+        <w:t xml:space="preserve">The following four options are available via </w:t>
+      </w:r>
+      <w:r>
+        <w:rPr>
+          <w:b/>
+          <w:i/>
+        </w:rPr>
+        <w:t>Map Type</w:t>
+      </w:r>
+      <w:r>
+        <w:t xml:space="preserve"> list box:</w:t>
+      </w:r>
+    </w:p>
+    <w:p>
+      <w:pPr>
+        <w:pStyle w:val="ListParagraph"/>
+        <w:numPr>
+          <w:ilvl w:val="0"/>
+          <w:numId w:val="18"/>
+        </w:numPr>
+      </w:pPr>
+      <w:r>
+        <w:t>Google Plain</w:t>
+      </w:r>
+    </w:p>
+    <w:p>
+      <w:pPr>
+        <w:pStyle w:val="ListParagraph"/>
+        <w:numPr>
+          <w:ilvl w:val="0"/>
+          <w:numId w:val="18"/>
+        </w:numPr>
+      </w:pPr>
+      <w:r>
+        <w:t xml:space="preserve">Google Satellite </w:t>
+      </w:r>
+    </w:p>
+    <w:p>
+      <w:pPr>
+        <w:pStyle w:val="ListParagraph"/>
+        <w:numPr>
+          <w:ilvl w:val="0"/>
+          <w:numId w:val="18"/>
+        </w:numPr>
+      </w:pPr>
+      <w:r>
+        <w:t>Google Terrain</w:t>
+      </w:r>
+    </w:p>
+    <w:p>
+      <w:pPr>
+        <w:pStyle w:val="ListParagraph"/>
+        <w:numPr>
+          <w:ilvl w:val="0"/>
+          <w:numId w:val="18"/>
+        </w:numPr>
+      </w:pPr>
+      <w:r>
+        <w:t>Google Hybrid</w:t>
+      </w:r>
+    </w:p>
+    <w:p>
+      <w:pPr>
+        <w:pStyle w:val="ListParagraph"/>
+        <w:numPr>
+          <w:ilvl w:val="0"/>
+          <w:numId w:val="18"/>
+        </w:numPr>
+      </w:pPr>
+      <w:r>
+        <w:t>Custom Build</w:t>
+      </w:r>
+    </w:p>
+    <w:p>
+      <w:r>
+        <w:t>Custom Build elements are always shown</w:t>
+      </w:r>
+      <w:r>
+        <w:t>. However, the individual elements of the Custom Built map can be e</w:t>
+      </w:r>
+      <w:r>
+        <w:t xml:space="preserve">nabled or </w:t>
+      </w:r>
+      <w:r>
+        <w:t xml:space="preserve">disabled as described in </w:t>
+      </w:r>
+      <w:r>
+        <w:t>Display Items section of the User Manual.</w:t>
+      </w:r>
+    </w:p>
+    <w:p>
+      <w:pPr>
+        <w:pStyle w:val="Heading3"/>
+        <w:jc w:val="center"/>
+        <w:rPr>
+          <w:noProof/>
+        </w:rPr>
+      </w:pPr>
+      <w:r>
+        <w:rPr>
+          <w:noProof/>
+        </w:rPr>
+        <w:lastRenderedPageBreak/>
+        <w:drawing>
+          <wp:inline distT="0" distB="0" distL="0" distR="0">
+            <wp:extent cx="6457950" cy="3912954"/>
+            <wp:effectExtent l="19050" t="0" r="0" b="0"/>
+            <wp:docPr id="23" name="Picture 7" descr="C:\Users\bhdca\Desktop\Temp\Passive Display no Filter.jpg"/>
+            <wp:cNvGraphicFramePr>
+              <a:graphicFrameLocks xmlns:a="http://schemas.openxmlformats.org/drawingml/2006/main" noChangeAspect="1"/>
+            </wp:cNvGraphicFramePr>
+            <a:graphic xmlns:a="http://schemas.openxmlformats.org/drawingml/2006/main">
+              <a:graphicData uri="http://schemas.openxmlformats.org/drawingml/2006/picture">
+                <pic:pic xmlns:pic="http://schemas.openxmlformats.org/drawingml/2006/picture">
+                  <pic:nvPicPr>
+                    <pic:cNvPr id="0" name="Picture 7" descr="C:\Users\bhdca\Desktop\Temp\Passive Display no Filter.jpg"/>
+                    <pic:cNvPicPr>
+                      <a:picLocks noChangeAspect="1" noChangeArrowheads="1"/>
+                    </pic:cNvPicPr>
+                  </pic:nvPicPr>
+                  <pic:blipFill>
+                    <a:blip r:embed="rId19" cstate="print"/>
+                    <a:srcRect/>
+                    <a:stretch>
+                      <a:fillRect/>
+                    </a:stretch>
+                  </pic:blipFill>
+                  <pic:spPr bwMode="auto">
+                    <a:xfrm>
+                      <a:off x="0" y="0"/>
+                      <a:ext cx="6457950" cy="3912954"/>
+                    </a:xfrm>
+                    <a:prstGeom prst="rect">
+                      <a:avLst/>
+                    </a:prstGeom>
+                    <a:noFill/>
+                    <a:ln w="9525">
+                      <a:noFill/>
+                      <a:miter lim="800000"/>
+                      <a:headEnd/>
+                      <a:tailEnd/>
+                    </a:ln>
+                  </pic:spPr>
+                </pic:pic>
+              </a:graphicData>
+            </a:graphic>
+          </wp:inline>
+        </w:drawing>
+      </w:r>
+    </w:p>
+    <w:p>
+      <w:pPr>
+        <w:pStyle w:val="Heading3"/>
+        <w:jc w:val="center"/>
+        <w:rPr>
+          <w:noProof/>
+        </w:rPr>
+      </w:pPr>
+      <w:bookmarkStart w:id="46" w:name="_Toc336514076"/>
+      <w:bookmarkStart w:id="47" w:name="_Toc336950700"/>
+      <w:r>
+        <w:rPr>
+          <w:noProof/>
+        </w:rPr>
+        <w:t>Figure 11: Passive display no filter</w:t>
+      </w:r>
+      <w:bookmarkEnd w:id="46"/>
+      <w:bookmarkEnd w:id="47"/>
+    </w:p>
+    <w:p>
+      <w:pPr>
+        <w:pStyle w:val="Heading3"/>
+        <w:jc w:val="center"/>
+        <w:rPr>
+          <w:noProof/>
+        </w:rPr>
+      </w:pPr>
+      <w:r>
+        <w:rPr>
+          <w:noProof/>
+        </w:rPr>
+        <w:lastRenderedPageBreak/>
+        <w:drawing>
+          <wp:inline distT="0" distB="0" distL="0" distR="0">
+            <wp:extent cx="6821697" cy="4327893"/>
+            <wp:effectExtent l="19050" t="0" r="0" b="0"/>
+            <wp:docPr id="27" name="Picture 8" descr="C:\Users\bhdca\Desktop\Temp\Passive display with Filter Mode-A.jpg"/>
+            <wp:cNvGraphicFramePr>
+              <a:graphicFrameLocks xmlns:a="http://schemas.openxmlformats.org/drawingml/2006/main" noChangeAspect="1"/>
+            </wp:cNvGraphicFramePr>
+            <a:graphic xmlns:a="http://schemas.openxmlformats.org/drawingml/2006/main">
+              <a:graphicData uri="http://schemas.openxmlformats.org/drawingml/2006/picture">
+                <pic:pic xmlns:pic="http://schemas.openxmlformats.org/drawingml/2006/picture">
+                  <pic:nvPicPr>
+                    <pic:cNvPr id="0" name="Picture 8" descr="C:\Users\bhdca\Desktop\Temp\Passive display with Filter Mode-A.jpg"/>
+                    <pic:cNvPicPr>
+                      <a:picLocks noChangeAspect="1" noChangeArrowheads="1"/>
+                    </pic:cNvPicPr>
+                  </pic:nvPicPr>
+                  <pic:blipFill>
+                    <a:blip r:embed="rId20" cstate="print"/>
+                    <a:srcRect/>
+                    <a:stretch>
+                      <a:fillRect/>
+                    </a:stretch>
+                  </pic:blipFill>
+                  <pic:spPr bwMode="auto">
+                    <a:xfrm>
+                      <a:off x="0" y="0"/>
+                      <a:ext cx="6820178" cy="4326929"/>
+                    </a:xfrm>
+                    <a:prstGeom prst="rect">
+                      <a:avLst/>
+                    </a:prstGeom>
+                    <a:noFill/>
+                    <a:ln w="9525">
+                      <a:noFill/>
+                      <a:miter lim="800000"/>
+                      <a:headEnd/>
+                      <a:tailEnd/>
+                    </a:ln>
+                  </pic:spPr>
+                </pic:pic>
+              </a:graphicData>
+            </a:graphic>
+          </wp:inline>
+        </w:drawing>
+      </w:r>
+    </w:p>
+    <w:p>
+      <w:pPr>
+        <w:pStyle w:val="Heading3"/>
+        <w:jc w:val="center"/>
+      </w:pPr>
+      <w:bookmarkStart w:id="48" w:name="_Toc336514077"/>
+      <w:bookmarkStart w:id="49" w:name="_Toc336950701"/>
       <w:r>
         <w:t>Figure 12</w:t>
       </w:r>
       <w:r>
         <w:t xml:space="preserve">: Passive filter – </w:t>
       </w:r>
-      <w:bookmarkEnd w:id="50"/>
+      <w:bookmarkEnd w:id="48"/>
       <w:r>
         <w:t>by Mode-A</w:t>
       </w:r>
       <w:r>
         <w:t xml:space="preserve"> code</w:t>
       </w:r>
-      <w:bookmarkEnd w:id="51"/>
+      <w:bookmarkEnd w:id="49"/>
     </w:p>
     <w:p>
       <w:r>
@@ -5812,7 +6410,7 @@
                     </pic:cNvPicPr>
                   </pic:nvPicPr>
                   <pic:blipFill>
-                    <a:blip r:embed="rId19" cstate="print"/>
+                    <a:blip r:embed="rId21" cstate="print"/>
                     <a:srcRect/>
                     <a:stretch>
                       <a:fillRect/>
@@ -5846,13 +6444,19 @@
         <w:pStyle w:val="Heading3"/>
         <w:jc w:val="center"/>
       </w:pPr>
-      <w:bookmarkStart w:id="52" w:name="_Toc336950702"/>
+      <w:bookmarkStart w:id="50" w:name="_Toc336950702"/>
       <w:r>
         <w:t>Figure 13: Label in coast</w:t>
       </w:r>
-      <w:bookmarkEnd w:id="52"/>
-      <w:r>
-        <w:t>, AC is climbing and entered CFL</w:t>
+      <w:bookmarkEnd w:id="50"/>
+      <w:r>
+        <w:t xml:space="preserve">, AC is climbing and entered </w:t>
+      </w:r>
+      <w:r>
+        <w:t xml:space="preserve">a </w:t>
+      </w:r>
+      <w:r>
+        <w:t>CFL</w:t>
       </w:r>
     </w:p>
     <w:p>
@@ -5869,15 +6473,16 @@
           <w:b w:val="0"/>
         </w:rPr>
       </w:pPr>
-      <w:bookmarkStart w:id="53" w:name="_Toc336950703"/>
+      <w:bookmarkStart w:id="51" w:name="_Toc336950703"/>
       <w:r>
         <w:rPr>
           <w:b w:val="0"/>
         </w:rPr>
         <w:t>Display Attributes</w:t>
       </w:r>
-      <w:bookmarkEnd w:id="53"/>
-    </w:p>
+      <w:bookmarkEnd w:id="51"/>
+    </w:p>
+    <w:p/>
     <w:p>
       <w:pPr>
         <w:jc w:val="both"/>
@@ -5928,7 +6533,7 @@
                     </pic:cNvPicPr>
                   </pic:nvPicPr>
                   <pic:blipFill>
-                    <a:blip r:embed="rId20" cstate="print"/>
+                    <a:blip r:embed="rId22" cstate="print"/>
                     <a:srcRect/>
                     <a:stretch>
                       <a:fillRect/>
@@ -5962,16 +6567,16 @@
         <w:pStyle w:val="Heading3"/>
         <w:jc w:val="center"/>
       </w:pPr>
-      <w:bookmarkStart w:id="54" w:name="_Toc336514078"/>
-      <w:bookmarkStart w:id="55" w:name="_Toc336950704"/>
+      <w:bookmarkStart w:id="52" w:name="_Toc336514078"/>
+      <w:bookmarkStart w:id="53" w:name="_Toc336950704"/>
       <w:r>
         <w:t>Figure 14</w:t>
       </w:r>
       <w:r>
         <w:t>: Menu to Access Display configuration windows</w:t>
       </w:r>
-      <w:bookmarkEnd w:id="54"/>
-      <w:bookmarkEnd w:id="55"/>
+      <w:bookmarkEnd w:id="52"/>
+      <w:bookmarkEnd w:id="53"/>
     </w:p>
     <w:p>
       <w:pPr>
@@ -6042,7 +6647,7 @@
                     </pic:cNvPicPr>
                   </pic:nvPicPr>
                   <pic:blipFill>
-                    <a:blip r:embed="rId21" cstate="print"/>
+                    <a:blip r:embed="rId23" cstate="print"/>
                     <a:srcRect/>
                     <a:stretch>
                       <a:fillRect/>
@@ -6076,16 +6681,16 @@
         <w:pStyle w:val="Heading3"/>
         <w:jc w:val="center"/>
       </w:pPr>
-      <w:bookmarkStart w:id="56" w:name="_Toc336514079"/>
-      <w:bookmarkStart w:id="57" w:name="_Toc336950705"/>
+      <w:bookmarkStart w:id="54" w:name="_Toc336514079"/>
+      <w:bookmarkStart w:id="55" w:name="_Toc336950705"/>
       <w:r>
         <w:t>Figure 15</w:t>
       </w:r>
       <w:r>
         <w:t>: Display Attributes</w:t>
       </w:r>
-      <w:bookmarkEnd w:id="56"/>
-      <w:bookmarkEnd w:id="57"/>
+      <w:bookmarkEnd w:id="54"/>
+      <w:bookmarkEnd w:id="55"/>
     </w:p>
     <w:p>
       <w:pPr>
@@ -6113,7 +6718,7 @@
           <w:b w:val="0"/>
         </w:rPr>
       </w:pPr>
-      <w:bookmarkStart w:id="58" w:name="_Toc336950706"/>
+      <w:bookmarkStart w:id="56" w:name="_Toc336950706"/>
       <w:r>
         <w:rPr>
           <w:b w:val="0"/>
@@ -6121,7 +6726,7 @@
         <w:lastRenderedPageBreak/>
         <w:t>Display Items</w:t>
       </w:r>
-      <w:bookmarkEnd w:id="58"/>
+      <w:bookmarkEnd w:id="56"/>
     </w:p>
     <w:p/>
     <w:p>
@@ -6183,7 +6788,7 @@
                     </pic:cNvPicPr>
                   </pic:nvPicPr>
                   <pic:blipFill>
-                    <a:blip r:embed="rId22" cstate="print"/>
+                    <a:blip r:embed="rId24" cstate="print"/>
                     <a:srcRect/>
                     <a:stretch>
                       <a:fillRect/>
@@ -6217,16 +6822,16 @@
         <w:pStyle w:val="Heading3"/>
         <w:jc w:val="center"/>
       </w:pPr>
-      <w:bookmarkStart w:id="59" w:name="_Toc336514080"/>
-      <w:bookmarkStart w:id="60" w:name="_Toc336950707"/>
+      <w:bookmarkStart w:id="57" w:name="_Toc336514080"/>
+      <w:bookmarkStart w:id="58" w:name="_Toc336950707"/>
       <w:r>
         <w:t>Figure 16</w:t>
       </w:r>
       <w:r>
         <w:t>: Display Items</w:t>
       </w:r>
-      <w:bookmarkEnd w:id="59"/>
-      <w:bookmarkEnd w:id="60"/>
+      <w:bookmarkEnd w:id="57"/>
+      <w:bookmarkEnd w:id="58"/>
     </w:p>
     <w:p>
       <w:pPr>
@@ -6254,7 +6859,7 @@
           <w:b w:val="0"/>
         </w:rPr>
       </w:pPr>
-      <w:bookmarkStart w:id="61" w:name="_Toc336950708"/>
+      <w:bookmarkStart w:id="59" w:name="_Toc336950708"/>
       <w:r>
         <w:rPr>
           <w:b w:val="0"/>
@@ -6262,7 +6867,7 @@
         <w:lastRenderedPageBreak/>
         <w:t>Label Attributes</w:t>
       </w:r>
-      <w:bookmarkEnd w:id="61"/>
+      <w:bookmarkEnd w:id="59"/>
     </w:p>
     <w:p/>
     <w:p>
@@ -6315,7 +6920,7 @@
                     </pic:cNvPicPr>
                   </pic:nvPicPr>
                   <pic:blipFill>
-                    <a:blip r:embed="rId23" cstate="print"/>
+                    <a:blip r:embed="rId25" cstate="print"/>
                     <a:srcRect/>
                     <a:stretch>
                       <a:fillRect/>
@@ -6349,16 +6954,16 @@
         <w:pStyle w:val="Heading3"/>
         <w:jc w:val="center"/>
       </w:pPr>
-      <w:bookmarkStart w:id="62" w:name="_Toc336514081"/>
-      <w:bookmarkStart w:id="63" w:name="_Toc336950709"/>
+      <w:bookmarkStart w:id="60" w:name="_Toc336514081"/>
+      <w:bookmarkStart w:id="61" w:name="_Toc336950709"/>
       <w:r>
         <w:t>Figure 17</w:t>
       </w:r>
       <w:r>
         <w:t>: Label Attributes Picker</w:t>
       </w:r>
-      <w:bookmarkEnd w:id="62"/>
-      <w:bookmarkEnd w:id="63"/>
+      <w:bookmarkEnd w:id="60"/>
+      <w:bookmarkEnd w:id="61"/>
     </w:p>
     <w:p>
       <w:pPr>
@@ -6386,11 +6991,11 @@
         <w:pStyle w:val="Heading1"/>
         <w:jc w:val="center"/>
       </w:pPr>
-      <w:bookmarkStart w:id="64" w:name="_Toc336950710"/>
+      <w:bookmarkStart w:id="62" w:name="_Toc336950710"/>
       <w:r>
         <w:t>Choosing Category to Process</w:t>
       </w:r>
-      <w:bookmarkEnd w:id="64"/>
+      <w:bookmarkEnd w:id="62"/>
     </w:p>
     <w:p/>
     <w:p>
@@ -6424,7 +7029,7 @@
                     </pic:cNvPicPr>
                   </pic:nvPicPr>
                   <pic:blipFill>
-                    <a:blip r:embed="rId24" cstate="print"/>
+                    <a:blip r:embed="rId26" cstate="print"/>
                     <a:srcRect/>
                     <a:stretch>
                       <a:fillRect/>
@@ -6458,17 +7063,17 @@
         <w:pStyle w:val="Heading3"/>
         <w:jc w:val="center"/>
       </w:pPr>
-      <w:bookmarkStart w:id="65" w:name="_Toc336514082"/>
-      <w:bookmarkStart w:id="66" w:name="_Toc336950711"/>
-      <w:bookmarkStart w:id="67" w:name="_Toc334523368"/>
+      <w:bookmarkStart w:id="63" w:name="_Toc336514082"/>
+      <w:bookmarkStart w:id="64" w:name="_Toc336950711"/>
+      <w:bookmarkStart w:id="65" w:name="_Toc334523368"/>
       <w:r>
         <w:t>Figure 18</w:t>
       </w:r>
       <w:r>
         <w:t>: Category decoder selector</w:t>
       </w:r>
-      <w:bookmarkEnd w:id="65"/>
-      <w:bookmarkEnd w:id="66"/>
+      <w:bookmarkEnd w:id="63"/>
+      <w:bookmarkEnd w:id="64"/>
     </w:p>
     <w:p>
       <w:pPr>
@@ -6480,53 +7085,179 @@
         <w:pStyle w:val="Heading1"/>
         <w:jc w:val="center"/>
       </w:pPr>
-      <w:r>
-        <w:t>ASTERIX Recording</w:t>
-      </w:r>
-    </w:p>
-    <w:p/>
-    <w:p>
-      <w:proofErr w:type="spellStart"/>
-      <w:r>
-        <w:t>Aaaaa</w:t>
-      </w:r>
-      <w:proofErr w:type="spellEnd"/>
-    </w:p>
-    <w:p/>
+    </w:p>
     <w:p>
       <w:pPr>
         <w:pStyle w:val="Heading1"/>
         <w:jc w:val="center"/>
       </w:pPr>
-      <w:r>
-        <w:t>ASTERIX forwarding</w:t>
-      </w:r>
-    </w:p>
-    <w:p/>
-    <w:p>
-      <w:proofErr w:type="spellStart"/>
-      <w:r>
-        <w:t>Aaaa</w:t>
-      </w:r>
-      <w:proofErr w:type="spellEnd"/>
-    </w:p>
-    <w:p/>
-    <w:p>
-      <w:pPr>
-        <w:jc w:val="center"/>
-      </w:pPr>
     </w:p>
     <w:p>
       <w:pPr>
         <w:pStyle w:val="Heading1"/>
         <w:jc w:val="center"/>
       </w:pPr>
-      <w:bookmarkStart w:id="68" w:name="_Toc336950712"/>
-      <w:r>
+    </w:p>
+    <w:p>
+      <w:pPr>
+        <w:pStyle w:val="Heading1"/>
+        <w:jc w:val="center"/>
+      </w:pPr>
+    </w:p>
+    <w:p>
+      <w:pPr>
+        <w:pStyle w:val="Heading1"/>
+        <w:jc w:val="center"/>
+      </w:pPr>
+    </w:p>
+    <w:p>
+      <w:pPr>
+        <w:pStyle w:val="Heading1"/>
+        <w:jc w:val="center"/>
+      </w:pPr>
+      <w:r>
+        <w:t>ASTERIX Recording</w:t>
+      </w:r>
+      <w:r>
+        <w:t xml:space="preserve"> &amp; Forwarding</w:t>
+      </w:r>
+    </w:p>
+    <w:p/>
+    <w:p>
+      <w:r>
+        <w:rPr>
+          <w:noProof/>
+        </w:rPr>
+        <w:drawing>
+          <wp:inline distT="0" distB="0" distL="0" distR="0">
+            <wp:extent cx="6457950" cy="2803298"/>
+            <wp:effectExtent l="19050" t="0" r="0" b="0"/>
+            <wp:docPr id="28" name="Picture 9" descr="C:\Users\bhdca\Desktop\Temp\Recording and Forwarding.jpg"/>
+            <wp:cNvGraphicFramePr>
+              <a:graphicFrameLocks xmlns:a="http://schemas.openxmlformats.org/drawingml/2006/main" noChangeAspect="1"/>
+            </wp:cNvGraphicFramePr>
+            <a:graphic xmlns:a="http://schemas.openxmlformats.org/drawingml/2006/main">
+              <a:graphicData uri="http://schemas.openxmlformats.org/drawingml/2006/picture">
+                <pic:pic xmlns:pic="http://schemas.openxmlformats.org/drawingml/2006/picture">
+                  <pic:nvPicPr>
+                    <pic:cNvPr id="0" name="Picture 9" descr="C:\Users\bhdca\Desktop\Temp\Recording and Forwarding.jpg"/>
+                    <pic:cNvPicPr>
+                      <a:picLocks noChangeAspect="1" noChangeArrowheads="1"/>
+                    </pic:cNvPicPr>
+                  </pic:nvPicPr>
+                  <pic:blipFill>
+                    <a:blip r:embed="rId27" cstate="print"/>
+                    <a:srcRect/>
+                    <a:stretch>
+                      <a:fillRect/>
+                    </a:stretch>
+                  </pic:blipFill>
+                  <pic:spPr bwMode="auto">
+                    <a:xfrm>
+                      <a:off x="0" y="0"/>
+                      <a:ext cx="6457950" cy="2803298"/>
+                    </a:xfrm>
+                    <a:prstGeom prst="rect">
+                      <a:avLst/>
+                    </a:prstGeom>
+                    <a:noFill/>
+                    <a:ln w="9525">
+                      <a:noFill/>
+                      <a:miter lim="800000"/>
+                      <a:headEnd/>
+                      <a:tailEnd/>
+                    </a:ln>
+                  </pic:spPr>
+                </pic:pic>
+              </a:graphicData>
+            </a:graphic>
+          </wp:inline>
+        </w:drawing>
+      </w:r>
+    </w:p>
+    <w:p/>
+    <w:p>
+      <w:pPr>
+        <w:rPr>
+          <w:b/>
+        </w:rPr>
+      </w:pPr>
+      <w:r>
+        <w:rPr>
+          <w:b/>
+        </w:rPr>
+        <w:t>Recording</w:t>
+      </w:r>
+    </w:p>
+    <w:p>
+      <w:pPr>
+        <w:ind w:firstLine="720"/>
+      </w:pPr>
+      <w:r>
+        <w:t xml:space="preserve">Provides </w:t>
+      </w:r>
+      <w:r>
+        <w:t xml:space="preserve">capability to record up to 5 data streams + one that can be enabled from the Main Window. The data is stored in the destination directory with the file name same provided during the configuration appended with the recording start date and time. The data is recorded in the raw format and later one can be imported and analyzed/visualized via Local or Google Earth display. The same recording can be opened by the </w:t>
+      </w:r>
+      <w:proofErr w:type="spellStart"/>
+      <w:r>
+        <w:t>Asterix</w:t>
+      </w:r>
+      <w:proofErr w:type="spellEnd"/>
+      <w:r>
+        <w:t xml:space="preserve"> Inspector (</w:t>
+      </w:r>
+      <w:hyperlink r:id="rId28" w:history="1">
+        <w:r>
+          <w:rPr>
+            <w:rStyle w:val="Hyperlink"/>
+          </w:rPr>
+          <w:t>http://sourceforge.net/projects/asterix/?source=directory</w:t>
+        </w:r>
+      </w:hyperlink>
+      <w:r>
+        <w:t>)</w:t>
+      </w:r>
+    </w:p>
+    <w:p>
+      <w:r>
+        <w:t xml:space="preserve"> </w:t>
+      </w:r>
+    </w:p>
+    <w:p>
+      <w:pPr>
+        <w:rPr>
+          <w:b/>
+        </w:rPr>
+      </w:pPr>
+      <w:r>
+        <w:rPr>
+          <w:b/>
+        </w:rPr>
         <w:lastRenderedPageBreak/>
+        <w:t>Forwarding</w:t>
+      </w:r>
+    </w:p>
+    <w:p>
+      <w:r>
+        <w:tab/>
+      </w:r>
+      <w:proofErr w:type="gramStart"/>
+      <w:r>
+        <w:t>Provides capability to forward up to 5 data streams to a different network interface or IP address/port.</w:t>
+      </w:r>
+      <w:proofErr w:type="gramEnd"/>
+    </w:p>
+    <w:p>
+      <w:pPr>
+        <w:pStyle w:val="Heading1"/>
+        <w:jc w:val="center"/>
+      </w:pPr>
+      <w:bookmarkStart w:id="66" w:name="_Toc336950712"/>
+      <w:r>
         <w:t>Implemented Decoders (so far)</w:t>
       </w:r>
-      <w:bookmarkEnd w:id="68"/>
+      <w:bookmarkEnd w:id="66"/>
     </w:p>
     <w:p/>
     <w:p>
@@ -7576,7 +8307,7 @@
       <w:r>
         <w:t>Amer Kapetanovic (akapetanovic@gmail.com)</w:t>
       </w:r>
-      <w:bookmarkEnd w:id="67"/>
+      <w:bookmarkEnd w:id="65"/>
     </w:p>
     <w:p/>
     <w:p/>
@@ -8669,6 +9400,119 @@
     </w:lvl>
   </w:abstractNum>
   <w:abstractNum w:abstractNumId="11">
+    <w:nsid w:val="4C010DCF"/>
+    <w:multiLevelType w:val="hybridMultilevel"/>
+    <w:tmpl w:val="DE5E7072"/>
+    <w:lvl w:ilvl="0" w:tplc="04090001">
+      <w:start w:val="1"/>
+      <w:numFmt w:val="bullet"/>
+      <w:lvlText w:val=""/>
+      <w:lvlJc w:val="left"/>
+      <w:pPr>
+        <w:ind w:left="1440" w:hanging="360"/>
+      </w:pPr>
+      <w:rPr>
+        <w:rFonts w:ascii="Symbol" w:hAnsi="Symbol" w:hint="default"/>
+      </w:rPr>
+    </w:lvl>
+    <w:lvl w:ilvl="1" w:tplc="04090003" w:tentative="1">
+      <w:start w:val="1"/>
+      <w:numFmt w:val="bullet"/>
+      <w:lvlText w:val="o"/>
+      <w:lvlJc w:val="left"/>
+      <w:pPr>
+        <w:ind w:left="2160" w:hanging="360"/>
+      </w:pPr>
+      <w:rPr>
+        <w:rFonts w:ascii="Courier New" w:hAnsi="Courier New" w:cs="Courier New" w:hint="default"/>
+      </w:rPr>
+    </w:lvl>
+    <w:lvl w:ilvl="2" w:tplc="04090005" w:tentative="1">
+      <w:start w:val="1"/>
+      <w:numFmt w:val="bullet"/>
+      <w:lvlText w:val=""/>
+      <w:lvlJc w:val="left"/>
+      <w:pPr>
+        <w:ind w:left="2880" w:hanging="360"/>
+      </w:pPr>
+      <w:rPr>
+        <w:rFonts w:ascii="Wingdings" w:hAnsi="Wingdings" w:hint="default"/>
+      </w:rPr>
+    </w:lvl>
+    <w:lvl w:ilvl="3" w:tplc="04090001" w:tentative="1">
+      <w:start w:val="1"/>
+      <w:numFmt w:val="bullet"/>
+      <w:lvlText w:val=""/>
+      <w:lvlJc w:val="left"/>
+      <w:pPr>
+        <w:ind w:left="3600" w:hanging="360"/>
+      </w:pPr>
+      <w:rPr>
+        <w:rFonts w:ascii="Symbol" w:hAnsi="Symbol" w:hint="default"/>
+      </w:rPr>
+    </w:lvl>
+    <w:lvl w:ilvl="4" w:tplc="04090003" w:tentative="1">
+      <w:start w:val="1"/>
+      <w:numFmt w:val="bullet"/>
+      <w:lvlText w:val="o"/>
+      <w:lvlJc w:val="left"/>
+      <w:pPr>
+        <w:ind w:left="4320" w:hanging="360"/>
+      </w:pPr>
+      <w:rPr>
+        <w:rFonts w:ascii="Courier New" w:hAnsi="Courier New" w:cs="Courier New" w:hint="default"/>
+      </w:rPr>
+    </w:lvl>
+    <w:lvl w:ilvl="5" w:tplc="04090005" w:tentative="1">
+      <w:start w:val="1"/>
+      <w:numFmt w:val="bullet"/>
+      <w:lvlText w:val=""/>
+      <w:lvlJc w:val="left"/>
+      <w:pPr>
+        <w:ind w:left="5040" w:hanging="360"/>
+      </w:pPr>
+      <w:rPr>
+        <w:rFonts w:ascii="Wingdings" w:hAnsi="Wingdings" w:hint="default"/>
+      </w:rPr>
+    </w:lvl>
+    <w:lvl w:ilvl="6" w:tplc="04090001" w:tentative="1">
+      <w:start w:val="1"/>
+      <w:numFmt w:val="bullet"/>
+      <w:lvlText w:val=""/>
+      <w:lvlJc w:val="left"/>
+      <w:pPr>
+        <w:ind w:left="5760" w:hanging="360"/>
+      </w:pPr>
+      <w:rPr>
+        <w:rFonts w:ascii="Symbol" w:hAnsi="Symbol" w:hint="default"/>
+      </w:rPr>
+    </w:lvl>
+    <w:lvl w:ilvl="7" w:tplc="04090003" w:tentative="1">
+      <w:start w:val="1"/>
+      <w:numFmt w:val="bullet"/>
+      <w:lvlText w:val="o"/>
+      <w:lvlJc w:val="left"/>
+      <w:pPr>
+        <w:ind w:left="6480" w:hanging="360"/>
+      </w:pPr>
+      <w:rPr>
+        <w:rFonts w:ascii="Courier New" w:hAnsi="Courier New" w:cs="Courier New" w:hint="default"/>
+      </w:rPr>
+    </w:lvl>
+    <w:lvl w:ilvl="8" w:tplc="04090005" w:tentative="1">
+      <w:start w:val="1"/>
+      <w:numFmt w:val="bullet"/>
+      <w:lvlText w:val=""/>
+      <w:lvlJc w:val="left"/>
+      <w:pPr>
+        <w:ind w:left="7200" w:hanging="360"/>
+      </w:pPr>
+      <w:rPr>
+        <w:rFonts w:ascii="Wingdings" w:hAnsi="Wingdings" w:hint="default"/>
+      </w:rPr>
+    </w:lvl>
+  </w:abstractNum>
+  <w:abstractNum w:abstractNumId="12">
     <w:nsid w:val="61C63540"/>
     <w:multiLevelType w:val="hybridMultilevel"/>
     <w:tmpl w:val="BD2CCCD8"/>
@@ -8757,7 +9601,7 @@
       </w:pPr>
     </w:lvl>
   </w:abstractNum>
-  <w:abstractNum w:abstractNumId="12">
+  <w:abstractNum w:abstractNumId="13">
     <w:nsid w:val="6BAA2C0D"/>
     <w:multiLevelType w:val="hybridMultilevel"/>
     <w:tmpl w:val="F3FCCE30"/>
@@ -8846,7 +9690,7 @@
       </w:pPr>
     </w:lvl>
   </w:abstractNum>
-  <w:abstractNum w:abstractNumId="13">
+  <w:abstractNum w:abstractNumId="14">
     <w:nsid w:val="70082CE1"/>
     <w:multiLevelType w:val="hybridMultilevel"/>
     <w:tmpl w:val="89F85A22"/>
@@ -8935,7 +9779,7 @@
       </w:pPr>
     </w:lvl>
   </w:abstractNum>
-  <w:abstractNum w:abstractNumId="14">
+  <w:abstractNum w:abstractNumId="15">
     <w:nsid w:val="73845FAA"/>
     <w:multiLevelType w:val="hybridMultilevel"/>
     <w:tmpl w:val="E89641B6"/>
@@ -9024,7 +9868,7 @@
       </w:pPr>
     </w:lvl>
   </w:abstractNum>
-  <w:abstractNum w:abstractNumId="15">
+  <w:abstractNum w:abstractNumId="16">
     <w:nsid w:val="78DE41FF"/>
     <w:multiLevelType w:val="hybridMultilevel"/>
     <w:tmpl w:val="7764A482"/>
@@ -9113,7 +9957,7 @@
       </w:pPr>
     </w:lvl>
   </w:abstractNum>
-  <w:abstractNum w:abstractNumId="16">
+  <w:abstractNum w:abstractNumId="17">
     <w:nsid w:val="7A1965E0"/>
     <w:multiLevelType w:val="hybridMultilevel"/>
     <w:tmpl w:val="3E0CC1EC"/>
@@ -9230,25 +10074,25 @@
     <w:abstractNumId w:val="7"/>
   </w:num>
   <w:num w:numId="2">
-    <w:abstractNumId w:val="13"/>
+    <w:abstractNumId w:val="14"/>
   </w:num>
   <w:num w:numId="3">
     <w:abstractNumId w:val="8"/>
   </w:num>
   <w:num w:numId="4">
-    <w:abstractNumId w:val="14"/>
+    <w:abstractNumId w:val="15"/>
   </w:num>
   <w:num w:numId="5">
     <w:abstractNumId w:val="2"/>
   </w:num>
   <w:num w:numId="6">
-    <w:abstractNumId w:val="11"/>
+    <w:abstractNumId w:val="12"/>
   </w:num>
   <w:num w:numId="7">
     <w:abstractNumId w:val="4"/>
   </w:num>
   <w:num w:numId="8">
-    <w:abstractNumId w:val="15"/>
+    <w:abstractNumId w:val="16"/>
   </w:num>
   <w:num w:numId="9">
     <w:abstractNumId w:val="3"/>
@@ -9269,13 +10113,16 @@
     <w:abstractNumId w:val="5"/>
   </w:num>
   <w:num w:numId="15">
-    <w:abstractNumId w:val="16"/>
+    <w:abstractNumId w:val="17"/>
   </w:num>
   <w:num w:numId="16">
-    <w:abstractNumId w:val="12"/>
+    <w:abstractNumId w:val="13"/>
   </w:num>
   <w:num w:numId="17">
     <w:abstractNumId w:val="6"/>
+  </w:num>
+  <w:num w:numId="18">
+    <w:abstractNumId w:val="11"/>
   </w:num>
 </w:numbering>
 </file>
@@ -10375,7 +11222,7 @@
 </file>
 
 <file path=customXml/itemProps1.xml><?xml version="1.0" encoding="utf-8"?>
-<ds:datastoreItem xmlns:ds="http://schemas.openxmlformats.org/officeDocument/2006/customXml" ds:itemID="{1DAB6A69-3D4D-4892-B0B6-83C77D6E14D9}">
+<ds:datastoreItem xmlns:ds="http://schemas.openxmlformats.org/officeDocument/2006/customXml" ds:itemID="{30D6208C-7009-442A-A67E-E717843B8194}">
   <ds:schemaRefs>
     <ds:schemaRef ds:uri="http://schemas.openxmlformats.org/officeDocument/2006/bibliography"/>
   </ds:schemaRefs>

</xml_diff>

<commit_message>
Completed Replay and started Replay to Raw....
</commit_message>
<xml_diff>
--- a/DOCUMENTATION/User Manual.docx
+++ b/DOCUMENTATION/User Manual.docx
@@ -1,6 +1,6 @@
 
 <file path=word/document.xml><?xml version="1.0" encoding="utf-8"?>
-<w:document xmlns:wpc="http://schemas.microsoft.com/office/word/2010/wordprocessingCanvas" xmlns:mc="http://schemas.openxmlformats.org/markup-compatibility/2006" xmlns:o="urn:schemas-microsoft-com:office:office" xmlns:r="http://schemas.openxmlformats.org/officeDocument/2006/relationships" xmlns:m="http://schemas.openxmlformats.org/officeDocument/2006/math" xmlns:v="urn:schemas-microsoft-com:vml" xmlns:wp14="http://schemas.microsoft.com/office/word/2010/wordprocessingDrawing" xmlns:wp="http://schemas.openxmlformats.org/drawingml/2006/wordprocessingDrawing" xmlns:w10="urn:schemas-microsoft-com:office:word" xmlns:w="http://schemas.openxmlformats.org/wordprocessingml/2006/main" xmlns:w14="http://schemas.microsoft.com/office/word/2010/wordml" xmlns:wpg="http://schemas.microsoft.com/office/word/2010/wordprocessingGroup" xmlns:wpi="http://schemas.microsoft.com/office/word/2010/wordprocessingInk" xmlns:wne="http://schemas.microsoft.com/office/word/2006/wordml" xmlns:wps="http://schemas.microsoft.com/office/word/2010/wordprocessingShape" mc:Ignorable="w14 wp14">
+<w:document xmlns:ve="http://schemas.openxmlformats.org/markup-compatibility/2006" xmlns:o="urn:schemas-microsoft-com:office:office" xmlns:r="http://schemas.openxmlformats.org/officeDocument/2006/relationships" xmlns:m="http://schemas.openxmlformats.org/officeDocument/2006/math" xmlns:v="urn:schemas-microsoft-com:vml" xmlns:wp="http://schemas.openxmlformats.org/drawingml/2006/wordprocessingDrawing" xmlns:w10="urn:schemas-microsoft-com:office:word" xmlns:w="http://schemas.openxmlformats.org/wordprocessingml/2006/main" xmlns:wne="http://schemas.microsoft.com/office/word/2006/wordml">
   <w:body>
     <w:sdt>
       <w:sdtPr>
@@ -2648,16 +2648,40 @@
         <w:t xml:space="preserve">have added </w:t>
       </w:r>
       <w:r>
-        <w:t>data display functionality that eventually became a full plot/tracke</w:t>
-      </w:r>
-      <w:r>
-        <w:t>r display providing filters, different map overlays, indication of</w:t>
+        <w:t>data display func</w:t>
+      </w:r>
+      <w:r>
+        <w:t>tionality that eventually grew to</w:t>
+      </w:r>
+      <w:r>
+        <w:t xml:space="preserve"> a full plot/tracke</w:t>
+      </w:r>
+      <w:r>
+        <w:t xml:space="preserve">r display providing </w:t>
+      </w:r>
+      <w:r>
+        <w:t xml:space="preserve">data display </w:t>
+      </w:r>
+      <w:r>
+        <w:t>filters</w:t>
+      </w:r>
+      <w:r>
+        <w:t xml:space="preserve"> (by Flight Level Band or Mode-A code)</w:t>
+      </w:r>
+      <w:r>
+        <w:t>, different map overlays, indication of</w:t>
       </w:r>
       <w:r>
         <w:t xml:space="preserve"> the </w:t>
       </w:r>
       <w:r>
-        <w:t xml:space="preserve">“track in coast” state, moving labels, </w:t>
+        <w:t xml:space="preserve">“track in coast” state, moving </w:t>
+      </w:r>
+      <w:r>
+        <w:t xml:space="preserve">track </w:t>
+      </w:r>
+      <w:r>
+        <w:t xml:space="preserve">labels, </w:t>
       </w:r>
       <w:r>
         <w:t>and assigning</w:t>
@@ -2693,19 +2717,37 @@
         </w:numPr>
       </w:pPr>
       <w:r>
-        <w:t>Record</w:t>
+        <w:t>ASTERIX stream Recording</w:t>
       </w:r>
       <w:r>
         <w:t xml:space="preserve"> (up to 6 different data streams)</w:t>
       </w:r>
       <w:r>
-        <w:t xml:space="preserve"> and </w:t>
-      </w:r>
-      <w:r>
-        <w:t>reading</w:t>
-      </w:r>
-      <w:r>
-        <w:t xml:space="preserve"> in ASTERIX data in raw format.</w:t>
+        <w:t>.</w:t>
+      </w:r>
+    </w:p>
+    <w:p>
+      <w:pPr>
+        <w:pStyle w:val="ListParagraph"/>
+        <w:numPr>
+          <w:ilvl w:val="1"/>
+          <w:numId w:val="16"/>
+        </w:numPr>
+      </w:pPr>
+      <w:r>
+        <w:t xml:space="preserve">Recoding can be in </w:t>
+      </w:r>
+      <w:r>
+        <w:t>“</w:t>
+      </w:r>
+      <w:r>
+        <w:t>raw</w:t>
+      </w:r>
+      <w:r>
+        <w:t>”</w:t>
+      </w:r>
+      <w:r>
+        <w:t xml:space="preserve"> or proprietary “replay” format. </w:t>
       </w:r>
     </w:p>
     <w:p>
@@ -2717,19 +2759,7 @@
         </w:numPr>
       </w:pPr>
       <w:r>
-        <w:t xml:space="preserve">Export </w:t>
-      </w:r>
-      <w:r>
-        <w:t xml:space="preserve">of imported/buffered </w:t>
-      </w:r>
-      <w:r>
-        <w:t>data in KML</w:t>
-      </w:r>
-      <w:r>
-        <w:t>/KMZ</w:t>
-      </w:r>
-      <w:r>
-        <w:t xml:space="preserve"> format in order to visualize it in Google Earth.</w:t>
+        <w:t>Replay of ASTERIX “replay” Recordings in the original or up to 10 X faster pace.</w:t>
       </w:r>
     </w:p>
     <w:p>
@@ -2741,13 +2771,22 @@
         </w:numPr>
       </w:pPr>
       <w:r>
-        <w:t xml:space="preserve">Export </w:t>
-      </w:r>
-      <w:r>
-        <w:t>of live data</w:t>
-      </w:r>
-      <w:r>
-        <w:t xml:space="preserve"> in real time to Google Earth in order to use it as a data display. This is done via Google Earth Network Connection feature.</w:t>
+        <w:t xml:space="preserve">Opening </w:t>
+      </w:r>
+      <w:r>
+        <w:t xml:space="preserve">of </w:t>
+      </w:r>
+      <w:r>
+        <w:t xml:space="preserve">ASTERIX </w:t>
+      </w:r>
+      <w:r>
+        <w:t xml:space="preserve">“raw” </w:t>
+      </w:r>
+      <w:r>
+        <w:t>recordings</w:t>
+      </w:r>
+      <w:r>
+        <w:t xml:space="preserve"> in raw format to analyze and visualize data.</w:t>
       </w:r>
     </w:p>
     <w:p>
@@ -2759,6 +2798,72 @@
         </w:numPr>
       </w:pPr>
       <w:r>
+        <w:t xml:space="preserve">Export </w:t>
+      </w:r>
+      <w:r>
+        <w:t>of imported/captured</w:t>
+      </w:r>
+      <w:r>
+        <w:t xml:space="preserve"> </w:t>
+      </w:r>
+      <w:r>
+        <w:t>data in KML</w:t>
+      </w:r>
+      <w:r>
+        <w:t>/KMZ</w:t>
+      </w:r>
+      <w:r>
+        <w:t xml:space="preserve"> format in order to visualize it in Google Earth.</w:t>
+      </w:r>
+    </w:p>
+    <w:p>
+      <w:pPr>
+        <w:pStyle w:val="ListParagraph"/>
+        <w:numPr>
+          <w:ilvl w:val="0"/>
+          <w:numId w:val="16"/>
+        </w:numPr>
+      </w:pPr>
+      <w:r>
+        <w:t xml:space="preserve">Export </w:t>
+      </w:r>
+      <w:r>
+        <w:t>of live</w:t>
+      </w:r>
+      <w:r>
+        <w:t>/replayed</w:t>
+      </w:r>
+      <w:r>
+        <w:t xml:space="preserve"> data</w:t>
+      </w:r>
+      <w:r>
+        <w:t xml:space="preserve"> in real time to Google Earth in order to use it as a data display. </w:t>
+      </w:r>
+    </w:p>
+    <w:p>
+      <w:pPr>
+        <w:pStyle w:val="ListParagraph"/>
+        <w:numPr>
+          <w:ilvl w:val="1"/>
+          <w:numId w:val="16"/>
+        </w:numPr>
+      </w:pPr>
+      <w:r>
+        <w:t>D</w:t>
+      </w:r>
+      <w:r>
+        <w:t>one via Google Earth Network Connection feature.</w:t>
+      </w:r>
+    </w:p>
+    <w:p>
+      <w:pPr>
+        <w:pStyle w:val="ListParagraph"/>
+        <w:numPr>
+          <w:ilvl w:val="0"/>
+          <w:numId w:val="16"/>
+        </w:numPr>
+      </w:pPr>
+      <w:r>
         <w:t>F</w:t>
       </w:r>
       <w:r>
@@ -2771,6 +2876,9 @@
         <w:t xml:space="preserve"> </w:t>
       </w:r>
       <w:r>
+        <w:t xml:space="preserve">of </w:t>
+      </w:r>
+      <w:r>
         <w:t xml:space="preserve">ASTERIX </w:t>
       </w:r>
       <w:r>
@@ -2802,12 +2910,18 @@
         </w:rPr>
       </w:pPr>
       <w:r>
-        <w:t xml:space="preserve">Note that the application uses Visual Basic Power Pack that needs to be installed. It can be downloaded </w:t>
+        <w:t>Note that the application uses Visual Basic Power Pack that needs to be installed</w:t>
+      </w:r>
+      <w:r>
+        <w:t xml:space="preserve"> on the application host machine</w:t>
+      </w:r>
+      <w:r>
+        <w:t xml:space="preserve">. It can be downloaded </w:t>
       </w:r>
       <w:r>
         <w:t xml:space="preserve">at: </w:t>
       </w:r>
-      <w:hyperlink r:id="rId7" w:history="1">
+      <w:hyperlink r:id="rId6" w:history="1">
         <w:r>
           <w:rPr>
             <w:rStyle w:val="Hyperlink"/>
@@ -2831,7 +2945,16 @@
           <w:color w:val="auto"/>
           <w:u w:val="none"/>
         </w:rPr>
-        <w:t xml:space="preserve"> I have it installed at C:\Program Files\Reference Assemblies\Microsoft\VBPowerPacks\v10.0\Microsoft.VisualBasic.PowerPacks.Vs.dll</w:t>
+        <w:t xml:space="preserve"> I have it installed at </w:t>
+      </w:r>
+      <w:r>
+        <w:rPr>
+          <w:rStyle w:val="Hyperlink"/>
+          <w:i/>
+          <w:color w:val="auto"/>
+          <w:u w:val="none"/>
+        </w:rPr>
+        <w:t>C:\Program Files\Reference Assemblies\Microsoft\VBPowerPacks\v10.0\Microsoft.VisualBasic.PowerPacks.Vs.dll</w:t>
       </w:r>
       <w:r>
         <w:rPr>
@@ -2839,25 +2962,15 @@
           <w:color w:val="auto"/>
           <w:u w:val="none"/>
         </w:rPr>
-        <w:t xml:space="preserve">. </w:t>
-      </w:r>
-      <w:proofErr w:type="gramStart"/>
+        <w:t xml:space="preserve"> </w:t>
+      </w:r>
       <w:r>
         <w:rPr>
           <w:rStyle w:val="Hyperlink"/>
           <w:color w:val="auto"/>
           <w:u w:val="none"/>
         </w:rPr>
-        <w:t>and</w:t>
-      </w:r>
-      <w:proofErr w:type="gramEnd"/>
-      <w:r>
-        <w:rPr>
-          <w:rStyle w:val="Hyperlink"/>
-          <w:color w:val="auto"/>
-          <w:u w:val="none"/>
-        </w:rPr>
-        <w:t xml:space="preserve"> </w:t>
+        <w:t xml:space="preserve">and </w:t>
       </w:r>
       <w:r>
         <w:rPr>
@@ -2888,7 +3001,13 @@
         <w:rPr>
           <w:rFonts w:cstheme="minorHAnsi"/>
         </w:rPr>
-        <w:t>ake sure that machine where software is running (WIN OS) localization is set to English U.S.</w:t>
+        <w:t xml:space="preserve">ake sure that host machine’s </w:t>
+      </w:r>
+      <w:r>
+        <w:rPr>
+          <w:rFonts w:cstheme="minorHAnsi"/>
+        </w:rPr>
+        <w:t>localization is set to English U.S.</w:t>
       </w:r>
     </w:p>
     <w:p>
@@ -2917,57 +3036,57 @@
         <w:rPr>
           <w:rFonts w:cstheme="minorHAnsi"/>
         </w:rPr>
+        <w:t xml:space="preserve"> double.Parse) that depend on localization. </w:t>
+      </w:r>
+      <w:r>
+        <w:rPr>
+          <w:rFonts w:cstheme="minorHAnsi"/>
+        </w:rPr>
+        <w:t>If</w:t>
+      </w:r>
+      <w:r>
+        <w:rPr>
+          <w:rFonts w:cstheme="minorHAnsi"/>
+        </w:rPr>
+        <w:t xml:space="preserve"> not set </w:t>
+      </w:r>
+      <w:r>
+        <w:rPr>
+          <w:rFonts w:cstheme="minorHAnsi"/>
+        </w:rPr>
+        <w:t>as expected</w:t>
+      </w:r>
+      <w:r>
+        <w:rPr>
+          <w:rFonts w:cstheme="minorHAnsi"/>
+        </w:rPr>
+        <w:t xml:space="preserve"> the software is not able to correctly parse configuration files located</w:t>
+      </w:r>
+      <w:r>
+        <w:rPr>
+          <w:rFonts w:cstheme="minorHAnsi"/>
+        </w:rPr>
         <w:t xml:space="preserve"> </w:t>
       </w:r>
-      <w:proofErr w:type="spellStart"/>
-      <w:r>
-        <w:rPr>
-          <w:rFonts w:cstheme="minorHAnsi"/>
-        </w:rPr>
-        <w:t>double.Parse</w:t>
-      </w:r>
-      <w:proofErr w:type="spellEnd"/>
-      <w:r>
-        <w:rPr>
-          <w:rFonts w:cstheme="minorHAnsi"/>
-        </w:rPr>
-        <w:t xml:space="preserve">) that depend on localization. </w:t>
-      </w:r>
-      <w:r>
-        <w:rPr>
-          <w:rFonts w:cstheme="minorHAnsi"/>
-        </w:rPr>
-        <w:t>If</w:t>
-      </w:r>
-      <w:r>
-        <w:rPr>
-          <w:rFonts w:cstheme="minorHAnsi"/>
-        </w:rPr>
-        <w:t xml:space="preserve"> not set </w:t>
-      </w:r>
-      <w:r>
-        <w:rPr>
-          <w:rFonts w:cstheme="minorHAnsi"/>
-        </w:rPr>
-        <w:t>as expected</w:t>
-      </w:r>
-      <w:r>
-        <w:rPr>
-          <w:rFonts w:cstheme="minorHAnsi"/>
-        </w:rPr>
-        <w:t xml:space="preserve"> the software is not able to correctly parse configuration files located</w:t>
-      </w:r>
-      <w:r>
-        <w:rPr>
-          <w:rFonts w:cstheme="minorHAnsi"/>
-        </w:rPr>
-        <w:t xml:space="preserve"> </w:t>
-      </w:r>
-      <w:r>
-        <w:rPr>
-          <w:rFonts w:cstheme="minorHAnsi"/>
-        </w:rPr>
-        <w:t>in the C:\ASTERIX\ADAPTATION directory.</w:t>
+      <w:r>
+        <w:rPr>
+          <w:rFonts w:cstheme="minorHAnsi"/>
+        </w:rPr>
+        <w:t xml:space="preserve">in the </w:t>
+      </w:r>
+      <w:r>
+        <w:rPr>
+          <w:rFonts w:cstheme="minorHAnsi"/>
+          <w:b/>
+          <w:i/>
+        </w:rPr>
+        <w:t>C:\ASTERIX\ADAPTATION</w:t>
+      </w:r>
+      <w:r>
+        <w:rPr>
+          <w:rFonts w:cstheme="minorHAnsi"/>
+        </w:rPr>
+        <w:t xml:space="preserve"> directory.</w:t>
       </w:r>
     </w:p>
     <w:p>
@@ -3032,21 +3151,10 @@
         <w:t xml:space="preserve"> directory</w:t>
       </w:r>
       <w:r>
-        <w:t>,</w:t>
-      </w:r>
-      <w:r>
-        <w:t xml:space="preserve"> that </w:t>
-      </w:r>
-      <w:proofErr w:type="gramStart"/>
-      <w:r>
-        <w:t>it</w:t>
-      </w:r>
-      <w:r>
-        <w:t>self</w:t>
-      </w:r>
-      <w:proofErr w:type="gramEnd"/>
-      <w:r>
-        <w:t xml:space="preserve"> contains the following </w:t>
+        <w:t xml:space="preserve"> that consist of</w:t>
+      </w:r>
+      <w:r>
+        <w:t xml:space="preserve"> the following </w:t>
       </w:r>
       <w:r>
         <w:t>directories and configuration files:</w:t>
@@ -3328,6 +3436,9 @@
         <w:t xml:space="preserve">. The parameter </w:t>
       </w:r>
       <w:r>
+        <w:t xml:space="preserve">is </w:t>
+      </w:r>
+      <w:r>
         <w:t>defaulted</w:t>
       </w:r>
       <w:r>
@@ -3629,9 +3740,12 @@
         <w:t xml:space="preserve">the proper syntax and modify </w:t>
       </w:r>
       <w:r>
+        <w:t xml:space="preserve">as </w:t>
+      </w:r>
+      <w:r>
         <w:t xml:space="preserve">needed. I got my data from </w:t>
       </w:r>
-      <w:hyperlink r:id="rId8" w:history="1">
+      <w:hyperlink r:id="rId7" w:history="1">
         <w:r>
           <w:rPr>
             <w:rStyle w:val="Hyperlink"/>
@@ -4151,7 +4265,22 @@
         <w:t>has</w:t>
       </w:r>
       <w:r>
-        <w:t xml:space="preserve"> to be imported from a raw ASTERIX recording or processed in real time from LAN.</w:t>
+        <w:t xml:space="preserve"> to be imported from a </w:t>
+      </w:r>
+      <w:r>
+        <w:t>“</w:t>
+      </w:r>
+      <w:r>
+        <w:t>raw</w:t>
+      </w:r>
+      <w:r>
+        <w:t>”</w:t>
+      </w:r>
+      <w:r>
+        <w:t xml:space="preserve"> ASTERIX recording or </w:t>
+      </w:r>
+      <w:r>
+        <w:t>processed from LAN (live or replayed).</w:t>
       </w:r>
     </w:p>
     <w:p>
@@ -4178,7 +4307,13 @@
         <w:pStyle w:val="ListParagraph"/>
       </w:pPr>
       <w:r>
-        <w:t xml:space="preserve">To read in live data the </w:t>
+        <w:t>To read in live</w:t>
+      </w:r>
+      <w:r>
+        <w:t>/replayed</w:t>
+      </w:r>
+      <w:r>
+        <w:t xml:space="preserve"> data the </w:t>
       </w:r>
       <w:r>
         <w:t xml:space="preserve">PC where ASTERIX </w:t>
@@ -4204,253 +4339,30 @@
     </w:p>
     <w:p>
       <w:pPr>
-        <w:ind w:left="720"/>
-        <w:rPr>
-          <w:i/>
-        </w:rPr>
-      </w:pPr>
-      <w:r>
-        <w:rPr>
-          <w:i/>
-        </w:rPr>
-        <w:t>In my case</w:t>
-      </w:r>
-      <w:r>
-        <w:rPr>
-          <w:i/>
-        </w:rPr>
-        <w:t>, for the testing purpose, I</w:t>
-      </w:r>
-      <w:r>
-        <w:rPr>
-          <w:i/>
-        </w:rPr>
-        <w:t xml:space="preserve"> use a host WINDOWS machine and one virtual LINUX machine where an ASTERIX recorded data</w:t>
-      </w:r>
-      <w:r>
-        <w:rPr>
-          <w:i/>
-        </w:rPr>
-        <w:t xml:space="preserve"> (I provide CAT48 data sample (</w:t>
-      </w:r>
+        <w:pStyle w:val="ListParagraph"/>
+      </w:pPr>
+    </w:p>
+    <w:p>
+      <w:pPr>
+        <w:pStyle w:val="ListParagraph"/>
+      </w:pPr>
       <w:r>
         <w:rPr>
           <w:b/>
-          <w:i/>
-        </w:rPr>
-        <w:t>jahorinaJan_cat.48</w:t>
-      </w:r>
-      <w:r>
-        <w:rPr>
-          <w:i/>
-        </w:rPr>
-        <w:t>)</w:t>
-      </w:r>
-      <w:r>
-        <w:rPr>
-          <w:i/>
-        </w:rPr>
-        <w:t xml:space="preserve"> </w:t>
-      </w:r>
-      <w:r>
-        <w:rPr>
-          <w:i/>
-        </w:rPr>
-        <w:t xml:space="preserve">that </w:t>
-      </w:r>
-      <w:r>
-        <w:rPr>
-          <w:i/>
-        </w:rPr>
-        <w:t>is</w:t>
-      </w:r>
-      <w:r>
-        <w:rPr>
-          <w:i/>
-        </w:rPr>
-        <w:t xml:space="preserve"> re</w:t>
-      </w:r>
-      <w:r>
-        <w:rPr>
-          <w:i/>
-        </w:rPr>
-        <w:t>-</w:t>
-      </w:r>
-      <w:r>
-        <w:rPr>
-          <w:i/>
-        </w:rPr>
-        <w:t xml:space="preserve">played </w:t>
-      </w:r>
-      <w:r>
-        <w:rPr>
-          <w:i/>
-        </w:rPr>
-        <w:t>(</w:t>
-      </w:r>
-      <w:r>
-        <w:rPr>
-          <w:b/>
-          <w:i/>
-        </w:rPr>
-        <w:t>I use gengate provided by SkyG</w:t>
-      </w:r>
-      <w:r>
-        <w:rPr>
-          <w:b/>
-          <w:i/>
-        </w:rPr>
-        <w:t>uide</w:t>
-      </w:r>
-      <w:r>
-        <w:rPr>
-          <w:i/>
-        </w:rPr>
-        <w:t xml:space="preserve">) </w:t>
-      </w:r>
-      <w:r>
-        <w:rPr>
-          <w:i/>
-        </w:rPr>
-        <w:t>on the same network as my ho</w:t>
-      </w:r>
-      <w:r>
-        <w:rPr>
-          <w:i/>
-        </w:rPr>
-        <w:t>st machine, using the following setup:</w:t>
-      </w:r>
-    </w:p>
-    <w:p>
-      <w:pPr>
-        <w:pStyle w:val="ListParagraph"/>
-        <w:numPr>
-          <w:ilvl w:val="0"/>
-          <w:numId w:val="3"/>
-        </w:numPr>
-        <w:rPr>
-          <w:i/>
-        </w:rPr>
-      </w:pPr>
-      <w:r>
-        <w:rPr>
-          <w:i/>
-        </w:rPr>
-        <w:t>Host PC: 192.168.5.104, 255.255.255.0</w:t>
-      </w:r>
-    </w:p>
-    <w:p>
-      <w:pPr>
-        <w:pStyle w:val="ListParagraph"/>
-        <w:numPr>
-          <w:ilvl w:val="0"/>
-          <w:numId w:val="3"/>
-        </w:numPr>
-        <w:rPr>
-          <w:i/>
-        </w:rPr>
-      </w:pPr>
-      <w:r>
-        <w:rPr>
-          <w:i/>
-        </w:rPr>
-        <w:t>Virtual Linux ASTERIX replay</w:t>
-      </w:r>
-      <w:r>
-        <w:rPr>
-          <w:i/>
-        </w:rPr>
-        <w:t xml:space="preserve"> (CentOS)</w:t>
-      </w:r>
-      <w:r>
-        <w:rPr>
-          <w:i/>
-        </w:rPr>
-        <w:t>: 192.168.5.103, replaying data on 231.27.80.1, port 4001</w:t>
-      </w:r>
-    </w:p>
-    <w:p>
-      <w:pPr>
-        <w:ind w:left="720"/>
-      </w:pPr>
-      <w:r>
-        <w:rPr>
-          <w:i/>
-        </w:rPr>
-        <w:lastRenderedPageBreak/>
-        <w:t>Of course, i</w:t>
-      </w:r>
-      <w:r>
-        <w:rPr>
-          <w:i/>
-        </w:rPr>
-        <w:t xml:space="preserve">f available you can connect </w:t>
-      </w:r>
-      <w:r>
-        <w:t xml:space="preserve">ASTERIX Display &amp; Sniffer </w:t>
-      </w:r>
-      <w:r>
-        <w:rPr>
-          <w:i/>
-        </w:rPr>
-        <w:t xml:space="preserve">to any live ASTERIX </w:t>
-      </w:r>
-      <w:r>
-        <w:rPr>
-          <w:i/>
-        </w:rPr>
-        <w:t xml:space="preserve">data </w:t>
-      </w:r>
-      <w:r>
-        <w:rPr>
-          <w:i/>
-        </w:rPr>
-        <w:t xml:space="preserve">provider or use other tools, such as </w:t>
-      </w:r>
-      <w:r>
-        <w:t>Bittwist</w:t>
-      </w:r>
-      <w:r>
-        <w:t xml:space="preserve"> (runs on Windows)</w:t>
-      </w:r>
-      <w:r>
-        <w:t xml:space="preserve"> to </w:t>
-      </w:r>
-      <w:r>
-        <w:t xml:space="preserve">locally </w:t>
-      </w:r>
-      <w:r>
-        <w:t>replay the radar data.</w:t>
-      </w:r>
-    </w:p>
-    <w:p>
-      <w:pPr>
-        <w:ind w:left="720"/>
-        <w:rPr>
-          <w:b/>
-          <w:i/>
-        </w:rPr>
-      </w:pPr>
-      <w:r>
-        <w:rPr>
-          <w:b/>
-          <w:i/>
-        </w:rPr>
-        <w:t xml:space="preserve">NOTE: Data Replay functionality is planned for the software </w:t>
-      </w:r>
-      <w:r>
-        <w:rPr>
-          <w:b/>
-          <w:i/>
-        </w:rPr>
-        <w:t>release</w:t>
-      </w:r>
-      <w:r>
-        <w:rPr>
-          <w:b/>
-          <w:i/>
-        </w:rPr>
-        <w:t>.</w:t>
+        </w:rPr>
+        <w:t>NOTE:</w:t>
+      </w:r>
+      <w:r>
+        <w:t xml:space="preserve"> For demo</w:t>
+      </w:r>
+      <w:r>
+        <w:t xml:space="preserve">nstration/testing purposes I </w:t>
+      </w:r>
+      <w:r>
+        <w:t xml:space="preserve">provide two data samples </w:t>
+      </w:r>
+      <w:r>
+        <w:t>located in the VS2010 solution in DATA SAMPLE directory. Those can be used to either open up a data sample data in “raw” or replay using the replay functionality.</w:t>
       </w:r>
     </w:p>
     <w:p>
@@ -4469,6 +4381,7 @@
     <w:p/>
     <w:p>
       <w:r>
+        <w:lastRenderedPageBreak/>
         <w:t>To start, from the Main Screen (Figure 2) open up</w:t>
       </w:r>
       <w:r>
@@ -4497,6 +4410,17 @@
       </w:r>
       <w:r>
         <w:t>(Figure 1), and enter required data. It is possible to enter several connections and save them in a file. Later on, you can open up the file and just activate one of the saved connections.</w:t>
+      </w:r>
+      <w:r>
+        <w:t xml:space="preserve"> Upon opening the form the software will check for the available network interfaces and pre-fill the “Local Interface </w:t>
+      </w:r>
+      <w:proofErr w:type="spellStart"/>
+      <w:r>
+        <w:t>Addr</w:t>
+      </w:r>
+      <w:proofErr w:type="spellEnd"/>
+      <w:r>
+        <w:t>” combo box with IP addresses. It is also possible to enter one manually.</w:t>
       </w:r>
     </w:p>
     <w:p>
@@ -4549,7 +4473,7 @@
                     </pic:cNvPicPr>
                   </pic:nvPicPr>
                   <pic:blipFill>
-                    <a:blip r:embed="rId9" cstate="print"/>
+                    <a:blip r:embed="rId8" cstate="print"/>
                     <a:srcRect/>
                     <a:stretch>
                       <a:fillRect/>
@@ -4630,80 +4554,15 @@
         <w:rPr>
           <w:noProof/>
         </w:rPr>
-        <mc:AlternateContent>
-          <mc:Choice Requires="wps">
-            <w:drawing>
-              <wp:anchor distT="0" distB="0" distL="114300" distR="114300" simplePos="0" relativeHeight="251658240" behindDoc="0" locked="0" layoutInCell="1" allowOverlap="1">
-                <wp:simplePos x="0" y="0"/>
-                <wp:positionH relativeFrom="column">
-                  <wp:posOffset>1765300</wp:posOffset>
-                </wp:positionH>
-                <wp:positionV relativeFrom="paragraph">
-                  <wp:posOffset>367030</wp:posOffset>
-                </wp:positionV>
-                <wp:extent cx="4468495" cy="697230"/>
-                <wp:effectExtent l="12700" t="5715" r="24130" b="59055"/>
-                <wp:wrapNone/>
-                <wp:docPr id="3" name="AutoShape 2"/>
-                <wp:cNvGraphicFramePr>
-                  <a:graphicFrameLocks xmlns:a="http://schemas.openxmlformats.org/drawingml/2006/main"/>
-                </wp:cNvGraphicFramePr>
-                <a:graphic xmlns:a="http://schemas.openxmlformats.org/drawingml/2006/main">
-                  <a:graphicData uri="http://schemas.microsoft.com/office/word/2010/wordprocessingShape">
-                    <wps:wsp>
-                      <wps:cNvCnPr>
-                        <a:cxnSpLocks noChangeShapeType="1"/>
-                      </wps:cNvCnPr>
-                      <wps:spPr bwMode="auto">
-                        <a:xfrm>
-                          <a:off x="0" y="0"/>
-                          <a:ext cx="4468495" cy="697230"/>
-                        </a:xfrm>
-                        <a:prstGeom prst="straightConnector1">
-                          <a:avLst/>
-                        </a:prstGeom>
-                        <a:noFill/>
-                        <a:ln w="9525">
-                          <a:solidFill>
-                            <a:srgbClr val="000000"/>
-                          </a:solidFill>
-                          <a:round/>
-                          <a:headEnd/>
-                          <a:tailEnd type="triangle" w="med" len="med"/>
-                        </a:ln>
-                        <a:extLst>
-                          <a:ext uri="{909E8E84-426E-40DD-AFC4-6F175D3DCCD1}">
-                            <a14:hiddenFill xmlns:a14="http://schemas.microsoft.com/office/drawing/2010/main">
-                              <a:noFill/>
-                            </a14:hiddenFill>
-                          </a:ext>
-                        </a:extLst>
-                      </wps:spPr>
-                      <wps:bodyPr/>
-                    </wps:wsp>
-                  </a:graphicData>
-                </a:graphic>
-                <wp14:sizeRelH relativeFrom="page">
-                  <wp14:pctWidth>0</wp14:pctWidth>
-                </wp14:sizeRelH>
-                <wp14:sizeRelV relativeFrom="page">
-                  <wp14:pctHeight>0</wp14:pctHeight>
-                </wp14:sizeRelV>
-              </wp:anchor>
-            </w:drawing>
-          </mc:Choice>
-          <mc:Fallback>
-            <w:pict>
-              <v:shapetype id="_x0000_t32" coordsize="21600,21600" o:spt="32" o:oned="t" path="m,l21600,21600e" filled="f">
-                <v:path arrowok="t" fillok="f" o:connecttype="none"/>
-                <o:lock v:ext="edit" shapetype="t"/>
-              </v:shapetype>
-              <v:shape id="AutoShape 2" o:spid="_x0000_s1026" type="#_x0000_t32" style="position:absolute;margin-left:139pt;margin-top:28.9pt;width:351.85pt;height:54.9pt;z-index:251658240;visibility:visible;mso-wrap-style:square;mso-width-percent:0;mso-height-percent:0;mso-wrap-distance-left:9pt;mso-wrap-distance-top:0;mso-wrap-distance-right:9pt;mso-wrap-distance-bottom:0;mso-position-horizontal:absolute;mso-position-horizontal-relative:text;mso-position-vertical:absolute;mso-position-vertical-relative:text;mso-width-percent:0;mso-height-percent:0;mso-width-relative:page;mso-height-relative:page" o:gfxdata="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">
-                <v:stroke endarrow="block"/>
-              </v:shape>
-            </w:pict>
-          </mc:Fallback>
-        </mc:AlternateContent>
+        <w:pict>
+          <v:shapetype id="_x0000_t32" coordsize="21600,21600" o:spt="32" o:oned="t" path="m,l21600,21600e" filled="f">
+            <v:path arrowok="t" fillok="f" o:connecttype="none"/>
+            <o:lock v:ext="edit" shapetype="t"/>
+          </v:shapetype>
+          <v:shape id="AutoShape 2" o:spid="_x0000_s1026" type="#_x0000_t32" style="position:absolute;margin-left:139pt;margin-top:28.9pt;width:351.85pt;height:54.9pt;z-index:251658240;visibility:visible" o:gfxdata="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">
+            <v:stroke endarrow="block"/>
+          </v:shape>
+        </w:pict>
       </w:r>
       <w:r>
         <w:t xml:space="preserve">Once a connection is activated to start </w:t>
@@ -4765,6 +4624,9 @@
       </w:r>
       <w:r>
         <w:t>.</w:t>
+      </w:r>
+      <w:r>
+        <w:t xml:space="preserve"> </w:t>
       </w:r>
     </w:p>
     <w:p>
@@ -4801,7 +4663,7 @@
                     </pic:cNvPicPr>
                   </pic:nvPicPr>
                   <pic:blipFill>
-                    <a:blip r:embed="rId10" cstate="print"/>
+                    <a:blip r:embed="rId9" cstate="print"/>
                     <a:srcRect/>
                     <a:stretch>
                       <a:fillRect/>
@@ -4856,16 +4718,46 @@
       </w:pPr>
     </w:p>
     <w:p>
+      <w:r>
+        <w:t>If no valid ASTERIX data is received for 2 seconds while a connection is activated “Running” and Plot/Track display is enabled then “DISPLAY FROZEN” message in red is displayed on the screen. This is to warn the user</w:t>
+      </w:r>
+      <w:r>
+        <w:t xml:space="preserve"> that no display is </w:t>
+      </w:r>
+      <w:r>
+        <w:t>being updated.</w:t>
+      </w:r>
+    </w:p>
+    <w:p/>
+    <w:p>
+      <w:r>
+        <w:tab/>
+      </w:r>
+      <w:r>
+        <w:tab/>
+      </w:r>
+    </w:p>
+    <w:p>
       <w:pPr>
         <w:pStyle w:val="Heading3"/>
         <w:jc w:val="center"/>
       </w:pPr>
+      <w:r>
+        <w:lastRenderedPageBreak/>
+        <w:t>Figure 3: Main Display Window (DISPLAY FROZEN)</w:t>
+      </w:r>
+    </w:p>
+    <w:p/>
+    <w:p>
+      <w:pPr>
+        <w:pStyle w:val="Heading3"/>
+        <w:jc w:val="center"/>
+      </w:pPr>
       <w:bookmarkStart w:id="17" w:name="_Toc339806386"/>
       <w:r>
         <w:rPr>
           <w:noProof/>
         </w:rPr>
-        <w:lastRenderedPageBreak/>
         <w:drawing>
           <wp:inline distT="0" distB="0" distL="0" distR="0">
             <wp:extent cx="6976973" cy="4382219"/>
@@ -4884,7 +4776,7 @@
                     </pic:cNvPicPr>
                   </pic:nvPicPr>
                   <pic:blipFill>
-                    <a:blip r:embed="rId11" cstate="print"/>
+                    <a:blip r:embed="rId10" cstate="print"/>
                     <a:srcRect/>
                     <a:stretch>
                       <a:fillRect/>
@@ -4922,7 +4814,10 @@
       <w:bookmarkStart w:id="18" w:name="_Toc336514068"/>
       <w:bookmarkStart w:id="19" w:name="_Toc339806387"/>
       <w:r>
-        <w:t>Figure 3: Main Capture Window</w:t>
+        <w:t>Figure 4</w:t>
+      </w:r>
+      <w:r>
+        <w:t>: Main Capture Window</w:t>
       </w:r>
       <w:bookmarkEnd w:id="18"/>
       <w:bookmarkEnd w:id="19"/>
@@ -4970,17 +4865,14 @@
     <w:p/>
     <w:p>
       <w:r>
-        <w:t>This view tells</w:t>
-      </w:r>
-      <w:r>
-        <w:t xml:space="preserve"> you what data items were detected for a given message category for the latest buffered data sample. </w:t>
-      </w:r>
-    </w:p>
-    <w:p>
-      <w:pPr>
-        <w:pStyle w:val="Heading3"/>
-        <w:jc w:val="center"/>
-      </w:pPr>
+        <w:t xml:space="preserve">This view </w:t>
+      </w:r>
+      <w:r>
+        <w:t>provides info on what data items were</w:t>
+      </w:r>
+      <w:r>
+        <w:t xml:space="preserve"> detected for a given message category for the latest buffered data sample. </w:t>
+      </w:r>
     </w:p>
     <w:p>
       <w:pPr>
@@ -4998,7 +4890,7 @@
           <w:noProof/>
         </w:rPr>
         <w:drawing>
-          <wp:inline distT="0" distB="0" distL="0" distR="0" wp14:anchorId="6C64AAB4" wp14:editId="6CF5B0BA">
+          <wp:inline distT="0" distB="0" distL="0" distR="0">
             <wp:extent cx="4373245" cy="4953635"/>
             <wp:effectExtent l="19050" t="0" r="8255" b="0"/>
             <wp:docPr id="2" name="Picture 2" descr="C:\Users\bhdca\Desktop\Documentation\Data Item Presence.jpg"/>
@@ -5015,7 +4907,7 @@
                     </pic:cNvPicPr>
                   </pic:nvPicPr>
                   <pic:blipFill>
-                    <a:blip r:embed="rId12" cstate="print"/>
+                    <a:blip r:embed="rId11" cstate="print"/>
                     <a:srcRect/>
                     <a:stretch>
                       <a:fillRect/>
@@ -5052,7 +4944,7 @@
       </w:pPr>
       <w:bookmarkStart w:id="25" w:name="_Toc339806390"/>
       <w:r>
-        <w:t>Figure 4</w:t>
+        <w:t>Figure 5</w:t>
       </w:r>
       <w:r>
         <w:t xml:space="preserve">: Data Item </w:t>
@@ -5109,7 +5001,6 @@
         </w:numPr>
       </w:pPr>
       <w:r>
-        <w:lastRenderedPageBreak/>
         <w:t>CAT 008</w:t>
       </w:r>
     </w:p>
@@ -5122,6 +5013,7 @@
         </w:numPr>
       </w:pPr>
       <w:r>
+        <w:lastRenderedPageBreak/>
         <w:t>CAT 034</w:t>
       </w:r>
     </w:p>
@@ -5233,7 +5125,7 @@
                     </pic:cNvPicPr>
                   </pic:nvPicPr>
                   <pic:blipFill>
-                    <a:blip r:embed="rId13" cstate="print"/>
+                    <a:blip r:embed="rId12" cstate="print"/>
                     <a:srcRect/>
                     <a:stretch>
                       <a:fillRect/>
@@ -5272,7 +5164,7 @@
       <w:bookmarkStart w:id="30" w:name="_Toc336514070"/>
       <w:bookmarkStart w:id="31" w:name="_Toc339806393"/>
       <w:r>
-        <w:t>Figure 5</w:t>
+        <w:t>Figure 6</w:t>
       </w:r>
       <w:r>
         <w:t>: Data Item View</w:t>
@@ -5315,7 +5207,10 @@
         <w:t>the following data</w:t>
       </w:r>
       <w:r>
-        <w:t xml:space="preserve"> (CAT 001 or CAT048)</w:t>
+        <w:t xml:space="preserve"> (CAT</w:t>
+      </w:r>
+      <w:r>
+        <w:t>001 or CAT048)</w:t>
       </w:r>
       <w:r>
         <w:t>, filtered by Mode-A</w:t>
@@ -5336,7 +5231,10 @@
         </w:numPr>
       </w:pPr>
       <w:r>
-        <w:t>Distance from the surveillance source</w:t>
+        <w:t>Range</w:t>
+      </w:r>
+      <w:r>
+        <w:t xml:space="preserve"> from the surveillance source</w:t>
       </w:r>
     </w:p>
     <w:p>
@@ -5414,7 +5312,7 @@
           <w:color w:val="4F81BD" w:themeColor="accent1"/>
         </w:rPr>
         <w:drawing>
-          <wp:inline distT="0" distB="0" distL="0" distR="0" wp14:anchorId="3C766861" wp14:editId="258F2F0D">
+          <wp:inline distT="0" distB="0" distL="0" distR="0">
             <wp:extent cx="4219575" cy="4686300"/>
             <wp:effectExtent l="19050" t="0" r="9525" b="0"/>
             <wp:docPr id="12" name="Picture 11" descr="ScreenHunter_04 Jul. 24 21.37.jpg"/>
@@ -5429,7 +5327,7 @@
                     <pic:cNvPicPr/>
                   </pic:nvPicPr>
                   <pic:blipFill>
-                    <a:blip r:embed="rId14" cstate="print"/>
+                    <a:blip r:embed="rId13" cstate="print"/>
                     <a:stretch>
                       <a:fillRect/>
                     </a:stretch>
@@ -5460,7 +5358,7 @@
       <w:bookmarkStart w:id="36" w:name="_Toc336514071"/>
       <w:bookmarkStart w:id="37" w:name="_Toc339806396"/>
       <w:r>
-        <w:t>Figure 6</w:t>
+        <w:t>Figure 7</w:t>
       </w:r>
       <w:r>
         <w:t xml:space="preserve">: View data by </w:t>
@@ -5584,7 +5482,7 @@
           <w:b/>
           <w:i/>
         </w:rPr>
-        <w:t xml:space="preserve">C:\ASTERIX\ </w:t>
+        <w:t>C:\ASTERIX\</w:t>
       </w:r>
       <w:r>
         <w:rPr>
@@ -5633,7 +5531,7 @@
                     </pic:cNvPicPr>
                   </pic:nvPicPr>
                   <pic:blipFill>
-                    <a:blip r:embed="rId15" cstate="print"/>
+                    <a:blip r:embed="rId14" cstate="print"/>
                     <a:srcRect/>
                     <a:stretch>
                       <a:fillRect/>
@@ -5672,7 +5570,7 @@
       <w:bookmarkStart w:id="43" w:name="_Toc336514072"/>
       <w:bookmarkStart w:id="44" w:name="_Toc339806399"/>
       <w:r>
-        <w:t>Figure 7</w:t>
+        <w:t>Figure 8</w:t>
       </w:r>
       <w:r>
         <w:t>: Ex</w:t>
@@ -5718,7 +5616,7 @@
                     </pic:cNvPicPr>
                   </pic:nvPicPr>
                   <pic:blipFill>
-                    <a:blip r:embed="rId16" cstate="print"/>
+                    <a:blip r:embed="rId15" cstate="print"/>
                     <a:srcRect/>
                     <a:stretch>
                       <a:fillRect/>
@@ -5763,7 +5661,13 @@
         <w:rPr>
           <w:noProof/>
         </w:rPr>
-        <w:t>Figure 8: 3D</w:t>
+        <w:t>Figure 9</w:t>
+      </w:r>
+      <w:r>
+        <w:rPr>
+          <w:noProof/>
+        </w:rPr>
+        <w:t>: 3D</w:t>
       </w:r>
       <w:r>
         <w:rPr>
@@ -5830,7 +5734,13 @@
         <w:t>.kmz file (every update cycle) that is then automatically processed by Google Earth</w:t>
       </w:r>
       <w:r>
-        <w:t xml:space="preserve"> (Network Connection)</w:t>
+        <w:t xml:space="preserve"> (</w:t>
+      </w:r>
+      <w:r>
+        <w:t xml:space="preserve">via </w:t>
+      </w:r>
+      <w:r>
+        <w:t>Network Connection)</w:t>
       </w:r>
       <w:r>
         <w:t xml:space="preserve">. The final result is that Google Earth can be used as a 3D data display. If desired, a web server could be configured to provide the </w:t>
@@ -5888,7 +5798,7 @@
                     </pic:cNvPicPr>
                   </pic:nvPicPr>
                   <pic:blipFill>
-                    <a:blip r:embed="rId17" cstate="print"/>
+                    <a:blip r:embed="rId16" cstate="print"/>
                     <a:srcRect/>
                     <a:stretch>
                       <a:fillRect/>
@@ -5924,7 +5834,7 @@
       </w:pPr>
       <w:bookmarkStart w:id="51" w:name="_Toc339806403"/>
       <w:r>
-        <w:t>Figure 9</w:t>
+        <w:t>Figure 10</w:t>
       </w:r>
       <w:r>
         <w:t>: Live display in Google Earth</w:t>
@@ -5972,6 +5882,51 @@
         <w:t>“Local and Google E”</w:t>
       </w:r>
     </w:p>
+    <w:p>
+      <w:r>
+        <w:t xml:space="preserve">Using Google Earth Provider (Settings -&gt; Google Earth) it is possible to specify what data items will be forwarded/display in the Google Earth. In addition to that it is possible to specify the </w:t>
+      </w:r>
+      <w:r>
+        <w:rPr>
+          <w:b/>
+        </w:rPr>
+        <w:t>“</w:t>
+      </w:r>
+      <w:proofErr w:type="spellStart"/>
+      <w:r>
+        <w:rPr>
+          <w:b/>
+        </w:rPr>
+        <w:t>Dest</w:t>
+      </w:r>
+      <w:proofErr w:type="spellEnd"/>
+      <w:r>
+        <w:rPr>
+          <w:b/>
+        </w:rPr>
+        <w:t xml:space="preserve"> Folder</w:t>
+      </w:r>
+      <w:r>
+        <w:rPr>
+          <w:b/>
+        </w:rPr>
+        <w:t>”</w:t>
+      </w:r>
+      <w:r>
+        <w:t xml:space="preserve"> as a location where application places </w:t>
+      </w:r>
+      <w:r>
+        <w:rPr>
+          <w:b/>
+          <w:i/>
+        </w:rPr>
+        <w:t>ASTX_TO_KML.kmz</w:t>
+      </w:r>
+      <w:r>
+        <w:t xml:space="preserve"> file. Google Earth is to be configured via its Network Connection to monitor the folder for the update data.</w:t>
+      </w:r>
+    </w:p>
+    <w:p/>
     <w:p>
       <w:pPr>
         <w:jc w:val="center"/>
@@ -5998,7 +5953,7 @@
                     </pic:cNvPicPr>
                   </pic:nvPicPr>
                   <pic:blipFill>
-                    <a:blip r:embed="rId18" cstate="print"/>
+                    <a:blip r:embed="rId17" cstate="print"/>
                     <a:srcRect/>
                     <a:stretch>
                       <a:fillRect/>
@@ -6034,7 +5989,8 @@
       </w:pPr>
       <w:bookmarkStart w:id="52" w:name="_Toc339806404"/>
       <w:r>
-        <w:t>Figure 10</w:t>
+        <w:lastRenderedPageBreak/>
+        <w:t>Figure 11</w:t>
       </w:r>
       <w:r>
         <w:t>: Setting</w:t>
@@ -6045,48 +6001,6 @@
       <w:bookmarkEnd w:id="52"/>
     </w:p>
     <w:p/>
-    <w:p>
-      <w:r>
-        <w:rPr>
-          <w:b/>
-        </w:rPr>
-        <w:t>“</w:t>
-      </w:r>
-      <w:r>
-        <w:rPr>
-          <w:b/>
-        </w:rPr>
-        <w:t>Dest Folder</w:t>
-      </w:r>
-      <w:r>
-        <w:rPr>
-          <w:b/>
-        </w:rPr>
-        <w:t>”</w:t>
-      </w:r>
-      <w:r>
-        <w:t xml:space="preserve"> is location where </w:t>
-      </w:r>
-      <w:r>
-        <w:t xml:space="preserve">application </w:t>
-      </w:r>
-      <w:r>
-        <w:t>places</w:t>
-      </w:r>
-      <w:r>
-        <w:t xml:space="preserve"> </w:t>
-      </w:r>
-      <w:r>
-        <w:rPr>
-          <w:b/>
-          <w:i/>
-        </w:rPr>
-        <w:t>ASTX_TO_KML.kmz</w:t>
-      </w:r>
-      <w:r>
-        <w:t xml:space="preserve"> file. Google Earth is to be configured via its Network Connection to monitor the folder for the update data.</w:t>
-      </w:r>
-    </w:p>
     <w:p>
       <w:pPr>
         <w:pStyle w:val="Heading1"/>
@@ -6100,7 +6014,6 @@
         <w:rPr>
           <w:noProof/>
         </w:rPr>
-        <w:lastRenderedPageBreak/>
         <w:t xml:space="preserve">Local </w:t>
       </w:r>
       <w:r>
@@ -6127,6 +6040,7 @@
     <w:p/>
     <w:p>
       <w:pPr>
+        <w:ind w:firstLine="720"/>
         <w:rPr>
           <w:noProof/>
         </w:rPr>
@@ -6141,12 +6055,24 @@
         <w:rPr>
           <w:noProof/>
         </w:rPr>
-        <w:t xml:space="preserve">Plot display functionality </w:t>
+        <w:t>Plot</w:t>
       </w:r>
       <w:r>
         <w:rPr>
           <w:noProof/>
         </w:rPr>
+        <w:t>/Track</w:t>
+      </w:r>
+      <w:r>
+        <w:rPr>
+          <w:noProof/>
+        </w:rPr>
+        <w:t xml:space="preserve"> display functionality </w:t>
+      </w:r>
+      <w:r>
+        <w:rPr>
+          <w:noProof/>
+        </w:rPr>
         <w:t>provides capability to</w:t>
       </w:r>
       <w:r>
@@ -6207,6 +6133,12 @@
         <w:rPr>
           <w:noProof/>
         </w:rPr>
+        <w:t xml:space="preserve"> band</w:t>
+      </w:r>
+      <w:r>
+        <w:rPr>
+          <w:noProof/>
+        </w:rPr>
         <w:t xml:space="preserve">) as well as to dynamically adjust update rate in order to match </w:t>
       </w:r>
       <w:r>
@@ -6259,17 +6191,23 @@
         </w:rPr>
         <w:t xml:space="preserve"> option.</w:t>
       </w:r>
-    </w:p>
-    <w:p>
-      <w:pPr>
+      <w:r>
         <w:rPr>
           <w:noProof/>
         </w:rPr>
-      </w:pPr>
-      <w:r>
+        <w:t xml:space="preserve"> </w:t>
+      </w:r>
+    </w:p>
+    <w:p>
+      <w:pPr>
         <w:rPr>
           <w:noProof/>
         </w:rPr>
+      </w:pPr>
+      <w:r>
+        <w:rPr>
+          <w:noProof/>
+        </w:rPr>
         <w:t>The d</w:t>
       </w:r>
       <w:r>
@@ -6318,6 +6256,12 @@
         <w:rPr>
           <w:noProof/>
         </w:rPr>
+        <w:t xml:space="preserve"> band</w:t>
+      </w:r>
+      <w:r>
+        <w:rPr>
+          <w:noProof/>
+        </w:rPr>
         <w:t>)</w:t>
       </w:r>
       <w:r>
@@ -6330,19 +6274,55 @@
         <w:rPr>
           <w:noProof/>
         </w:rPr>
-        <w:t>Figure 11 and Figure 12</w:t>
+        <w:t xml:space="preserve">Figure </w:t>
       </w:r>
       <w:r>
         <w:rPr>
           <w:noProof/>
         </w:rPr>
+        <w:t>12</w:t>
+      </w:r>
+      <w:r>
+        <w:rPr>
+          <w:noProof/>
+        </w:rPr>
+        <w:t xml:space="preserve"> and Figure </w:t>
+      </w:r>
+      <w:r>
+        <w:rPr>
+          <w:noProof/>
+        </w:rPr>
+        <w:t>13</w:t>
+      </w:r>
+      <w:r>
+        <w:rPr>
+          <w:noProof/>
+        </w:rPr>
         <w:t xml:space="preserve">. </w:t>
       </w:r>
       <w:r>
         <w:rPr>
           <w:noProof/>
         </w:rPr>
-        <w:t>In addition to that it is possible to filter out PSR targets. The filters are applicable to passive and real time displays.</w:t>
+        <w:t>I</w:t>
+      </w:r>
+      <w:r>
+        <w:rPr>
+          <w:noProof/>
+        </w:rPr>
+        <w:t>t is</w:t>
+      </w:r>
+      <w:r>
+        <w:rPr>
+          <w:noProof/>
+        </w:rPr>
+        <w:t xml:space="preserve"> also</w:t>
+      </w:r>
+      <w:r>
+        <w:rPr>
+          <w:noProof/>
+        </w:rPr>
+        <w:t xml:space="preserve"> possible to filter out PSR targets. The filters are applicable to passive and real time displays.</w:t>
       </w:r>
     </w:p>
     <w:p>
@@ -6546,6 +6526,7 @@
           <w:noProof/>
           <w:color w:val="808080" w:themeColor="text1" w:themeTint="7F"/>
         </w:rPr>
+        <w:lastRenderedPageBreak/>
         <w:drawing>
           <wp:inline distT="0" distB="0" distL="0" distR="0">
             <wp:extent cx="6452870" cy="3907790"/>
@@ -6564,7 +6545,7 @@
                     </pic:cNvPicPr>
                   </pic:nvPicPr>
                   <pic:blipFill>
-                    <a:blip r:embed="rId19" cstate="print"/>
+                    <a:blip r:embed="rId18" cstate="print"/>
                     <a:srcRect/>
                     <a:stretch>
                       <a:fillRect/>
@@ -6608,7 +6589,7 @@
         <w:rPr>
           <w:noProof/>
         </w:rPr>
-        <w:t>Figure 11</w:t>
+        <w:t>Figure 12</w:t>
       </w:r>
       <w:r>
         <w:rPr>
@@ -6628,7 +6609,6 @@
     <w:p/>
     <w:p>
       <w:r>
-        <w:lastRenderedPageBreak/>
         <w:t xml:space="preserve">The following four options are available via </w:t>
       </w:r>
       <w:r>
@@ -6751,7 +6731,7 @@
                     </pic:cNvPicPr>
                   </pic:nvPicPr>
                   <pic:blipFill>
-                    <a:blip r:embed="rId20" cstate="print"/>
+                    <a:blip r:embed="rId19" cstate="print"/>
                     <a:srcRect/>
                     <a:stretch>
                       <a:fillRect/>
@@ -6795,7 +6775,7 @@
         <w:rPr>
           <w:noProof/>
         </w:rPr>
-        <w:t>Figure 12</w:t>
+        <w:t>Figure 13</w:t>
       </w:r>
       <w:r>
         <w:rPr>
@@ -6838,7 +6818,7 @@
                     </pic:cNvPicPr>
                   </pic:nvPicPr>
                   <pic:blipFill>
-                    <a:blip r:embed="rId21" cstate="print"/>
+                    <a:blip r:embed="rId20" cstate="print"/>
                     <a:srcRect/>
                     <a:stretch>
                       <a:fillRect/>
@@ -6876,7 +6856,7 @@
       <w:bookmarkStart w:id="61" w:name="_Toc336514077"/>
       <w:bookmarkStart w:id="62" w:name="_Toc339806411"/>
       <w:r>
-        <w:t>Figure 13</w:t>
+        <w:t>Figure 14</w:t>
       </w:r>
       <w:r>
         <w:t xml:space="preserve">: Passive filter – </w:t>
@@ -6892,35 +6872,67 @@
     </w:p>
     <w:p>
       <w:r>
-        <w:t>Whi</w:t>
-      </w:r>
-      <w:r>
-        <w:t>le the application does provide</w:t>
-      </w:r>
-      <w:r>
-        <w:t xml:space="preserve"> GUI for re-centering and zoom in and zoom out</w:t>
-      </w:r>
-      <w:r>
-        <w:t xml:space="preserve"> functions, it is also possible to use mouse middle button for zoom and right button for moving the maps.</w:t>
+        <w:br w:type="page"/>
       </w:r>
     </w:p>
     <w:p/>
+    <w:p>
+      <w:r>
+        <w:t>Display zoom-in and zoom-</w:t>
+      </w:r>
+      <w:r>
+        <w:t>out</w:t>
+      </w:r>
+      <w:r>
+        <w:t xml:space="preserve"> </w:t>
+      </w:r>
+      <w:r>
+        <w:t>can be done via</w:t>
+      </w:r>
+      <w:r>
+        <w:t xml:space="preserve"> mouse middle button</w:t>
+      </w:r>
+      <w:r>
+        <w:t xml:space="preserve"> while</w:t>
+      </w:r>
+      <w:r>
+        <w:t xml:space="preserve"> </w:t>
+      </w:r>
+      <w:r>
+        <w:t>mouse right button is used</w:t>
+      </w:r>
+      <w:r>
+        <w:t xml:space="preserve"> moving the maps.</w:t>
+      </w:r>
+      <w:r>
+        <w:t xml:space="preserve"> The same is also possible via application provided GUI.</w:t>
+      </w:r>
+    </w:p>
+    <w:p>
+      <w:pPr>
+        <w:pStyle w:val="Heading1"/>
+        <w:jc w:val="center"/>
+      </w:pPr>
+      <w:r>
+        <w:t>Track Label</w:t>
+      </w:r>
+    </w:p>
     <w:p/>
     <w:p>
       <w:r>
-        <w:br w:type="page"/>
-      </w:r>
-    </w:p>
-    <w:p>
-      <w:r>
-        <w:lastRenderedPageBreak/>
         <w:t>The following depicts</w:t>
       </w:r>
       <w:r>
         <w:t xml:space="preserve"> a</w:t>
       </w:r>
       <w:r>
-        <w:t xml:space="preserve"> track that is in</w:t>
+        <w:t xml:space="preserve"> track</w:t>
+      </w:r>
+      <w:r>
+        <w:t xml:space="preserve"> label </w:t>
+      </w:r>
+      <w:r>
+        <w:t>that is in</w:t>
       </w:r>
       <w:r>
         <w:t>:</w:t>
@@ -6937,6 +6949,21 @@
       <w:r>
         <w:t>Coast state (indicated by the down pointing arrow next to Mode A 6544</w:t>
       </w:r>
+      <w:r>
+        <w:t>)</w:t>
+      </w:r>
+    </w:p>
+    <w:p>
+      <w:pPr>
+        <w:pStyle w:val="ListParagraph"/>
+        <w:numPr>
+          <w:ilvl w:val="1"/>
+          <w:numId w:val="15"/>
+        </w:numPr>
+      </w:pPr>
+      <w:r>
+        <w:t>Coast indicates that track has not been updated for the present update cycle.</w:t>
+      </w:r>
     </w:p>
     <w:p>
       <w:pPr>
@@ -6949,6 +6976,21 @@
       <w:r>
         <w:t>AC is climbing (indicated by upper pointing arrow next to Mode C 334</w:t>
       </w:r>
+      <w:r>
+        <w:t>)</w:t>
+      </w:r>
+    </w:p>
+    <w:p>
+      <w:pPr>
+        <w:pStyle w:val="ListParagraph"/>
+        <w:numPr>
+          <w:ilvl w:val="1"/>
+          <w:numId w:val="15"/>
+        </w:numPr>
+      </w:pPr>
+      <w:r>
+        <w:t>Climbing/Descending is displayed once Mode-C changes between update cycles.</w:t>
+      </w:r>
     </w:p>
     <w:p>
       <w:pPr>
@@ -6976,7 +7018,16 @@
     </w:p>
     <w:p>
       <w:r>
+        <w:t>To move a label just place the mouse over the label and move it in the desired direction while holding left mouse button.</w:t>
+      </w:r>
+      <w:r>
+        <w:t xml:space="preserve"> </w:t>
+      </w:r>
+      <w:r>
         <w:t>Please note that the label box is shown only when a mouse is over the label.</w:t>
+      </w:r>
+      <w:r>
+        <w:t xml:space="preserve"> </w:t>
       </w:r>
     </w:p>
     <w:p>
@@ -6989,6 +7040,7 @@
         <w:rPr>
           <w:noProof/>
         </w:rPr>
+        <w:lastRenderedPageBreak/>
         <w:drawing>
           <wp:inline distT="0" distB="0" distL="0" distR="0">
             <wp:extent cx="2665730" cy="3691890"/>
@@ -7007,7 +7059,7 @@
                     </pic:cNvPicPr>
                   </pic:nvPicPr>
                   <pic:blipFill>
-                    <a:blip r:embed="rId22" cstate="print"/>
+                    <a:blip r:embed="rId21" cstate="print"/>
                     <a:srcRect/>
                     <a:stretch>
                       <a:fillRect/>
@@ -7044,7 +7096,10 @@
       </w:pPr>
       <w:bookmarkStart w:id="64" w:name="_Toc339806413"/>
       <w:r>
-        <w:t>Figure 14</w:t>
+        <w:t>F</w:t>
+      </w:r>
+      <w:r>
+        <w:t>igure 15</w:t>
       </w:r>
       <w:r>
         <w:t>: Label in coast</w:t>
@@ -7059,64 +7114,57 @@
         <w:t>CFL</w:t>
       </w:r>
       <w:bookmarkEnd w:id="64"/>
+    </w:p>
+    <w:p>
+      <w:pPr>
+        <w:pStyle w:val="Heading1"/>
+        <w:jc w:val="center"/>
+        <w:rPr>
+          <w:b w:val="0"/>
+        </w:rPr>
+      </w:pPr>
+      <w:bookmarkStart w:id="65" w:name="_Toc339806414"/>
+      <w:r>
+        <w:rPr>
+          <w:b w:val="0"/>
+        </w:rPr>
+        <w:t>Display Attributes</w:t>
+      </w:r>
+      <w:bookmarkEnd w:id="65"/>
+    </w:p>
+    <w:p/>
+    <w:p>
+      <w:pPr>
+        <w:jc w:val="both"/>
+      </w:pPr>
+      <w:r>
+        <w:t xml:space="preserve">Display attributes window is accessed either via the Main Window from </w:t>
+      </w:r>
+      <w:r>
+        <w:rPr>
+          <w:b/>
+          <w:i/>
+        </w:rPr>
+        <w:t>Settings -&gt; Display Attributes</w:t>
+      </w:r>
+      <w:r>
+        <w:t xml:space="preserve"> or by right button mouse click from the Display Window, that will then provide the option to open up the Display Attributes Window. This window is used to control various display attributes </w:t>
+      </w:r>
+      <w:r>
+        <w:t>as shown below in the Figure 15</w:t>
+      </w:r>
     </w:p>
     <w:p>
       <w:pPr>
         <w:pStyle w:val="Heading3"/>
         <w:jc w:val="center"/>
       </w:pPr>
-    </w:p>
-    <w:p>
-      <w:pPr>
-        <w:pStyle w:val="Heading1"/>
-        <w:jc w:val="center"/>
-        <w:rPr>
-          <w:b w:val="0"/>
-        </w:rPr>
-      </w:pPr>
-      <w:bookmarkStart w:id="65" w:name="_Toc339806414"/>
-      <w:r>
-        <w:rPr>
-          <w:b w:val="0"/>
-        </w:rPr>
-        <w:t>Display Attributes</w:t>
-      </w:r>
-      <w:bookmarkEnd w:id="65"/>
-    </w:p>
-    <w:p/>
-    <w:p>
-      <w:pPr>
-        <w:jc w:val="both"/>
-      </w:pPr>
-      <w:r>
-        <w:t xml:space="preserve">Display attributes window is accessed either via the Main Window from </w:t>
-      </w:r>
-      <w:r>
-        <w:rPr>
-          <w:b/>
-          <w:i/>
-        </w:rPr>
-        <w:t>Settings -&gt; Display Attributes</w:t>
-      </w:r>
-      <w:r>
-        <w:t xml:space="preserve"> or by right button mouse click from the Display Window, that will then provide the option to open up the Display Attributes Window. This window is used to control various display attributes </w:t>
-      </w:r>
-      <w:r>
-        <w:t>as shown below in the Figure 15</w:t>
-      </w:r>
-    </w:p>
-    <w:p>
-      <w:pPr>
-        <w:pStyle w:val="Heading3"/>
-        <w:jc w:val="center"/>
-      </w:pPr>
       <w:bookmarkStart w:id="66" w:name="_Toc339806415"/>
       <w:r>
         <w:rPr>
           <w:rStyle w:val="SubtleEmphasis"/>
           <w:noProof/>
         </w:rPr>
-        <w:lastRenderedPageBreak/>
         <w:drawing>
           <wp:inline distT="0" distB="0" distL="0" distR="0">
             <wp:extent cx="1043940" cy="1147445"/>
@@ -7135,7 +7183,7 @@
                     </pic:cNvPicPr>
                   </pic:nvPicPr>
                   <pic:blipFill>
-                    <a:blip r:embed="rId23" cstate="print"/>
+                    <a:blip r:embed="rId22" cstate="print"/>
                     <a:srcRect/>
                     <a:stretch>
                       <a:fillRect/>
@@ -7176,7 +7224,7 @@
         <w:t>Figure 1</w:t>
       </w:r>
       <w:r>
-        <w:t>5</w:t>
+        <w:t>6</w:t>
       </w:r>
       <w:r>
         <w:t>: Menu to Access Display configuration windows</w:t>
@@ -7221,6 +7269,7 @@
           <w:b/>
           <w:i/>
         </w:rPr>
+        <w:lastRenderedPageBreak/>
         <w:t>NOTE: Although not all attributes are applicable to each Item all attributes are available for the implementation simplicity. Example: Line Attribute is not applicable to radar but is to State Border line.</w:t>
       </w:r>
     </w:p>
@@ -7254,7 +7303,7 @@
                     </pic:cNvPicPr>
                   </pic:nvPicPr>
                   <pic:blipFill>
-                    <a:blip r:embed="rId24" cstate="print"/>
+                    <a:blip r:embed="rId23" cstate="print"/>
                     <a:srcRect/>
                     <a:stretch>
                       <a:fillRect/>
@@ -7342,18 +7391,39 @@
     <w:p/>
     <w:p>
       <w:r>
-        <w:t xml:space="preserve">Display attributes window is accessed by right button mouse click from the Display </w:t>
+        <w:t xml:space="preserve">Display attributes window is accessed by </w:t>
+      </w:r>
+      <w:r>
+        <w:t xml:space="preserve">the </w:t>
+      </w:r>
+      <w:r>
+        <w:t xml:space="preserve">right button mouse click from the Display </w:t>
       </w:r>
       <w:r>
         <w:t>Window that</w:t>
       </w:r>
       <w:r>
-        <w:t xml:space="preserve"> will then provide the option to open up the Display Item</w:t>
-      </w:r>
-    </w:p>
-    <w:p>
-      <w:r>
-        <w:t>Display Item is provides a simple way to enable/disable specific dat</w:t>
+        <w:t xml:space="preserve"> </w:t>
+      </w:r>
+      <w:r>
+        <w:t>then provide</w:t>
+      </w:r>
+      <w:r>
+        <w:t>s</w:t>
+      </w:r>
+      <w:r>
+        <w:t xml:space="preserve"> the option to open up the Display Item</w:t>
+      </w:r>
+    </w:p>
+    <w:p>
+      <w:r>
+        <w:t xml:space="preserve">Display Item is provides a simple way to </w:t>
+      </w:r>
+      <w:r>
+        <w:t xml:space="preserve">dynamically </w:t>
+      </w:r>
+      <w:r>
+        <w:t>enable/disable specific dat</w:t>
       </w:r>
       <w:r>
         <w:t>a item on the display. The</w:t>
@@ -7400,7 +7470,7 @@
                     </pic:cNvPicPr>
                   </pic:nvPicPr>
                   <pic:blipFill>
-                    <a:blip r:embed="rId25" cstate="print"/>
+                    <a:blip r:embed="rId24" cstate="print"/>
                     <a:srcRect/>
                     <a:stretch>
                       <a:fillRect/>
@@ -7494,13 +7564,22 @@
         <w:t>Label Attributes Window lets you configure Track/Plot Label attributes.</w:t>
       </w:r>
       <w:r>
-        <w:t xml:space="preserve"> The changes can be checked immediately by pressing “Update” button and then will be applied to the d</w:t>
-      </w:r>
-      <w:r>
-        <w:t>isplay. Once satisfied with the selection the settings can be saved using “Save”</w:t>
-      </w:r>
-      <w:r>
-        <w:t xml:space="preserve"> button so they remain same between sessions.</w:t>
+        <w:t xml:space="preserve"> The changes can be checked immediately by pressing </w:t>
+      </w:r>
+      <w:r>
+        <w:t>the “Update” button</w:t>
+      </w:r>
+      <w:r>
+        <w:t>. Once satisfied with the selection the settings can be saved using “Save”</w:t>
+      </w:r>
+      <w:r>
+        <w:t xml:space="preserve"> but</w:t>
+      </w:r>
+      <w:r>
+        <w:t>ton so they persist</w:t>
+      </w:r>
+      <w:r>
+        <w:t xml:space="preserve"> between sessions.</w:t>
       </w:r>
     </w:p>
     <w:p>
@@ -7537,7 +7616,7 @@
                     </pic:cNvPicPr>
                   </pic:nvPicPr>
                   <pic:blipFill>
-                    <a:blip r:embed="rId26" cstate="print"/>
+                    <a:blip r:embed="rId25" cstate="print"/>
                     <a:srcRect/>
                     <a:stretch>
                       <a:fillRect/>
@@ -7621,9 +7700,16 @@
     <w:p/>
     <w:p>
       <w:r>
-        <w:t>This option lets you choose what ASTERIX Category is to be processed. Usually, the one to be expected needs to be selected and in the case of using the application in order to display the data only category needed should be selected in order to improve performance. Choosing all available options lets you use the application to determine what categories/data items are present on the given interface.</w:t>
-      </w:r>
-    </w:p>
+        <w:t xml:space="preserve">This option lets you </w:t>
+      </w:r>
+      <w:r>
+        <w:t>choose what ASTERIX Category to process</w:t>
+      </w:r>
+      <w:r>
+        <w:t>. Usually, the one to be expected needs to be selected and in the case of using the application in order to display the data only category needed should be selected in order to improve performance. Choosing all available options lets you use the application to determine what categories/data items are present on the given interface.</w:t>
+      </w:r>
+    </w:p>
+    <w:p/>
     <w:p>
       <w:pPr>
         <w:jc w:val="center"/>
@@ -7650,7 +7736,7 @@
                     </pic:cNvPicPr>
                   </pic:nvPicPr>
                   <pic:blipFill>
-                    <a:blip r:embed="rId27" cstate="print"/>
+                    <a:blip r:embed="rId26" cstate="print"/>
                     <a:srcRect/>
                     <a:stretch>
                       <a:fillRect/>
@@ -7772,7 +7858,7 @@
                     </pic:cNvPicPr>
                   </pic:nvPicPr>
                   <pic:blipFill>
-                    <a:blip r:embed="rId28" cstate="print"/>
+                    <a:blip r:embed="rId27" cstate="print"/>
                     <a:srcRect/>
                     <a:stretch>
                       <a:fillRect/>
@@ -7836,9 +7922,27 @@
         <w:t xml:space="preserve">Provides </w:t>
       </w:r>
       <w:r>
-        <w:t>capability to record up to 5 data streams + one that can be enabled from the Main Window. The data is stored in the destination directory with the file name same provided during the configuration appended with the recording start date and time. The data is recorded in the raw format and later one can be imported and analyzed/visualized via Local or Google Earth display. The same recording can be opened by the Asterix Inspector (</w:t>
-      </w:r>
-      <w:hyperlink r:id="rId29" w:history="1">
+        <w:t xml:space="preserve">capability to record up to 5 data streams + one that can be enabled from the Main Window. The data is stored in the destination directory with the </w:t>
+      </w:r>
+      <w:r>
+        <w:t xml:space="preserve">same </w:t>
+      </w:r>
+      <w:r>
+        <w:t xml:space="preserve">file name </w:t>
+      </w:r>
+      <w:r>
+        <w:t>as</w:t>
+      </w:r>
+      <w:r>
+        <w:t xml:space="preserve"> provided during the configuration appended with the recording start date and time. The data is recorded </w:t>
+      </w:r>
+      <w:r>
+        <w:t xml:space="preserve">either in the raw format that later </w:t>
+      </w:r>
+      <w:r>
+        <w:t>can be imported and analyzed/visualized via Local or Google Earth display. The same recording can be opened by the Asterix Inspector (</w:t>
+      </w:r>
+      <w:hyperlink r:id="rId28" w:history="1">
         <w:r>
           <w:rPr>
             <w:rStyle w:val="Hyperlink"/>
@@ -7849,6 +7953,9 @@
       <w:r>
         <w:t>)</w:t>
       </w:r>
+      <w:r>
+        <w:t>, in the “replay” format that later can be replayed using the built in Replay functionality (see Replay for Details).</w:t>
+      </w:r>
     </w:p>
     <w:p>
       <w:r>
@@ -7881,6 +7988,63 @@
         <w:jc w:val="center"/>
       </w:pPr>
       <w:bookmarkStart w:id="86" w:name="_Toc339806429"/>
+      <w:r>
+        <w:t>Replay</w:t>
+      </w:r>
+    </w:p>
+    <w:p/>
+    <w:p>
+      <w:r>
+        <w:tab/>
+        <w:t>Replay function requires an ASTERIX recording (</w:t>
+      </w:r>
+      <w:proofErr w:type="spellStart"/>
+      <w:r>
+        <w:t>xxx.rply</w:t>
+      </w:r>
+      <w:proofErr w:type="spellEnd"/>
+      <w:r>
+        <w:t xml:space="preserve">) file that can be recorded using </w:t>
+      </w:r>
+      <w:r>
+        <w:t xml:space="preserve">the </w:t>
+      </w:r>
+      <w:r>
+        <w:t xml:space="preserve">built in Recorder and selecting </w:t>
+      </w:r>
+      <w:r>
+        <w:t>an appropriate option. To start Replay it is necessary to define network interface, multicast address and port number and lastly to select recoding</w:t>
+      </w:r>
+      <w:r>
+        <w:t xml:space="preserve"> file</w:t>
+      </w:r>
+      <w:r>
+        <w:t>. By default the recording is done at the same speed as the original data stream but it is possible to dynamically adjust recoding speed to up to 10 times fas</w:t>
+      </w:r>
+      <w:r>
+        <w:t>ter. It is also possible to pause</w:t>
+      </w:r>
+      <w:r>
+        <w:t xml:space="preserve"> and resume replay. </w:t>
+      </w:r>
+    </w:p>
+    <w:p>
+      <w:pPr>
+        <w:pStyle w:val="Heading1"/>
+        <w:jc w:val="center"/>
+      </w:pPr>
+    </w:p>
+    <w:p>
+      <w:pPr>
+        <w:pStyle w:val="Heading1"/>
+        <w:jc w:val="center"/>
+      </w:pPr>
+    </w:p>
+    <w:p>
+      <w:pPr>
+        <w:pStyle w:val="Heading1"/>
+        <w:jc w:val="center"/>
+      </w:pPr>
       <w:r>
         <w:t>Implemented Decoders (so far)</w:t>
       </w:r>
@@ -8533,6 +8697,7 @@
         <w:rPr>
           <w:rFonts w:cstheme="minorHAnsi"/>
         </w:rPr>
+        <w:lastRenderedPageBreak/>
         <w:t xml:space="preserve">       </w:t>
       </w:r>
       <w:r>
@@ -8964,7 +9129,7 @@
 </file>
 
 <file path=word/numbering.xml><?xml version="1.0" encoding="utf-8"?>
-<w:numbering xmlns:wpc="http://schemas.microsoft.com/office/word/2010/wordprocessingCanvas" xmlns:mc="http://schemas.openxmlformats.org/markup-compatibility/2006" xmlns:o="urn:schemas-microsoft-com:office:office" xmlns:r="http://schemas.openxmlformats.org/officeDocument/2006/relationships" xmlns:m="http://schemas.openxmlformats.org/officeDocument/2006/math" xmlns:v="urn:schemas-microsoft-com:vml" xmlns:wp14="http://schemas.microsoft.com/office/word/2010/wordprocessingDrawing" xmlns:wp="http://schemas.openxmlformats.org/drawingml/2006/wordprocessingDrawing" xmlns:w10="urn:schemas-microsoft-com:office:word" xmlns:w="http://schemas.openxmlformats.org/wordprocessingml/2006/main" xmlns:w14="http://schemas.microsoft.com/office/word/2010/wordml" xmlns:wpg="http://schemas.microsoft.com/office/word/2010/wordprocessingGroup" xmlns:wpi="http://schemas.microsoft.com/office/word/2010/wordprocessingInk" xmlns:wne="http://schemas.microsoft.com/office/word/2006/wordml" xmlns:wps="http://schemas.microsoft.com/office/word/2010/wordprocessingShape" mc:Ignorable="w14 wp14">
+<w:numbering xmlns:ve="http://schemas.openxmlformats.org/markup-compatibility/2006" xmlns:o="urn:schemas-microsoft-com:office:office" xmlns:r="http://schemas.openxmlformats.org/officeDocument/2006/relationships" xmlns:m="http://schemas.openxmlformats.org/officeDocument/2006/math" xmlns:v="urn:schemas-microsoft-com:vml" xmlns:wp="http://schemas.openxmlformats.org/drawingml/2006/wordprocessingDrawing" xmlns:w10="urn:schemas-microsoft-com:office:word" xmlns:w="http://schemas.openxmlformats.org/wordprocessingml/2006/main" xmlns:wne="http://schemas.microsoft.com/office/word/2006/wordml">
   <w:abstractNum w:abstractNumId="0">
     <w:nsid w:val="024669F8"/>
     <w:multiLevelType w:val="hybridMultilevel"/>
@@ -10597,7 +10762,7 @@
         <w:rFonts w:hint="default"/>
       </w:rPr>
     </w:lvl>
-    <w:lvl w:ilvl="1" w:tplc="04090019" w:tentative="1">
+    <w:lvl w:ilvl="1" w:tplc="04090019">
       <w:start w:val="1"/>
       <w:numFmt w:val="lowerLetter"/>
       <w:lvlText w:val="%2."/>
@@ -11117,7 +11282,7 @@
 </file>
 
 <file path=word/styles.xml><?xml version="1.0" encoding="utf-8"?>
-<w:styles xmlns:mc="http://schemas.openxmlformats.org/markup-compatibility/2006" xmlns:r="http://schemas.openxmlformats.org/officeDocument/2006/relationships" xmlns:w="http://schemas.openxmlformats.org/wordprocessingml/2006/main" xmlns:w14="http://schemas.microsoft.com/office/word/2010/wordml" mc:Ignorable="w14">
+<w:styles xmlns:r="http://schemas.openxmlformats.org/officeDocument/2006/relationships" xmlns:w="http://schemas.openxmlformats.org/wordprocessingml/2006/main">
   <w:docDefaults>
     <w:rPrDefault>
       <w:rPr>
@@ -11275,6 +11440,7 @@
   <w:style w:type="paragraph" w:default="1" w:styleId="Normal">
     <w:name w:val="Normal"/>
     <w:qFormat/>
+    <w:rsid w:val="004A4D25"/>
   </w:style>
   <w:style w:type="paragraph" w:styleId="Heading1">
     <w:name w:val="heading 1"/>
@@ -11444,6 +11610,7 @@
     <w:uiPriority w:val="99"/>
     <w:semiHidden/>
     <w:unhideWhenUsed/>
+    <w:qFormat/>
     <w:tblPr>
       <w:tblInd w:w="0" w:type="dxa"/>
       <w:tblCellMar>
@@ -12622,7 +12789,7 @@
 </file>
 
 <file path=customXml/itemProps1.xml><?xml version="1.0" encoding="utf-8"?>
-<ds:datastoreItem xmlns:ds="http://schemas.openxmlformats.org/officeDocument/2006/customXml" ds:itemID="{9A9C75DF-4DB1-43FD-895A-20090A1C13D6}">
+<ds:datastoreItem xmlns:ds="http://schemas.openxmlformats.org/officeDocument/2006/customXml" ds:itemID="{CE2D5EE8-D238-4186-B6A7-F86A229EFA1E}">
   <ds:schemaRefs>
     <ds:schemaRef ds:uri="http://schemas.openxmlformats.org/officeDocument/2006/bibliography"/>
   </ds:schemaRefs>

</xml_diff>

<commit_message>
Release 1.7 (Recording, Replay + Decoder for CAT034-050)
</commit_message>
<xml_diff>
--- a/DOCUMENTATION/User Manual.docx
+++ b/DOCUMENTATION/User Manual.docx
@@ -267,13 +267,13 @@
           <w:r>
             <w:fldChar w:fldCharType="separate"/>
           </w:r>
-          <w:hyperlink w:anchor="_Toc340146189" w:history="1">
+          <w:hyperlink w:anchor="_Toc340219128" w:history="1">
             <w:r>
               <w:rPr>
                 <w:rStyle w:val="Hyperlink"/>
                 <w:noProof/>
               </w:rPr>
-              <w:t>Introduction</w:t>
+              <w:t>Preface</w:t>
             </w:r>
             <w:r>
               <w:rPr>
@@ -294,7 +294,7 @@
                 <w:noProof/>
                 <w:webHidden/>
               </w:rPr>
-              <w:instrText xml:space="preserve"> PAGEREF _Toc340146189 \h </w:instrText>
+              <w:instrText xml:space="preserve"> PAGEREF _Toc340219128 \h </w:instrText>
             </w:r>
             <w:r>
               <w:rPr>
@@ -314,7 +314,7 @@
                 <w:noProof/>
                 <w:webHidden/>
               </w:rPr>
-              <w:t>3</w:t>
+              <w:t>5</w:t>
             </w:r>
             <w:r>
               <w:rPr>
@@ -335,7 +335,7 @@
               <w:noProof/>
             </w:rPr>
           </w:pPr>
-          <w:hyperlink w:anchor="_Toc340146190" w:history="1">
+          <w:hyperlink w:anchor="_Toc340219129" w:history="1">
             <w:r>
               <w:rPr>
                 <w:rStyle w:val="Hyperlink"/>
@@ -362,7 +362,7 @@
                 <w:noProof/>
                 <w:webHidden/>
               </w:rPr>
-              <w:instrText xml:space="preserve"> PAGEREF _Toc340146190 \h </w:instrText>
+              <w:instrText xml:space="preserve"> PAGEREF _Toc340219129 \h </w:instrText>
             </w:r>
             <w:r>
               <w:rPr>
@@ -382,7 +382,7 @@
                 <w:noProof/>
                 <w:webHidden/>
               </w:rPr>
-              <w:t>4</w:t>
+              <w:t>6</w:t>
             </w:r>
             <w:r>
               <w:rPr>
@@ -403,7 +403,7 @@
               <w:noProof/>
             </w:rPr>
           </w:pPr>
-          <w:hyperlink w:anchor="_Toc340146191" w:history="1">
+          <w:hyperlink w:anchor="_Toc340219130" w:history="1">
             <w:r>
               <w:rPr>
                 <w:rStyle w:val="Hyperlink"/>
@@ -430,7 +430,7 @@
                 <w:noProof/>
                 <w:webHidden/>
               </w:rPr>
-              <w:instrText xml:space="preserve"> PAGEREF _Toc340146191 \h </w:instrText>
+              <w:instrText xml:space="preserve"> PAGEREF _Toc340219130 \h </w:instrText>
             </w:r>
             <w:r>
               <w:rPr>
@@ -450,7 +450,7 @@
                 <w:noProof/>
                 <w:webHidden/>
               </w:rPr>
-              <w:t>5</w:t>
+              <w:t>7</w:t>
             </w:r>
             <w:r>
               <w:rPr>
@@ -471,7 +471,7 @@
               <w:noProof/>
             </w:rPr>
           </w:pPr>
-          <w:hyperlink w:anchor="_Toc340146192" w:history="1">
+          <w:hyperlink w:anchor="_Toc340219131" w:history="1">
             <w:r>
               <w:rPr>
                 <w:rStyle w:val="Hyperlink"/>
@@ -498,7 +498,7 @@
                 <w:noProof/>
                 <w:webHidden/>
               </w:rPr>
-              <w:instrText xml:space="preserve"> PAGEREF _Toc340146192 \h </w:instrText>
+              <w:instrText xml:space="preserve"> PAGEREF _Toc340219131 \h </w:instrText>
             </w:r>
             <w:r>
               <w:rPr>
@@ -518,7 +518,7 @@
                 <w:noProof/>
                 <w:webHidden/>
               </w:rPr>
-              <w:t>5</w:t>
+              <w:t>8</w:t>
             </w:r>
             <w:r>
               <w:rPr>
@@ -539,7 +539,7 @@
               <w:noProof/>
             </w:rPr>
           </w:pPr>
-          <w:hyperlink w:anchor="_Toc340146193" w:history="1">
+          <w:hyperlink w:anchor="_Toc340219132" w:history="1">
             <w:r>
               <w:rPr>
                 <w:noProof/>
@@ -559,7 +559,7 @@
                 <w:noProof/>
                 <w:webHidden/>
               </w:rPr>
-              <w:instrText xml:space="preserve"> PAGEREF _Toc340146193 \h </w:instrText>
+              <w:instrText xml:space="preserve"> PAGEREF _Toc340219132 \h </w:instrText>
             </w:r>
             <w:r>
               <w:rPr>
@@ -579,7 +579,7 @@
                 <w:noProof/>
                 <w:webHidden/>
               </w:rPr>
-              <w:t>6</w:t>
+              <w:t>8</w:t>
             </w:r>
             <w:r>
               <w:rPr>
@@ -600,7 +600,7 @@
               <w:noProof/>
             </w:rPr>
           </w:pPr>
-          <w:hyperlink w:anchor="_Toc340146194" w:history="1">
+          <w:hyperlink w:anchor="_Toc340219133" w:history="1">
             <w:r>
               <w:rPr>
                 <w:rStyle w:val="Hyperlink"/>
@@ -627,7 +627,7 @@
                 <w:noProof/>
                 <w:webHidden/>
               </w:rPr>
-              <w:instrText xml:space="preserve"> PAGEREF _Toc340146194 \h </w:instrText>
+              <w:instrText xml:space="preserve"> PAGEREF _Toc340219133 \h </w:instrText>
             </w:r>
             <w:r>
               <w:rPr>
@@ -647,7 +647,7 @@
                 <w:noProof/>
                 <w:webHidden/>
               </w:rPr>
-              <w:t>6</w:t>
+              <w:t>8</w:t>
             </w:r>
             <w:r>
               <w:rPr>
@@ -668,7 +668,7 @@
               <w:noProof/>
             </w:rPr>
           </w:pPr>
-          <w:hyperlink w:anchor="_Toc340146195" w:history="1">
+          <w:hyperlink w:anchor="_Toc340219134" w:history="1">
             <w:r>
               <w:rPr>
                 <w:rStyle w:val="Hyperlink"/>
@@ -695,7 +695,7 @@
                 <w:noProof/>
                 <w:webHidden/>
               </w:rPr>
-              <w:instrText xml:space="preserve"> PAGEREF _Toc340146195 \h </w:instrText>
+              <w:instrText xml:space="preserve"> PAGEREF _Toc340219134 \h </w:instrText>
             </w:r>
             <w:r>
               <w:rPr>
@@ -715,7 +715,7 @@
                 <w:noProof/>
                 <w:webHidden/>
               </w:rPr>
-              <w:t>6</w:t>
+              <w:t>10</w:t>
             </w:r>
             <w:r>
               <w:rPr>
@@ -736,7 +736,7 @@
               <w:noProof/>
             </w:rPr>
           </w:pPr>
-          <w:hyperlink w:anchor="_Toc340146196" w:history="1">
+          <w:hyperlink w:anchor="_Toc340219135" w:history="1">
             <w:r>
               <w:rPr>
                 <w:rStyle w:val="Hyperlink"/>
@@ -763,7 +763,7 @@
                 <w:noProof/>
                 <w:webHidden/>
               </w:rPr>
-              <w:instrText xml:space="preserve"> PAGEREF _Toc340146196 \h </w:instrText>
+              <w:instrText xml:space="preserve"> PAGEREF _Toc340219135 \h </w:instrText>
             </w:r>
             <w:r>
               <w:rPr>
@@ -783,7 +783,7 @@
                 <w:noProof/>
                 <w:webHidden/>
               </w:rPr>
-              <w:t>7</w:t>
+              <w:t>10</w:t>
             </w:r>
             <w:r>
               <w:rPr>
@@ -804,7 +804,7 @@
               <w:noProof/>
             </w:rPr>
           </w:pPr>
-          <w:hyperlink w:anchor="_Toc340146197" w:history="1">
+          <w:hyperlink w:anchor="_Toc340219136" w:history="1">
             <w:r>
               <w:rPr>
                 <w:rStyle w:val="Hyperlink"/>
@@ -831,7 +831,7 @@
                 <w:noProof/>
                 <w:webHidden/>
               </w:rPr>
-              <w:instrText xml:space="preserve"> PAGEREF _Toc340146197 \h </w:instrText>
+              <w:instrText xml:space="preserve"> PAGEREF _Toc340219136 \h </w:instrText>
             </w:r>
             <w:r>
               <w:rPr>
@@ -851,7 +851,7 @@
                 <w:noProof/>
                 <w:webHidden/>
               </w:rPr>
-              <w:t>7</w:t>
+              <w:t>11</w:t>
             </w:r>
             <w:r>
               <w:rPr>
@@ -872,7 +872,7 @@
               <w:noProof/>
             </w:rPr>
           </w:pPr>
-          <w:hyperlink w:anchor="_Toc340146198" w:history="1">
+          <w:hyperlink w:anchor="_Toc340219137" w:history="1">
             <w:r>
               <w:rPr>
                 <w:rStyle w:val="Hyperlink"/>
@@ -899,7 +899,7 @@
                 <w:noProof/>
                 <w:webHidden/>
               </w:rPr>
-              <w:instrText xml:space="preserve"> PAGEREF _Toc340146198 \h </w:instrText>
+              <w:instrText xml:space="preserve"> PAGEREF _Toc340219137 \h </w:instrText>
             </w:r>
             <w:r>
               <w:rPr>
@@ -919,7 +919,7 @@
                 <w:noProof/>
                 <w:webHidden/>
               </w:rPr>
-              <w:t>8</w:t>
+              <w:t>12</w:t>
             </w:r>
             <w:r>
               <w:rPr>
@@ -940,7 +940,7 @@
               <w:noProof/>
             </w:rPr>
           </w:pPr>
-          <w:hyperlink w:anchor="_Toc340146199" w:history="1">
+          <w:hyperlink w:anchor="_Toc340219138" w:history="1">
             <w:r>
               <w:rPr>
                 <w:rStyle w:val="Hyperlink"/>
@@ -967,7 +967,7 @@
                 <w:noProof/>
                 <w:webHidden/>
               </w:rPr>
-              <w:instrText xml:space="preserve"> PAGEREF _Toc340146199 \h </w:instrText>
+              <w:instrText xml:space="preserve"> PAGEREF _Toc340219138 \h </w:instrText>
             </w:r>
             <w:r>
               <w:rPr>
@@ -987,7 +987,7 @@
                 <w:noProof/>
                 <w:webHidden/>
               </w:rPr>
-              <w:t>9</w:t>
+              <w:t>13</w:t>
             </w:r>
             <w:r>
               <w:rPr>
@@ -1008,7 +1008,7 @@
               <w:noProof/>
             </w:rPr>
           </w:pPr>
-          <w:hyperlink w:anchor="_Toc340146200" w:history="1">
+          <w:hyperlink w:anchor="_Toc340219139" w:history="1">
             <w:r>
               <w:rPr>
                 <w:rStyle w:val="Hyperlink"/>
@@ -1035,7 +1035,7 @@
                 <w:noProof/>
                 <w:webHidden/>
               </w:rPr>
-              <w:instrText xml:space="preserve"> PAGEREF _Toc340146200 \h </w:instrText>
+              <w:instrText xml:space="preserve"> PAGEREF _Toc340219139 \h </w:instrText>
             </w:r>
             <w:r>
               <w:rPr>
@@ -1055,7 +1055,7 @@
                 <w:noProof/>
                 <w:webHidden/>
               </w:rPr>
-              <w:t>9</w:t>
+              <w:t>13</w:t>
             </w:r>
             <w:r>
               <w:rPr>
@@ -1076,7 +1076,7 @@
               <w:noProof/>
             </w:rPr>
           </w:pPr>
-          <w:hyperlink w:anchor="_Toc340146201" w:history="1">
+          <w:hyperlink w:anchor="_Toc340219140" w:history="1">
             <w:r>
               <w:rPr>
                 <w:rStyle w:val="Hyperlink"/>
@@ -1103,7 +1103,7 @@
                 <w:noProof/>
                 <w:webHidden/>
               </w:rPr>
-              <w:instrText xml:space="preserve"> PAGEREF _Toc340146201 \h </w:instrText>
+              <w:instrText xml:space="preserve"> PAGEREF _Toc340219140 \h </w:instrText>
             </w:r>
             <w:r>
               <w:rPr>
@@ -1123,7 +1123,7 @@
                 <w:noProof/>
                 <w:webHidden/>
               </w:rPr>
-              <w:t>10</w:t>
+              <w:t>14</w:t>
             </w:r>
             <w:r>
               <w:rPr>
@@ -1144,7 +1144,7 @@
               <w:noProof/>
             </w:rPr>
           </w:pPr>
-          <w:hyperlink w:anchor="_Toc340146202" w:history="1">
+          <w:hyperlink w:anchor="_Toc340219141" w:history="1">
             <w:r>
               <w:rPr>
                 <w:rStyle w:val="Hyperlink"/>
@@ -1171,7 +1171,7 @@
                 <w:noProof/>
                 <w:webHidden/>
               </w:rPr>
-              <w:instrText xml:space="preserve"> PAGEREF _Toc340146202 \h </w:instrText>
+              <w:instrText xml:space="preserve"> PAGEREF _Toc340219141 \h </w:instrText>
             </w:r>
             <w:r>
               <w:rPr>
@@ -1191,7 +1191,7 @@
                 <w:noProof/>
                 <w:webHidden/>
               </w:rPr>
-              <w:t>10</w:t>
+              <w:t>14</w:t>
             </w:r>
             <w:r>
               <w:rPr>
@@ -1212,7 +1212,7 @@
               <w:noProof/>
             </w:rPr>
           </w:pPr>
-          <w:hyperlink w:anchor="_Toc340146203" w:history="1">
+          <w:hyperlink w:anchor="_Toc340219142" w:history="1">
             <w:r>
               <w:rPr>
                 <w:rStyle w:val="Hyperlink"/>
@@ -1239,7 +1239,7 @@
                 <w:noProof/>
                 <w:webHidden/>
               </w:rPr>
-              <w:instrText xml:space="preserve"> PAGEREF _Toc340146203 \h </w:instrText>
+              <w:instrText xml:space="preserve"> PAGEREF _Toc340219142 \h </w:instrText>
             </w:r>
             <w:r>
               <w:rPr>
@@ -1259,7 +1259,7 @@
                 <w:noProof/>
                 <w:webHidden/>
               </w:rPr>
-              <w:t>11</w:t>
+              <w:t>15</w:t>
             </w:r>
             <w:r>
               <w:rPr>
@@ -1280,7 +1280,7 @@
               <w:noProof/>
             </w:rPr>
           </w:pPr>
-          <w:hyperlink w:anchor="_Toc340146204" w:history="1">
+          <w:hyperlink w:anchor="_Toc340219143" w:history="1">
             <w:r>
               <w:rPr>
                 <w:rStyle w:val="Hyperlink"/>
@@ -1307,7 +1307,7 @@
                 <w:noProof/>
                 <w:webHidden/>
               </w:rPr>
-              <w:instrText xml:space="preserve"> PAGEREF _Toc340146204 \h </w:instrText>
+              <w:instrText xml:space="preserve"> PAGEREF _Toc340219143 \h </w:instrText>
             </w:r>
             <w:r>
               <w:rPr>
@@ -1327,7 +1327,7 @@
                 <w:noProof/>
                 <w:webHidden/>
               </w:rPr>
-              <w:t>11</w:t>
+              <w:t>15</w:t>
             </w:r>
             <w:r>
               <w:rPr>
@@ -1348,7 +1348,7 @@
               <w:noProof/>
             </w:rPr>
           </w:pPr>
-          <w:hyperlink w:anchor="_Toc340146205" w:history="1">
+          <w:hyperlink w:anchor="_Toc340219144" w:history="1">
             <w:r>
               <w:rPr>
                 <w:rStyle w:val="Hyperlink"/>
@@ -1375,7 +1375,7 @@
                 <w:noProof/>
                 <w:webHidden/>
               </w:rPr>
-              <w:instrText xml:space="preserve"> PAGEREF _Toc340146205 \h </w:instrText>
+              <w:instrText xml:space="preserve"> PAGEREF _Toc340219144 \h </w:instrText>
             </w:r>
             <w:r>
               <w:rPr>
@@ -1395,7 +1395,7 @@
                 <w:noProof/>
                 <w:webHidden/>
               </w:rPr>
-              <w:t>12</w:t>
+              <w:t>16</w:t>
             </w:r>
             <w:r>
               <w:rPr>
@@ -1416,7 +1416,7 @@
               <w:noProof/>
             </w:rPr>
           </w:pPr>
-          <w:hyperlink w:anchor="_Toc340146206" w:history="1">
+          <w:hyperlink w:anchor="_Toc340219145" w:history="1">
             <w:r>
               <w:rPr>
                 <w:rStyle w:val="Hyperlink"/>
@@ -1443,7 +1443,7 @@
                 <w:noProof/>
                 <w:webHidden/>
               </w:rPr>
-              <w:instrText xml:space="preserve"> PAGEREF _Toc340146206 \h </w:instrText>
+              <w:instrText xml:space="preserve"> PAGEREF _Toc340219145 \h </w:instrText>
             </w:r>
             <w:r>
               <w:rPr>
@@ -1463,7 +1463,7 @@
                 <w:noProof/>
                 <w:webHidden/>
               </w:rPr>
-              <w:t>12</w:t>
+              <w:t>16</w:t>
             </w:r>
             <w:r>
               <w:rPr>
@@ -1484,7 +1484,7 @@
               <w:noProof/>
             </w:rPr>
           </w:pPr>
-          <w:hyperlink w:anchor="_Toc340146207" w:history="1">
+          <w:hyperlink w:anchor="_Toc340219146" w:history="1">
             <w:r>
               <w:rPr>
                 <w:rStyle w:val="Hyperlink"/>
@@ -1511,7 +1511,7 @@
                 <w:noProof/>
                 <w:webHidden/>
               </w:rPr>
-              <w:instrText xml:space="preserve"> PAGEREF _Toc340146207 \h </w:instrText>
+              <w:instrText xml:space="preserve"> PAGEREF _Toc340219146 \h </w:instrText>
             </w:r>
             <w:r>
               <w:rPr>
@@ -1531,7 +1531,7 @@
                 <w:noProof/>
                 <w:webHidden/>
               </w:rPr>
-              <w:t>12</w:t>
+              <w:t>16</w:t>
             </w:r>
             <w:r>
               <w:rPr>
@@ -1552,7 +1552,7 @@
               <w:noProof/>
             </w:rPr>
           </w:pPr>
-          <w:hyperlink w:anchor="_Toc340146208" w:history="1">
+          <w:hyperlink w:anchor="_Toc340219147" w:history="1">
             <w:r>
               <w:rPr>
                 <w:rStyle w:val="Hyperlink"/>
@@ -1579,7 +1579,7 @@
                 <w:noProof/>
                 <w:webHidden/>
               </w:rPr>
-              <w:instrText xml:space="preserve"> PAGEREF _Toc340146208 \h </w:instrText>
+              <w:instrText xml:space="preserve"> PAGEREF _Toc340219147 \h </w:instrText>
             </w:r>
             <w:r>
               <w:rPr>
@@ -1599,7 +1599,7 @@
                 <w:noProof/>
                 <w:webHidden/>
               </w:rPr>
-              <w:t>13</w:t>
+              <w:t>17</w:t>
             </w:r>
             <w:r>
               <w:rPr>
@@ -1620,7 +1620,7 @@
               <w:noProof/>
             </w:rPr>
           </w:pPr>
-          <w:hyperlink w:anchor="_Toc340146209" w:history="1">
+          <w:hyperlink w:anchor="_Toc340219148" w:history="1">
             <w:r>
               <w:rPr>
                 <w:rStyle w:val="Hyperlink"/>
@@ -1647,7 +1647,7 @@
                 <w:noProof/>
                 <w:webHidden/>
               </w:rPr>
-              <w:instrText xml:space="preserve"> PAGEREF _Toc340146209 \h </w:instrText>
+              <w:instrText xml:space="preserve"> PAGEREF _Toc340219148 \h </w:instrText>
             </w:r>
             <w:r>
               <w:rPr>
@@ -1667,7 +1667,7 @@
                 <w:noProof/>
                 <w:webHidden/>
               </w:rPr>
-              <w:t>13</w:t>
+              <w:t>17</w:t>
             </w:r>
             <w:r>
               <w:rPr>
@@ -1688,7 +1688,7 @@
               <w:noProof/>
             </w:rPr>
           </w:pPr>
-          <w:hyperlink w:anchor="_Toc340146210" w:history="1">
+          <w:hyperlink w:anchor="_Toc340219149" w:history="1">
             <w:r>
               <w:rPr>
                 <w:rStyle w:val="Hyperlink"/>
@@ -1715,7 +1715,7 @@
                 <w:noProof/>
                 <w:webHidden/>
               </w:rPr>
-              <w:instrText xml:space="preserve"> PAGEREF _Toc340146210 \h </w:instrText>
+              <w:instrText xml:space="preserve"> PAGEREF _Toc340219149 \h </w:instrText>
             </w:r>
             <w:r>
               <w:rPr>
@@ -1735,7 +1735,7 @@
                 <w:noProof/>
                 <w:webHidden/>
               </w:rPr>
-              <w:t>14</w:t>
+              <w:t>18</w:t>
             </w:r>
             <w:r>
               <w:rPr>
@@ -1756,7 +1756,7 @@
               <w:noProof/>
             </w:rPr>
           </w:pPr>
-          <w:hyperlink w:anchor="_Toc340146211" w:history="1">
+          <w:hyperlink w:anchor="_Toc340219150" w:history="1">
             <w:r>
               <w:rPr>
                 <w:rStyle w:val="Hyperlink"/>
@@ -1783,7 +1783,7 @@
                 <w:noProof/>
                 <w:webHidden/>
               </w:rPr>
-              <w:instrText xml:space="preserve"> PAGEREF _Toc340146211 \h </w:instrText>
+              <w:instrText xml:space="preserve"> PAGEREF _Toc340219150 \h </w:instrText>
             </w:r>
             <w:r>
               <w:rPr>
@@ -1803,7 +1803,7 @@
                 <w:noProof/>
                 <w:webHidden/>
               </w:rPr>
-              <w:t>14</w:t>
+              <w:t>18</w:t>
             </w:r>
             <w:r>
               <w:rPr>
@@ -1824,7 +1824,7 @@
               <w:noProof/>
             </w:rPr>
           </w:pPr>
-          <w:hyperlink w:anchor="_Toc340146212" w:history="1">
+          <w:hyperlink w:anchor="_Toc340219151" w:history="1">
             <w:r>
               <w:rPr>
                 <w:rStyle w:val="Hyperlink"/>
@@ -1851,7 +1851,7 @@
                 <w:noProof/>
                 <w:webHidden/>
               </w:rPr>
-              <w:instrText xml:space="preserve"> PAGEREF _Toc340146212 \h </w:instrText>
+              <w:instrText xml:space="preserve"> PAGEREF _Toc340219151 \h </w:instrText>
             </w:r>
             <w:r>
               <w:rPr>
@@ -1871,7 +1871,7 @@
                 <w:noProof/>
                 <w:webHidden/>
               </w:rPr>
-              <w:t>15</w:t>
+              <w:t>19</w:t>
             </w:r>
             <w:r>
               <w:rPr>
@@ -1892,7 +1892,7 @@
               <w:noProof/>
             </w:rPr>
           </w:pPr>
-          <w:hyperlink w:anchor="_Toc340146213" w:history="1">
+          <w:hyperlink w:anchor="_Toc340219152" w:history="1">
             <w:r>
               <w:rPr>
                 <w:rStyle w:val="Hyperlink"/>
@@ -1919,7 +1919,7 @@
                 <w:noProof/>
                 <w:webHidden/>
               </w:rPr>
-              <w:instrText xml:space="preserve"> PAGEREF _Toc340146213 \h </w:instrText>
+              <w:instrText xml:space="preserve"> PAGEREF _Toc340219152 \h </w:instrText>
             </w:r>
             <w:r>
               <w:rPr>
@@ -1939,7 +1939,7 @@
                 <w:noProof/>
                 <w:webHidden/>
               </w:rPr>
-              <w:t>16</w:t>
+              <w:t>20</w:t>
             </w:r>
             <w:r>
               <w:rPr>
@@ -1960,7 +1960,7 @@
               <w:noProof/>
             </w:rPr>
           </w:pPr>
-          <w:hyperlink w:anchor="_Toc340146214" w:history="1">
+          <w:hyperlink w:anchor="_Toc340219153" w:history="1">
             <w:r>
               <w:rPr>
                 <w:rStyle w:val="Hyperlink"/>
@@ -1987,7 +1987,7 @@
                 <w:noProof/>
                 <w:webHidden/>
               </w:rPr>
-              <w:instrText xml:space="preserve"> PAGEREF _Toc340146214 \h </w:instrText>
+              <w:instrText xml:space="preserve"> PAGEREF _Toc340219153 \h </w:instrText>
             </w:r>
             <w:r>
               <w:rPr>
@@ -2007,7 +2007,7 @@
                 <w:noProof/>
                 <w:webHidden/>
               </w:rPr>
-              <w:t>17</w:t>
+              <w:t>21</w:t>
             </w:r>
             <w:r>
               <w:rPr>
@@ -2028,7 +2028,7 @@
               <w:noProof/>
             </w:rPr>
           </w:pPr>
-          <w:hyperlink w:anchor="_Toc340146215" w:history="1">
+          <w:hyperlink w:anchor="_Toc340219154" w:history="1">
             <w:r>
               <w:rPr>
                 <w:rStyle w:val="Hyperlink"/>
@@ -2055,7 +2055,7 @@
                 <w:noProof/>
                 <w:webHidden/>
               </w:rPr>
-              <w:instrText xml:space="preserve"> PAGEREF _Toc340146215 \h </w:instrText>
+              <w:instrText xml:space="preserve"> PAGEREF _Toc340219154 \h </w:instrText>
             </w:r>
             <w:r>
               <w:rPr>
@@ -2075,7 +2075,7 @@
                 <w:noProof/>
                 <w:webHidden/>
               </w:rPr>
-              <w:t>18</w:t>
+              <w:t>22</w:t>
             </w:r>
             <w:r>
               <w:rPr>
@@ -2096,7 +2096,7 @@
               <w:noProof/>
             </w:rPr>
           </w:pPr>
-          <w:hyperlink w:anchor="_Toc340146216" w:history="1">
+          <w:hyperlink w:anchor="_Toc340219155" w:history="1">
             <w:r>
               <w:rPr>
                 <w:rStyle w:val="Hyperlink"/>
@@ -2123,7 +2123,7 @@
                 <w:noProof/>
                 <w:webHidden/>
               </w:rPr>
-              <w:instrText xml:space="preserve"> PAGEREF _Toc340146216 \h </w:instrText>
+              <w:instrText xml:space="preserve"> PAGEREF _Toc340219155 \h </w:instrText>
             </w:r>
             <w:r>
               <w:rPr>
@@ -2143,7 +2143,7 @@
                 <w:noProof/>
                 <w:webHidden/>
               </w:rPr>
-              <w:t>18</w:t>
+              <w:t>22</w:t>
             </w:r>
             <w:r>
               <w:rPr>
@@ -2164,7 +2164,7 @@
               <w:noProof/>
             </w:rPr>
           </w:pPr>
-          <w:hyperlink w:anchor="_Toc340146217" w:history="1">
+          <w:hyperlink w:anchor="_Toc340219156" w:history="1">
             <w:r>
               <w:rPr>
                 <w:rStyle w:val="Hyperlink"/>
@@ -2191,7 +2191,7 @@
                 <w:noProof/>
                 <w:webHidden/>
               </w:rPr>
-              <w:instrText xml:space="preserve"> PAGEREF _Toc340146217 \h </w:instrText>
+              <w:instrText xml:space="preserve"> PAGEREF _Toc340219156 \h </w:instrText>
             </w:r>
             <w:r>
               <w:rPr>
@@ -2211,7 +2211,7 @@
                 <w:noProof/>
                 <w:webHidden/>
               </w:rPr>
-              <w:t>19</w:t>
+              <w:t>23</w:t>
             </w:r>
             <w:r>
               <w:rPr>
@@ -2232,7 +2232,7 @@
               <w:noProof/>
             </w:rPr>
           </w:pPr>
-          <w:hyperlink w:anchor="_Toc340146218" w:history="1">
+          <w:hyperlink w:anchor="_Toc340219157" w:history="1">
             <w:r>
               <w:rPr>
                 <w:rStyle w:val="Hyperlink"/>
@@ -2259,7 +2259,7 @@
                 <w:noProof/>
                 <w:webHidden/>
               </w:rPr>
-              <w:instrText xml:space="preserve"> PAGEREF _Toc340146218 \h </w:instrText>
+              <w:instrText xml:space="preserve"> PAGEREF _Toc340219157 \h </w:instrText>
             </w:r>
             <w:r>
               <w:rPr>
@@ -2279,7 +2279,7 @@
                 <w:noProof/>
                 <w:webHidden/>
               </w:rPr>
-              <w:t>19</w:t>
+              <w:t>23</w:t>
             </w:r>
             <w:r>
               <w:rPr>
@@ -2300,7 +2300,7 @@
               <w:noProof/>
             </w:rPr>
           </w:pPr>
-          <w:hyperlink w:anchor="_Toc340146219" w:history="1">
+          <w:hyperlink w:anchor="_Toc340219158" w:history="1">
             <w:r>
               <w:rPr>
                 <w:rStyle w:val="Hyperlink"/>
@@ -2327,7 +2327,7 @@
                 <w:noProof/>
                 <w:webHidden/>
               </w:rPr>
-              <w:instrText xml:space="preserve"> PAGEREF _Toc340146219 \h </w:instrText>
+              <w:instrText xml:space="preserve"> PAGEREF _Toc340219158 \h </w:instrText>
             </w:r>
             <w:r>
               <w:rPr>
@@ -2347,7 +2347,7 @@
                 <w:noProof/>
                 <w:webHidden/>
               </w:rPr>
-              <w:t>20</w:t>
+              <w:t>24</w:t>
             </w:r>
             <w:r>
               <w:rPr>
@@ -2368,7 +2368,7 @@
               <w:noProof/>
             </w:rPr>
           </w:pPr>
-          <w:hyperlink w:anchor="_Toc340146220" w:history="1">
+          <w:hyperlink w:anchor="_Toc340219159" w:history="1">
             <w:r>
               <w:rPr>
                 <w:rStyle w:val="Hyperlink"/>
@@ -2395,7 +2395,7 @@
                 <w:noProof/>
                 <w:webHidden/>
               </w:rPr>
-              <w:instrText xml:space="preserve"> PAGEREF _Toc340146220 \h </w:instrText>
+              <w:instrText xml:space="preserve"> PAGEREF _Toc340219159 \h </w:instrText>
             </w:r>
             <w:r>
               <w:rPr>
@@ -2415,7 +2415,7 @@
                 <w:noProof/>
                 <w:webHidden/>
               </w:rPr>
-              <w:t>21</w:t>
+              <w:t>25</w:t>
             </w:r>
             <w:r>
               <w:rPr>
@@ -2436,7 +2436,7 @@
               <w:noProof/>
             </w:rPr>
           </w:pPr>
-          <w:hyperlink w:anchor="_Toc340146221" w:history="1">
+          <w:hyperlink w:anchor="_Toc340219160" w:history="1">
             <w:r>
               <w:rPr>
                 <w:rStyle w:val="Hyperlink"/>
@@ -2463,7 +2463,7 @@
                 <w:noProof/>
                 <w:webHidden/>
               </w:rPr>
-              <w:instrText xml:space="preserve"> PAGEREF _Toc340146221 \h </w:instrText>
+              <w:instrText xml:space="preserve"> PAGEREF _Toc340219160 \h </w:instrText>
             </w:r>
             <w:r>
               <w:rPr>
@@ -2483,7 +2483,7 @@
                 <w:noProof/>
                 <w:webHidden/>
               </w:rPr>
-              <w:t>21</w:t>
+              <w:t>25</w:t>
             </w:r>
             <w:r>
               <w:rPr>
@@ -2504,7 +2504,7 @@
               <w:noProof/>
             </w:rPr>
           </w:pPr>
-          <w:hyperlink w:anchor="_Toc340146222" w:history="1">
+          <w:hyperlink w:anchor="_Toc340219161" w:history="1">
             <w:r>
               <w:rPr>
                 <w:rStyle w:val="Hyperlink"/>
@@ -2531,7 +2531,7 @@
                 <w:noProof/>
                 <w:webHidden/>
               </w:rPr>
-              <w:instrText xml:space="preserve"> PAGEREF _Toc340146222 \h </w:instrText>
+              <w:instrText xml:space="preserve"> PAGEREF _Toc340219161 \h </w:instrText>
             </w:r>
             <w:r>
               <w:rPr>
@@ -2551,7 +2551,7 @@
                 <w:noProof/>
                 <w:webHidden/>
               </w:rPr>
-              <w:t>21</w:t>
+              <w:t>25</w:t>
             </w:r>
             <w:r>
               <w:rPr>
@@ -2572,7 +2572,7 @@
               <w:noProof/>
             </w:rPr>
           </w:pPr>
-          <w:hyperlink w:anchor="_Toc340146223" w:history="1">
+          <w:hyperlink w:anchor="_Toc340219162" w:history="1">
             <w:r>
               <w:rPr>
                 <w:rStyle w:val="Hyperlink"/>
@@ -2599,7 +2599,7 @@
                 <w:noProof/>
                 <w:webHidden/>
               </w:rPr>
-              <w:instrText xml:space="preserve"> PAGEREF _Toc340146223 \h </w:instrText>
+              <w:instrText xml:space="preserve"> PAGEREF _Toc340219162 \h </w:instrText>
             </w:r>
             <w:r>
               <w:rPr>
@@ -2619,7 +2619,7 @@
                 <w:noProof/>
                 <w:webHidden/>
               </w:rPr>
-              <w:t>22</w:t>
+              <w:t>26</w:t>
             </w:r>
             <w:r>
               <w:rPr>
@@ -2640,7 +2640,7 @@
               <w:noProof/>
             </w:rPr>
           </w:pPr>
-          <w:hyperlink w:anchor="_Toc340146224" w:history="1">
+          <w:hyperlink w:anchor="_Toc340219163" w:history="1">
             <w:r>
               <w:rPr>
                 <w:rStyle w:val="Hyperlink"/>
@@ -2667,7 +2667,7 @@
                 <w:noProof/>
                 <w:webHidden/>
               </w:rPr>
-              <w:instrText xml:space="preserve"> PAGEREF _Toc340146224 \h </w:instrText>
+              <w:instrText xml:space="preserve"> PAGEREF _Toc340219163 \h </w:instrText>
             </w:r>
             <w:r>
               <w:rPr>
@@ -2687,7 +2687,7 @@
                 <w:noProof/>
                 <w:webHidden/>
               </w:rPr>
-              <w:t>23</w:t>
+              <w:t>27</w:t>
             </w:r>
             <w:r>
               <w:rPr>
@@ -2708,7 +2708,7 @@
               <w:noProof/>
             </w:rPr>
           </w:pPr>
-          <w:hyperlink w:anchor="_Toc340146225" w:history="1">
+          <w:hyperlink w:anchor="_Toc340219164" w:history="1">
             <w:r>
               <w:rPr>
                 <w:rStyle w:val="Hyperlink"/>
@@ -2735,7 +2735,7 @@
                 <w:noProof/>
                 <w:webHidden/>
               </w:rPr>
-              <w:instrText xml:space="preserve"> PAGEREF _Toc340146225 \h </w:instrText>
+              <w:instrText xml:space="preserve"> PAGEREF _Toc340219164 \h </w:instrText>
             </w:r>
             <w:r>
               <w:rPr>
@@ -2755,7 +2755,7 @@
                 <w:noProof/>
                 <w:webHidden/>
               </w:rPr>
-              <w:t>23</w:t>
+              <w:t>27</w:t>
             </w:r>
             <w:r>
               <w:rPr>
@@ -2776,7 +2776,7 @@
               <w:noProof/>
             </w:rPr>
           </w:pPr>
-          <w:hyperlink w:anchor="_Toc340146226" w:history="1">
+          <w:hyperlink w:anchor="_Toc340219165" w:history="1">
             <w:r>
               <w:rPr>
                 <w:rStyle w:val="Hyperlink"/>
@@ -2803,7 +2803,7 @@
                 <w:noProof/>
                 <w:webHidden/>
               </w:rPr>
-              <w:instrText xml:space="preserve"> PAGEREF _Toc340146226 \h </w:instrText>
+              <w:instrText xml:space="preserve"> PAGEREF _Toc340219165 \h </w:instrText>
             </w:r>
             <w:r>
               <w:rPr>
@@ -2823,7 +2823,7 @@
                 <w:noProof/>
                 <w:webHidden/>
               </w:rPr>
-              <w:t>24</w:t>
+              <w:t>28</w:t>
             </w:r>
             <w:r>
               <w:rPr>
@@ -2844,7 +2844,7 @@
               <w:noProof/>
             </w:rPr>
           </w:pPr>
-          <w:hyperlink w:anchor="_Toc340146227" w:history="1">
+          <w:hyperlink w:anchor="_Toc340219166" w:history="1">
             <w:r>
               <w:rPr>
                 <w:rStyle w:val="Hyperlink"/>
@@ -2871,7 +2871,7 @@
                 <w:noProof/>
                 <w:webHidden/>
               </w:rPr>
-              <w:instrText xml:space="preserve"> PAGEREF _Toc340146227 \h </w:instrText>
+              <w:instrText xml:space="preserve"> PAGEREF _Toc340219166 \h </w:instrText>
             </w:r>
             <w:r>
               <w:rPr>
@@ -2891,7 +2891,7 @@
                 <w:noProof/>
                 <w:webHidden/>
               </w:rPr>
-              <w:t>24</w:t>
+              <w:t>28</w:t>
             </w:r>
             <w:r>
               <w:rPr>
@@ -2912,7 +2912,7 @@
               <w:noProof/>
             </w:rPr>
           </w:pPr>
-          <w:hyperlink w:anchor="_Toc340146228" w:history="1">
+          <w:hyperlink w:anchor="_Toc340219167" w:history="1">
             <w:r>
               <w:rPr>
                 <w:rStyle w:val="Hyperlink"/>
@@ -2939,7 +2939,7 @@
                 <w:noProof/>
                 <w:webHidden/>
               </w:rPr>
-              <w:instrText xml:space="preserve"> PAGEREF _Toc340146228 \h </w:instrText>
+              <w:instrText xml:space="preserve"> PAGEREF _Toc340219167 \h </w:instrText>
             </w:r>
             <w:r>
               <w:rPr>
@@ -2959,7 +2959,7 @@
                 <w:noProof/>
                 <w:webHidden/>
               </w:rPr>
-              <w:t>25</w:t>
+              <w:t>29</w:t>
             </w:r>
             <w:r>
               <w:rPr>
@@ -2980,7 +2980,7 @@
               <w:noProof/>
             </w:rPr>
           </w:pPr>
-          <w:hyperlink w:anchor="_Toc340146229" w:history="1">
+          <w:hyperlink w:anchor="_Toc340219168" w:history="1">
             <w:r>
               <w:rPr>
                 <w:rStyle w:val="Hyperlink"/>
@@ -3007,7 +3007,7 @@
                 <w:noProof/>
                 <w:webHidden/>
               </w:rPr>
-              <w:instrText xml:space="preserve"> PAGEREF _Toc340146229 \h </w:instrText>
+              <w:instrText xml:space="preserve"> PAGEREF _Toc340219168 \h </w:instrText>
             </w:r>
             <w:r>
               <w:rPr>
@@ -3027,7 +3027,7 @@
                 <w:noProof/>
                 <w:webHidden/>
               </w:rPr>
-              <w:t>25</w:t>
+              <w:t>29</w:t>
             </w:r>
             <w:r>
               <w:rPr>
@@ -3048,7 +3048,7 @@
               <w:noProof/>
             </w:rPr>
           </w:pPr>
-          <w:hyperlink w:anchor="_Toc340146230" w:history="1">
+          <w:hyperlink w:anchor="_Toc340219169" w:history="1">
             <w:r>
               <w:rPr>
                 <w:rStyle w:val="Hyperlink"/>
@@ -3075,7 +3075,7 @@
                 <w:noProof/>
                 <w:webHidden/>
               </w:rPr>
-              <w:instrText xml:space="preserve"> PAGEREF _Toc340146230 \h </w:instrText>
+              <w:instrText xml:space="preserve"> PAGEREF _Toc340219169 \h </w:instrText>
             </w:r>
             <w:r>
               <w:rPr>
@@ -3095,7 +3095,7 @@
                 <w:noProof/>
                 <w:webHidden/>
               </w:rPr>
-              <w:t>26</w:t>
+              <w:t>30</w:t>
             </w:r>
             <w:r>
               <w:rPr>
@@ -3116,7 +3116,7 @@
               <w:noProof/>
             </w:rPr>
           </w:pPr>
-          <w:hyperlink w:anchor="_Toc340146231" w:history="1">
+          <w:hyperlink w:anchor="_Toc340219170" w:history="1">
             <w:r>
               <w:rPr>
                 <w:rStyle w:val="Hyperlink"/>
@@ -3143,7 +3143,7 @@
                 <w:noProof/>
                 <w:webHidden/>
               </w:rPr>
-              <w:instrText xml:space="preserve"> PAGEREF _Toc340146231 \h </w:instrText>
+              <w:instrText xml:space="preserve"> PAGEREF _Toc340219170 \h </w:instrText>
             </w:r>
             <w:r>
               <w:rPr>
@@ -3163,7 +3163,7 @@
                 <w:noProof/>
                 <w:webHidden/>
               </w:rPr>
-              <w:t>26</w:t>
+              <w:t>30</w:t>
             </w:r>
             <w:r>
               <w:rPr>
@@ -3184,7 +3184,7 @@
               <w:noProof/>
             </w:rPr>
           </w:pPr>
-          <w:hyperlink w:anchor="_Toc340146232" w:history="1">
+          <w:hyperlink w:anchor="_Toc340219171" w:history="1">
             <w:r>
               <w:rPr>
                 <w:rStyle w:val="Hyperlink"/>
@@ -3211,7 +3211,7 @@
                 <w:noProof/>
                 <w:webHidden/>
               </w:rPr>
-              <w:instrText xml:space="preserve"> PAGEREF _Toc340146232 \h </w:instrText>
+              <w:instrText xml:space="preserve"> PAGEREF _Toc340219171 \h </w:instrText>
             </w:r>
             <w:r>
               <w:rPr>
@@ -3231,7 +3231,7 @@
                 <w:noProof/>
                 <w:webHidden/>
               </w:rPr>
-              <w:t>26</w:t>
+              <w:t>30</w:t>
             </w:r>
             <w:r>
               <w:rPr>
@@ -3253,6 +3253,7 @@
     <w:p>
       <w:pPr>
         <w:rPr>
+          <w:ins w:id="1" w:author="bhdca" w:date="2012-11-09T10:07:00Z"/>
           <w:rFonts w:asciiTheme="majorHAnsi" w:eastAsiaTheme="majorEastAsia" w:hAnsiTheme="majorHAnsi" w:cstheme="majorBidi"/>
           <w:b/>
           <w:bCs/>
@@ -3270,13 +3271,13 @@
         <w:pStyle w:val="Heading1"/>
         <w:jc w:val="center"/>
       </w:pPr>
-      <w:bookmarkStart w:id="1" w:name="_Toc340146189"/>
+      <w:bookmarkStart w:id="2" w:name="_Toc340219128"/>
       <w:r>
         <w:lastRenderedPageBreak/>
-        <w:t>Introduction</w:t>
+        <w:t>Preface</w:t>
       </w:r>
       <w:bookmarkEnd w:id="0"/>
-      <w:bookmarkEnd w:id="1"/>
+      <w:bookmarkEnd w:id="2"/>
     </w:p>
     <w:p/>
     <w:p>
@@ -3386,7 +3387,7 @@
         <w:t>the above</w:t>
       </w:r>
       <w:r>
-        <w:t xml:space="preserve"> it is also </w:t>
+        <w:t xml:space="preserve"> it also </w:t>
       </w:r>
       <w:r>
         <w:t>provides the following</w:t>
@@ -3422,7 +3423,13 @@
         </w:numPr>
       </w:pPr>
       <w:r>
-        <w:t xml:space="preserve">Recoding can be in </w:t>
+        <w:t>Reco</w:t>
+      </w:r>
+      <w:r>
+        <w:t>r</w:t>
+      </w:r>
+      <w:r>
+        <w:t xml:space="preserve">ding can be in </w:t>
       </w:r>
       <w:r>
         <w:t>“</w:t>
@@ -3812,18 +3819,126 @@
       </w:r>
     </w:p>
     <w:p>
-      <w:pPr>
-        <w:rPr>
-          <w:rFonts w:asciiTheme="majorHAnsi" w:eastAsiaTheme="majorEastAsia" w:hAnsiTheme="majorHAnsi" w:cstheme="majorBidi"/>
+      <w:r>
+        <w:br w:type="page"/>
+      </w:r>
+      <w:r>
+        <w:lastRenderedPageBreak/>
+        <w:t>The application has been tested using the following data samples:</w:t>
+      </w:r>
+    </w:p>
+    <w:p>
+      <w:pPr>
+        <w:pStyle w:val="ListParagraph"/>
+        <w:numPr>
+          <w:ilvl w:val="0"/>
+          <w:numId w:val="22"/>
+        </w:numPr>
+      </w:pPr>
+      <w:r>
+        <w:t xml:space="preserve"> Jahorina MSSR Mode-S: CAT001, 002, CAT034, CAT48</w:t>
+      </w:r>
+    </w:p>
+    <w:p>
+      <w:pPr>
+        <w:pStyle w:val="ListParagraph"/>
+        <w:numPr>
+          <w:ilvl w:val="0"/>
+          <w:numId w:val="22"/>
+        </w:numPr>
+      </w:pPr>
+      <w:r>
+        <w:t>Sarajevo APP: CAT001, 002, CAT034, CAT48</w:t>
+      </w:r>
+    </w:p>
+    <w:p>
+      <w:pPr>
+        <w:pStyle w:val="ListParagraph"/>
+        <w:numPr>
+          <w:ilvl w:val="0"/>
+          <w:numId w:val="22"/>
+        </w:numPr>
+      </w:pPr>
+      <w:r>
+        <w:t>BiH installation of ARTAS: CAT62</w:t>
+      </w:r>
+    </w:p>
+    <w:p>
+      <w:pPr>
+        <w:pStyle w:val="ListParagraph"/>
+        <w:numPr>
+          <w:ilvl w:val="0"/>
+          <w:numId w:val="22"/>
+        </w:numPr>
+      </w:pPr>
+      <w:r>
+        <w:t>All publicly available data samples at: http://www.recherche.enac.fr/asterix/doku.php?id=userfr</w:t>
+      </w:r>
+    </w:p>
+    <w:p>
+      <w:r>
+        <w:rPr>
           <w:b/>
-          <w:bCs/>
-          <w:color w:val="365F91" w:themeColor="accent1" w:themeShade="BF"/>
-          <w:sz w:val="28"/>
-          <w:szCs w:val="28"/>
-        </w:rPr>
-      </w:pPr>
-      <w:r>
-        <w:br w:type="page"/>
+          <w:i/>
+        </w:rPr>
+        <w:t xml:space="preserve">I would appreciate that anyone with an access to additional data sample sends it to me so that additional testing and validation can be performed. </w:t>
+      </w:r>
+      <w:r>
+        <w:t>The data samples can be in</w:t>
+      </w:r>
+      <w:r>
+        <w:t xml:space="preserve"> the following formats</w:t>
+      </w:r>
+      <w:r>
+        <w:t>:</w:t>
+      </w:r>
+    </w:p>
+    <w:p>
+      <w:pPr>
+        <w:pStyle w:val="ListParagraph"/>
+        <w:numPr>
+          <w:ilvl w:val="0"/>
+          <w:numId w:val="23"/>
+        </w:numPr>
+      </w:pPr>
+      <w:r>
+        <w:t>Raw, using any available recording tool, including this application as well.</w:t>
+      </w:r>
+    </w:p>
+    <w:p>
+      <w:pPr>
+        <w:pStyle w:val="ListParagraph"/>
+        <w:numPr>
+          <w:ilvl w:val="0"/>
+          <w:numId w:val="23"/>
+        </w:numPr>
+      </w:pPr>
+      <w:r>
+        <w:t>Replay</w:t>
+      </w:r>
+      <w:r>
+        <w:t>.</w:t>
+      </w:r>
+      <w:r>
+        <w:t xml:space="preserve"> (using this application)</w:t>
+      </w:r>
+    </w:p>
+    <w:p>
+      <w:pPr>
+        <w:pStyle w:val="ListParagraph"/>
+        <w:numPr>
+          <w:ilvl w:val="0"/>
+          <w:numId w:val="23"/>
+        </w:numPr>
+      </w:pPr>
+      <w:r>
+        <w:t>Final Format</w:t>
+      </w:r>
+      <w:r>
+        <w:t>.</w:t>
+      </w:r>
+      <w:r>
+        <w:t xml:space="preserve"> (gengate tool)</w:t>
       </w:r>
     </w:p>
     <w:p>
@@ -3831,12 +3946,11 @@
         <w:pStyle w:val="Heading1"/>
         <w:jc w:val="center"/>
       </w:pPr>
-      <w:bookmarkStart w:id="2" w:name="_Toc340146190"/>
-      <w:r>
-        <w:lastRenderedPageBreak/>
+      <w:bookmarkStart w:id="3" w:name="_Toc340219129"/>
+      <w:r>
         <w:t>Initial Setup</w:t>
       </w:r>
-      <w:bookmarkEnd w:id="2"/>
+      <w:bookmarkEnd w:id="3"/>
     </w:p>
     <w:p/>
     <w:p>
@@ -4108,7 +4222,13 @@
         <w:t xml:space="preserve"> to the center of Bosnia and Herzegovina but can be modified using </w:t>
       </w:r>
       <w:r>
-        <w:t xml:space="preserve">application GUI. </w:t>
+        <w:t>application GUI</w:t>
+      </w:r>
+      <w:r>
+        <w:t xml:space="preserve"> to any other location</w:t>
+      </w:r>
+      <w:r>
+        <w:t xml:space="preserve">. </w:t>
       </w:r>
       <w:r>
         <w:t xml:space="preserve">(See: </w:t>
@@ -4179,6 +4299,9 @@
         <w:t>using application GUI</w:t>
       </w:r>
       <w:r>
+        <w:t xml:space="preserve"> to a desired color</w:t>
+      </w:r>
+      <w:r>
         <w:t xml:space="preserve">. (See: </w:t>
       </w:r>
       <w:r>
@@ -4474,7 +4597,19 @@
         <w:t xml:space="preserve">as </w:t>
       </w:r>
       <w:r>
-        <w:t xml:space="preserve">needed. I got my data from </w:t>
+        <w:t xml:space="preserve">needed. </w:t>
+      </w:r>
+      <w:r>
+        <w:t>Provided</w:t>
+      </w:r>
+      <w:r>
+        <w:t xml:space="preserve"> data </w:t>
+      </w:r>
+      <w:r>
+        <w:t xml:space="preserve">was obtained </w:t>
+      </w:r>
+      <w:r>
+        <w:t xml:space="preserve">from </w:t>
       </w:r>
       <w:hyperlink r:id="rId11" w:history="1">
         <w:r>
@@ -4485,7 +4620,13 @@
         </w:r>
       </w:hyperlink>
       <w:r>
-        <w:t>. Some manual modification is needed tough.</w:t>
+        <w:t>. Some manual modification is needed t</w:t>
+      </w:r>
+      <w:r>
+        <w:t>h</w:t>
+      </w:r>
+      <w:r>
+        <w:t>ough.</w:t>
       </w:r>
     </w:p>
     <w:p>
@@ -4600,7 +4741,6 @@
           <w:b/>
           <w:i/>
         </w:rPr>
-        <w:lastRenderedPageBreak/>
         <w:t>NOTE:</w:t>
       </w:r>
       <w:r>
@@ -4961,21 +5101,37 @@
     </w:p>
     <w:p>
       <w:pPr>
+        <w:rPr>
+          <w:rFonts w:asciiTheme="majorHAnsi" w:eastAsiaTheme="majorEastAsia" w:hAnsiTheme="majorHAnsi" w:cstheme="majorBidi"/>
+          <w:b/>
+          <w:bCs/>
+          <w:color w:val="365F91" w:themeColor="accent1" w:themeShade="BF"/>
+          <w:sz w:val="28"/>
+          <w:szCs w:val="28"/>
+        </w:rPr>
+      </w:pPr>
+      <w:bookmarkStart w:id="4" w:name="_Toc334523344"/>
+      <w:bookmarkStart w:id="5" w:name="_Toc340219130"/>
+      <w:r>
+        <w:br w:type="page"/>
+      </w:r>
+    </w:p>
+    <w:p>
+      <w:pPr>
         <w:pStyle w:val="Heading1"/>
         <w:jc w:val="center"/>
       </w:pPr>
-      <w:bookmarkStart w:id="3" w:name="_Toc334523344"/>
-      <w:bookmarkStart w:id="4" w:name="_Toc340146191"/>
-      <w:r>
+      <w:r>
+        <w:lastRenderedPageBreak/>
         <w:t>Main Windows and Functionality</w:t>
       </w:r>
-      <w:bookmarkEnd w:id="3"/>
       <w:bookmarkEnd w:id="4"/>
+      <w:bookmarkEnd w:id="5"/>
     </w:p>
     <w:p/>
     <w:p>
       <w:pPr>
-        <w:ind w:firstLine="720"/>
+        <w:ind w:left="720"/>
       </w:pPr>
       <w:r>
         <w:t xml:space="preserve">Once started </w:t>
@@ -4997,28 +5153,40 @@
         <w:t xml:space="preserve"> </w:t>
       </w:r>
       <w:r>
-        <w:t xml:space="preserve">up and, </w:t>
-      </w:r>
-      <w:r>
-        <w:t>as you might assume</w:t>
-      </w:r>
-      <w:r>
-        <w:t>,</w:t>
-      </w:r>
-      <w:r>
-        <w:t xml:space="preserve"> there are no </w:t>
+        <w:t xml:space="preserve">up </w:t>
+      </w:r>
+      <w:r>
+        <w:t>and initially</w:t>
+      </w:r>
+      <w:r>
+        <w:t xml:space="preserve"> </w:t>
+      </w:r>
+      <w:r>
+        <w:t xml:space="preserve">there are no </w:t>
       </w:r>
       <w:r>
         <w:t>plots/tracks</w:t>
       </w:r>
       <w:r>
-        <w:t xml:space="preserve"> displayed. To see some action the data either </w:t>
+        <w:t xml:space="preserve"> displayed. </w:t>
+      </w:r>
+      <w:r>
+        <w:t>ASTERIX</w:t>
+      </w:r>
+      <w:r>
+        <w:t xml:space="preserve"> data </w:t>
       </w:r>
       <w:r>
         <w:t>has</w:t>
       </w:r>
       <w:r>
-        <w:t xml:space="preserve"> to be imported from a </w:t>
+        <w:t xml:space="preserve"> to be </w:t>
+      </w:r>
+      <w:r>
+        <w:t xml:space="preserve">either </w:t>
+      </w:r>
+      <w:r>
+        <w:t xml:space="preserve">imported from a </w:t>
       </w:r>
       <w:r>
         <w:t>“</w:t>
@@ -5118,13 +5286,34 @@
         <w:t xml:space="preserve"> For demo</w:t>
       </w:r>
       <w:r>
-        <w:t xml:space="preserve">nstration/testing purposes I </w:t>
-      </w:r>
-      <w:r>
-        <w:t xml:space="preserve">provide two data samples </w:t>
-      </w:r>
-      <w:r>
-        <w:t>located in the VS2010 solution in DATA SAMPLE directory. Those can be used to either open up a data sample data in “raw” or replay using the replay functionality.</w:t>
+        <w:t xml:space="preserve">nstration/testing purposes </w:t>
+      </w:r>
+      <w:r>
+        <w:t xml:space="preserve">two sets of data samples are </w:t>
+      </w:r>
+      <w:r>
+        <w:t>provide</w:t>
+      </w:r>
+      <w:r>
+        <w:t>d</w:t>
+      </w:r>
+      <w:r>
+        <w:t xml:space="preserve"> </w:t>
+      </w:r>
+      <w:r>
+        <w:t xml:space="preserve">located in the VS2010 solution in DATA SAMPLE directory. Those can be used to either open up sample data in “raw” or </w:t>
+      </w:r>
+      <w:r>
+        <w:t>“</w:t>
+      </w:r>
+      <w:r>
+        <w:t>replay</w:t>
+      </w:r>
+      <w:r>
+        <w:t>”</w:t>
+      </w:r>
+      <w:r>
+        <w:t xml:space="preserve"> using the replay functionality.</w:t>
       </w:r>
     </w:p>
     <w:p>
@@ -5132,14 +5321,13 @@
         <w:pStyle w:val="Heading1"/>
         <w:jc w:val="center"/>
       </w:pPr>
-      <w:bookmarkStart w:id="5" w:name="_Toc334523345"/>
-      <w:bookmarkStart w:id="6" w:name="_Toc340146192"/>
-      <w:r>
-        <w:lastRenderedPageBreak/>
+      <w:bookmarkStart w:id="6" w:name="_Toc334523345"/>
+      <w:bookmarkStart w:id="7" w:name="_Toc340219131"/>
+      <w:r>
         <w:t>Setting up a connection</w:t>
       </w:r>
-      <w:bookmarkEnd w:id="5"/>
       <w:bookmarkEnd w:id="6"/>
+      <w:bookmarkEnd w:id="7"/>
     </w:p>
     <w:p/>
     <w:p>
@@ -5165,7 +5353,7 @@
         </w:rPr>
         <w:fldChar w:fldCharType="end"/>
       </w:r>
-      <w:bookmarkStart w:id="7" w:name="_Toc340146193"/>
+      <w:bookmarkStart w:id="8" w:name="_Toc340219132"/>
       <w:r>
         <w:rPr>
           <w:i/>
@@ -5219,22 +5407,22 @@
           </wp:inline>
         </w:drawing>
       </w:r>
-      <w:bookmarkEnd w:id="7"/>
+      <w:bookmarkEnd w:id="8"/>
     </w:p>
     <w:p>
       <w:pPr>
         <w:pStyle w:val="Heading3"/>
         <w:jc w:val="center"/>
       </w:pPr>
-      <w:bookmarkStart w:id="8" w:name="_Toc334523346"/>
-      <w:bookmarkStart w:id="9" w:name="_Toc336514066"/>
-      <w:bookmarkStart w:id="10" w:name="_Toc340146194"/>
+      <w:bookmarkStart w:id="9" w:name="_Toc334523346"/>
+      <w:bookmarkStart w:id="10" w:name="_Toc336514066"/>
+      <w:bookmarkStart w:id="11" w:name="_Toc340219133"/>
       <w:r>
         <w:t>Figure 1: Connection Screen</w:t>
       </w:r>
-      <w:bookmarkEnd w:id="8"/>
       <w:bookmarkEnd w:id="9"/>
       <w:bookmarkEnd w:id="10"/>
+      <w:bookmarkEnd w:id="11"/>
     </w:p>
     <w:p/>
     <w:p>
@@ -5242,6 +5430,7 @@
         <w:ind w:firstLine="720"/>
       </w:pPr>
       <w:r>
+        <w:lastRenderedPageBreak/>
         <w:t xml:space="preserve">To start, from the Main Screen (Figure 2) open up </w:t>
       </w:r>
       <w:r>
@@ -5259,7 +5448,13 @@
         <w:t xml:space="preserve"> or directly from the Main Screen under Connection </w:t>
       </w:r>
       <w:r>
-        <w:t>(Figure 1), and enter required data. It is possible to enter several connections and save them in a file. Later on, you can open up the file and just activate one of the saved connections. Upon opening the form the software will check for the available network interfaces and pre-fill the “Local Interface Addr” combo box with IP addresses. It is also possible to enter one manually.</w:t>
+        <w:t xml:space="preserve">(Figure 1), and enter required data. It is possible to enter several connections and save them in a file. Later on, </w:t>
+      </w:r>
+      <w:r>
+        <w:t xml:space="preserve">one </w:t>
+      </w:r>
+      <w:r>
+        <w:t>can open up the file and activate one of the saved connections. Upon opening the form the software will check for the available network interfaces and pre-fill the “Local Interface Addr” combo box with IP addresses. It is also possible to enter one manually.</w:t>
       </w:r>
     </w:p>
     <w:p>
@@ -5319,8 +5514,8 @@
         <w:pStyle w:val="Heading1"/>
         <w:jc w:val="center"/>
       </w:pPr>
-      <w:bookmarkStart w:id="11" w:name="_Toc334523347"/>
-      <w:bookmarkStart w:id="12" w:name="_Toc340146195"/>
+      <w:bookmarkStart w:id="12" w:name="_Toc334523347"/>
+      <w:bookmarkStart w:id="13" w:name="_Toc340219134"/>
       <w:r>
         <w:t xml:space="preserve">Start </w:t>
       </w:r>
@@ -5330,8 +5525,8 @@
       <w:r>
         <w:t>data</w:t>
       </w:r>
-      <w:bookmarkEnd w:id="11"/>
       <w:bookmarkEnd w:id="12"/>
+      <w:bookmarkEnd w:id="13"/>
     </w:p>
     <w:p/>
     <w:p>
@@ -5346,7 +5541,13 @@
         <w:t>processing</w:t>
       </w:r>
       <w:r>
-        <w:t xml:space="preserve"> the data it is necessary to </w:t>
+        <w:t xml:space="preserve"> the data</w:t>
+      </w:r>
+      <w:r>
+        <w:t>,</w:t>
+      </w:r>
+      <w:r>
+        <w:t xml:space="preserve"> it is necessary to </w:t>
       </w:r>
       <w:r>
         <w:t>enable</w:t>
@@ -5471,8 +5672,8 @@
         <w:pStyle w:val="Heading3"/>
         <w:jc w:val="center"/>
       </w:pPr>
-      <w:bookmarkStart w:id="13" w:name="_Toc336514067"/>
-      <w:bookmarkStart w:id="14" w:name="_Toc340146196"/>
+      <w:bookmarkStart w:id="14" w:name="_Toc336514067"/>
+      <w:bookmarkStart w:id="15" w:name="_Toc340219135"/>
       <w:r>
         <w:t xml:space="preserve">Figure 2: Main </w:t>
       </w:r>
@@ -5482,8 +5683,8 @@
       <w:r>
         <w:t>Window</w:t>
       </w:r>
-      <w:bookmarkEnd w:id="13"/>
       <w:bookmarkEnd w:id="14"/>
+      <w:bookmarkEnd w:id="15"/>
     </w:p>
     <w:p>
       <w:r>
@@ -5520,7 +5721,21 @@
           <w:color w:val="FF0000"/>
           <w:highlight w:val="black"/>
         </w:rPr>
-        <w:t>DISPLAY FROZEN</w:t>
+        <w:t>FROZEN</w:t>
+      </w:r>
+      <w:r>
+        <w:rPr>
+          <w:color w:val="FF0000"/>
+          <w:highlight w:val="black"/>
+        </w:rPr>
+        <w:t xml:space="preserve"> </w:t>
+      </w:r>
+      <w:r>
+        <w:rPr>
+          <w:color w:val="FF0000"/>
+          <w:highlight w:val="black"/>
+        </w:rPr>
+        <w:t>DISPLAY</w:t>
       </w:r>
       <w:r>
         <w:t xml:space="preserve">” message </w:t>
@@ -5602,11 +5817,11 @@
         <w:pStyle w:val="Heading3"/>
         <w:jc w:val="center"/>
       </w:pPr>
-      <w:bookmarkStart w:id="15" w:name="_Toc340146197"/>
+      <w:bookmarkStart w:id="16" w:name="_Toc340219136"/>
       <w:r>
         <w:t>Figure 3: Main Display Window (DISPLAY FROZEN)</w:t>
       </w:r>
-      <w:bookmarkEnd w:id="15"/>
+      <w:bookmarkEnd w:id="16"/>
     </w:p>
     <w:p/>
     <w:p>
@@ -5671,16 +5886,16 @@
         <w:pStyle w:val="Heading3"/>
         <w:jc w:val="center"/>
       </w:pPr>
-      <w:bookmarkStart w:id="16" w:name="_Toc336514068"/>
-      <w:bookmarkStart w:id="17" w:name="_Toc340146198"/>
+      <w:bookmarkStart w:id="17" w:name="_Toc336514068"/>
+      <w:bookmarkStart w:id="18" w:name="_Toc340219137"/>
       <w:r>
         <w:t>Figure 4</w:t>
       </w:r>
       <w:r>
         <w:t>: Main Capture Window</w:t>
       </w:r>
-      <w:bookmarkEnd w:id="16"/>
       <w:bookmarkEnd w:id="17"/>
+      <w:bookmarkEnd w:id="18"/>
     </w:p>
     <w:p/>
     <w:p>
@@ -5688,13 +5903,13 @@
         <w:ind w:firstLine="720"/>
       </w:pPr>
       <w:r>
-        <w:t xml:space="preserve">Once some data is buffered stop the buffering and then you can </w:t>
-      </w:r>
-      <w:r>
-        <w:t>analyze</w:t>
-      </w:r>
-      <w:r>
-        <w:t xml:space="preserve"> the data either by looking at the Main Screen</w:t>
+        <w:t>Once some data is buffered, it can be analyzed either</w:t>
+      </w:r>
+      <w:r>
+        <w:t xml:space="preserve"> </w:t>
+      </w:r>
+      <w:r>
+        <w:t>by looking at the Main Screen</w:t>
       </w:r>
       <w:r>
         <w:t xml:space="preserve"> under the Asterix Messages tab</w:t>
@@ -5706,7 +5921,31 @@
         <w:t xml:space="preserve">or by one of the </w:t>
       </w:r>
       <w:r>
-        <w:t>below described options. Note that live update of the Asterix Messages tab can be enabled or disabled. In the case the application is used only for displaying I recommend to disable it as it improves the performances and uses less PC resources. This window is intended for quick analyzing tasks and should not be used for long sessions.</w:t>
+        <w:t>below described options. Note that live update of the Asterix Messages tab can be enabled or disabled. In the case the application is used only for displaying</w:t>
+      </w:r>
+      <w:r>
+        <w:t>,</w:t>
+      </w:r>
+      <w:r>
+        <w:t xml:space="preserve"> </w:t>
+      </w:r>
+      <w:r>
+        <w:t xml:space="preserve">it is </w:t>
+      </w:r>
+      <w:r>
+        <w:t>recommend</w:t>
+      </w:r>
+      <w:r>
+        <w:t>ed</w:t>
+      </w:r>
+      <w:r>
+        <w:t xml:space="preserve"> to disable it as it improves the performances and uses less PC resources. This window is intended for quick </w:t>
+      </w:r>
+      <w:r>
+        <w:t>analysis</w:t>
+      </w:r>
+      <w:r>
+        <w:t xml:space="preserve"> tasks and should not be used for long sessions.</w:t>
       </w:r>
     </w:p>
     <w:p>
@@ -5720,13 +5959,13 @@
         <w:pStyle w:val="Heading1"/>
         <w:jc w:val="center"/>
       </w:pPr>
-      <w:bookmarkStart w:id="18" w:name="_Toc334523348"/>
-      <w:bookmarkStart w:id="19" w:name="_Toc340146199"/>
+      <w:bookmarkStart w:id="19" w:name="_Toc334523348"/>
+      <w:bookmarkStart w:id="20" w:name="_Toc340219138"/>
       <w:r>
         <w:t>Data Item Presence</w:t>
       </w:r>
-      <w:bookmarkEnd w:id="18"/>
       <w:bookmarkEnd w:id="19"/>
+      <w:bookmarkEnd w:id="20"/>
     </w:p>
     <w:p/>
     <w:p>
@@ -5754,9 +5993,9 @@
         <w:pStyle w:val="Heading3"/>
         <w:jc w:val="center"/>
       </w:pPr>
-      <w:bookmarkStart w:id="20" w:name="_Toc339806389"/>
-      <w:bookmarkStart w:id="21" w:name="_Toc334523349"/>
-      <w:bookmarkStart w:id="22" w:name="_Toc336514069"/>
+      <w:bookmarkStart w:id="21" w:name="_Toc339806389"/>
+      <w:bookmarkStart w:id="22" w:name="_Toc334523349"/>
+      <w:bookmarkStart w:id="23" w:name="_Toc336514069"/>
       <w:r>
         <w:rPr>
           <w:rStyle w:val="DocumentMapChar"/>
@@ -5810,14 +6049,14 @@
           </wp:inline>
         </w:drawing>
       </w:r>
-      <w:bookmarkEnd w:id="20"/>
+      <w:bookmarkEnd w:id="21"/>
     </w:p>
     <w:p>
       <w:pPr>
         <w:pStyle w:val="Heading3"/>
         <w:jc w:val="center"/>
       </w:pPr>
-      <w:bookmarkStart w:id="23" w:name="_Toc340146200"/>
+      <w:bookmarkStart w:id="24" w:name="_Toc340219139"/>
       <w:r>
         <w:t>Figure 5</w:t>
       </w:r>
@@ -5827,9 +6066,14 @@
       <w:r>
         <w:t>presences</w:t>
       </w:r>
-      <w:bookmarkEnd w:id="21"/>
       <w:bookmarkEnd w:id="22"/>
       <w:bookmarkEnd w:id="23"/>
+      <w:bookmarkEnd w:id="24"/>
+    </w:p>
+    <w:p>
+      <w:r>
+        <w:br w:type="page"/>
+      </w:r>
     </w:p>
     <w:p/>
     <w:p>
@@ -5895,7 +6139,6 @@
         <w:ind w:left="1080"/>
       </w:pPr>
       <w:r>
-        <w:lastRenderedPageBreak/>
         <w:t>CAT 034</w:t>
       </w:r>
     </w:p>
@@ -5956,13 +6199,13 @@
         <w:pStyle w:val="Heading1"/>
         <w:jc w:val="center"/>
       </w:pPr>
-      <w:bookmarkStart w:id="24" w:name="_Toc334523350"/>
-      <w:bookmarkStart w:id="25" w:name="_Toc340146201"/>
+      <w:bookmarkStart w:id="25" w:name="_Toc334523350"/>
+      <w:bookmarkStart w:id="26" w:name="_Toc340219140"/>
       <w:r>
         <w:t>Data Item View</w:t>
       </w:r>
-      <w:bookmarkEnd w:id="24"/>
       <w:bookmarkEnd w:id="25"/>
+      <w:bookmarkEnd w:id="26"/>
     </w:p>
     <w:p/>
     <w:p>
@@ -5990,7 +6233,7 @@
         <w:pStyle w:val="Heading3"/>
         <w:jc w:val="center"/>
       </w:pPr>
-      <w:bookmarkStart w:id="26" w:name="_Toc339806392"/>
+      <w:bookmarkStart w:id="27" w:name="_Toc339806392"/>
       <w:r>
         <w:rPr>
           <w:rStyle w:val="SubtleEmphasis"/>
@@ -5998,7 +6241,7 @@
         </w:rPr>
         <w:drawing>
           <wp:inline distT="0" distB="0" distL="0" distR="0">
-            <wp:extent cx="4727879" cy="4516341"/>
+            <wp:extent cx="4725478" cy="3804250"/>
             <wp:effectExtent l="19050" t="0" r="0" b="0"/>
             <wp:docPr id="5" name="Picture 3" descr="C:\Users\bhdca\Desktop\Documentation\Data Item View.jpg"/>
             <wp:cNvGraphicFramePr>
@@ -6023,7 +6266,7 @@
                   <pic:spPr bwMode="auto">
                     <a:xfrm>
                       <a:off x="0" y="0"/>
-                      <a:ext cx="4730750" cy="4519084"/>
+                      <a:ext cx="4730750" cy="3808494"/>
                     </a:xfrm>
                     <a:prstGeom prst="rect">
                       <a:avLst/>
@@ -6042,25 +6285,25 @@
           </wp:inline>
         </w:drawing>
       </w:r>
-      <w:bookmarkEnd w:id="26"/>
+      <w:bookmarkEnd w:id="27"/>
     </w:p>
     <w:p>
       <w:pPr>
         <w:pStyle w:val="Heading3"/>
         <w:jc w:val="center"/>
       </w:pPr>
-      <w:bookmarkStart w:id="27" w:name="_Toc334523351"/>
-      <w:bookmarkStart w:id="28" w:name="_Toc336514070"/>
-      <w:bookmarkStart w:id="29" w:name="_Toc340146202"/>
+      <w:bookmarkStart w:id="28" w:name="_Toc334523351"/>
+      <w:bookmarkStart w:id="29" w:name="_Toc336514070"/>
+      <w:bookmarkStart w:id="30" w:name="_Toc340219141"/>
       <w:r>
         <w:t>Figure 6</w:t>
       </w:r>
       <w:r>
         <w:t>: Data Item View</w:t>
       </w:r>
-      <w:bookmarkEnd w:id="27"/>
       <w:bookmarkEnd w:id="28"/>
       <w:bookmarkEnd w:id="29"/>
+      <w:bookmarkEnd w:id="30"/>
     </w:p>
     <w:p>
       <w:r>
@@ -6072,8 +6315,8 @@
         <w:pStyle w:val="Heading1"/>
         <w:jc w:val="center"/>
       </w:pPr>
-      <w:bookmarkStart w:id="30" w:name="_Toc334523352"/>
-      <w:bookmarkStart w:id="31" w:name="_Toc340146203"/>
+      <w:bookmarkStart w:id="31" w:name="_Toc334523352"/>
+      <w:bookmarkStart w:id="32" w:name="_Toc340219142"/>
       <w:r>
         <w:lastRenderedPageBreak/>
         <w:t>View by</w:t>
@@ -6084,8 +6327,8 @@
       <w:r>
         <w:t xml:space="preserve"> Code</w:t>
       </w:r>
-      <w:bookmarkEnd w:id="30"/>
       <w:bookmarkEnd w:id="31"/>
+      <w:bookmarkEnd w:id="32"/>
     </w:p>
     <w:p/>
     <w:p>
@@ -6093,7 +6336,7 @@
         <w:pStyle w:val="Heading3"/>
         <w:jc w:val="center"/>
       </w:pPr>
-      <w:bookmarkStart w:id="32" w:name="_Toc339806395"/>
+      <w:bookmarkStart w:id="33" w:name="_Toc339806395"/>
       <w:r>
         <w:rPr>
           <w:rStyle w:val="SubtleEmphasis"/>
@@ -6138,16 +6381,16 @@
           </wp:inline>
         </w:drawing>
       </w:r>
-      <w:bookmarkEnd w:id="32"/>
+      <w:bookmarkEnd w:id="33"/>
     </w:p>
     <w:p>
       <w:pPr>
         <w:pStyle w:val="Heading3"/>
         <w:jc w:val="center"/>
       </w:pPr>
-      <w:bookmarkStart w:id="33" w:name="_Toc334523353"/>
-      <w:bookmarkStart w:id="34" w:name="_Toc336514071"/>
-      <w:bookmarkStart w:id="35" w:name="_Toc340146204"/>
+      <w:bookmarkStart w:id="34" w:name="_Toc334523353"/>
+      <w:bookmarkStart w:id="35" w:name="_Toc336514071"/>
+      <w:bookmarkStart w:id="36" w:name="_Toc340219143"/>
       <w:r>
         <w:t>Figure 7</w:t>
       </w:r>
@@ -6160,9 +6403,9 @@
       <w:r>
         <w:t xml:space="preserve"> code</w:t>
       </w:r>
-      <w:bookmarkEnd w:id="33"/>
       <w:bookmarkEnd w:id="34"/>
       <w:bookmarkEnd w:id="35"/>
+      <w:bookmarkEnd w:id="36"/>
     </w:p>
     <w:p>
       <w:pPr>
@@ -6273,17 +6516,17 @@
         <w:pStyle w:val="Heading1"/>
         <w:jc w:val="center"/>
       </w:pPr>
-      <w:bookmarkStart w:id="36" w:name="_Toc334523354"/>
-      <w:bookmarkStart w:id="37" w:name="_Toc340146205"/>
+      <w:bookmarkStart w:id="37" w:name="_Toc334523354"/>
+      <w:bookmarkStart w:id="38" w:name="_Toc340219144"/>
       <w:r>
         <w:lastRenderedPageBreak/>
         <w:t>Export</w:t>
       </w:r>
-      <w:bookmarkEnd w:id="36"/>
+      <w:bookmarkEnd w:id="37"/>
       <w:r>
         <w:t xml:space="preserve"> (Earth Plot or GePath)</w:t>
       </w:r>
-      <w:bookmarkEnd w:id="37"/>
+      <w:bookmarkEnd w:id="38"/>
     </w:p>
     <w:p/>
     <w:p>
@@ -6291,7 +6534,7 @@
         <w:pStyle w:val="Heading3"/>
         <w:jc w:val="center"/>
       </w:pPr>
-      <w:bookmarkStart w:id="38" w:name="_Toc339806398"/>
+      <w:bookmarkStart w:id="39" w:name="_Toc339806398"/>
       <w:r>
         <w:rPr>
           <w:rStyle w:val="SubtleEmphasis"/>
@@ -6343,16 +6586,16 @@
           </wp:inline>
         </w:drawing>
       </w:r>
-      <w:bookmarkEnd w:id="38"/>
+      <w:bookmarkEnd w:id="39"/>
     </w:p>
     <w:p>
       <w:pPr>
         <w:pStyle w:val="Heading3"/>
         <w:jc w:val="center"/>
       </w:pPr>
-      <w:bookmarkStart w:id="39" w:name="_Toc334523355"/>
-      <w:bookmarkStart w:id="40" w:name="_Toc336514072"/>
-      <w:bookmarkStart w:id="41" w:name="_Toc340146206"/>
+      <w:bookmarkStart w:id="40" w:name="_Toc334523355"/>
+      <w:bookmarkStart w:id="41" w:name="_Toc336514072"/>
+      <w:bookmarkStart w:id="42" w:name="_Toc340219145"/>
       <w:r>
         <w:t>Figure 8</w:t>
       </w:r>
@@ -6365,9 +6608,9 @@
       <w:r>
         <w:t xml:space="preserve"> code</w:t>
       </w:r>
-      <w:bookmarkEnd w:id="39"/>
       <w:bookmarkEnd w:id="40"/>
       <w:bookmarkEnd w:id="41"/>
+      <w:bookmarkEnd w:id="42"/>
     </w:p>
     <w:p/>
     <w:p>
@@ -6375,7 +6618,7 @@
         <w:pStyle w:val="Heading3"/>
         <w:jc w:val="center"/>
       </w:pPr>
-      <w:bookmarkStart w:id="42" w:name="_Toc339806400"/>
+      <w:bookmarkStart w:id="43" w:name="_Toc339806400"/>
       <w:r>
         <w:rPr>
           <w:rStyle w:val="SubtleEmphasis"/>
@@ -6383,7 +6626,7 @@
         </w:rPr>
         <w:drawing>
           <wp:inline distT="0" distB="0" distL="0" distR="0">
-            <wp:extent cx="6652094" cy="4277802"/>
+            <wp:extent cx="6649169" cy="4063041"/>
             <wp:effectExtent l="19050" t="0" r="0" b="0"/>
             <wp:docPr id="8" name="Picture 6" descr="C:\Users\bhdca\Desktop\Documentation\3D Example of a test flight over BiH exported via ASTERIX SNIFFER.jpg"/>
             <wp:cNvGraphicFramePr>
@@ -6408,7 +6651,7 @@
                   <pic:spPr bwMode="auto">
                     <a:xfrm>
                       <a:off x="0" y="0"/>
-                      <a:ext cx="6651869" cy="4277657"/>
+                      <a:ext cx="6651869" cy="4064691"/>
                     </a:xfrm>
                     <a:prstGeom prst="rect">
                       <a:avLst/>
@@ -6427,7 +6670,7 @@
           </wp:inline>
         </w:drawing>
       </w:r>
-      <w:bookmarkEnd w:id="42"/>
+      <w:bookmarkEnd w:id="43"/>
     </w:p>
     <w:p>
       <w:pPr>
@@ -6437,9 +6680,9 @@
           <w:noProof/>
         </w:rPr>
       </w:pPr>
-      <w:bookmarkStart w:id="43" w:name="_Toc334523356"/>
-      <w:bookmarkStart w:id="44" w:name="_Toc336514073"/>
-      <w:bookmarkStart w:id="45" w:name="_Toc340146207"/>
+      <w:bookmarkStart w:id="44" w:name="_Toc334523356"/>
+      <w:bookmarkStart w:id="45" w:name="_Toc336514073"/>
+      <w:bookmarkStart w:id="46" w:name="_Toc340219146"/>
       <w:r>
         <w:rPr>
           <w:noProof/>
@@ -6476,23 +6719,23 @@
         </w:rPr>
         <w:t>over Bosnia and Herzegovina</w:t>
       </w:r>
-      <w:bookmarkEnd w:id="43"/>
       <w:bookmarkEnd w:id="44"/>
       <w:bookmarkEnd w:id="45"/>
-    </w:p>
-    <w:p>
-      <w:pPr>
-        <w:rPr>
-          <w:noProof/>
-        </w:rPr>
-      </w:pPr>
-    </w:p>
+      <w:bookmarkEnd w:id="46"/>
+    </w:p>
+    <w:p/>
     <w:p>
       <w:pPr>
         <w:ind w:firstLine="720"/>
       </w:pPr>
       <w:r>
-        <w:t>This option decodes and exports a data sample, filtered by a Mode-A code, to either Earth Plot or GePath supported file formats that then can be used to export data into a KML file, used by Google Earth. The final result is possibility to display/visualize a track from the data sample as a 3D track in Google Earth, as shown in Fig</w:t>
+        <w:t xml:space="preserve">This option decodes and exports a data sample, filtered by a Mode-A code, to either Earth Plot or GePath supported file formats that then can be used to export data into a KML file, used by Google Earth. The final result is </w:t>
+      </w:r>
+      <w:r>
+        <w:t xml:space="preserve">the </w:t>
+      </w:r>
+      <w:r>
+        <w:t>possibility to display/visualize a track from the data sample as a 3D track in Google Earth, as shown in Fig</w:t>
       </w:r>
       <w:r>
         <w:t>ure 9</w:t>
@@ -6526,9 +6769,9 @@
         </w:rPr>
         <w:t>.</w:t>
       </w:r>
-      <w:bookmarkStart w:id="46" w:name="_GoBack"/>
-      <w:bookmarkStart w:id="47" w:name="_Toc334523357"/>
-      <w:bookmarkEnd w:id="46"/>
+      <w:bookmarkStart w:id="47" w:name="_GoBack"/>
+      <w:bookmarkStart w:id="48" w:name="_Toc334523357"/>
+      <w:bookmarkEnd w:id="47"/>
     </w:p>
     <w:p>
       <w:pPr>
@@ -6538,7 +6781,7 @@
           <w:noProof/>
         </w:rPr>
       </w:pPr>
-      <w:bookmarkStart w:id="48" w:name="_Toc340146208"/>
+      <w:bookmarkStart w:id="49" w:name="_Toc340219147"/>
       <w:r>
         <w:rPr>
           <w:noProof/>
@@ -6546,7 +6789,7 @@
         <w:lastRenderedPageBreak/>
         <w:t>Live Display in Google Earth</w:t>
       </w:r>
-      <w:bookmarkEnd w:id="48"/>
+      <w:bookmarkEnd w:id="49"/>
     </w:p>
     <w:p/>
     <w:p>
@@ -6610,14 +6853,14 @@
         <w:pStyle w:val="Heading3"/>
         <w:jc w:val="center"/>
       </w:pPr>
-      <w:bookmarkStart w:id="49" w:name="_Toc340146209"/>
+      <w:bookmarkStart w:id="50" w:name="_Toc340219148"/>
       <w:r>
         <w:t>Figure 10</w:t>
       </w:r>
       <w:r>
         <w:t>: Live display in Google Earth</w:t>
       </w:r>
-      <w:bookmarkEnd w:id="49"/>
+      <w:bookmarkEnd w:id="50"/>
     </w:p>
     <w:p/>
     <w:p>
@@ -6817,7 +7060,7 @@
         <w:pStyle w:val="Heading3"/>
         <w:jc w:val="center"/>
       </w:pPr>
-      <w:bookmarkStart w:id="50" w:name="_Toc340146210"/>
+      <w:bookmarkStart w:id="51" w:name="_Toc340219149"/>
       <w:r>
         <w:t>Figure 11</w:t>
       </w:r>
@@ -6827,7 +7070,7 @@
       <w:r>
         <w:t>s of Google Earth</w:t>
       </w:r>
-      <w:bookmarkEnd w:id="50"/>
+      <w:bookmarkEnd w:id="51"/>
     </w:p>
     <w:p>
       <w:pPr>
@@ -6837,7 +7080,7 @@
           <w:noProof/>
         </w:rPr>
       </w:pPr>
-      <w:bookmarkStart w:id="51" w:name="_Toc340146211"/>
+      <w:bookmarkStart w:id="52" w:name="_Toc340219150"/>
       <w:r>
         <w:rPr>
           <w:noProof/>
@@ -6862,8 +7105,8 @@
         </w:rPr>
         <w:t xml:space="preserve"> Display</w:t>
       </w:r>
-      <w:bookmarkEnd w:id="47"/>
-      <w:bookmarkEnd w:id="51"/>
+      <w:bookmarkEnd w:id="48"/>
+      <w:bookmarkEnd w:id="52"/>
     </w:p>
     <w:p/>
     <w:p>
@@ -7252,13 +7495,27 @@
           <w:i/>
           <w:noProof/>
         </w:rPr>
-        <w:t xml:space="preserve">to have an internet access </w:t>
+        <w:t xml:space="preserve">to have an internet </w:t>
       </w:r>
       <w:r>
         <w:rPr>
           <w:i/>
           <w:noProof/>
         </w:rPr>
+        <w:t xml:space="preserve">connection </w:t>
+      </w:r>
+      <w:r>
+        <w:rPr>
+          <w:i/>
+          <w:noProof/>
+        </w:rPr>
+        <w:t xml:space="preserve"> </w:t>
+      </w:r>
+      <w:r>
+        <w:rPr>
+          <w:i/>
+          <w:noProof/>
+        </w:rPr>
         <w:t xml:space="preserve">so application is able to cache </w:t>
       </w:r>
       <w:r>
@@ -7280,14 +7537,42 @@
           <w:i/>
           <w:noProof/>
         </w:rPr>
-        <w:t xml:space="preserve"> zoom </w:t>
+        <w:t xml:space="preserve"> </w:t>
       </w:r>
       <w:r>
         <w:rPr>
           <w:i/>
           <w:noProof/>
         </w:rPr>
-        <w:t xml:space="preserve">in so </w:t>
+        <w:t>“</w:t>
+      </w:r>
+      <w:r>
+        <w:rPr>
+          <w:i/>
+          <w:noProof/>
+        </w:rPr>
+        <w:t xml:space="preserve">zoom </w:t>
+      </w:r>
+      <w:r>
+        <w:rPr>
+          <w:i/>
+          <w:noProof/>
+        </w:rPr>
+        <w:t>in</w:t>
+      </w:r>
+      <w:r>
+        <w:rPr>
+          <w:i/>
+          <w:noProof/>
+        </w:rPr>
+        <w:t>”</w:t>
+      </w:r>
+      <w:r>
+        <w:rPr>
+          <w:i/>
+          <w:noProof/>
+        </w:rPr>
+        <w:t xml:space="preserve"> so </w:t>
       </w:r>
       <w:r>
         <w:rPr>
@@ -7417,8 +7702,8 @@
           <w:noProof/>
         </w:rPr>
       </w:pPr>
-      <w:bookmarkStart w:id="52" w:name="_Toc336514075"/>
-      <w:bookmarkStart w:id="53" w:name="_Toc340146212"/>
+      <w:bookmarkStart w:id="53" w:name="_Toc336514075"/>
+      <w:bookmarkStart w:id="54" w:name="_Toc340219151"/>
       <w:r>
         <w:rPr>
           <w:noProof/>
@@ -7437,8 +7722,8 @@
         </w:rPr>
         <w:t>Map with user defined and Google terrain overlay</w:t>
       </w:r>
-      <w:bookmarkEnd w:id="52"/>
       <w:bookmarkEnd w:id="53"/>
+      <w:bookmarkEnd w:id="54"/>
     </w:p>
     <w:p/>
     <w:p>
@@ -7608,8 +7893,8 @@
           <w:noProof/>
         </w:rPr>
       </w:pPr>
-      <w:bookmarkStart w:id="54" w:name="_Toc336514076"/>
-      <w:bookmarkStart w:id="55" w:name="_Toc340146213"/>
+      <w:bookmarkStart w:id="55" w:name="_Toc336514076"/>
+      <w:bookmarkStart w:id="56" w:name="_Toc340219152"/>
       <w:r>
         <w:rPr>
           <w:noProof/>
@@ -7622,8 +7907,8 @@
         </w:rPr>
         <w:t>: Passive display no filter</w:t>
       </w:r>
-      <w:bookmarkEnd w:id="54"/>
       <w:bookmarkEnd w:id="55"/>
+      <w:bookmarkEnd w:id="56"/>
     </w:p>
     <w:p>
       <w:pPr>
@@ -7690,22 +7975,22 @@
         <w:pStyle w:val="Heading3"/>
         <w:jc w:val="center"/>
       </w:pPr>
-      <w:bookmarkStart w:id="56" w:name="_Toc336514077"/>
-      <w:bookmarkStart w:id="57" w:name="_Toc340146214"/>
+      <w:bookmarkStart w:id="57" w:name="_Toc336514077"/>
+      <w:bookmarkStart w:id="58" w:name="_Toc340219153"/>
       <w:r>
         <w:t>Figure 14</w:t>
       </w:r>
       <w:r>
         <w:t xml:space="preserve">: Passive filter – </w:t>
       </w:r>
-      <w:bookmarkEnd w:id="56"/>
+      <w:bookmarkEnd w:id="57"/>
       <w:r>
         <w:t>by Mode-A</w:t>
       </w:r>
       <w:r>
         <w:t xml:space="preserve"> code</w:t>
       </w:r>
-      <w:bookmarkEnd w:id="57"/>
+      <w:bookmarkEnd w:id="58"/>
     </w:p>
     <w:p/>
     <w:p>
@@ -7722,7 +8007,13 @@
         <w:t>can be done via</w:t>
       </w:r>
       <w:r>
-        <w:t xml:space="preserve"> mouse middle button</w:t>
+        <w:t xml:space="preserve"> mouse middle</w:t>
+      </w:r>
+      <w:r>
+        <w:t>/scroll</w:t>
+      </w:r>
+      <w:r>
+        <w:t xml:space="preserve"> button</w:t>
       </w:r>
       <w:r>
         <w:t>. Ma</w:t>
@@ -7734,7 +8025,13 @@
         <w:t xml:space="preserve"> can be moved</w:t>
       </w:r>
       <w:r>
-        <w:t xml:space="preserve"> in any direction using mouse</w:t>
+        <w:t xml:space="preserve"> in any direction using </w:t>
+      </w:r>
+      <w:r>
+        <w:t xml:space="preserve">the </w:t>
+      </w:r>
+      <w:r>
+        <w:t>mouse</w:t>
       </w:r>
       <w:r>
         <w:t xml:space="preserve"> while holding the right mouse button pressed. Both functions are also provided via </w:t>
@@ -7748,7 +8045,6 @@
         <w:pStyle w:val="Heading1"/>
         <w:jc w:val="center"/>
       </w:pPr>
-      <w:bookmarkStart w:id="58" w:name="_Toc340146215"/>
     </w:p>
     <w:p>
       <w:pPr>
@@ -7770,11 +8066,12 @@
         <w:pStyle w:val="Heading1"/>
         <w:jc w:val="center"/>
       </w:pPr>
+      <w:bookmarkStart w:id="59" w:name="_Toc340219154"/>
       <w:r>
         <w:lastRenderedPageBreak/>
         <w:t>Track Label</w:t>
       </w:r>
-      <w:bookmarkEnd w:id="58"/>
+      <w:bookmarkEnd w:id="59"/>
     </w:p>
     <w:p>
       <w:r>
@@ -7786,7 +8083,7 @@
         <w:pStyle w:val="Heading3"/>
         <w:jc w:val="center"/>
       </w:pPr>
-      <w:bookmarkStart w:id="59" w:name="_Toc339806412"/>
+      <w:bookmarkStart w:id="60" w:name="_Toc339806412"/>
       <w:r>
         <w:rPr>
           <w:noProof/>
@@ -7837,14 +8134,14 @@
           </wp:inline>
         </w:drawing>
       </w:r>
-      <w:bookmarkEnd w:id="59"/>
+      <w:bookmarkEnd w:id="60"/>
     </w:p>
     <w:p>
       <w:pPr>
         <w:pStyle w:val="Heading3"/>
         <w:jc w:val="center"/>
       </w:pPr>
-      <w:bookmarkStart w:id="60" w:name="_Toc340146216"/>
+      <w:bookmarkStart w:id="61" w:name="_Toc340219155"/>
       <w:r>
         <w:t>F</w:t>
       </w:r>
@@ -7863,7 +8160,7 @@
       <w:r>
         <w:t>CFL</w:t>
       </w:r>
-      <w:bookmarkEnd w:id="60"/>
+      <w:bookmarkEnd w:id="61"/>
     </w:p>
     <w:p/>
     <w:p>
@@ -7990,8 +8287,22 @@
     </w:p>
     <w:p>
       <w:r>
-        <w:t>To move a label just place the mouse over the label and move it in the desired direction while holding left mouse button. Please note that the label box is shown only when a mouse is over the label.</w:t>
-      </w:r>
+        <w:t>To move a label just place the mouse over the label</w:t>
+      </w:r>
+      <w:r>
+        <w:t xml:space="preserve"> </w:t>
+      </w:r>
+      <w:r>
+        <w:t>and move it in the desired direction while holding left mouse button. Please note that the label box is shown only when a mouse is over the label.</w:t>
+      </w:r>
+    </w:p>
+    <w:p>
+      <w:pPr>
+        <w:pStyle w:val="Heading1"/>
+        <w:rPr>
+          <w:b w:val="0"/>
+        </w:rPr>
+      </w:pPr>
     </w:p>
     <w:p>
       <w:pPr>
@@ -8001,23 +8312,14 @@
           <w:b w:val="0"/>
         </w:rPr>
       </w:pPr>
-      <w:bookmarkStart w:id="61" w:name="_Toc340146217"/>
-    </w:p>
-    <w:p>
-      <w:pPr>
-        <w:pStyle w:val="Heading1"/>
-        <w:jc w:val="center"/>
+      <w:bookmarkStart w:id="62" w:name="_Toc340219156"/>
+      <w:r>
         <w:rPr>
           <w:b w:val="0"/>
         </w:rPr>
-      </w:pPr>
-      <w:r>
-        <w:rPr>
-          <w:b w:val="0"/>
-        </w:rPr>
         <w:t>Display Attributes</w:t>
       </w:r>
-      <w:bookmarkEnd w:id="61"/>
+      <w:bookmarkEnd w:id="62"/>
     </w:p>
     <w:p/>
     <w:p>
@@ -8039,16 +8341,24 @@
         <w:t xml:space="preserve"> or by right button mouse click from the</w:t>
       </w:r>
       <w:r>
-        <w:t xml:space="preserve"> Display Window. It </w:t>
-      </w:r>
-      <w:r>
-        <w:t>provide</w:t>
-      </w:r>
-      <w:r>
-        <w:t>s</w:t>
-      </w:r>
-      <w:r>
-        <w:t xml:space="preserve"> the option to open up the Display Attributes Window. This wi</w:t>
+        <w:t xml:space="preserve"> Display Window </w:t>
+      </w:r>
+      <w:del w:id="63" w:author="bhdca" w:date="2012-11-09T10:02:00Z">
+        <w:r>
+          <w:delText xml:space="preserve"> </w:delText>
+        </w:r>
+      </w:del>
+      <w:r>
+        <w:t xml:space="preserve">where an </w:t>
+      </w:r>
+      <w:r>
+        <w:t>option to open up the Display Attributes Window</w:t>
+      </w:r>
+      <w:r>
+        <w:t xml:space="preserve"> is shown</w:t>
+      </w:r>
+      <w:r>
+        <w:t>. This wi</w:t>
       </w:r>
       <w:r>
         <w:t xml:space="preserve">ndow is used to adjust </w:t>
@@ -8058,6 +8368,9 @@
       </w:r>
       <w:r>
         <w:t xml:space="preserve">as shown </w:t>
+      </w:r>
+      <w:r>
+        <w:t xml:space="preserve">in </w:t>
       </w:r>
       <w:r>
         <w:t>Figure 16</w:t>
@@ -8068,7 +8381,7 @@
         <w:pStyle w:val="Heading3"/>
         <w:jc w:val="center"/>
       </w:pPr>
-      <w:bookmarkStart w:id="62" w:name="_Toc339806415"/>
+      <w:bookmarkStart w:id="64" w:name="_Toc339806415"/>
       <w:r>
         <w:rPr>
           <w:rStyle w:val="SubtleEmphasis"/>
@@ -8120,15 +8433,15 @@
           </wp:inline>
         </w:drawing>
       </w:r>
-      <w:bookmarkEnd w:id="62"/>
+      <w:bookmarkEnd w:id="64"/>
     </w:p>
     <w:p>
       <w:pPr>
         <w:pStyle w:val="Heading3"/>
         <w:jc w:val="center"/>
       </w:pPr>
-      <w:bookmarkStart w:id="63" w:name="_Toc336514078"/>
-      <w:bookmarkStart w:id="64" w:name="_Toc340146218"/>
+      <w:bookmarkStart w:id="65" w:name="_Toc336514078"/>
+      <w:bookmarkStart w:id="66" w:name="_Toc340219157"/>
       <w:r>
         <w:t>Figure 1</w:t>
       </w:r>
@@ -8138,8 +8451,8 @@
       <w:r>
         <w:t>: Menu to Access Display configuration windows</w:t>
       </w:r>
-      <w:bookmarkEnd w:id="63"/>
-      <w:bookmarkEnd w:id="64"/>
+      <w:bookmarkEnd w:id="65"/>
+      <w:bookmarkEnd w:id="66"/>
     </w:p>
     <w:p>
       <w:pPr>
@@ -8162,6 +8475,13 @@
           <w:i/>
         </w:rPr>
         <w:t>Display Item</w:t>
+      </w:r>
+      <w:r>
+        <w:rPr>
+          <w:b/>
+          <w:i/>
+        </w:rPr>
+        <w:t>s</w:t>
       </w:r>
       <w:r>
         <w:t xml:space="preserve">, and then modify an applicable attribute. </w:t>
@@ -8189,7 +8509,7 @@
         <w:pStyle w:val="Heading3"/>
         <w:jc w:val="center"/>
       </w:pPr>
-      <w:bookmarkStart w:id="65" w:name="_Toc339806417"/>
+      <w:bookmarkStart w:id="67" w:name="_Toc339806417"/>
       <w:r>
         <w:rPr>
           <w:rStyle w:val="SubtleEmphasis"/>
@@ -8242,15 +8562,15 @@
           </wp:inline>
         </w:drawing>
       </w:r>
-      <w:bookmarkEnd w:id="65"/>
+      <w:bookmarkEnd w:id="67"/>
     </w:p>
     <w:p>
       <w:pPr>
         <w:pStyle w:val="Heading3"/>
         <w:jc w:val="center"/>
       </w:pPr>
-      <w:bookmarkStart w:id="66" w:name="_Toc336514079"/>
-      <w:bookmarkStart w:id="67" w:name="_Toc340146219"/>
+      <w:bookmarkStart w:id="68" w:name="_Toc336514079"/>
+      <w:bookmarkStart w:id="69" w:name="_Toc340219158"/>
       <w:r>
         <w:t>Figure 1</w:t>
       </w:r>
@@ -8260,8 +8580,19 @@
       <w:r>
         <w:t>: Display Attributes</w:t>
       </w:r>
-      <w:bookmarkEnd w:id="66"/>
-      <w:bookmarkEnd w:id="67"/>
+      <w:bookmarkEnd w:id="68"/>
+      <w:bookmarkEnd w:id="69"/>
+    </w:p>
+    <w:p>
+      <w:pPr>
+        <w:ind w:firstLine="720"/>
+      </w:pPr>
+      <w:r>
+        <w:t>Display attributes window is accessed by the right button mouse click from the Display Window that then provides the option to open up the Display Item</w:t>
+      </w:r>
+      <w:r>
+        <w:t>.</w:t>
+      </w:r>
     </w:p>
     <w:p>
       <w:pPr>
@@ -8271,33 +8602,14 @@
           <w:b w:val="0"/>
         </w:rPr>
       </w:pPr>
-    </w:p>
-    <w:p>
-      <w:pPr>
-        <w:pStyle w:val="Heading1"/>
-        <w:jc w:val="center"/>
+      <w:bookmarkStart w:id="70" w:name="_Toc340219159"/>
+      <w:r>
         <w:rPr>
           <w:b w:val="0"/>
         </w:rPr>
-      </w:pPr>
-    </w:p>
-    <w:p>
-      <w:pPr>
-        <w:pStyle w:val="Heading1"/>
-        <w:jc w:val="center"/>
-        <w:rPr>
-          <w:b w:val="0"/>
-        </w:rPr>
-      </w:pPr>
-      <w:bookmarkStart w:id="68" w:name="_Toc340146220"/>
-      <w:r>
-        <w:rPr>
-          <w:b w:val="0"/>
-        </w:rPr>
-        <w:lastRenderedPageBreak/>
         <w:t>Display Items</w:t>
       </w:r>
-      <w:bookmarkEnd w:id="68"/>
+      <w:bookmarkEnd w:id="70"/>
     </w:p>
     <w:p>
       <w:pPr>
@@ -8310,12 +8622,13 @@
         <w:pStyle w:val="Heading3"/>
         <w:jc w:val="center"/>
       </w:pPr>
-      <w:bookmarkStart w:id="69" w:name="_Toc339806420"/>
+      <w:bookmarkStart w:id="71" w:name="_Toc339806420"/>
       <w:r>
         <w:rPr>
           <w:rStyle w:val="SubtleEmphasis"/>
           <w:noProof/>
         </w:rPr>
+        <w:lastRenderedPageBreak/>
         <w:drawing>
           <wp:inline distT="0" distB="0" distL="0" distR="0">
             <wp:extent cx="1259205" cy="1863090"/>
@@ -8362,15 +8675,15 @@
           </wp:inline>
         </w:drawing>
       </w:r>
-      <w:bookmarkEnd w:id="69"/>
+      <w:bookmarkEnd w:id="71"/>
     </w:p>
     <w:p>
       <w:pPr>
         <w:pStyle w:val="Heading3"/>
         <w:jc w:val="center"/>
       </w:pPr>
-      <w:bookmarkStart w:id="70" w:name="_Toc336514080"/>
-      <w:bookmarkStart w:id="71" w:name="_Toc340146221"/>
+      <w:bookmarkStart w:id="72" w:name="_Toc336514080"/>
+      <w:bookmarkStart w:id="73" w:name="_Toc340219160"/>
       <w:r>
         <w:t>Figure 1</w:t>
       </w:r>
@@ -8380,8 +8693,8 @@
       <w:r>
         <w:t>: Display Items</w:t>
       </w:r>
-      <w:bookmarkEnd w:id="70"/>
-      <w:bookmarkEnd w:id="71"/>
+      <w:bookmarkEnd w:id="72"/>
+      <w:bookmarkEnd w:id="73"/>
     </w:p>
     <w:p>
       <w:pPr>
@@ -8389,16 +8702,11 @@
       </w:pPr>
     </w:p>
     <w:p>
-      <w:pPr>
-        <w:ind w:firstLine="720"/>
-      </w:pPr>
-      <w:r>
-        <w:t>Display attributes window is accessed by the right button mouse click from the Display Window that then provides the option to open up the Display Item</w:t>
-      </w:r>
-    </w:p>
-    <w:p>
-      <w:r>
-        <w:t xml:space="preserve">Display Item </w:t>
+      <w:r>
+        <w:t>Display Item</w:t>
+      </w:r>
+      <w:r>
+        <w:t xml:space="preserve">s option </w:t>
       </w:r>
       <w:r>
         <w:t>provides a simple way to dynamically enable/disable specific data item on the display. The selection gets saved between application sessions.</w:t>
@@ -8412,14 +8720,14 @@
           <w:b w:val="0"/>
         </w:rPr>
       </w:pPr>
-      <w:bookmarkStart w:id="72" w:name="_Toc340146222"/>
+      <w:bookmarkStart w:id="74" w:name="_Toc340219161"/>
       <w:r>
         <w:rPr>
           <w:b w:val="0"/>
         </w:rPr>
         <w:t>Label Attributes</w:t>
       </w:r>
-      <w:bookmarkEnd w:id="72"/>
+      <w:bookmarkEnd w:id="74"/>
     </w:p>
     <w:p/>
     <w:p>
@@ -8436,13 +8744,43 @@
         <w:t>the “Update” button</w:t>
       </w:r>
       <w:r>
-        <w:t>. Once satisfied with the selection the settings can be saved using “Save”</w:t>
+        <w:t xml:space="preserve">. </w:t>
+      </w:r>
+      <w:r>
+        <w:t>Satisfactory</w:t>
+      </w:r>
+      <w:r>
+        <w:t xml:space="preserve"> selection </w:t>
+      </w:r>
+      <w:r>
+        <w:t xml:space="preserve">of </w:t>
+      </w:r>
+      <w:r>
+        <w:t xml:space="preserve">the settings can be saved using </w:t>
+      </w:r>
+      <w:r>
+        <w:t xml:space="preserve">the </w:t>
+      </w:r>
+      <w:r>
+        <w:t>“Save”</w:t>
       </w:r>
       <w:r>
         <w:t xml:space="preserve"> but</w:t>
       </w:r>
       <w:r>
-        <w:t>ton so they persist</w:t>
+        <w:t>ton</w:t>
+      </w:r>
+      <w:r>
+        <w:t xml:space="preserve">, in which case </w:t>
+      </w:r>
+      <w:r>
+        <w:t xml:space="preserve">they </w:t>
+      </w:r>
+      <w:r>
+        <w:t xml:space="preserve">will </w:t>
+      </w:r>
+      <w:r>
+        <w:t>persist</w:t>
       </w:r>
       <w:r>
         <w:t xml:space="preserve"> between sessions.</w:t>
@@ -8458,7 +8796,7 @@
         <w:pStyle w:val="Heading3"/>
         <w:jc w:val="center"/>
       </w:pPr>
-      <w:bookmarkStart w:id="73" w:name="_Toc339806423"/>
+      <w:bookmarkStart w:id="75" w:name="_Toc339806423"/>
       <w:r>
         <w:rPr>
           <w:rStyle w:val="SubtleEmphasis"/>
@@ -8511,15 +8849,15 @@
           </wp:inline>
         </w:drawing>
       </w:r>
-      <w:bookmarkEnd w:id="73"/>
+      <w:bookmarkEnd w:id="75"/>
     </w:p>
     <w:p>
       <w:pPr>
         <w:pStyle w:val="Heading3"/>
         <w:jc w:val="center"/>
       </w:pPr>
-      <w:bookmarkStart w:id="74" w:name="_Toc336514081"/>
-      <w:bookmarkStart w:id="75" w:name="_Toc340146223"/>
+      <w:bookmarkStart w:id="76" w:name="_Toc336514081"/>
+      <w:bookmarkStart w:id="77" w:name="_Toc340219162"/>
       <w:r>
         <w:t>Figure 1</w:t>
       </w:r>
@@ -8529,8 +8867,8 @@
       <w:r>
         <w:t>: Label Attributes Picker</w:t>
       </w:r>
-      <w:bookmarkEnd w:id="74"/>
-      <w:bookmarkEnd w:id="75"/>
+      <w:bookmarkEnd w:id="76"/>
+      <w:bookmarkEnd w:id="77"/>
     </w:p>
     <w:p>
       <w:pPr>
@@ -8558,11 +8896,11 @@
         <w:pStyle w:val="Heading1"/>
         <w:jc w:val="center"/>
       </w:pPr>
-      <w:bookmarkStart w:id="76" w:name="_Toc340146224"/>
+      <w:bookmarkStart w:id="78" w:name="_Toc340219163"/>
       <w:r>
         <w:t>Choosing Category to Process</w:t>
       </w:r>
-      <w:bookmarkEnd w:id="76"/>
+      <w:bookmarkEnd w:id="78"/>
     </w:p>
     <w:p/>
     <w:p>
@@ -8625,17 +8963,17 @@
         <w:pStyle w:val="Heading3"/>
         <w:jc w:val="center"/>
       </w:pPr>
-      <w:bookmarkStart w:id="77" w:name="_Toc336514082"/>
-      <w:bookmarkStart w:id="78" w:name="_Toc334523368"/>
-      <w:bookmarkStart w:id="79" w:name="_Toc340146225"/>
+      <w:bookmarkStart w:id="79" w:name="_Toc336514082"/>
+      <w:bookmarkStart w:id="80" w:name="_Toc340219164"/>
+      <w:bookmarkStart w:id="81" w:name="_Toc334523368"/>
       <w:r>
         <w:t>Figure 20</w:t>
       </w:r>
       <w:r>
         <w:t>: Category decoder selector</w:t>
       </w:r>
-      <w:bookmarkEnd w:id="77"/>
       <w:bookmarkEnd w:id="79"/>
+      <w:bookmarkEnd w:id="80"/>
     </w:p>
     <w:p/>
     <w:p>
@@ -8643,10 +8981,22 @@
         <w:ind w:firstLine="720"/>
       </w:pPr>
       <w:r>
-        <w:t>This option lets you choose what ASTERIX Category to process</w:t>
-      </w:r>
-      <w:r>
-        <w:t xml:space="preserve"> and what to ignore.</w:t>
+        <w:t xml:space="preserve">This option </w:t>
+      </w:r>
+      <w:r>
+        <w:t xml:space="preserve">allows the user to choose which </w:t>
+      </w:r>
+      <w:r>
+        <w:t>ASTERIX Category to process</w:t>
+      </w:r>
+      <w:r>
+        <w:t xml:space="preserve"> and </w:t>
+      </w:r>
+      <w:r>
+        <w:t>which</w:t>
+      </w:r>
+      <w:r>
+        <w:t xml:space="preserve"> to ignore.</w:t>
       </w:r>
     </w:p>
     <w:p>
@@ -8697,7 +9047,7 @@
         <w:pStyle w:val="Heading1"/>
         <w:jc w:val="center"/>
       </w:pPr>
-      <w:bookmarkStart w:id="80" w:name="_Toc340146226"/>
+      <w:bookmarkStart w:id="82" w:name="_Toc340219165"/>
       <w:r>
         <w:lastRenderedPageBreak/>
         <w:t>ASTERIX Recording</w:t>
@@ -8705,7 +9055,7 @@
       <w:r>
         <w:t xml:space="preserve"> &amp; Forwarding</w:t>
       </w:r>
-      <w:bookmarkEnd w:id="80"/>
+      <w:bookmarkEnd w:id="82"/>
     </w:p>
     <w:p/>
     <w:p>
@@ -8768,14 +9118,14 @@
         <w:pStyle w:val="Heading3"/>
         <w:jc w:val="center"/>
       </w:pPr>
-      <w:bookmarkStart w:id="81" w:name="_Toc340146227"/>
+      <w:bookmarkStart w:id="83" w:name="_Toc340219166"/>
       <w:r>
         <w:t>Figure 21</w:t>
       </w:r>
       <w:r>
         <w:t>: Data Recording and Forwarding</w:t>
       </w:r>
-      <w:bookmarkEnd w:id="81"/>
+      <w:bookmarkEnd w:id="83"/>
       <w:r>
         <w:t xml:space="preserve"> </w:t>
       </w:r>
@@ -8798,10 +9148,31 @@
         <w:ind w:firstLine="720"/>
       </w:pPr>
       <w:r>
-        <w:t xml:space="preserve">Provides </w:t>
-      </w:r>
-      <w:r>
-        <w:t xml:space="preserve">capability to record up to 5 data streams + one that can be enabled from the Main Window. The data is stored in the destination directory with the </w:t>
+        <w:t>This function p</w:t>
+      </w:r>
+      <w:r>
+        <w:t xml:space="preserve">rovides </w:t>
+      </w:r>
+      <w:r>
+        <w:t xml:space="preserve">the </w:t>
+      </w:r>
+      <w:r>
+        <w:t xml:space="preserve">capability to record up to 5 data streams </w:t>
+      </w:r>
+      <w:r>
+        <w:t>plus</w:t>
+      </w:r>
+      <w:r>
+        <w:t xml:space="preserve"> of</w:t>
+      </w:r>
+      <w:r>
+        <w:t xml:space="preserve"> one that can be enabled from the Main Window. The data is stored in the destination directory</w:t>
+      </w:r>
+      <w:r>
+        <w:t>. The recorded data file has</w:t>
+      </w:r>
+      <w:r>
+        <w:t xml:space="preserve"> the </w:t>
       </w:r>
       <w:r>
         <w:t xml:space="preserve">same </w:t>
@@ -8813,7 +9184,22 @@
         <w:t>as</w:t>
       </w:r>
       <w:r>
-        <w:t xml:space="preserve"> provided during the configuration appended with the recording start date and time. The data is recorded </w:t>
+        <w:t xml:space="preserve"> </w:t>
+      </w:r>
+      <w:r>
+        <w:t>was entered</w:t>
+      </w:r>
+      <w:r>
+        <w:t xml:space="preserve"> during the </w:t>
+      </w:r>
+      <w:r>
+        <w:t>configuration;</w:t>
+      </w:r>
+      <w:r>
+        <w:t xml:space="preserve"> it is </w:t>
+      </w:r>
+      <w:r>
+        <w:t xml:space="preserve">appended with the recording start date and time. The data is recorded </w:t>
       </w:r>
       <w:r>
         <w:t xml:space="preserve">either in the raw format that later </w:t>
@@ -8822,6 +9208,9 @@
         <w:t>can be imported and analyzed/visualized via Local or Google Earth display</w:t>
       </w:r>
       <w:r>
+        <w:t>,</w:t>
+      </w:r>
+      <w:r>
         <w:t xml:space="preserve"> or in replay format to be used for Replaying. Note that </w:t>
       </w:r>
       <w:proofErr w:type="gramStart"/>
@@ -8833,7 +9222,13 @@
         <w:t xml:space="preserve"> </w:t>
       </w:r>
       <w:r>
-        <w:t>recording can be opened by the Asterix Inspector (</w:t>
+        <w:t xml:space="preserve">recording can be opened </w:t>
+      </w:r>
+      <w:r>
+        <w:t xml:space="preserve">with </w:t>
+      </w:r>
+      <w:r>
+        <w:t>the Asterix Inspector (</w:t>
       </w:r>
       <w:hyperlink r:id="rId32" w:history="1">
         <w:r>
@@ -8863,7 +9258,21 @@
     <w:p>
       <w:r>
         <w:tab/>
-        <w:t>Provides capability to forward up to 5 data streams to a different network interface or IP address/port.</w:t>
+      </w:r>
+      <w:r>
+        <w:t>This function p</w:t>
+      </w:r>
+      <w:r>
+        <w:t>rovides</w:t>
+      </w:r>
+      <w:r>
+        <w:t xml:space="preserve"> the</w:t>
+      </w:r>
+      <w:r>
+        <w:t xml:space="preserve"> </w:t>
+      </w:r>
+      <w:r>
+        <w:t>capability to forward up to 5 data streams to a different network interface or IP address/port.</w:t>
       </w:r>
     </w:p>
     <w:p>
@@ -8877,7 +9286,6 @@
           <w:szCs w:val="28"/>
         </w:rPr>
       </w:pPr>
-      <w:bookmarkStart w:id="82" w:name="_Toc340146228"/>
       <w:r>
         <w:br w:type="page"/>
       </w:r>
@@ -8893,13 +9301,14 @@
         <w:pStyle w:val="Heading1"/>
         <w:jc w:val="center"/>
       </w:pPr>
+      <w:bookmarkStart w:id="84" w:name="_Toc340219167"/>
       <w:r>
         <w:t xml:space="preserve">ASTERIX </w:t>
       </w:r>
       <w:r>
         <w:t>Replay</w:t>
       </w:r>
-      <w:bookmarkEnd w:id="82"/>
+      <w:bookmarkEnd w:id="84"/>
     </w:p>
     <w:p/>
     <w:p>
@@ -8962,14 +9371,14 @@
         <w:pStyle w:val="Heading3"/>
         <w:jc w:val="center"/>
       </w:pPr>
-      <w:bookmarkStart w:id="83" w:name="_Toc340146229"/>
+      <w:bookmarkStart w:id="85" w:name="_Toc340219168"/>
       <w:r>
         <w:t>Figure 22</w:t>
       </w:r>
       <w:r>
         <w:t>: ASTERIX Replay</w:t>
       </w:r>
-      <w:bookmarkEnd w:id="83"/>
+      <w:bookmarkEnd w:id="85"/>
     </w:p>
     <w:p>
       <w:pPr>
@@ -8979,13 +9388,24 @@
     <w:p>
       <w:r>
         <w:tab/>
+      </w:r>
+      <w:r>
+        <w:t xml:space="preserve">The </w:t>
+      </w:r>
+      <w:r>
         <w:t xml:space="preserve">Replay function requires an ASTERIX recording (xxx.rply) file that can be recorded using </w:t>
       </w:r>
       <w:r>
         <w:t xml:space="preserve">the </w:t>
       </w:r>
       <w:r>
-        <w:t xml:space="preserve">built in Recorder and selecting </w:t>
+        <w:t>built in Recorder</w:t>
+      </w:r>
+      <w:r>
+        <w:t>. It also requires</w:t>
+      </w:r>
+      <w:r>
+        <w:t xml:space="preserve"> selecting </w:t>
       </w:r>
       <w:r>
         <w:t>an appropriate option. To start Replay it is necessary to define network interface, multicast address and port number and lastly to select recoding</w:t>
@@ -9014,7 +9434,6 @@
           <w:szCs w:val="28"/>
         </w:rPr>
       </w:pPr>
-      <w:bookmarkStart w:id="84" w:name="_Toc340146230"/>
       <w:r>
         <w:br w:type="page"/>
       </w:r>
@@ -9030,10 +9449,11 @@
         <w:pStyle w:val="Heading1"/>
         <w:jc w:val="center"/>
       </w:pPr>
+      <w:bookmarkStart w:id="86" w:name="_Toc340219169"/>
       <w:r>
         <w:t>“Replay” to “Raw”</w:t>
       </w:r>
-      <w:bookmarkEnd w:id="84"/>
+      <w:bookmarkEnd w:id="86"/>
       <w:r>
         <w:t xml:space="preserve"> </w:t>
       </w:r>
@@ -9099,14 +9519,14 @@
         <w:pStyle w:val="Heading3"/>
         <w:jc w:val="center"/>
       </w:pPr>
-      <w:bookmarkStart w:id="85" w:name="_Toc340146231"/>
+      <w:bookmarkStart w:id="87" w:name="_Toc340219170"/>
       <w:r>
         <w:t>Figure 23</w:t>
       </w:r>
       <w:r>
         <w:t>: Replay to Raw format</w:t>
       </w:r>
-      <w:bookmarkEnd w:id="85"/>
+      <w:bookmarkEnd w:id="87"/>
     </w:p>
     <w:p>
       <w:pPr>
@@ -9136,11 +9556,11 @@
         <w:pStyle w:val="Heading1"/>
         <w:jc w:val="center"/>
       </w:pPr>
-      <w:bookmarkStart w:id="86" w:name="_Toc340146232"/>
+      <w:bookmarkStart w:id="88" w:name="_Toc340219171"/>
       <w:r>
         <w:t>Implemented Decoders (so far)</w:t>
       </w:r>
-      <w:bookmarkEnd w:id="86"/>
+      <w:bookmarkEnd w:id="88"/>
     </w:p>
     <w:p/>
     <w:p>
@@ -9951,11 +10371,35 @@
         <w:autoSpaceDN w:val="0"/>
         <w:adjustRightInd w:val="0"/>
         <w:spacing w:after="0" w:line="240" w:lineRule="auto"/>
-        <w:ind w:left="1440"/>
-        <w:rPr>
-          <w:rFonts w:cstheme="minorHAnsi"/>
-        </w:rPr>
-      </w:pPr>
+        <w:rPr>
+          <w:rFonts w:cstheme="minorHAnsi"/>
+        </w:rPr>
+      </w:pPr>
+      <w:r>
+        <w:rPr>
+          <w:rFonts w:cstheme="minorHAnsi"/>
+        </w:rPr>
+        <w:tab/>
+      </w:r>
+      <w:r>
+        <w:rPr>
+          <w:rFonts w:cstheme="minorHAnsi"/>
+        </w:rPr>
+        <w:tab/>
+      </w:r>
+      <w:r>
+        <w:rPr>
+          <w:rFonts w:cstheme="minorHAnsi"/>
+        </w:rPr>
+        <w:tab/>
+      </w:r>
+      <w:r>
+        <w:rPr>
+          <w:rFonts w:cstheme="minorHAnsi"/>
+        </w:rPr>
+        <w:tab/>
+        <w:t>050 System Configuration and Status</w:t>
+      </w:r>
     </w:p>
     <w:p>
       <w:pPr>
@@ -9980,18 +10424,6 @@
           <w:rFonts w:cstheme="minorHAnsi"/>
         </w:rPr>
       </w:pPr>
-      <w:r>
-        <w:rPr>
-          <w:rFonts w:cstheme="minorHAnsi"/>
-        </w:rPr>
-        <w:t>CAT62</w:t>
-      </w:r>
-      <w:r>
-        <w:rPr>
-          <w:rFonts w:cstheme="minorHAnsi"/>
-        </w:rPr>
-        <w:tab/>
-      </w:r>
     </w:p>
     <w:p>
       <w:pPr>
@@ -10008,22 +10440,14 @@
         <w:rPr>
           <w:rFonts w:cstheme="minorHAnsi"/>
         </w:rPr>
+        <w:t>CAT62</w:t>
+      </w:r>
+      <w:r>
+        <w:rPr>
+          <w:rFonts w:cstheme="minorHAnsi"/>
+        </w:rPr>
         <w:tab/>
       </w:r>
-      <w:r>
-        <w:rPr>
-          <w:rFonts w:cstheme="minorHAnsi"/>
-        </w:rPr>
-        <w:tab/>
-      </w:r>
-      <w:proofErr w:type="gramStart"/>
-      <w:r>
-        <w:rPr>
-          <w:rFonts w:cstheme="minorHAnsi"/>
-        </w:rPr>
-        <w:t>015 Service Identification</w:t>
-      </w:r>
-      <w:proofErr w:type="gramEnd"/>
     </w:p>
     <w:p>
       <w:pPr>
@@ -10047,8 +10471,15 @@
           <w:rFonts w:cstheme="minorHAnsi"/>
         </w:rPr>
         <w:tab/>
-        <w:t>105 Calculated Track Position (WGS-84)</w:t>
-      </w:r>
+      </w:r>
+      <w:proofErr w:type="gramStart"/>
+      <w:r>
+        <w:rPr>
+          <w:rFonts w:cstheme="minorHAnsi"/>
+        </w:rPr>
+        <w:t>015 Service Identification</w:t>
+      </w:r>
+      <w:proofErr w:type="gramEnd"/>
     </w:p>
     <w:p>
       <w:pPr>
@@ -10072,21 +10503,7 @@
           <w:rFonts w:cstheme="minorHAnsi"/>
         </w:rPr>
         <w:tab/>
-        <w:t xml:space="preserve">060 Track </w:t>
-      </w:r>
-      <w:proofErr w:type="gramStart"/>
-      <w:r>
-        <w:rPr>
-          <w:rFonts w:cstheme="minorHAnsi"/>
-        </w:rPr>
-        <w:t>Mode</w:t>
-      </w:r>
-      <w:proofErr w:type="gramEnd"/>
-      <w:r>
-        <w:rPr>
-          <w:rFonts w:cstheme="minorHAnsi"/>
-        </w:rPr>
-        <w:t xml:space="preserve"> 3/A Code</w:t>
+        <w:t>105 Calculated Track Position (WGS-84)</w:t>
       </w:r>
     </w:p>
     <w:p>
@@ -10111,7 +10528,21 @@
           <w:rFonts w:cstheme="minorHAnsi"/>
         </w:rPr>
         <w:tab/>
-        <w:t>040 Track Number</w:t>
+        <w:t xml:space="preserve">060 Track </w:t>
+      </w:r>
+      <w:proofErr w:type="gramStart"/>
+      <w:r>
+        <w:rPr>
+          <w:rFonts w:cstheme="minorHAnsi"/>
+        </w:rPr>
+        <w:t>Mode</w:t>
+      </w:r>
+      <w:proofErr w:type="gramEnd"/>
+      <w:r>
+        <w:rPr>
+          <w:rFonts w:cstheme="minorHAnsi"/>
+        </w:rPr>
+        <w:t xml:space="preserve"> 3/A Code</w:t>
       </w:r>
     </w:p>
     <w:p>
@@ -10136,7 +10567,7 @@
           <w:rFonts w:cstheme="minorHAnsi"/>
         </w:rPr>
         <w:tab/>
-        <w:t xml:space="preserve">136 Measured Flight Level </w:t>
+        <w:t>040 Track Number</w:t>
       </w:r>
     </w:p>
     <w:p>
@@ -10161,7 +10592,7 @@
           <w:rFonts w:cstheme="minorHAnsi"/>
         </w:rPr>
         <w:tab/>
-        <w:t>380 Aircraft Derived Data</w:t>
+        <w:t xml:space="preserve">136 Measured Flight Level </w:t>
       </w:r>
     </w:p>
     <w:p>
@@ -10172,6 +10603,31 @@
         <w:spacing w:after="0" w:line="240" w:lineRule="auto"/>
         <w:ind w:left="1440"/>
         <w:rPr>
+          <w:rFonts w:cstheme="minorHAnsi"/>
+        </w:rPr>
+      </w:pPr>
+      <w:r>
+        <w:rPr>
+          <w:rFonts w:cstheme="minorHAnsi"/>
+        </w:rPr>
+        <w:tab/>
+      </w:r>
+      <w:r>
+        <w:rPr>
+          <w:rFonts w:cstheme="minorHAnsi"/>
+        </w:rPr>
+        <w:tab/>
+        <w:t>380 Aircraft Derived Data</w:t>
+      </w:r>
+    </w:p>
+    <w:p>
+      <w:pPr>
+        <w:autoSpaceDE w:val="0"/>
+        <w:autoSpaceDN w:val="0"/>
+        <w:adjustRightInd w:val="0"/>
+        <w:spacing w:after="0" w:line="240" w:lineRule="auto"/>
+        <w:ind w:left="1440"/>
+        <w:rPr>
           <w:rFonts w:ascii="Consolas" w:hAnsi="Consolas" w:cs="Consolas"/>
           <w:sz w:val="19"/>
           <w:szCs w:val="19"/>
@@ -10200,194 +10656,6 @@
     <w:p/>
     <w:p>
       <w:pPr>
-        <w:jc w:val="center"/>
-        <w:rPr>
-          <w:b/>
-          <w:i/>
-          <w:sz w:val="48"/>
-        </w:rPr>
-      </w:pPr>
-      <w:r>
-        <w:rPr>
-          <w:b/>
-          <w:i/>
-          <w:sz w:val="48"/>
-        </w:rPr>
-        <w:t>NOTE</w:t>
-      </w:r>
-    </w:p>
-    <w:p>
-      <w:pPr>
-        <w:rPr>
-          <w:b/>
-          <w:i/>
-        </w:rPr>
-      </w:pPr>
-      <w:r>
-        <w:rPr>
-          <w:b/>
-          <w:i/>
-        </w:rPr>
-        <w:t>The application has been tested using the following data samples:</w:t>
-      </w:r>
-    </w:p>
-    <w:p>
-      <w:pPr>
-        <w:pStyle w:val="ListParagraph"/>
-        <w:numPr>
-          <w:ilvl w:val="0"/>
-          <w:numId w:val="22"/>
-        </w:numPr>
-        <w:rPr>
-          <w:b/>
-          <w:i/>
-        </w:rPr>
-      </w:pPr>
-      <w:r>
-        <w:rPr>
-          <w:b/>
-          <w:i/>
-        </w:rPr>
-        <w:t xml:space="preserve"> Jahorina MSSR Mode-S: CAT001, 002, CAT034, CAT48</w:t>
-      </w:r>
-    </w:p>
-    <w:p>
-      <w:pPr>
-        <w:pStyle w:val="ListParagraph"/>
-        <w:numPr>
-          <w:ilvl w:val="0"/>
-          <w:numId w:val="22"/>
-        </w:numPr>
-        <w:rPr>
-          <w:b/>
-          <w:i/>
-        </w:rPr>
-      </w:pPr>
-      <w:r>
-        <w:rPr>
-          <w:b/>
-          <w:i/>
-        </w:rPr>
-        <w:t>Sarajevo APP: CAT001, 002, CAT034, CAT48</w:t>
-      </w:r>
-    </w:p>
-    <w:p>
-      <w:pPr>
-        <w:pStyle w:val="ListParagraph"/>
-        <w:numPr>
-          <w:ilvl w:val="0"/>
-          <w:numId w:val="22"/>
-        </w:numPr>
-        <w:rPr>
-          <w:b/>
-          <w:i/>
-        </w:rPr>
-      </w:pPr>
-      <w:r>
-        <w:rPr>
-          <w:b/>
-          <w:i/>
-        </w:rPr>
-        <w:t>BiH installation of ARTAS: CAT62</w:t>
-      </w:r>
-    </w:p>
-    <w:p>
-      <w:pPr>
-        <w:pStyle w:val="ListParagraph"/>
-        <w:numPr>
-          <w:ilvl w:val="0"/>
-          <w:numId w:val="22"/>
-        </w:numPr>
-        <w:rPr>
-          <w:b/>
-          <w:i/>
-        </w:rPr>
-      </w:pPr>
-      <w:r>
-        <w:rPr>
-          <w:b/>
-          <w:i/>
-        </w:rPr>
-        <w:t>All publicly available data samples at: http://www.recherche.enac.fr/asterix/doku.php?id=userfr</w:t>
-      </w:r>
-    </w:p>
-    <w:p>
-      <w:pPr>
-        <w:rPr>
-          <w:b/>
-          <w:i/>
-        </w:rPr>
-      </w:pPr>
-      <w:r>
-        <w:rPr>
-          <w:b/>
-          <w:i/>
-        </w:rPr>
-        <w:t>I would appreciate that anyone with an access to additional data sample sends it to me so that additional testing and validation can be performed. The data samples can be in:</w:t>
-      </w:r>
-    </w:p>
-    <w:p>
-      <w:pPr>
-        <w:pStyle w:val="ListParagraph"/>
-        <w:numPr>
-          <w:ilvl w:val="0"/>
-          <w:numId w:val="23"/>
-        </w:numPr>
-        <w:rPr>
-          <w:b/>
-          <w:i/>
-        </w:rPr>
-      </w:pPr>
-      <w:r>
-        <w:rPr>
-          <w:b/>
-          <w:i/>
-        </w:rPr>
-        <w:t>Raw, using any available recording tool, including this application as well.</w:t>
-      </w:r>
-    </w:p>
-    <w:p>
-      <w:pPr>
-        <w:pStyle w:val="ListParagraph"/>
-        <w:numPr>
-          <w:ilvl w:val="0"/>
-          <w:numId w:val="23"/>
-        </w:numPr>
-        <w:rPr>
-          <w:b/>
-          <w:i/>
-        </w:rPr>
-      </w:pPr>
-      <w:r>
-        <w:rPr>
-          <w:b/>
-          <w:i/>
-        </w:rPr>
-        <w:t>Replay (using this application)</w:t>
-      </w:r>
-    </w:p>
-    <w:p>
-      <w:pPr>
-        <w:pStyle w:val="ListParagraph"/>
-        <w:numPr>
-          <w:ilvl w:val="0"/>
-          <w:numId w:val="23"/>
-        </w:numPr>
-        <w:rPr>
-          <w:b/>
-          <w:i/>
-        </w:rPr>
-      </w:pPr>
-      <w:r>
-        <w:rPr>
-          <w:b/>
-          <w:i/>
-        </w:rPr>
-        <w:t>Final Format (gengate tool)</w:t>
-      </w:r>
-    </w:p>
-    <w:p>
-      <w:pPr>
         <w:spacing w:after="0"/>
         <w:jc w:val="center"/>
         <w:rPr>
@@ -10419,7 +10687,7 @@
         </w:rPr>
         <w:t>(akapetanovic@gmail.com)</w:t>
       </w:r>
-      <w:bookmarkEnd w:id="78"/>
+      <w:bookmarkEnd w:id="81"/>
     </w:p>
     <w:p>
       <w:pPr>
@@ -10519,7 +10787,7 @@
                 <w:b/>
                 <w:noProof/>
               </w:rPr>
-              <w:t>1</w:t>
+              <w:t>30</w:t>
             </w:r>
             <w:r>
               <w:rPr>
@@ -10559,7 +10827,7 @@
                 <w:b/>
                 <w:noProof/>
               </w:rPr>
-              <w:t>29</w:t>
+              <w:t>30</w:t>
             </w:r>
             <w:r>
               <w:rPr>
@@ -10640,9 +10908,6 @@
           <w:sdtPr>
             <w:alias w:val="Company"/>
             <w:id w:val="78735422"/>
-            <w:placeholder>
-              <w:docPart w:val="328D1346A791460E94AE0562C33144A1"/>
-            </w:placeholder>
             <w:dataBinding w:prefixMappings="xmlns:ns0='http://schemas.openxmlformats.org/officeDocument/2006/extended-properties'" w:xpath="/ns0:Properties[1]/ns0:Company[1]" w:storeItemID="{6668398D-A668-4E3E-A5EB-62B293D839F1}"/>
             <w:text/>
           </w:sdtPr>
@@ -10653,7 +10918,7 @@
                 <w:jc w:val="right"/>
               </w:pPr>
               <w:r>
-                <w:t xml:space="preserve">User Manual ASTERIX Display &amp; Analyzer </w:t>
+                <w:t>User Manual ASTERIX Display &amp; Analyzer</w:t>
               </w:r>
             </w:p>
           </w:sdtContent>
@@ -10666,9 +10931,6 @@
             </w:rPr>
             <w:alias w:val="Title"/>
             <w:id w:val="78735415"/>
-            <w:placeholder>
-              <w:docPart w:val="0E71652E95DA4CB093606347BF26FADC"/>
-            </w:placeholder>
             <w:dataBinding w:prefixMappings="xmlns:ns0='http://schemas.openxmlformats.org/package/2006/metadata/core-properties' xmlns:ns1='http://purl.org/dc/elements/1.1/'" w:xpath="/ns0:coreProperties[1]/ns1:title[1]" w:storeItemID="{6C3C8BC8-F283-45AE-878A-BAB7291924A1}"/>
             <w:text/>
           </w:sdtPr>
@@ -10712,7 +10974,7 @@
               <w:rPr>
                 <w:noProof/>
               </w:rPr>
-              <w:t>1</w:t>
+              <w:t>30</w:t>
             </w:r>
           </w:fldSimple>
         </w:p>
@@ -14381,376 +14643,6 @@
 </w:styles>
 </file>
 
-<file path=word/glossary/document.xml><?xml version="1.0" encoding="utf-8"?>
-<w:glossaryDocument xmlns:ve="http://schemas.openxmlformats.org/markup-compatibility/2006" xmlns:o="urn:schemas-microsoft-com:office:office" xmlns:r="http://schemas.openxmlformats.org/officeDocument/2006/relationships" xmlns:m="http://schemas.openxmlformats.org/officeDocument/2006/math" xmlns:v="urn:schemas-microsoft-com:vml" xmlns:wp="http://schemas.openxmlformats.org/drawingml/2006/wordprocessingDrawing" xmlns:w10="urn:schemas-microsoft-com:office:word" xmlns:w="http://schemas.openxmlformats.org/wordprocessingml/2006/main" xmlns:wne="http://schemas.microsoft.com/office/word/2006/wordml">
-  <w:docParts>
-    <w:docPart>
-      <w:docPartPr>
-        <w:name w:val="328D1346A791460E94AE0562C33144A1"/>
-        <w:category>
-          <w:name w:val="General"/>
-          <w:gallery w:val="placeholder"/>
-        </w:category>
-        <w:types>
-          <w:type w:val="bbPlcHdr"/>
-        </w:types>
-        <w:behaviors>
-          <w:behavior w:val="content"/>
-        </w:behaviors>
-        <w:guid w:val="{954AFD85-AB56-45F2-B24B-AA9A6152C42C}"/>
-      </w:docPartPr>
-      <w:docPartBody>
-        <w:p>
-          <w:pPr>
-            <w:pStyle w:val="328D1346A791460E94AE0562C33144A1"/>
-          </w:pPr>
-          <w:r>
-            <w:t>[Type the company name]</w:t>
-          </w:r>
-        </w:p>
-      </w:docPartBody>
-    </w:docPart>
-    <w:docPart>
-      <w:docPartPr>
-        <w:name w:val="0E71652E95DA4CB093606347BF26FADC"/>
-        <w:category>
-          <w:name w:val="General"/>
-          <w:gallery w:val="placeholder"/>
-        </w:category>
-        <w:types>
-          <w:type w:val="bbPlcHdr"/>
-        </w:types>
-        <w:behaviors>
-          <w:behavior w:val="content"/>
-        </w:behaviors>
-        <w:guid w:val="{23846A5D-0752-42CA-BA12-537AEB9D1914}"/>
-      </w:docPartPr>
-      <w:docPartBody>
-        <w:p>
-          <w:pPr>
-            <w:pStyle w:val="0E71652E95DA4CB093606347BF26FADC"/>
-          </w:pPr>
-          <w:r>
-            <w:rPr>
-              <w:b/>
-              <w:bCs/>
-            </w:rPr>
-            <w:t>[Type the document title]</w:t>
-          </w:r>
-        </w:p>
-      </w:docPartBody>
-    </w:docPart>
-  </w:docParts>
-</w:glossaryDocument>
-</file>
-
-<file path=word/glossary/fontTable.xml><?xml version="1.0" encoding="utf-8"?>
-<w:fonts xmlns:r="http://schemas.openxmlformats.org/officeDocument/2006/relationships" xmlns:w="http://schemas.openxmlformats.org/wordprocessingml/2006/main">
-  <w:font w:name="Symbol">
-    <w:panose1 w:val="05050102010706020507"/>
-    <w:charset w:val="02"/>
-    <w:family w:val="roman"/>
-    <w:pitch w:val="variable"/>
-    <w:sig w:usb0="00000000" w:usb1="10000000" w:usb2="00000000" w:usb3="00000000" w:csb0="80000000" w:csb1="00000000"/>
-  </w:font>
-  <w:font w:name="Times New Roman">
-    <w:panose1 w:val="02020603050405020304"/>
-    <w:charset w:val="00"/>
-    <w:family w:val="roman"/>
-    <w:pitch w:val="variable"/>
-    <w:sig w:usb0="E0002AFF" w:usb1="C0007841" w:usb2="00000009" w:usb3="00000000" w:csb0="000001FF" w:csb1="00000000"/>
-  </w:font>
-  <w:font w:name="Courier New">
-    <w:panose1 w:val="02070309020205020404"/>
-    <w:charset w:val="00"/>
-    <w:family w:val="modern"/>
-    <w:pitch w:val="fixed"/>
-    <w:sig w:usb0="E0002AFF" w:usb1="C0007843" w:usb2="00000009" w:usb3="00000000" w:csb0="000001FF" w:csb1="00000000"/>
-  </w:font>
-  <w:font w:name="Wingdings">
-    <w:panose1 w:val="05000000000000000000"/>
-    <w:charset w:val="02"/>
-    <w:family w:val="auto"/>
-    <w:pitch w:val="variable"/>
-    <w:sig w:usb0="00000000" w:usb1="10000000" w:usb2="00000000" w:usb3="00000000" w:csb0="80000000" w:csb1="00000000"/>
-  </w:font>
-  <w:font w:name="Calibri">
-    <w:panose1 w:val="020F0502020204030204"/>
-    <w:charset w:val="00"/>
-    <w:family w:val="swiss"/>
-    <w:pitch w:val="variable"/>
-    <w:sig w:usb0="E10002FF" w:usb1="4000ACFF" w:usb2="00000009" w:usb3="00000000" w:csb0="0000019F" w:csb1="00000000"/>
-  </w:font>
-  <w:font w:name="Cambria">
-    <w:panose1 w:val="02040503050406030204"/>
-    <w:charset w:val="00"/>
-    <w:family w:val="roman"/>
-    <w:pitch w:val="variable"/>
-    <w:sig w:usb0="A00002EF" w:usb1="4000004B" w:usb2="00000000" w:usb3="00000000" w:csb0="0000019F" w:csb1="00000000"/>
-  </w:font>
-  <w:font w:name="Tahoma">
-    <w:panose1 w:val="020B0604030504040204"/>
-    <w:charset w:val="00"/>
-    <w:family w:val="swiss"/>
-    <w:pitch w:val="variable"/>
-    <w:sig w:usb0="E1002EFF" w:usb1="C000605B" w:usb2="00000029" w:usb3="00000000" w:csb0="000101FF" w:csb1="00000000"/>
-  </w:font>
-  <w:font w:name="Consolas">
-    <w:panose1 w:val="020B0609020204030204"/>
-    <w:charset w:val="00"/>
-    <w:family w:val="modern"/>
-    <w:pitch w:val="fixed"/>
-    <w:sig w:usb0="E10002FF" w:usb1="4000FCFF" w:usb2="00000009" w:usb3="00000000" w:csb0="0000019F" w:csb1="00000000"/>
-  </w:font>
-</w:fonts>
-</file>
-
-<file path=word/glossary/settings.xml><?xml version="1.0" encoding="utf-8"?>
-<w:settings xmlns:o="urn:schemas-microsoft-com:office:office" xmlns:r="http://schemas.openxmlformats.org/officeDocument/2006/relationships" xmlns:m="http://schemas.openxmlformats.org/officeDocument/2006/math" xmlns:v="urn:schemas-microsoft-com:vml" xmlns:w10="urn:schemas-microsoft-com:office:word" xmlns:w="http://schemas.openxmlformats.org/wordprocessingml/2006/main" xmlns:sl="http://schemas.openxmlformats.org/schemaLibrary/2006/main">
-  <w:view w:val="normal"/>
-  <w:defaultTabStop w:val="720"/>
-  <w:characterSpacingControl w:val="doNotCompress"/>
-  <w:compat>
-    <w:useFELayout/>
-  </w:compat>
-  <w:rsids>
-    <w:rsidRoot w:val="008B479B"/>
-    <w:rsid w:val="008B479B"/>
-    <w:rsid w:val="00C55234"/>
-  </w:rsids>
-  <m:mathPr>
-    <m:mathFont m:val="Cambria Math"/>
-    <m:brkBin m:val="before"/>
-    <m:brkBinSub m:val="--"/>
-    <m:smallFrac m:val="off"/>
-    <m:dispDef/>
-    <m:lMargin m:val="0"/>
-    <m:rMargin m:val="0"/>
-    <m:defJc m:val="centerGroup"/>
-    <m:wrapIndent m:val="1440"/>
-    <m:intLim m:val="subSup"/>
-    <m:naryLim m:val="undOvr"/>
-  </m:mathPr>
-  <w:themeFontLang w:val="en-US"/>
-  <w:clrSchemeMapping w:bg1="light1" w:t1="dark1" w:bg2="light2" w:t2="dark2" w:accent1="accent1" w:accent2="accent2" w:accent3="accent3" w:accent4="accent4" w:accent5="accent5" w:accent6="accent6" w:hyperlink="hyperlink" w:followedHyperlink="followedHyperlink"/>
-  <w:decimalSymbol w:val="."/>
-  <w:listSeparator w:val=","/>
-</w:settings>
-</file>
-
-<file path=word/glossary/styles.xml><?xml version="1.0" encoding="utf-8"?>
-<w:styles xmlns:r="http://schemas.openxmlformats.org/officeDocument/2006/relationships" xmlns:w="http://schemas.openxmlformats.org/wordprocessingml/2006/main">
-  <w:docDefaults>
-    <w:rPrDefault>
-      <w:rPr>
-        <w:rFonts w:asciiTheme="minorHAnsi" w:eastAsiaTheme="minorEastAsia" w:hAnsiTheme="minorHAnsi" w:cstheme="minorBidi"/>
-        <w:sz w:val="22"/>
-        <w:szCs w:val="22"/>
-        <w:lang w:val="en-US" w:eastAsia="en-US" w:bidi="ar-SA"/>
-      </w:rPr>
-    </w:rPrDefault>
-    <w:pPrDefault>
-      <w:pPr>
-        <w:spacing w:after="200" w:line="276" w:lineRule="auto"/>
-      </w:pPr>
-    </w:pPrDefault>
-  </w:docDefaults>
-  <w:latentStyles w:defLockedState="0" w:defUIPriority="99" w:defSemiHidden="1" w:defUnhideWhenUsed="1" w:defQFormat="0" w:count="267">
-    <w:lsdException w:name="Normal" w:semiHidden="0" w:uiPriority="0" w:unhideWhenUsed="0" w:qFormat="1"/>
-    <w:lsdException w:name="heading 1" w:semiHidden="0" w:uiPriority="9" w:unhideWhenUsed="0" w:qFormat="1"/>
-    <w:lsdException w:name="heading 2" w:uiPriority="9" w:qFormat="1"/>
-    <w:lsdException w:name="heading 3" w:uiPriority="9" w:qFormat="1"/>
-    <w:lsdException w:name="heading 4" w:uiPriority="9" w:qFormat="1"/>
-    <w:lsdException w:name="heading 5" w:uiPriority="9" w:qFormat="1"/>
-    <w:lsdException w:name="heading 6" w:uiPriority="9" w:qFormat="1"/>
-    <w:lsdException w:name="heading 7" w:uiPriority="9" w:qFormat="1"/>
-    <w:lsdException w:name="heading 8" w:uiPriority="9" w:qFormat="1"/>
-    <w:lsdException w:name="heading 9" w:uiPriority="9" w:qFormat="1"/>
-    <w:lsdException w:name="toc 1" w:uiPriority="39"/>
-    <w:lsdException w:name="toc 2" w:uiPriority="39"/>
-    <w:lsdException w:name="toc 3" w:uiPriority="39"/>
-    <w:lsdException w:name="toc 4" w:uiPriority="39"/>
-    <w:lsdException w:name="toc 5" w:uiPriority="39"/>
-    <w:lsdException w:name="toc 6" w:uiPriority="39"/>
-    <w:lsdException w:name="toc 7" w:uiPriority="39"/>
-    <w:lsdException w:name="toc 8" w:uiPriority="39"/>
-    <w:lsdException w:name="toc 9" w:uiPriority="39"/>
-    <w:lsdException w:name="caption" w:uiPriority="35" w:qFormat="1"/>
-    <w:lsdException w:name="Title" w:semiHidden="0" w:uiPriority="10" w:unhideWhenUsed="0" w:qFormat="1"/>
-    <w:lsdException w:name="Default Paragraph Font" w:uiPriority="1"/>
-    <w:lsdException w:name="Subtitle" w:semiHidden="0" w:uiPriority="11" w:unhideWhenUsed="0" w:qFormat="1"/>
-    <w:lsdException w:name="Strong" w:semiHidden="0" w:uiPriority="22" w:unhideWhenUsed="0" w:qFormat="1"/>
-    <w:lsdException w:name="Emphasis" w:semiHidden="0" w:uiPriority="20" w:unhideWhenUsed="0" w:qFormat="1"/>
-    <w:lsdException w:name="Table Grid" w:semiHidden="0" w:uiPriority="59" w:unhideWhenUsed="0"/>
-    <w:lsdException w:name="Placeholder Text" w:unhideWhenUsed="0"/>
-    <w:lsdException w:name="No Spacing" w:semiHidden="0" w:uiPriority="1" w:unhideWhenUsed="0" w:qFormat="1"/>
-    <w:lsdException w:name="Light Shading" w:semiHidden="0" w:uiPriority="60" w:unhideWhenUsed="0"/>
-    <w:lsdException w:name="Light List" w:semiHidden="0" w:uiPriority="61" w:unhideWhenUsed="0"/>
-    <w:lsdException w:name="Light Grid" w:semiHidden="0" w:uiPriority="62" w:unhideWhenUsed="0"/>
-    <w:lsdException w:name="Medium Shading 1" w:semiHidden="0" w:uiPriority="63" w:unhideWhenUsed="0"/>
-    <w:lsdException w:name="Medium Shading 2" w:semiHidden="0" w:uiPriority="64" w:unhideWhenUsed="0"/>
-    <w:lsdException w:name="Medium List 1" w:semiHidden="0" w:uiPriority="65" w:unhideWhenUsed="0"/>
-    <w:lsdException w:name="Medium List 2" w:semiHidden="0" w:uiPriority="66" w:unhideWhenUsed="0"/>
-    <w:lsdException w:name="Medium Grid 1" w:semiHidden="0" w:uiPriority="67" w:unhideWhenUsed="0"/>
-    <w:lsdException w:name="Medium Grid 2" w:semiHidden="0" w:uiPriority="68" w:unhideWhenUsed="0"/>
-    <w:lsdException w:name="Medium Grid 3" w:semiHidden="0" w:uiPriority="69" w:unhideWhenUsed="0"/>
-    <w:lsdException w:name="Dark List" w:semiHidden="0" w:uiPriority="70" w:unhideWhenUsed="0"/>
-    <w:lsdException w:name="Colorful Shading" w:semiHidden="0" w:uiPriority="71" w:unhideWhenUsed="0"/>
-    <w:lsdException w:name="Colorful List" w:semiHidden="0" w:uiPriority="72" w:unhideWhenUsed="0"/>
-    <w:lsdException w:name="Colorful Grid" w:semiHidden="0" w:uiPriority="73" w:unhideWhenUsed="0"/>
-    <w:lsdException w:name="Light Shading Accent 1" w:semiHidden="0" w:uiPriority="60" w:unhideWhenUsed="0"/>
-    <w:lsdException w:name="Light List Accent 1" w:semiHidden="0" w:uiPriority="61" w:unhideWhenUsed="0"/>
-    <w:lsdException w:name="Light Grid Accent 1" w:semiHidden="0" w:uiPriority="62" w:unhideWhenUsed="0"/>
-    <w:lsdException w:name="Medium Shading 1 Accent 1" w:semiHidden="0" w:uiPriority="63" w:unhideWhenUsed="0"/>
-    <w:lsdException w:name="Medium Shading 2 Accent 1" w:semiHidden="0" w:uiPriority="64" w:unhideWhenUsed="0"/>
-    <w:lsdException w:name="Medium List 1 Accent 1" w:semiHidden="0" w:uiPriority="65" w:unhideWhenUsed="0"/>
-    <w:lsdException w:name="Revision" w:unhideWhenUsed="0"/>
-    <w:lsdException w:name="List Paragraph" w:semiHidden="0" w:uiPriority="34" w:unhideWhenUsed="0" w:qFormat="1"/>
-    <w:lsdException w:name="Quote" w:semiHidden="0" w:uiPriority="29" w:unhideWhenUsed="0" w:qFormat="1"/>
-    <w:lsdException w:name="Intense Quote" w:semiHidden="0" w:uiPriority="30" w:unhideWhenUsed="0" w:qFormat="1"/>
-    <w:lsdException w:name="Medium List 2 Accent 1" w:semiHidden="0" w:uiPriority="66" w:unhideWhenUsed="0"/>
-    <w:lsdException w:name="Medium Grid 1 Accent 1" w:semiHidden="0" w:uiPriority="67" w:unhideWhenUsed="0"/>
-    <w:lsdException w:name="Medium Grid 2 Accent 1" w:semiHidden="0" w:uiPriority="68" w:unhideWhenUsed="0"/>
-    <w:lsdException w:name="Medium Grid 3 Accent 1" w:semiHidden="0" w:uiPriority="69" w:unhideWhenUsed="0"/>
-    <w:lsdException w:name="Dark List Accent 1" w:semiHidden="0" w:uiPriority="70" w:unhideWhenUsed="0"/>
-    <w:lsdException w:name="Colorful Shading Accent 1" w:semiHidden="0" w:uiPriority="71" w:unhideWhenUsed="0"/>
-    <w:lsdException w:name="Colorful List Accent 1" w:semiHidden="0" w:uiPriority="72" w:unhideWhenUsed="0"/>
-    <w:lsdException w:name="Colorful Grid Accent 1" w:semiHidden="0" w:uiPriority="73" w:unhideWhenUsed="0"/>
-    <w:lsdException w:name="Light Shading Accent 2" w:semiHidden="0" w:uiPriority="60" w:unhideWhenUsed="0"/>
-    <w:lsdException w:name="Light List Accent 2" w:semiHidden="0" w:uiPriority="61" w:unhideWhenUsed="0"/>
-    <w:lsdException w:name="Light Grid Accent 2" w:semiHidden="0" w:uiPriority="62" w:unhideWhenUsed="0"/>
-    <w:lsdException w:name="Medium Shading 1 Accent 2" w:semiHidden="0" w:uiPriority="63" w:unhideWhenUsed="0"/>
-    <w:lsdException w:name="Medium Shading 2 Accent 2" w:semiHidden="0" w:uiPriority="64" w:unhideWhenUsed="0"/>
-    <w:lsdException w:name="Medium List 1 Accent 2" w:semiHidden="0" w:uiPriority="65" w:unhideWhenUsed="0"/>
-    <w:lsdException w:name="Medium List 2 Accent 2" w:semiHidden="0" w:uiPriority="66" w:unhideWhenUsed="0"/>
-    <w:lsdException w:name="Medium Grid 1 Accent 2" w:semiHidden="0" w:uiPriority="67" w:unhideWhenUsed="0"/>
-    <w:lsdException w:name="Medium Grid 2 Accent 2" w:semiHidden="0" w:uiPriority="68" w:unhideWhenUsed="0"/>
-    <w:lsdException w:name="Medium Grid 3 Accent 2" w:semiHidden="0" w:uiPriority="69" w:unhideWhenUsed="0"/>
-    <w:lsdException w:name="Dark List Accent 2" w:semiHidden="0" w:uiPriority="70" w:unhideWhenUsed="0"/>
-    <w:lsdException w:name="Colorful Shading Accent 2" w:semiHidden="0" w:uiPriority="71" w:unhideWhenUsed="0"/>
-    <w:lsdException w:name="Colorful List Accent 2" w:semiHidden="0" w:uiPriority="72" w:unhideWhenUsed="0"/>
-    <w:lsdException w:name="Colorful Grid Accent 2" w:semiHidden="0" w:uiPriority="73" w:unhideWhenUsed="0"/>
-    <w:lsdException w:name="Light Shading Accent 3" w:semiHidden="0" w:uiPriority="60" w:unhideWhenUsed="0"/>
-    <w:lsdException w:name="Light List Accent 3" w:semiHidden="0" w:uiPriority="61" w:unhideWhenUsed="0"/>
-    <w:lsdException w:name="Light Grid Accent 3" w:semiHidden="0" w:uiPriority="62" w:unhideWhenUsed="0"/>
-    <w:lsdException w:name="Medium Shading 1 Accent 3" w:semiHidden="0" w:uiPriority="63" w:unhideWhenUsed="0"/>
-    <w:lsdException w:name="Medium Shading 2 Accent 3" w:semiHidden="0" w:uiPriority="64" w:unhideWhenUsed="0"/>
-    <w:lsdException w:name="Medium List 1 Accent 3" w:semiHidden="0" w:uiPriority="65" w:unhideWhenUsed="0"/>
-    <w:lsdException w:name="Medium List 2 Accent 3" w:semiHidden="0" w:uiPriority="66" w:unhideWhenUsed="0"/>
-    <w:lsdException w:name="Medium Grid 1 Accent 3" w:semiHidden="0" w:uiPriority="67" w:unhideWhenUsed="0"/>
-    <w:lsdException w:name="Medium Grid 2 Accent 3" w:semiHidden="0" w:uiPriority="68" w:unhideWhenUsed="0"/>
-    <w:lsdException w:name="Medium Grid 3 Accent 3" w:semiHidden="0" w:uiPriority="69" w:unhideWhenUsed="0"/>
-    <w:lsdException w:name="Dark List Accent 3" w:semiHidden="0" w:uiPriority="70" w:unhideWhenUsed="0"/>
-    <w:lsdException w:name="Colorful Shading Accent 3" w:semiHidden="0" w:uiPriority="71" w:unhideWhenUsed="0"/>
-    <w:lsdException w:name="Colorful List Accent 3" w:semiHidden="0" w:uiPriority="72" w:unhideWhenUsed="0"/>
-    <w:lsdException w:name="Colorful Grid Accent 3" w:semiHidden="0" w:uiPriority="73" w:unhideWhenUsed="0"/>
-    <w:lsdException w:name="Light Shading Accent 4" w:semiHidden="0" w:uiPriority="60" w:unhideWhenUsed="0"/>
-    <w:lsdException w:name="Light List Accent 4" w:semiHidden="0" w:uiPriority="61" w:unhideWhenUsed="0"/>
-    <w:lsdException w:name="Light Grid Accent 4" w:semiHidden="0" w:uiPriority="62" w:unhideWhenUsed="0"/>
-    <w:lsdException w:name="Medium Shading 1 Accent 4" w:semiHidden="0" w:uiPriority="63" w:unhideWhenUsed="0"/>
-    <w:lsdException w:name="Medium Shading 2 Accent 4" w:semiHidden="0" w:uiPriority="64" w:unhideWhenUsed="0"/>
-    <w:lsdException w:name="Medium List 1 Accent 4" w:semiHidden="0" w:uiPriority="65" w:unhideWhenUsed="0"/>
-    <w:lsdException w:name="Medium List 2 Accent 4" w:semiHidden="0" w:uiPriority="66" w:unhideWhenUsed="0"/>
-    <w:lsdException w:name="Medium Grid 1 Accent 4" w:semiHidden="0" w:uiPriority="67" w:unhideWhenUsed="0"/>
-    <w:lsdException w:name="Medium Grid 2 Accent 4" w:semiHidden="0" w:uiPriority="68" w:unhideWhenUsed="0"/>
-    <w:lsdException w:name="Medium Grid 3 Accent 4" w:semiHidden="0" w:uiPriority="69" w:unhideWhenUsed="0"/>
-    <w:lsdException w:name="Dark List Accent 4" w:semiHidden="0" w:uiPriority="70" w:unhideWhenUsed="0"/>
-    <w:lsdException w:name="Colorful Shading Accent 4" w:semiHidden="0" w:uiPriority="71" w:unhideWhenUsed="0"/>
-    <w:lsdException w:name="Colorful List Accent 4" w:semiHidden="0" w:uiPriority="72" w:unhideWhenUsed="0"/>
-    <w:lsdException w:name="Colorful Grid Accent 4" w:semiHidden="0" w:uiPriority="73" w:unhideWhenUsed="0"/>
-    <w:lsdException w:name="Light Shading Accent 5" w:semiHidden="0" w:uiPriority="60" w:unhideWhenUsed="0"/>
-    <w:lsdException w:name="Light List Accent 5" w:semiHidden="0" w:uiPriority="61" w:unhideWhenUsed="0"/>
-    <w:lsdException w:name="Light Grid Accent 5" w:semiHidden="0" w:uiPriority="62" w:unhideWhenUsed="0"/>
-    <w:lsdException w:name="Medium Shading 1 Accent 5" w:semiHidden="0" w:uiPriority="63" w:unhideWhenUsed="0"/>
-    <w:lsdException w:name="Medium Shading 2 Accent 5" w:semiHidden="0" w:uiPriority="64" w:unhideWhenUsed="0"/>
-    <w:lsdException w:name="Medium List 1 Accent 5" w:semiHidden="0" w:uiPriority="65" w:unhideWhenUsed="0"/>
-    <w:lsdException w:name="Medium List 2 Accent 5" w:semiHidden="0" w:uiPriority="66" w:unhideWhenUsed="0"/>
-    <w:lsdException w:name="Medium Grid 1 Accent 5" w:semiHidden="0" w:uiPriority="67" w:unhideWhenUsed="0"/>
-    <w:lsdException w:name="Medium Grid 2 Accent 5" w:semiHidden="0" w:uiPriority="68" w:unhideWhenUsed="0"/>
-    <w:lsdException w:name="Medium Grid 3 Accent 5" w:semiHidden="0" w:uiPriority="69" w:unhideWhenUsed="0"/>
-    <w:lsdException w:name="Dark List Accent 5" w:semiHidden="0" w:uiPriority="70" w:unhideWhenUsed="0"/>
-    <w:lsdException w:name="Colorful Shading Accent 5" w:semiHidden="0" w:uiPriority="71" w:unhideWhenUsed="0"/>
-    <w:lsdException w:name="Colorful List Accent 5" w:semiHidden="0" w:uiPriority="72" w:unhideWhenUsed="0"/>
-    <w:lsdException w:name="Colorful Grid Accent 5" w:semiHidden="0" w:uiPriority="73" w:unhideWhenUsed="0"/>
-    <w:lsdException w:name="Light Shading Accent 6" w:semiHidden="0" w:uiPriority="60" w:unhideWhenUsed="0"/>
-    <w:lsdException w:name="Light List Accent 6" w:semiHidden="0" w:uiPriority="61" w:unhideWhenUsed="0"/>
-    <w:lsdException w:name="Light Grid Accent 6" w:semiHidden="0" w:uiPriority="62" w:unhideWhenUsed="0"/>
-    <w:lsdException w:name="Medium Shading 1 Accent 6" w:semiHidden="0" w:uiPriority="63" w:unhideWhenUsed="0"/>
-    <w:lsdException w:name="Medium Shading 2 Accent 6" w:semiHidden="0" w:uiPriority="64" w:unhideWhenUsed="0"/>
-    <w:lsdException w:name="Medium List 1 Accent 6" w:semiHidden="0" w:uiPriority="65" w:unhideWhenUsed="0"/>
-    <w:lsdException w:name="Medium List 2 Accent 6" w:semiHidden="0" w:uiPriority="66" w:unhideWhenUsed="0"/>
-    <w:lsdException w:name="Medium Grid 1 Accent 6" w:semiHidden="0" w:uiPriority="67" w:unhideWhenUsed="0"/>
-    <w:lsdException w:name="Medium Grid 2 Accent 6" w:semiHidden="0" w:uiPriority="68" w:unhideWhenUsed="0"/>
-    <w:lsdException w:name="Medium Grid 3 Accent 6" w:semiHidden="0" w:uiPriority="69" w:unhideWhenUsed="0"/>
-    <w:lsdException w:name="Dark List Accent 6" w:semiHidden="0" w:uiPriority="70" w:unhideWhenUsed="0"/>
-    <w:lsdException w:name="Colorful Shading Accent 6" w:semiHidden="0" w:uiPriority="71" w:unhideWhenUsed="0"/>
-    <w:lsdException w:name="Colorful List Accent 6" w:semiHidden="0" w:uiPriority="72" w:unhideWhenUsed="0"/>
-    <w:lsdException w:name="Colorful Grid Accent 6" w:semiHidden="0" w:uiPriority="73" w:unhideWhenUsed="0"/>
-    <w:lsdException w:name="Subtle Emphasis" w:semiHidden="0" w:uiPriority="19" w:unhideWhenUsed="0" w:qFormat="1"/>
-    <w:lsdException w:name="Intense Emphasis" w:semiHidden="0" w:uiPriority="21" w:unhideWhenUsed="0" w:qFormat="1"/>
-    <w:lsdException w:name="Subtle Reference" w:semiHidden="0" w:uiPriority="31" w:unhideWhenUsed="0" w:qFormat="1"/>
-    <w:lsdException w:name="Intense Reference" w:semiHidden="0" w:uiPriority="32" w:unhideWhenUsed="0" w:qFormat="1"/>
-    <w:lsdException w:name="Book Title" w:semiHidden="0" w:uiPriority="33" w:unhideWhenUsed="0" w:qFormat="1"/>
-    <w:lsdException w:name="Bibliography" w:uiPriority="37"/>
-    <w:lsdException w:name="TOC Heading" w:uiPriority="39" w:qFormat="1"/>
-  </w:latentStyles>
-  <w:style w:type="paragraph" w:default="1" w:styleId="Normal">
-    <w:name w:val="Normal"/>
-    <w:qFormat/>
-  </w:style>
-  <w:style w:type="character" w:default="1" w:styleId="DefaultParagraphFont">
-    <w:name w:val="Default Paragraph Font"/>
-    <w:uiPriority w:val="1"/>
-    <w:semiHidden/>
-    <w:unhideWhenUsed/>
-  </w:style>
-  <w:style w:type="table" w:default="1" w:styleId="TableNormal">
-    <w:name w:val="Normal Table"/>
-    <w:uiPriority w:val="99"/>
-    <w:semiHidden/>
-    <w:unhideWhenUsed/>
-    <w:qFormat/>
-    <w:tblPr>
-      <w:tblInd w:w="0" w:type="dxa"/>
-      <w:tblCellMar>
-        <w:top w:w="0" w:type="dxa"/>
-        <w:left w:w="108" w:type="dxa"/>
-        <w:bottom w:w="0" w:type="dxa"/>
-        <w:right w:w="108" w:type="dxa"/>
-      </w:tblCellMar>
-    </w:tblPr>
-  </w:style>
-  <w:style w:type="numbering" w:default="1" w:styleId="NoList">
-    <w:name w:val="No List"/>
-    <w:uiPriority w:val="99"/>
-    <w:semiHidden/>
-    <w:unhideWhenUsed/>
-  </w:style>
-  <w:style w:type="paragraph" w:customStyle="1" w:styleId="9085D477459643429DF76BBBAD8B8C75">
-    <w:name w:val="9085D477459643429DF76BBBAD8B8C75"/>
-    <w:rsid w:val="008B479B"/>
-  </w:style>
-  <w:style w:type="paragraph" w:customStyle="1" w:styleId="744C800B48A24FF89CA92828AA4DF6EB">
-    <w:name w:val="744C800B48A24FF89CA92828AA4DF6EB"/>
-    <w:rsid w:val="008B479B"/>
-  </w:style>
-  <w:style w:type="paragraph" w:customStyle="1" w:styleId="328D1346A791460E94AE0562C33144A1">
-    <w:name w:val="328D1346A791460E94AE0562C33144A1"/>
-    <w:rsid w:val="008B479B"/>
-  </w:style>
-  <w:style w:type="paragraph" w:customStyle="1" w:styleId="0E71652E95DA4CB093606347BF26FADC">
-    <w:name w:val="0E71652E95DA4CB093606347BF26FADC"/>
-    <w:rsid w:val="008B479B"/>
-  </w:style>
-</w:styles>
-</file>
-
-<file path=word/glossary/webSettings.xml><?xml version="1.0" encoding="utf-8"?>
-<w:webSettings xmlns:r="http://schemas.openxmlformats.org/officeDocument/2006/relationships" xmlns:w="http://schemas.openxmlformats.org/wordprocessingml/2006/main">
-  <w:optimizeForBrowser/>
-</w:webSettings>
-</file>
-
 <file path=word/theme/theme1.xml><?xml version="1.0" encoding="utf-8"?>
 <a:theme xmlns:a="http://schemas.openxmlformats.org/drawingml/2006/main" name="Office Theme">
   <a:themeElements>
@@ -15039,7 +14931,7 @@
 </file>
 
 <file path=customXml/itemProps1.xml><?xml version="1.0" encoding="utf-8"?>
-<ds:datastoreItem xmlns:ds="http://schemas.openxmlformats.org/officeDocument/2006/customXml" ds:itemID="{4EC5CC45-2823-4529-8F01-425F5F90C853}">
+<ds:datastoreItem xmlns:ds="http://schemas.openxmlformats.org/officeDocument/2006/customXml" ds:itemID="{56AD47D2-DCCA-4D5F-BD25-01B3A1847151}">
   <ds:schemaRefs>
     <ds:schemaRef ds:uri="http://schemas.openxmlformats.org/officeDocument/2006/bibliography"/>
   </ds:schemaRefs>

</xml_diff>

<commit_message>
Implemented extended label and full screen display option.
</commit_message>
<xml_diff>
--- a/DOCUMENTATION/User Manual.docx
+++ b/DOCUMENTATION/User Manual.docx
@@ -172,7 +172,7 @@
           <w:noProof/>
           <w:color w:val="4F81BD" w:themeColor="accent1"/>
         </w:rPr>
-        <w:t>November 16, 2012</w:t>
+        <w:t>November 17, 2012</w:t>
       </w:r>
       <w:r>
         <w:rPr>
@@ -3380,12 +3380,6 @@
       <w:pPr>
         <w:rPr>
           <w:ins w:id="1" w:author="bhdca" w:date="2012-11-09T10:07:00Z"/>
-          <w:rFonts w:asciiTheme="majorHAnsi" w:eastAsiaTheme="majorEastAsia" w:hAnsiTheme="majorHAnsi" w:cstheme="majorBidi"/>
-          <w:b/>
-          <w:bCs/>
-          <w:color w:val="365F91" w:themeColor="accent1" w:themeShade="BF"/>
-          <w:sz w:val="28"/>
-          <w:szCs w:val="28"/>
         </w:rPr>
       </w:pPr>
       <w:r>
@@ -5066,10 +5060,7 @@
         <w:t xml:space="preserve">Defines </w:t>
       </w:r>
       <w:r>
-        <w:t xml:space="preserve">runway and taxiway borders. </w:t>
-      </w:r>
-      <w:r>
-        <w:t>See the file for the proper syntax and modify it as needed.</w:t>
+        <w:t>runway and taxiway borders. See the file for the proper syntax and modify it as needed.</w:t>
       </w:r>
     </w:p>
     <w:p>
@@ -5805,13 +5796,7 @@
         <w:t xml:space="preserve"> is activated the screen will start to populate as shown in Figure 2</w:t>
       </w:r>
       <w:r>
-        <w:t xml:space="preserve"> &amp; 3</w:t>
-      </w:r>
-      <w:r>
         <w:t>.</w:t>
-      </w:r>
-      <w:r>
-        <w:t xml:space="preserve"> </w:t>
       </w:r>
     </w:p>
     <w:p>
@@ -5830,10 +5815,10 @@
           <w:noProof/>
         </w:rPr>
         <w:drawing>
-          <wp:inline distT="0" distB="0" distL="0" distR="0">
-            <wp:extent cx="6858000" cy="4390845"/>
+          <wp:inline distT="0" distB="0" distL="0" distR="0" wp14:anchorId="487637F1" wp14:editId="7A4CE32D">
+            <wp:extent cx="6771736" cy="4270075"/>
             <wp:effectExtent l="0" t="0" r="0" b="0"/>
-            <wp:docPr id="6" name="Picture 6" descr="C:\Users\CAAS\Desktop\ScreenHunter_07 Nov. 16 23.23.jpg"/>
+            <wp:docPr id="11" name="Picture 11" descr="C:\Users\CAAS\Desktop\Main.jpg"/>
             <wp:cNvGraphicFramePr>
               <a:graphicFrameLocks xmlns:a="http://schemas.openxmlformats.org/drawingml/2006/main" noChangeAspect="1"/>
             </wp:cNvGraphicFramePr>
@@ -5841,13 +5826,13 @@
               <a:graphicData uri="http://schemas.openxmlformats.org/drawingml/2006/picture">
                 <pic:pic xmlns:pic="http://schemas.openxmlformats.org/drawingml/2006/picture">
                   <pic:nvPicPr>
-                    <pic:cNvPr id="0" name="Picture 2" descr="C:\Users\CAAS\Desktop\ScreenHunter_07 Nov. 16 23.23.jpg"/>
+                    <pic:cNvPr id="0" name="Picture 4" descr="C:\Users\CAAS\Desktop\Main.jpg"/>
                     <pic:cNvPicPr>
                       <a:picLocks noChangeAspect="1" noChangeArrowheads="1"/>
                     </pic:cNvPicPr>
                   </pic:nvPicPr>
                   <pic:blipFill>
-                    <a:blip r:embed="rId14">
+                    <a:blip r:embed="rId10">
                       <a:extLst>
                         <a:ext uri="{28A0092B-C50C-407E-A947-70E740481C1C}">
                           <a14:useLocalDpi xmlns:a14="http://schemas.microsoft.com/office/drawing/2010/main" val="0"/>
@@ -5862,7 +5847,7 @@
                   <pic:spPr bwMode="auto">
                     <a:xfrm>
                       <a:off x="0" y="0"/>
-                      <a:ext cx="6858141" cy="4390935"/>
+                      <a:ext cx="6775819" cy="4272650"/>
                     </a:xfrm>
                     <a:prstGeom prst="rect">
                       <a:avLst/>
@@ -5898,7 +5883,30 @@
       <w:bookmarkEnd w:id="14"/>
       <w:bookmarkEnd w:id="15"/>
     </w:p>
-    <w:p>
+    <w:p/>
+    <w:p>
+      <w:pPr>
+        <w:pStyle w:val="ListParagraph"/>
+        <w:numPr>
+          <w:ilvl w:val="0"/>
+          <w:numId w:val="21"/>
+        </w:numPr>
+      </w:pPr>
+      <w:r>
+        <w:t>The map center can be adjusted either by using GUI buttons or using UP/DOWN/LEFT/RIGHT keyboard keys.</w:t>
+      </w:r>
+    </w:p>
+    <w:p>
+      <w:pPr>
+        <w:pStyle w:val="ListParagraph"/>
+        <w:numPr>
+          <w:ilvl w:val="0"/>
+          <w:numId w:val="21"/>
+        </w:numPr>
+      </w:pPr>
+      <w:r>
+        <w:t>Zoom IN and Zoom OUT can be adjusted either by GUI buttons or +/- keyboard keys.</w:t>
+      </w:r>
       <w:r>
         <w:br w:type="page"/>
       </w:r>
@@ -5995,7 +6003,7 @@
                     </pic:cNvPicPr>
                   </pic:nvPicPr>
                   <pic:blipFill>
-                    <a:blip r:embed="rId15" cstate="print"/>
+                    <a:blip r:embed="rId14" cstate="print"/>
                     <a:srcRect/>
                     <a:stretch>
                       <a:fillRect/>
@@ -6065,7 +6073,7 @@
                     </pic:cNvPicPr>
                   </pic:nvPicPr>
                   <pic:blipFill>
-                    <a:blip r:embed="rId16" cstate="print"/>
+                    <a:blip r:embed="rId15" cstate="print"/>
                     <a:srcRect/>
                     <a:stretch>
                       <a:fillRect/>
@@ -6236,7 +6244,7 @@
                     </pic:cNvPicPr>
                   </pic:nvPicPr>
                   <pic:blipFill>
-                    <a:blip r:embed="rId17" cstate="print"/>
+                    <a:blip r:embed="rId16" cstate="print"/>
                     <a:srcRect/>
                     <a:stretch>
                       <a:fillRect/>
@@ -6474,7 +6482,7 @@
                     </pic:cNvPicPr>
                   </pic:nvPicPr>
                   <pic:blipFill>
-                    <a:blip r:embed="rId18" cstate="print"/>
+                    <a:blip r:embed="rId17" cstate="print"/>
                     <a:srcRect/>
                     <a:stretch>
                       <a:fillRect/>
@@ -6580,7 +6588,7 @@
                     <pic:cNvPicPr/>
                   </pic:nvPicPr>
                   <pic:blipFill>
-                    <a:blip r:embed="rId19" cstate="print"/>
+                    <a:blip r:embed="rId18" cstate="print"/>
                     <a:stretch>
                       <a:fillRect/>
                     </a:stretch>
@@ -6779,7 +6787,7 @@
                     </pic:cNvPicPr>
                   </pic:nvPicPr>
                   <pic:blipFill>
-                    <a:blip r:embed="rId20" cstate="print"/>
+                    <a:blip r:embed="rId19" cstate="print"/>
                     <a:srcRect/>
                     <a:stretch>
                       <a:fillRect/>
@@ -6865,7 +6873,7 @@
                     </pic:cNvPicPr>
                   </pic:nvPicPr>
                   <pic:blipFill>
-                    <a:blip r:embed="rId21" cstate="print"/>
+                    <a:blip r:embed="rId20" cstate="print"/>
                     <a:srcRect/>
                     <a:stretch>
                       <a:fillRect/>
@@ -7041,7 +7049,7 @@
                     </pic:cNvPicPr>
                   </pic:nvPicPr>
                   <pic:blipFill>
-                    <a:blip r:embed="rId22" cstate="print"/>
+                    <a:blip r:embed="rId21" cstate="print"/>
                     <a:srcRect/>
                     <a:stretch>
                       <a:fillRect/>
@@ -7248,7 +7256,7 @@
                     </pic:cNvPicPr>
                   </pic:nvPicPr>
                   <pic:blipFill>
-                    <a:blip r:embed="rId23" cstate="print"/>
+                    <a:blip r:embed="rId22" cstate="print"/>
                     <a:srcRect/>
                     <a:stretch>
                       <a:fillRect/>
@@ -7954,6 +7962,199 @@
                 <pic:pic xmlns:pic="http://schemas.openxmlformats.org/drawingml/2006/picture">
                   <pic:nvPicPr>
                     <pic:cNvPr id="0" name="Picture 6" descr="C:\Users\bhdca\Desktop\Figure 12.jpg"/>
+                    <pic:cNvPicPr>
+                      <a:picLocks noChangeAspect="1" noChangeArrowheads="1"/>
+                    </pic:cNvPicPr>
+                  </pic:nvPicPr>
+                  <pic:blipFill>
+                    <a:blip r:embed="rId23" cstate="print"/>
+                    <a:srcRect/>
+                    <a:stretch>
+                      <a:fillRect/>
+                    </a:stretch>
+                  </pic:blipFill>
+                  <pic:spPr bwMode="auto">
+                    <a:xfrm>
+                      <a:off x="0" y="0"/>
+                      <a:ext cx="6452870" cy="3907790"/>
+                    </a:xfrm>
+                    <a:prstGeom prst="rect">
+                      <a:avLst/>
+                    </a:prstGeom>
+                    <a:noFill/>
+                    <a:ln w="9525">
+                      <a:noFill/>
+                      <a:miter lim="800000"/>
+                      <a:headEnd/>
+                      <a:tailEnd/>
+                    </a:ln>
+                  </pic:spPr>
+                </pic:pic>
+              </a:graphicData>
+            </a:graphic>
+          </wp:inline>
+        </w:drawing>
+      </w:r>
+      <w:bookmarkEnd w:id="58"/>
+    </w:p>
+    <w:p>
+      <w:pPr>
+        <w:pStyle w:val="Heading3"/>
+        <w:jc w:val="center"/>
+        <w:rPr>
+          <w:noProof/>
+        </w:rPr>
+      </w:pPr>
+      <w:bookmarkStart w:id="59" w:name="_Toc336514075"/>
+      <w:bookmarkStart w:id="60" w:name="_Toc340864857"/>
+      <w:r>
+        <w:rPr>
+          <w:noProof/>
+        </w:rPr>
+        <w:t>Figure 12</w:t>
+      </w:r>
+      <w:r>
+        <w:rPr>
+          <w:noProof/>
+        </w:rPr>
+        <w:t xml:space="preserve">: </w:t>
+      </w:r>
+      <w:r>
+        <w:rPr>
+          <w:noProof/>
+        </w:rPr>
+        <w:t>Map with user defined and Google terrain overlay</w:t>
+      </w:r>
+      <w:bookmarkEnd w:id="59"/>
+      <w:bookmarkEnd w:id="60"/>
+    </w:p>
+    <w:p/>
+    <w:p>
+      <w:r>
+        <w:t xml:space="preserve">The following four options are available via </w:t>
+      </w:r>
+      <w:r>
+        <w:rPr>
+          <w:b/>
+          <w:i/>
+        </w:rPr>
+        <w:t>Map Type</w:t>
+      </w:r>
+      <w:r>
+        <w:t xml:space="preserve"> list box:</w:t>
+      </w:r>
+    </w:p>
+    <w:p>
+      <w:pPr>
+        <w:pStyle w:val="ListParagraph"/>
+        <w:numPr>
+          <w:ilvl w:val="0"/>
+          <w:numId w:val="18"/>
+        </w:numPr>
+      </w:pPr>
+      <w:r>
+        <w:t>Google Plain</w:t>
+      </w:r>
+    </w:p>
+    <w:p>
+      <w:pPr>
+        <w:pStyle w:val="ListParagraph"/>
+        <w:numPr>
+          <w:ilvl w:val="0"/>
+          <w:numId w:val="18"/>
+        </w:numPr>
+      </w:pPr>
+      <w:r>
+        <w:t xml:space="preserve">Google Satellite </w:t>
+      </w:r>
+    </w:p>
+    <w:p>
+      <w:pPr>
+        <w:pStyle w:val="ListParagraph"/>
+        <w:numPr>
+          <w:ilvl w:val="0"/>
+          <w:numId w:val="18"/>
+        </w:numPr>
+      </w:pPr>
+      <w:r>
+        <w:t>Google Terrain</w:t>
+      </w:r>
+    </w:p>
+    <w:p>
+      <w:pPr>
+        <w:pStyle w:val="ListParagraph"/>
+        <w:numPr>
+          <w:ilvl w:val="0"/>
+          <w:numId w:val="18"/>
+        </w:numPr>
+      </w:pPr>
+      <w:r>
+        <w:t>Google Hybrid</w:t>
+      </w:r>
+    </w:p>
+    <w:p>
+      <w:pPr>
+        <w:pStyle w:val="ListParagraph"/>
+        <w:numPr>
+          <w:ilvl w:val="0"/>
+          <w:numId w:val="18"/>
+        </w:numPr>
+      </w:pPr>
+      <w:r>
+        <w:t>Custom Build</w:t>
+      </w:r>
+    </w:p>
+    <w:p>
+      <w:r>
+        <w:t>Custom Build elements are always shown</w:t>
+      </w:r>
+      <w:r>
+        <w:t>. However, the individual elements of the Custom Built map can be e</w:t>
+      </w:r>
+      <w:r>
+        <w:t xml:space="preserve">nabled or </w:t>
+      </w:r>
+      <w:r>
+        <w:t xml:space="preserve">disabled as described in </w:t>
+      </w:r>
+      <w:r>
+        <w:rPr>
+          <w:b/>
+          <w:i/>
+        </w:rPr>
+        <w:t>Display Items</w:t>
+      </w:r>
+      <w:r>
+        <w:t xml:space="preserve"> section of the User Manual.</w:t>
+      </w:r>
+    </w:p>
+    <w:p>
+      <w:pPr>
+        <w:pStyle w:val="Heading3"/>
+        <w:jc w:val="center"/>
+        <w:rPr>
+          <w:noProof/>
+        </w:rPr>
+      </w:pPr>
+      <w:bookmarkStart w:id="61" w:name="_Toc340864858"/>
+      <w:r>
+        <w:rPr>
+          <w:noProof/>
+        </w:rPr>
+        <w:lastRenderedPageBreak/>
+        <w:drawing>
+          <wp:inline distT="0" distB="0" distL="0" distR="0">
+            <wp:extent cx="6452870" cy="3907790"/>
+            <wp:effectExtent l="19050" t="0" r="5080" b="0"/>
+            <wp:docPr id="20" name="Picture 7" descr="C:\Users\bhdca\Desktop\Figure 13.jpg"/>
+            <wp:cNvGraphicFramePr>
+              <a:graphicFrameLocks xmlns:a="http://schemas.openxmlformats.org/drawingml/2006/main" noChangeAspect="1"/>
+            </wp:cNvGraphicFramePr>
+            <a:graphic xmlns:a="http://schemas.openxmlformats.org/drawingml/2006/main">
+              <a:graphicData uri="http://schemas.openxmlformats.org/drawingml/2006/picture">
+                <pic:pic xmlns:pic="http://schemas.openxmlformats.org/drawingml/2006/picture">
+                  <pic:nvPicPr>
+                    <pic:cNvPr id="0" name="Picture 7" descr="C:\Users\bhdca\Desktop\Figure 13.jpg"/>
                     <pic:cNvPicPr>
                       <a:picLocks noChangeAspect="1" noChangeArrowheads="1"/>
                     </pic:cNvPicPr>
@@ -7987,7 +8188,7 @@
           </wp:inline>
         </w:drawing>
       </w:r>
-      <w:bookmarkEnd w:id="58"/>
+      <w:bookmarkEnd w:id="61"/>
     </w:p>
     <w:p>
       <w:pPr>
@@ -7997,128 +8198,22 @@
           <w:noProof/>
         </w:rPr>
       </w:pPr>
-      <w:bookmarkStart w:id="59" w:name="_Toc336514075"/>
-      <w:bookmarkStart w:id="60" w:name="_Toc340864857"/>
+      <w:bookmarkStart w:id="62" w:name="_Toc336514076"/>
+      <w:bookmarkStart w:id="63" w:name="_Toc340864859"/>
       <w:r>
         <w:rPr>
           <w:noProof/>
         </w:rPr>
-        <w:t>Figure 12</w:t>
+        <w:t>Figure 13</w:t>
       </w:r>
       <w:r>
         <w:rPr>
           <w:noProof/>
         </w:rPr>
-        <w:t xml:space="preserve">: </w:t>
-      </w:r>
-      <w:r>
-        <w:rPr>
-          <w:noProof/>
-        </w:rPr>
-        <w:t>Map with user defined and Google terrain overlay</w:t>
-      </w:r>
-      <w:bookmarkEnd w:id="59"/>
-      <w:bookmarkEnd w:id="60"/>
-    </w:p>
-    <w:p/>
-    <w:p>
-      <w:r>
-        <w:t xml:space="preserve">The following four options are available via </w:t>
-      </w:r>
-      <w:r>
-        <w:rPr>
-          <w:b/>
-          <w:i/>
-        </w:rPr>
-        <w:t>Map Type</w:t>
-      </w:r>
-      <w:r>
-        <w:t xml:space="preserve"> list box:</w:t>
-      </w:r>
-    </w:p>
-    <w:p>
-      <w:pPr>
-        <w:pStyle w:val="ListParagraph"/>
-        <w:numPr>
-          <w:ilvl w:val="0"/>
-          <w:numId w:val="18"/>
-        </w:numPr>
-      </w:pPr>
-      <w:r>
-        <w:t>Google Plain</w:t>
-      </w:r>
-    </w:p>
-    <w:p>
-      <w:pPr>
-        <w:pStyle w:val="ListParagraph"/>
-        <w:numPr>
-          <w:ilvl w:val="0"/>
-          <w:numId w:val="18"/>
-        </w:numPr>
-      </w:pPr>
-      <w:r>
-        <w:t xml:space="preserve">Google Satellite </w:t>
-      </w:r>
-    </w:p>
-    <w:p>
-      <w:pPr>
-        <w:pStyle w:val="ListParagraph"/>
-        <w:numPr>
-          <w:ilvl w:val="0"/>
-          <w:numId w:val="18"/>
-        </w:numPr>
-      </w:pPr>
-      <w:r>
-        <w:t>Google Terrain</w:t>
-      </w:r>
-    </w:p>
-    <w:p>
-      <w:pPr>
-        <w:pStyle w:val="ListParagraph"/>
-        <w:numPr>
-          <w:ilvl w:val="0"/>
-          <w:numId w:val="18"/>
-        </w:numPr>
-      </w:pPr>
-      <w:r>
-        <w:t>Google Hybrid</w:t>
-      </w:r>
-    </w:p>
-    <w:p>
-      <w:pPr>
-        <w:pStyle w:val="ListParagraph"/>
-        <w:numPr>
-          <w:ilvl w:val="0"/>
-          <w:numId w:val="18"/>
-        </w:numPr>
-      </w:pPr>
-      <w:r>
-        <w:t>Custom Build</w:t>
-      </w:r>
-    </w:p>
-    <w:p>
-      <w:r>
-        <w:t>Custom Build elements are always shown</w:t>
-      </w:r>
-      <w:r>
-        <w:t>. However, the individual elements of the Custom Built map can be e</w:t>
-      </w:r>
-      <w:r>
-        <w:t xml:space="preserve">nabled or </w:t>
-      </w:r>
-      <w:r>
-        <w:t xml:space="preserve">disabled as described in </w:t>
-      </w:r>
-      <w:r>
-        <w:rPr>
-          <w:b/>
-          <w:i/>
-        </w:rPr>
-        <w:t>Display Items</w:t>
-      </w:r>
-      <w:r>
-        <w:t xml:space="preserve"> section of the User Manual.</w:t>
-      </w:r>
+        <w:t>: Passive display no filter</w:t>
+      </w:r>
+      <w:bookmarkEnd w:id="62"/>
+      <w:bookmarkEnd w:id="63"/>
     </w:p>
     <w:p>
       <w:pPr>
@@ -8128,7 +8223,7 @@
           <w:noProof/>
         </w:rPr>
       </w:pPr>
-      <w:bookmarkStart w:id="61" w:name="_Toc340864858"/>
+      <w:bookmarkStart w:id="64" w:name="_Toc340864860"/>
       <w:r>
         <w:rPr>
           <w:noProof/>
@@ -8138,7 +8233,7 @@
           <wp:inline distT="0" distB="0" distL="0" distR="0">
             <wp:extent cx="6452870" cy="3907790"/>
             <wp:effectExtent l="19050" t="0" r="5080" b="0"/>
-            <wp:docPr id="20" name="Picture 7" descr="C:\Users\bhdca\Desktop\Figure 13.jpg"/>
+            <wp:docPr id="29" name="Picture 8" descr="C:\Users\bhdca\Desktop\Figure 14.jpg"/>
             <wp:cNvGraphicFramePr>
               <a:graphicFrameLocks xmlns:a="http://schemas.openxmlformats.org/drawingml/2006/main" noChangeAspect="1"/>
             </wp:cNvGraphicFramePr>
@@ -8146,7 +8241,7 @@
               <a:graphicData uri="http://schemas.openxmlformats.org/drawingml/2006/picture">
                 <pic:pic xmlns:pic="http://schemas.openxmlformats.org/drawingml/2006/picture">
                   <pic:nvPicPr>
-                    <pic:cNvPr id="0" name="Picture 7" descr="C:\Users\bhdca\Desktop\Figure 13.jpg"/>
+                    <pic:cNvPr id="0" name="Picture 8" descr="C:\Users\bhdca\Desktop\Figure 14.jpg"/>
                     <pic:cNvPicPr>
                       <a:picLocks noChangeAspect="1" noChangeArrowheads="1"/>
                     </pic:cNvPicPr>
@@ -8180,93 +8275,6 @@
           </wp:inline>
         </w:drawing>
       </w:r>
-      <w:bookmarkEnd w:id="61"/>
-    </w:p>
-    <w:p>
-      <w:pPr>
-        <w:pStyle w:val="Heading3"/>
-        <w:jc w:val="center"/>
-        <w:rPr>
-          <w:noProof/>
-        </w:rPr>
-      </w:pPr>
-      <w:bookmarkStart w:id="62" w:name="_Toc336514076"/>
-      <w:bookmarkStart w:id="63" w:name="_Toc340864859"/>
-      <w:r>
-        <w:rPr>
-          <w:noProof/>
-        </w:rPr>
-        <w:t>Figure 13</w:t>
-      </w:r>
-      <w:r>
-        <w:rPr>
-          <w:noProof/>
-        </w:rPr>
-        <w:t>: Passive display no filter</w:t>
-      </w:r>
-      <w:bookmarkEnd w:id="62"/>
-      <w:bookmarkEnd w:id="63"/>
-    </w:p>
-    <w:p>
-      <w:pPr>
-        <w:pStyle w:val="Heading3"/>
-        <w:jc w:val="center"/>
-        <w:rPr>
-          <w:noProof/>
-        </w:rPr>
-      </w:pPr>
-      <w:bookmarkStart w:id="64" w:name="_Toc340864860"/>
-      <w:r>
-        <w:rPr>
-          <w:noProof/>
-        </w:rPr>
-        <w:lastRenderedPageBreak/>
-        <w:drawing>
-          <wp:inline distT="0" distB="0" distL="0" distR="0">
-            <wp:extent cx="6452870" cy="3907790"/>
-            <wp:effectExtent l="19050" t="0" r="5080" b="0"/>
-            <wp:docPr id="29" name="Picture 8" descr="C:\Users\bhdca\Desktop\Figure 14.jpg"/>
-            <wp:cNvGraphicFramePr>
-              <a:graphicFrameLocks xmlns:a="http://schemas.openxmlformats.org/drawingml/2006/main" noChangeAspect="1"/>
-            </wp:cNvGraphicFramePr>
-            <a:graphic xmlns:a="http://schemas.openxmlformats.org/drawingml/2006/main">
-              <a:graphicData uri="http://schemas.openxmlformats.org/drawingml/2006/picture">
-                <pic:pic xmlns:pic="http://schemas.openxmlformats.org/drawingml/2006/picture">
-                  <pic:nvPicPr>
-                    <pic:cNvPr id="0" name="Picture 8" descr="C:\Users\bhdca\Desktop\Figure 14.jpg"/>
-                    <pic:cNvPicPr>
-                      <a:picLocks noChangeAspect="1" noChangeArrowheads="1"/>
-                    </pic:cNvPicPr>
-                  </pic:nvPicPr>
-                  <pic:blipFill>
-                    <a:blip r:embed="rId26" cstate="print"/>
-                    <a:srcRect/>
-                    <a:stretch>
-                      <a:fillRect/>
-                    </a:stretch>
-                  </pic:blipFill>
-                  <pic:spPr bwMode="auto">
-                    <a:xfrm>
-                      <a:off x="0" y="0"/>
-                      <a:ext cx="6452870" cy="3907790"/>
-                    </a:xfrm>
-                    <a:prstGeom prst="rect">
-                      <a:avLst/>
-                    </a:prstGeom>
-                    <a:noFill/>
-                    <a:ln w="9525">
-                      <a:noFill/>
-                      <a:miter lim="800000"/>
-                      <a:headEnd/>
-                      <a:tailEnd/>
-                    </a:ln>
-                  </pic:spPr>
-                </pic:pic>
-              </a:graphicData>
-            </a:graphic>
-          </wp:inline>
-        </w:drawing>
-      </w:r>
       <w:bookmarkEnd w:id="64"/>
     </w:p>
     <w:p>
@@ -8406,7 +8414,7 @@
                     </pic:cNvPicPr>
                   </pic:nvPicPr>
                   <pic:blipFill>
-                    <a:blip r:embed="rId27" cstate="print"/>
+                    <a:blip r:embed="rId26" cstate="print"/>
                     <a:srcRect/>
                     <a:stretch>
                       <a:fillRect/>
@@ -8587,6 +8595,19 @@
       </w:r>
     </w:p>
     <w:p>
+      <w:pPr>
+        <w:rPr>
+          <w:u w:val="single"/>
+        </w:rPr>
+      </w:pPr>
+      <w:r>
+        <w:rPr>
+          <w:u w:val="single"/>
+        </w:rPr>
+        <w:t>NOTE: Callsign is displayed only if available.</w:t>
+      </w:r>
+    </w:p>
+    <w:p>
       <w:r>
         <w:t>To move a label just place the mouse over the label</w:t>
       </w:r>
@@ -8707,7 +8728,7 @@
                     </pic:cNvPicPr>
                   </pic:nvPicPr>
                   <pic:blipFill>
-                    <a:blip r:embed="rId28" cstate="print"/>
+                    <a:blip r:embed="rId27" cstate="print"/>
                     <a:srcRect/>
                     <a:stretch>
                       <a:fillRect/>
@@ -8838,7 +8859,7 @@
                     </pic:cNvPicPr>
                   </pic:nvPicPr>
                   <pic:blipFill>
-                    <a:blip r:embed="rId29" cstate="print"/>
+                    <a:blip r:embed="rId28" cstate="print"/>
                     <a:srcRect/>
                     <a:stretch>
                       <a:fillRect/>
@@ -8953,7 +8974,7 @@
                     </pic:cNvPicPr>
                   </pic:nvPicPr>
                   <pic:blipFill>
-                    <a:blip r:embed="rId30">
+                    <a:blip r:embed="rId29">
                       <a:extLst>
                         <a:ext uri="{28A0092B-C50C-407E-A947-70E740481C1C}">
                           <a14:useLocalDpi xmlns:a14="http://schemas.microsoft.com/office/drawing/2010/main" val="0"/>
@@ -9130,7 +9151,7 @@
                     </pic:cNvPicPr>
                   </pic:nvPicPr>
                   <pic:blipFill>
-                    <a:blip r:embed="rId31" cstate="print"/>
+                    <a:blip r:embed="rId30" cstate="print"/>
                     <a:srcRect/>
                     <a:stretch>
                       <a:fillRect/>
@@ -9239,7 +9260,7 @@
                     </pic:cNvPicPr>
                   </pic:nvPicPr>
                   <pic:blipFill>
-                    <a:blip r:embed="rId32" cstate="print"/>
+                    <a:blip r:embed="rId31" cstate="print"/>
                     <a:srcRect/>
                     <a:stretch>
                       <a:fillRect/>
@@ -9308,8 +9329,6 @@
       <w:r>
         <w:t>what</w:t>
       </w:r>
-      <w:bookmarkStart w:id="93" w:name="_GoBack"/>
-      <w:bookmarkEnd w:id="93"/>
       <w:r>
         <w:t xml:space="preserve"> to ignore.</w:t>
       </w:r>
@@ -9362,7 +9381,7 @@
         <w:pStyle w:val="Heading1"/>
         <w:jc w:val="center"/>
       </w:pPr>
-      <w:bookmarkStart w:id="94" w:name="_Toc340864878"/>
+      <w:bookmarkStart w:id="93" w:name="_Toc340864878"/>
       <w:r>
         <w:lastRenderedPageBreak/>
         <w:t>ASTERIX Recording</w:t>
@@ -9370,7 +9389,7 @@
       <w:r>
         <w:t xml:space="preserve"> &amp; Forwarding</w:t>
       </w:r>
-      <w:bookmarkEnd w:id="94"/>
+      <w:bookmarkEnd w:id="93"/>
     </w:p>
     <w:p/>
     <w:p>
@@ -9399,7 +9418,7 @@
                     </pic:cNvPicPr>
                   </pic:nvPicPr>
                   <pic:blipFill>
-                    <a:blip r:embed="rId33" cstate="print"/>
+                    <a:blip r:embed="rId32" cstate="print"/>
                     <a:srcRect/>
                     <a:stretch>
                       <a:fillRect/>
@@ -9433,14 +9452,14 @@
         <w:pStyle w:val="Heading3"/>
         <w:jc w:val="center"/>
       </w:pPr>
-      <w:bookmarkStart w:id="95" w:name="_Toc340864879"/>
+      <w:bookmarkStart w:id="94" w:name="_Toc340864879"/>
       <w:r>
         <w:t>Figure 21</w:t>
       </w:r>
       <w:r>
         <w:t>: Data Recording and Forwarding</w:t>
       </w:r>
-      <w:bookmarkEnd w:id="95"/>
+      <w:bookmarkEnd w:id="94"/>
       <w:r>
         <w:t xml:space="preserve"> </w:t>
       </w:r>
@@ -9545,7 +9564,7 @@
       <w:r>
         <w:t>the Asterix Inspector (</w:t>
       </w:r>
-      <w:hyperlink r:id="rId34" w:history="1">
+      <w:hyperlink r:id="rId33" w:history="1">
         <w:r>
           <w:rPr>
             <w:rStyle w:val="Hyperlink"/>
@@ -9616,14 +9635,14 @@
         <w:pStyle w:val="Heading1"/>
         <w:jc w:val="center"/>
       </w:pPr>
-      <w:bookmarkStart w:id="96" w:name="_Toc340864880"/>
+      <w:bookmarkStart w:id="95" w:name="_Toc340864880"/>
       <w:r>
         <w:t xml:space="preserve">ASTERIX </w:t>
       </w:r>
       <w:r>
         <w:t>Replay</w:t>
       </w:r>
-      <w:bookmarkEnd w:id="96"/>
+      <w:bookmarkEnd w:id="95"/>
     </w:p>
     <w:p/>
     <w:p>
@@ -9652,7 +9671,7 @@
                     </pic:cNvPicPr>
                   </pic:nvPicPr>
                   <pic:blipFill>
-                    <a:blip r:embed="rId35" cstate="print"/>
+                    <a:blip r:embed="rId34" cstate="print"/>
                     <a:srcRect/>
                     <a:stretch>
                       <a:fillRect/>
@@ -9686,14 +9705,14 @@
         <w:pStyle w:val="Heading3"/>
         <w:jc w:val="center"/>
       </w:pPr>
-      <w:bookmarkStart w:id="97" w:name="_Toc340864881"/>
+      <w:bookmarkStart w:id="96" w:name="_Toc340864881"/>
       <w:r>
         <w:t>Figure 22</w:t>
       </w:r>
       <w:r>
         <w:t>: ASTERIX Replay</w:t>
       </w:r>
-      <w:bookmarkEnd w:id="97"/>
+      <w:bookmarkEnd w:id="96"/>
     </w:p>
     <w:p>
       <w:pPr>
@@ -9764,11 +9783,11 @@
         <w:pStyle w:val="Heading1"/>
         <w:jc w:val="center"/>
       </w:pPr>
-      <w:bookmarkStart w:id="98" w:name="_Toc340864882"/>
+      <w:bookmarkStart w:id="97" w:name="_Toc340864882"/>
       <w:r>
         <w:t>“Replay” to “Raw”</w:t>
       </w:r>
-      <w:bookmarkEnd w:id="98"/>
+      <w:bookmarkEnd w:id="97"/>
       <w:r>
         <w:t xml:space="preserve"> </w:t>
       </w:r>
@@ -9800,7 +9819,7 @@
                     </pic:cNvPicPr>
                   </pic:nvPicPr>
                   <pic:blipFill>
-                    <a:blip r:embed="rId36" cstate="print"/>
+                    <a:blip r:embed="rId35" cstate="print"/>
                     <a:srcRect/>
                     <a:stretch>
                       <a:fillRect/>
@@ -9834,14 +9853,14 @@
         <w:pStyle w:val="Heading3"/>
         <w:jc w:val="center"/>
       </w:pPr>
-      <w:bookmarkStart w:id="99" w:name="_Toc340864883"/>
+      <w:bookmarkStart w:id="98" w:name="_Toc340864883"/>
       <w:r>
         <w:t>Figure 23</w:t>
       </w:r>
       <w:r>
         <w:t>: Replay to Raw format</w:t>
       </w:r>
-      <w:bookmarkEnd w:id="99"/>
+      <w:bookmarkEnd w:id="98"/>
     </w:p>
     <w:p>
       <w:pPr>
@@ -9892,7 +9911,7 @@
         <w:pStyle w:val="Heading1"/>
         <w:jc w:val="center"/>
       </w:pPr>
-      <w:bookmarkStart w:id="100" w:name="_Toc340864884"/>
+      <w:bookmarkStart w:id="99" w:name="_Toc340864884"/>
       <w:r>
         <w:t xml:space="preserve">System </w:t>
       </w:r>
@@ -9902,7 +9921,7 @@
       <w:r>
         <w:t>Status</w:t>
       </w:r>
-      <w:bookmarkEnd w:id="100"/>
+      <w:bookmarkEnd w:id="99"/>
     </w:p>
     <w:p/>
     <w:p>
@@ -9931,7 +9950,7 @@
                     </pic:cNvPicPr>
                   </pic:nvPicPr>
                   <pic:blipFill>
-                    <a:blip r:embed="rId37" cstate="print">
+                    <a:blip r:embed="rId36" cstate="print">
                       <a:extLst>
                         <a:ext uri="{28A0092B-C50C-407E-A947-70E740481C1C}">
                           <a14:useLocalDpi xmlns:a14="http://schemas.microsoft.com/office/drawing/2010/main" val="0"/>
@@ -9977,11 +9996,11 @@
         <w:pStyle w:val="Heading3"/>
         <w:jc w:val="center"/>
       </w:pPr>
-      <w:bookmarkStart w:id="101" w:name="_Toc340864885"/>
+      <w:bookmarkStart w:id="100" w:name="_Toc340864885"/>
       <w:r>
         <w:t>Figure 24: Three screen shoots of System Status Display (GO, History and Data Loss)</w:t>
       </w:r>
-      <w:bookmarkEnd w:id="101"/>
+      <w:bookmarkEnd w:id="100"/>
     </w:p>
     <w:p>
       <w:pPr>
@@ -10029,7 +10048,21 @@
         <w:rPr>
           <w:rFonts w:cs="Consolas"/>
         </w:rPr>
-        <w:t xml:space="preserve"> while fail condition is present. Once failure event transitions to a GO status it marked in </w:t>
+        <w:t xml:space="preserve"> while fail condition is present. Once </w:t>
+      </w:r>
+      <w:r>
+        <w:rPr>
+          <w:rFonts w:cs="Consolas"/>
+        </w:rPr>
+        <w:t xml:space="preserve">NOGO event transitions GO </w:t>
+      </w:r>
+      <w:bookmarkStart w:id="101" w:name="_GoBack"/>
+      <w:bookmarkEnd w:id="101"/>
+      <w:r>
+        <w:rPr>
+          <w:rFonts w:cs="Consolas"/>
+        </w:rPr>
+        <w:t xml:space="preserve">it marked in </w:t>
       </w:r>
       <w:r>
         <w:rPr>
@@ -10047,12 +10080,132 @@
     </w:p>
     <w:p>
       <w:pPr>
+        <w:rPr>
+          <w:rFonts w:asciiTheme="majorHAnsi" w:eastAsiaTheme="majorEastAsia" w:hAnsiTheme="majorHAnsi" w:cstheme="majorBidi"/>
+          <w:b/>
+          <w:bCs/>
+          <w:color w:val="365F91" w:themeColor="accent1" w:themeShade="BF"/>
+          <w:sz w:val="28"/>
+          <w:szCs w:val="28"/>
+        </w:rPr>
+      </w:pPr>
+      <w:bookmarkStart w:id="102" w:name="_Toc340864886"/>
+      <w:r>
+        <w:br w:type="page"/>
+      </w:r>
+    </w:p>
+    <w:p>
+      <w:pPr>
         <w:pStyle w:val="Heading1"/>
         <w:jc w:val="center"/>
       </w:pPr>
-      <w:bookmarkStart w:id="102" w:name="_Toc340864886"/>
-      <w:r>
-        <w:t>Implemented Decoders (so far)</w:t>
+      <w:r>
+        <w:lastRenderedPageBreak/>
+        <w:t>Miscellaneous Settings</w:t>
+      </w:r>
+    </w:p>
+    <w:p/>
+    <w:p>
+      <w:pPr>
+        <w:pStyle w:val="ListParagraph"/>
+        <w:numPr>
+          <w:ilvl w:val="0"/>
+          <w:numId w:val="24"/>
+        </w:numPr>
+      </w:pPr>
+      <w:r>
+        <w:t>“Display Mode C as FL” if checked off then displays Mode C exactly as received from the sensor.</w:t>
+      </w:r>
+    </w:p>
+    <w:p>
+      <w:pPr>
+        <w:pStyle w:val="ListParagraph"/>
+        <w:numPr>
+          <w:ilvl w:val="0"/>
+          <w:numId w:val="24"/>
+        </w:numPr>
+      </w:pPr>
+      <w:r>
+        <w:t>“Display position in decimals” if checked then LAT/LNG of the mouse position is displayed in decimal degrees format.</w:t>
+      </w:r>
+    </w:p>
+    <w:p>
+      <w:pPr>
+        <w:jc w:val="center"/>
+      </w:pPr>
+      <w:r>
+        <w:rPr>
+          <w:noProof/>
+        </w:rPr>
+        <w:drawing>
+          <wp:inline distT="0" distB="0" distL="0" distR="0" wp14:anchorId="6F09F16E" wp14:editId="6B7FE8CB">
+            <wp:extent cx="2596515" cy="948690"/>
+            <wp:effectExtent l="0" t="0" r="0" b="0"/>
+            <wp:docPr id="9" name="Picture 9" descr="C:\Users\CAAS\Desktop\Misc Settings.jpg"/>
+            <wp:cNvGraphicFramePr>
+              <a:graphicFrameLocks xmlns:a="http://schemas.openxmlformats.org/drawingml/2006/main" noChangeAspect="1"/>
+            </wp:cNvGraphicFramePr>
+            <a:graphic xmlns:a="http://schemas.openxmlformats.org/drawingml/2006/main">
+              <a:graphicData uri="http://schemas.openxmlformats.org/drawingml/2006/picture">
+                <pic:pic xmlns:pic="http://schemas.openxmlformats.org/drawingml/2006/picture">
+                  <pic:nvPicPr>
+                    <pic:cNvPr id="0" name="Picture 1" descr="C:\Users\CAAS\Desktop\Misc Settings.jpg"/>
+                    <pic:cNvPicPr>
+                      <a:picLocks noChangeAspect="1" noChangeArrowheads="1"/>
+                    </pic:cNvPicPr>
+                  </pic:nvPicPr>
+                  <pic:blipFill>
+                    <a:blip r:embed="rId37">
+                      <a:extLst>
+                        <a:ext uri="{28A0092B-C50C-407E-A947-70E740481C1C}">
+                          <a14:useLocalDpi xmlns:a14="http://schemas.microsoft.com/office/drawing/2010/main" val="0"/>
+                        </a:ext>
+                      </a:extLst>
+                    </a:blip>
+                    <a:srcRect/>
+                    <a:stretch>
+                      <a:fillRect/>
+                    </a:stretch>
+                  </pic:blipFill>
+                  <pic:spPr bwMode="auto">
+                    <a:xfrm>
+                      <a:off x="0" y="0"/>
+                      <a:ext cx="2596515" cy="948690"/>
+                    </a:xfrm>
+                    <a:prstGeom prst="rect">
+                      <a:avLst/>
+                    </a:prstGeom>
+                    <a:noFill/>
+                    <a:ln>
+                      <a:noFill/>
+                    </a:ln>
+                  </pic:spPr>
+                </pic:pic>
+              </a:graphicData>
+            </a:graphic>
+          </wp:inline>
+        </w:drawing>
+      </w:r>
+    </w:p>
+    <w:p>
+      <w:pPr>
+        <w:pStyle w:val="Heading3"/>
+        <w:jc w:val="center"/>
+      </w:pPr>
+      <w:r>
+        <w:t>Figure 25: Miscellaneous Settings</w:t>
+      </w:r>
+    </w:p>
+    <w:p>
+      <w:pPr>
+        <w:pStyle w:val="Heading1"/>
+        <w:jc w:val="center"/>
+      </w:pPr>
+      <w:r>
+        <w:t>I</w:t>
+      </w:r>
+      <w:r>
+        <w:t>mplemented Decoders (so far)</w:t>
       </w:r>
       <w:bookmarkEnd w:id="102"/>
     </w:p>
@@ -10283,7 +10436,6 @@
         <w:rPr>
           <w:rFonts w:cstheme="minorHAnsi"/>
         </w:rPr>
-        <w:lastRenderedPageBreak/>
         <w:tab/>
       </w:r>
       <w:r>
@@ -11297,7 +11449,7 @@
                 <w:b/>
                 <w:noProof/>
               </w:rPr>
-              <w:t>27</w:t>
+              <w:t>31</w:t>
             </w:r>
             <w:r>
               <w:rPr>
@@ -11337,7 +11489,7 @@
                 <w:b/>
                 <w:noProof/>
               </w:rPr>
-              <w:t>32</w:t>
+              <w:t>33</w:t>
             </w:r>
             <w:r>
               <w:rPr>
@@ -11497,7 +11649,7 @@
             <w:rPr>
               <w:noProof/>
             </w:rPr>
-            <w:t>27</w:t>
+            <w:t>31</w:t>
           </w:r>
           <w:r>
             <w:rPr>
@@ -13025,7 +13177,7 @@
   <w:abstractNum w:abstractNumId="15">
     <w:nsid w:val="5C2242D4"/>
     <w:multiLevelType w:val="hybridMultilevel"/>
-    <w:tmpl w:val="EEACC876"/>
+    <w:tmpl w:val="64AED3B0"/>
     <w:lvl w:ilvl="0" w:tplc="04090001">
       <w:start w:val="1"/>
       <w:numFmt w:val="bullet"/>
@@ -13516,6 +13668,95 @@
     </w:lvl>
   </w:abstractNum>
   <w:abstractNum w:abstractNumId="20">
+    <w:nsid w:val="70693C93"/>
+    <w:multiLevelType w:val="hybridMultilevel"/>
+    <w:tmpl w:val="E36A0CE4"/>
+    <w:lvl w:ilvl="0" w:tplc="DAA0CAC8">
+      <w:start w:val="1"/>
+      <w:numFmt w:val="decimal"/>
+      <w:lvlText w:val="%1."/>
+      <w:lvlJc w:val="left"/>
+      <w:pPr>
+        <w:ind w:left="1080" w:hanging="360"/>
+      </w:pPr>
+      <w:rPr>
+        <w:rFonts w:hint="default"/>
+      </w:rPr>
+    </w:lvl>
+    <w:lvl w:ilvl="1" w:tplc="04090019" w:tentative="1">
+      <w:start w:val="1"/>
+      <w:numFmt w:val="lowerLetter"/>
+      <w:lvlText w:val="%2."/>
+      <w:lvlJc w:val="left"/>
+      <w:pPr>
+        <w:ind w:left="1800" w:hanging="360"/>
+      </w:pPr>
+    </w:lvl>
+    <w:lvl w:ilvl="2" w:tplc="0409001B" w:tentative="1">
+      <w:start w:val="1"/>
+      <w:numFmt w:val="lowerRoman"/>
+      <w:lvlText w:val="%3."/>
+      <w:lvlJc w:val="right"/>
+      <w:pPr>
+        <w:ind w:left="2520" w:hanging="180"/>
+      </w:pPr>
+    </w:lvl>
+    <w:lvl w:ilvl="3" w:tplc="0409000F" w:tentative="1">
+      <w:start w:val="1"/>
+      <w:numFmt w:val="decimal"/>
+      <w:lvlText w:val="%4."/>
+      <w:lvlJc w:val="left"/>
+      <w:pPr>
+        <w:ind w:left="3240" w:hanging="360"/>
+      </w:pPr>
+    </w:lvl>
+    <w:lvl w:ilvl="4" w:tplc="04090019" w:tentative="1">
+      <w:start w:val="1"/>
+      <w:numFmt w:val="lowerLetter"/>
+      <w:lvlText w:val="%5."/>
+      <w:lvlJc w:val="left"/>
+      <w:pPr>
+        <w:ind w:left="3960" w:hanging="360"/>
+      </w:pPr>
+    </w:lvl>
+    <w:lvl w:ilvl="5" w:tplc="0409001B" w:tentative="1">
+      <w:start w:val="1"/>
+      <w:numFmt w:val="lowerRoman"/>
+      <w:lvlText w:val="%6."/>
+      <w:lvlJc w:val="right"/>
+      <w:pPr>
+        <w:ind w:left="4680" w:hanging="180"/>
+      </w:pPr>
+    </w:lvl>
+    <w:lvl w:ilvl="6" w:tplc="0409000F" w:tentative="1">
+      <w:start w:val="1"/>
+      <w:numFmt w:val="decimal"/>
+      <w:lvlText w:val="%7."/>
+      <w:lvlJc w:val="left"/>
+      <w:pPr>
+        <w:ind w:left="5400" w:hanging="360"/>
+      </w:pPr>
+    </w:lvl>
+    <w:lvl w:ilvl="7" w:tplc="04090019" w:tentative="1">
+      <w:start w:val="1"/>
+      <w:numFmt w:val="lowerLetter"/>
+      <w:lvlText w:val="%8."/>
+      <w:lvlJc w:val="left"/>
+      <w:pPr>
+        <w:ind w:left="6120" w:hanging="360"/>
+      </w:pPr>
+    </w:lvl>
+    <w:lvl w:ilvl="8" w:tplc="0409001B" w:tentative="1">
+      <w:start w:val="1"/>
+      <w:numFmt w:val="lowerRoman"/>
+      <w:lvlText w:val="%9."/>
+      <w:lvlJc w:val="right"/>
+      <w:pPr>
+        <w:ind w:left="6840" w:hanging="180"/>
+      </w:pPr>
+    </w:lvl>
+  </w:abstractNum>
+  <w:abstractNum w:abstractNumId="21">
     <w:nsid w:val="73845FAA"/>
     <w:multiLevelType w:val="hybridMultilevel"/>
     <w:tmpl w:val="E89641B6"/>
@@ -13604,7 +13845,7 @@
       </w:pPr>
     </w:lvl>
   </w:abstractNum>
-  <w:abstractNum w:abstractNumId="21">
+  <w:abstractNum w:abstractNumId="22">
     <w:nsid w:val="78DE41FF"/>
     <w:multiLevelType w:val="hybridMultilevel"/>
     <w:tmpl w:val="7764A482"/>
@@ -13693,7 +13934,7 @@
       </w:pPr>
     </w:lvl>
   </w:abstractNum>
-  <w:abstractNum w:abstractNumId="22">
+  <w:abstractNum w:abstractNumId="23">
     <w:nsid w:val="7A1965E0"/>
     <w:multiLevelType w:val="hybridMultilevel"/>
     <w:tmpl w:val="3E0CC1EC"/>
@@ -13816,7 +14057,7 @@
     <w:abstractNumId w:val="10"/>
   </w:num>
   <w:num w:numId="4">
-    <w:abstractNumId w:val="20"/>
+    <w:abstractNumId w:val="21"/>
   </w:num>
   <w:num w:numId="5">
     <w:abstractNumId w:val="4"/>
@@ -13828,7 +14069,7 @@
     <w:abstractNumId w:val="6"/>
   </w:num>
   <w:num w:numId="8">
-    <w:abstractNumId w:val="21"/>
+    <w:abstractNumId w:val="22"/>
   </w:num>
   <w:num w:numId="9">
     <w:abstractNumId w:val="5"/>
@@ -13849,7 +14090,7 @@
     <w:abstractNumId w:val="7"/>
   </w:num>
   <w:num w:numId="15">
-    <w:abstractNumId w:val="22"/>
+    <w:abstractNumId w:val="23"/>
   </w:num>
   <w:num w:numId="16">
     <w:abstractNumId w:val="18"/>
@@ -13874,6 +14115,9 @@
   </w:num>
   <w:num w:numId="23">
     <w:abstractNumId w:val="17"/>
+  </w:num>
+  <w:num w:numId="24">
+    <w:abstractNumId w:val="20"/>
   </w:num>
 </w:numbering>
 </file>
@@ -15458,7 +15702,7 @@
 </file>
 
 <file path=customXml/itemProps1.xml><?xml version="1.0" encoding="utf-8"?>
-<ds:datastoreItem xmlns:ds="http://schemas.openxmlformats.org/officeDocument/2006/customXml" ds:itemID="{169D367D-C51D-43B2-B330-3C56A385634A}">
+<ds:datastoreItem xmlns:ds="http://schemas.openxmlformats.org/officeDocument/2006/customXml" ds:itemID="{8407CB1C-4D3A-4136-9982-F5C47326B843}">
   <ds:schemaRefs>
     <ds:schemaRef ds:uri="http://schemas.openxmlformats.org/officeDocument/2006/bibliography"/>
   </ds:schemaRefs>

</xml_diff>

<commit_message>
Release for v 2.4 (SEP Tool and documentation)
</commit_message>
<xml_diff>
--- a/DOCUMENTATION/User Manual.docx
+++ b/DOCUMENTATION/User Manual.docx
@@ -77,7 +77,7 @@
           <w:color w:val="4F81BD" w:themeColor="accent1"/>
           <w:sz w:val="56"/>
         </w:rPr>
-        <w:t xml:space="preserve"> 2.3</w:t>
+        <w:t xml:space="preserve"> 2.4</w:t>
       </w:r>
     </w:p>
     <w:p>
@@ -160,7 +160,7 @@
           <w:noProof/>
           <w:color w:val="4F81BD" w:themeColor="accent1"/>
         </w:rPr>
-        <w:t>December 12, 2012</w:t>
+        <w:t>December 21, 2012</w:t>
       </w:r>
       <w:bookmarkStart w:id="0" w:name="_GoBack"/>
       <w:bookmarkEnd w:id="0"/>
@@ -296,7 +296,7 @@
           <w:r>
             <w:fldChar w:fldCharType="separate"/>
           </w:r>
-          <w:hyperlink w:anchor="_Toc343086094" w:history="1">
+          <w:hyperlink w:anchor="_Toc343846207" w:history="1">
             <w:r>
               <w:rPr>
                 <w:rStyle w:val="Hyperlink"/>
@@ -323,7 +323,7 @@
                 <w:noProof/>
                 <w:webHidden/>
               </w:rPr>
-              <w:instrText xml:space="preserve"> PAGEREF _Toc343086094 \h </w:instrText>
+              <w:instrText xml:space="preserve"> PAGEREF _Toc343846207 \h </w:instrText>
             </w:r>
             <w:r>
               <w:rPr>
@@ -364,7 +364,7 @@
               <w:noProof/>
             </w:rPr>
           </w:pPr>
-          <w:hyperlink w:anchor="_Toc343086095" w:history="1">
+          <w:hyperlink w:anchor="_Toc343846208" w:history="1">
             <w:r>
               <w:rPr>
                 <w:rStyle w:val="Hyperlink"/>
@@ -391,7 +391,7 @@
                 <w:noProof/>
                 <w:webHidden/>
               </w:rPr>
-              <w:instrText xml:space="preserve"> PAGEREF _Toc343086095 \h </w:instrText>
+              <w:instrText xml:space="preserve"> PAGEREF _Toc343846208 \h </w:instrText>
             </w:r>
             <w:r>
               <w:rPr>
@@ -432,7 +432,7 @@
               <w:noProof/>
             </w:rPr>
           </w:pPr>
-          <w:hyperlink w:anchor="_Toc343086096" w:history="1">
+          <w:hyperlink w:anchor="_Toc343846209" w:history="1">
             <w:r>
               <w:rPr>
                 <w:rStyle w:val="Hyperlink"/>
@@ -459,7 +459,7 @@
                 <w:noProof/>
                 <w:webHidden/>
               </w:rPr>
-              <w:instrText xml:space="preserve"> PAGEREF _Toc343086096 \h </w:instrText>
+              <w:instrText xml:space="preserve"> PAGEREF _Toc343846209 \h </w:instrText>
             </w:r>
             <w:r>
               <w:rPr>
@@ -500,7 +500,7 @@
               <w:noProof/>
             </w:rPr>
           </w:pPr>
-          <w:hyperlink w:anchor="_Toc343086097" w:history="1">
+          <w:hyperlink w:anchor="_Toc343846210" w:history="1">
             <w:r>
               <w:rPr>
                 <w:rStyle w:val="Hyperlink"/>
@@ -527,7 +527,7 @@
                 <w:noProof/>
                 <w:webHidden/>
               </w:rPr>
-              <w:instrText xml:space="preserve"> PAGEREF _Toc343086097 \h </w:instrText>
+              <w:instrText xml:space="preserve"> PAGEREF _Toc343846210 \h </w:instrText>
             </w:r>
             <w:r>
               <w:rPr>
@@ -568,7 +568,7 @@
               <w:noProof/>
             </w:rPr>
           </w:pPr>
-          <w:hyperlink w:anchor="_Toc343086098" w:history="1">
+          <w:hyperlink w:anchor="_Toc343846211" w:history="1">
             <w:r>
               <w:rPr>
                 <w:rStyle w:val="Hyperlink"/>
@@ -595,7 +595,7 @@
                 <w:noProof/>
                 <w:webHidden/>
               </w:rPr>
-              <w:instrText xml:space="preserve"> PAGEREF _Toc343086098 \h </w:instrText>
+              <w:instrText xml:space="preserve"> PAGEREF _Toc343846211 \h </w:instrText>
             </w:r>
             <w:r>
               <w:rPr>
@@ -636,7 +636,7 @@
               <w:noProof/>
             </w:rPr>
           </w:pPr>
-          <w:hyperlink w:anchor="_Toc343086099" w:history="1">
+          <w:hyperlink w:anchor="_Toc343846212" w:history="1">
             <w:r>
               <w:rPr>
                 <w:noProof/>
@@ -656,7 +656,7 @@
                 <w:noProof/>
                 <w:webHidden/>
               </w:rPr>
-              <w:instrText xml:space="preserve"> PAGEREF _Toc343086099 \h </w:instrText>
+              <w:instrText xml:space="preserve"> PAGEREF _Toc343846212 \h </w:instrText>
             </w:r>
             <w:r>
               <w:rPr>
@@ -697,7 +697,7 @@
               <w:noProof/>
             </w:rPr>
           </w:pPr>
-          <w:hyperlink w:anchor="_Toc343086100" w:history="1">
+          <w:hyperlink w:anchor="_Toc343846213" w:history="1">
             <w:r>
               <w:rPr>
                 <w:rStyle w:val="Hyperlink"/>
@@ -724,7 +724,7 @@
                 <w:noProof/>
                 <w:webHidden/>
               </w:rPr>
-              <w:instrText xml:space="preserve"> PAGEREF _Toc343086100 \h </w:instrText>
+              <w:instrText xml:space="preserve"> PAGEREF _Toc343846213 \h </w:instrText>
             </w:r>
             <w:r>
               <w:rPr>
@@ -765,7 +765,7 @@
               <w:noProof/>
             </w:rPr>
           </w:pPr>
-          <w:hyperlink w:anchor="_Toc343086101" w:history="1">
+          <w:hyperlink w:anchor="_Toc343846214" w:history="1">
             <w:r>
               <w:rPr>
                 <w:rStyle w:val="Hyperlink"/>
@@ -792,7 +792,7 @@
                 <w:noProof/>
                 <w:webHidden/>
               </w:rPr>
-              <w:instrText xml:space="preserve"> PAGEREF _Toc343086101 \h </w:instrText>
+              <w:instrText xml:space="preserve"> PAGEREF _Toc343846214 \h </w:instrText>
             </w:r>
             <w:r>
               <w:rPr>
@@ -833,7 +833,7 @@
               <w:noProof/>
             </w:rPr>
           </w:pPr>
-          <w:hyperlink w:anchor="_Toc343086102" w:history="1">
+          <w:hyperlink w:anchor="_Toc343846215" w:history="1">
             <w:r>
               <w:rPr>
                 <w:rStyle w:val="Hyperlink"/>
@@ -860,7 +860,7 @@
                 <w:noProof/>
                 <w:webHidden/>
               </w:rPr>
-              <w:instrText xml:space="preserve"> PAGEREF _Toc343086102 \h </w:instrText>
+              <w:instrText xml:space="preserve"> PAGEREF _Toc343846215 \h </w:instrText>
             </w:r>
             <w:r>
               <w:rPr>
@@ -901,7 +901,7 @@
               <w:noProof/>
             </w:rPr>
           </w:pPr>
-          <w:hyperlink w:anchor="_Toc343086103" w:history="1">
+          <w:hyperlink w:anchor="_Toc343846216" w:history="1">
             <w:r>
               <w:rPr>
                 <w:rStyle w:val="Hyperlink"/>
@@ -928,7 +928,7 @@
                 <w:noProof/>
                 <w:webHidden/>
               </w:rPr>
-              <w:instrText xml:space="preserve"> PAGEREF _Toc343086103 \h </w:instrText>
+              <w:instrText xml:space="preserve"> PAGEREF _Toc343846216 \h </w:instrText>
             </w:r>
             <w:r>
               <w:rPr>
@@ -969,7 +969,7 @@
               <w:noProof/>
             </w:rPr>
           </w:pPr>
-          <w:hyperlink w:anchor="_Toc343086104" w:history="1">
+          <w:hyperlink w:anchor="_Toc343846217" w:history="1">
             <w:r>
               <w:rPr>
                 <w:rStyle w:val="Hyperlink"/>
@@ -996,7 +996,7 @@
                 <w:noProof/>
                 <w:webHidden/>
               </w:rPr>
-              <w:instrText xml:space="preserve"> PAGEREF _Toc343086104 \h </w:instrText>
+              <w:instrText xml:space="preserve"> PAGEREF _Toc343846217 \h </w:instrText>
             </w:r>
             <w:r>
               <w:rPr>
@@ -1037,7 +1037,7 @@
               <w:noProof/>
             </w:rPr>
           </w:pPr>
-          <w:hyperlink w:anchor="_Toc343086105" w:history="1">
+          <w:hyperlink w:anchor="_Toc343846218" w:history="1">
             <w:r>
               <w:rPr>
                 <w:rStyle w:val="Hyperlink"/>
@@ -1064,7 +1064,7 @@
                 <w:noProof/>
                 <w:webHidden/>
               </w:rPr>
-              <w:instrText xml:space="preserve"> PAGEREF _Toc343086105 \h </w:instrText>
+              <w:instrText xml:space="preserve"> PAGEREF _Toc343846218 \h </w:instrText>
             </w:r>
             <w:r>
               <w:rPr>
@@ -1105,7 +1105,7 @@
               <w:noProof/>
             </w:rPr>
           </w:pPr>
-          <w:hyperlink w:anchor="_Toc343086106" w:history="1">
+          <w:hyperlink w:anchor="_Toc343846219" w:history="1">
             <w:r>
               <w:rPr>
                 <w:rStyle w:val="Hyperlink"/>
@@ -1132,7 +1132,7 @@
                 <w:noProof/>
                 <w:webHidden/>
               </w:rPr>
-              <w:instrText xml:space="preserve"> PAGEREF _Toc343086106 \h </w:instrText>
+              <w:instrText xml:space="preserve"> PAGEREF _Toc343846219 \h </w:instrText>
             </w:r>
             <w:r>
               <w:rPr>
@@ -1173,7 +1173,7 @@
               <w:noProof/>
             </w:rPr>
           </w:pPr>
-          <w:hyperlink w:anchor="_Toc343086107" w:history="1">
+          <w:hyperlink w:anchor="_Toc343846220" w:history="1">
             <w:r>
               <w:rPr>
                 <w:rStyle w:val="Hyperlink"/>
@@ -1200,7 +1200,7 @@
                 <w:noProof/>
                 <w:webHidden/>
               </w:rPr>
-              <w:instrText xml:space="preserve"> PAGEREF _Toc343086107 \h </w:instrText>
+              <w:instrText xml:space="preserve"> PAGEREF _Toc343846220 \h </w:instrText>
             </w:r>
             <w:r>
               <w:rPr>
@@ -1241,7 +1241,7 @@
               <w:noProof/>
             </w:rPr>
           </w:pPr>
-          <w:hyperlink w:anchor="_Toc343086108" w:history="1">
+          <w:hyperlink w:anchor="_Toc343846221" w:history="1">
             <w:r>
               <w:rPr>
                 <w:rStyle w:val="Hyperlink"/>
@@ -1268,7 +1268,7 @@
                 <w:noProof/>
                 <w:webHidden/>
               </w:rPr>
-              <w:instrText xml:space="preserve"> PAGEREF _Toc343086108 \h </w:instrText>
+              <w:instrText xml:space="preserve"> PAGEREF _Toc343846221 \h </w:instrText>
             </w:r>
             <w:r>
               <w:rPr>
@@ -1309,7 +1309,7 @@
               <w:noProof/>
             </w:rPr>
           </w:pPr>
-          <w:hyperlink w:anchor="_Toc343086109" w:history="1">
+          <w:hyperlink w:anchor="_Toc343846222" w:history="1">
             <w:r>
               <w:rPr>
                 <w:rStyle w:val="Hyperlink"/>
@@ -1336,7 +1336,7 @@
                 <w:noProof/>
                 <w:webHidden/>
               </w:rPr>
-              <w:instrText xml:space="preserve"> PAGEREF _Toc343086109 \h </w:instrText>
+              <w:instrText xml:space="preserve"> PAGEREF _Toc343846222 \h </w:instrText>
             </w:r>
             <w:r>
               <w:rPr>
@@ -1377,7 +1377,7 @@
               <w:noProof/>
             </w:rPr>
           </w:pPr>
-          <w:hyperlink w:anchor="_Toc343086110" w:history="1">
+          <w:hyperlink w:anchor="_Toc343846223" w:history="1">
             <w:r>
               <w:rPr>
                 <w:rStyle w:val="Hyperlink"/>
@@ -1404,7 +1404,7 @@
                 <w:noProof/>
                 <w:webHidden/>
               </w:rPr>
-              <w:instrText xml:space="preserve"> PAGEREF _Toc343086110 \h </w:instrText>
+              <w:instrText xml:space="preserve"> PAGEREF _Toc343846223 \h </w:instrText>
             </w:r>
             <w:r>
               <w:rPr>
@@ -1445,7 +1445,7 @@
               <w:noProof/>
             </w:rPr>
           </w:pPr>
-          <w:hyperlink w:anchor="_Toc343086111" w:history="1">
+          <w:hyperlink w:anchor="_Toc343846224" w:history="1">
             <w:r>
               <w:rPr>
                 <w:rStyle w:val="Hyperlink"/>
@@ -1472,7 +1472,7 @@
                 <w:noProof/>
                 <w:webHidden/>
               </w:rPr>
-              <w:instrText xml:space="preserve"> PAGEREF _Toc343086111 \h </w:instrText>
+              <w:instrText xml:space="preserve"> PAGEREF _Toc343846224 \h </w:instrText>
             </w:r>
             <w:r>
               <w:rPr>
@@ -1513,7 +1513,7 @@
               <w:noProof/>
             </w:rPr>
           </w:pPr>
-          <w:hyperlink w:anchor="_Toc343086112" w:history="1">
+          <w:hyperlink w:anchor="_Toc343846225" w:history="1">
             <w:r>
               <w:rPr>
                 <w:rStyle w:val="Hyperlink"/>
@@ -1540,7 +1540,7 @@
                 <w:noProof/>
                 <w:webHidden/>
               </w:rPr>
-              <w:instrText xml:space="preserve"> PAGEREF _Toc343086112 \h </w:instrText>
+              <w:instrText xml:space="preserve"> PAGEREF _Toc343846225 \h </w:instrText>
             </w:r>
             <w:r>
               <w:rPr>
@@ -1581,7 +1581,7 @@
               <w:noProof/>
             </w:rPr>
           </w:pPr>
-          <w:hyperlink w:anchor="_Toc343086113" w:history="1">
+          <w:hyperlink w:anchor="_Toc343846226" w:history="1">
             <w:r>
               <w:rPr>
                 <w:rStyle w:val="Hyperlink"/>
@@ -1608,7 +1608,7 @@
                 <w:noProof/>
                 <w:webHidden/>
               </w:rPr>
-              <w:instrText xml:space="preserve"> PAGEREF _Toc343086113 \h </w:instrText>
+              <w:instrText xml:space="preserve"> PAGEREF _Toc343846226 \h </w:instrText>
             </w:r>
             <w:r>
               <w:rPr>
@@ -1649,7 +1649,7 @@
               <w:noProof/>
             </w:rPr>
           </w:pPr>
-          <w:hyperlink w:anchor="_Toc343086114" w:history="1">
+          <w:hyperlink w:anchor="_Toc343846227" w:history="1">
             <w:r>
               <w:rPr>
                 <w:rStyle w:val="Hyperlink"/>
@@ -1676,7 +1676,7 @@
                 <w:noProof/>
                 <w:webHidden/>
               </w:rPr>
-              <w:instrText xml:space="preserve"> PAGEREF _Toc343086114 \h </w:instrText>
+              <w:instrText xml:space="preserve"> PAGEREF _Toc343846227 \h </w:instrText>
             </w:r>
             <w:r>
               <w:rPr>
@@ -1717,7 +1717,7 @@
               <w:noProof/>
             </w:rPr>
           </w:pPr>
-          <w:hyperlink w:anchor="_Toc343086115" w:history="1">
+          <w:hyperlink w:anchor="_Toc343846228" w:history="1">
             <w:r>
               <w:rPr>
                 <w:rStyle w:val="Hyperlink"/>
@@ -1744,7 +1744,7 @@
                 <w:noProof/>
                 <w:webHidden/>
               </w:rPr>
-              <w:instrText xml:space="preserve"> PAGEREF _Toc343086115 \h </w:instrText>
+              <w:instrText xml:space="preserve"> PAGEREF _Toc343846228 \h </w:instrText>
             </w:r>
             <w:r>
               <w:rPr>
@@ -1785,7 +1785,7 @@
               <w:noProof/>
             </w:rPr>
           </w:pPr>
-          <w:hyperlink w:anchor="_Toc343086116" w:history="1">
+          <w:hyperlink w:anchor="_Toc343846229" w:history="1">
             <w:r>
               <w:rPr>
                 <w:rStyle w:val="Hyperlink"/>
@@ -1812,7 +1812,7 @@
                 <w:noProof/>
                 <w:webHidden/>
               </w:rPr>
-              <w:instrText xml:space="preserve"> PAGEREF _Toc343086116 \h </w:instrText>
+              <w:instrText xml:space="preserve"> PAGEREF _Toc343846229 \h </w:instrText>
             </w:r>
             <w:r>
               <w:rPr>
@@ -1853,7 +1853,7 @@
               <w:noProof/>
             </w:rPr>
           </w:pPr>
-          <w:hyperlink w:anchor="_Toc343086117" w:history="1">
+          <w:hyperlink w:anchor="_Toc343846230" w:history="1">
             <w:r>
               <w:rPr>
                 <w:rStyle w:val="Hyperlink"/>
@@ -1880,7 +1880,7 @@
                 <w:noProof/>
                 <w:webHidden/>
               </w:rPr>
-              <w:instrText xml:space="preserve"> PAGEREF _Toc343086117 \h </w:instrText>
+              <w:instrText xml:space="preserve"> PAGEREF _Toc343846230 \h </w:instrText>
             </w:r>
             <w:r>
               <w:rPr>
@@ -1921,7 +1921,7 @@
               <w:noProof/>
             </w:rPr>
           </w:pPr>
-          <w:hyperlink w:anchor="_Toc343086118" w:history="1">
+          <w:hyperlink w:anchor="_Toc343846231" w:history="1">
             <w:r>
               <w:rPr>
                 <w:rStyle w:val="Hyperlink"/>
@@ -1948,7 +1948,7 @@
                 <w:noProof/>
                 <w:webHidden/>
               </w:rPr>
-              <w:instrText xml:space="preserve"> PAGEREF _Toc343086118 \h </w:instrText>
+              <w:instrText xml:space="preserve"> PAGEREF _Toc343846231 \h </w:instrText>
             </w:r>
             <w:r>
               <w:rPr>
@@ -1989,7 +1989,7 @@
               <w:noProof/>
             </w:rPr>
           </w:pPr>
-          <w:hyperlink w:anchor="_Toc343086119" w:history="1">
+          <w:hyperlink w:anchor="_Toc343846232" w:history="1">
             <w:r>
               <w:rPr>
                 <w:rStyle w:val="Hyperlink"/>
@@ -2016,7 +2016,7 @@
                 <w:noProof/>
                 <w:webHidden/>
               </w:rPr>
-              <w:instrText xml:space="preserve"> PAGEREF _Toc343086119 \h </w:instrText>
+              <w:instrText xml:space="preserve"> PAGEREF _Toc343846232 \h </w:instrText>
             </w:r>
             <w:r>
               <w:rPr>
@@ -2057,7 +2057,7 @@
               <w:noProof/>
             </w:rPr>
           </w:pPr>
-          <w:hyperlink w:anchor="_Toc343086120" w:history="1">
+          <w:hyperlink w:anchor="_Toc343846233" w:history="1">
             <w:r>
               <w:rPr>
                 <w:rStyle w:val="Hyperlink"/>
@@ -2084,7 +2084,7 @@
                 <w:noProof/>
                 <w:webHidden/>
               </w:rPr>
-              <w:instrText xml:space="preserve"> PAGEREF _Toc343086120 \h </w:instrText>
+              <w:instrText xml:space="preserve"> PAGEREF _Toc343846233 \h </w:instrText>
             </w:r>
             <w:r>
               <w:rPr>
@@ -2125,7 +2125,7 @@
               <w:noProof/>
             </w:rPr>
           </w:pPr>
-          <w:hyperlink w:anchor="_Toc343086121" w:history="1">
+          <w:hyperlink w:anchor="_Toc343846234" w:history="1">
             <w:r>
               <w:rPr>
                 <w:rStyle w:val="Hyperlink"/>
@@ -2152,7 +2152,7 @@
                 <w:noProof/>
                 <w:webHidden/>
               </w:rPr>
-              <w:instrText xml:space="preserve"> PAGEREF _Toc343086121 \h </w:instrText>
+              <w:instrText xml:space="preserve"> PAGEREF _Toc343846234 \h </w:instrText>
             </w:r>
             <w:r>
               <w:rPr>
@@ -2193,7 +2193,7 @@
               <w:noProof/>
             </w:rPr>
           </w:pPr>
-          <w:hyperlink w:anchor="_Toc343086122" w:history="1">
+          <w:hyperlink w:anchor="_Toc343846235" w:history="1">
             <w:r>
               <w:rPr>
                 <w:rStyle w:val="Hyperlink"/>
@@ -2220,7 +2220,7 @@
                 <w:noProof/>
                 <w:webHidden/>
               </w:rPr>
-              <w:instrText xml:space="preserve"> PAGEREF _Toc343086122 \h </w:instrText>
+              <w:instrText xml:space="preserve"> PAGEREF _Toc343846235 \h </w:instrText>
             </w:r>
             <w:r>
               <w:rPr>
@@ -2261,7 +2261,7 @@
               <w:noProof/>
             </w:rPr>
           </w:pPr>
-          <w:hyperlink w:anchor="_Toc343086123" w:history="1">
+          <w:hyperlink w:anchor="_Toc343846236" w:history="1">
             <w:r>
               <w:rPr>
                 <w:rStyle w:val="Hyperlink"/>
@@ -2288,7 +2288,7 @@
                 <w:noProof/>
                 <w:webHidden/>
               </w:rPr>
-              <w:instrText xml:space="preserve"> PAGEREF _Toc343086123 \h </w:instrText>
+              <w:instrText xml:space="preserve"> PAGEREF _Toc343846236 \h </w:instrText>
             </w:r>
             <w:r>
               <w:rPr>
@@ -2329,7 +2329,7 @@
               <w:noProof/>
             </w:rPr>
           </w:pPr>
-          <w:hyperlink w:anchor="_Toc343086124" w:history="1">
+          <w:hyperlink w:anchor="_Toc343846237" w:history="1">
             <w:r>
               <w:rPr>
                 <w:rStyle w:val="Hyperlink"/>
@@ -2356,7 +2356,7 @@
                 <w:noProof/>
                 <w:webHidden/>
               </w:rPr>
-              <w:instrText xml:space="preserve"> PAGEREF _Toc343086124 \h </w:instrText>
+              <w:instrText xml:space="preserve"> PAGEREF _Toc343846237 \h </w:instrText>
             </w:r>
             <w:r>
               <w:rPr>
@@ -2397,13 +2397,13 @@
               <w:noProof/>
             </w:rPr>
           </w:pPr>
-          <w:hyperlink w:anchor="_Toc343086125" w:history="1">
+          <w:hyperlink w:anchor="_Toc343846238" w:history="1">
             <w:r>
               <w:rPr>
                 <w:rStyle w:val="Hyperlink"/>
                 <w:noProof/>
               </w:rPr>
-              <w:t>Extended Label</w:t>
+              <w:t>SEP Tool</w:t>
             </w:r>
             <w:r>
               <w:rPr>
@@ -2424,7 +2424,7 @@
                 <w:noProof/>
                 <w:webHidden/>
               </w:rPr>
-              <w:instrText xml:space="preserve"> PAGEREF _Toc343086125 \h </w:instrText>
+              <w:instrText xml:space="preserve"> PAGEREF _Toc343846238 \h </w:instrText>
             </w:r>
             <w:r>
               <w:rPr>
@@ -2444,7 +2444,7 @@
                 <w:noProof/>
                 <w:webHidden/>
               </w:rPr>
-              <w:t>22</w:t>
+              <w:t>23</w:t>
             </w:r>
             <w:r>
               <w:rPr>
@@ -2465,13 +2465,13 @@
               <w:noProof/>
             </w:rPr>
           </w:pPr>
-          <w:hyperlink w:anchor="_Toc343086126" w:history="1">
+          <w:hyperlink w:anchor="_Toc343846239" w:history="1">
             <w:r>
               <w:rPr>
                 <w:rStyle w:val="Hyperlink"/>
                 <w:noProof/>
               </w:rPr>
-              <w:t>Figure 15.2: Extended label</w:t>
+              <w:t>Figure 15.2: SEP Tool</w:t>
             </w:r>
             <w:r>
               <w:rPr>
@@ -2492,7 +2492,7 @@
                 <w:noProof/>
                 <w:webHidden/>
               </w:rPr>
-              <w:instrText xml:space="preserve"> PAGEREF _Toc343086126 \h </w:instrText>
+              <w:instrText xml:space="preserve"> PAGEREF _Toc343846239 \h </w:instrText>
             </w:r>
             <w:r>
               <w:rPr>
@@ -2513,6 +2513,74 @@
                 <w:webHidden/>
               </w:rPr>
               <w:t>23</w:t>
+            </w:r>
+            <w:r>
+              <w:rPr>
+                <w:noProof/>
+                <w:webHidden/>
+              </w:rPr>
+              <w:fldChar w:fldCharType="end"/>
+            </w:r>
+          </w:hyperlink>
+        </w:p>
+        <w:p>
+          <w:pPr>
+            <w:pStyle w:val="TOC1"/>
+            <w:tabs>
+              <w:tab w:val="right" w:leader="dot" w:pos="10160"/>
+            </w:tabs>
+            <w:rPr>
+              <w:noProof/>
+            </w:rPr>
+          </w:pPr>
+          <w:hyperlink w:anchor="_Toc343846240" w:history="1">
+            <w:r>
+              <w:rPr>
+                <w:rStyle w:val="Hyperlink"/>
+                <w:noProof/>
+              </w:rPr>
+              <w:t>Extended Label</w:t>
+            </w:r>
+            <w:r>
+              <w:rPr>
+                <w:noProof/>
+                <w:webHidden/>
+              </w:rPr>
+              <w:tab/>
+            </w:r>
+            <w:r>
+              <w:rPr>
+                <w:noProof/>
+                <w:webHidden/>
+              </w:rPr>
+              <w:fldChar w:fldCharType="begin"/>
+            </w:r>
+            <w:r>
+              <w:rPr>
+                <w:noProof/>
+                <w:webHidden/>
+              </w:rPr>
+              <w:instrText xml:space="preserve"> PAGEREF _Toc343846240 \h </w:instrText>
+            </w:r>
+            <w:r>
+              <w:rPr>
+                <w:noProof/>
+                <w:webHidden/>
+              </w:rPr>
+            </w:r>
+            <w:r>
+              <w:rPr>
+                <w:noProof/>
+                <w:webHidden/>
+              </w:rPr>
+              <w:fldChar w:fldCharType="separate"/>
+            </w:r>
+            <w:r>
+              <w:rPr>
+                <w:noProof/>
+                <w:webHidden/>
+              </w:rPr>
+              <w:t>24</w:t>
             </w:r>
             <w:r>
               <w:rPr>
@@ -2533,12 +2601,80 @@
               <w:noProof/>
             </w:rPr>
           </w:pPr>
-          <w:hyperlink w:anchor="_Toc343086127" w:history="1">
+          <w:hyperlink w:anchor="_Toc343846241" w:history="1">
             <w:r>
               <w:rPr>
                 <w:rStyle w:val="Hyperlink"/>
                 <w:noProof/>
               </w:rPr>
+              <w:t>Figure 15.3: Extended label</w:t>
+            </w:r>
+            <w:r>
+              <w:rPr>
+                <w:noProof/>
+                <w:webHidden/>
+              </w:rPr>
+              <w:tab/>
+            </w:r>
+            <w:r>
+              <w:rPr>
+                <w:noProof/>
+                <w:webHidden/>
+              </w:rPr>
+              <w:fldChar w:fldCharType="begin"/>
+            </w:r>
+            <w:r>
+              <w:rPr>
+                <w:noProof/>
+                <w:webHidden/>
+              </w:rPr>
+              <w:instrText xml:space="preserve"> PAGEREF _Toc343846241 \h </w:instrText>
+            </w:r>
+            <w:r>
+              <w:rPr>
+                <w:noProof/>
+                <w:webHidden/>
+              </w:rPr>
+            </w:r>
+            <w:r>
+              <w:rPr>
+                <w:noProof/>
+                <w:webHidden/>
+              </w:rPr>
+              <w:fldChar w:fldCharType="separate"/>
+            </w:r>
+            <w:r>
+              <w:rPr>
+                <w:noProof/>
+                <w:webHidden/>
+              </w:rPr>
+              <w:t>24</w:t>
+            </w:r>
+            <w:r>
+              <w:rPr>
+                <w:noProof/>
+                <w:webHidden/>
+              </w:rPr>
+              <w:fldChar w:fldCharType="end"/>
+            </w:r>
+          </w:hyperlink>
+        </w:p>
+        <w:p>
+          <w:pPr>
+            <w:pStyle w:val="TOC3"/>
+            <w:tabs>
+              <w:tab w:val="right" w:leader="dot" w:pos="10160"/>
+            </w:tabs>
+            <w:rPr>
+              <w:noProof/>
+            </w:rPr>
+          </w:pPr>
+          <w:hyperlink w:anchor="_Toc343846242" w:history="1">
+            <w:r>
+              <w:rPr>
+                <w:rStyle w:val="Hyperlink"/>
+                <w:noProof/>
+              </w:rPr>
               <w:t>(Shows additional data for the selected label)</w:t>
             </w:r>
             <w:r>
@@ -2560,7 +2696,7 @@
                 <w:noProof/>
                 <w:webHidden/>
               </w:rPr>
-              <w:instrText xml:space="preserve"> PAGEREF _Toc343086127 \h </w:instrText>
+              <w:instrText xml:space="preserve"> PAGEREF _Toc343846242 \h </w:instrText>
             </w:r>
             <w:r>
               <w:rPr>
@@ -2580,7 +2716,7 @@
                 <w:noProof/>
                 <w:webHidden/>
               </w:rPr>
-              <w:t>23</w:t>
+              <w:t>24</w:t>
             </w:r>
             <w:r>
               <w:rPr>
@@ -2601,7 +2737,7 @@
               <w:noProof/>
             </w:rPr>
           </w:pPr>
-          <w:hyperlink w:anchor="_Toc343086128" w:history="1">
+          <w:hyperlink w:anchor="_Toc343846243" w:history="1">
             <w:r>
               <w:rPr>
                 <w:rStyle w:val="Hyperlink"/>
@@ -2628,7 +2764,7 @@
                 <w:noProof/>
                 <w:webHidden/>
               </w:rPr>
-              <w:instrText xml:space="preserve"> PAGEREF _Toc343086128 \h </w:instrText>
+              <w:instrText xml:space="preserve"> PAGEREF _Toc343846243 \h </w:instrText>
             </w:r>
             <w:r>
               <w:rPr>
@@ -2648,7 +2784,7 @@
                 <w:noProof/>
                 <w:webHidden/>
               </w:rPr>
-              <w:t>24</w:t>
+              <w:t>25</w:t>
             </w:r>
             <w:r>
               <w:rPr>
@@ -2669,7 +2805,7 @@
               <w:noProof/>
             </w:rPr>
           </w:pPr>
-          <w:hyperlink w:anchor="_Toc343086129" w:history="1">
+          <w:hyperlink w:anchor="_Toc343846244" w:history="1">
             <w:r>
               <w:rPr>
                 <w:rStyle w:val="Hyperlink"/>
@@ -2696,7 +2832,7 @@
                 <w:noProof/>
                 <w:webHidden/>
               </w:rPr>
-              <w:instrText xml:space="preserve"> PAGEREF _Toc343086129 \h </w:instrText>
+              <w:instrText xml:space="preserve"> PAGEREF _Toc343846244 \h </w:instrText>
             </w:r>
             <w:r>
               <w:rPr>
@@ -2716,7 +2852,7 @@
                 <w:noProof/>
                 <w:webHidden/>
               </w:rPr>
-              <w:t>24</w:t>
+              <w:t>25</w:t>
             </w:r>
             <w:r>
               <w:rPr>
@@ -2737,7 +2873,7 @@
               <w:noProof/>
             </w:rPr>
           </w:pPr>
-          <w:hyperlink w:anchor="_Toc343086130" w:history="1">
+          <w:hyperlink w:anchor="_Toc343846245" w:history="1">
             <w:r>
               <w:rPr>
                 <w:rStyle w:val="Hyperlink"/>
@@ -2764,7 +2900,7 @@
                 <w:noProof/>
                 <w:webHidden/>
               </w:rPr>
-              <w:instrText xml:space="preserve"> PAGEREF _Toc343086130 \h </w:instrText>
+              <w:instrText xml:space="preserve"> PAGEREF _Toc343846245 \h </w:instrText>
             </w:r>
             <w:r>
               <w:rPr>
@@ -2784,7 +2920,7 @@
                 <w:noProof/>
                 <w:webHidden/>
               </w:rPr>
-              <w:t>25</w:t>
+              <w:t>26</w:t>
             </w:r>
             <w:r>
               <w:rPr>
@@ -2805,7 +2941,7 @@
               <w:noProof/>
             </w:rPr>
           </w:pPr>
-          <w:hyperlink w:anchor="_Toc343086131" w:history="1">
+          <w:hyperlink w:anchor="_Toc343846246" w:history="1">
             <w:r>
               <w:rPr>
                 <w:rStyle w:val="Hyperlink"/>
@@ -2832,7 +2968,7 @@
                 <w:noProof/>
                 <w:webHidden/>
               </w:rPr>
-              <w:instrText xml:space="preserve"> PAGEREF _Toc343086131 \h </w:instrText>
+              <w:instrText xml:space="preserve"> PAGEREF _Toc343846246 \h </w:instrText>
             </w:r>
             <w:r>
               <w:rPr>
@@ -2852,7 +2988,7 @@
                 <w:noProof/>
                 <w:webHidden/>
               </w:rPr>
-              <w:t>26</w:t>
+              <w:t>27</w:t>
             </w:r>
             <w:r>
               <w:rPr>
@@ -2873,7 +3009,7 @@
               <w:noProof/>
             </w:rPr>
           </w:pPr>
-          <w:hyperlink w:anchor="_Toc343086132" w:history="1">
+          <w:hyperlink w:anchor="_Toc343846247" w:history="1">
             <w:r>
               <w:rPr>
                 <w:rStyle w:val="Hyperlink"/>
@@ -2900,7 +3036,7 @@
                 <w:noProof/>
                 <w:webHidden/>
               </w:rPr>
-              <w:instrText xml:space="preserve"> PAGEREF _Toc343086132 \h </w:instrText>
+              <w:instrText xml:space="preserve"> PAGEREF _Toc343846247 \h </w:instrText>
             </w:r>
             <w:r>
               <w:rPr>
@@ -2920,7 +3056,7 @@
                 <w:noProof/>
                 <w:webHidden/>
               </w:rPr>
-              <w:t>26</w:t>
+              <w:t>27</w:t>
             </w:r>
             <w:r>
               <w:rPr>
@@ -2941,7 +3077,7 @@
               <w:noProof/>
             </w:rPr>
           </w:pPr>
-          <w:hyperlink w:anchor="_Toc343086133" w:history="1">
+          <w:hyperlink w:anchor="_Toc343846248" w:history="1">
             <w:r>
               <w:rPr>
                 <w:rStyle w:val="Hyperlink"/>
@@ -2968,7 +3104,7 @@
                 <w:noProof/>
                 <w:webHidden/>
               </w:rPr>
-              <w:instrText xml:space="preserve"> PAGEREF _Toc343086133 \h </w:instrText>
+              <w:instrText xml:space="preserve"> PAGEREF _Toc343846248 \h </w:instrText>
             </w:r>
             <w:r>
               <w:rPr>
@@ -2988,7 +3124,7 @@
                 <w:noProof/>
                 <w:webHidden/>
               </w:rPr>
-              <w:t>26</w:t>
+              <w:t>27</w:t>
             </w:r>
             <w:r>
               <w:rPr>
@@ -3009,7 +3145,7 @@
               <w:noProof/>
             </w:rPr>
           </w:pPr>
-          <w:hyperlink w:anchor="_Toc343086134" w:history="1">
+          <w:hyperlink w:anchor="_Toc343846249" w:history="1">
             <w:r>
               <w:rPr>
                 <w:rStyle w:val="Hyperlink"/>
@@ -3036,7 +3172,7 @@
                 <w:noProof/>
                 <w:webHidden/>
               </w:rPr>
-              <w:instrText xml:space="preserve"> PAGEREF _Toc343086134 \h </w:instrText>
+              <w:instrText xml:space="preserve"> PAGEREF _Toc343846249 \h </w:instrText>
             </w:r>
             <w:r>
               <w:rPr>
@@ -3056,7 +3192,7 @@
                 <w:noProof/>
                 <w:webHidden/>
               </w:rPr>
-              <w:t>27</w:t>
+              <w:t>28</w:t>
             </w:r>
             <w:r>
               <w:rPr>
@@ -3077,7 +3213,7 @@
               <w:noProof/>
             </w:rPr>
           </w:pPr>
-          <w:hyperlink w:anchor="_Toc343086135" w:history="1">
+          <w:hyperlink w:anchor="_Toc343846250" w:history="1">
             <w:r>
               <w:rPr>
                 <w:rStyle w:val="Hyperlink"/>
@@ -3104,7 +3240,7 @@
                 <w:noProof/>
                 <w:webHidden/>
               </w:rPr>
-              <w:instrText xml:space="preserve"> PAGEREF _Toc343086135 \h </w:instrText>
+              <w:instrText xml:space="preserve"> PAGEREF _Toc343846250 \h </w:instrText>
             </w:r>
             <w:r>
               <w:rPr>
@@ -3124,7 +3260,7 @@
                 <w:noProof/>
                 <w:webHidden/>
               </w:rPr>
-              <w:t>27</w:t>
+              <w:t>28</w:t>
             </w:r>
             <w:r>
               <w:rPr>
@@ -3145,7 +3281,7 @@
               <w:noProof/>
             </w:rPr>
           </w:pPr>
-          <w:hyperlink w:anchor="_Toc343086136" w:history="1">
+          <w:hyperlink w:anchor="_Toc343846251" w:history="1">
             <w:r>
               <w:rPr>
                 <w:rStyle w:val="Hyperlink"/>
@@ -3172,7 +3308,7 @@
                 <w:noProof/>
                 <w:webHidden/>
               </w:rPr>
-              <w:instrText xml:space="preserve"> PAGEREF _Toc343086136 \h </w:instrText>
+              <w:instrText xml:space="preserve"> PAGEREF _Toc343846251 \h </w:instrText>
             </w:r>
             <w:r>
               <w:rPr>
@@ -3192,7 +3328,7 @@
                 <w:noProof/>
                 <w:webHidden/>
               </w:rPr>
-              <w:t>27</w:t>
+              <w:t>28</w:t>
             </w:r>
             <w:r>
               <w:rPr>
@@ -3213,7 +3349,7 @@
               <w:noProof/>
             </w:rPr>
           </w:pPr>
-          <w:hyperlink w:anchor="_Toc343086137" w:history="1">
+          <w:hyperlink w:anchor="_Toc343846252" w:history="1">
             <w:r>
               <w:rPr>
                 <w:rStyle w:val="Hyperlink"/>
@@ -3240,7 +3376,7 @@
                 <w:noProof/>
                 <w:webHidden/>
               </w:rPr>
-              <w:instrText xml:space="preserve"> PAGEREF _Toc343086137 \h </w:instrText>
+              <w:instrText xml:space="preserve"> PAGEREF _Toc343846252 \h </w:instrText>
             </w:r>
             <w:r>
               <w:rPr>
@@ -3260,7 +3396,7 @@
                 <w:noProof/>
                 <w:webHidden/>
               </w:rPr>
-              <w:t>28</w:t>
+              <w:t>29</w:t>
             </w:r>
             <w:r>
               <w:rPr>
@@ -3281,7 +3417,7 @@
               <w:noProof/>
             </w:rPr>
           </w:pPr>
-          <w:hyperlink w:anchor="_Toc343086138" w:history="1">
+          <w:hyperlink w:anchor="_Toc343846253" w:history="1">
             <w:r>
               <w:rPr>
                 <w:rStyle w:val="Hyperlink"/>
@@ -3308,7 +3444,7 @@
                 <w:noProof/>
                 <w:webHidden/>
               </w:rPr>
-              <w:instrText xml:space="preserve"> PAGEREF _Toc343086138 \h </w:instrText>
+              <w:instrText xml:space="preserve"> PAGEREF _Toc343846253 \h </w:instrText>
             </w:r>
             <w:r>
               <w:rPr>
@@ -3328,7 +3464,7 @@
                 <w:noProof/>
                 <w:webHidden/>
               </w:rPr>
-              <w:t>28</w:t>
+              <w:t>29</w:t>
             </w:r>
             <w:r>
               <w:rPr>
@@ -3349,7 +3485,7 @@
               <w:noProof/>
             </w:rPr>
           </w:pPr>
-          <w:hyperlink w:anchor="_Toc343086139" w:history="1">
+          <w:hyperlink w:anchor="_Toc343846254" w:history="1">
             <w:r>
               <w:rPr>
                 <w:rStyle w:val="Hyperlink"/>
@@ -3376,7 +3512,7 @@
                 <w:noProof/>
                 <w:webHidden/>
               </w:rPr>
-              <w:instrText xml:space="preserve"> PAGEREF _Toc343086139 \h </w:instrText>
+              <w:instrText xml:space="preserve"> PAGEREF _Toc343846254 \h </w:instrText>
             </w:r>
             <w:r>
               <w:rPr>
@@ -3396,7 +3532,7 @@
                 <w:noProof/>
                 <w:webHidden/>
               </w:rPr>
-              <w:t>29</w:t>
+              <w:t>30</w:t>
             </w:r>
             <w:r>
               <w:rPr>
@@ -3417,7 +3553,7 @@
               <w:noProof/>
             </w:rPr>
           </w:pPr>
-          <w:hyperlink w:anchor="_Toc343086140" w:history="1">
+          <w:hyperlink w:anchor="_Toc343846255" w:history="1">
             <w:r>
               <w:rPr>
                 <w:rStyle w:val="Hyperlink"/>
@@ -3444,7 +3580,7 @@
                 <w:noProof/>
                 <w:webHidden/>
               </w:rPr>
-              <w:instrText xml:space="preserve"> PAGEREF _Toc343086140 \h </w:instrText>
+              <w:instrText xml:space="preserve"> PAGEREF _Toc343846255 \h </w:instrText>
             </w:r>
             <w:r>
               <w:rPr>
@@ -3464,7 +3600,7 @@
                 <w:noProof/>
                 <w:webHidden/>
               </w:rPr>
-              <w:t>29</w:t>
+              <w:t>30</w:t>
             </w:r>
             <w:r>
               <w:rPr>
@@ -3485,7 +3621,7 @@
               <w:noProof/>
             </w:rPr>
           </w:pPr>
-          <w:hyperlink w:anchor="_Toc343086141" w:history="1">
+          <w:hyperlink w:anchor="_Toc343846256" w:history="1">
             <w:r>
               <w:rPr>
                 <w:rStyle w:val="Hyperlink"/>
@@ -3512,7 +3648,7 @@
                 <w:noProof/>
                 <w:webHidden/>
               </w:rPr>
-              <w:instrText xml:space="preserve"> PAGEREF _Toc343086141 \h </w:instrText>
+              <w:instrText xml:space="preserve"> PAGEREF _Toc343846256 \h </w:instrText>
             </w:r>
             <w:r>
               <w:rPr>
@@ -3532,7 +3668,7 @@
                 <w:noProof/>
                 <w:webHidden/>
               </w:rPr>
-              <w:t>29</w:t>
+              <w:t>30</w:t>
             </w:r>
             <w:r>
               <w:rPr>
@@ -3553,7 +3689,7 @@
               <w:noProof/>
             </w:rPr>
           </w:pPr>
-          <w:hyperlink w:anchor="_Toc343086142" w:history="1">
+          <w:hyperlink w:anchor="_Toc343846257" w:history="1">
             <w:r>
               <w:rPr>
                 <w:rStyle w:val="Hyperlink"/>
@@ -3580,7 +3716,7 @@
                 <w:noProof/>
                 <w:webHidden/>
               </w:rPr>
-              <w:instrText xml:space="preserve"> PAGEREF _Toc343086142 \h </w:instrText>
+              <w:instrText xml:space="preserve"> PAGEREF _Toc343846257 \h </w:instrText>
             </w:r>
             <w:r>
               <w:rPr>
@@ -3600,7 +3736,7 @@
                 <w:noProof/>
                 <w:webHidden/>
               </w:rPr>
-              <w:t>29</w:t>
+              <w:t>30</w:t>
             </w:r>
             <w:r>
               <w:rPr>
@@ -3621,7 +3757,7 @@
               <w:noProof/>
             </w:rPr>
           </w:pPr>
-          <w:hyperlink w:anchor="_Toc343086143" w:history="1">
+          <w:hyperlink w:anchor="_Toc343846258" w:history="1">
             <w:r>
               <w:rPr>
                 <w:rStyle w:val="Hyperlink"/>
@@ -3648,7 +3784,7 @@
                 <w:noProof/>
                 <w:webHidden/>
               </w:rPr>
-              <w:instrText xml:space="preserve"> PAGEREF _Toc343086143 \h </w:instrText>
+              <w:instrText xml:space="preserve"> PAGEREF _Toc343846258 \h </w:instrText>
             </w:r>
             <w:r>
               <w:rPr>
@@ -3668,7 +3804,7 @@
                 <w:noProof/>
                 <w:webHidden/>
               </w:rPr>
-              <w:t>30</w:t>
+              <w:t>31</w:t>
             </w:r>
             <w:r>
               <w:rPr>
@@ -3689,7 +3825,7 @@
               <w:noProof/>
             </w:rPr>
           </w:pPr>
-          <w:hyperlink w:anchor="_Toc343086144" w:history="1">
+          <w:hyperlink w:anchor="_Toc343846259" w:history="1">
             <w:r>
               <w:rPr>
                 <w:rStyle w:val="Hyperlink"/>
@@ -3716,7 +3852,7 @@
                 <w:noProof/>
                 <w:webHidden/>
               </w:rPr>
-              <w:instrText xml:space="preserve"> PAGEREF _Toc343086144 \h </w:instrText>
+              <w:instrText xml:space="preserve"> PAGEREF _Toc343846259 \h </w:instrText>
             </w:r>
             <w:r>
               <w:rPr>
@@ -3736,7 +3872,7 @@
                 <w:noProof/>
                 <w:webHidden/>
               </w:rPr>
-              <w:t>30</w:t>
+              <w:t>31</w:t>
             </w:r>
             <w:r>
               <w:rPr>
@@ -3757,7 +3893,7 @@
               <w:noProof/>
             </w:rPr>
           </w:pPr>
-          <w:hyperlink w:anchor="_Toc343086145" w:history="1">
+          <w:hyperlink w:anchor="_Toc343846260" w:history="1">
             <w:r>
               <w:rPr>
                 <w:rStyle w:val="Hyperlink"/>
@@ -3784,7 +3920,7 @@
                 <w:noProof/>
                 <w:webHidden/>
               </w:rPr>
-              <w:instrText xml:space="preserve"> PAGEREF _Toc343086145 \h </w:instrText>
+              <w:instrText xml:space="preserve"> PAGEREF _Toc343846260 \h </w:instrText>
             </w:r>
             <w:r>
               <w:rPr>
@@ -3804,7 +3940,7 @@
                 <w:noProof/>
                 <w:webHidden/>
               </w:rPr>
-              <w:t>31</w:t>
+              <w:t>32</w:t>
             </w:r>
             <w:r>
               <w:rPr>
@@ -3825,7 +3961,7 @@
               <w:noProof/>
             </w:rPr>
           </w:pPr>
-          <w:hyperlink w:anchor="_Toc343086146" w:history="1">
+          <w:hyperlink w:anchor="_Toc343846261" w:history="1">
             <w:r>
               <w:rPr>
                 <w:rStyle w:val="Hyperlink"/>
@@ -3852,7 +3988,7 @@
                 <w:noProof/>
                 <w:webHidden/>
               </w:rPr>
-              <w:instrText xml:space="preserve"> PAGEREF _Toc343086146 \h </w:instrText>
+              <w:instrText xml:space="preserve"> PAGEREF _Toc343846261 \h </w:instrText>
             </w:r>
             <w:r>
               <w:rPr>
@@ -3872,7 +4008,7 @@
                 <w:noProof/>
                 <w:webHidden/>
               </w:rPr>
-              <w:t>31</w:t>
+              <w:t>32</w:t>
             </w:r>
             <w:r>
               <w:rPr>
@@ -3893,7 +4029,7 @@
               <w:noProof/>
             </w:rPr>
           </w:pPr>
-          <w:hyperlink w:anchor="_Toc343086147" w:history="1">
+          <w:hyperlink w:anchor="_Toc343846262" w:history="1">
             <w:r>
               <w:rPr>
                 <w:rStyle w:val="Hyperlink"/>
@@ -3920,7 +4056,7 @@
                 <w:noProof/>
                 <w:webHidden/>
               </w:rPr>
-              <w:instrText xml:space="preserve"> PAGEREF _Toc343086147 \h </w:instrText>
+              <w:instrText xml:space="preserve"> PAGEREF _Toc343846262 \h </w:instrText>
             </w:r>
             <w:r>
               <w:rPr>
@@ -3940,7 +4076,7 @@
                 <w:noProof/>
                 <w:webHidden/>
               </w:rPr>
-              <w:t>31</w:t>
+              <w:t>32</w:t>
             </w:r>
             <w:r>
               <w:rPr>
@@ -3974,7 +4110,7 @@
         <w:pStyle w:val="Heading1"/>
         <w:jc w:val="center"/>
       </w:pPr>
-      <w:bookmarkStart w:id="3" w:name="_Toc343086094"/>
+      <w:bookmarkStart w:id="3" w:name="_Toc343846207"/>
       <w:bookmarkEnd w:id="1"/>
       <w:r>
         <w:lastRenderedPageBreak/>
@@ -4764,7 +4900,7 @@
         <w:pStyle w:val="Heading1"/>
         <w:jc w:val="center"/>
       </w:pPr>
-      <w:bookmarkStart w:id="4" w:name="_Toc343086095"/>
+      <w:bookmarkStart w:id="4" w:name="_Toc343846208"/>
       <w:r>
         <w:t>Related Documents</w:t>
       </w:r>
@@ -5129,7 +5265,7 @@
         <w:pStyle w:val="Heading1"/>
         <w:jc w:val="center"/>
       </w:pPr>
-      <w:bookmarkStart w:id="5" w:name="_Toc343086096"/>
+      <w:bookmarkStart w:id="5" w:name="_Toc343846209"/>
       <w:r>
         <w:t>Initial Setup</w:t>
       </w:r>
@@ -6364,7 +6500,7 @@
         <w:pStyle w:val="Heading1"/>
         <w:jc w:val="center"/>
       </w:pPr>
-      <w:bookmarkStart w:id="7" w:name="_Toc343086097"/>
+      <w:bookmarkStart w:id="7" w:name="_Toc343846210"/>
       <w:r>
         <w:lastRenderedPageBreak/>
         <w:t>Main Windows and Functionality</w:t>
@@ -6566,7 +6702,7 @@
         <w:jc w:val="center"/>
       </w:pPr>
       <w:bookmarkStart w:id="8" w:name="_Toc334523345"/>
-      <w:bookmarkStart w:id="9" w:name="_Toc343086098"/>
+      <w:bookmarkStart w:id="9" w:name="_Toc343846211"/>
       <w:r>
         <w:t>Setting up a connection</w:t>
       </w:r>
@@ -6599,7 +6735,7 @@
       </w:r>
       <w:bookmarkStart w:id="10" w:name="_Toc341724325"/>
       <w:bookmarkStart w:id="11" w:name="_Toc341726181"/>
-      <w:bookmarkStart w:id="12" w:name="_Toc343086099"/>
+      <w:bookmarkStart w:id="12" w:name="_Toc343846212"/>
       <w:r>
         <w:rPr>
           <w:i/>
@@ -6628,7 +6764,7 @@
                     <a:blip r:embed="rId12" cstate="print">
                       <a:extLst>
                         <a:ext uri="{28A0092B-C50C-407E-A947-70E740481C1C}">
-                          <a14:useLocalDpi xmlns="" xmlns:wpc="http://schemas.microsoft.com/office/word/2010/wordprocessingCanvas" xmlns:mc="http://schemas.openxmlformats.org/markup-compatibility/2006" xmlns:o="urn:schemas-microsoft-com:office:office" xmlns:v="urn:schemas-microsoft-com:vml" xmlns:wp14="http://schemas.microsoft.com/office/word/2010/wordprocessingDrawing" xmlns:w10="urn:schemas-microsoft-com:office:word" xmlns:w="http://schemas.openxmlformats.org/wordprocessingml/2006/main" xmlns:w14="http://schemas.microsoft.com/office/word/2010/wordml" xmlns:wpg="http://schemas.microsoft.com/office/word/2010/wordprocessingGroup" xmlns:wpi="http://schemas.microsoft.com/office/word/2010/wordprocessingInk" xmlns:wps="http://schemas.microsoft.com/office/word/2010/wordprocessingShape" xmlns:a14="http://schemas.microsoft.com/office/drawing/2010/main" val="0"/>
+                          <a14:useLocalDpi xmlns:a14="http://schemas.microsoft.com/office/drawing/2010/main" xmlns:wps="http://schemas.microsoft.com/office/word/2010/wordprocessingShape" xmlns:wpi="http://schemas.microsoft.com/office/word/2010/wordprocessingInk" xmlns:wpg="http://schemas.microsoft.com/office/word/2010/wordprocessingGroup" xmlns:w14="http://schemas.microsoft.com/office/word/2010/wordml" xmlns:w="http://schemas.openxmlformats.org/wordprocessingml/2006/main" xmlns:w10="urn:schemas-microsoft-com:office:word" xmlns:wp14="http://schemas.microsoft.com/office/word/2010/wordprocessingDrawing" xmlns:v="urn:schemas-microsoft-com:vml" xmlns:o="urn:schemas-microsoft-com:office:office" xmlns:mc="http://schemas.openxmlformats.org/markup-compatibility/2006" xmlns:wpc="http://schemas.microsoft.com/office/word/2010/wordprocessingCanvas" xmlns="" val="0"/>
                         </a:ext>
                       </a:extLst>
                     </a:blip>
@@ -6667,7 +6803,7 @@
       </w:pPr>
       <w:bookmarkStart w:id="13" w:name="_Toc334523346"/>
       <w:bookmarkStart w:id="14" w:name="_Toc336514066"/>
-      <w:bookmarkStart w:id="15" w:name="_Toc343086100"/>
+      <w:bookmarkStart w:id="15" w:name="_Toc343846213"/>
       <w:r>
         <w:t>Figure 1: Connection Screen</w:t>
       </w:r>
@@ -6763,7 +6899,7 @@
         <w:jc w:val="center"/>
       </w:pPr>
       <w:bookmarkStart w:id="16" w:name="_Toc334523347"/>
-      <w:bookmarkStart w:id="17" w:name="_Toc343086101"/>
+      <w:bookmarkStart w:id="17" w:name="_Toc343846214"/>
       <w:r>
         <w:t xml:space="preserve">Start </w:t>
       </w:r>
@@ -6915,7 +7051,7 @@
         <w:jc w:val="center"/>
       </w:pPr>
       <w:bookmarkStart w:id="18" w:name="_Toc336514067"/>
-      <w:bookmarkStart w:id="19" w:name="_Toc343086102"/>
+      <w:bookmarkStart w:id="19" w:name="_Toc343846215"/>
       <w:r>
         <w:t xml:space="preserve">Figure 2: Main </w:t>
       </w:r>
@@ -7120,7 +7256,7 @@
         <w:pStyle w:val="Heading3"/>
         <w:jc w:val="center"/>
       </w:pPr>
-      <w:bookmarkStart w:id="20" w:name="_Toc343086103"/>
+      <w:bookmarkStart w:id="20" w:name="_Toc343846216"/>
       <w:r>
         <w:t>Figure 3: Main Display Window (DISPLAY FROZEN)</w:t>
       </w:r>
@@ -7160,7 +7296,7 @@
                     <a:blip r:embed="rId14" cstate="print">
                       <a:extLst>
                         <a:ext uri="{28A0092B-C50C-407E-A947-70E740481C1C}">
-                          <a14:useLocalDpi xmlns="" xmlns:wpc="http://schemas.microsoft.com/office/word/2010/wordprocessingCanvas" xmlns:mc="http://schemas.openxmlformats.org/markup-compatibility/2006" xmlns:o="urn:schemas-microsoft-com:office:office" xmlns:v="urn:schemas-microsoft-com:vml" xmlns:wp14="http://schemas.microsoft.com/office/word/2010/wordprocessingDrawing" xmlns:w10="urn:schemas-microsoft-com:office:word" xmlns:w="http://schemas.openxmlformats.org/wordprocessingml/2006/main" xmlns:w14="http://schemas.microsoft.com/office/word/2010/wordml" xmlns:wpg="http://schemas.microsoft.com/office/word/2010/wordprocessingGroup" xmlns:wpi="http://schemas.microsoft.com/office/word/2010/wordprocessingInk" xmlns:wps="http://schemas.microsoft.com/office/word/2010/wordprocessingShape" xmlns:a14="http://schemas.microsoft.com/office/drawing/2010/main" val="0"/>
+                          <a14:useLocalDpi xmlns:a14="http://schemas.microsoft.com/office/drawing/2010/main" xmlns:wps="http://schemas.microsoft.com/office/word/2010/wordprocessingShape" xmlns:wpi="http://schemas.microsoft.com/office/word/2010/wordprocessingInk" xmlns:wpg="http://schemas.microsoft.com/office/word/2010/wordprocessingGroup" xmlns:w14="http://schemas.microsoft.com/office/word/2010/wordml" xmlns:w="http://schemas.openxmlformats.org/wordprocessingml/2006/main" xmlns:w10="urn:schemas-microsoft-com:office:word" xmlns:wp14="http://schemas.microsoft.com/office/word/2010/wordprocessingDrawing" xmlns:v="urn:schemas-microsoft-com:vml" xmlns:o="urn:schemas-microsoft-com:office:office" xmlns:mc="http://schemas.openxmlformats.org/markup-compatibility/2006" xmlns:wpc="http://schemas.microsoft.com/office/word/2010/wordprocessingCanvas" xmlns="" val="0"/>
                         </a:ext>
                       </a:extLst>
                     </a:blip>
@@ -7197,7 +7333,7 @@
         <w:jc w:val="center"/>
       </w:pPr>
       <w:bookmarkStart w:id="23" w:name="_Toc336514068"/>
-      <w:bookmarkStart w:id="24" w:name="_Toc343086104"/>
+      <w:bookmarkStart w:id="24" w:name="_Toc343846217"/>
       <w:r>
         <w:t>Figure 4</w:t>
       </w:r>
@@ -7270,7 +7406,7 @@
         <w:jc w:val="center"/>
       </w:pPr>
       <w:bookmarkStart w:id="25" w:name="_Toc334523348"/>
-      <w:bookmarkStart w:id="26" w:name="_Toc343086105"/>
+      <w:bookmarkStart w:id="26" w:name="_Toc343846218"/>
       <w:r>
         <w:t>Data Item Presence</w:t>
       </w:r>
@@ -7337,7 +7473,7 @@
                     <a:blip r:embed="rId15" cstate="print">
                       <a:extLst>
                         <a:ext uri="{28A0092B-C50C-407E-A947-70E740481C1C}">
-                          <a14:useLocalDpi xmlns="" xmlns:wpc="http://schemas.microsoft.com/office/word/2010/wordprocessingCanvas" xmlns:mc="http://schemas.openxmlformats.org/markup-compatibility/2006" xmlns:o="urn:schemas-microsoft-com:office:office" xmlns:v="urn:schemas-microsoft-com:vml" xmlns:wp14="http://schemas.microsoft.com/office/word/2010/wordprocessingDrawing" xmlns:w10="urn:schemas-microsoft-com:office:word" xmlns:w="http://schemas.openxmlformats.org/wordprocessingml/2006/main" xmlns:w14="http://schemas.microsoft.com/office/word/2010/wordml" xmlns:wpg="http://schemas.microsoft.com/office/word/2010/wordprocessingGroup" xmlns:wpi="http://schemas.microsoft.com/office/word/2010/wordprocessingInk" xmlns:wps="http://schemas.microsoft.com/office/word/2010/wordprocessingShape" xmlns:a14="http://schemas.microsoft.com/office/drawing/2010/main" val="0"/>
+                          <a14:useLocalDpi xmlns:a14="http://schemas.microsoft.com/office/drawing/2010/main" xmlns:wps="http://schemas.microsoft.com/office/word/2010/wordprocessingShape" xmlns:wpi="http://schemas.microsoft.com/office/word/2010/wordprocessingInk" xmlns:wpg="http://schemas.microsoft.com/office/word/2010/wordprocessingGroup" xmlns:w14="http://schemas.microsoft.com/office/word/2010/wordml" xmlns:w="http://schemas.openxmlformats.org/wordprocessingml/2006/main" xmlns:w10="urn:schemas-microsoft-com:office:word" xmlns:wp14="http://schemas.microsoft.com/office/word/2010/wordprocessingDrawing" xmlns:v="urn:schemas-microsoft-com:vml" xmlns:o="urn:schemas-microsoft-com:office:office" xmlns:mc="http://schemas.openxmlformats.org/markup-compatibility/2006" xmlns:wpc="http://schemas.microsoft.com/office/word/2010/wordprocessingCanvas" xmlns="" val="0"/>
                         </a:ext>
                       </a:extLst>
                     </a:blip>
@@ -7373,7 +7509,7 @@
         <w:pStyle w:val="Heading3"/>
         <w:jc w:val="center"/>
       </w:pPr>
-      <w:bookmarkStart w:id="31" w:name="_Toc343086106"/>
+      <w:bookmarkStart w:id="31" w:name="_Toc343846219"/>
       <w:r>
         <w:t>Figure 5</w:t>
       </w:r>
@@ -7517,7 +7653,7 @@
         <w:jc w:val="center"/>
       </w:pPr>
       <w:bookmarkStart w:id="32" w:name="_Toc334523350"/>
-      <w:bookmarkStart w:id="33" w:name="_Toc343086107"/>
+      <w:bookmarkStart w:id="33" w:name="_Toc343846220"/>
       <w:r>
         <w:t>Data Item View</w:t>
       </w:r>
@@ -7580,7 +7716,7 @@
                     <a:blip r:embed="rId16" cstate="print">
                       <a:extLst>
                         <a:ext uri="{28A0092B-C50C-407E-A947-70E740481C1C}">
-                          <a14:useLocalDpi xmlns="" xmlns:wpc="http://schemas.microsoft.com/office/word/2010/wordprocessingCanvas" xmlns:mc="http://schemas.openxmlformats.org/markup-compatibility/2006" xmlns:o="urn:schemas-microsoft-com:office:office" xmlns:v="urn:schemas-microsoft-com:vml" xmlns:wp14="http://schemas.microsoft.com/office/word/2010/wordprocessingDrawing" xmlns:w10="urn:schemas-microsoft-com:office:word" xmlns:w="http://schemas.openxmlformats.org/wordprocessingml/2006/main" xmlns:w14="http://schemas.microsoft.com/office/word/2010/wordml" xmlns:wpg="http://schemas.microsoft.com/office/word/2010/wordprocessingGroup" xmlns:wpi="http://schemas.microsoft.com/office/word/2010/wordprocessingInk" xmlns:wps="http://schemas.microsoft.com/office/word/2010/wordprocessingShape" xmlns:a14="http://schemas.microsoft.com/office/drawing/2010/main" val="0"/>
+                          <a14:useLocalDpi xmlns:a14="http://schemas.microsoft.com/office/drawing/2010/main" xmlns:wps="http://schemas.microsoft.com/office/word/2010/wordprocessingShape" xmlns:wpi="http://schemas.microsoft.com/office/word/2010/wordprocessingInk" xmlns:wpg="http://schemas.microsoft.com/office/word/2010/wordprocessingGroup" xmlns:w14="http://schemas.microsoft.com/office/word/2010/wordml" xmlns:w="http://schemas.openxmlformats.org/wordprocessingml/2006/main" xmlns:w10="urn:schemas-microsoft-com:office:word" xmlns:wp14="http://schemas.microsoft.com/office/word/2010/wordprocessingDrawing" xmlns:v="urn:schemas-microsoft-com:vml" xmlns:o="urn:schemas-microsoft-com:office:office" xmlns:mc="http://schemas.openxmlformats.org/markup-compatibility/2006" xmlns:wpc="http://schemas.microsoft.com/office/word/2010/wordprocessingCanvas" xmlns="" val="0"/>
                         </a:ext>
                       </a:extLst>
                     </a:blip>
@@ -7618,7 +7754,7 @@
       </w:pPr>
       <w:bookmarkStart w:id="36" w:name="_Toc334523351"/>
       <w:bookmarkStart w:id="37" w:name="_Toc336514070"/>
-      <w:bookmarkStart w:id="38" w:name="_Toc343086108"/>
+      <w:bookmarkStart w:id="38" w:name="_Toc343846221"/>
       <w:r>
         <w:t>Figure 6</w:t>
       </w:r>
@@ -7640,7 +7776,7 @@
         <w:jc w:val="center"/>
       </w:pPr>
       <w:bookmarkStart w:id="39" w:name="_Toc334523352"/>
-      <w:bookmarkStart w:id="40" w:name="_Toc343086109"/>
+      <w:bookmarkStart w:id="40" w:name="_Toc343846222"/>
       <w:r>
         <w:lastRenderedPageBreak/>
         <w:t>View by</w:t>
@@ -7687,7 +7823,7 @@
                     <a:blip r:embed="rId17" cstate="print">
                       <a:extLst>
                         <a:ext uri="{28A0092B-C50C-407E-A947-70E740481C1C}">
-                          <a14:useLocalDpi xmlns="" xmlns:wpc="http://schemas.microsoft.com/office/word/2010/wordprocessingCanvas" xmlns:mc="http://schemas.openxmlformats.org/markup-compatibility/2006" xmlns:o="urn:schemas-microsoft-com:office:office" xmlns:v="urn:schemas-microsoft-com:vml" xmlns:wp14="http://schemas.microsoft.com/office/word/2010/wordprocessingDrawing" xmlns:w10="urn:schemas-microsoft-com:office:word" xmlns:w="http://schemas.openxmlformats.org/wordprocessingml/2006/main" xmlns:w14="http://schemas.microsoft.com/office/word/2010/wordml" xmlns:wpg="http://schemas.microsoft.com/office/word/2010/wordprocessingGroup" xmlns:wpi="http://schemas.microsoft.com/office/word/2010/wordprocessingInk" xmlns:wps="http://schemas.microsoft.com/office/word/2010/wordprocessingShape" xmlns:a14="http://schemas.microsoft.com/office/drawing/2010/main" val="0"/>
+                          <a14:useLocalDpi xmlns:a14="http://schemas.microsoft.com/office/drawing/2010/main" xmlns:wps="http://schemas.microsoft.com/office/word/2010/wordprocessingShape" xmlns:wpi="http://schemas.microsoft.com/office/word/2010/wordprocessingInk" xmlns:wpg="http://schemas.microsoft.com/office/word/2010/wordprocessingGroup" xmlns:w14="http://schemas.microsoft.com/office/word/2010/wordml" xmlns:w="http://schemas.openxmlformats.org/wordprocessingml/2006/main" xmlns:w10="urn:schemas-microsoft-com:office:word" xmlns:wp14="http://schemas.microsoft.com/office/word/2010/wordprocessingDrawing" xmlns:v="urn:schemas-microsoft-com:vml" xmlns:o="urn:schemas-microsoft-com:office:office" xmlns:mc="http://schemas.openxmlformats.org/markup-compatibility/2006" xmlns:wpc="http://schemas.microsoft.com/office/word/2010/wordprocessingCanvas" xmlns="" val="0"/>
                         </a:ext>
                       </a:extLst>
                     </a:blip>
@@ -7725,7 +7861,7 @@
       </w:pPr>
       <w:bookmarkStart w:id="43" w:name="_Toc334523353"/>
       <w:bookmarkStart w:id="44" w:name="_Toc336514071"/>
-      <w:bookmarkStart w:id="45" w:name="_Toc343086110"/>
+      <w:bookmarkStart w:id="45" w:name="_Toc343846223"/>
       <w:r>
         <w:t>Figure 7</w:t>
       </w:r>
@@ -7852,7 +7988,7 @@
         <w:jc w:val="center"/>
       </w:pPr>
       <w:bookmarkStart w:id="46" w:name="_Toc334523354"/>
-      <w:bookmarkStart w:id="47" w:name="_Toc343086111"/>
+      <w:bookmarkStart w:id="47" w:name="_Toc343846224"/>
       <w:r>
         <w:lastRenderedPageBreak/>
         <w:t>Export</w:t>
@@ -7899,7 +8035,7 @@
                     <a:blip r:embed="rId18" cstate="print">
                       <a:extLst>
                         <a:ext uri="{28A0092B-C50C-407E-A947-70E740481C1C}">
-                          <a14:useLocalDpi xmlns="" xmlns:wpc="http://schemas.microsoft.com/office/word/2010/wordprocessingCanvas" xmlns:mc="http://schemas.openxmlformats.org/markup-compatibility/2006" xmlns:o="urn:schemas-microsoft-com:office:office" xmlns:v="urn:schemas-microsoft-com:vml" xmlns:wp14="http://schemas.microsoft.com/office/word/2010/wordprocessingDrawing" xmlns:w10="urn:schemas-microsoft-com:office:word" xmlns:w="http://schemas.openxmlformats.org/wordprocessingml/2006/main" xmlns:w14="http://schemas.microsoft.com/office/word/2010/wordml" xmlns:wpg="http://schemas.microsoft.com/office/word/2010/wordprocessingGroup" xmlns:wpi="http://schemas.microsoft.com/office/word/2010/wordprocessingInk" xmlns:wps="http://schemas.microsoft.com/office/word/2010/wordprocessingShape" xmlns:a14="http://schemas.microsoft.com/office/drawing/2010/main" val="0"/>
+                          <a14:useLocalDpi xmlns:a14="http://schemas.microsoft.com/office/drawing/2010/main" xmlns:wps="http://schemas.microsoft.com/office/word/2010/wordprocessingShape" xmlns:wpi="http://schemas.microsoft.com/office/word/2010/wordprocessingInk" xmlns:wpg="http://schemas.microsoft.com/office/word/2010/wordprocessingGroup" xmlns:w14="http://schemas.microsoft.com/office/word/2010/wordml" xmlns:w="http://schemas.openxmlformats.org/wordprocessingml/2006/main" xmlns:w10="urn:schemas-microsoft-com:office:word" xmlns:wp14="http://schemas.microsoft.com/office/word/2010/wordprocessingDrawing" xmlns:v="urn:schemas-microsoft-com:vml" xmlns:o="urn:schemas-microsoft-com:office:office" xmlns:mc="http://schemas.openxmlformats.org/markup-compatibility/2006" xmlns:wpc="http://schemas.microsoft.com/office/word/2010/wordprocessingCanvas" xmlns="" val="0"/>
                         </a:ext>
                       </a:extLst>
                     </a:blip>
@@ -7937,7 +8073,7 @@
       </w:pPr>
       <w:bookmarkStart w:id="50" w:name="_Toc334523355"/>
       <w:bookmarkStart w:id="51" w:name="_Toc336514072"/>
-      <w:bookmarkStart w:id="52" w:name="_Toc343086112"/>
+      <w:bookmarkStart w:id="52" w:name="_Toc343846225"/>
       <w:r>
         <w:t>Figure 8</w:t>
       </w:r>
@@ -7990,7 +8126,7 @@
                     <a:blip r:embed="rId19" cstate="print">
                       <a:extLst>
                         <a:ext uri="{28A0092B-C50C-407E-A947-70E740481C1C}">
-                          <a14:useLocalDpi xmlns="" xmlns:wpc="http://schemas.microsoft.com/office/word/2010/wordprocessingCanvas" xmlns:mc="http://schemas.openxmlformats.org/markup-compatibility/2006" xmlns:o="urn:schemas-microsoft-com:office:office" xmlns:v="urn:schemas-microsoft-com:vml" xmlns:wp14="http://schemas.microsoft.com/office/word/2010/wordprocessingDrawing" xmlns:w10="urn:schemas-microsoft-com:office:word" xmlns:w="http://schemas.openxmlformats.org/wordprocessingml/2006/main" xmlns:w14="http://schemas.microsoft.com/office/word/2010/wordml" xmlns:wpg="http://schemas.microsoft.com/office/word/2010/wordprocessingGroup" xmlns:wpi="http://schemas.microsoft.com/office/word/2010/wordprocessingInk" xmlns:wps="http://schemas.microsoft.com/office/word/2010/wordprocessingShape" xmlns:a14="http://schemas.microsoft.com/office/drawing/2010/main" val="0"/>
+                          <a14:useLocalDpi xmlns:a14="http://schemas.microsoft.com/office/drawing/2010/main" xmlns:wps="http://schemas.microsoft.com/office/word/2010/wordprocessingShape" xmlns:wpi="http://schemas.microsoft.com/office/word/2010/wordprocessingInk" xmlns:wpg="http://schemas.microsoft.com/office/word/2010/wordprocessingGroup" xmlns:w14="http://schemas.microsoft.com/office/word/2010/wordml" xmlns:w="http://schemas.openxmlformats.org/wordprocessingml/2006/main" xmlns:w10="urn:schemas-microsoft-com:office:word" xmlns:wp14="http://schemas.microsoft.com/office/word/2010/wordprocessingDrawing" xmlns:v="urn:schemas-microsoft-com:vml" xmlns:o="urn:schemas-microsoft-com:office:office" xmlns:mc="http://schemas.openxmlformats.org/markup-compatibility/2006" xmlns:wpc="http://schemas.microsoft.com/office/word/2010/wordprocessingCanvas" xmlns="" val="0"/>
                         </a:ext>
                       </a:extLst>
                     </a:blip>
@@ -8031,7 +8167,7 @@
       </w:pPr>
       <w:bookmarkStart w:id="55" w:name="_Toc334523356"/>
       <w:bookmarkStart w:id="56" w:name="_Toc336514073"/>
-      <w:bookmarkStart w:id="57" w:name="_Toc343086113"/>
+      <w:bookmarkStart w:id="57" w:name="_Toc343846226"/>
       <w:r>
         <w:rPr>
           <w:noProof/>
@@ -8129,7 +8265,7 @@
           <w:noProof/>
         </w:rPr>
       </w:pPr>
-      <w:bookmarkStart w:id="59" w:name="_Toc343086114"/>
+      <w:bookmarkStart w:id="59" w:name="_Toc343846227"/>
       <w:r>
         <w:rPr>
           <w:noProof/>
@@ -8200,7 +8336,7 @@
         <w:pStyle w:val="Heading3"/>
         <w:jc w:val="center"/>
       </w:pPr>
-      <w:bookmarkStart w:id="60" w:name="_Toc343086115"/>
+      <w:bookmarkStart w:id="60" w:name="_Toc343846228"/>
       <w:r>
         <w:t>Figure 10</w:t>
       </w:r>
@@ -8382,7 +8518,7 @@
                     <a:blip r:embed="rId21" cstate="print">
                       <a:extLst>
                         <a:ext uri="{28A0092B-C50C-407E-A947-70E740481C1C}">
-                          <a14:useLocalDpi xmlns="" xmlns:wpc="http://schemas.microsoft.com/office/word/2010/wordprocessingCanvas" xmlns:mc="http://schemas.openxmlformats.org/markup-compatibility/2006" xmlns:o="urn:schemas-microsoft-com:office:office" xmlns:v="urn:schemas-microsoft-com:vml" xmlns:wp14="http://schemas.microsoft.com/office/word/2010/wordprocessingDrawing" xmlns:w10="urn:schemas-microsoft-com:office:word" xmlns:w="http://schemas.openxmlformats.org/wordprocessingml/2006/main" xmlns:w14="http://schemas.microsoft.com/office/word/2010/wordml" xmlns:wpg="http://schemas.microsoft.com/office/word/2010/wordprocessingGroup" xmlns:wpi="http://schemas.microsoft.com/office/word/2010/wordprocessingInk" xmlns:wps="http://schemas.microsoft.com/office/word/2010/wordprocessingShape" xmlns:a14="http://schemas.microsoft.com/office/drawing/2010/main" val="0"/>
+                          <a14:useLocalDpi xmlns:a14="http://schemas.microsoft.com/office/drawing/2010/main" xmlns:wps="http://schemas.microsoft.com/office/word/2010/wordprocessingShape" xmlns:wpi="http://schemas.microsoft.com/office/word/2010/wordprocessingInk" xmlns:wpg="http://schemas.microsoft.com/office/word/2010/wordprocessingGroup" xmlns:w14="http://schemas.microsoft.com/office/word/2010/wordml" xmlns:w="http://schemas.openxmlformats.org/wordprocessingml/2006/main" xmlns:w10="urn:schemas-microsoft-com:office:word" xmlns:wp14="http://schemas.microsoft.com/office/word/2010/wordprocessingDrawing" xmlns:v="urn:schemas-microsoft-com:vml" xmlns:o="urn:schemas-microsoft-com:office:office" xmlns:mc="http://schemas.openxmlformats.org/markup-compatibility/2006" xmlns:wpc="http://schemas.microsoft.com/office/word/2010/wordprocessingCanvas" xmlns="" val="0"/>
                         </a:ext>
                       </a:extLst>
                     </a:blip>
@@ -8416,7 +8552,7 @@
         <w:pStyle w:val="Heading3"/>
         <w:jc w:val="center"/>
       </w:pPr>
-      <w:bookmarkStart w:id="61" w:name="_Toc343086116"/>
+      <w:bookmarkStart w:id="61" w:name="_Toc343846229"/>
       <w:r>
         <w:t>Figure 11</w:t>
       </w:r>
@@ -8436,7 +8572,7 @@
           <w:noProof/>
         </w:rPr>
       </w:pPr>
-      <w:bookmarkStart w:id="62" w:name="_Toc343086117"/>
+      <w:bookmarkStart w:id="62" w:name="_Toc343846230"/>
       <w:r>
         <w:rPr>
           <w:noProof/>
@@ -9114,7 +9250,7 @@
                     <a:blip r:embed="rId22" cstate="print">
                       <a:extLst>
                         <a:ext uri="{28A0092B-C50C-407E-A947-70E740481C1C}">
-                          <a14:useLocalDpi xmlns="" xmlns:wpc="http://schemas.microsoft.com/office/word/2010/wordprocessingCanvas" xmlns:mc="http://schemas.openxmlformats.org/markup-compatibility/2006" xmlns:o="urn:schemas-microsoft-com:office:office" xmlns:v="urn:schemas-microsoft-com:vml" xmlns:wp14="http://schemas.microsoft.com/office/word/2010/wordprocessingDrawing" xmlns:w10="urn:schemas-microsoft-com:office:word" xmlns:w="http://schemas.openxmlformats.org/wordprocessingml/2006/main" xmlns:w14="http://schemas.microsoft.com/office/word/2010/wordml" xmlns:wpg="http://schemas.microsoft.com/office/word/2010/wordprocessingGroup" xmlns:wpi="http://schemas.microsoft.com/office/word/2010/wordprocessingInk" xmlns:wps="http://schemas.microsoft.com/office/word/2010/wordprocessingShape" xmlns:a14="http://schemas.microsoft.com/office/drawing/2010/main" val="0"/>
+                          <a14:useLocalDpi xmlns:a14="http://schemas.microsoft.com/office/drawing/2010/main" xmlns:wps="http://schemas.microsoft.com/office/word/2010/wordprocessingShape" xmlns:wpi="http://schemas.microsoft.com/office/word/2010/wordprocessingInk" xmlns:wpg="http://schemas.microsoft.com/office/word/2010/wordprocessingGroup" xmlns:w14="http://schemas.microsoft.com/office/word/2010/wordml" xmlns:w="http://schemas.openxmlformats.org/wordprocessingml/2006/main" xmlns:w10="urn:schemas-microsoft-com:office:word" xmlns:wp14="http://schemas.microsoft.com/office/word/2010/wordprocessingDrawing" xmlns:v="urn:schemas-microsoft-com:vml" xmlns:o="urn:schemas-microsoft-com:office:office" xmlns:mc="http://schemas.openxmlformats.org/markup-compatibility/2006" xmlns:wpc="http://schemas.microsoft.com/office/word/2010/wordprocessingCanvas" xmlns="" val="0"/>
                         </a:ext>
                       </a:extLst>
                     </a:blip>
@@ -9154,7 +9290,7 @@
         </w:rPr>
       </w:pPr>
       <w:bookmarkStart w:id="65" w:name="_Toc336514075"/>
-      <w:bookmarkStart w:id="66" w:name="_Toc343086118"/>
+      <w:bookmarkStart w:id="66" w:name="_Toc343846231"/>
       <w:r>
         <w:rPr>
           <w:noProof/>
@@ -9312,7 +9448,7 @@
                     <a:blip r:embed="rId23" cstate="print">
                       <a:extLst>
                         <a:ext uri="{28A0092B-C50C-407E-A947-70E740481C1C}">
-                          <a14:useLocalDpi xmlns="" xmlns:wpc="http://schemas.microsoft.com/office/word/2010/wordprocessingCanvas" xmlns:mc="http://schemas.openxmlformats.org/markup-compatibility/2006" xmlns:o="urn:schemas-microsoft-com:office:office" xmlns:v="urn:schemas-microsoft-com:vml" xmlns:wp14="http://schemas.microsoft.com/office/word/2010/wordprocessingDrawing" xmlns:w10="urn:schemas-microsoft-com:office:word" xmlns:w="http://schemas.openxmlformats.org/wordprocessingml/2006/main" xmlns:w14="http://schemas.microsoft.com/office/word/2010/wordml" xmlns:wpg="http://schemas.microsoft.com/office/word/2010/wordprocessingGroup" xmlns:wpi="http://schemas.microsoft.com/office/word/2010/wordprocessingInk" xmlns:wps="http://schemas.microsoft.com/office/word/2010/wordprocessingShape" xmlns:a14="http://schemas.microsoft.com/office/drawing/2010/main" val="0"/>
+                          <a14:useLocalDpi xmlns:a14="http://schemas.microsoft.com/office/drawing/2010/main" xmlns:wps="http://schemas.microsoft.com/office/word/2010/wordprocessingShape" xmlns:wpi="http://schemas.microsoft.com/office/word/2010/wordprocessingInk" xmlns:wpg="http://schemas.microsoft.com/office/word/2010/wordprocessingGroup" xmlns:w14="http://schemas.microsoft.com/office/word/2010/wordml" xmlns:w="http://schemas.openxmlformats.org/wordprocessingml/2006/main" xmlns:w10="urn:schemas-microsoft-com:office:word" xmlns:wp14="http://schemas.microsoft.com/office/word/2010/wordprocessingDrawing" xmlns:v="urn:schemas-microsoft-com:vml" xmlns:o="urn:schemas-microsoft-com:office:office" xmlns:mc="http://schemas.openxmlformats.org/markup-compatibility/2006" xmlns:wpc="http://schemas.microsoft.com/office/word/2010/wordprocessingCanvas" xmlns="" val="0"/>
                         </a:ext>
                       </a:extLst>
                     </a:blip>
@@ -9352,7 +9488,7 @@
         </w:rPr>
       </w:pPr>
       <w:bookmarkStart w:id="69" w:name="_Toc336514076"/>
-      <w:bookmarkStart w:id="70" w:name="_Toc343086119"/>
+      <w:bookmarkStart w:id="70" w:name="_Toc343846232"/>
       <w:r>
         <w:rPr>
           <w:noProof/>
@@ -9403,7 +9539,7 @@
                     <a:blip r:embed="rId24" cstate="print">
                       <a:extLst>
                         <a:ext uri="{28A0092B-C50C-407E-A947-70E740481C1C}">
-                          <a14:useLocalDpi xmlns="" xmlns:wpc="http://schemas.microsoft.com/office/word/2010/wordprocessingCanvas" xmlns:mc="http://schemas.openxmlformats.org/markup-compatibility/2006" xmlns:o="urn:schemas-microsoft-com:office:office" xmlns:v="urn:schemas-microsoft-com:vml" xmlns:wp14="http://schemas.microsoft.com/office/word/2010/wordprocessingDrawing" xmlns:w10="urn:schemas-microsoft-com:office:word" xmlns:w="http://schemas.openxmlformats.org/wordprocessingml/2006/main" xmlns:w14="http://schemas.microsoft.com/office/word/2010/wordml" xmlns:wpg="http://schemas.microsoft.com/office/word/2010/wordprocessingGroup" xmlns:wpi="http://schemas.microsoft.com/office/word/2010/wordprocessingInk" xmlns:wps="http://schemas.microsoft.com/office/word/2010/wordprocessingShape" xmlns:a14="http://schemas.microsoft.com/office/drawing/2010/main" val="0"/>
+                          <a14:useLocalDpi xmlns:a14="http://schemas.microsoft.com/office/drawing/2010/main" xmlns:wps="http://schemas.microsoft.com/office/word/2010/wordprocessingShape" xmlns:wpi="http://schemas.microsoft.com/office/word/2010/wordprocessingInk" xmlns:wpg="http://schemas.microsoft.com/office/word/2010/wordprocessingGroup" xmlns:w14="http://schemas.microsoft.com/office/word/2010/wordml" xmlns:w="http://schemas.openxmlformats.org/wordprocessingml/2006/main" xmlns:w10="urn:schemas-microsoft-com:office:word" xmlns:wp14="http://schemas.microsoft.com/office/word/2010/wordprocessingDrawing" xmlns:v="urn:schemas-microsoft-com:vml" xmlns:o="urn:schemas-microsoft-com:office:office" xmlns:mc="http://schemas.openxmlformats.org/markup-compatibility/2006" xmlns:wpc="http://schemas.microsoft.com/office/word/2010/wordprocessingCanvas" xmlns="" val="0"/>
                         </a:ext>
                       </a:extLst>
                     </a:blip>
@@ -9440,7 +9576,7 @@
         <w:jc w:val="center"/>
       </w:pPr>
       <w:bookmarkStart w:id="73" w:name="_Toc336514077"/>
-      <w:bookmarkStart w:id="74" w:name="_Toc343086120"/>
+      <w:bookmarkStart w:id="74" w:name="_Toc343846233"/>
       <w:r>
         <w:t>Figure 14</w:t>
       </w:r>
@@ -9545,7 +9681,7 @@
         <w:pStyle w:val="Heading1"/>
         <w:jc w:val="center"/>
       </w:pPr>
-      <w:bookmarkStart w:id="75" w:name="_Toc343086121"/>
+      <w:bookmarkStart w:id="75" w:name="_Toc343846234"/>
       <w:r>
         <w:t>Track Label</w:t>
       </w:r>
@@ -9584,7 +9720,7 @@
                     <a:blip r:embed="rId25" cstate="print">
                       <a:extLst>
                         <a:ext uri="{28A0092B-C50C-407E-A947-70E740481C1C}">
-                          <a14:useLocalDpi xmlns="" xmlns:wpc="http://schemas.microsoft.com/office/word/2010/wordprocessingCanvas" xmlns:mc="http://schemas.openxmlformats.org/markup-compatibility/2006" xmlns:o="urn:schemas-microsoft-com:office:office" xmlns:v="urn:schemas-microsoft-com:vml" xmlns:wp14="http://schemas.microsoft.com/office/word/2010/wordprocessingDrawing" xmlns:w10="urn:schemas-microsoft-com:office:word" xmlns:w="http://schemas.openxmlformats.org/wordprocessingml/2006/main" xmlns:w14="http://schemas.microsoft.com/office/word/2010/wordml" xmlns:wpg="http://schemas.microsoft.com/office/word/2010/wordprocessingGroup" xmlns:wpi="http://schemas.microsoft.com/office/word/2010/wordprocessingInk" xmlns:wps="http://schemas.microsoft.com/office/word/2010/wordprocessingShape" xmlns:a14="http://schemas.microsoft.com/office/drawing/2010/main" val="0"/>
+                          <a14:useLocalDpi xmlns:a14="http://schemas.microsoft.com/office/drawing/2010/main" xmlns:wps="http://schemas.microsoft.com/office/word/2010/wordprocessingShape" xmlns:wpi="http://schemas.microsoft.com/office/word/2010/wordprocessingInk" xmlns:wpg="http://schemas.microsoft.com/office/word/2010/wordprocessingGroup" xmlns:w14="http://schemas.microsoft.com/office/word/2010/wordml" xmlns:w="http://schemas.openxmlformats.org/wordprocessingml/2006/main" xmlns:w10="urn:schemas-microsoft-com:office:word" xmlns:wp14="http://schemas.microsoft.com/office/word/2010/wordprocessingDrawing" xmlns:v="urn:schemas-microsoft-com:vml" xmlns:o="urn:schemas-microsoft-com:office:office" xmlns:mc="http://schemas.openxmlformats.org/markup-compatibility/2006" xmlns:wpc="http://schemas.microsoft.com/office/word/2010/wordprocessingCanvas" xmlns="" val="0"/>
                         </a:ext>
                       </a:extLst>
                     </a:blip>
@@ -9620,7 +9756,7 @@
         <w:pStyle w:val="Heading3"/>
         <w:jc w:val="center"/>
       </w:pPr>
-      <w:bookmarkStart w:id="78" w:name="_Toc343086122"/>
+      <w:bookmarkStart w:id="78" w:name="_Toc343846235"/>
       <w:r>
         <w:t>F</w:t>
       </w:r>
@@ -9993,7 +10129,7 @@
         <w:pStyle w:val="Heading1"/>
         <w:jc w:val="center"/>
       </w:pPr>
-      <w:bookmarkStart w:id="79" w:name="_Toc343086123"/>
+      <w:bookmarkStart w:id="79" w:name="_Toc343846236"/>
       <w:r>
         <w:lastRenderedPageBreak/>
         <w:t>Range and Bearing Tool</w:t>
@@ -10062,7 +10198,7 @@
         <w:spacing w:before="0"/>
         <w:jc w:val="center"/>
       </w:pPr>
-      <w:bookmarkStart w:id="80" w:name="_Toc343086124"/>
+      <w:bookmarkStart w:id="80" w:name="_Toc343846237"/>
       <w:r>
         <w:t>Figure 15.1: Range and Bearing Tool</w:t>
       </w:r>
@@ -10094,16 +10230,123 @@
         <w:t xml:space="preserve"> </w:t>
       </w:r>
     </w:p>
+    <w:p>
+      <w:r>
+        <w:br w:type="page"/>
+      </w:r>
+    </w:p>
+    <w:p/>
     <w:p>
       <w:pPr>
         <w:pStyle w:val="Heading1"/>
         <w:jc w:val="center"/>
       </w:pPr>
-      <w:bookmarkStart w:id="81" w:name="_Toc343086125"/>
-      <w:r>
+      <w:bookmarkStart w:id="81" w:name="_Toc343846238"/>
+      <w:r>
+        <w:t>SEP Tool</w:t>
+      </w:r>
+      <w:bookmarkEnd w:id="81"/>
+    </w:p>
+    <w:p>
+      <w:pPr>
+        <w:jc w:val="center"/>
+      </w:pPr>
+      <w:r>
+        <w:t>(Separation Tool)</w:t>
+      </w:r>
+    </w:p>
+    <w:p>
+      <w:r>
+        <w:t xml:space="preserve">The SEP tool is an extension of Range and Bearing tool in the way that once two tracks are coupled via R&amp;B tool the system will automatically employ the SEP Tool logic (airspeed vector extrapolation) and check whether in the future vertical separation will get smaller than the present one. </w:t>
+      </w:r>
+      <w:r>
+        <w:t>If true, then the SEP Tool will get activated and system will display a graphical presentation showing the minimum predicted distance and time until the minimum distance is reached. The display is updated each update cycle and the SEP Tool can be cancelled by left button mouse click on any of the two coupled tracks symbols. It is possible to adjust the maximum SEP Tool extrapolation time in Miscellaneous Settings.</w:t>
+      </w:r>
+    </w:p>
+    <w:p/>
+    <w:p>
+      <w:pPr>
+        <w:jc w:val="center"/>
+      </w:pPr>
+      <w:r>
+        <w:rPr>
+          <w:noProof/>
+        </w:rPr>
+        <w:drawing>
+          <wp:inline distT="0" distB="0" distL="0" distR="0">
+            <wp:extent cx="6564699" cy="4563373"/>
+            <wp:effectExtent l="19050" t="0" r="7551" b="0"/>
+            <wp:docPr id="3" name="Picture 1" descr="C:\Users\bhdca\Downloads\ScreenHunter_02 Dec. 18 15.06.jpg"/>
+            <wp:cNvGraphicFramePr>
+              <a:graphicFrameLocks xmlns:a="http://schemas.openxmlformats.org/drawingml/2006/main" noChangeAspect="1"/>
+            </wp:cNvGraphicFramePr>
+            <a:graphic xmlns:a="http://schemas.openxmlformats.org/drawingml/2006/main">
+              <a:graphicData uri="http://schemas.openxmlformats.org/drawingml/2006/picture">
+                <pic:pic xmlns:pic="http://schemas.openxmlformats.org/drawingml/2006/picture">
+                  <pic:nvPicPr>
+                    <pic:cNvPr id="0" name="Picture 1" descr="C:\Users\bhdca\Downloads\ScreenHunter_02 Dec. 18 15.06.jpg"/>
+                    <pic:cNvPicPr>
+                      <a:picLocks noChangeAspect="1" noChangeArrowheads="1"/>
+                    </pic:cNvPicPr>
+                  </pic:nvPicPr>
+                  <pic:blipFill>
+                    <a:blip r:embed="rId27" cstate="print"/>
+                    <a:srcRect/>
+                    <a:stretch>
+                      <a:fillRect/>
+                    </a:stretch>
+                  </pic:blipFill>
+                  <pic:spPr bwMode="auto">
+                    <a:xfrm>
+                      <a:off x="0" y="0"/>
+                      <a:ext cx="6564454" cy="4563203"/>
+                    </a:xfrm>
+                    <a:prstGeom prst="rect">
+                      <a:avLst/>
+                    </a:prstGeom>
+                    <a:noFill/>
+                    <a:ln w="9525">
+                      <a:noFill/>
+                      <a:miter lim="800000"/>
+                      <a:headEnd/>
+                      <a:tailEnd/>
+                    </a:ln>
+                  </pic:spPr>
+                </pic:pic>
+              </a:graphicData>
+            </a:graphic>
+          </wp:inline>
+        </w:drawing>
+      </w:r>
+    </w:p>
+    <w:p>
+      <w:pPr>
+        <w:pStyle w:val="Heading3"/>
+        <w:spacing w:before="0"/>
+        <w:jc w:val="center"/>
+      </w:pPr>
+      <w:bookmarkStart w:id="82" w:name="_Toc343846239"/>
+      <w:r>
+        <w:t>Figure 15.2: SEP Tool</w:t>
+      </w:r>
+      <w:bookmarkEnd w:id="82"/>
+    </w:p>
+    <w:p>
+      <w:pPr>
+        <w:jc w:val="center"/>
+      </w:pPr>
+    </w:p>
+    <w:p>
+      <w:pPr>
+        <w:pStyle w:val="Heading1"/>
+        <w:jc w:val="center"/>
+      </w:pPr>
+      <w:bookmarkStart w:id="83" w:name="_Toc343846240"/>
+      <w:r>
+        <w:lastRenderedPageBreak/>
         <w:t>Extended Label</w:t>
       </w:r>
-      <w:bookmarkEnd w:id="81"/>
+      <w:bookmarkEnd w:id="83"/>
     </w:p>
     <w:p/>
     <w:p>
@@ -10132,7 +10375,7 @@
                     </pic:cNvPicPr>
                   </pic:nvPicPr>
                   <pic:blipFill>
-                    <a:blip r:embed="rId27" cstate="print"/>
+                    <a:blip r:embed="rId28" cstate="print"/>
                     <a:srcRect/>
                     <a:stretch>
                       <a:fillRect/>
@@ -10167,15 +10410,14 @@
         <w:spacing w:before="0"/>
         <w:jc w:val="center"/>
       </w:pPr>
-      <w:bookmarkStart w:id="82" w:name="_Toc343086126"/>
-      <w:r>
-        <w:lastRenderedPageBreak/>
-        <w:t>Figure 15.2</w:t>
+      <w:bookmarkStart w:id="84" w:name="_Toc343846241"/>
+      <w:r>
+        <w:t>Figure 15.3</w:t>
       </w:r>
       <w:r>
         <w:t>: Extended label</w:t>
       </w:r>
-      <w:bookmarkEnd w:id="82"/>
+      <w:bookmarkEnd w:id="84"/>
       <w:r>
         <w:t xml:space="preserve"> </w:t>
       </w:r>
@@ -10186,7 +10428,7 @@
         <w:spacing w:before="0"/>
         <w:jc w:val="center"/>
       </w:pPr>
-      <w:bookmarkStart w:id="83" w:name="_Toc343086127"/>
+      <w:bookmarkStart w:id="85" w:name="_Toc343846242"/>
       <w:r>
         <w:t>(S</w:t>
       </w:r>
@@ -10199,7 +10441,7 @@
       <w:r>
         <w:t>)</w:t>
       </w:r>
-      <w:bookmarkEnd w:id="83"/>
+      <w:bookmarkEnd w:id="85"/>
     </w:p>
     <w:p/>
     <w:p>
@@ -10675,14 +10917,14 @@
           <w:b w:val="0"/>
         </w:rPr>
       </w:pPr>
-      <w:bookmarkStart w:id="84" w:name="_Toc343086128"/>
+      <w:bookmarkStart w:id="86" w:name="_Toc343846243"/>
       <w:r>
         <w:rPr>
           <w:b w:val="0"/>
         </w:rPr>
         <w:t>Display Attributes</w:t>
       </w:r>
-      <w:bookmarkEnd w:id="84"/>
+      <w:bookmarkEnd w:id="86"/>
     </w:p>
     <w:p/>
     <w:p>
@@ -10790,8 +11032,8 @@
         <w:pStyle w:val="Heading3"/>
         <w:jc w:val="center"/>
       </w:pPr>
-      <w:bookmarkStart w:id="85" w:name="_Toc341724364"/>
-      <w:bookmarkStart w:id="86" w:name="_Toc341726220"/>
+      <w:bookmarkStart w:id="87" w:name="_Toc341724364"/>
+      <w:bookmarkStart w:id="88" w:name="_Toc341726220"/>
       <w:r>
         <w:rPr>
           <w:i/>
@@ -10817,10 +11059,10 @@
                     </pic:cNvPicPr>
                   </pic:nvPicPr>
                   <pic:blipFill>
-                    <a:blip r:embed="rId28" cstate="print">
+                    <a:blip r:embed="rId29" cstate="print">
                       <a:extLst>
                         <a:ext uri="{28A0092B-C50C-407E-A947-70E740481C1C}">
-                          <a14:useLocalDpi xmlns="" xmlns:wpc="http://schemas.microsoft.com/office/word/2010/wordprocessingCanvas" xmlns:mc="http://schemas.openxmlformats.org/markup-compatibility/2006" xmlns:o="urn:schemas-microsoft-com:office:office" xmlns:v="urn:schemas-microsoft-com:vml" xmlns:wp14="http://schemas.microsoft.com/office/word/2010/wordprocessingDrawing" xmlns:w10="urn:schemas-microsoft-com:office:word" xmlns:w="http://schemas.openxmlformats.org/wordprocessingml/2006/main" xmlns:w14="http://schemas.microsoft.com/office/word/2010/wordml" xmlns:wpg="http://schemas.microsoft.com/office/word/2010/wordprocessingGroup" xmlns:wpi="http://schemas.microsoft.com/office/word/2010/wordprocessingInk" xmlns:wps="http://schemas.microsoft.com/office/word/2010/wordprocessingShape" xmlns:a14="http://schemas.microsoft.com/office/drawing/2010/main" val="0"/>
+                          <a14:useLocalDpi xmlns:a14="http://schemas.microsoft.com/office/drawing/2010/main" xmlns:wps="http://schemas.microsoft.com/office/word/2010/wordprocessingShape" xmlns:wpi="http://schemas.microsoft.com/office/word/2010/wordprocessingInk" xmlns:wpg="http://schemas.microsoft.com/office/word/2010/wordprocessingGroup" xmlns:w14="http://schemas.microsoft.com/office/word/2010/wordml" xmlns:w="http://schemas.openxmlformats.org/wordprocessingml/2006/main" xmlns:w10="urn:schemas-microsoft-com:office:word" xmlns:wp14="http://schemas.microsoft.com/office/word/2010/wordprocessingDrawing" xmlns:v="urn:schemas-microsoft-com:vml" xmlns:o="urn:schemas-microsoft-com:office:office" xmlns:mc="http://schemas.openxmlformats.org/markup-compatibility/2006" xmlns:wpc="http://schemas.microsoft.com/office/word/2010/wordprocessingCanvas" xmlns="" val="0"/>
                         </a:ext>
                       </a:extLst>
                     </a:blip>
@@ -10848,16 +11090,16 @@
           </wp:inline>
         </w:drawing>
       </w:r>
-      <w:bookmarkEnd w:id="85"/>
-      <w:bookmarkEnd w:id="86"/>
+      <w:bookmarkEnd w:id="87"/>
+      <w:bookmarkEnd w:id="88"/>
     </w:p>
     <w:p>
       <w:pPr>
         <w:pStyle w:val="Heading3"/>
         <w:jc w:val="center"/>
       </w:pPr>
-      <w:bookmarkStart w:id="87" w:name="_Toc336514078"/>
-      <w:bookmarkStart w:id="88" w:name="_Toc343086129"/>
+      <w:bookmarkStart w:id="89" w:name="_Toc336514078"/>
+      <w:bookmarkStart w:id="90" w:name="_Toc343846244"/>
       <w:r>
         <w:t>Figure 1</w:t>
       </w:r>
@@ -10867,8 +11109,8 @@
       <w:r>
         <w:t>: Menu to Access Display configuration windows</w:t>
       </w:r>
-      <w:bookmarkEnd w:id="87"/>
-      <w:bookmarkEnd w:id="88"/>
+      <w:bookmarkEnd w:id="89"/>
+      <w:bookmarkEnd w:id="90"/>
     </w:p>
     <w:p>
       <w:pPr>
@@ -10925,8 +11167,8 @@
         <w:pStyle w:val="Heading3"/>
         <w:jc w:val="center"/>
       </w:pPr>
-      <w:bookmarkStart w:id="89" w:name="_Toc341724366"/>
-      <w:bookmarkStart w:id="90" w:name="_Toc341726222"/>
+      <w:bookmarkStart w:id="91" w:name="_Toc341724366"/>
+      <w:bookmarkStart w:id="92" w:name="_Toc341726222"/>
       <w:r>
         <w:rPr>
           <w:i/>
@@ -10953,10 +11195,10 @@
                     </pic:cNvPicPr>
                   </pic:nvPicPr>
                   <pic:blipFill>
-                    <a:blip r:embed="rId29" cstate="print">
+                    <a:blip r:embed="rId30" cstate="print">
                       <a:extLst>
                         <a:ext uri="{28A0092B-C50C-407E-A947-70E740481C1C}">
-                          <a14:useLocalDpi xmlns="" xmlns:wpc="http://schemas.microsoft.com/office/word/2010/wordprocessingCanvas" xmlns:mc="http://schemas.openxmlformats.org/markup-compatibility/2006" xmlns:o="urn:schemas-microsoft-com:office:office" xmlns:v="urn:schemas-microsoft-com:vml" xmlns:wp14="http://schemas.microsoft.com/office/word/2010/wordprocessingDrawing" xmlns:w10="urn:schemas-microsoft-com:office:word" xmlns:w="http://schemas.openxmlformats.org/wordprocessingml/2006/main" xmlns:w14="http://schemas.microsoft.com/office/word/2010/wordml" xmlns:wpg="http://schemas.microsoft.com/office/word/2010/wordprocessingGroup" xmlns:wpi="http://schemas.microsoft.com/office/word/2010/wordprocessingInk" xmlns:wps="http://schemas.microsoft.com/office/word/2010/wordprocessingShape" xmlns:a14="http://schemas.microsoft.com/office/drawing/2010/main" val="0"/>
+                          <a14:useLocalDpi xmlns:a14="http://schemas.microsoft.com/office/drawing/2010/main" xmlns:wps="http://schemas.microsoft.com/office/word/2010/wordprocessingShape" xmlns:wpi="http://schemas.microsoft.com/office/word/2010/wordprocessingInk" xmlns:wpg="http://schemas.microsoft.com/office/word/2010/wordprocessingGroup" xmlns:w14="http://schemas.microsoft.com/office/word/2010/wordml" xmlns:w="http://schemas.openxmlformats.org/wordprocessingml/2006/main" xmlns:w10="urn:schemas-microsoft-com:office:word" xmlns:wp14="http://schemas.microsoft.com/office/word/2010/wordprocessingDrawing" xmlns:v="urn:schemas-microsoft-com:vml" xmlns:o="urn:schemas-microsoft-com:office:office" xmlns:mc="http://schemas.openxmlformats.org/markup-compatibility/2006" xmlns:wpc="http://schemas.microsoft.com/office/word/2010/wordprocessingCanvas" xmlns="" val="0"/>
                         </a:ext>
                       </a:extLst>
                     </a:blip>
@@ -10984,16 +11226,16 @@
           </wp:inline>
         </w:drawing>
       </w:r>
-      <w:bookmarkEnd w:id="89"/>
-      <w:bookmarkEnd w:id="90"/>
+      <w:bookmarkEnd w:id="91"/>
+      <w:bookmarkEnd w:id="92"/>
     </w:p>
     <w:p>
       <w:pPr>
         <w:pStyle w:val="Heading3"/>
         <w:jc w:val="center"/>
       </w:pPr>
-      <w:bookmarkStart w:id="91" w:name="_Toc336514079"/>
-      <w:bookmarkStart w:id="92" w:name="_Toc343086130"/>
+      <w:bookmarkStart w:id="93" w:name="_Toc336514079"/>
+      <w:bookmarkStart w:id="94" w:name="_Toc343846245"/>
       <w:r>
         <w:t>Figure 1</w:t>
       </w:r>
@@ -11003,8 +11245,8 @@
       <w:r>
         <w:t>: Display Attributes</w:t>
       </w:r>
-      <w:bookmarkEnd w:id="91"/>
-      <w:bookmarkEnd w:id="92"/>
+      <w:bookmarkEnd w:id="93"/>
+      <w:bookmarkEnd w:id="94"/>
     </w:p>
     <w:p>
       <w:pPr>
@@ -11034,14 +11276,14 @@
           <w:b w:val="0"/>
         </w:rPr>
       </w:pPr>
-      <w:bookmarkStart w:id="93" w:name="_Toc343086131"/>
+      <w:bookmarkStart w:id="95" w:name="_Toc343846246"/>
       <w:r>
         <w:rPr>
           <w:b w:val="0"/>
         </w:rPr>
         <w:t>Display Items</w:t>
       </w:r>
-      <w:bookmarkEnd w:id="93"/>
+      <w:bookmarkEnd w:id="95"/>
     </w:p>
     <w:p>
       <w:pPr>
@@ -11054,8 +11296,8 @@
         <w:pStyle w:val="Heading3"/>
         <w:jc w:val="center"/>
       </w:pPr>
-      <w:bookmarkStart w:id="94" w:name="_Toc341724369"/>
-      <w:bookmarkStart w:id="95" w:name="_Toc341726225"/>
+      <w:bookmarkStart w:id="96" w:name="_Toc341724369"/>
+      <w:bookmarkStart w:id="97" w:name="_Toc341726225"/>
       <w:r>
         <w:rPr>
           <w:i/>
@@ -11081,10 +11323,10 @@
                     </pic:cNvPicPr>
                   </pic:nvPicPr>
                   <pic:blipFill>
-                    <a:blip r:embed="rId30" cstate="print">
+                    <a:blip r:embed="rId31" cstate="print">
                       <a:extLst>
                         <a:ext uri="{28A0092B-C50C-407E-A947-70E740481C1C}">
-                          <a14:useLocalDpi xmlns="" xmlns:wpc="http://schemas.microsoft.com/office/word/2010/wordprocessingCanvas" xmlns:mc="http://schemas.openxmlformats.org/markup-compatibility/2006" xmlns:o="urn:schemas-microsoft-com:office:office" xmlns:v="urn:schemas-microsoft-com:vml" xmlns:wp14="http://schemas.microsoft.com/office/word/2010/wordprocessingDrawing" xmlns:w10="urn:schemas-microsoft-com:office:word" xmlns:w="http://schemas.openxmlformats.org/wordprocessingml/2006/main" xmlns:w14="http://schemas.microsoft.com/office/word/2010/wordml" xmlns:wpg="http://schemas.microsoft.com/office/word/2010/wordprocessingGroup" xmlns:wpi="http://schemas.microsoft.com/office/word/2010/wordprocessingInk" xmlns:wps="http://schemas.microsoft.com/office/word/2010/wordprocessingShape" xmlns:a14="http://schemas.microsoft.com/office/drawing/2010/main" val="0"/>
+                          <a14:useLocalDpi xmlns:a14="http://schemas.microsoft.com/office/drawing/2010/main" xmlns:wps="http://schemas.microsoft.com/office/word/2010/wordprocessingShape" xmlns:wpi="http://schemas.microsoft.com/office/word/2010/wordprocessingInk" xmlns:wpg="http://schemas.microsoft.com/office/word/2010/wordprocessingGroup" xmlns:w14="http://schemas.microsoft.com/office/word/2010/wordml" xmlns:w="http://schemas.openxmlformats.org/wordprocessingml/2006/main" xmlns:w10="urn:schemas-microsoft-com:office:word" xmlns:wp14="http://schemas.microsoft.com/office/word/2010/wordprocessingDrawing" xmlns:v="urn:schemas-microsoft-com:vml" xmlns:o="urn:schemas-microsoft-com:office:office" xmlns:mc="http://schemas.openxmlformats.org/markup-compatibility/2006" xmlns:wpc="http://schemas.microsoft.com/office/word/2010/wordprocessingCanvas" xmlns="" val="0"/>
                         </a:ext>
                       </a:extLst>
                     </a:blip>
@@ -11112,16 +11354,16 @@
           </wp:inline>
         </w:drawing>
       </w:r>
-      <w:bookmarkEnd w:id="94"/>
-      <w:bookmarkEnd w:id="95"/>
+      <w:bookmarkEnd w:id="96"/>
+      <w:bookmarkEnd w:id="97"/>
     </w:p>
     <w:p>
       <w:pPr>
         <w:pStyle w:val="Heading3"/>
         <w:jc w:val="center"/>
       </w:pPr>
-      <w:bookmarkStart w:id="96" w:name="_Toc336514080"/>
-      <w:bookmarkStart w:id="97" w:name="_Toc343086132"/>
+      <w:bookmarkStart w:id="98" w:name="_Toc336514080"/>
+      <w:bookmarkStart w:id="99" w:name="_Toc343846247"/>
       <w:r>
         <w:t>Figure 1</w:t>
       </w:r>
@@ -11131,8 +11373,8 @@
       <w:r>
         <w:t>: Display Items</w:t>
       </w:r>
-      <w:bookmarkEnd w:id="96"/>
-      <w:bookmarkEnd w:id="97"/>
+      <w:bookmarkEnd w:id="98"/>
+      <w:bookmarkEnd w:id="99"/>
     </w:p>
     <w:p>
       <w:pPr>
@@ -11158,14 +11400,14 @@
           <w:b w:val="0"/>
         </w:rPr>
       </w:pPr>
-      <w:bookmarkStart w:id="98" w:name="_Toc343086133"/>
+      <w:bookmarkStart w:id="100" w:name="_Toc343846248"/>
       <w:r>
         <w:rPr>
           <w:b w:val="0"/>
         </w:rPr>
         <w:t>Label Attributes</w:t>
       </w:r>
-      <w:bookmarkEnd w:id="98"/>
+      <w:bookmarkEnd w:id="100"/>
     </w:p>
     <w:p/>
     <w:p>
@@ -11234,8 +11476,8 @@
         <w:pStyle w:val="Heading3"/>
         <w:jc w:val="center"/>
       </w:pPr>
-      <w:bookmarkStart w:id="99" w:name="_Toc341724372"/>
-      <w:bookmarkStart w:id="100" w:name="_Toc341726228"/>
+      <w:bookmarkStart w:id="101" w:name="_Toc341724372"/>
+      <w:bookmarkStart w:id="102" w:name="_Toc341726228"/>
       <w:r>
         <w:rPr>
           <w:i/>
@@ -11262,10 +11504,10 @@
                     </pic:cNvPicPr>
                   </pic:nvPicPr>
                   <pic:blipFill>
-                    <a:blip r:embed="rId31" cstate="print">
+                    <a:blip r:embed="rId32" cstate="print">
                       <a:extLst>
                         <a:ext uri="{28A0092B-C50C-407E-A947-70E740481C1C}">
-                          <a14:useLocalDpi xmlns="" xmlns:wpc="http://schemas.microsoft.com/office/word/2010/wordprocessingCanvas" xmlns:mc="http://schemas.openxmlformats.org/markup-compatibility/2006" xmlns:o="urn:schemas-microsoft-com:office:office" xmlns:v="urn:schemas-microsoft-com:vml" xmlns:wp14="http://schemas.microsoft.com/office/word/2010/wordprocessingDrawing" xmlns:w10="urn:schemas-microsoft-com:office:word" xmlns:w="http://schemas.openxmlformats.org/wordprocessingml/2006/main" xmlns:w14="http://schemas.microsoft.com/office/word/2010/wordml" xmlns:wpg="http://schemas.microsoft.com/office/word/2010/wordprocessingGroup" xmlns:wpi="http://schemas.microsoft.com/office/word/2010/wordprocessingInk" xmlns:wps="http://schemas.microsoft.com/office/word/2010/wordprocessingShape" xmlns:a14="http://schemas.microsoft.com/office/drawing/2010/main" val="0"/>
+                          <a14:useLocalDpi xmlns:a14="http://schemas.microsoft.com/office/drawing/2010/main" xmlns:wps="http://schemas.microsoft.com/office/word/2010/wordprocessingShape" xmlns:wpi="http://schemas.microsoft.com/office/word/2010/wordprocessingInk" xmlns:wpg="http://schemas.microsoft.com/office/word/2010/wordprocessingGroup" xmlns:w14="http://schemas.microsoft.com/office/word/2010/wordml" xmlns:w="http://schemas.openxmlformats.org/wordprocessingml/2006/main" xmlns:w10="urn:schemas-microsoft-com:office:word" xmlns:wp14="http://schemas.microsoft.com/office/word/2010/wordprocessingDrawing" xmlns:v="urn:schemas-microsoft-com:vml" xmlns:o="urn:schemas-microsoft-com:office:office" xmlns:mc="http://schemas.openxmlformats.org/markup-compatibility/2006" xmlns:wpc="http://schemas.microsoft.com/office/word/2010/wordprocessingCanvas" xmlns="" val="0"/>
                         </a:ext>
                       </a:extLst>
                     </a:blip>
@@ -11293,16 +11535,16 @@
           </wp:inline>
         </w:drawing>
       </w:r>
-      <w:bookmarkEnd w:id="99"/>
-      <w:bookmarkEnd w:id="100"/>
+      <w:bookmarkEnd w:id="101"/>
+      <w:bookmarkEnd w:id="102"/>
     </w:p>
     <w:p>
       <w:pPr>
         <w:pStyle w:val="Heading3"/>
         <w:jc w:val="center"/>
       </w:pPr>
-      <w:bookmarkStart w:id="101" w:name="_Toc336514081"/>
-      <w:bookmarkStart w:id="102" w:name="_Toc343086134"/>
+      <w:bookmarkStart w:id="103" w:name="_Toc336514081"/>
+      <w:bookmarkStart w:id="104" w:name="_Toc343846249"/>
       <w:r>
         <w:t>Figure 1</w:t>
       </w:r>
@@ -11312,19 +11554,19 @@
       <w:r>
         <w:t>: Label Attributes Picker</w:t>
       </w:r>
-      <w:bookmarkEnd w:id="101"/>
-      <w:bookmarkEnd w:id="102"/>
+      <w:bookmarkEnd w:id="103"/>
+      <w:bookmarkEnd w:id="104"/>
     </w:p>
     <w:p>
       <w:pPr>
         <w:pStyle w:val="Heading1"/>
         <w:jc w:val="center"/>
       </w:pPr>
-      <w:bookmarkStart w:id="103" w:name="_Toc343086135"/>
+      <w:bookmarkStart w:id="105" w:name="_Toc343846250"/>
       <w:r>
         <w:t>Choosing Category to Process</w:t>
       </w:r>
-      <w:bookmarkEnd w:id="103"/>
+      <w:bookmarkEnd w:id="105"/>
     </w:p>
     <w:p/>
     <w:p>
@@ -11353,10 +11595,10 @@
                     </pic:cNvPicPr>
                   </pic:nvPicPr>
                   <pic:blipFill>
-                    <a:blip r:embed="rId32" cstate="print">
+                    <a:blip r:embed="rId33" cstate="print">
                       <a:extLst>
                         <a:ext uri="{28A0092B-C50C-407E-A947-70E740481C1C}">
-                          <a14:useLocalDpi xmlns="" xmlns:wpc="http://schemas.microsoft.com/office/word/2010/wordprocessingCanvas" xmlns:mc="http://schemas.openxmlformats.org/markup-compatibility/2006" xmlns:o="urn:schemas-microsoft-com:office:office" xmlns:v="urn:schemas-microsoft-com:vml" xmlns:wp14="http://schemas.microsoft.com/office/word/2010/wordprocessingDrawing" xmlns:w10="urn:schemas-microsoft-com:office:word" xmlns:w="http://schemas.openxmlformats.org/wordprocessingml/2006/main" xmlns:w14="http://schemas.microsoft.com/office/word/2010/wordml" xmlns:wpg="http://schemas.microsoft.com/office/word/2010/wordprocessingGroup" xmlns:wpi="http://schemas.microsoft.com/office/word/2010/wordprocessingInk" xmlns:wps="http://schemas.microsoft.com/office/word/2010/wordprocessingShape" xmlns:a14="http://schemas.microsoft.com/office/drawing/2010/main" val="0"/>
+                          <a14:useLocalDpi xmlns:a14="http://schemas.microsoft.com/office/drawing/2010/main" xmlns:wps="http://schemas.microsoft.com/office/word/2010/wordprocessingShape" xmlns:wpi="http://schemas.microsoft.com/office/word/2010/wordprocessingInk" xmlns:wpg="http://schemas.microsoft.com/office/word/2010/wordprocessingGroup" xmlns:w14="http://schemas.microsoft.com/office/word/2010/wordml" xmlns:w="http://schemas.openxmlformats.org/wordprocessingml/2006/main" xmlns:w10="urn:schemas-microsoft-com:office:word" xmlns:wp14="http://schemas.microsoft.com/office/word/2010/wordprocessingDrawing" xmlns:v="urn:schemas-microsoft-com:vml" xmlns:o="urn:schemas-microsoft-com:office:office" xmlns:mc="http://schemas.openxmlformats.org/markup-compatibility/2006" xmlns:wpc="http://schemas.microsoft.com/office/word/2010/wordprocessingCanvas" xmlns="" val="0"/>
                         </a:ext>
                       </a:extLst>
                     </a:blip>
@@ -11390,17 +11632,17 @@
         <w:pStyle w:val="Heading3"/>
         <w:jc w:val="center"/>
       </w:pPr>
-      <w:bookmarkStart w:id="104" w:name="_Toc336514082"/>
-      <w:bookmarkStart w:id="105" w:name="_Toc334523368"/>
-      <w:bookmarkStart w:id="106" w:name="_Toc343086136"/>
+      <w:bookmarkStart w:id="106" w:name="_Toc336514082"/>
+      <w:bookmarkStart w:id="107" w:name="_Toc334523368"/>
+      <w:bookmarkStart w:id="108" w:name="_Toc343846251"/>
       <w:r>
         <w:t>Figure 20</w:t>
       </w:r>
       <w:r>
         <w:t>: Category decoder selector</w:t>
       </w:r>
-      <w:bookmarkEnd w:id="104"/>
       <w:bookmarkEnd w:id="106"/>
+      <w:bookmarkEnd w:id="108"/>
     </w:p>
     <w:p/>
     <w:p>
@@ -11434,7 +11676,7 @@
         <w:pStyle w:val="Heading1"/>
         <w:jc w:val="center"/>
       </w:pPr>
-      <w:bookmarkStart w:id="107" w:name="_Toc343086137"/>
+      <w:bookmarkStart w:id="109" w:name="_Toc343846252"/>
       <w:r>
         <w:lastRenderedPageBreak/>
         <w:t>ASTERIX Recording</w:t>
@@ -11442,7 +11684,7 @@
       <w:r>
         <w:t xml:space="preserve"> &amp; Forwarding</w:t>
       </w:r>
-      <w:bookmarkEnd w:id="107"/>
+      <w:bookmarkEnd w:id="109"/>
     </w:p>
     <w:p/>
     <w:p>
@@ -11471,10 +11713,10 @@
                     </pic:cNvPicPr>
                   </pic:nvPicPr>
                   <pic:blipFill>
-                    <a:blip r:embed="rId33" cstate="print">
+                    <a:blip r:embed="rId34" cstate="print">
                       <a:extLst>
                         <a:ext uri="{28A0092B-C50C-407E-A947-70E740481C1C}">
-                          <a14:useLocalDpi xmlns="" xmlns:wpc="http://schemas.microsoft.com/office/word/2010/wordprocessingCanvas" xmlns:mc="http://schemas.openxmlformats.org/markup-compatibility/2006" xmlns:o="urn:schemas-microsoft-com:office:office" xmlns:v="urn:schemas-microsoft-com:vml" xmlns:wp14="http://schemas.microsoft.com/office/word/2010/wordprocessingDrawing" xmlns:w10="urn:schemas-microsoft-com:office:word" xmlns:w="http://schemas.openxmlformats.org/wordprocessingml/2006/main" xmlns:w14="http://schemas.microsoft.com/office/word/2010/wordml" xmlns:wpg="http://schemas.microsoft.com/office/word/2010/wordprocessingGroup" xmlns:wpi="http://schemas.microsoft.com/office/word/2010/wordprocessingInk" xmlns:wps="http://schemas.microsoft.com/office/word/2010/wordprocessingShape" xmlns:a14="http://schemas.microsoft.com/office/drawing/2010/main" val="0"/>
+                          <a14:useLocalDpi xmlns:a14="http://schemas.microsoft.com/office/drawing/2010/main" xmlns:wps="http://schemas.microsoft.com/office/word/2010/wordprocessingShape" xmlns:wpi="http://schemas.microsoft.com/office/word/2010/wordprocessingInk" xmlns:wpg="http://schemas.microsoft.com/office/word/2010/wordprocessingGroup" xmlns:w14="http://schemas.microsoft.com/office/word/2010/wordml" xmlns:w="http://schemas.openxmlformats.org/wordprocessingml/2006/main" xmlns:w10="urn:schemas-microsoft-com:office:word" xmlns:wp14="http://schemas.microsoft.com/office/word/2010/wordprocessingDrawing" xmlns:v="urn:schemas-microsoft-com:vml" xmlns:o="urn:schemas-microsoft-com:office:office" xmlns:mc="http://schemas.openxmlformats.org/markup-compatibility/2006" xmlns:wpc="http://schemas.microsoft.com/office/word/2010/wordprocessingCanvas" xmlns="" val="0"/>
                         </a:ext>
                       </a:extLst>
                     </a:blip>
@@ -11508,14 +11750,14 @@
         <w:pStyle w:val="Heading3"/>
         <w:jc w:val="center"/>
       </w:pPr>
-      <w:bookmarkStart w:id="108" w:name="_Toc343086138"/>
+      <w:bookmarkStart w:id="110" w:name="_Toc343846253"/>
       <w:r>
         <w:t>Figure 21</w:t>
       </w:r>
       <w:r>
         <w:t>: Data Recording and Forwarding</w:t>
       </w:r>
-      <w:bookmarkEnd w:id="108"/>
+      <w:bookmarkEnd w:id="110"/>
       <w:r>
         <w:t xml:space="preserve"> </w:t>
       </w:r>
@@ -11620,7 +11862,7 @@
       <w:r>
         <w:t>the Asterix Inspector (</w:t>
       </w:r>
-      <w:hyperlink r:id="rId34" w:history="1">
+      <w:hyperlink r:id="rId35" w:history="1">
         <w:r>
           <w:rPr>
             <w:rStyle w:val="Hyperlink"/>
@@ -11691,14 +11933,14 @@
         <w:pStyle w:val="Heading1"/>
         <w:jc w:val="center"/>
       </w:pPr>
-      <w:bookmarkStart w:id="109" w:name="_Toc343086139"/>
+      <w:bookmarkStart w:id="111" w:name="_Toc343846254"/>
       <w:r>
         <w:t xml:space="preserve">ASTERIX </w:t>
       </w:r>
       <w:r>
         <w:t>Replay</w:t>
       </w:r>
-      <w:bookmarkEnd w:id="109"/>
+      <w:bookmarkEnd w:id="111"/>
     </w:p>
     <w:p/>
     <w:p>
@@ -11727,10 +11969,10 @@
                     </pic:cNvPicPr>
                   </pic:nvPicPr>
                   <pic:blipFill>
-                    <a:blip r:embed="rId35" cstate="print">
+                    <a:blip r:embed="rId36" cstate="print">
                       <a:extLst>
                         <a:ext uri="{28A0092B-C50C-407E-A947-70E740481C1C}">
-                          <a14:useLocalDpi xmlns="" xmlns:wpc="http://schemas.microsoft.com/office/word/2010/wordprocessingCanvas" xmlns:mc="http://schemas.openxmlformats.org/markup-compatibility/2006" xmlns:o="urn:schemas-microsoft-com:office:office" xmlns:v="urn:schemas-microsoft-com:vml" xmlns:wp14="http://schemas.microsoft.com/office/word/2010/wordprocessingDrawing" xmlns:w10="urn:schemas-microsoft-com:office:word" xmlns:w="http://schemas.openxmlformats.org/wordprocessingml/2006/main" xmlns:w14="http://schemas.microsoft.com/office/word/2010/wordml" xmlns:wpg="http://schemas.microsoft.com/office/word/2010/wordprocessingGroup" xmlns:wpi="http://schemas.microsoft.com/office/word/2010/wordprocessingInk" xmlns:wps="http://schemas.microsoft.com/office/word/2010/wordprocessingShape" xmlns:a14="http://schemas.microsoft.com/office/drawing/2010/main" val="0"/>
+                          <a14:useLocalDpi xmlns:a14="http://schemas.microsoft.com/office/drawing/2010/main" xmlns:wps="http://schemas.microsoft.com/office/word/2010/wordprocessingShape" xmlns:wpi="http://schemas.microsoft.com/office/word/2010/wordprocessingInk" xmlns:wpg="http://schemas.microsoft.com/office/word/2010/wordprocessingGroup" xmlns:w14="http://schemas.microsoft.com/office/word/2010/wordml" xmlns:w="http://schemas.openxmlformats.org/wordprocessingml/2006/main" xmlns:w10="urn:schemas-microsoft-com:office:word" xmlns:wp14="http://schemas.microsoft.com/office/word/2010/wordprocessingDrawing" xmlns:v="urn:schemas-microsoft-com:vml" xmlns:o="urn:schemas-microsoft-com:office:office" xmlns:mc="http://schemas.openxmlformats.org/markup-compatibility/2006" xmlns:wpc="http://schemas.microsoft.com/office/word/2010/wordprocessingCanvas" xmlns="" val="0"/>
                         </a:ext>
                       </a:extLst>
                     </a:blip>
@@ -11764,14 +12006,14 @@
         <w:pStyle w:val="Heading3"/>
         <w:jc w:val="center"/>
       </w:pPr>
-      <w:bookmarkStart w:id="110" w:name="_Toc343086140"/>
+      <w:bookmarkStart w:id="112" w:name="_Toc343846255"/>
       <w:r>
         <w:t>Figure 22</w:t>
       </w:r>
       <w:r>
         <w:t>: ASTERIX Replay</w:t>
       </w:r>
-      <w:bookmarkEnd w:id="110"/>
+      <w:bookmarkEnd w:id="112"/>
     </w:p>
     <w:p>
       <w:pPr>
@@ -11821,11 +12063,11 @@
         <w:pStyle w:val="Heading1"/>
         <w:jc w:val="center"/>
       </w:pPr>
-      <w:bookmarkStart w:id="111" w:name="_Toc343086141"/>
+      <w:bookmarkStart w:id="113" w:name="_Toc343846256"/>
       <w:r>
         <w:t>“Replay” to “Raw”</w:t>
       </w:r>
-      <w:bookmarkEnd w:id="111"/>
+      <w:bookmarkEnd w:id="113"/>
     </w:p>
     <w:p/>
     <w:p>
@@ -11854,10 +12096,10 @@
                     </pic:cNvPicPr>
                   </pic:nvPicPr>
                   <pic:blipFill>
-                    <a:blip r:embed="rId36" cstate="print">
+                    <a:blip r:embed="rId37" cstate="print">
                       <a:extLst>
                         <a:ext uri="{28A0092B-C50C-407E-A947-70E740481C1C}">
-                          <a14:useLocalDpi xmlns="" xmlns:wpc="http://schemas.microsoft.com/office/word/2010/wordprocessingCanvas" xmlns:mc="http://schemas.openxmlformats.org/markup-compatibility/2006" xmlns:o="urn:schemas-microsoft-com:office:office" xmlns:v="urn:schemas-microsoft-com:vml" xmlns:wp14="http://schemas.microsoft.com/office/word/2010/wordprocessingDrawing" xmlns:w10="urn:schemas-microsoft-com:office:word" xmlns:w="http://schemas.openxmlformats.org/wordprocessingml/2006/main" xmlns:w14="http://schemas.microsoft.com/office/word/2010/wordml" xmlns:wpg="http://schemas.microsoft.com/office/word/2010/wordprocessingGroup" xmlns:wpi="http://schemas.microsoft.com/office/word/2010/wordprocessingInk" xmlns:wps="http://schemas.microsoft.com/office/word/2010/wordprocessingShape" xmlns:a14="http://schemas.microsoft.com/office/drawing/2010/main" val="0"/>
+                          <a14:useLocalDpi xmlns:a14="http://schemas.microsoft.com/office/drawing/2010/main" xmlns:wps="http://schemas.microsoft.com/office/word/2010/wordprocessingShape" xmlns:wpi="http://schemas.microsoft.com/office/word/2010/wordprocessingInk" xmlns:wpg="http://schemas.microsoft.com/office/word/2010/wordprocessingGroup" xmlns:w14="http://schemas.microsoft.com/office/word/2010/wordml" xmlns:w="http://schemas.openxmlformats.org/wordprocessingml/2006/main" xmlns:w10="urn:schemas-microsoft-com:office:word" xmlns:wp14="http://schemas.microsoft.com/office/word/2010/wordprocessingDrawing" xmlns:v="urn:schemas-microsoft-com:vml" xmlns:o="urn:schemas-microsoft-com:office:office" xmlns:mc="http://schemas.openxmlformats.org/markup-compatibility/2006" xmlns:wpc="http://schemas.microsoft.com/office/word/2010/wordprocessingCanvas" xmlns="" val="0"/>
                         </a:ext>
                       </a:extLst>
                     </a:blip>
@@ -11891,14 +12133,14 @@
         <w:pStyle w:val="Heading3"/>
         <w:jc w:val="center"/>
       </w:pPr>
-      <w:bookmarkStart w:id="112" w:name="_Toc343086142"/>
+      <w:bookmarkStart w:id="114" w:name="_Toc343846257"/>
       <w:r>
         <w:t>Figure 23</w:t>
       </w:r>
       <w:r>
         <w:t>: Replay to Raw format</w:t>
       </w:r>
-      <w:bookmarkEnd w:id="112"/>
+      <w:bookmarkEnd w:id="114"/>
     </w:p>
     <w:p>
       <w:pPr>
@@ -11929,7 +12171,7 @@
         <w:pStyle w:val="Heading1"/>
         <w:jc w:val="center"/>
       </w:pPr>
-      <w:bookmarkStart w:id="113" w:name="_Toc343086143"/>
+      <w:bookmarkStart w:id="115" w:name="_Toc343846258"/>
       <w:r>
         <w:t xml:space="preserve">System </w:t>
       </w:r>
@@ -11939,7 +12181,7 @@
       <w:r>
         <w:t>Status</w:t>
       </w:r>
-      <w:bookmarkEnd w:id="113"/>
+      <w:bookmarkEnd w:id="115"/>
     </w:p>
     <w:p/>
     <w:p>
@@ -11968,10 +12210,10 @@
                     </pic:cNvPicPr>
                   </pic:nvPicPr>
                   <pic:blipFill>
-                    <a:blip r:embed="rId37" cstate="print">
+                    <a:blip r:embed="rId38" cstate="print">
                       <a:extLst>
                         <a:ext uri="{28A0092B-C50C-407E-A947-70E740481C1C}">
-                          <a14:useLocalDpi xmlns="" xmlns:wpc="http://schemas.microsoft.com/office/word/2010/wordprocessingCanvas" xmlns:mc="http://schemas.openxmlformats.org/markup-compatibility/2006" xmlns:o="urn:schemas-microsoft-com:office:office" xmlns:v="urn:schemas-microsoft-com:vml" xmlns:wp14="http://schemas.microsoft.com/office/word/2010/wordprocessingDrawing" xmlns:w10="urn:schemas-microsoft-com:office:word" xmlns:w="http://schemas.openxmlformats.org/wordprocessingml/2006/main" xmlns:w14="http://schemas.microsoft.com/office/word/2010/wordml" xmlns:wpg="http://schemas.microsoft.com/office/word/2010/wordprocessingGroup" xmlns:wpi="http://schemas.microsoft.com/office/word/2010/wordprocessingInk" xmlns:wps="http://schemas.microsoft.com/office/word/2010/wordprocessingShape" xmlns:a14="http://schemas.microsoft.com/office/drawing/2010/main" val="0"/>
+                          <a14:useLocalDpi xmlns:a14="http://schemas.microsoft.com/office/drawing/2010/main" xmlns:wps="http://schemas.microsoft.com/office/word/2010/wordprocessingShape" xmlns:wpi="http://schemas.microsoft.com/office/word/2010/wordprocessingInk" xmlns:wpg="http://schemas.microsoft.com/office/word/2010/wordprocessingGroup" xmlns:w14="http://schemas.microsoft.com/office/word/2010/wordml" xmlns:w="http://schemas.openxmlformats.org/wordprocessingml/2006/main" xmlns:w10="urn:schemas-microsoft-com:office:word" xmlns:wp14="http://schemas.microsoft.com/office/word/2010/wordprocessingDrawing" xmlns:v="urn:schemas-microsoft-com:vml" xmlns:o="urn:schemas-microsoft-com:office:office" xmlns:mc="http://schemas.openxmlformats.org/markup-compatibility/2006" xmlns:wpc="http://schemas.microsoft.com/office/word/2010/wordprocessingCanvas" xmlns="" val="0"/>
                         </a:ext>
                       </a:extLst>
                     </a:blip>
@@ -12014,11 +12256,11 @@
         <w:pStyle w:val="Heading3"/>
         <w:jc w:val="center"/>
       </w:pPr>
-      <w:bookmarkStart w:id="114" w:name="_Toc343086144"/>
+      <w:bookmarkStart w:id="116" w:name="_Toc343846259"/>
       <w:r>
         <w:t>Figure 24: Three screen shoots of System Status Display (GO, History and Data Loss)</w:t>
       </w:r>
-      <w:bookmarkEnd w:id="114"/>
+      <w:bookmarkEnd w:id="116"/>
     </w:p>
     <w:p>
       <w:pPr>
@@ -12114,12 +12356,12 @@
         <w:pStyle w:val="Heading1"/>
         <w:jc w:val="center"/>
       </w:pPr>
-      <w:bookmarkStart w:id="115" w:name="_Toc343086145"/>
+      <w:bookmarkStart w:id="117" w:name="_Toc343846260"/>
       <w:r>
         <w:lastRenderedPageBreak/>
         <w:t>Miscellaneous Settings</w:t>
       </w:r>
-      <w:bookmarkEnd w:id="115"/>
+      <w:bookmarkEnd w:id="117"/>
     </w:p>
     <w:p/>
     <w:p>
@@ -12148,6 +12390,18 @@
     </w:p>
     <w:p>
       <w:pPr>
+        <w:pStyle w:val="ListParagraph"/>
+        <w:numPr>
+          <w:ilvl w:val="0"/>
+          <w:numId w:val="24"/>
+        </w:numPr>
+      </w:pPr>
+      <w:r>
+        <w:t>SEP Tool (MAX number of minutes to look ahead when using SEP Tool logic)</w:t>
+      </w:r>
+    </w:p>
+    <w:p>
+      <w:pPr>
         <w:jc w:val="center"/>
       </w:pPr>
       <w:r>
@@ -12156,9 +12410,9 @@
         </w:rPr>
         <w:drawing>
           <wp:inline distT="0" distB="0" distL="0" distR="0">
-            <wp:extent cx="1880558" cy="905774"/>
-            <wp:effectExtent l="0" t="0" r="0" b="0"/>
-            <wp:docPr id="50" name="Picture 50" descr="C:\Users\CAAS\Desktop\Release\Misc Settings.jpg"/>
+            <wp:extent cx="1682115" cy="1061085"/>
+            <wp:effectExtent l="19050" t="0" r="0" b="0"/>
+            <wp:docPr id="4" name="Picture 2" descr="C:\Users\bhdca\Desktop\ScreenHunter_02 Dec. 21 09.32.jpg"/>
             <wp:cNvGraphicFramePr>
               <a:graphicFrameLocks xmlns:a="http://schemas.openxmlformats.org/drawingml/2006/main" noChangeAspect="1"/>
             </wp:cNvGraphicFramePr>
@@ -12166,19 +12420,13 @@
               <a:graphicData uri="http://schemas.openxmlformats.org/drawingml/2006/picture">
                 <pic:pic xmlns:pic="http://schemas.openxmlformats.org/drawingml/2006/picture">
                   <pic:nvPicPr>
-                    <pic:cNvPr id="0" name="Picture 24" descr="C:\Users\CAAS\Desktop\Release\Misc Settings.jpg"/>
+                    <pic:cNvPr id="0" name="Picture 2" descr="C:\Users\bhdca\Desktop\ScreenHunter_02 Dec. 21 09.32.jpg"/>
                     <pic:cNvPicPr>
                       <a:picLocks noChangeAspect="1" noChangeArrowheads="1"/>
                     </pic:cNvPicPr>
                   </pic:nvPicPr>
                   <pic:blipFill>
-                    <a:blip r:embed="rId38" cstate="print">
-                      <a:extLst>
-                        <a:ext uri="{28A0092B-C50C-407E-A947-70E740481C1C}">
-                          <a14:useLocalDpi xmlns="" xmlns:wpc="http://schemas.microsoft.com/office/word/2010/wordprocessingCanvas" xmlns:mc="http://schemas.openxmlformats.org/markup-compatibility/2006" xmlns:o="urn:schemas-microsoft-com:office:office" xmlns:v="urn:schemas-microsoft-com:vml" xmlns:wp14="http://schemas.microsoft.com/office/word/2010/wordprocessingDrawing" xmlns:w10="urn:schemas-microsoft-com:office:word" xmlns:w="http://schemas.openxmlformats.org/wordprocessingml/2006/main" xmlns:w14="http://schemas.microsoft.com/office/word/2010/wordml" xmlns:wpg="http://schemas.microsoft.com/office/word/2010/wordprocessingGroup" xmlns:wpi="http://schemas.microsoft.com/office/word/2010/wordprocessingInk" xmlns:wps="http://schemas.microsoft.com/office/word/2010/wordprocessingShape" xmlns:a14="http://schemas.microsoft.com/office/drawing/2010/main" val="0"/>
-                        </a:ext>
-                      </a:extLst>
-                    </a:blip>
+                    <a:blip r:embed="rId39" cstate="print"/>
                     <a:srcRect/>
                     <a:stretch>
                       <a:fillRect/>
@@ -12187,14 +12435,17 @@
                   <pic:spPr bwMode="auto">
                     <a:xfrm>
                       <a:off x="0" y="0"/>
-                      <a:ext cx="1880519" cy="905755"/>
+                      <a:ext cx="1682115" cy="1061085"/>
                     </a:xfrm>
                     <a:prstGeom prst="rect">
                       <a:avLst/>
                     </a:prstGeom>
                     <a:noFill/>
-                    <a:ln>
+                    <a:ln w="9525">
                       <a:noFill/>
+                      <a:miter lim="800000"/>
+                      <a:headEnd/>
+                      <a:tailEnd/>
                     </a:ln>
                   </pic:spPr>
                 </pic:pic>
@@ -12209,25 +12460,25 @@
         <w:pStyle w:val="Heading3"/>
         <w:jc w:val="center"/>
       </w:pPr>
-      <w:bookmarkStart w:id="116" w:name="_Toc343086146"/>
+      <w:bookmarkStart w:id="118" w:name="_Toc343846261"/>
       <w:r>
         <w:t>Figure 25: Miscellaneous Settings</w:t>
       </w:r>
-      <w:bookmarkEnd w:id="116"/>
+      <w:bookmarkEnd w:id="118"/>
     </w:p>
     <w:p>
       <w:pPr>
         <w:pStyle w:val="Heading1"/>
         <w:jc w:val="center"/>
       </w:pPr>
-      <w:bookmarkStart w:id="117" w:name="_Toc343086147"/>
+      <w:bookmarkStart w:id="119" w:name="_Toc343846262"/>
       <w:r>
         <w:t>I</w:t>
       </w:r>
       <w:r>
         <w:t>mplemented Decoders (so far)</w:t>
       </w:r>
-      <w:bookmarkEnd w:id="117"/>
+      <w:bookmarkEnd w:id="119"/>
     </w:p>
     <w:p/>
     <w:p>
@@ -13031,6 +13282,7 @@
         <w:rPr>
           <w:rFonts w:cstheme="minorHAnsi"/>
         </w:rPr>
+        <w:lastRenderedPageBreak/>
         <w:tab/>
       </w:r>
       <w:r>
@@ -13111,7 +13363,6 @@
         <w:rPr>
           <w:rFonts w:cstheme="minorHAnsi"/>
         </w:rPr>
-        <w:lastRenderedPageBreak/>
         <w:tab/>
       </w:r>
       <w:r>
@@ -14426,7 +14677,7 @@
         <w:ind w:left="1440"/>
         <w:rPr>
           <w:rFonts w:ascii="Consolas" w:hAnsi="Consolas" w:cs="Consolas"/>
-          <w:sz w:val="19"/>
+          <w:sz w:val="16"/>
           <w:szCs w:val="19"/>
         </w:rPr>
       </w:pPr>
@@ -14453,13 +14704,21 @@
           <w:szCs w:val="19"/>
         </w:rPr>
         <w:tab/>
-        <w:t>Subfield # 28: Barometric Pressure Setting (from Mode S BDS 4</w:t>
+        <w:t>Subfield # 28: Barometric Pressure Setting (</w:t>
+      </w:r>
+      <w:r>
+        <w:rPr>
+          <w:rFonts w:ascii="Consolas" w:hAnsi="Consolas" w:cs="Consolas"/>
+          <w:sz w:val="16"/>
+          <w:szCs w:val="19"/>
+        </w:rPr>
+        <w:t>from Mode S BDS 4</w:t>
       </w:r>
       <w:proofErr w:type="gramStart"/>
       <w:r>
         <w:rPr>
           <w:rFonts w:ascii="Consolas" w:hAnsi="Consolas" w:cs="Consolas"/>
-          <w:sz w:val="19"/>
+          <w:sz w:val="16"/>
           <w:szCs w:val="19"/>
         </w:rPr>
         <w:t>,0</w:t>
@@ -14468,7 +14727,7 @@
       <w:r>
         <w:rPr>
           <w:rFonts w:ascii="Consolas" w:hAnsi="Consolas" w:cs="Consolas"/>
-          <w:sz w:val="19"/>
+          <w:sz w:val="16"/>
           <w:szCs w:val="19"/>
         </w:rPr>
         <w:t>)</w:t>
@@ -14522,7 +14781,7 @@
         </w:rPr>
         <w:t>(akapetanovic@gmail.com)</w:t>
       </w:r>
-      <w:bookmarkEnd w:id="105"/>
+      <w:bookmarkEnd w:id="107"/>
     </w:p>
     <w:p>
       <w:pPr>
@@ -14532,8 +14791,8 @@
     <w:p/>
     <w:p/>
     <w:sectPr>
-      <w:headerReference w:type="default" r:id="rId39"/>
-      <w:footerReference w:type="default" r:id="rId40"/>
+      <w:headerReference w:type="default" r:id="rId40"/>
+      <w:footerReference w:type="default" r:id="rId41"/>
       <w:pgSz w:w="12240" w:h="15840"/>
       <w:pgMar w:top="1440" w:right="1440" w:bottom="1440" w:left="630" w:header="720" w:footer="720" w:gutter="0"/>
       <w:cols w:space="720"/>
@@ -14622,7 +14881,7 @@
                 <w:b/>
                 <w:noProof/>
               </w:rPr>
-              <w:t>21</w:t>
+              <w:t>32</w:t>
             </w:r>
             <w:r>
               <w:rPr>
@@ -14662,7 +14921,7 @@
                 <w:b/>
                 <w:noProof/>
               </w:rPr>
-              <w:t>31</w:t>
+              <w:t>32</w:t>
             </w:r>
             <w:r>
               <w:rPr>
@@ -14809,7 +15068,7 @@
               <w:rPr>
                 <w:noProof/>
               </w:rPr>
-              <w:t>21</w:t>
+              <w:t>32</w:t>
             </w:r>
           </w:fldSimple>
         </w:p>
@@ -19778,7 +20037,7 @@
 </file>
 
 <file path=customXml/itemProps1.xml><?xml version="1.0" encoding="utf-8"?>
-<ds:datastoreItem xmlns:ds="http://schemas.openxmlformats.org/officeDocument/2006/customXml" ds:itemID="{25AD93E1-0933-45B4-86EA-25036A61B139}">
+<ds:datastoreItem xmlns:ds="http://schemas.openxmlformats.org/officeDocument/2006/customXml" ds:itemID="{14495098-1B28-440D-BC26-63C9747DD277}">
   <ds:schemaRefs>
     <ds:schemaRef ds:uri="http://schemas.openxmlformats.org/officeDocument/2006/bibliography"/>
   </ds:schemaRefs>

</xml_diff>

<commit_message>
Added CAT62/I380 Subfiled1 and CAT48/I220 Aircraft Address
Updated documentation accordingly...
</commit_message>
<xml_diff>
--- a/DOCUMENTATION/User Manual.docx
+++ b/DOCUMENTATION/User Manual.docx
@@ -1,6 +1,6 @@
 
 <file path=word/document.xml><?xml version="1.0" encoding="utf-8"?>
-<w:document xmlns:ve="http://schemas.openxmlformats.org/markup-compatibility/2006" xmlns:o="urn:schemas-microsoft-com:office:office" xmlns:r="http://schemas.openxmlformats.org/officeDocument/2006/relationships" xmlns:m="http://schemas.openxmlformats.org/officeDocument/2006/math" xmlns:v="urn:schemas-microsoft-com:vml" xmlns:wp="http://schemas.openxmlformats.org/drawingml/2006/wordprocessingDrawing" xmlns:w10="urn:schemas-microsoft-com:office:word" xmlns:w="http://schemas.openxmlformats.org/wordprocessingml/2006/main" xmlns:wne="http://schemas.microsoft.com/office/word/2006/wordml">
+<w:document xmlns:wpc="http://schemas.microsoft.com/office/word/2010/wordprocessingCanvas" xmlns:mc="http://schemas.openxmlformats.org/markup-compatibility/2006" xmlns:o="urn:schemas-microsoft-com:office:office" xmlns:r="http://schemas.openxmlformats.org/officeDocument/2006/relationships" xmlns:m="http://schemas.openxmlformats.org/officeDocument/2006/math" xmlns:v="urn:schemas-microsoft-com:vml" xmlns:wp14="http://schemas.microsoft.com/office/word/2010/wordprocessingDrawing" xmlns:wp="http://schemas.openxmlformats.org/drawingml/2006/wordprocessingDrawing" xmlns:w10="urn:schemas-microsoft-com:office:word" xmlns:w="http://schemas.openxmlformats.org/wordprocessingml/2006/main" xmlns:w14="http://schemas.microsoft.com/office/word/2010/wordml" xmlns:wpg="http://schemas.microsoft.com/office/word/2010/wordprocessingGroup" xmlns:wpi="http://schemas.microsoft.com/office/word/2010/wordprocessingInk" xmlns:wne="http://schemas.microsoft.com/office/word/2006/wordml" xmlns:wps="http://schemas.microsoft.com/office/word/2010/wordprocessingShape" mc:Ignorable="w14 wp14">
   <w:body>
     <w:p>
       <w:pPr>
@@ -77,7 +77,7 @@
           <w:color w:val="4F81BD" w:themeColor="accent1"/>
           <w:sz w:val="56"/>
         </w:rPr>
-        <w:t xml:space="preserve"> 2.4</w:t>
+        <w:t xml:space="preserve"> 2.5</w:t>
       </w:r>
     </w:p>
     <w:p>
@@ -120,7 +120,7 @@
         <w:spacing w:after="0"/>
         <w:jc w:val="center"/>
       </w:pPr>
-      <w:hyperlink r:id="rId8" w:history="1">
+      <w:hyperlink r:id="rId9" w:history="1">
         <w:r>
           <w:rPr>
             <w:rStyle w:val="Hyperlink"/>
@@ -160,10 +160,8 @@
           <w:noProof/>
           <w:color w:val="4F81BD" w:themeColor="accent1"/>
         </w:rPr>
-        <w:t>December 21, 2012</w:t>
-      </w:r>
-      <w:bookmarkStart w:id="0" w:name="_GoBack"/>
-      <w:bookmarkEnd w:id="0"/>
+        <w:t>December 23, 2012</w:t>
+      </w:r>
       <w:r>
         <w:rPr>
           <w:color w:val="4F81BD" w:themeColor="accent1"/>
@@ -187,9 +185,9 @@
         </w:rPr>
         <w:drawing>
           <wp:inline distT="0" distB="0" distL="0" distR="0">
-            <wp:extent cx="6976973" cy="4468483"/>
-            <wp:effectExtent l="19050" t="0" r="0" b="0"/>
-            <wp:docPr id="2" name="Picture 1" descr="C:\Users\bhdca\Desktop\ScreenHunter_01 Dec. 12 14.01.jpg"/>
+            <wp:extent cx="7168551" cy="4718649"/>
+            <wp:effectExtent l="0" t="0" r="0" b="0"/>
+            <wp:docPr id="9" name="Picture 9" descr="C:\Users\CAAS\Desktop\ScreenHunter_54 Dec. 23 13.50.jpg"/>
             <wp:cNvGraphicFramePr>
               <a:graphicFrameLocks xmlns:a="http://schemas.openxmlformats.org/drawingml/2006/main" noChangeAspect="1"/>
             </wp:cNvGraphicFramePr>
@@ -197,13 +195,19 @@
               <a:graphicData uri="http://schemas.openxmlformats.org/drawingml/2006/picture">
                 <pic:pic xmlns:pic="http://schemas.openxmlformats.org/drawingml/2006/picture">
                   <pic:nvPicPr>
-                    <pic:cNvPr id="0" name="Picture 1" descr="C:\Users\bhdca\Desktop\ScreenHunter_01 Dec. 12 14.01.jpg"/>
+                    <pic:cNvPr id="0" name="Picture 1" descr="C:\Users\CAAS\Desktop\ScreenHunter_54 Dec. 23 13.50.jpg"/>
                     <pic:cNvPicPr>
                       <a:picLocks noChangeAspect="1" noChangeArrowheads="1"/>
                     </pic:cNvPicPr>
                   </pic:nvPicPr>
                   <pic:blipFill>
-                    <a:blip r:embed="rId9" cstate="print"/>
+                    <a:blip r:embed="rId10">
+                      <a:extLst>
+                        <a:ext uri="{28A0092B-C50C-407E-A947-70E740481C1C}">
+                          <a14:useLocalDpi xmlns:a14="http://schemas.microsoft.com/office/drawing/2010/main" val="0"/>
+                        </a:ext>
+                      </a:extLst>
+                    </a:blip>
                     <a:srcRect/>
                     <a:stretch>
                       <a:fillRect/>
@@ -212,17 +216,14 @@
                   <pic:spPr bwMode="auto">
                     <a:xfrm>
                       <a:off x="0" y="0"/>
-                      <a:ext cx="6978971" cy="4469763"/>
+                      <a:ext cx="7168603" cy="4718683"/>
                     </a:xfrm>
                     <a:prstGeom prst="rect">
                       <a:avLst/>
                     </a:prstGeom>
                     <a:noFill/>
-                    <a:ln w="9525">
+                    <a:ln>
                       <a:noFill/>
-                      <a:miter lim="800000"/>
-                      <a:headEnd/>
-                      <a:tailEnd/>
                     </a:ln>
                   </pic:spPr>
                 </pic:pic>
@@ -343,7 +344,7 @@
                 <w:noProof/>
                 <w:webHidden/>
               </w:rPr>
-              <w:t>5</w:t>
+              <w:t>4</w:t>
             </w:r>
             <w:r>
               <w:rPr>
@@ -372,6 +373,8 @@
               </w:rPr>
               <w:t>Related Documents</w:t>
             </w:r>
+            <w:bookmarkStart w:id="0" w:name="_GoBack"/>
+            <w:bookmarkEnd w:id="0"/>
             <w:r>
               <w:rPr>
                 <w:noProof/>
@@ -411,7 +414,7 @@
                 <w:noProof/>
                 <w:webHidden/>
               </w:rPr>
-              <w:t>6</w:t>
+              <w:t>5</w:t>
             </w:r>
             <w:r>
               <w:rPr>
@@ -479,7 +482,7 @@
                 <w:noProof/>
                 <w:webHidden/>
               </w:rPr>
-              <w:t>6</w:t>
+              <w:t>5</w:t>
             </w:r>
             <w:r>
               <w:rPr>
@@ -547,7 +550,7 @@
                 <w:noProof/>
                 <w:webHidden/>
               </w:rPr>
-              <w:t>9</w:t>
+              <w:t>8</w:t>
             </w:r>
             <w:r>
               <w:rPr>
@@ -615,7 +618,7 @@
                 <w:noProof/>
                 <w:webHidden/>
               </w:rPr>
-              <w:t>9</w:t>
+              <w:t>8</w:t>
             </w:r>
             <w:r>
               <w:rPr>
@@ -676,7 +679,7 @@
                 <w:noProof/>
                 <w:webHidden/>
               </w:rPr>
-              <w:t>9</w:t>
+              <w:t>8</w:t>
             </w:r>
             <w:r>
               <w:rPr>
@@ -744,7 +747,7 @@
                 <w:noProof/>
                 <w:webHidden/>
               </w:rPr>
-              <w:t>9</w:t>
+              <w:t>8</w:t>
             </w:r>
             <w:r>
               <w:rPr>
@@ -812,7 +815,7 @@
                 <w:noProof/>
                 <w:webHidden/>
               </w:rPr>
-              <w:t>10</w:t>
+              <w:t>9</w:t>
             </w:r>
             <w:r>
               <w:rPr>
@@ -880,7 +883,7 @@
                 <w:noProof/>
                 <w:webHidden/>
               </w:rPr>
-              <w:t>10</w:t>
+              <w:t>9</w:t>
             </w:r>
             <w:r>
               <w:rPr>
@@ -948,7 +951,7 @@
                 <w:noProof/>
                 <w:webHidden/>
               </w:rPr>
-              <w:t>11</w:t>
+              <w:t>10</w:t>
             </w:r>
             <w:r>
               <w:rPr>
@@ -1016,7 +1019,7 @@
                 <w:noProof/>
                 <w:webHidden/>
               </w:rPr>
-              <w:t>12</w:t>
+              <w:t>11</w:t>
             </w:r>
             <w:r>
               <w:rPr>
@@ -1084,7 +1087,7 @@
                 <w:noProof/>
                 <w:webHidden/>
               </w:rPr>
-              <w:t>13</w:t>
+              <w:t>12</w:t>
             </w:r>
             <w:r>
               <w:rPr>
@@ -1152,7 +1155,7 @@
                 <w:noProof/>
                 <w:webHidden/>
               </w:rPr>
-              <w:t>13</w:t>
+              <w:t>12</w:t>
             </w:r>
             <w:r>
               <w:rPr>
@@ -1220,7 +1223,7 @@
                 <w:noProof/>
                 <w:webHidden/>
               </w:rPr>
-              <w:t>14</w:t>
+              <w:t>13</w:t>
             </w:r>
             <w:r>
               <w:rPr>
@@ -1288,7 +1291,7 @@
                 <w:noProof/>
                 <w:webHidden/>
               </w:rPr>
-              <w:t>14</w:t>
+              <w:t>13</w:t>
             </w:r>
             <w:r>
               <w:rPr>
@@ -1356,7 +1359,7 @@
                 <w:noProof/>
                 <w:webHidden/>
               </w:rPr>
-              <w:t>15</w:t>
+              <w:t>14</w:t>
             </w:r>
             <w:r>
               <w:rPr>
@@ -1424,7 +1427,7 @@
                 <w:noProof/>
                 <w:webHidden/>
               </w:rPr>
-              <w:t>15</w:t>
+              <w:t>14</w:t>
             </w:r>
             <w:r>
               <w:rPr>
@@ -1492,7 +1495,7 @@
                 <w:noProof/>
                 <w:webHidden/>
               </w:rPr>
-              <w:t>16</w:t>
+              <w:t>15</w:t>
             </w:r>
             <w:r>
               <w:rPr>
@@ -1560,7 +1563,7 @@
                 <w:noProof/>
                 <w:webHidden/>
               </w:rPr>
-              <w:t>16</w:t>
+              <w:t>15</w:t>
             </w:r>
             <w:r>
               <w:rPr>
@@ -1628,7 +1631,7 @@
                 <w:noProof/>
                 <w:webHidden/>
               </w:rPr>
-              <w:t>16</w:t>
+              <w:t>15</w:t>
             </w:r>
             <w:r>
               <w:rPr>
@@ -1696,7 +1699,7 @@
                 <w:noProof/>
                 <w:webHidden/>
               </w:rPr>
-              <w:t>17</w:t>
+              <w:t>16</w:t>
             </w:r>
             <w:r>
               <w:rPr>
@@ -1764,7 +1767,7 @@
                 <w:noProof/>
                 <w:webHidden/>
               </w:rPr>
-              <w:t>17</w:t>
+              <w:t>16</w:t>
             </w:r>
             <w:r>
               <w:rPr>
@@ -1832,7 +1835,7 @@
                 <w:noProof/>
                 <w:webHidden/>
               </w:rPr>
-              <w:t>18</w:t>
+              <w:t>17</w:t>
             </w:r>
             <w:r>
               <w:rPr>
@@ -1900,7 +1903,7 @@
                 <w:noProof/>
                 <w:webHidden/>
               </w:rPr>
-              <w:t>18</w:t>
+              <w:t>17</w:t>
             </w:r>
             <w:r>
               <w:rPr>
@@ -1968,7 +1971,7 @@
                 <w:noProof/>
                 <w:webHidden/>
               </w:rPr>
-              <w:t>19</w:t>
+              <w:t>18</w:t>
             </w:r>
             <w:r>
               <w:rPr>
@@ -2036,7 +2039,7 @@
                 <w:noProof/>
                 <w:webHidden/>
               </w:rPr>
-              <w:t>20</w:t>
+              <w:t>19</w:t>
             </w:r>
             <w:r>
               <w:rPr>
@@ -2104,7 +2107,7 @@
                 <w:noProof/>
                 <w:webHidden/>
               </w:rPr>
-              <w:t>20</w:t>
+              <w:t>19</w:t>
             </w:r>
             <w:r>
               <w:rPr>
@@ -2172,7 +2175,7 @@
                 <w:noProof/>
                 <w:webHidden/>
               </w:rPr>
-              <w:t>21</w:t>
+              <w:t>20</w:t>
             </w:r>
             <w:r>
               <w:rPr>
@@ -2240,7 +2243,7 @@
                 <w:noProof/>
                 <w:webHidden/>
               </w:rPr>
-              <w:t>21</w:t>
+              <w:t>20</w:t>
             </w:r>
             <w:r>
               <w:rPr>
@@ -2308,7 +2311,7 @@
                 <w:noProof/>
                 <w:webHidden/>
               </w:rPr>
-              <w:t>22</w:t>
+              <w:t>21</w:t>
             </w:r>
             <w:r>
               <w:rPr>
@@ -2376,7 +2379,7 @@
                 <w:noProof/>
                 <w:webHidden/>
               </w:rPr>
-              <w:t>22</w:t>
+              <w:t>21</w:t>
             </w:r>
             <w:r>
               <w:rPr>
@@ -2444,7 +2447,7 @@
                 <w:noProof/>
                 <w:webHidden/>
               </w:rPr>
-              <w:t>23</w:t>
+              <w:t>22</w:t>
             </w:r>
             <w:r>
               <w:rPr>
@@ -2512,7 +2515,7 @@
                 <w:noProof/>
                 <w:webHidden/>
               </w:rPr>
-              <w:t>23</w:t>
+              <w:t>22</w:t>
             </w:r>
             <w:r>
               <w:rPr>
@@ -2580,7 +2583,7 @@
                 <w:noProof/>
                 <w:webHidden/>
               </w:rPr>
-              <w:t>24</w:t>
+              <w:t>23</w:t>
             </w:r>
             <w:r>
               <w:rPr>
@@ -2648,7 +2651,7 @@
                 <w:noProof/>
                 <w:webHidden/>
               </w:rPr>
-              <w:t>24</w:t>
+              <w:t>23</w:t>
             </w:r>
             <w:r>
               <w:rPr>
@@ -2716,7 +2719,7 @@
                 <w:noProof/>
                 <w:webHidden/>
               </w:rPr>
-              <w:t>24</w:t>
+              <w:t>23</w:t>
             </w:r>
             <w:r>
               <w:rPr>
@@ -2784,7 +2787,7 @@
                 <w:noProof/>
                 <w:webHidden/>
               </w:rPr>
-              <w:t>25</w:t>
+              <w:t>24</w:t>
             </w:r>
             <w:r>
               <w:rPr>
@@ -2852,7 +2855,7 @@
                 <w:noProof/>
                 <w:webHidden/>
               </w:rPr>
-              <w:t>25</w:t>
+              <w:t>24</w:t>
             </w:r>
             <w:r>
               <w:rPr>
@@ -2920,7 +2923,7 @@
                 <w:noProof/>
                 <w:webHidden/>
               </w:rPr>
-              <w:t>26</w:t>
+              <w:t>25</w:t>
             </w:r>
             <w:r>
               <w:rPr>
@@ -2988,7 +2991,7 @@
                 <w:noProof/>
                 <w:webHidden/>
               </w:rPr>
-              <w:t>27</w:t>
+              <w:t>26</w:t>
             </w:r>
             <w:r>
               <w:rPr>
@@ -3056,7 +3059,7 @@
                 <w:noProof/>
                 <w:webHidden/>
               </w:rPr>
-              <w:t>27</w:t>
+              <w:t>26</w:t>
             </w:r>
             <w:r>
               <w:rPr>
@@ -3124,7 +3127,7 @@
                 <w:noProof/>
                 <w:webHidden/>
               </w:rPr>
-              <w:t>27</w:t>
+              <w:t>26</w:t>
             </w:r>
             <w:r>
               <w:rPr>
@@ -3192,7 +3195,7 @@
                 <w:noProof/>
                 <w:webHidden/>
               </w:rPr>
-              <w:t>28</w:t>
+              <w:t>27</w:t>
             </w:r>
             <w:r>
               <w:rPr>
@@ -3260,7 +3263,7 @@
                 <w:noProof/>
                 <w:webHidden/>
               </w:rPr>
-              <w:t>28</w:t>
+              <w:t>27</w:t>
             </w:r>
             <w:r>
               <w:rPr>
@@ -3328,7 +3331,7 @@
                 <w:noProof/>
                 <w:webHidden/>
               </w:rPr>
-              <w:t>28</w:t>
+              <w:t>27</w:t>
             </w:r>
             <w:r>
               <w:rPr>
@@ -3396,7 +3399,7 @@
                 <w:noProof/>
                 <w:webHidden/>
               </w:rPr>
-              <w:t>29</w:t>
+              <w:t>28</w:t>
             </w:r>
             <w:r>
               <w:rPr>
@@ -3464,7 +3467,7 @@
                 <w:noProof/>
                 <w:webHidden/>
               </w:rPr>
-              <w:t>29</w:t>
+              <w:t>28</w:t>
             </w:r>
             <w:r>
               <w:rPr>
@@ -3532,7 +3535,7 @@
                 <w:noProof/>
                 <w:webHidden/>
               </w:rPr>
-              <w:t>30</w:t>
+              <w:t>29</w:t>
             </w:r>
             <w:r>
               <w:rPr>
@@ -3600,7 +3603,7 @@
                 <w:noProof/>
                 <w:webHidden/>
               </w:rPr>
-              <w:t>30</w:t>
+              <w:t>29</w:t>
             </w:r>
             <w:r>
               <w:rPr>
@@ -3668,7 +3671,7 @@
                 <w:noProof/>
                 <w:webHidden/>
               </w:rPr>
-              <w:t>30</w:t>
+              <w:t>29</w:t>
             </w:r>
             <w:r>
               <w:rPr>
@@ -3736,7 +3739,7 @@
                 <w:noProof/>
                 <w:webHidden/>
               </w:rPr>
-              <w:t>30</w:t>
+              <w:t>29</w:t>
             </w:r>
             <w:r>
               <w:rPr>
@@ -3804,7 +3807,7 @@
                 <w:noProof/>
                 <w:webHidden/>
               </w:rPr>
-              <w:t>31</w:t>
+              <w:t>30</w:t>
             </w:r>
             <w:r>
               <w:rPr>
@@ -3872,7 +3875,7 @@
                 <w:noProof/>
                 <w:webHidden/>
               </w:rPr>
-              <w:t>31</w:t>
+              <w:t>30</w:t>
             </w:r>
             <w:r>
               <w:rPr>
@@ -3940,7 +3943,7 @@
                 <w:noProof/>
                 <w:webHidden/>
               </w:rPr>
-              <w:t>32</w:t>
+              <w:t>31</w:t>
             </w:r>
             <w:r>
               <w:rPr>
@@ -4008,7 +4011,7 @@
                 <w:noProof/>
                 <w:webHidden/>
               </w:rPr>
-              <w:t>32</w:t>
+              <w:t>31</w:t>
             </w:r>
             <w:r>
               <w:rPr>
@@ -4076,7 +4079,7 @@
                 <w:noProof/>
                 <w:webHidden/>
               </w:rPr>
-              <w:t>32</w:t>
+              <w:t>31</w:t>
             </w:r>
             <w:r>
               <w:rPr>
@@ -4584,7 +4587,7 @@
       <w:r>
         <w:t xml:space="preserve">It can be downloaded at: </w:t>
       </w:r>
-      <w:hyperlink r:id="rId10" w:history="1">
+      <w:hyperlink r:id="rId11" w:history="1">
         <w:r>
           <w:rPr>
             <w:rStyle w:val="Hyperlink"/>
@@ -5937,7 +5940,7 @@
       <w:r>
         <w:t xml:space="preserve">from </w:t>
       </w:r>
-      <w:hyperlink r:id="rId11" w:history="1">
+      <w:hyperlink r:id="rId12" w:history="1">
         <w:r>
           <w:rPr>
             <w:rStyle w:val="Hyperlink"/>
@@ -6761,10 +6764,10 @@
                     </pic:cNvPicPr>
                   </pic:nvPicPr>
                   <pic:blipFill>
-                    <a:blip r:embed="rId12" cstate="print">
+                    <a:blip r:embed="rId13" cstate="print">
                       <a:extLst>
                         <a:ext uri="{28A0092B-C50C-407E-A947-70E740481C1C}">
-                          <a14:useLocalDpi xmlns:a14="http://schemas.microsoft.com/office/drawing/2010/main" xmlns:wps="http://schemas.microsoft.com/office/word/2010/wordprocessingShape" xmlns:wpi="http://schemas.microsoft.com/office/word/2010/wordprocessingInk" xmlns:wpg="http://schemas.microsoft.com/office/word/2010/wordprocessingGroup" xmlns:w14="http://schemas.microsoft.com/office/word/2010/wordml" xmlns:w="http://schemas.openxmlformats.org/wordprocessingml/2006/main" xmlns:w10="urn:schemas-microsoft-com:office:word" xmlns:wp14="http://schemas.microsoft.com/office/word/2010/wordprocessingDrawing" xmlns:v="urn:schemas-microsoft-com:vml" xmlns:o="urn:schemas-microsoft-com:office:office" xmlns:mc="http://schemas.openxmlformats.org/markup-compatibility/2006" xmlns:wpc="http://schemas.microsoft.com/office/word/2010/wordprocessingCanvas" xmlns="" val="0"/>
+                          <a14:useLocalDpi xmlns:a14="http://schemas.microsoft.com/office/drawing/2010/main" val="0"/>
                         </a:ext>
                       </a:extLst>
                     </a:blip>
@@ -7000,9 +7003,9 @@
         </w:rPr>
         <w:drawing>
           <wp:inline distT="0" distB="0" distL="0" distR="0">
-            <wp:extent cx="6838950" cy="4088920"/>
-            <wp:effectExtent l="19050" t="0" r="0" b="0"/>
-            <wp:docPr id="6" name="Picture 2" descr="C:\Users\bhdca\Desktop\ScreenHunter_01 Dec. 12 14.01.jpg"/>
+            <wp:extent cx="6987396" cy="4088921"/>
+            <wp:effectExtent l="0" t="0" r="0" b="0"/>
+            <wp:docPr id="11" name="Picture 11" descr="C:\Users\CAAS\Desktop\ScreenHunter_55 Dec. 23 13.51.jpg"/>
             <wp:cNvGraphicFramePr>
               <a:graphicFrameLocks xmlns:a="http://schemas.openxmlformats.org/drawingml/2006/main" noChangeAspect="1"/>
             </wp:cNvGraphicFramePr>
@@ -7010,13 +7013,19 @@
               <a:graphicData uri="http://schemas.openxmlformats.org/drawingml/2006/picture">
                 <pic:pic xmlns:pic="http://schemas.openxmlformats.org/drawingml/2006/picture">
                   <pic:nvPicPr>
-                    <pic:cNvPr id="0" name="Picture 2" descr="C:\Users\bhdca\Desktop\ScreenHunter_01 Dec. 12 14.01.jpg"/>
+                    <pic:cNvPr id="0" name="Picture 2" descr="C:\Users\CAAS\Desktop\ScreenHunter_55 Dec. 23 13.51.jpg"/>
                     <pic:cNvPicPr>
                       <a:picLocks noChangeAspect="1" noChangeArrowheads="1"/>
                     </pic:cNvPicPr>
                   </pic:nvPicPr>
                   <pic:blipFill>
-                    <a:blip r:embed="rId9" cstate="print"/>
+                    <a:blip r:embed="rId14">
+                      <a:extLst>
+                        <a:ext uri="{28A0092B-C50C-407E-A947-70E740481C1C}">
+                          <a14:useLocalDpi xmlns:a14="http://schemas.microsoft.com/office/drawing/2010/main" val="0"/>
+                        </a:ext>
+                      </a:extLst>
+                    </a:blip>
                     <a:srcRect/>
                     <a:stretch>
                       <a:fillRect/>
@@ -7025,17 +7034,14 @@
                   <pic:spPr bwMode="auto">
                     <a:xfrm>
                       <a:off x="0" y="0"/>
-                      <a:ext cx="6840909" cy="4090091"/>
+                      <a:ext cx="6987734" cy="4089119"/>
                     </a:xfrm>
                     <a:prstGeom prst="rect">
                       <a:avLst/>
                     </a:prstGeom>
                     <a:noFill/>
-                    <a:ln w="9525">
+                    <a:ln>
                       <a:noFill/>
-                      <a:miter lim="800000"/>
-                      <a:headEnd/>
-                      <a:tailEnd/>
                     </a:ln>
                   </pic:spPr>
                 </pic:pic>
@@ -7222,7 +7228,7 @@
                     </pic:cNvPicPr>
                   </pic:nvPicPr>
                   <pic:blipFill>
-                    <a:blip r:embed="rId13" cstate="print"/>
+                    <a:blip r:embed="rId15" cstate="print"/>
                     <a:srcRect/>
                     <a:stretch>
                       <a:fillRect/>
@@ -7293,10 +7299,10 @@
                     </pic:cNvPicPr>
                   </pic:nvPicPr>
                   <pic:blipFill>
-                    <a:blip r:embed="rId14" cstate="print">
+                    <a:blip r:embed="rId16" cstate="print">
                       <a:extLst>
                         <a:ext uri="{28A0092B-C50C-407E-A947-70E740481C1C}">
-                          <a14:useLocalDpi xmlns:a14="http://schemas.microsoft.com/office/drawing/2010/main" xmlns:wps="http://schemas.microsoft.com/office/word/2010/wordprocessingShape" xmlns:wpi="http://schemas.microsoft.com/office/word/2010/wordprocessingInk" xmlns:wpg="http://schemas.microsoft.com/office/word/2010/wordprocessingGroup" xmlns:w14="http://schemas.microsoft.com/office/word/2010/wordml" xmlns:w="http://schemas.openxmlformats.org/wordprocessingml/2006/main" xmlns:w10="urn:schemas-microsoft-com:office:word" xmlns:wp14="http://schemas.microsoft.com/office/word/2010/wordprocessingDrawing" xmlns:v="urn:schemas-microsoft-com:vml" xmlns:o="urn:schemas-microsoft-com:office:office" xmlns:mc="http://schemas.openxmlformats.org/markup-compatibility/2006" xmlns:wpc="http://schemas.microsoft.com/office/word/2010/wordprocessingCanvas" xmlns="" val="0"/>
+                          <a14:useLocalDpi xmlns:a14="http://schemas.microsoft.com/office/drawing/2010/main" val="0"/>
                         </a:ext>
                       </a:extLst>
                     </a:blip>
@@ -7470,10 +7476,10 @@
                     </pic:cNvPicPr>
                   </pic:nvPicPr>
                   <pic:blipFill>
-                    <a:blip r:embed="rId15" cstate="print">
+                    <a:blip r:embed="rId17" cstate="print">
                       <a:extLst>
                         <a:ext uri="{28A0092B-C50C-407E-A947-70E740481C1C}">
-                          <a14:useLocalDpi xmlns:a14="http://schemas.microsoft.com/office/drawing/2010/main" xmlns:wps="http://schemas.microsoft.com/office/word/2010/wordprocessingShape" xmlns:wpi="http://schemas.microsoft.com/office/word/2010/wordprocessingInk" xmlns:wpg="http://schemas.microsoft.com/office/word/2010/wordprocessingGroup" xmlns:w14="http://schemas.microsoft.com/office/word/2010/wordml" xmlns:w="http://schemas.openxmlformats.org/wordprocessingml/2006/main" xmlns:w10="urn:schemas-microsoft-com:office:word" xmlns:wp14="http://schemas.microsoft.com/office/word/2010/wordprocessingDrawing" xmlns:v="urn:schemas-microsoft-com:vml" xmlns:o="urn:schemas-microsoft-com:office:office" xmlns:mc="http://schemas.openxmlformats.org/markup-compatibility/2006" xmlns:wpc="http://schemas.microsoft.com/office/word/2010/wordprocessingCanvas" xmlns="" val="0"/>
+                          <a14:useLocalDpi xmlns:a14="http://schemas.microsoft.com/office/drawing/2010/main" val="0"/>
                         </a:ext>
                       </a:extLst>
                     </a:blip>
@@ -7713,10 +7719,10 @@
                     </pic:cNvPicPr>
                   </pic:nvPicPr>
                   <pic:blipFill>
-                    <a:blip r:embed="rId16" cstate="print">
+                    <a:blip r:embed="rId18" cstate="print">
                       <a:extLst>
                         <a:ext uri="{28A0092B-C50C-407E-A947-70E740481C1C}">
-                          <a14:useLocalDpi xmlns:a14="http://schemas.microsoft.com/office/drawing/2010/main" xmlns:wps="http://schemas.microsoft.com/office/word/2010/wordprocessingShape" xmlns:wpi="http://schemas.microsoft.com/office/word/2010/wordprocessingInk" xmlns:wpg="http://schemas.microsoft.com/office/word/2010/wordprocessingGroup" xmlns:w14="http://schemas.microsoft.com/office/word/2010/wordml" xmlns:w="http://schemas.openxmlformats.org/wordprocessingml/2006/main" xmlns:w10="urn:schemas-microsoft-com:office:word" xmlns:wp14="http://schemas.microsoft.com/office/word/2010/wordprocessingDrawing" xmlns:v="urn:schemas-microsoft-com:vml" xmlns:o="urn:schemas-microsoft-com:office:office" xmlns:mc="http://schemas.openxmlformats.org/markup-compatibility/2006" xmlns:wpc="http://schemas.microsoft.com/office/word/2010/wordprocessingCanvas" xmlns="" val="0"/>
+                          <a14:useLocalDpi xmlns:a14="http://schemas.microsoft.com/office/drawing/2010/main" val="0"/>
                         </a:ext>
                       </a:extLst>
                     </a:blip>
@@ -7820,10 +7826,10 @@
                     </pic:cNvPicPr>
                   </pic:nvPicPr>
                   <pic:blipFill>
-                    <a:blip r:embed="rId17" cstate="print">
+                    <a:blip r:embed="rId19" cstate="print">
                       <a:extLst>
                         <a:ext uri="{28A0092B-C50C-407E-A947-70E740481C1C}">
-                          <a14:useLocalDpi xmlns:a14="http://schemas.microsoft.com/office/drawing/2010/main" xmlns:wps="http://schemas.microsoft.com/office/word/2010/wordprocessingShape" xmlns:wpi="http://schemas.microsoft.com/office/word/2010/wordprocessingInk" xmlns:wpg="http://schemas.microsoft.com/office/word/2010/wordprocessingGroup" xmlns:w14="http://schemas.microsoft.com/office/word/2010/wordml" xmlns:w="http://schemas.openxmlformats.org/wordprocessingml/2006/main" xmlns:w10="urn:schemas-microsoft-com:office:word" xmlns:wp14="http://schemas.microsoft.com/office/word/2010/wordprocessingDrawing" xmlns:v="urn:schemas-microsoft-com:vml" xmlns:o="urn:schemas-microsoft-com:office:office" xmlns:mc="http://schemas.openxmlformats.org/markup-compatibility/2006" xmlns:wpc="http://schemas.microsoft.com/office/word/2010/wordprocessingCanvas" xmlns="" val="0"/>
+                          <a14:useLocalDpi xmlns:a14="http://schemas.microsoft.com/office/drawing/2010/main" val="0"/>
                         </a:ext>
                       </a:extLst>
                     </a:blip>
@@ -8032,10 +8038,10 @@
                     </pic:cNvPicPr>
                   </pic:nvPicPr>
                   <pic:blipFill>
-                    <a:blip r:embed="rId18" cstate="print">
+                    <a:blip r:embed="rId20" cstate="print">
                       <a:extLst>
                         <a:ext uri="{28A0092B-C50C-407E-A947-70E740481C1C}">
-                          <a14:useLocalDpi xmlns:a14="http://schemas.microsoft.com/office/drawing/2010/main" xmlns:wps="http://schemas.microsoft.com/office/word/2010/wordprocessingShape" xmlns:wpi="http://schemas.microsoft.com/office/word/2010/wordprocessingInk" xmlns:wpg="http://schemas.microsoft.com/office/word/2010/wordprocessingGroup" xmlns:w14="http://schemas.microsoft.com/office/word/2010/wordml" xmlns:w="http://schemas.openxmlformats.org/wordprocessingml/2006/main" xmlns:w10="urn:schemas-microsoft-com:office:word" xmlns:wp14="http://schemas.microsoft.com/office/word/2010/wordprocessingDrawing" xmlns:v="urn:schemas-microsoft-com:vml" xmlns:o="urn:schemas-microsoft-com:office:office" xmlns:mc="http://schemas.openxmlformats.org/markup-compatibility/2006" xmlns:wpc="http://schemas.microsoft.com/office/word/2010/wordprocessingCanvas" xmlns="" val="0"/>
+                          <a14:useLocalDpi xmlns:a14="http://schemas.microsoft.com/office/drawing/2010/main" val="0"/>
                         </a:ext>
                       </a:extLst>
                     </a:blip>
@@ -8123,10 +8129,10 @@
                     </pic:cNvPicPr>
                   </pic:nvPicPr>
                   <pic:blipFill>
-                    <a:blip r:embed="rId19" cstate="print">
+                    <a:blip r:embed="rId21" cstate="print">
                       <a:extLst>
                         <a:ext uri="{28A0092B-C50C-407E-A947-70E740481C1C}">
-                          <a14:useLocalDpi xmlns:a14="http://schemas.microsoft.com/office/drawing/2010/main" xmlns:wps="http://schemas.microsoft.com/office/word/2010/wordprocessingShape" xmlns:wpi="http://schemas.microsoft.com/office/word/2010/wordprocessingInk" xmlns:wpg="http://schemas.microsoft.com/office/word/2010/wordprocessingGroup" xmlns:w14="http://schemas.microsoft.com/office/word/2010/wordml" xmlns:w="http://schemas.openxmlformats.org/wordprocessingml/2006/main" xmlns:w10="urn:schemas-microsoft-com:office:word" xmlns:wp14="http://schemas.microsoft.com/office/word/2010/wordprocessingDrawing" xmlns:v="urn:schemas-microsoft-com:vml" xmlns:o="urn:schemas-microsoft-com:office:office" xmlns:mc="http://schemas.openxmlformats.org/markup-compatibility/2006" xmlns:wpc="http://schemas.microsoft.com/office/word/2010/wordprocessingCanvas" xmlns="" val="0"/>
+                          <a14:useLocalDpi xmlns:a14="http://schemas.microsoft.com/office/drawing/2010/main" val="0"/>
                         </a:ext>
                       </a:extLst>
                     </a:blip>
@@ -8302,7 +8308,7 @@
                     </pic:cNvPicPr>
                   </pic:nvPicPr>
                   <pic:blipFill>
-                    <a:blip r:embed="rId20" cstate="print"/>
+                    <a:blip r:embed="rId22" cstate="print"/>
                     <a:srcRect/>
                     <a:stretch>
                       <a:fillRect/>
@@ -8515,10 +8521,10 @@
                     </pic:cNvPicPr>
                   </pic:nvPicPr>
                   <pic:blipFill>
-                    <a:blip r:embed="rId21" cstate="print">
+                    <a:blip r:embed="rId23" cstate="print">
                       <a:extLst>
                         <a:ext uri="{28A0092B-C50C-407E-A947-70E740481C1C}">
-                          <a14:useLocalDpi xmlns:a14="http://schemas.microsoft.com/office/drawing/2010/main" xmlns:wps="http://schemas.microsoft.com/office/word/2010/wordprocessingShape" xmlns:wpi="http://schemas.microsoft.com/office/word/2010/wordprocessingInk" xmlns:wpg="http://schemas.microsoft.com/office/word/2010/wordprocessingGroup" xmlns:w14="http://schemas.microsoft.com/office/word/2010/wordml" xmlns:w="http://schemas.openxmlformats.org/wordprocessingml/2006/main" xmlns:w10="urn:schemas-microsoft-com:office:word" xmlns:wp14="http://schemas.microsoft.com/office/word/2010/wordprocessingDrawing" xmlns:v="urn:schemas-microsoft-com:vml" xmlns:o="urn:schemas-microsoft-com:office:office" xmlns:mc="http://schemas.openxmlformats.org/markup-compatibility/2006" xmlns:wpc="http://schemas.microsoft.com/office/word/2010/wordprocessingCanvas" xmlns="" val="0"/>
+                          <a14:useLocalDpi xmlns:a14="http://schemas.microsoft.com/office/drawing/2010/main" val="0"/>
                         </a:ext>
                       </a:extLst>
                     </a:blip>
@@ -9247,10 +9253,10 @@
                     </pic:cNvPicPr>
                   </pic:nvPicPr>
                   <pic:blipFill>
-                    <a:blip r:embed="rId22" cstate="print">
+                    <a:blip r:embed="rId24" cstate="print">
                       <a:extLst>
                         <a:ext uri="{28A0092B-C50C-407E-A947-70E740481C1C}">
-                          <a14:useLocalDpi xmlns:a14="http://schemas.microsoft.com/office/drawing/2010/main" xmlns:wps="http://schemas.microsoft.com/office/word/2010/wordprocessingShape" xmlns:wpi="http://schemas.microsoft.com/office/word/2010/wordprocessingInk" xmlns:wpg="http://schemas.microsoft.com/office/word/2010/wordprocessingGroup" xmlns:w14="http://schemas.microsoft.com/office/word/2010/wordml" xmlns:w="http://schemas.openxmlformats.org/wordprocessingml/2006/main" xmlns:w10="urn:schemas-microsoft-com:office:word" xmlns:wp14="http://schemas.microsoft.com/office/word/2010/wordprocessingDrawing" xmlns:v="urn:schemas-microsoft-com:vml" xmlns:o="urn:schemas-microsoft-com:office:office" xmlns:mc="http://schemas.openxmlformats.org/markup-compatibility/2006" xmlns:wpc="http://schemas.microsoft.com/office/word/2010/wordprocessingCanvas" xmlns="" val="0"/>
+                          <a14:useLocalDpi xmlns:a14="http://schemas.microsoft.com/office/drawing/2010/main" val="0"/>
                         </a:ext>
                       </a:extLst>
                     </a:blip>
@@ -9445,10 +9451,10 @@
                     </pic:cNvPicPr>
                   </pic:nvPicPr>
                   <pic:blipFill>
-                    <a:blip r:embed="rId23" cstate="print">
+                    <a:blip r:embed="rId25" cstate="print">
                       <a:extLst>
                         <a:ext uri="{28A0092B-C50C-407E-A947-70E740481C1C}">
-                          <a14:useLocalDpi xmlns:a14="http://schemas.microsoft.com/office/drawing/2010/main" xmlns:wps="http://schemas.microsoft.com/office/word/2010/wordprocessingShape" xmlns:wpi="http://schemas.microsoft.com/office/word/2010/wordprocessingInk" xmlns:wpg="http://schemas.microsoft.com/office/word/2010/wordprocessingGroup" xmlns:w14="http://schemas.microsoft.com/office/word/2010/wordml" xmlns:w="http://schemas.openxmlformats.org/wordprocessingml/2006/main" xmlns:w10="urn:schemas-microsoft-com:office:word" xmlns:wp14="http://schemas.microsoft.com/office/word/2010/wordprocessingDrawing" xmlns:v="urn:schemas-microsoft-com:vml" xmlns:o="urn:schemas-microsoft-com:office:office" xmlns:mc="http://schemas.openxmlformats.org/markup-compatibility/2006" xmlns:wpc="http://schemas.microsoft.com/office/word/2010/wordprocessingCanvas" xmlns="" val="0"/>
+                          <a14:useLocalDpi xmlns:a14="http://schemas.microsoft.com/office/drawing/2010/main" val="0"/>
                         </a:ext>
                       </a:extLst>
                     </a:blip>
@@ -9536,10 +9542,10 @@
                     </pic:cNvPicPr>
                   </pic:nvPicPr>
                   <pic:blipFill>
-                    <a:blip r:embed="rId24" cstate="print">
+                    <a:blip r:embed="rId26" cstate="print">
                       <a:extLst>
                         <a:ext uri="{28A0092B-C50C-407E-A947-70E740481C1C}">
-                          <a14:useLocalDpi xmlns:a14="http://schemas.microsoft.com/office/drawing/2010/main" xmlns:wps="http://schemas.microsoft.com/office/word/2010/wordprocessingShape" xmlns:wpi="http://schemas.microsoft.com/office/word/2010/wordprocessingInk" xmlns:wpg="http://schemas.microsoft.com/office/word/2010/wordprocessingGroup" xmlns:w14="http://schemas.microsoft.com/office/word/2010/wordml" xmlns:w="http://schemas.openxmlformats.org/wordprocessingml/2006/main" xmlns:w10="urn:schemas-microsoft-com:office:word" xmlns:wp14="http://schemas.microsoft.com/office/word/2010/wordprocessingDrawing" xmlns:v="urn:schemas-microsoft-com:vml" xmlns:o="urn:schemas-microsoft-com:office:office" xmlns:mc="http://schemas.openxmlformats.org/markup-compatibility/2006" xmlns:wpc="http://schemas.microsoft.com/office/word/2010/wordprocessingCanvas" xmlns="" val="0"/>
+                          <a14:useLocalDpi xmlns:a14="http://schemas.microsoft.com/office/drawing/2010/main" val="0"/>
                         </a:ext>
                       </a:extLst>
                     </a:blip>
@@ -9717,10 +9723,10 @@
                     </pic:cNvPicPr>
                   </pic:nvPicPr>
                   <pic:blipFill>
-                    <a:blip r:embed="rId25" cstate="print">
+                    <a:blip r:embed="rId27" cstate="print">
                       <a:extLst>
                         <a:ext uri="{28A0092B-C50C-407E-A947-70E740481C1C}">
-                          <a14:useLocalDpi xmlns:a14="http://schemas.microsoft.com/office/drawing/2010/main" xmlns:wps="http://schemas.microsoft.com/office/word/2010/wordprocessingShape" xmlns:wpi="http://schemas.microsoft.com/office/word/2010/wordprocessingInk" xmlns:wpg="http://schemas.microsoft.com/office/word/2010/wordprocessingGroup" xmlns:w14="http://schemas.microsoft.com/office/word/2010/wordml" xmlns:w="http://schemas.openxmlformats.org/wordprocessingml/2006/main" xmlns:w10="urn:schemas-microsoft-com:office:word" xmlns:wp14="http://schemas.microsoft.com/office/word/2010/wordprocessingDrawing" xmlns:v="urn:schemas-microsoft-com:vml" xmlns:o="urn:schemas-microsoft-com:office:office" xmlns:mc="http://schemas.openxmlformats.org/markup-compatibility/2006" xmlns:wpc="http://schemas.microsoft.com/office/word/2010/wordprocessingCanvas" xmlns="" val="0"/>
+                          <a14:useLocalDpi xmlns:a14="http://schemas.microsoft.com/office/drawing/2010/main" val="0"/>
                         </a:ext>
                       </a:extLst>
                     </a:blip>
@@ -10163,7 +10169,7 @@
                     </pic:cNvPicPr>
                   </pic:nvPicPr>
                   <pic:blipFill>
-                    <a:blip r:embed="rId26" cstate="print"/>
+                    <a:blip r:embed="rId28" cstate="print"/>
                     <a:srcRect/>
                     <a:stretch>
                       <a:fillRect/>
@@ -10290,7 +10296,7 @@
                     </pic:cNvPicPr>
                   </pic:nvPicPr>
                   <pic:blipFill>
-                    <a:blip r:embed="rId27" cstate="print"/>
+                    <a:blip r:embed="rId29" cstate="print"/>
                     <a:srcRect/>
                     <a:stretch>
                       <a:fillRect/>
@@ -10359,9 +10365,9 @@
         </w:rPr>
         <w:drawing>
           <wp:inline distT="0" distB="0" distL="0" distR="0">
-            <wp:extent cx="2338070" cy="1518285"/>
-            <wp:effectExtent l="19050" t="0" r="5080" b="0"/>
-            <wp:docPr id="1" name="Picture 1" descr="C:\Users\bhdca\Desktop\ScreenHunter_01 Dec. 04 12.24.jpg"/>
+            <wp:extent cx="2656935" cy="1837426"/>
+            <wp:effectExtent l="0" t="0" r="0" b="0"/>
+            <wp:docPr id="12" name="Picture 12" descr="C:\Users\CAAS\Desktop\ScreenHunter_56 Dec. 23 13.58.jpg"/>
             <wp:cNvGraphicFramePr>
               <a:graphicFrameLocks xmlns:a="http://schemas.openxmlformats.org/drawingml/2006/main" noChangeAspect="1"/>
             </wp:cNvGraphicFramePr>
@@ -10369,13 +10375,19 @@
               <a:graphicData uri="http://schemas.openxmlformats.org/drawingml/2006/picture">
                 <pic:pic xmlns:pic="http://schemas.openxmlformats.org/drawingml/2006/picture">
                   <pic:nvPicPr>
-                    <pic:cNvPr id="0" name="Picture 1" descr="C:\Users\bhdca\Desktop\ScreenHunter_01 Dec. 04 12.24.jpg"/>
+                    <pic:cNvPr id="0" name="Picture 3" descr="C:\Users\CAAS\Desktop\ScreenHunter_56 Dec. 23 13.58.jpg"/>
                     <pic:cNvPicPr>
                       <a:picLocks noChangeAspect="1" noChangeArrowheads="1"/>
                     </pic:cNvPicPr>
                   </pic:nvPicPr>
                   <pic:blipFill>
-                    <a:blip r:embed="rId28" cstate="print"/>
+                    <a:blip r:embed="rId30">
+                      <a:extLst>
+                        <a:ext uri="{28A0092B-C50C-407E-A947-70E740481C1C}">
+                          <a14:useLocalDpi xmlns:a14="http://schemas.microsoft.com/office/drawing/2010/main" val="0"/>
+                        </a:ext>
+                      </a:extLst>
+                    </a:blip>
                     <a:srcRect/>
                     <a:stretch>
                       <a:fillRect/>
@@ -10384,17 +10396,14 @@
                   <pic:spPr bwMode="auto">
                     <a:xfrm>
                       <a:off x="0" y="0"/>
-                      <a:ext cx="2338070" cy="1518285"/>
+                      <a:ext cx="2656998" cy="1837469"/>
                     </a:xfrm>
                     <a:prstGeom prst="rect">
                       <a:avLst/>
                     </a:prstGeom>
                     <a:noFill/>
-                    <a:ln w="9525">
+                    <a:ln>
                       <a:noFill/>
-                      <a:miter lim="800000"/>
-                      <a:headEnd/>
-                      <a:tailEnd/>
                     </a:ln>
                   </pic:spPr>
                 </pic:pic>
@@ -10553,23 +10562,7 @@
           <w:rFonts w:cstheme="minorHAnsi"/>
           <w:i/>
         </w:rPr>
-        <w:t xml:space="preserve">: </w:t>
-      </w:r>
-      <w:proofErr w:type="gramStart"/>
-      <w:r>
-        <w:rPr>
-          <w:rFonts w:cstheme="minorHAnsi"/>
-          <w:i/>
-        </w:rPr>
-        <w:t>The</w:t>
-      </w:r>
-      <w:proofErr w:type="gramEnd"/>
-      <w:r>
-        <w:rPr>
-          <w:rFonts w:cstheme="minorHAnsi"/>
-          <w:i/>
-        </w:rPr>
-        <w:t xml:space="preserve"> short-term vertical intent as described by either the FMS selected altitude, the Altitude Control Panel Selected Altitude (FCU/MCP), or the current aircraft altitude according to the aircraft's mode of flight.</w:t>
+        <w:t>: The short-term vertical intent as described by either the FMS selected altitude, the Altitude Control Panel Selected Altitude (FCU/MCP), or the current aircraft altitude according to the aircraft's mode of flight.</w:t>
       </w:r>
     </w:p>
     <w:p>
@@ -10720,23 +10713,7 @@
           <w:rFonts w:cstheme="minorHAnsi"/>
           <w:i/>
         </w:rPr>
-        <w:t xml:space="preserve">: </w:t>
-      </w:r>
-      <w:proofErr w:type="gramStart"/>
-      <w:r>
-        <w:rPr>
-          <w:rFonts w:cstheme="minorHAnsi"/>
-          <w:i/>
-        </w:rPr>
-        <w:t>The</w:t>
-      </w:r>
-      <w:proofErr w:type="gramEnd"/>
-      <w:r>
-        <w:rPr>
-          <w:rFonts w:cstheme="minorHAnsi"/>
-          <w:i/>
-        </w:rPr>
-        <w:t xml:space="preserve"> </w:t>
+        <w:t xml:space="preserve">: The </w:t>
       </w:r>
       <w:r>
         <w:rPr>
@@ -11059,10 +11036,10 @@
                     </pic:cNvPicPr>
                   </pic:nvPicPr>
                   <pic:blipFill>
-                    <a:blip r:embed="rId29" cstate="print">
+                    <a:blip r:embed="rId31" cstate="print">
                       <a:extLst>
                         <a:ext uri="{28A0092B-C50C-407E-A947-70E740481C1C}">
-                          <a14:useLocalDpi xmlns:a14="http://schemas.microsoft.com/office/drawing/2010/main" xmlns:wps="http://schemas.microsoft.com/office/word/2010/wordprocessingShape" xmlns:wpi="http://schemas.microsoft.com/office/word/2010/wordprocessingInk" xmlns:wpg="http://schemas.microsoft.com/office/word/2010/wordprocessingGroup" xmlns:w14="http://schemas.microsoft.com/office/word/2010/wordml" xmlns:w="http://schemas.openxmlformats.org/wordprocessingml/2006/main" xmlns:w10="urn:schemas-microsoft-com:office:word" xmlns:wp14="http://schemas.microsoft.com/office/word/2010/wordprocessingDrawing" xmlns:v="urn:schemas-microsoft-com:vml" xmlns:o="urn:schemas-microsoft-com:office:office" xmlns:mc="http://schemas.openxmlformats.org/markup-compatibility/2006" xmlns:wpc="http://schemas.microsoft.com/office/word/2010/wordprocessingCanvas" xmlns="" val="0"/>
+                          <a14:useLocalDpi xmlns:a14="http://schemas.microsoft.com/office/drawing/2010/main" val="0"/>
                         </a:ext>
                       </a:extLst>
                     </a:blip>
@@ -11195,10 +11172,10 @@
                     </pic:cNvPicPr>
                   </pic:nvPicPr>
                   <pic:blipFill>
-                    <a:blip r:embed="rId30" cstate="print">
+                    <a:blip r:embed="rId32" cstate="print">
                       <a:extLst>
                         <a:ext uri="{28A0092B-C50C-407E-A947-70E740481C1C}">
-                          <a14:useLocalDpi xmlns:a14="http://schemas.microsoft.com/office/drawing/2010/main" xmlns:wps="http://schemas.microsoft.com/office/word/2010/wordprocessingShape" xmlns:wpi="http://schemas.microsoft.com/office/word/2010/wordprocessingInk" xmlns:wpg="http://schemas.microsoft.com/office/word/2010/wordprocessingGroup" xmlns:w14="http://schemas.microsoft.com/office/word/2010/wordml" xmlns:w="http://schemas.openxmlformats.org/wordprocessingml/2006/main" xmlns:w10="urn:schemas-microsoft-com:office:word" xmlns:wp14="http://schemas.microsoft.com/office/word/2010/wordprocessingDrawing" xmlns:v="urn:schemas-microsoft-com:vml" xmlns:o="urn:schemas-microsoft-com:office:office" xmlns:mc="http://schemas.openxmlformats.org/markup-compatibility/2006" xmlns:wpc="http://schemas.microsoft.com/office/word/2010/wordprocessingCanvas" xmlns="" val="0"/>
+                          <a14:useLocalDpi xmlns:a14="http://schemas.microsoft.com/office/drawing/2010/main" val="0"/>
                         </a:ext>
                       </a:extLst>
                     </a:blip>
@@ -11323,10 +11300,10 @@
                     </pic:cNvPicPr>
                   </pic:nvPicPr>
                   <pic:blipFill>
-                    <a:blip r:embed="rId31" cstate="print">
+                    <a:blip r:embed="rId33" cstate="print">
                       <a:extLst>
                         <a:ext uri="{28A0092B-C50C-407E-A947-70E740481C1C}">
-                          <a14:useLocalDpi xmlns:a14="http://schemas.microsoft.com/office/drawing/2010/main" xmlns:wps="http://schemas.microsoft.com/office/word/2010/wordprocessingShape" xmlns:wpi="http://schemas.microsoft.com/office/word/2010/wordprocessingInk" xmlns:wpg="http://schemas.microsoft.com/office/word/2010/wordprocessingGroup" xmlns:w14="http://schemas.microsoft.com/office/word/2010/wordml" xmlns:w="http://schemas.openxmlformats.org/wordprocessingml/2006/main" xmlns:w10="urn:schemas-microsoft-com:office:word" xmlns:wp14="http://schemas.microsoft.com/office/word/2010/wordprocessingDrawing" xmlns:v="urn:schemas-microsoft-com:vml" xmlns:o="urn:schemas-microsoft-com:office:office" xmlns:mc="http://schemas.openxmlformats.org/markup-compatibility/2006" xmlns:wpc="http://schemas.microsoft.com/office/word/2010/wordprocessingCanvas" xmlns="" val="0"/>
+                          <a14:useLocalDpi xmlns:a14="http://schemas.microsoft.com/office/drawing/2010/main" val="0"/>
                         </a:ext>
                       </a:extLst>
                     </a:blip>
@@ -11504,10 +11481,10 @@
                     </pic:cNvPicPr>
                   </pic:nvPicPr>
                   <pic:blipFill>
-                    <a:blip r:embed="rId32" cstate="print">
+                    <a:blip r:embed="rId34" cstate="print">
                       <a:extLst>
                         <a:ext uri="{28A0092B-C50C-407E-A947-70E740481C1C}">
-                          <a14:useLocalDpi xmlns:a14="http://schemas.microsoft.com/office/drawing/2010/main" xmlns:wps="http://schemas.microsoft.com/office/word/2010/wordprocessingShape" xmlns:wpi="http://schemas.microsoft.com/office/word/2010/wordprocessingInk" xmlns:wpg="http://schemas.microsoft.com/office/word/2010/wordprocessingGroup" xmlns:w14="http://schemas.microsoft.com/office/word/2010/wordml" xmlns:w="http://schemas.openxmlformats.org/wordprocessingml/2006/main" xmlns:w10="urn:schemas-microsoft-com:office:word" xmlns:wp14="http://schemas.microsoft.com/office/word/2010/wordprocessingDrawing" xmlns:v="urn:schemas-microsoft-com:vml" xmlns:o="urn:schemas-microsoft-com:office:office" xmlns:mc="http://schemas.openxmlformats.org/markup-compatibility/2006" xmlns:wpc="http://schemas.microsoft.com/office/word/2010/wordprocessingCanvas" xmlns="" val="0"/>
+                          <a14:useLocalDpi xmlns:a14="http://schemas.microsoft.com/office/drawing/2010/main" val="0"/>
                         </a:ext>
                       </a:extLst>
                     </a:blip>
@@ -11595,10 +11572,10 @@
                     </pic:cNvPicPr>
                   </pic:nvPicPr>
                   <pic:blipFill>
-                    <a:blip r:embed="rId33" cstate="print">
+                    <a:blip r:embed="rId35" cstate="print">
                       <a:extLst>
                         <a:ext uri="{28A0092B-C50C-407E-A947-70E740481C1C}">
-                          <a14:useLocalDpi xmlns:a14="http://schemas.microsoft.com/office/drawing/2010/main" xmlns:wps="http://schemas.microsoft.com/office/word/2010/wordprocessingShape" xmlns:wpi="http://schemas.microsoft.com/office/word/2010/wordprocessingInk" xmlns:wpg="http://schemas.microsoft.com/office/word/2010/wordprocessingGroup" xmlns:w14="http://schemas.microsoft.com/office/word/2010/wordml" xmlns:w="http://schemas.openxmlformats.org/wordprocessingml/2006/main" xmlns:w10="urn:schemas-microsoft-com:office:word" xmlns:wp14="http://schemas.microsoft.com/office/word/2010/wordprocessingDrawing" xmlns:v="urn:schemas-microsoft-com:vml" xmlns:o="urn:schemas-microsoft-com:office:office" xmlns:mc="http://schemas.openxmlformats.org/markup-compatibility/2006" xmlns:wpc="http://schemas.microsoft.com/office/word/2010/wordprocessingCanvas" xmlns="" val="0"/>
+                          <a14:useLocalDpi xmlns:a14="http://schemas.microsoft.com/office/drawing/2010/main" val="0"/>
                         </a:ext>
                       </a:extLst>
                     </a:blip>
@@ -11633,8 +11610,8 @@
         <w:jc w:val="center"/>
       </w:pPr>
       <w:bookmarkStart w:id="106" w:name="_Toc336514082"/>
-      <w:bookmarkStart w:id="107" w:name="_Toc334523368"/>
-      <w:bookmarkStart w:id="108" w:name="_Toc343846251"/>
+      <w:bookmarkStart w:id="107" w:name="_Toc343846251"/>
+      <w:bookmarkStart w:id="108" w:name="_Toc334523368"/>
       <w:r>
         <w:t>Figure 20</w:t>
       </w:r>
@@ -11642,7 +11619,7 @@
         <w:t>: Category decoder selector</w:t>
       </w:r>
       <w:bookmarkEnd w:id="106"/>
-      <w:bookmarkEnd w:id="108"/>
+      <w:bookmarkEnd w:id="107"/>
     </w:p>
     <w:p/>
     <w:p>
@@ -11713,10 +11690,10 @@
                     </pic:cNvPicPr>
                   </pic:nvPicPr>
                   <pic:blipFill>
-                    <a:blip r:embed="rId34" cstate="print">
+                    <a:blip r:embed="rId36" cstate="print">
                       <a:extLst>
                         <a:ext uri="{28A0092B-C50C-407E-A947-70E740481C1C}">
-                          <a14:useLocalDpi xmlns:a14="http://schemas.microsoft.com/office/drawing/2010/main" xmlns:wps="http://schemas.microsoft.com/office/word/2010/wordprocessingShape" xmlns:wpi="http://schemas.microsoft.com/office/word/2010/wordprocessingInk" xmlns:wpg="http://schemas.microsoft.com/office/word/2010/wordprocessingGroup" xmlns:w14="http://schemas.microsoft.com/office/word/2010/wordml" xmlns:w="http://schemas.openxmlformats.org/wordprocessingml/2006/main" xmlns:w10="urn:schemas-microsoft-com:office:word" xmlns:wp14="http://schemas.microsoft.com/office/word/2010/wordprocessingDrawing" xmlns:v="urn:schemas-microsoft-com:vml" xmlns:o="urn:schemas-microsoft-com:office:office" xmlns:mc="http://schemas.openxmlformats.org/markup-compatibility/2006" xmlns:wpc="http://schemas.microsoft.com/office/word/2010/wordprocessingCanvas" xmlns="" val="0"/>
+                          <a14:useLocalDpi xmlns:a14="http://schemas.microsoft.com/office/drawing/2010/main" val="0"/>
                         </a:ext>
                       </a:extLst>
                     </a:blip>
@@ -11862,7 +11839,7 @@
       <w:r>
         <w:t>the Asterix Inspector (</w:t>
       </w:r>
-      <w:hyperlink r:id="rId35" w:history="1">
+      <w:hyperlink r:id="rId37" w:history="1">
         <w:r>
           <w:rPr>
             <w:rStyle w:val="Hyperlink"/>
@@ -11969,10 +11946,10 @@
                     </pic:cNvPicPr>
                   </pic:nvPicPr>
                   <pic:blipFill>
-                    <a:blip r:embed="rId36" cstate="print">
+                    <a:blip r:embed="rId38" cstate="print">
                       <a:extLst>
                         <a:ext uri="{28A0092B-C50C-407E-A947-70E740481C1C}">
-                          <a14:useLocalDpi xmlns:a14="http://schemas.microsoft.com/office/drawing/2010/main" xmlns:wps="http://schemas.microsoft.com/office/word/2010/wordprocessingShape" xmlns:wpi="http://schemas.microsoft.com/office/word/2010/wordprocessingInk" xmlns:wpg="http://schemas.microsoft.com/office/word/2010/wordprocessingGroup" xmlns:w14="http://schemas.microsoft.com/office/word/2010/wordml" xmlns:w="http://schemas.openxmlformats.org/wordprocessingml/2006/main" xmlns:w10="urn:schemas-microsoft-com:office:word" xmlns:wp14="http://schemas.microsoft.com/office/word/2010/wordprocessingDrawing" xmlns:v="urn:schemas-microsoft-com:vml" xmlns:o="urn:schemas-microsoft-com:office:office" xmlns:mc="http://schemas.openxmlformats.org/markup-compatibility/2006" xmlns:wpc="http://schemas.microsoft.com/office/word/2010/wordprocessingCanvas" xmlns="" val="0"/>
+                          <a14:useLocalDpi xmlns:a14="http://schemas.microsoft.com/office/drawing/2010/main" val="0"/>
                         </a:ext>
                       </a:extLst>
                     </a:blip>
@@ -12096,10 +12073,10 @@
                     </pic:cNvPicPr>
                   </pic:nvPicPr>
                   <pic:blipFill>
-                    <a:blip r:embed="rId37" cstate="print">
+                    <a:blip r:embed="rId39" cstate="print">
                       <a:extLst>
                         <a:ext uri="{28A0092B-C50C-407E-A947-70E740481C1C}">
-                          <a14:useLocalDpi xmlns:a14="http://schemas.microsoft.com/office/drawing/2010/main" xmlns:wps="http://schemas.microsoft.com/office/word/2010/wordprocessingShape" xmlns:wpi="http://schemas.microsoft.com/office/word/2010/wordprocessingInk" xmlns:wpg="http://schemas.microsoft.com/office/word/2010/wordprocessingGroup" xmlns:w14="http://schemas.microsoft.com/office/word/2010/wordml" xmlns:w="http://schemas.openxmlformats.org/wordprocessingml/2006/main" xmlns:w10="urn:schemas-microsoft-com:office:word" xmlns:wp14="http://schemas.microsoft.com/office/word/2010/wordprocessingDrawing" xmlns:v="urn:schemas-microsoft-com:vml" xmlns:o="urn:schemas-microsoft-com:office:office" xmlns:mc="http://schemas.openxmlformats.org/markup-compatibility/2006" xmlns:wpc="http://schemas.microsoft.com/office/word/2010/wordprocessingCanvas" xmlns="" val="0"/>
+                          <a14:useLocalDpi xmlns:a14="http://schemas.microsoft.com/office/drawing/2010/main" val="0"/>
                         </a:ext>
                       </a:extLst>
                     </a:blip>
@@ -12210,10 +12187,10 @@
                     </pic:cNvPicPr>
                   </pic:nvPicPr>
                   <pic:blipFill>
-                    <a:blip r:embed="rId38" cstate="print">
+                    <a:blip r:embed="rId40" cstate="print">
                       <a:extLst>
                         <a:ext uri="{28A0092B-C50C-407E-A947-70E740481C1C}">
-                          <a14:useLocalDpi xmlns:a14="http://schemas.microsoft.com/office/drawing/2010/main" xmlns:wps="http://schemas.microsoft.com/office/word/2010/wordprocessingShape" xmlns:wpi="http://schemas.microsoft.com/office/word/2010/wordprocessingInk" xmlns:wpg="http://schemas.microsoft.com/office/word/2010/wordprocessingGroup" xmlns:w14="http://schemas.microsoft.com/office/word/2010/wordml" xmlns:w="http://schemas.openxmlformats.org/wordprocessingml/2006/main" xmlns:w10="urn:schemas-microsoft-com:office:word" xmlns:wp14="http://schemas.microsoft.com/office/word/2010/wordprocessingDrawing" xmlns:v="urn:schemas-microsoft-com:vml" xmlns:o="urn:schemas-microsoft-com:office:office" xmlns:mc="http://schemas.openxmlformats.org/markup-compatibility/2006" xmlns:wpc="http://schemas.microsoft.com/office/word/2010/wordprocessingCanvas" xmlns="" val="0"/>
+                          <a14:useLocalDpi xmlns:a14="http://schemas.microsoft.com/office/drawing/2010/main" val="0"/>
                         </a:ext>
                       </a:extLst>
                     </a:blip>
@@ -12426,7 +12403,7 @@
                     </pic:cNvPicPr>
                   </pic:nvPicPr>
                   <pic:blipFill>
-                    <a:blip r:embed="rId39" cstate="print"/>
+                    <a:blip r:embed="rId41" cstate="print"/>
                     <a:srcRect/>
                     <a:stretch>
                       <a:fillRect/>
@@ -13038,6 +13015,31 @@
           <w:rFonts w:cstheme="minorHAnsi"/>
         </w:rPr>
         <w:tab/>
+        <w:t>220 Aircraft Address</w:t>
+      </w:r>
+    </w:p>
+    <w:p>
+      <w:pPr>
+        <w:autoSpaceDE w:val="0"/>
+        <w:autoSpaceDN w:val="0"/>
+        <w:adjustRightInd w:val="0"/>
+        <w:spacing w:after="0" w:line="240" w:lineRule="auto"/>
+        <w:ind w:left="1440"/>
+        <w:rPr>
+          <w:rFonts w:cstheme="minorHAnsi"/>
+        </w:rPr>
+      </w:pPr>
+      <w:r>
+        <w:rPr>
+          <w:rFonts w:cstheme="minorHAnsi"/>
+        </w:rPr>
+        <w:tab/>
+      </w:r>
+      <w:r>
+        <w:rPr>
+          <w:rFonts w:cstheme="minorHAnsi"/>
+        </w:rPr>
+        <w:tab/>
         <w:t>240 Aircraft Identification</w:t>
       </w:r>
     </w:p>
@@ -13246,6 +13248,7 @@
         <w:rPr>
           <w:rFonts w:cstheme="minorHAnsi"/>
         </w:rPr>
+        <w:lastRenderedPageBreak/>
         <w:tab/>
       </w:r>
       <w:r>
@@ -13282,7 +13285,6 @@
         <w:rPr>
           <w:rFonts w:cstheme="minorHAnsi"/>
         </w:rPr>
-        <w:lastRenderedPageBreak/>
         <w:tab/>
       </w:r>
       <w:r>
@@ -14246,28 +14248,34 @@
         <w:spacing w:after="0" w:line="240" w:lineRule="auto"/>
         <w:ind w:left="1440"/>
         <w:rPr>
+          <w:rFonts w:cstheme="minorHAnsi"/>
+        </w:rPr>
+      </w:pPr>
+      <w:r>
+        <w:rPr>
+          <w:rFonts w:cstheme="minorHAnsi"/>
+        </w:rPr>
+        <w:tab/>
+      </w:r>
+      <w:r>
+        <w:rPr>
+          <w:rFonts w:cstheme="minorHAnsi"/>
+        </w:rPr>
+        <w:tab/>
+      </w:r>
+      <w:r>
+        <w:rPr>
+          <w:rFonts w:cstheme="minorHAnsi"/>
+        </w:rPr>
+        <w:tab/>
+      </w:r>
+      <w:r>
+        <w:rPr>
           <w:rFonts w:ascii="Consolas" w:hAnsi="Consolas" w:cs="Consolas"/>
           <w:sz w:val="19"/>
           <w:szCs w:val="19"/>
         </w:rPr>
-      </w:pPr>
-      <w:r>
-        <w:rPr>
-          <w:rFonts w:cstheme="minorHAnsi"/>
-        </w:rPr>
-        <w:tab/>
-      </w:r>
-      <w:r>
-        <w:rPr>
-          <w:rFonts w:cstheme="minorHAnsi"/>
-        </w:rPr>
-        <w:tab/>
-      </w:r>
-      <w:r>
-        <w:rPr>
-          <w:rFonts w:cstheme="minorHAnsi"/>
-        </w:rPr>
-        <w:tab/>
+        <w:t>Subfield</w:t>
       </w:r>
       <w:r>
         <w:rPr>
@@ -14275,7 +14283,7 @@
           <w:sz w:val="19"/>
           <w:szCs w:val="19"/>
         </w:rPr>
-        <w:t>Subfield # 2: Target Identification</w:t>
+        <w:t xml:space="preserve"> # 1: Target Address</w:t>
       </w:r>
     </w:p>
     <w:p>
@@ -14293,28 +14301,29 @@
       </w:pPr>
       <w:r>
         <w:rPr>
+          <w:rFonts w:cstheme="minorHAnsi"/>
+        </w:rPr>
+        <w:tab/>
+      </w:r>
+      <w:r>
+        <w:rPr>
+          <w:rFonts w:cstheme="minorHAnsi"/>
+        </w:rPr>
+        <w:tab/>
+      </w:r>
+      <w:r>
+        <w:rPr>
+          <w:rFonts w:cstheme="minorHAnsi"/>
+        </w:rPr>
+        <w:tab/>
+      </w:r>
+      <w:r>
+        <w:rPr>
           <w:rFonts w:ascii="Consolas" w:hAnsi="Consolas" w:cs="Consolas"/>
           <w:sz w:val="19"/>
           <w:szCs w:val="19"/>
         </w:rPr>
-        <w:tab/>
-      </w:r>
-      <w:r>
-        <w:rPr>
-          <w:rFonts w:ascii="Consolas" w:hAnsi="Consolas" w:cs="Consolas"/>
-          <w:sz w:val="19"/>
-          <w:szCs w:val="19"/>
-        </w:rPr>
-        <w:tab/>
-      </w:r>
-      <w:r>
-        <w:rPr>
-          <w:rFonts w:ascii="Consolas" w:hAnsi="Consolas" w:cs="Consolas"/>
-          <w:sz w:val="19"/>
-          <w:szCs w:val="19"/>
-        </w:rPr>
-        <w:tab/>
-        <w:t>Subfield # 3: Magnetic Heading</w:t>
+        <w:t>Subfield # 2: Target Identification</w:t>
       </w:r>
     </w:p>
     <w:p>
@@ -14353,7 +14362,7 @@
           <w:szCs w:val="19"/>
         </w:rPr>
         <w:tab/>
-        <w:t>Subfield # 5: True Airspeed (TAS)</w:t>
+        <w:t>Subfield # 3: Magnetic Heading</w:t>
       </w:r>
     </w:p>
     <w:p>
@@ -14392,7 +14401,7 @@
           <w:szCs w:val="19"/>
         </w:rPr>
         <w:tab/>
-        <w:t>Subfield # 6: Selected Altitude</w:t>
+        <w:t>Subfield # 5: True Airspeed (TAS)</w:t>
       </w:r>
     </w:p>
     <w:p>
@@ -14431,7 +14440,7 @@
           <w:szCs w:val="19"/>
         </w:rPr>
         <w:tab/>
-        <w:t>Subfield # 7: Final State Selected Altitude</w:t>
+        <w:t>Subfield # 6: Selected Altitude</w:t>
       </w:r>
     </w:p>
     <w:p>
@@ -14470,7 +14479,7 @@
           <w:szCs w:val="19"/>
         </w:rPr>
         <w:tab/>
-        <w:t xml:space="preserve">Subfield # 10: COM, ACAS and Flight Status </w:t>
+        <w:t>Subfield # 7: Final State Selected Altitude</w:t>
       </w:r>
     </w:p>
     <w:p>
@@ -14509,7 +14518,7 @@
           <w:szCs w:val="19"/>
         </w:rPr>
         <w:tab/>
-        <w:t>Subfield # 15: Roll Angle</w:t>
+        <w:t xml:space="preserve">Subfield # 10: COM, ACAS and Flight Status </w:t>
       </w:r>
     </w:p>
     <w:p>
@@ -14548,7 +14557,7 @@
           <w:szCs w:val="19"/>
         </w:rPr>
         <w:tab/>
-        <w:t>Subfield # 17: Track Angle</w:t>
+        <w:t>Subfield # 15: Roll Angle</w:t>
       </w:r>
     </w:p>
     <w:p>
@@ -14587,7 +14596,7 @@
           <w:szCs w:val="19"/>
         </w:rPr>
         <w:tab/>
-        <w:t>Subfield # 18: Ground Speed</w:t>
+        <w:t>Subfield # 17: Track Angle</w:t>
       </w:r>
     </w:p>
     <w:p>
@@ -14626,7 +14635,7 @@
           <w:szCs w:val="19"/>
         </w:rPr>
         <w:tab/>
-        <w:t>Subfield # 26: Indicated Airspeed (IAS)</w:t>
+        <w:t>Subfield # 18: Ground Speed</w:t>
       </w:r>
     </w:p>
     <w:p>
@@ -14665,7 +14674,7 @@
           <w:szCs w:val="19"/>
         </w:rPr>
         <w:tab/>
-        <w:t>Subfield # 27: Mach number</w:t>
+        <w:t>Subfield # 26: Indicated Airspeed (IAS)</w:t>
       </w:r>
     </w:p>
     <w:p>
@@ -14677,7 +14686,7 @@
         <w:ind w:left="1440"/>
         <w:rPr>
           <w:rFonts w:ascii="Consolas" w:hAnsi="Consolas" w:cs="Consolas"/>
-          <w:sz w:val="16"/>
+          <w:sz w:val="19"/>
           <w:szCs w:val="19"/>
         </w:rPr>
       </w:pPr>
@@ -14704,33 +14713,7 @@
           <w:szCs w:val="19"/>
         </w:rPr>
         <w:tab/>
-        <w:t>Subfield # 28: Barometric Pressure Setting (</w:t>
-      </w:r>
-      <w:r>
-        <w:rPr>
-          <w:rFonts w:ascii="Consolas" w:hAnsi="Consolas" w:cs="Consolas"/>
-          <w:sz w:val="16"/>
-          <w:szCs w:val="19"/>
-        </w:rPr>
-        <w:t>from Mode S BDS 4</w:t>
-      </w:r>
-      <w:proofErr w:type="gramStart"/>
-      <w:r>
-        <w:rPr>
-          <w:rFonts w:ascii="Consolas" w:hAnsi="Consolas" w:cs="Consolas"/>
-          <w:sz w:val="16"/>
-          <w:szCs w:val="19"/>
-        </w:rPr>
-        <w:t>,0</w:t>
-      </w:r>
-      <w:proofErr w:type="gramEnd"/>
-      <w:r>
-        <w:rPr>
-          <w:rFonts w:ascii="Consolas" w:hAnsi="Consolas" w:cs="Consolas"/>
-          <w:sz w:val="16"/>
-          <w:szCs w:val="19"/>
-        </w:rPr>
-        <w:t>)</w:t>
+        <w:t>Subfield # 27: Mach number</w:t>
       </w:r>
     </w:p>
     <w:p>
@@ -14742,9 +14725,74 @@
         <w:ind w:left="1440"/>
         <w:rPr>
           <w:rFonts w:ascii="Consolas" w:hAnsi="Consolas" w:cs="Consolas"/>
+          <w:sz w:val="16"/>
+          <w:szCs w:val="19"/>
+        </w:rPr>
+      </w:pPr>
+      <w:r>
+        <w:rPr>
+          <w:rFonts w:ascii="Consolas" w:hAnsi="Consolas" w:cs="Consolas"/>
           <w:sz w:val="19"/>
           <w:szCs w:val="19"/>
         </w:rPr>
+        <w:tab/>
+      </w:r>
+      <w:r>
+        <w:rPr>
+          <w:rFonts w:ascii="Consolas" w:hAnsi="Consolas" w:cs="Consolas"/>
+          <w:sz w:val="19"/>
+          <w:szCs w:val="19"/>
+        </w:rPr>
+        <w:tab/>
+      </w:r>
+      <w:r>
+        <w:rPr>
+          <w:rFonts w:ascii="Consolas" w:hAnsi="Consolas" w:cs="Consolas"/>
+          <w:sz w:val="19"/>
+          <w:szCs w:val="19"/>
+        </w:rPr>
+        <w:tab/>
+        <w:t>Subfield # 28: Barometric Pressure Setting (</w:t>
+      </w:r>
+      <w:r>
+        <w:rPr>
+          <w:rFonts w:ascii="Consolas" w:hAnsi="Consolas" w:cs="Consolas"/>
+          <w:sz w:val="16"/>
+          <w:szCs w:val="19"/>
+        </w:rPr>
+        <w:t>from Mode S BDS 4</w:t>
+      </w:r>
+      <w:proofErr w:type="gramStart"/>
+      <w:r>
+        <w:rPr>
+          <w:rFonts w:ascii="Consolas" w:hAnsi="Consolas" w:cs="Consolas"/>
+          <w:sz w:val="16"/>
+          <w:szCs w:val="19"/>
+        </w:rPr>
+        <w:t>,0</w:t>
+      </w:r>
+      <w:proofErr w:type="gramEnd"/>
+      <w:r>
+        <w:rPr>
+          <w:rFonts w:ascii="Consolas" w:hAnsi="Consolas" w:cs="Consolas"/>
+          <w:sz w:val="16"/>
+          <w:szCs w:val="19"/>
+        </w:rPr>
+        <w:t>)</w:t>
+      </w:r>
+    </w:p>
+    <w:p>
+      <w:pPr>
+        <w:autoSpaceDE w:val="0"/>
+        <w:autoSpaceDN w:val="0"/>
+        <w:adjustRightInd w:val="0"/>
+        <w:spacing w:after="0" w:line="240" w:lineRule="auto"/>
+        <w:ind w:left="1440"/>
+        <w:rPr>
+          <w:rFonts w:ascii="Consolas" w:hAnsi="Consolas" w:cs="Consolas"/>
+          <w:sz w:val="19"/>
+          <w:szCs w:val="19"/>
+        </w:rPr>
       </w:pPr>
     </w:p>
     <w:p/>
@@ -14781,18 +14829,17 @@
         </w:rPr>
         <w:t>(akapetanovic@gmail.com)</w:t>
       </w:r>
-      <w:bookmarkEnd w:id="107"/>
+      <w:bookmarkEnd w:id="108"/>
     </w:p>
     <w:p>
       <w:pPr>
         <w:spacing w:after="0"/>
       </w:pPr>
     </w:p>
-    <w:p/>
     <w:p/>
     <w:sectPr>
-      <w:headerReference w:type="default" r:id="rId40"/>
-      <w:footerReference w:type="default" r:id="rId41"/>
+      <w:headerReference w:type="default" r:id="rId42"/>
+      <w:footerReference w:type="default" r:id="rId43"/>
       <w:pgSz w:w="12240" w:h="15840"/>
       <w:pgMar w:top="1440" w:right="1440" w:bottom="1440" w:left="630" w:header="720" w:footer="720" w:gutter="0"/>
       <w:cols w:space="720"/>
@@ -14803,7 +14850,7 @@
 </file>
 
 <file path=word/endnotes.xml><?xml version="1.0" encoding="utf-8"?>
-<w:endnotes xmlns:ve="http://schemas.openxmlformats.org/markup-compatibility/2006" xmlns:o="urn:schemas-microsoft-com:office:office" xmlns:r="http://schemas.openxmlformats.org/officeDocument/2006/relationships" xmlns:m="http://schemas.openxmlformats.org/officeDocument/2006/math" xmlns:v="urn:schemas-microsoft-com:vml" xmlns:wp="http://schemas.openxmlformats.org/drawingml/2006/wordprocessingDrawing" xmlns:w10="urn:schemas-microsoft-com:office:word" xmlns:w="http://schemas.openxmlformats.org/wordprocessingml/2006/main" xmlns:wne="http://schemas.microsoft.com/office/word/2006/wordml">
+<w:endnotes xmlns:wpc="http://schemas.microsoft.com/office/word/2010/wordprocessingCanvas" xmlns:mc="http://schemas.openxmlformats.org/markup-compatibility/2006" xmlns:o="urn:schemas-microsoft-com:office:office" xmlns:r="http://schemas.openxmlformats.org/officeDocument/2006/relationships" xmlns:m="http://schemas.openxmlformats.org/officeDocument/2006/math" xmlns:v="urn:schemas-microsoft-com:vml" xmlns:wp14="http://schemas.microsoft.com/office/word/2010/wordprocessingDrawing" xmlns:wp="http://schemas.openxmlformats.org/drawingml/2006/wordprocessingDrawing" xmlns:w10="urn:schemas-microsoft-com:office:word" xmlns:w="http://schemas.openxmlformats.org/wordprocessingml/2006/main" xmlns:w14="http://schemas.microsoft.com/office/word/2010/wordml" xmlns:wpg="http://schemas.microsoft.com/office/word/2010/wordprocessingGroup" xmlns:wpi="http://schemas.microsoft.com/office/word/2010/wordprocessingInk" xmlns:wne="http://schemas.microsoft.com/office/word/2006/wordml" xmlns:wps="http://schemas.microsoft.com/office/word/2010/wordprocessingShape" mc:Ignorable="w14 wp14">
   <w:endnote w:type="separator" w:id="-1">
     <w:p>
       <w:pPr>
@@ -14828,7 +14875,7 @@
 </file>
 
 <file path=word/footer1.xml><?xml version="1.0" encoding="utf-8"?>
-<w:ftr xmlns:ve="http://schemas.openxmlformats.org/markup-compatibility/2006" xmlns:o="urn:schemas-microsoft-com:office:office" xmlns:r="http://schemas.openxmlformats.org/officeDocument/2006/relationships" xmlns:m="http://schemas.openxmlformats.org/officeDocument/2006/math" xmlns:v="urn:schemas-microsoft-com:vml" xmlns:wp="http://schemas.openxmlformats.org/drawingml/2006/wordprocessingDrawing" xmlns:w10="urn:schemas-microsoft-com:office:word" xmlns:w="http://schemas.openxmlformats.org/wordprocessingml/2006/main" xmlns:wne="http://schemas.microsoft.com/office/word/2006/wordml">
+<w:ftr xmlns:wpc="http://schemas.microsoft.com/office/word/2010/wordprocessingCanvas" xmlns:mc="http://schemas.openxmlformats.org/markup-compatibility/2006" xmlns:o="urn:schemas-microsoft-com:office:office" xmlns:r="http://schemas.openxmlformats.org/officeDocument/2006/relationships" xmlns:m="http://schemas.openxmlformats.org/officeDocument/2006/math" xmlns:v="urn:schemas-microsoft-com:vml" xmlns:wp14="http://schemas.microsoft.com/office/word/2010/wordprocessingDrawing" xmlns:wp="http://schemas.openxmlformats.org/drawingml/2006/wordprocessingDrawing" xmlns:w10="urn:schemas-microsoft-com:office:word" xmlns:w="http://schemas.openxmlformats.org/wordprocessingml/2006/main" xmlns:w14="http://schemas.microsoft.com/office/word/2010/wordml" xmlns:wpg="http://schemas.microsoft.com/office/word/2010/wordprocessingGroup" xmlns:wpi="http://schemas.microsoft.com/office/word/2010/wordprocessingInk" xmlns:wne="http://schemas.microsoft.com/office/word/2006/wordml" xmlns:wps="http://schemas.microsoft.com/office/word/2010/wordprocessingShape" mc:Ignorable="w14 wp14">
   <w:sdt>
     <w:sdtPr>
       <w:id w:val="278964484"/>
@@ -14837,6 +14884,7 @@
         <w:docPartUnique/>
       </w:docPartObj>
     </w:sdtPr>
+    <w:sdtEndPr/>
     <w:sdtContent>
       <w:sdt>
         <w:sdtPr>
@@ -14846,6 +14894,7 @@
             <w:docPartUnique/>
           </w:docPartObj>
         </w:sdtPr>
+        <w:sdtEndPr/>
         <w:sdtContent>
           <w:p>
             <w:pPr>
@@ -14881,7 +14930,7 @@
                 <w:b/>
                 <w:noProof/>
               </w:rPr>
-              <w:t>32</w:t>
+              <w:t>2</w:t>
             </w:r>
             <w:r>
               <w:rPr>
@@ -14945,7 +14994,7 @@
 </file>
 
 <file path=word/footnotes.xml><?xml version="1.0" encoding="utf-8"?>
-<w:footnotes xmlns:ve="http://schemas.openxmlformats.org/markup-compatibility/2006" xmlns:o="urn:schemas-microsoft-com:office:office" xmlns:r="http://schemas.openxmlformats.org/officeDocument/2006/relationships" xmlns:m="http://schemas.openxmlformats.org/officeDocument/2006/math" xmlns:v="urn:schemas-microsoft-com:vml" xmlns:wp="http://schemas.openxmlformats.org/drawingml/2006/wordprocessingDrawing" xmlns:w10="urn:schemas-microsoft-com:office:word" xmlns:w="http://schemas.openxmlformats.org/wordprocessingml/2006/main" xmlns:wne="http://schemas.microsoft.com/office/word/2006/wordml">
+<w:footnotes xmlns:wpc="http://schemas.microsoft.com/office/word/2010/wordprocessingCanvas" xmlns:mc="http://schemas.openxmlformats.org/markup-compatibility/2006" xmlns:o="urn:schemas-microsoft-com:office:office" xmlns:r="http://schemas.openxmlformats.org/officeDocument/2006/relationships" xmlns:m="http://schemas.openxmlformats.org/officeDocument/2006/math" xmlns:v="urn:schemas-microsoft-com:vml" xmlns:wp14="http://schemas.microsoft.com/office/word/2010/wordprocessingDrawing" xmlns:wp="http://schemas.openxmlformats.org/drawingml/2006/wordprocessingDrawing" xmlns:w10="urn:schemas-microsoft-com:office:word" xmlns:w="http://schemas.openxmlformats.org/wordprocessingml/2006/main" xmlns:w14="http://schemas.microsoft.com/office/word/2010/wordml" xmlns:wpg="http://schemas.microsoft.com/office/word/2010/wordprocessingGroup" xmlns:wpi="http://schemas.microsoft.com/office/word/2010/wordprocessingInk" xmlns:wne="http://schemas.microsoft.com/office/word/2006/wordml" xmlns:wps="http://schemas.microsoft.com/office/word/2010/wordprocessingShape" mc:Ignorable="w14 wp14">
   <w:footnote w:type="separator" w:id="-1">
     <w:p>
       <w:pPr>
@@ -14970,7 +15019,7 @@
 </file>
 
 <file path=word/header1.xml><?xml version="1.0" encoding="utf-8"?>
-<w:hdr xmlns:ve="http://schemas.openxmlformats.org/markup-compatibility/2006" xmlns:o="urn:schemas-microsoft-com:office:office" xmlns:r="http://schemas.openxmlformats.org/officeDocument/2006/relationships" xmlns:m="http://schemas.openxmlformats.org/officeDocument/2006/math" xmlns:v="urn:schemas-microsoft-com:vml" xmlns:wp="http://schemas.openxmlformats.org/drawingml/2006/wordprocessingDrawing" xmlns:w10="urn:schemas-microsoft-com:office:word" xmlns:w="http://schemas.openxmlformats.org/wordprocessingml/2006/main" xmlns:wne="http://schemas.microsoft.com/office/word/2006/wordml">
+<w:hdr xmlns:wpc="http://schemas.microsoft.com/office/word/2010/wordprocessingCanvas" xmlns:mc="http://schemas.openxmlformats.org/markup-compatibility/2006" xmlns:o="urn:schemas-microsoft-com:office:office" xmlns:r="http://schemas.openxmlformats.org/officeDocument/2006/relationships" xmlns:m="http://schemas.openxmlformats.org/officeDocument/2006/math" xmlns:v="urn:schemas-microsoft-com:vml" xmlns:wp14="http://schemas.microsoft.com/office/word/2010/wordprocessingDrawing" xmlns:wp="http://schemas.openxmlformats.org/drawingml/2006/wordprocessingDrawing" xmlns:w10="urn:schemas-microsoft-com:office:word" xmlns:w="http://schemas.openxmlformats.org/wordprocessingml/2006/main" xmlns:w14="http://schemas.microsoft.com/office/word/2010/wordml" xmlns:wpg="http://schemas.microsoft.com/office/word/2010/wordprocessingGroup" xmlns:wpi="http://schemas.microsoft.com/office/word/2010/wordprocessingInk" xmlns:wne="http://schemas.microsoft.com/office/word/2006/wordml" xmlns:wps="http://schemas.microsoft.com/office/word/2010/wordprocessingShape" mc:Ignorable="w14 wp14">
   <w:tbl>
     <w:tblPr>
       <w:tblStyle w:val="TableGrid"/>
@@ -14984,7 +15033,7 @@
         <w:insideH w:val="none" w:sz="0" w:space="0" w:color="auto"/>
         <w:insideV w:val="none" w:sz="0" w:space="0" w:color="auto"/>
       </w:tblBorders>
-      <w:tblLook w:val="01E0"/>
+      <w:tblLook w:val="01E0" w:firstRow="1" w:lastRow="1" w:firstColumn="1" w:lastColumn="1" w:noHBand="0" w:noVBand="0"/>
     </w:tblPr>
     <w:tblGrid>
       <w:gridCol w:w="9234"/>
@@ -15005,6 +15054,7 @@
             <w:dataBinding w:prefixMappings="xmlns:ns0='http://schemas.openxmlformats.org/officeDocument/2006/extended-properties'" w:xpath="/ns0:Properties[1]/ns0:Company[1]" w:storeItemID="{6668398D-A668-4E3E-A5EB-62B293D839F1}"/>
             <w:text/>
           </w:sdtPr>
+          <w:sdtEndPr/>
           <w:sdtContent>
             <w:p>
               <w:pPr>
@@ -15028,6 +15078,7 @@
             <w:dataBinding w:prefixMappings="xmlns:ns0='http://schemas.openxmlformats.org/package/2006/metadata/core-properties' xmlns:ns1='http://purl.org/dc/elements/1.1/'" w:xpath="/ns0:coreProperties[1]/ns1:title[1]" w:storeItemID="{6C3C8BC8-F283-45AE-878A-BAB7291924A1}"/>
             <w:text/>
           </w:sdtPr>
+          <w:sdtEndPr/>
           <w:sdtContent>
             <w:p>
               <w:pPr>
@@ -15063,14 +15114,27 @@
               <w:b/>
             </w:rPr>
           </w:pPr>
-          <w:fldSimple w:instr=" PAGE   \* MERGEFORMAT ">
-            <w:r>
-              <w:rPr>
-                <w:noProof/>
-              </w:rPr>
-              <w:t>32</w:t>
-            </w:r>
-          </w:fldSimple>
+          <w:r>
+            <w:fldChar w:fldCharType="begin"/>
+          </w:r>
+          <w:r>
+            <w:instrText xml:space="preserve"> PAGE   \* MERGEFORMAT </w:instrText>
+          </w:r>
+          <w:r>
+            <w:fldChar w:fldCharType="separate"/>
+          </w:r>
+          <w:r>
+            <w:rPr>
+              <w:noProof/>
+            </w:rPr>
+            <w:t>2</w:t>
+          </w:r>
+          <w:r>
+            <w:rPr>
+              <w:noProof/>
+            </w:rPr>
+            <w:fldChar w:fldCharType="end"/>
+          </w:r>
         </w:p>
       </w:tc>
     </w:tr>
@@ -15084,7 +15148,7 @@
 </file>
 
 <file path=word/numbering.xml><?xml version="1.0" encoding="utf-8"?>
-<w:numbering xmlns:ve="http://schemas.openxmlformats.org/markup-compatibility/2006" xmlns:o="urn:schemas-microsoft-com:office:office" xmlns:r="http://schemas.openxmlformats.org/officeDocument/2006/relationships" xmlns:m="http://schemas.openxmlformats.org/officeDocument/2006/math" xmlns:v="urn:schemas-microsoft-com:vml" xmlns:wp="http://schemas.openxmlformats.org/drawingml/2006/wordprocessingDrawing" xmlns:w10="urn:schemas-microsoft-com:office:word" xmlns:w="http://schemas.openxmlformats.org/wordprocessingml/2006/main" xmlns:wne="http://schemas.microsoft.com/office/word/2006/wordml">
+<w:numbering xmlns:wpc="http://schemas.microsoft.com/office/word/2010/wordprocessingCanvas" xmlns:mc="http://schemas.openxmlformats.org/markup-compatibility/2006" xmlns:o="urn:schemas-microsoft-com:office:office" xmlns:r="http://schemas.openxmlformats.org/officeDocument/2006/relationships" xmlns:m="http://schemas.openxmlformats.org/officeDocument/2006/math" xmlns:v="urn:schemas-microsoft-com:vml" xmlns:wp14="http://schemas.microsoft.com/office/word/2010/wordprocessingDrawing" xmlns:wp="http://schemas.openxmlformats.org/drawingml/2006/wordprocessingDrawing" xmlns:w10="urn:schemas-microsoft-com:office:word" xmlns:w="http://schemas.openxmlformats.org/wordprocessingml/2006/main" xmlns:w14="http://schemas.microsoft.com/office/word/2010/wordml" xmlns:wpg="http://schemas.microsoft.com/office/word/2010/wordprocessingGroup" xmlns:wpi="http://schemas.microsoft.com/office/word/2010/wordprocessingInk" xmlns:wne="http://schemas.microsoft.com/office/word/2006/wordml" xmlns:wps="http://schemas.microsoft.com/office/word/2010/wordprocessingShape" mc:Ignorable="w14 wp14">
   <w:abstractNum w:abstractNumId="0">
     <w:nsid w:val="024669F8"/>
     <w:multiLevelType w:val="hybridMultilevel"/>
@@ -18441,7 +18505,7 @@
 </file>
 
 <file path=word/styles.xml><?xml version="1.0" encoding="utf-8"?>
-<w:styles xmlns:r="http://schemas.openxmlformats.org/officeDocument/2006/relationships" xmlns:w="http://schemas.openxmlformats.org/wordprocessingml/2006/main">
+<w:styles xmlns:mc="http://schemas.openxmlformats.org/markup-compatibility/2006" xmlns:r="http://schemas.openxmlformats.org/officeDocument/2006/relationships" xmlns:w="http://schemas.openxmlformats.org/wordprocessingml/2006/main" xmlns:w14="http://schemas.microsoft.com/office/word/2010/wordml" mc:Ignorable="w14">
   <w:docDefaults>
     <w:rPrDefault>
       <w:rPr>
@@ -18769,7 +18833,6 @@
     <w:uiPriority w:val="99"/>
     <w:semiHidden/>
     <w:unhideWhenUsed/>
-    <w:qFormat/>
     <w:tblPr>
       <w:tblInd w:w="0" w:type="dxa"/>
       <w:tblCellMar>
@@ -20037,7 +20100,7 @@
 </file>
 
 <file path=customXml/itemProps1.xml><?xml version="1.0" encoding="utf-8"?>
-<ds:datastoreItem xmlns:ds="http://schemas.openxmlformats.org/officeDocument/2006/customXml" ds:itemID="{14495098-1B28-440D-BC26-63C9747DD277}">
+<ds:datastoreItem xmlns:ds="http://schemas.openxmlformats.org/officeDocument/2006/customXml" ds:itemID="{F9F9DAA0-0A2B-4E5B-966B-B22A7570FF2C}">
   <ds:schemaRefs>
     <ds:schemaRef ds:uri="http://schemas.openxmlformats.org/officeDocument/2006/bibliography"/>
   </ds:schemaRefs>

</xml_diff>

<commit_message>
First draft of WBTD
</commit_message>
<xml_diff>
--- a/DOCUMENTATION/User Manual.docx
+++ b/DOCUMENTATION/User Manual.docx
@@ -77,8 +77,10 @@
           <w:color w:val="4F81BD" w:themeColor="accent1"/>
           <w:sz w:val="56"/>
         </w:rPr>
-        <w:t xml:space="preserve"> 2.7</w:t>
-      </w:r>
+        <w:t xml:space="preserve"> 2.8</w:t>
+      </w:r>
+      <w:bookmarkStart w:id="0" w:name="_GoBack"/>
+      <w:bookmarkEnd w:id="0"/>
     </w:p>
     <w:p>
       <w:pPr>
@@ -160,7 +162,7 @@
           <w:noProof/>
           <w:color w:val="4F81BD" w:themeColor="accent1"/>
         </w:rPr>
-        <w:t>January 26, 2013</w:t>
+        <w:t>January 30, 2013</w:t>
       </w:r>
       <w:r>
         <w:rPr>
@@ -4095,11 +4097,11 @@
         </w:p>
       </w:sdtContent>
     </w:sdt>
-    <w:bookmarkStart w:id="0" w:name="_Toc334523343" w:displacedByCustomXml="prev"/>
-    <w:p>
-      <w:pPr>
-        <w:rPr>
-          <w:ins w:id="1" w:author="bhdca" w:date="2012-11-09T10:07:00Z"/>
+    <w:bookmarkStart w:id="1" w:name="_Toc334523343" w:displacedByCustomXml="prev"/>
+    <w:p>
+      <w:pPr>
+        <w:rPr>
+          <w:ins w:id="2" w:author="bhdca" w:date="2012-11-09T10:07:00Z"/>
         </w:rPr>
       </w:pPr>
       <w:r>
@@ -4111,13 +4113,13 @@
         <w:pStyle w:val="Heading1"/>
         <w:jc w:val="center"/>
       </w:pPr>
-      <w:bookmarkStart w:id="2" w:name="_Toc343846207"/>
-      <w:bookmarkEnd w:id="0"/>
+      <w:bookmarkStart w:id="3" w:name="_Toc343846207"/>
+      <w:bookmarkEnd w:id="1"/>
       <w:r>
         <w:lastRenderedPageBreak/>
         <w:t>Foreword</w:t>
       </w:r>
-      <w:bookmarkEnd w:id="2"/>
+      <w:bookmarkEnd w:id="3"/>
     </w:p>
     <w:p/>
     <w:p>
@@ -4913,11 +4915,11 @@
         <w:pStyle w:val="Heading1"/>
         <w:jc w:val="center"/>
       </w:pPr>
-      <w:bookmarkStart w:id="3" w:name="_Toc343846208"/>
+      <w:bookmarkStart w:id="4" w:name="_Toc343846208"/>
       <w:r>
         <w:t>Related Documents</w:t>
       </w:r>
-      <w:bookmarkEnd w:id="3"/>
+      <w:bookmarkEnd w:id="4"/>
     </w:p>
     <w:p/>
     <w:p>
@@ -5278,11 +5280,11 @@
         <w:pStyle w:val="Heading1"/>
         <w:jc w:val="center"/>
       </w:pPr>
-      <w:bookmarkStart w:id="4" w:name="_Toc343846209"/>
+      <w:bookmarkStart w:id="5" w:name="_Toc343846209"/>
       <w:r>
         <w:t>Initial Setup</w:t>
       </w:r>
-      <w:bookmarkEnd w:id="4"/>
+      <w:bookmarkEnd w:id="5"/>
     </w:p>
     <w:p/>
     <w:p>
@@ -6503,7 +6505,7 @@
           <w:szCs w:val="28"/>
         </w:rPr>
       </w:pPr>
-      <w:bookmarkStart w:id="5" w:name="_Toc334523344"/>
+      <w:bookmarkStart w:id="6" w:name="_Toc334523344"/>
       <w:r>
         <w:br w:type="page"/>
       </w:r>
@@ -6513,13 +6515,13 @@
         <w:pStyle w:val="Heading1"/>
         <w:jc w:val="center"/>
       </w:pPr>
-      <w:bookmarkStart w:id="6" w:name="_Toc343846210"/>
+      <w:bookmarkStart w:id="7" w:name="_Toc343846210"/>
       <w:r>
         <w:lastRenderedPageBreak/>
         <w:t>Main Windows and Functionality</w:t>
       </w:r>
-      <w:bookmarkEnd w:id="5"/>
       <w:bookmarkEnd w:id="6"/>
+      <w:bookmarkEnd w:id="7"/>
     </w:p>
     <w:p/>
     <w:p>
@@ -6714,13 +6716,13 @@
         <w:pStyle w:val="Heading1"/>
         <w:jc w:val="center"/>
       </w:pPr>
-      <w:bookmarkStart w:id="7" w:name="_Toc334523345"/>
-      <w:bookmarkStart w:id="8" w:name="_Toc343846211"/>
+      <w:bookmarkStart w:id="8" w:name="_Toc334523345"/>
+      <w:bookmarkStart w:id="9" w:name="_Toc343846211"/>
       <w:r>
         <w:t>Setting up a connection</w:t>
       </w:r>
-      <w:bookmarkEnd w:id="7"/>
       <w:bookmarkEnd w:id="8"/>
+      <w:bookmarkEnd w:id="9"/>
     </w:p>
     <w:p/>
     <w:p>
@@ -6746,9 +6748,9 @@
         </w:rPr>
         <w:fldChar w:fldCharType="end"/>
       </w:r>
-      <w:bookmarkStart w:id="9" w:name="_Toc341724325"/>
-      <w:bookmarkStart w:id="10" w:name="_Toc341726181"/>
-      <w:bookmarkStart w:id="11" w:name="_Toc343846212"/>
+      <w:bookmarkStart w:id="10" w:name="_Toc341724325"/>
+      <w:bookmarkStart w:id="11" w:name="_Toc341726181"/>
+      <w:bookmarkStart w:id="12" w:name="_Toc343846212"/>
       <w:r>
         <w:rPr>
           <w:i/>
@@ -6805,24 +6807,24 @@
           </wp:inline>
         </w:drawing>
       </w:r>
-      <w:bookmarkEnd w:id="9"/>
       <w:bookmarkEnd w:id="10"/>
       <w:bookmarkEnd w:id="11"/>
+      <w:bookmarkEnd w:id="12"/>
     </w:p>
     <w:p>
       <w:pPr>
         <w:pStyle w:val="Heading3"/>
         <w:jc w:val="center"/>
       </w:pPr>
-      <w:bookmarkStart w:id="12" w:name="_Toc334523346"/>
-      <w:bookmarkStart w:id="13" w:name="_Toc336514066"/>
-      <w:bookmarkStart w:id="14" w:name="_Toc343846213"/>
+      <w:bookmarkStart w:id="13" w:name="_Toc334523346"/>
+      <w:bookmarkStart w:id="14" w:name="_Toc336514066"/>
+      <w:bookmarkStart w:id="15" w:name="_Toc343846213"/>
       <w:r>
         <w:t>Figure 1: Connection Screen</w:t>
       </w:r>
-      <w:bookmarkEnd w:id="12"/>
       <w:bookmarkEnd w:id="13"/>
       <w:bookmarkEnd w:id="14"/>
+      <w:bookmarkEnd w:id="15"/>
     </w:p>
     <w:p/>
     <w:p>
@@ -6911,8 +6913,8 @@
         <w:pStyle w:val="Heading1"/>
         <w:jc w:val="center"/>
       </w:pPr>
-      <w:bookmarkStart w:id="15" w:name="_Toc334523347"/>
-      <w:bookmarkStart w:id="16" w:name="_Toc343846214"/>
+      <w:bookmarkStart w:id="16" w:name="_Toc334523347"/>
+      <w:bookmarkStart w:id="17" w:name="_Toc343846214"/>
       <w:r>
         <w:t xml:space="preserve">Start </w:t>
       </w:r>
@@ -6922,8 +6924,8 @@
       <w:r>
         <w:t>data</w:t>
       </w:r>
-      <w:bookmarkEnd w:id="15"/>
       <w:bookmarkEnd w:id="16"/>
+      <w:bookmarkEnd w:id="17"/>
     </w:p>
     <w:p/>
     <w:p>
@@ -7066,8 +7068,8 @@
         <w:pStyle w:val="Heading3"/>
         <w:jc w:val="center"/>
       </w:pPr>
-      <w:bookmarkStart w:id="17" w:name="_Toc336514067"/>
-      <w:bookmarkStart w:id="18" w:name="_Toc343846215"/>
+      <w:bookmarkStart w:id="18" w:name="_Toc336514067"/>
+      <w:bookmarkStart w:id="19" w:name="_Toc343846215"/>
       <w:r>
         <w:t xml:space="preserve">Figure 2: Main </w:t>
       </w:r>
@@ -7077,11 +7079,11 @@
       <w:r>
         <w:t>Window</w:t>
       </w:r>
-      <w:bookmarkEnd w:id="17"/>
+      <w:bookmarkEnd w:id="18"/>
       <w:r>
         <w:t>, with full screen selected</w:t>
       </w:r>
-      <w:bookmarkEnd w:id="18"/>
+      <w:bookmarkEnd w:id="19"/>
     </w:p>
     <w:p/>
     <w:p>
@@ -7272,11 +7274,11 @@
         <w:pStyle w:val="Heading3"/>
         <w:jc w:val="center"/>
       </w:pPr>
-      <w:bookmarkStart w:id="19" w:name="_Toc343846216"/>
+      <w:bookmarkStart w:id="20" w:name="_Toc343846216"/>
       <w:r>
         <w:t>Figure 3: Main Display Window (DISPLAY FROZEN)</w:t>
       </w:r>
-      <w:bookmarkEnd w:id="19"/>
+      <w:bookmarkEnd w:id="20"/>
     </w:p>
     <w:p/>
     <w:p>
@@ -7284,8 +7286,8 @@
         <w:pStyle w:val="Heading3"/>
         <w:jc w:val="center"/>
       </w:pPr>
-      <w:bookmarkStart w:id="20" w:name="_Toc341724331"/>
-      <w:bookmarkStart w:id="21" w:name="_Toc341726187"/>
+      <w:bookmarkStart w:id="21" w:name="_Toc341724331"/>
+      <w:bookmarkStart w:id="22" w:name="_Toc341726187"/>
       <w:r>
         <w:rPr>
           <w:noProof/>
@@ -7340,24 +7342,24 @@
           </wp:inline>
         </w:drawing>
       </w:r>
-      <w:bookmarkEnd w:id="20"/>
       <w:bookmarkEnd w:id="21"/>
+      <w:bookmarkEnd w:id="22"/>
     </w:p>
     <w:p>
       <w:pPr>
         <w:pStyle w:val="Heading3"/>
         <w:jc w:val="center"/>
       </w:pPr>
-      <w:bookmarkStart w:id="22" w:name="_Toc336514068"/>
-      <w:bookmarkStart w:id="23" w:name="_Toc343846217"/>
+      <w:bookmarkStart w:id="23" w:name="_Toc336514068"/>
+      <w:bookmarkStart w:id="24" w:name="_Toc343846217"/>
       <w:r>
         <w:t>Figure 4</w:t>
       </w:r>
       <w:r>
         <w:t>: Main Capture Window</w:t>
       </w:r>
-      <w:bookmarkEnd w:id="22"/>
       <w:bookmarkEnd w:id="23"/>
+      <w:bookmarkEnd w:id="24"/>
     </w:p>
     <w:p/>
     <w:p>
@@ -7421,13 +7423,13 @@
         <w:pStyle w:val="Heading1"/>
         <w:jc w:val="center"/>
       </w:pPr>
-      <w:bookmarkStart w:id="24" w:name="_Toc334523348"/>
-      <w:bookmarkStart w:id="25" w:name="_Toc343846218"/>
+      <w:bookmarkStart w:id="25" w:name="_Toc334523348"/>
+      <w:bookmarkStart w:id="26" w:name="_Toc343846218"/>
       <w:r>
         <w:t>Data Item Presence</w:t>
       </w:r>
-      <w:bookmarkEnd w:id="24"/>
       <w:bookmarkEnd w:id="25"/>
+      <w:bookmarkEnd w:id="26"/>
     </w:p>
     <w:p/>
     <w:p>
@@ -7455,10 +7457,10 @@
         <w:pStyle w:val="Heading3"/>
         <w:jc w:val="center"/>
       </w:pPr>
-      <w:bookmarkStart w:id="26" w:name="_Toc341724334"/>
-      <w:bookmarkStart w:id="27" w:name="_Toc341726190"/>
-      <w:bookmarkStart w:id="28" w:name="_Toc334523349"/>
-      <w:bookmarkStart w:id="29" w:name="_Toc336514069"/>
+      <w:bookmarkStart w:id="27" w:name="_Toc341724334"/>
+      <w:bookmarkStart w:id="28" w:name="_Toc341726190"/>
+      <w:bookmarkStart w:id="29" w:name="_Toc334523349"/>
+      <w:bookmarkStart w:id="30" w:name="_Toc336514069"/>
       <w:r>
         <w:rPr>
           <w:rFonts w:ascii="Tahoma" w:hAnsi="Tahoma" w:cs="Tahoma"/>
@@ -7517,15 +7519,15 @@
           </wp:inline>
         </w:drawing>
       </w:r>
-      <w:bookmarkEnd w:id="26"/>
       <w:bookmarkEnd w:id="27"/>
+      <w:bookmarkEnd w:id="28"/>
     </w:p>
     <w:p>
       <w:pPr>
         <w:pStyle w:val="Heading3"/>
         <w:jc w:val="center"/>
       </w:pPr>
-      <w:bookmarkStart w:id="30" w:name="_Toc343846219"/>
+      <w:bookmarkStart w:id="31" w:name="_Toc343846219"/>
       <w:r>
         <w:t>Figure 5</w:t>
       </w:r>
@@ -7535,9 +7537,9 @@
       <w:r>
         <w:t>presences</w:t>
       </w:r>
-      <w:bookmarkEnd w:id="28"/>
       <w:bookmarkEnd w:id="29"/>
       <w:bookmarkEnd w:id="30"/>
+      <w:bookmarkEnd w:id="31"/>
     </w:p>
     <w:p>
       <w:r>
@@ -7668,13 +7670,13 @@
         <w:pStyle w:val="Heading1"/>
         <w:jc w:val="center"/>
       </w:pPr>
-      <w:bookmarkStart w:id="31" w:name="_Toc334523350"/>
-      <w:bookmarkStart w:id="32" w:name="_Toc343846220"/>
+      <w:bookmarkStart w:id="32" w:name="_Toc334523350"/>
+      <w:bookmarkStart w:id="33" w:name="_Toc343846220"/>
       <w:r>
         <w:t>Data Item View</w:t>
       </w:r>
-      <w:bookmarkEnd w:id="31"/>
       <w:bookmarkEnd w:id="32"/>
+      <w:bookmarkEnd w:id="33"/>
     </w:p>
     <w:p/>
     <w:p>
@@ -7702,8 +7704,8 @@
         <w:pStyle w:val="Heading3"/>
         <w:jc w:val="center"/>
       </w:pPr>
-      <w:bookmarkStart w:id="33" w:name="_Toc341724337"/>
-      <w:bookmarkStart w:id="34" w:name="_Toc341726193"/>
+      <w:bookmarkStart w:id="34" w:name="_Toc341724337"/>
+      <w:bookmarkStart w:id="35" w:name="_Toc341726193"/>
       <w:r>
         <w:rPr>
           <w:i/>
@@ -7760,26 +7762,26 @@
           </wp:inline>
         </w:drawing>
       </w:r>
-      <w:bookmarkEnd w:id="33"/>
       <w:bookmarkEnd w:id="34"/>
+      <w:bookmarkEnd w:id="35"/>
     </w:p>
     <w:p>
       <w:pPr>
         <w:pStyle w:val="Heading3"/>
         <w:jc w:val="center"/>
       </w:pPr>
-      <w:bookmarkStart w:id="35" w:name="_Toc334523351"/>
-      <w:bookmarkStart w:id="36" w:name="_Toc336514070"/>
-      <w:bookmarkStart w:id="37" w:name="_Toc343846221"/>
+      <w:bookmarkStart w:id="36" w:name="_Toc334523351"/>
+      <w:bookmarkStart w:id="37" w:name="_Toc336514070"/>
+      <w:bookmarkStart w:id="38" w:name="_Toc343846221"/>
       <w:r>
         <w:t>Figure 6</w:t>
       </w:r>
       <w:r>
         <w:t>: Data Item View</w:t>
       </w:r>
-      <w:bookmarkEnd w:id="35"/>
       <w:bookmarkEnd w:id="36"/>
       <w:bookmarkEnd w:id="37"/>
+      <w:bookmarkEnd w:id="38"/>
     </w:p>
     <w:p>
       <w:r>
@@ -7791,8 +7793,8 @@
         <w:pStyle w:val="Heading1"/>
         <w:jc w:val="center"/>
       </w:pPr>
-      <w:bookmarkStart w:id="38" w:name="_Toc334523352"/>
-      <w:bookmarkStart w:id="39" w:name="_Toc343846222"/>
+      <w:bookmarkStart w:id="39" w:name="_Toc334523352"/>
+      <w:bookmarkStart w:id="40" w:name="_Toc343846222"/>
       <w:r>
         <w:lastRenderedPageBreak/>
         <w:t>View by</w:t>
@@ -7803,8 +7805,8 @@
       <w:r>
         <w:t xml:space="preserve"> Code</w:t>
       </w:r>
-      <w:bookmarkEnd w:id="38"/>
       <w:bookmarkEnd w:id="39"/>
+      <w:bookmarkEnd w:id="40"/>
     </w:p>
     <w:p/>
     <w:p>
@@ -7812,8 +7814,8 @@
         <w:pStyle w:val="Heading3"/>
         <w:jc w:val="center"/>
       </w:pPr>
-      <w:bookmarkStart w:id="40" w:name="_Toc341724340"/>
-      <w:bookmarkStart w:id="41" w:name="_Toc341726196"/>
+      <w:bookmarkStart w:id="41" w:name="_Toc341724340"/>
+      <w:bookmarkStart w:id="42" w:name="_Toc341726196"/>
       <w:r>
         <w:rPr>
           <w:noProof/>
@@ -7867,17 +7869,17 @@
           </wp:inline>
         </w:drawing>
       </w:r>
-      <w:bookmarkEnd w:id="40"/>
       <w:bookmarkEnd w:id="41"/>
+      <w:bookmarkEnd w:id="42"/>
     </w:p>
     <w:p>
       <w:pPr>
         <w:pStyle w:val="Heading3"/>
         <w:jc w:val="center"/>
       </w:pPr>
-      <w:bookmarkStart w:id="42" w:name="_Toc334523353"/>
-      <w:bookmarkStart w:id="43" w:name="_Toc336514071"/>
-      <w:bookmarkStart w:id="44" w:name="_Toc343846223"/>
+      <w:bookmarkStart w:id="43" w:name="_Toc334523353"/>
+      <w:bookmarkStart w:id="44" w:name="_Toc336514071"/>
+      <w:bookmarkStart w:id="45" w:name="_Toc343846223"/>
       <w:r>
         <w:t>Figure 7</w:t>
       </w:r>
@@ -7890,9 +7892,9 @@
       <w:r>
         <w:t xml:space="preserve"> code</w:t>
       </w:r>
-      <w:bookmarkEnd w:id="42"/>
       <w:bookmarkEnd w:id="43"/>
       <w:bookmarkEnd w:id="44"/>
+      <w:bookmarkEnd w:id="45"/>
     </w:p>
     <w:p>
       <w:pPr>
@@ -8003,17 +8005,17 @@
         <w:pStyle w:val="Heading1"/>
         <w:jc w:val="center"/>
       </w:pPr>
-      <w:bookmarkStart w:id="45" w:name="_Toc334523354"/>
-      <w:bookmarkStart w:id="46" w:name="_Toc343846224"/>
+      <w:bookmarkStart w:id="46" w:name="_Toc334523354"/>
+      <w:bookmarkStart w:id="47" w:name="_Toc343846224"/>
       <w:r>
         <w:lastRenderedPageBreak/>
         <w:t>Export</w:t>
       </w:r>
-      <w:bookmarkEnd w:id="45"/>
+      <w:bookmarkEnd w:id="46"/>
       <w:r>
         <w:t xml:space="preserve"> (Earth Plot or GePath)</w:t>
       </w:r>
-      <w:bookmarkEnd w:id="46"/>
+      <w:bookmarkEnd w:id="47"/>
     </w:p>
     <w:p/>
     <w:p>
@@ -8021,8 +8023,8 @@
         <w:pStyle w:val="Heading3"/>
         <w:jc w:val="center"/>
       </w:pPr>
-      <w:bookmarkStart w:id="47" w:name="_Toc341724343"/>
-      <w:bookmarkStart w:id="48" w:name="_Toc341726199"/>
+      <w:bookmarkStart w:id="48" w:name="_Toc341724343"/>
+      <w:bookmarkStart w:id="49" w:name="_Toc341726199"/>
       <w:r>
         <w:rPr>
           <w:i/>
@@ -8079,17 +8081,17 @@
           </wp:inline>
         </w:drawing>
       </w:r>
-      <w:bookmarkEnd w:id="47"/>
       <w:bookmarkEnd w:id="48"/>
+      <w:bookmarkEnd w:id="49"/>
     </w:p>
     <w:p>
       <w:pPr>
         <w:pStyle w:val="Heading3"/>
         <w:jc w:val="center"/>
       </w:pPr>
-      <w:bookmarkStart w:id="49" w:name="_Toc334523355"/>
-      <w:bookmarkStart w:id="50" w:name="_Toc336514072"/>
-      <w:bookmarkStart w:id="51" w:name="_Toc343846225"/>
+      <w:bookmarkStart w:id="50" w:name="_Toc334523355"/>
+      <w:bookmarkStart w:id="51" w:name="_Toc336514072"/>
+      <w:bookmarkStart w:id="52" w:name="_Toc343846225"/>
       <w:r>
         <w:t>Figure 8</w:t>
       </w:r>
@@ -8102,9 +8104,9 @@
       <w:r>
         <w:t xml:space="preserve"> code</w:t>
       </w:r>
-      <w:bookmarkEnd w:id="49"/>
       <w:bookmarkEnd w:id="50"/>
       <w:bookmarkEnd w:id="51"/>
+      <w:bookmarkEnd w:id="52"/>
     </w:p>
     <w:p/>
     <w:p>
@@ -8112,8 +8114,8 @@
         <w:pStyle w:val="Heading3"/>
         <w:jc w:val="center"/>
       </w:pPr>
-      <w:bookmarkStart w:id="52" w:name="_Toc341724345"/>
-      <w:bookmarkStart w:id="53" w:name="_Toc341726201"/>
+      <w:bookmarkStart w:id="53" w:name="_Toc341724345"/>
+      <w:bookmarkStart w:id="54" w:name="_Toc341726201"/>
       <w:r>
         <w:rPr>
           <w:i/>
@@ -8170,8 +8172,8 @@
           </wp:inline>
         </w:drawing>
       </w:r>
-      <w:bookmarkEnd w:id="52"/>
       <w:bookmarkEnd w:id="53"/>
+      <w:bookmarkEnd w:id="54"/>
     </w:p>
     <w:p>
       <w:pPr>
@@ -8181,9 +8183,9 @@
           <w:noProof/>
         </w:rPr>
       </w:pPr>
-      <w:bookmarkStart w:id="54" w:name="_Toc334523356"/>
-      <w:bookmarkStart w:id="55" w:name="_Toc336514073"/>
-      <w:bookmarkStart w:id="56" w:name="_Toc343846226"/>
+      <w:bookmarkStart w:id="55" w:name="_Toc334523356"/>
+      <w:bookmarkStart w:id="56" w:name="_Toc336514073"/>
+      <w:bookmarkStart w:id="57" w:name="_Toc343846226"/>
       <w:r>
         <w:rPr>
           <w:noProof/>
@@ -8208,8 +8210,8 @@
         </w:rPr>
         <w:t>xample in Google Earth of two</w:t>
       </w:r>
-      <w:bookmarkEnd w:id="54"/>
       <w:bookmarkEnd w:id="55"/>
+      <w:bookmarkEnd w:id="56"/>
       <w:r>
         <w:rPr>
           <w:noProof/>
@@ -8222,7 +8224,7 @@
         </w:rPr>
         <w:t xml:space="preserve"> landings at Sarajevo airpot.</w:t>
       </w:r>
-      <w:bookmarkEnd w:id="56"/>
+      <w:bookmarkEnd w:id="57"/>
     </w:p>
     <w:p/>
     <w:p>
@@ -8271,7 +8273,7 @@
         </w:rPr>
         <w:t>.</w:t>
       </w:r>
-      <w:bookmarkStart w:id="57" w:name="_Toc334523357"/>
+      <w:bookmarkStart w:id="58" w:name="_Toc334523357"/>
     </w:p>
     <w:p>
       <w:pPr>
@@ -8281,14 +8283,14 @@
           <w:noProof/>
         </w:rPr>
       </w:pPr>
-      <w:bookmarkStart w:id="58" w:name="_Toc343846227"/>
+      <w:bookmarkStart w:id="59" w:name="_Toc343846227"/>
       <w:r>
         <w:rPr>
           <w:noProof/>
         </w:rPr>
         <w:t>Live Display in Google Earth</w:t>
       </w:r>
-      <w:bookmarkEnd w:id="58"/>
+      <w:bookmarkEnd w:id="59"/>
     </w:p>
     <w:p/>
     <w:p>
@@ -8352,7 +8354,7 @@
         <w:pStyle w:val="Heading3"/>
         <w:jc w:val="center"/>
       </w:pPr>
-      <w:bookmarkStart w:id="59" w:name="_Toc343846228"/>
+      <w:bookmarkStart w:id="60" w:name="_Toc343846228"/>
       <w:r>
         <w:t>Figure 10</w:t>
       </w:r>
@@ -8365,7 +8367,7 @@
       <w:r>
         <w:t>display in Google Earth</w:t>
       </w:r>
-      <w:bookmarkEnd w:id="59"/>
+      <w:bookmarkEnd w:id="60"/>
     </w:p>
     <w:p/>
     <w:p>
@@ -8568,7 +8570,7 @@
         <w:pStyle w:val="Heading3"/>
         <w:jc w:val="center"/>
       </w:pPr>
-      <w:bookmarkStart w:id="60" w:name="_Toc343846229"/>
+      <w:bookmarkStart w:id="61" w:name="_Toc343846229"/>
       <w:r>
         <w:t>Figure 11</w:t>
       </w:r>
@@ -8578,7 +8580,7 @@
       <w:r>
         <w:t>s of Google Earth</w:t>
       </w:r>
-      <w:bookmarkEnd w:id="60"/>
+      <w:bookmarkEnd w:id="61"/>
     </w:p>
     <w:p>
       <w:pPr>
@@ -8588,7 +8590,7 @@
           <w:noProof/>
         </w:rPr>
       </w:pPr>
-      <w:bookmarkStart w:id="61" w:name="_Toc343846230"/>
+      <w:bookmarkStart w:id="62" w:name="_Toc343846230"/>
       <w:r>
         <w:rPr>
           <w:noProof/>
@@ -8613,8 +8615,8 @@
         </w:rPr>
         <w:t xml:space="preserve"> Display</w:t>
       </w:r>
-      <w:bookmarkEnd w:id="57"/>
-      <w:bookmarkEnd w:id="61"/>
+      <w:bookmarkEnd w:id="58"/>
+      <w:bookmarkEnd w:id="62"/>
     </w:p>
     <w:p/>
     <w:p>
@@ -9235,8 +9237,8 @@
           <w:noProof/>
         </w:rPr>
       </w:pPr>
-      <w:bookmarkStart w:id="62" w:name="_Toc341724351"/>
-      <w:bookmarkStart w:id="63" w:name="_Toc341726207"/>
+      <w:bookmarkStart w:id="63" w:name="_Toc341724351"/>
+      <w:bookmarkStart w:id="64" w:name="_Toc341726207"/>
       <w:r>
         <w:rPr>
           <w:i/>
@@ -9294,8 +9296,8 @@
           </wp:inline>
         </w:drawing>
       </w:r>
-      <w:bookmarkEnd w:id="62"/>
       <w:bookmarkEnd w:id="63"/>
+      <w:bookmarkEnd w:id="64"/>
     </w:p>
     <w:p>
       <w:pPr>
@@ -9305,8 +9307,8 @@
           <w:noProof/>
         </w:rPr>
       </w:pPr>
-      <w:bookmarkStart w:id="64" w:name="_Toc336514075"/>
-      <w:bookmarkStart w:id="65" w:name="_Toc343846231"/>
+      <w:bookmarkStart w:id="65" w:name="_Toc336514075"/>
+      <w:bookmarkStart w:id="66" w:name="_Toc343846231"/>
       <w:r>
         <w:rPr>
           <w:noProof/>
@@ -9325,8 +9327,8 @@
         </w:rPr>
         <w:t>Map with user defined and Google terrain overlay</w:t>
       </w:r>
-      <w:bookmarkEnd w:id="64"/>
       <w:bookmarkEnd w:id="65"/>
+      <w:bookmarkEnd w:id="66"/>
     </w:p>
     <w:p/>
     <w:p>
@@ -9436,8 +9438,8 @@
           <w:noProof/>
         </w:rPr>
       </w:pPr>
-      <w:bookmarkStart w:id="66" w:name="_Toc341724353"/>
-      <w:bookmarkStart w:id="67" w:name="_Toc341726209"/>
+      <w:bookmarkStart w:id="67" w:name="_Toc341724353"/>
+      <w:bookmarkStart w:id="68" w:name="_Toc341726209"/>
       <w:r>
         <w:rPr>
           <w:noProof/>
@@ -9492,8 +9494,8 @@
           </wp:inline>
         </w:drawing>
       </w:r>
-      <w:bookmarkEnd w:id="66"/>
       <w:bookmarkEnd w:id="67"/>
+      <w:bookmarkEnd w:id="68"/>
     </w:p>
     <w:p>
       <w:pPr>
@@ -9503,8 +9505,8 @@
           <w:noProof/>
         </w:rPr>
       </w:pPr>
-      <w:bookmarkStart w:id="68" w:name="_Toc336514076"/>
-      <w:bookmarkStart w:id="69" w:name="_Toc343846232"/>
+      <w:bookmarkStart w:id="69" w:name="_Toc336514076"/>
+      <w:bookmarkStart w:id="70" w:name="_Toc343846232"/>
       <w:r>
         <w:rPr>
           <w:noProof/>
@@ -9517,8 +9519,8 @@
         </w:rPr>
         <w:t>: Passive display no filter</w:t>
       </w:r>
-      <w:bookmarkEnd w:id="68"/>
       <w:bookmarkEnd w:id="69"/>
+      <w:bookmarkEnd w:id="70"/>
     </w:p>
     <w:p>
       <w:pPr>
@@ -9528,8 +9530,8 @@
           <w:noProof/>
         </w:rPr>
       </w:pPr>
-      <w:bookmarkStart w:id="70" w:name="_Toc341724355"/>
-      <w:bookmarkStart w:id="71" w:name="_Toc341726211"/>
+      <w:bookmarkStart w:id="71" w:name="_Toc341724355"/>
+      <w:bookmarkStart w:id="72" w:name="_Toc341726211"/>
       <w:r>
         <w:rPr>
           <w:noProof/>
@@ -9583,30 +9585,30 @@
           </wp:inline>
         </w:drawing>
       </w:r>
-      <w:bookmarkEnd w:id="70"/>
       <w:bookmarkEnd w:id="71"/>
+      <w:bookmarkEnd w:id="72"/>
     </w:p>
     <w:p>
       <w:pPr>
         <w:pStyle w:val="Heading3"/>
         <w:jc w:val="center"/>
       </w:pPr>
-      <w:bookmarkStart w:id="72" w:name="_Toc336514077"/>
-      <w:bookmarkStart w:id="73" w:name="_Toc343846233"/>
+      <w:bookmarkStart w:id="73" w:name="_Toc336514077"/>
+      <w:bookmarkStart w:id="74" w:name="_Toc343846233"/>
       <w:r>
         <w:t>Figure 14</w:t>
       </w:r>
       <w:r>
         <w:t xml:space="preserve">: Passive filter – </w:t>
       </w:r>
-      <w:bookmarkEnd w:id="72"/>
+      <w:bookmarkEnd w:id="73"/>
       <w:r>
         <w:t>by Mode-A</w:t>
       </w:r>
       <w:r>
         <w:t xml:space="preserve"> code</w:t>
       </w:r>
-      <w:bookmarkEnd w:id="73"/>
+      <w:bookmarkEnd w:id="74"/>
       <w:r>
         <w:t xml:space="preserve"> </w:t>
       </w:r>
@@ -9697,11 +9699,11 @@
         <w:pStyle w:val="Heading1"/>
         <w:jc w:val="center"/>
       </w:pPr>
-      <w:bookmarkStart w:id="74" w:name="_Toc343846234"/>
+      <w:bookmarkStart w:id="75" w:name="_Toc343846234"/>
       <w:r>
         <w:t>Track Label</w:t>
       </w:r>
-      <w:bookmarkEnd w:id="74"/>
+      <w:bookmarkEnd w:id="75"/>
     </w:p>
     <w:p/>
     <w:p>
@@ -9709,8 +9711,8 @@
         <w:pStyle w:val="Heading3"/>
         <w:jc w:val="center"/>
       </w:pPr>
-      <w:bookmarkStart w:id="75" w:name="_Toc341724358"/>
-      <w:bookmarkStart w:id="76" w:name="_Toc341726214"/>
+      <w:bookmarkStart w:id="76" w:name="_Toc341724358"/>
+      <w:bookmarkStart w:id="77" w:name="_Toc341726214"/>
       <w:r>
         <w:rPr>
           <w:noProof/>
@@ -9764,15 +9766,15 @@
           </wp:inline>
         </w:drawing>
       </w:r>
-      <w:bookmarkEnd w:id="75"/>
       <w:bookmarkEnd w:id="76"/>
+      <w:bookmarkEnd w:id="77"/>
     </w:p>
     <w:p>
       <w:pPr>
         <w:pStyle w:val="Heading3"/>
         <w:jc w:val="center"/>
       </w:pPr>
-      <w:bookmarkStart w:id="77" w:name="_Toc343846235"/>
+      <w:bookmarkStart w:id="78" w:name="_Toc343846235"/>
       <w:r>
         <w:t>F</w:t>
       </w:r>
@@ -9788,7 +9790,7 @@
       <w:r>
         <w:t xml:space="preserve"> (selected)</w:t>
       </w:r>
-      <w:bookmarkEnd w:id="77"/>
+      <w:bookmarkEnd w:id="78"/>
     </w:p>
     <w:p/>
     <w:p>
@@ -10145,20 +10147,18 @@
         <w:pStyle w:val="Heading1"/>
         <w:jc w:val="center"/>
       </w:pPr>
-      <w:bookmarkStart w:id="78" w:name="_Toc343846236"/>
+      <w:bookmarkStart w:id="79" w:name="_Toc343846236"/>
       <w:r>
         <w:lastRenderedPageBreak/>
         <w:t>Range and Bearing Tool</w:t>
       </w:r>
-      <w:bookmarkEnd w:id="78"/>
+      <w:bookmarkEnd w:id="79"/>
     </w:p>
     <w:p/>
     <w:p>
       <w:pPr>
         <w:jc w:val="center"/>
       </w:pPr>
-      <w:bookmarkStart w:id="79" w:name="_GoBack"/>
-      <w:bookmarkEnd w:id="79"/>
       <w:r>
         <w:rPr>
           <w:noProof/>
@@ -13350,15 +13350,7 @@
           <w:sz w:val="19"/>
           <w:szCs w:val="19"/>
         </w:rPr>
-        <w:t>200 Calculated Trac</w:t>
-      </w:r>
-      <w:r>
-        <w:rPr>
-          <w:rFonts w:cs="Consolas"/>
-          <w:sz w:val="19"/>
-          <w:szCs w:val="19"/>
-        </w:rPr>
-        <w:t xml:space="preserve">k </w:t>
+        <w:t xml:space="preserve">200 Calculated Track </w:t>
       </w:r>
       <w:proofErr w:type="gramStart"/>
       <w:r>
@@ -15494,7 +15486,7 @@
                 <w:b/>
                 <w:noProof/>
               </w:rPr>
-              <w:t>33</w:t>
+              <w:t>1</w:t>
             </w:r>
             <w:r>
               <w:rPr>
@@ -15694,7 +15686,7 @@
             <w:rPr>
               <w:noProof/>
             </w:rPr>
-            <w:t>33</w:t>
+            <w:t>1</w:t>
           </w:r>
           <w:r>
             <w:rPr>
@@ -20667,7 +20659,7 @@
 </file>
 
 <file path=customXml/itemProps1.xml><?xml version="1.0" encoding="utf-8"?>
-<ds:datastoreItem xmlns:ds="http://schemas.openxmlformats.org/officeDocument/2006/customXml" ds:itemID="{8C3E8655-97D8-4106-956A-70D60CAD934C}">
+<ds:datastoreItem xmlns:ds="http://schemas.openxmlformats.org/officeDocument/2006/customXml" ds:itemID="{C021186D-D412-40C4-B053-B22A99B70F67}">
   <ds:schemaRefs>
     <ds:schemaRef ds:uri="http://schemas.openxmlformats.org/officeDocument/2006/bibliography"/>
   </ds:schemaRefs>

</xml_diff>

<commit_message>
Started work on 3.1
</commit_message>
<xml_diff>
--- a/DOCUMENTATION/User Manual.docx
+++ b/DOCUMENTATION/User Manual.docx
@@ -93,8 +93,10 @@
           <w:color w:val="4F81BD" w:themeColor="accent1"/>
           <w:sz w:val="56"/>
         </w:rPr>
-        <w:t>0</w:t>
-      </w:r>
+        <w:t>1</w:t>
+      </w:r>
+      <w:bookmarkStart w:id="0" w:name="_GoBack"/>
+      <w:bookmarkEnd w:id="0"/>
     </w:p>
     <w:p>
       <w:pPr>
@@ -176,7 +178,7 @@
           <w:noProof/>
           <w:color w:val="4F81BD" w:themeColor="accent1"/>
         </w:rPr>
-        <w:t>March 28, 2013</w:t>
+        <w:t>March 29, 2013</w:t>
       </w:r>
       <w:r>
         <w:rPr>
@@ -282,8 +284,6 @@
         </w:rPr>
       </w:sdtEndPr>
       <w:sdtContent>
-        <w:bookmarkStart w:id="0" w:name="_GoBack" w:displacedByCustomXml="prev"/>
-        <w:bookmarkEnd w:id="0" w:displacedByCustomXml="prev"/>
         <w:p>
           <w:pPr>
             <w:pStyle w:val="TOCHeading"/>
@@ -15154,7 +15154,7 @@
                 <w:b/>
                 <w:noProof/>
               </w:rPr>
-              <w:t>4</w:t>
+              <w:t>1</w:t>
             </w:r>
             <w:r>
               <w:rPr>
@@ -15354,7 +15354,7 @@
             <w:rPr>
               <w:noProof/>
             </w:rPr>
-            <w:t>4</w:t>
+            <w:t>1</w:t>
           </w:r>
           <w:r>
             <w:rPr>
@@ -20327,7 +20327,7 @@
 </file>
 
 <file path=customXml/itemProps1.xml><?xml version="1.0" encoding="utf-8"?>
-<ds:datastoreItem xmlns:ds="http://schemas.openxmlformats.org/officeDocument/2006/customXml" ds:itemID="{FAE1A4AD-4A43-4963-972C-A0A8872C0207}">
+<ds:datastoreItem xmlns:ds="http://schemas.openxmlformats.org/officeDocument/2006/customXml" ds:itemID="{B4A42870-6B97-4445-ACCB-002FA7CAE8F3}">
   <ds:schemaRefs>
     <ds:schemaRef ds:uri="http://schemas.openxmlformats.org/officeDocument/2006/bibliography"/>
   </ds:schemaRefs>

</xml_diff>